<commit_message>
Made changes to diagram  and added 4 usecase descriptions
</commit_message>
<xml_diff>
--- a/FYP proposal V1/SRS_LocAdoc.docx
+++ b/FYP proposal V1/SRS_LocAdoc.docx
@@ -7793,12 +7793,11 @@
         <w:rPr>
           <w:noProof/>
         </w:rPr>
-        <w:lastRenderedPageBreak/>
         <w:drawing>
           <wp:inline distT="0" distB="0" distL="0" distR="0">
-            <wp:extent cx="6108700" cy="7646406"/>
-            <wp:effectExtent l="0" t="0" r="6350" b="0"/>
-            <wp:docPr id="16" name="Picture 16" descr="C:\Users\AbhiJay_PC\AppData\Local\Microsoft\Windows\INetCache\Content.Word\UseCase Diagram_V4.png"/>
+            <wp:extent cx="5703124" cy="7138736"/>
+            <wp:effectExtent l="0" t="0" r="0" b="5080"/>
+            <wp:docPr id="12" name="Picture 12" descr="C:\Users\AbhiJay_PC\AppData\Local\Microsoft\Windows\INetCache\Content.Word\UseCase Diagram_V5.png"/>
             <wp:cNvGraphicFramePr>
               <a:graphicFrameLocks xmlns:a="http://schemas.openxmlformats.org/drawingml/2006/main" noChangeAspect="1"/>
             </wp:cNvGraphicFramePr>
@@ -7806,7 +7805,7 @@
               <a:graphicData uri="http://schemas.openxmlformats.org/drawingml/2006/picture">
                 <pic:pic xmlns:pic="http://schemas.openxmlformats.org/drawingml/2006/picture">
                   <pic:nvPicPr>
-                    <pic:cNvPr id="0" name="Picture 5" descr="C:\Users\AbhiJay_PC\AppData\Local\Microsoft\Windows\INetCache\Content.Word\UseCase Diagram_V4.png"/>
+                    <pic:cNvPr id="0" name="Picture 1" descr="C:\Users\AbhiJay_PC\AppData\Local\Microsoft\Windows\INetCache\Content.Word\UseCase Diagram_V5.png"/>
                     <pic:cNvPicPr>
                       <a:picLocks noChangeAspect="1" noChangeArrowheads="1"/>
                     </pic:cNvPicPr>
@@ -7827,7 +7826,7 @@
                   <pic:spPr bwMode="auto">
                     <a:xfrm>
                       <a:off x="0" y="0"/>
-                      <a:ext cx="6108700" cy="7646406"/>
+                      <a:ext cx="5705955" cy="7142280"/>
                     </a:xfrm>
                     <a:prstGeom prst="rect">
                       <a:avLst/>
@@ -7843,19 +7842,17 @@
           </wp:inline>
         </w:drawing>
       </w:r>
-      <w:bookmarkStart w:id="23" w:name="_GoBack"/>
+    </w:p>
+    <w:p>
+      <w:pPr>
+        <w:pStyle w:val="Heading2"/>
+        <w:rPr>
+          <w:rFonts w:asciiTheme="minorHAnsi" w:hAnsiTheme="minorHAnsi" w:cstheme="minorHAnsi"/>
+        </w:rPr>
+      </w:pPr>
+      <w:bookmarkStart w:id="23" w:name="page6"/>
+      <w:bookmarkStart w:id="24" w:name="_Toc490226227"/>
       <w:bookmarkEnd w:id="23"/>
-    </w:p>
-    <w:p>
-      <w:pPr>
-        <w:pStyle w:val="Heading2"/>
-        <w:rPr>
-          <w:rFonts w:asciiTheme="minorHAnsi" w:hAnsiTheme="minorHAnsi" w:cstheme="minorHAnsi"/>
-        </w:rPr>
-      </w:pPr>
-      <w:bookmarkStart w:id="24" w:name="page6"/>
-      <w:bookmarkStart w:id="25" w:name="_Toc490226227"/>
-      <w:bookmarkEnd w:id="24"/>
       <w:r>
         <w:rPr>
           <w:rFonts w:asciiTheme="minorHAnsi" w:hAnsiTheme="minorHAnsi" w:cstheme="minorHAnsi"/>
@@ -7869,7 +7866,7 @@
         </w:rPr>
         <w:t xml:space="preserve">se Case 1.0: </w:t>
       </w:r>
-      <w:bookmarkEnd w:id="25"/>
+      <w:bookmarkEnd w:id="24"/>
       <w:r>
         <w:rPr>
           <w:rFonts w:asciiTheme="minorHAnsi" w:hAnsiTheme="minorHAnsi" w:cstheme="minorHAnsi"/>
@@ -8505,7 +8502,7 @@
                 <w:szCs w:val="24"/>
                 <w:lang w:eastAsia="zh-CN"/>
               </w:rPr>
-              <w:t>User</w:t>
+              <w:t>User who is interacting with the application, System</w:t>
             </w:r>
           </w:p>
         </w:tc>
@@ -8537,6 +8534,93 @@
                 <w:color w:val="000000"/>
                 <w:sz w:val="24"/>
                 <w:szCs w:val="24"/>
+                <w:lang w:eastAsia="zh-CN"/>
+              </w:rPr>
+            </w:pPr>
+            <w:bookmarkStart w:id="25" w:name="_Hlk490339575"/>
+            <w:r>
+              <w:rPr>
+                <w:rFonts w:asciiTheme="minorHAnsi" w:eastAsia="SimSun" w:hAnsiTheme="minorHAnsi" w:cstheme="minorHAnsi"/>
+                <w:b/>
+                <w:color w:val="000000"/>
+                <w:sz w:val="24"/>
+                <w:szCs w:val="24"/>
+                <w:lang w:eastAsia="zh-CN"/>
+              </w:rPr>
+              <w:t xml:space="preserve">Precondition </w:t>
+            </w:r>
+          </w:p>
+        </w:tc>
+        <w:tc>
+          <w:tcPr>
+            <w:tcW w:w="7892" w:type="dxa"/>
+            <w:tcBorders>
+              <w:top w:val="single" w:sz="4" w:space="0" w:color="auto"/>
+              <w:left w:val="single" w:sz="4" w:space="0" w:color="auto"/>
+              <w:bottom w:val="single" w:sz="4" w:space="0" w:color="auto"/>
+              <w:right w:val="single" w:sz="4" w:space="0" w:color="auto"/>
+            </w:tcBorders>
+            <w:tcMar>
+              <w:top w:w="45" w:type="dxa"/>
+              <w:left w:w="108" w:type="dxa"/>
+              <w:bottom w:w="45" w:type="dxa"/>
+              <w:right w:w="108" w:type="dxa"/>
+            </w:tcMar>
+            <w:vAlign w:val="center"/>
+          </w:tcPr>
+          <w:p>
+            <w:pPr>
+              <w:spacing w:after="0" w:line="256" w:lineRule="auto"/>
+              <w:jc w:val="both"/>
+              <w:rPr>
+                <w:rFonts w:asciiTheme="minorHAnsi" w:eastAsia="SimSun" w:hAnsiTheme="minorHAnsi" w:cstheme="minorHAnsi"/>
+                <w:color w:val="000000"/>
+                <w:sz w:val="24"/>
+                <w:szCs w:val="24"/>
+                <w:lang w:eastAsia="zh-CN"/>
+              </w:rPr>
+            </w:pPr>
+            <w:r>
+              <w:rPr>
+                <w:rFonts w:asciiTheme="minorHAnsi" w:eastAsia="SimSun" w:hAnsiTheme="minorHAnsi" w:cstheme="minorHAnsi"/>
+                <w:color w:val="000000"/>
+                <w:sz w:val="24"/>
+                <w:szCs w:val="24"/>
+                <w:lang w:eastAsia="zh-CN"/>
+              </w:rPr>
+              <w:t>A user has installed the application for the first time and wish to create a new account.</w:t>
+            </w:r>
+          </w:p>
+        </w:tc>
+      </w:tr>
+      <w:bookmarkEnd w:id="25"/>
+      <w:tr>
+        <w:tc>
+          <w:tcPr>
+            <w:tcW w:w="1742" w:type="dxa"/>
+            <w:tcBorders>
+              <w:top w:val="single" w:sz="4" w:space="0" w:color="auto"/>
+              <w:left w:val="single" w:sz="4" w:space="0" w:color="auto"/>
+              <w:bottom w:val="single" w:sz="4" w:space="0" w:color="auto"/>
+              <w:right w:val="single" w:sz="4" w:space="0" w:color="auto"/>
+            </w:tcBorders>
+            <w:tcMar>
+              <w:top w:w="45" w:type="dxa"/>
+              <w:left w:w="108" w:type="dxa"/>
+              <w:bottom w:w="45" w:type="dxa"/>
+              <w:right w:w="108" w:type="dxa"/>
+            </w:tcMar>
+            <w:vAlign w:val="center"/>
+          </w:tcPr>
+          <w:p>
+            <w:pPr>
+              <w:spacing w:after="0" w:line="256" w:lineRule="auto"/>
+              <w:jc w:val="both"/>
+              <w:rPr>
+                <w:rFonts w:asciiTheme="minorHAnsi" w:eastAsia="SimSun" w:hAnsiTheme="minorHAnsi" w:cstheme="minorHAnsi"/>
+                <w:color w:val="000000"/>
+                <w:sz w:val="24"/>
+                <w:szCs w:val="24"/>
                 <w:lang w:val="nb-NO" w:eastAsia="zh-CN"/>
               </w:rPr>
             </w:pPr>
@@ -8692,7 +8776,7 @@
                 <w:szCs w:val="24"/>
                 <w:lang w:eastAsia="zh-CN"/>
               </w:rPr>
-              <w:t xml:space="preserve"> with fields for </w:t>
+              <w:t xml:space="preserve"> with fields asking for </w:t>
             </w:r>
             <w:proofErr w:type="gramStart"/>
             <w:r>
@@ -8703,19 +8787,19 @@
                 <w:szCs w:val="24"/>
                 <w:lang w:eastAsia="zh-CN"/>
               </w:rPr>
-              <w:t xml:space="preserve">user </w:t>
-            </w:r>
-            <w:r>
-              <w:rPr>
-                <w:rFonts w:asciiTheme="minorHAnsi" w:eastAsia="SimSun" w:hAnsiTheme="minorHAnsi" w:cstheme="minorHAnsi"/>
-                <w:color w:val="000000"/>
-                <w:sz w:val="24"/>
-                <w:szCs w:val="24"/>
-                <w:lang w:eastAsia="zh-CN"/>
-              </w:rPr>
-              <w:t>particulars</w:t>
+              <w:t>users</w:t>
             </w:r>
             <w:proofErr w:type="gramEnd"/>
+            <w:r>
+              <w:rPr>
+                <w:rFonts w:asciiTheme="minorHAnsi" w:eastAsia="SimSun" w:hAnsiTheme="minorHAnsi" w:cstheme="minorHAnsi"/>
+                <w:color w:val="000000"/>
+                <w:sz w:val="24"/>
+                <w:szCs w:val="24"/>
+                <w:lang w:eastAsia="zh-CN"/>
+              </w:rPr>
+              <w:t xml:space="preserve"> particulars</w:t>
+            </w:r>
             <w:r>
               <w:rPr>
                 <w:rFonts w:asciiTheme="minorHAnsi" w:eastAsia="SimSun" w:hAnsiTheme="minorHAnsi" w:cstheme="minorHAnsi"/>
@@ -8936,7 +9020,6 @@
         <w:rPr>
           <w:rFonts w:asciiTheme="minorHAnsi" w:hAnsiTheme="minorHAnsi" w:cstheme="minorHAnsi"/>
         </w:rPr>
-        <w:lastRenderedPageBreak/>
         <w:t>Use Case 1.1</w:t>
       </w:r>
       <w:r>
@@ -9601,6 +9684,36 @@
                 <w:szCs w:val="24"/>
                 <w:lang w:eastAsia="zh-CN"/>
               </w:rPr>
+              <w:t>User</w:t>
+            </w:r>
+            <w:r>
+              <w:rPr>
+                <w:rFonts w:asciiTheme="minorHAnsi" w:eastAsia="SimSun" w:hAnsiTheme="minorHAnsi" w:cstheme="minorHAnsi"/>
+                <w:color w:val="000000"/>
+                <w:sz w:val="24"/>
+                <w:szCs w:val="24"/>
+                <w:lang w:eastAsia="zh-CN"/>
+              </w:rPr>
+              <w:t xml:space="preserve"> who is interacting with the application</w:t>
+            </w:r>
+            <w:r>
+              <w:rPr>
+                <w:rFonts w:asciiTheme="minorHAnsi" w:eastAsia="SimSun" w:hAnsiTheme="minorHAnsi" w:cstheme="minorHAnsi"/>
+                <w:color w:val="000000"/>
+                <w:sz w:val="24"/>
+                <w:szCs w:val="24"/>
+                <w:lang w:eastAsia="zh-CN"/>
+              </w:rPr>
+              <w:t xml:space="preserve">, </w:t>
+            </w:r>
+            <w:r>
+              <w:rPr>
+                <w:rFonts w:asciiTheme="minorHAnsi" w:eastAsia="SimSun" w:hAnsiTheme="minorHAnsi" w:cstheme="minorHAnsi"/>
+                <w:color w:val="000000"/>
+                <w:sz w:val="24"/>
+                <w:szCs w:val="24"/>
+                <w:lang w:eastAsia="zh-CN"/>
+              </w:rPr>
               <w:t>System</w:t>
             </w:r>
           </w:p>
@@ -9633,6 +9746,103 @@
                 <w:color w:val="000000"/>
                 <w:sz w:val="24"/>
                 <w:szCs w:val="24"/>
+                <w:lang w:eastAsia="zh-CN"/>
+              </w:rPr>
+            </w:pPr>
+            <w:r>
+              <w:rPr>
+                <w:rFonts w:asciiTheme="minorHAnsi" w:eastAsia="SimSun" w:hAnsiTheme="minorHAnsi" w:cstheme="minorHAnsi"/>
+                <w:b/>
+                <w:color w:val="000000"/>
+                <w:sz w:val="24"/>
+                <w:szCs w:val="24"/>
+                <w:lang w:eastAsia="zh-CN"/>
+              </w:rPr>
+              <w:t xml:space="preserve">Precondition </w:t>
+            </w:r>
+          </w:p>
+        </w:tc>
+        <w:tc>
+          <w:tcPr>
+            <w:tcW w:w="7892" w:type="dxa"/>
+            <w:tcBorders>
+              <w:top w:val="single" w:sz="4" w:space="0" w:color="auto"/>
+              <w:left w:val="single" w:sz="4" w:space="0" w:color="auto"/>
+              <w:bottom w:val="single" w:sz="4" w:space="0" w:color="auto"/>
+              <w:right w:val="single" w:sz="4" w:space="0" w:color="auto"/>
+            </w:tcBorders>
+            <w:tcMar>
+              <w:top w:w="45" w:type="dxa"/>
+              <w:left w:w="108" w:type="dxa"/>
+              <w:bottom w:w="45" w:type="dxa"/>
+              <w:right w:w="108" w:type="dxa"/>
+            </w:tcMar>
+            <w:vAlign w:val="center"/>
+          </w:tcPr>
+          <w:p>
+            <w:pPr>
+              <w:spacing w:after="0" w:line="256" w:lineRule="auto"/>
+              <w:jc w:val="both"/>
+              <w:rPr>
+                <w:rFonts w:asciiTheme="minorHAnsi" w:eastAsia="SimSun" w:hAnsiTheme="minorHAnsi" w:cstheme="minorHAnsi"/>
+                <w:color w:val="000000"/>
+                <w:sz w:val="24"/>
+                <w:szCs w:val="24"/>
+                <w:lang w:eastAsia="zh-CN"/>
+              </w:rPr>
+            </w:pPr>
+            <w:r>
+              <w:rPr>
+                <w:rFonts w:asciiTheme="minorHAnsi" w:eastAsia="SimSun" w:hAnsiTheme="minorHAnsi" w:cstheme="minorHAnsi"/>
+                <w:color w:val="000000"/>
+                <w:sz w:val="24"/>
+                <w:szCs w:val="24"/>
+                <w:lang w:eastAsia="zh-CN"/>
+              </w:rPr>
+              <w:t>The user has requested for a new account and the system need to take necessary steps</w:t>
+            </w:r>
+            <w:r>
+              <w:rPr>
+                <w:rFonts w:asciiTheme="minorHAnsi" w:eastAsia="SimSun" w:hAnsiTheme="minorHAnsi" w:cstheme="minorHAnsi"/>
+                <w:color w:val="000000"/>
+                <w:sz w:val="24"/>
+                <w:szCs w:val="24"/>
+                <w:lang w:eastAsia="zh-CN"/>
+              </w:rPr>
+              <w:t>.</w:t>
+            </w:r>
+            <w:bookmarkStart w:id="27" w:name="_GoBack"/>
+            <w:bookmarkEnd w:id="27"/>
+          </w:p>
+        </w:tc>
+      </w:tr>
+      <w:tr>
+        <w:tc>
+          <w:tcPr>
+            <w:tcW w:w="1742" w:type="dxa"/>
+            <w:tcBorders>
+              <w:top w:val="single" w:sz="4" w:space="0" w:color="auto"/>
+              <w:left w:val="single" w:sz="4" w:space="0" w:color="auto"/>
+              <w:bottom w:val="single" w:sz="4" w:space="0" w:color="auto"/>
+              <w:right w:val="single" w:sz="4" w:space="0" w:color="auto"/>
+            </w:tcBorders>
+            <w:tcMar>
+              <w:top w:w="45" w:type="dxa"/>
+              <w:left w:w="108" w:type="dxa"/>
+              <w:bottom w:w="45" w:type="dxa"/>
+              <w:right w:w="108" w:type="dxa"/>
+            </w:tcMar>
+            <w:vAlign w:val="center"/>
+          </w:tcPr>
+          <w:p>
+            <w:pPr>
+              <w:spacing w:after="0" w:line="256" w:lineRule="auto"/>
+              <w:jc w:val="both"/>
+              <w:rPr>
+                <w:rFonts w:asciiTheme="minorHAnsi" w:eastAsia="SimSun" w:hAnsiTheme="minorHAnsi" w:cstheme="minorHAnsi"/>
+                <w:color w:val="000000"/>
+                <w:sz w:val="24"/>
+                <w:szCs w:val="24"/>
                 <w:lang w:val="nb-NO" w:eastAsia="zh-CN"/>
               </w:rPr>
             </w:pPr>
@@ -9951,27 +10161,12 @@
     </w:p>
     <w:p>
       <w:pPr>
-        <w:pStyle w:val="Heading1"/>
-        <w:jc w:val="both"/>
-        <w:rPr>
-          <w:rFonts w:asciiTheme="minorHAnsi" w:hAnsiTheme="minorHAnsi" w:cstheme="minorHAnsi"/>
-        </w:rPr>
-      </w:pPr>
-      <w:r>
-        <w:rPr>
-          <w:rFonts w:asciiTheme="minorHAnsi" w:hAnsiTheme="minorHAnsi" w:cstheme="minorHAnsi"/>
-        </w:rPr>
-        <w:br w:type="page"/>
-      </w:r>
-      <w:bookmarkStart w:id="27" w:name="_Toc490226229"/>
-    </w:p>
-    <w:p>
-      <w:pPr>
         <w:pStyle w:val="Heading2"/>
         <w:rPr>
           <w:rFonts w:asciiTheme="minorHAnsi" w:hAnsiTheme="minorHAnsi" w:cstheme="minorHAnsi"/>
         </w:rPr>
       </w:pPr>
+      <w:bookmarkStart w:id="28" w:name="_Toc490226229"/>
       <w:r>
         <w:rPr>
           <w:rFonts w:asciiTheme="minorHAnsi" w:hAnsiTheme="minorHAnsi" w:cstheme="minorHAnsi"/>
@@ -9983,25 +10178,7 @@
         <w:rPr>
           <w:rFonts w:asciiTheme="minorHAnsi" w:hAnsiTheme="minorHAnsi" w:cstheme="minorHAnsi"/>
         </w:rPr>
-        <w:t xml:space="preserve">Data </w:t>
-      </w:r>
-      <w:r>
-        <w:rPr>
-          <w:rFonts w:asciiTheme="minorHAnsi" w:hAnsiTheme="minorHAnsi" w:cstheme="minorHAnsi"/>
-        </w:rPr>
-        <w:t xml:space="preserve">Encryption </w:t>
-      </w:r>
-      <w:r>
-        <w:rPr>
-          <w:rFonts w:asciiTheme="minorHAnsi" w:hAnsiTheme="minorHAnsi" w:cstheme="minorHAnsi"/>
-        </w:rPr>
-        <w:t xml:space="preserve">and </w:t>
-      </w:r>
-      <w:r>
-        <w:rPr>
-          <w:rFonts w:asciiTheme="minorHAnsi" w:hAnsiTheme="minorHAnsi" w:cstheme="minorHAnsi"/>
-        </w:rPr>
-        <w:t>Decryption</w:t>
+        <w:t>Import Documents</w:t>
       </w:r>
     </w:p>
     <w:tbl>
@@ -10662,6 +10839,26 @@
                 <w:szCs w:val="24"/>
                 <w:lang w:eastAsia="zh-CN"/>
               </w:rPr>
+              <w:t>User who is interacting with the application</w:t>
+            </w:r>
+            <w:r>
+              <w:rPr>
+                <w:rFonts w:asciiTheme="minorHAnsi" w:eastAsia="SimSun" w:hAnsiTheme="minorHAnsi" w:cstheme="minorHAnsi"/>
+                <w:color w:val="000000"/>
+                <w:sz w:val="24"/>
+                <w:szCs w:val="24"/>
+                <w:lang w:eastAsia="zh-CN"/>
+              </w:rPr>
+              <w:t xml:space="preserve">, </w:t>
+            </w:r>
+            <w:r>
+              <w:rPr>
+                <w:rFonts w:asciiTheme="minorHAnsi" w:eastAsia="SimSun" w:hAnsiTheme="minorHAnsi" w:cstheme="minorHAnsi"/>
+                <w:color w:val="000000"/>
+                <w:sz w:val="24"/>
+                <w:szCs w:val="24"/>
+                <w:lang w:eastAsia="zh-CN"/>
+              </w:rPr>
               <w:t>System</w:t>
             </w:r>
           </w:p>
@@ -10694,6 +10891,91 @@
                 <w:color w:val="000000"/>
                 <w:sz w:val="24"/>
                 <w:szCs w:val="24"/>
+                <w:lang w:eastAsia="zh-CN"/>
+              </w:rPr>
+            </w:pPr>
+            <w:r>
+              <w:rPr>
+                <w:rFonts w:asciiTheme="minorHAnsi" w:eastAsia="SimSun" w:hAnsiTheme="minorHAnsi" w:cstheme="minorHAnsi"/>
+                <w:b/>
+                <w:color w:val="000000"/>
+                <w:sz w:val="24"/>
+                <w:szCs w:val="24"/>
+                <w:lang w:eastAsia="zh-CN"/>
+              </w:rPr>
+              <w:t xml:space="preserve">Precondition </w:t>
+            </w:r>
+          </w:p>
+        </w:tc>
+        <w:tc>
+          <w:tcPr>
+            <w:tcW w:w="7892" w:type="dxa"/>
+            <w:tcBorders>
+              <w:top w:val="single" w:sz="4" w:space="0" w:color="auto"/>
+              <w:left w:val="single" w:sz="4" w:space="0" w:color="auto"/>
+              <w:bottom w:val="single" w:sz="4" w:space="0" w:color="auto"/>
+              <w:right w:val="single" w:sz="4" w:space="0" w:color="auto"/>
+            </w:tcBorders>
+            <w:tcMar>
+              <w:top w:w="45" w:type="dxa"/>
+              <w:left w:w="108" w:type="dxa"/>
+              <w:bottom w:w="45" w:type="dxa"/>
+              <w:right w:w="108" w:type="dxa"/>
+            </w:tcMar>
+            <w:vAlign w:val="center"/>
+          </w:tcPr>
+          <w:p>
+            <w:pPr>
+              <w:spacing w:after="0" w:line="256" w:lineRule="auto"/>
+              <w:jc w:val="both"/>
+              <w:rPr>
+                <w:rFonts w:asciiTheme="minorHAnsi" w:eastAsia="SimSun" w:hAnsiTheme="minorHAnsi" w:cstheme="minorHAnsi"/>
+                <w:color w:val="000000"/>
+                <w:sz w:val="24"/>
+                <w:szCs w:val="24"/>
+                <w:lang w:eastAsia="zh-CN"/>
+              </w:rPr>
+            </w:pPr>
+            <w:r>
+              <w:rPr>
+                <w:rFonts w:asciiTheme="minorHAnsi" w:eastAsia="SimSun" w:hAnsiTheme="minorHAnsi" w:cstheme="minorHAnsi"/>
+                <w:color w:val="000000"/>
+                <w:sz w:val="24"/>
+                <w:szCs w:val="24"/>
+                <w:lang w:eastAsia="zh-CN"/>
+              </w:rPr>
+              <w:t>The user wishes to secure a new document.</w:t>
+            </w:r>
+          </w:p>
+        </w:tc>
+      </w:tr>
+      <w:tr>
+        <w:tc>
+          <w:tcPr>
+            <w:tcW w:w="1742" w:type="dxa"/>
+            <w:tcBorders>
+              <w:top w:val="single" w:sz="4" w:space="0" w:color="auto"/>
+              <w:left w:val="single" w:sz="4" w:space="0" w:color="auto"/>
+              <w:bottom w:val="single" w:sz="4" w:space="0" w:color="auto"/>
+              <w:right w:val="single" w:sz="4" w:space="0" w:color="auto"/>
+            </w:tcBorders>
+            <w:tcMar>
+              <w:top w:w="45" w:type="dxa"/>
+              <w:left w:w="108" w:type="dxa"/>
+              <w:bottom w:w="45" w:type="dxa"/>
+              <w:right w:w="108" w:type="dxa"/>
+            </w:tcMar>
+            <w:vAlign w:val="center"/>
+          </w:tcPr>
+          <w:p>
+            <w:pPr>
+              <w:spacing w:after="0" w:line="256" w:lineRule="auto"/>
+              <w:jc w:val="both"/>
+              <w:rPr>
+                <w:rFonts w:asciiTheme="minorHAnsi" w:eastAsia="SimSun" w:hAnsiTheme="minorHAnsi" w:cstheme="minorHAnsi"/>
+                <w:color w:val="000000"/>
+                <w:sz w:val="24"/>
+                <w:szCs w:val="24"/>
                 <w:lang w:val="nb-NO" w:eastAsia="zh-CN"/>
               </w:rPr>
             </w:pPr>
@@ -10872,17 +11154,7 @@
                 <w:szCs w:val="24"/>
                 <w:lang w:eastAsia="zh-CN"/>
               </w:rPr>
-              <w:t xml:space="preserve">Step 2: </w:t>
-            </w:r>
-            <w:r>
-              <w:rPr>
-                <w:rFonts w:asciiTheme="minorHAnsi" w:eastAsia="SimSun" w:hAnsiTheme="minorHAnsi" w:cstheme="minorHAnsi"/>
-                <w:color w:val="000000"/>
-                <w:sz w:val="24"/>
-                <w:szCs w:val="24"/>
-                <w:lang w:eastAsia="zh-CN"/>
-              </w:rPr>
-              <w:t>The Location based verification module generate the location based data required for securing the file.</w:t>
+              <w:t>Step 2: The Location based verification module generate the location based data required for securing the file.</w:t>
             </w:r>
           </w:p>
           <w:p>
@@ -11220,22 +11492,36 @@
               <w:t xml:space="preserve"> using AES 256 and the key generated in Step 1.</w:t>
             </w:r>
           </w:p>
-          <w:p>
-            <w:pPr>
-              <w:spacing w:after="0" w:line="256" w:lineRule="auto"/>
-              <w:jc w:val="both"/>
-              <w:rPr>
-                <w:rFonts w:asciiTheme="minorHAnsi" w:eastAsia="SimSun" w:hAnsiTheme="minorHAnsi" w:cstheme="minorHAnsi"/>
-                <w:color w:val="000000"/>
-                <w:sz w:val="24"/>
-                <w:szCs w:val="24"/>
-                <w:lang w:eastAsia="zh-CN"/>
-              </w:rPr>
-            </w:pPr>
-          </w:p>
         </w:tc>
       </w:tr>
     </w:tbl>
+    <w:p>
+      <w:pPr>
+        <w:pStyle w:val="Heading2"/>
+        <w:rPr>
+          <w:rFonts w:asciiTheme="minorHAnsi" w:hAnsiTheme="minorHAnsi" w:cstheme="minorHAnsi"/>
+        </w:rPr>
+      </w:pPr>
+      <w:r>
+        <w:rPr>
+          <w:rFonts w:asciiTheme="minorHAnsi" w:hAnsiTheme="minorHAnsi" w:cstheme="minorHAnsi"/>
+        </w:rPr>
+        <w:lastRenderedPageBreak/>
+        <w:t>Use Case 7.0</w:t>
+      </w:r>
+      <w:r>
+        <w:rPr>
+          <w:rFonts w:asciiTheme="minorHAnsi" w:hAnsiTheme="minorHAnsi" w:cstheme="minorHAnsi"/>
+        </w:rPr>
+        <w:t xml:space="preserve">: </w:t>
+      </w:r>
+      <w:r>
+        <w:rPr>
+          <w:rFonts w:asciiTheme="minorHAnsi" w:hAnsiTheme="minorHAnsi" w:cstheme="minorHAnsi"/>
+        </w:rPr>
+        <w:t xml:space="preserve">Location based </w:t>
+      </w:r>
+    </w:p>
     <w:p>
       <w:pPr>
         <w:rPr>
@@ -11302,7 +11588,6 @@
                 <w:szCs w:val="28"/>
                 <w:lang w:eastAsia="zh-CN"/>
               </w:rPr>
-              <w:lastRenderedPageBreak/>
               <w:t>Use Case Textual Description</w:t>
             </w:r>
           </w:p>
@@ -11429,17 +11714,7 @@
                 <w:szCs w:val="24"/>
                 <w:lang w:eastAsia="zh-CN"/>
               </w:rPr>
-              <w:t>7</w:t>
-            </w:r>
-            <w:r>
-              <w:rPr>
-                <w:rFonts w:asciiTheme="minorHAnsi" w:eastAsia="SimSun" w:hAnsiTheme="minorHAnsi" w:cstheme="minorHAnsi"/>
-                <w:color w:val="000000"/>
-                <w:sz w:val="24"/>
-                <w:szCs w:val="24"/>
-                <w:lang w:eastAsia="zh-CN"/>
-              </w:rPr>
-              <w:t>.0</w:t>
+              <w:t>7.0</w:t>
             </w:r>
           </w:p>
         </w:tc>
@@ -11584,6 +11859,9 @@
         </w:tc>
       </w:tr>
       <w:tr>
+        <w:trPr>
+          <w:trHeight w:val="1427"/>
+        </w:trPr>
         <w:tc>
           <w:tcPr>
             <w:tcW w:w="1742" w:type="dxa"/>
@@ -11776,6 +12054,9 @@
         </w:tc>
       </w:tr>
       <w:tr>
+        <w:trPr>
+          <w:trHeight w:val="1144"/>
+        </w:trPr>
         <w:tc>
           <w:tcPr>
             <w:tcW w:w="1742" w:type="dxa"/>
@@ -11954,6 +12235,175 @@
                 <w:color w:val="000000"/>
                 <w:sz w:val="24"/>
                 <w:szCs w:val="24"/>
+                <w:lang w:eastAsia="zh-CN"/>
+              </w:rPr>
+            </w:pPr>
+            <w:r>
+              <w:rPr>
+                <w:rFonts w:asciiTheme="minorHAnsi" w:eastAsia="SimSun" w:hAnsiTheme="minorHAnsi" w:cstheme="minorHAnsi"/>
+                <w:b/>
+                <w:color w:val="000000"/>
+                <w:sz w:val="24"/>
+                <w:szCs w:val="24"/>
+                <w:lang w:eastAsia="zh-CN"/>
+              </w:rPr>
+              <w:t xml:space="preserve">Precondition </w:t>
+            </w:r>
+          </w:p>
+        </w:tc>
+        <w:tc>
+          <w:tcPr>
+            <w:tcW w:w="7892" w:type="dxa"/>
+            <w:tcBorders>
+              <w:top w:val="single" w:sz="4" w:space="0" w:color="auto"/>
+              <w:left w:val="single" w:sz="4" w:space="0" w:color="auto"/>
+              <w:bottom w:val="single" w:sz="4" w:space="0" w:color="auto"/>
+              <w:right w:val="single" w:sz="4" w:space="0" w:color="auto"/>
+            </w:tcBorders>
+            <w:tcMar>
+              <w:top w:w="45" w:type="dxa"/>
+              <w:left w:w="108" w:type="dxa"/>
+              <w:bottom w:w="45" w:type="dxa"/>
+              <w:right w:w="108" w:type="dxa"/>
+            </w:tcMar>
+            <w:vAlign w:val="center"/>
+          </w:tcPr>
+          <w:p>
+            <w:pPr>
+              <w:spacing w:after="0" w:line="256" w:lineRule="auto"/>
+              <w:jc w:val="both"/>
+              <w:rPr>
+                <w:rFonts w:asciiTheme="minorHAnsi" w:eastAsia="SimSun" w:hAnsiTheme="minorHAnsi" w:cstheme="minorHAnsi"/>
+                <w:color w:val="000000"/>
+                <w:sz w:val="24"/>
+                <w:szCs w:val="24"/>
+                <w:lang w:eastAsia="zh-CN"/>
+              </w:rPr>
+            </w:pPr>
+            <w:r>
+              <w:rPr>
+                <w:rFonts w:asciiTheme="minorHAnsi" w:eastAsia="SimSun" w:hAnsiTheme="minorHAnsi" w:cstheme="minorHAnsi"/>
+                <w:color w:val="000000"/>
+                <w:sz w:val="24"/>
+                <w:szCs w:val="24"/>
+                <w:lang w:eastAsia="zh-CN"/>
+              </w:rPr>
+              <w:t>There are three scenarios</w:t>
+            </w:r>
+          </w:p>
+          <w:p>
+            <w:pPr>
+              <w:pStyle w:val="ListParagraph"/>
+              <w:numPr>
+                <w:ilvl w:val="0"/>
+                <w:numId w:val="30"/>
+              </w:numPr>
+              <w:spacing w:after="0" w:line="256" w:lineRule="auto"/>
+              <w:jc w:val="both"/>
+              <w:rPr>
+                <w:rFonts w:asciiTheme="minorHAnsi" w:eastAsia="SimSun" w:hAnsiTheme="minorHAnsi" w:cstheme="minorHAnsi"/>
+                <w:color w:val="000000"/>
+                <w:sz w:val="24"/>
+                <w:szCs w:val="24"/>
+                <w:lang w:eastAsia="zh-CN"/>
+              </w:rPr>
+            </w:pPr>
+            <w:r>
+              <w:rPr>
+                <w:rFonts w:asciiTheme="minorHAnsi" w:eastAsia="SimSun" w:hAnsiTheme="minorHAnsi" w:cstheme="minorHAnsi"/>
+                <w:color w:val="000000"/>
+                <w:sz w:val="24"/>
+                <w:szCs w:val="24"/>
+                <w:lang w:eastAsia="zh-CN"/>
+              </w:rPr>
+              <w:t>The user wishes to import a file and the system need to compute the radius around the file.</w:t>
+            </w:r>
+          </w:p>
+          <w:p>
+            <w:pPr>
+              <w:pStyle w:val="ListParagraph"/>
+              <w:numPr>
+                <w:ilvl w:val="0"/>
+                <w:numId w:val="30"/>
+              </w:numPr>
+              <w:spacing w:after="0" w:line="256" w:lineRule="auto"/>
+              <w:jc w:val="both"/>
+              <w:rPr>
+                <w:rFonts w:asciiTheme="minorHAnsi" w:eastAsia="SimSun" w:hAnsiTheme="minorHAnsi" w:cstheme="minorHAnsi"/>
+                <w:color w:val="000000"/>
+                <w:sz w:val="24"/>
+                <w:szCs w:val="24"/>
+                <w:lang w:eastAsia="zh-CN"/>
+              </w:rPr>
+            </w:pPr>
+            <w:r>
+              <w:rPr>
+                <w:rFonts w:asciiTheme="minorHAnsi" w:eastAsia="SimSun" w:hAnsiTheme="minorHAnsi" w:cstheme="minorHAnsi"/>
+                <w:color w:val="000000"/>
+                <w:sz w:val="24"/>
+                <w:szCs w:val="24"/>
+                <w:lang w:eastAsia="zh-CN"/>
+              </w:rPr>
+              <w:t>Validate the user’s location when he wishes to view a document</w:t>
+            </w:r>
+          </w:p>
+          <w:p>
+            <w:pPr>
+              <w:pStyle w:val="ListParagraph"/>
+              <w:numPr>
+                <w:ilvl w:val="0"/>
+                <w:numId w:val="30"/>
+              </w:numPr>
+              <w:spacing w:after="0" w:line="256" w:lineRule="auto"/>
+              <w:jc w:val="both"/>
+              <w:rPr>
+                <w:rFonts w:asciiTheme="minorHAnsi" w:eastAsia="SimSun" w:hAnsiTheme="minorHAnsi" w:cstheme="minorHAnsi"/>
+                <w:color w:val="000000"/>
+                <w:sz w:val="24"/>
+                <w:szCs w:val="24"/>
+                <w:lang w:eastAsia="zh-CN"/>
+              </w:rPr>
+            </w:pPr>
+            <w:r>
+              <w:rPr>
+                <w:rFonts w:asciiTheme="minorHAnsi" w:eastAsia="SimSun" w:hAnsiTheme="minorHAnsi" w:cstheme="minorHAnsi"/>
+                <w:color w:val="000000"/>
+                <w:sz w:val="24"/>
+                <w:szCs w:val="24"/>
+                <w:lang w:eastAsia="zh-CN"/>
+              </w:rPr>
+              <w:t>Prevent adversary from spoofing the GPS location and trying to access the files.</w:t>
+            </w:r>
+          </w:p>
+        </w:tc>
+      </w:tr>
+      <w:tr>
+        <w:tc>
+          <w:tcPr>
+            <w:tcW w:w="1742" w:type="dxa"/>
+            <w:tcBorders>
+              <w:top w:val="single" w:sz="4" w:space="0" w:color="auto"/>
+              <w:left w:val="single" w:sz="4" w:space="0" w:color="auto"/>
+              <w:bottom w:val="single" w:sz="4" w:space="0" w:color="auto"/>
+              <w:right w:val="single" w:sz="4" w:space="0" w:color="auto"/>
+            </w:tcBorders>
+            <w:tcMar>
+              <w:top w:w="45" w:type="dxa"/>
+              <w:left w:w="108" w:type="dxa"/>
+              <w:bottom w:w="45" w:type="dxa"/>
+              <w:right w:w="108" w:type="dxa"/>
+            </w:tcMar>
+            <w:vAlign w:val="center"/>
+          </w:tcPr>
+          <w:p>
+            <w:pPr>
+              <w:spacing w:after="0" w:line="256" w:lineRule="auto"/>
+              <w:jc w:val="both"/>
+              <w:rPr>
+                <w:rFonts w:asciiTheme="minorHAnsi" w:eastAsia="SimSun" w:hAnsiTheme="minorHAnsi" w:cstheme="minorHAnsi"/>
+                <w:color w:val="000000"/>
+                <w:sz w:val="24"/>
+                <w:szCs w:val="24"/>
                 <w:lang w:val="nb-NO" w:eastAsia="zh-CN"/>
               </w:rPr>
             </w:pPr>
@@ -12085,6 +12535,7 @@
               <w:jc w:val="both"/>
               <w:rPr>
                 <w:rFonts w:asciiTheme="minorHAnsi" w:eastAsia="SimSun" w:hAnsiTheme="minorHAnsi" w:cstheme="minorHAnsi"/>
+                <w:b/>
                 <w:color w:val="000000"/>
                 <w:sz w:val="24"/>
                 <w:szCs w:val="24"/>
@@ -12094,11 +12545,13 @@
             <w:r>
               <w:rPr>
                 <w:rFonts w:asciiTheme="minorHAnsi" w:eastAsia="SimSun" w:hAnsiTheme="minorHAnsi" w:cstheme="minorHAnsi"/>
-                <w:color w:val="000000"/>
-                <w:sz w:val="24"/>
-                <w:szCs w:val="24"/>
-                <w:lang w:eastAsia="zh-CN"/>
-              </w:rPr>
+                <w:b/>
+                <w:color w:val="000000"/>
+                <w:sz w:val="24"/>
+                <w:szCs w:val="24"/>
+                <w:lang w:eastAsia="zh-CN"/>
+              </w:rPr>
+              <w:lastRenderedPageBreak/>
               <w:t>Scenario 1 importing a new file</w:t>
             </w:r>
           </w:p>
@@ -12132,9 +12585,8 @@
                 <w:szCs w:val="24"/>
                 <w:lang w:eastAsia="zh-CN"/>
               </w:rPr>
-              <w:t xml:space="preserve">The system records the current location of the user and promts the user to set the location he </w:t>
+              <w:t>The system records t</w:t>
             </w:r>
-            <w:proofErr w:type="gramStart"/>
             <w:r>
               <w:rPr>
                 <w:rFonts w:asciiTheme="minorHAnsi" w:eastAsia="SimSun" w:hAnsiTheme="minorHAnsi" w:cstheme="minorHAnsi"/>
@@ -12143,9 +12595,95 @@
                 <w:szCs w:val="24"/>
                 <w:lang w:eastAsia="zh-CN"/>
               </w:rPr>
-              <w:t>wish</w:t>
+              <w:t>he current location of the user.</w:t>
             </w:r>
-            <w:proofErr w:type="gramEnd"/>
+          </w:p>
+          <w:p>
+            <w:pPr>
+              <w:spacing w:after="0" w:line="256" w:lineRule="auto"/>
+              <w:jc w:val="both"/>
+              <w:rPr>
+                <w:rFonts w:asciiTheme="minorHAnsi" w:eastAsia="SimSun" w:hAnsiTheme="minorHAnsi" w:cstheme="minorHAnsi"/>
+                <w:color w:val="000000"/>
+                <w:sz w:val="24"/>
+                <w:szCs w:val="24"/>
+                <w:lang w:eastAsia="zh-CN"/>
+              </w:rPr>
+            </w:pPr>
+            <w:r>
+              <w:rPr>
+                <w:rFonts w:asciiTheme="minorHAnsi" w:eastAsia="SimSun" w:hAnsiTheme="minorHAnsi" w:cstheme="minorHAnsi"/>
+                <w:color w:val="000000"/>
+                <w:sz w:val="24"/>
+                <w:szCs w:val="24"/>
+                <w:lang w:eastAsia="zh-CN"/>
+              </w:rPr>
+              <w:t>Step 2: The system searches the database and loads areas that where previous created in same location. The user is prompted to choose the radius where he wishes to access the file. The system groups the new file along with the order files in same area.</w:t>
+            </w:r>
+          </w:p>
+          <w:p>
+            <w:pPr>
+              <w:spacing w:after="0" w:line="256" w:lineRule="auto"/>
+              <w:jc w:val="both"/>
+              <w:rPr>
+                <w:rFonts w:asciiTheme="minorHAnsi" w:eastAsia="SimSun" w:hAnsiTheme="minorHAnsi" w:cstheme="minorHAnsi"/>
+                <w:color w:val="000000"/>
+                <w:sz w:val="24"/>
+                <w:szCs w:val="24"/>
+                <w:lang w:eastAsia="zh-CN"/>
+              </w:rPr>
+            </w:pPr>
+            <w:r>
+              <w:rPr>
+                <w:rFonts w:asciiTheme="minorHAnsi" w:eastAsia="SimSun" w:hAnsiTheme="minorHAnsi" w:cstheme="minorHAnsi"/>
+                <w:color w:val="000000"/>
+                <w:sz w:val="24"/>
+                <w:szCs w:val="24"/>
+                <w:lang w:eastAsia="zh-CN"/>
+              </w:rPr>
+              <w:lastRenderedPageBreak/>
+              <w:t>Alternate to step 2: The user may choose to create a new area for the current file.</w:t>
+            </w:r>
+            <w:r>
+              <w:rPr>
+                <w:rFonts w:asciiTheme="minorHAnsi" w:eastAsia="SimSun" w:hAnsiTheme="minorHAnsi" w:cstheme="minorHAnsi"/>
+                <w:color w:val="000000"/>
+                <w:sz w:val="24"/>
+                <w:szCs w:val="24"/>
+                <w:lang w:eastAsia="zh-CN"/>
+              </w:rPr>
+              <w:t xml:space="preserve"> </w:t>
+            </w:r>
+            <w:r>
+              <w:rPr>
+                <w:rFonts w:asciiTheme="minorHAnsi" w:eastAsia="SimSun" w:hAnsiTheme="minorHAnsi" w:cstheme="minorHAnsi"/>
+                <w:color w:val="000000"/>
+                <w:sz w:val="24"/>
+                <w:szCs w:val="24"/>
+                <w:lang w:eastAsia="zh-CN"/>
+              </w:rPr>
+              <w:t xml:space="preserve">If he </w:t>
+            </w:r>
+            <w:r>
+              <w:rPr>
+                <w:rFonts w:asciiTheme="minorHAnsi" w:eastAsia="SimSun" w:hAnsiTheme="minorHAnsi" w:cstheme="minorHAnsi"/>
+                <w:color w:val="000000"/>
+                <w:sz w:val="24"/>
+                <w:szCs w:val="24"/>
+                <w:lang w:eastAsia="zh-CN"/>
+              </w:rPr>
+              <w:t>wishes</w:t>
+            </w:r>
+            <w:r>
+              <w:rPr>
+                <w:rFonts w:asciiTheme="minorHAnsi" w:eastAsia="SimSun" w:hAnsiTheme="minorHAnsi" w:cstheme="minorHAnsi"/>
+                <w:color w:val="000000"/>
+                <w:sz w:val="24"/>
+                <w:szCs w:val="24"/>
+                <w:lang w:eastAsia="zh-CN"/>
+              </w:rPr>
+              <w:t xml:space="preserve"> to create a new area he will be promoted to set the radius of his choice.</w:t>
+            </w:r>
             <w:r>
               <w:rPr>
                 <w:rFonts w:asciiTheme="minorHAnsi" w:eastAsia="SimSun" w:hAnsiTheme="minorHAnsi" w:cstheme="minorHAnsi"/>
@@ -12169,6 +12707,46 @@
                 <w:lang w:eastAsia="zh-CN"/>
               </w:rPr>
             </w:pPr>
+            <w:r>
+              <w:rPr>
+                <w:rFonts w:asciiTheme="minorHAnsi" w:eastAsia="SimSun" w:hAnsiTheme="minorHAnsi" w:cstheme="minorHAnsi"/>
+                <w:color w:val="000000"/>
+                <w:sz w:val="24"/>
+                <w:szCs w:val="24"/>
+                <w:lang w:eastAsia="zh-CN"/>
+              </w:rPr>
+              <w:t xml:space="preserve">Step </w:t>
+            </w:r>
+            <w:r>
+              <w:rPr>
+                <w:rFonts w:asciiTheme="minorHAnsi" w:eastAsia="SimSun" w:hAnsiTheme="minorHAnsi" w:cstheme="minorHAnsi"/>
+                <w:color w:val="000000"/>
+                <w:sz w:val="24"/>
+                <w:szCs w:val="24"/>
+                <w:lang w:eastAsia="zh-CN"/>
+              </w:rPr>
+              <w:t>3</w:t>
+            </w:r>
+            <w:r>
+              <w:rPr>
+                <w:rFonts w:asciiTheme="minorHAnsi" w:eastAsia="SimSun" w:hAnsiTheme="minorHAnsi" w:cstheme="minorHAnsi"/>
+                <w:color w:val="000000"/>
+                <w:sz w:val="24"/>
+                <w:szCs w:val="24"/>
+                <w:lang w:eastAsia="zh-CN"/>
+              </w:rPr>
+              <w:t>:</w:t>
+            </w:r>
+            <w:r>
+              <w:rPr>
+                <w:rFonts w:asciiTheme="minorHAnsi" w:eastAsia="SimSun" w:hAnsiTheme="minorHAnsi" w:cstheme="minorHAnsi"/>
+                <w:color w:val="000000"/>
+                <w:sz w:val="24"/>
+                <w:szCs w:val="24"/>
+                <w:lang w:eastAsia="zh-CN"/>
+              </w:rPr>
+              <w:t xml:space="preserve"> The system will update the database and the file will be encrypted using the longitudinal and latitudinal value where the file was imported.</w:t>
+            </w:r>
           </w:p>
           <w:p>
             <w:pPr>
@@ -12176,6 +12754,212 @@
               <w:jc w:val="both"/>
               <w:rPr>
                 <w:rFonts w:asciiTheme="minorHAnsi" w:eastAsia="SimSun" w:hAnsiTheme="minorHAnsi" w:cstheme="minorHAnsi"/>
+                <w:b/>
+                <w:color w:val="000000"/>
+                <w:sz w:val="24"/>
+                <w:szCs w:val="24"/>
+                <w:lang w:eastAsia="zh-CN"/>
+              </w:rPr>
+            </w:pPr>
+            <w:r>
+              <w:rPr>
+                <w:rFonts w:asciiTheme="minorHAnsi" w:eastAsia="SimSun" w:hAnsiTheme="minorHAnsi" w:cstheme="minorHAnsi"/>
+                <w:b/>
+                <w:color w:val="000000"/>
+                <w:sz w:val="24"/>
+                <w:szCs w:val="24"/>
+                <w:lang w:eastAsia="zh-CN"/>
+              </w:rPr>
+              <w:t>Scenario 2 viewing file</w:t>
+            </w:r>
+          </w:p>
+          <w:p>
+            <w:pPr>
+              <w:spacing w:after="0" w:line="256" w:lineRule="auto"/>
+              <w:jc w:val="both"/>
+              <w:rPr>
+                <w:rFonts w:asciiTheme="minorHAnsi" w:eastAsia="SimSun" w:hAnsiTheme="minorHAnsi" w:cstheme="minorHAnsi"/>
+                <w:color w:val="000000"/>
+                <w:sz w:val="24"/>
+                <w:szCs w:val="24"/>
+                <w:lang w:eastAsia="zh-CN"/>
+              </w:rPr>
+            </w:pPr>
+            <w:r>
+              <w:rPr>
+                <w:rFonts w:asciiTheme="minorHAnsi" w:eastAsia="SimSun" w:hAnsiTheme="minorHAnsi" w:cstheme="minorHAnsi"/>
+                <w:color w:val="000000"/>
+                <w:sz w:val="24"/>
+                <w:szCs w:val="24"/>
+                <w:lang w:eastAsia="zh-CN"/>
+              </w:rPr>
+              <w:t>Step 1: The system will display files that can be accessed in the current location.</w:t>
+            </w:r>
+          </w:p>
+          <w:p>
+            <w:pPr>
+              <w:spacing w:after="0" w:line="256" w:lineRule="auto"/>
+              <w:jc w:val="both"/>
+              <w:rPr>
+                <w:rFonts w:asciiTheme="minorHAnsi" w:eastAsia="SimSun" w:hAnsiTheme="minorHAnsi" w:cstheme="minorHAnsi"/>
+                <w:color w:val="000000"/>
+                <w:sz w:val="24"/>
+                <w:szCs w:val="24"/>
+                <w:lang w:eastAsia="zh-CN"/>
+              </w:rPr>
+            </w:pPr>
+            <w:r>
+              <w:rPr>
+                <w:rFonts w:asciiTheme="minorHAnsi" w:eastAsia="SimSun" w:hAnsiTheme="minorHAnsi" w:cstheme="minorHAnsi"/>
+                <w:color w:val="000000"/>
+                <w:sz w:val="24"/>
+                <w:szCs w:val="24"/>
+                <w:lang w:eastAsia="zh-CN"/>
+              </w:rPr>
+              <w:t>Step 2: When the user is viewing a file, the system checks his location every five seconds.</w:t>
+            </w:r>
+          </w:p>
+          <w:p>
+            <w:pPr>
+              <w:spacing w:after="0" w:line="256" w:lineRule="auto"/>
+              <w:jc w:val="both"/>
+              <w:rPr>
+                <w:rFonts w:asciiTheme="minorHAnsi" w:eastAsia="SimSun" w:hAnsiTheme="minorHAnsi" w:cstheme="minorHAnsi"/>
+                <w:color w:val="000000"/>
+                <w:sz w:val="24"/>
+                <w:szCs w:val="24"/>
+                <w:lang w:eastAsia="zh-CN"/>
+              </w:rPr>
+            </w:pPr>
+            <w:r>
+              <w:rPr>
+                <w:rFonts w:asciiTheme="minorHAnsi" w:eastAsia="SimSun" w:hAnsiTheme="minorHAnsi" w:cstheme="minorHAnsi"/>
+                <w:color w:val="000000"/>
+                <w:sz w:val="24"/>
+                <w:szCs w:val="24"/>
+                <w:lang w:eastAsia="zh-CN"/>
+              </w:rPr>
+              <w:t>Step 3: When the user moves out of the secure location the viewer will be closed and the file will be encrypted. A warning would be displayed if the user approaches the boundary.</w:t>
+            </w:r>
+          </w:p>
+          <w:p>
+            <w:pPr>
+              <w:spacing w:after="0" w:line="256" w:lineRule="auto"/>
+              <w:jc w:val="both"/>
+              <w:rPr>
+                <w:rFonts w:asciiTheme="minorHAnsi" w:eastAsia="SimSun" w:hAnsiTheme="minorHAnsi" w:cstheme="minorHAnsi"/>
+                <w:b/>
+                <w:color w:val="000000"/>
+                <w:sz w:val="24"/>
+                <w:szCs w:val="24"/>
+                <w:lang w:eastAsia="zh-CN"/>
+              </w:rPr>
+            </w:pPr>
+            <w:r>
+              <w:rPr>
+                <w:rFonts w:asciiTheme="minorHAnsi" w:eastAsia="SimSun" w:hAnsiTheme="minorHAnsi" w:cstheme="minorHAnsi"/>
+                <w:b/>
+                <w:color w:val="000000"/>
+                <w:sz w:val="24"/>
+                <w:szCs w:val="24"/>
+                <w:lang w:eastAsia="zh-CN"/>
+              </w:rPr>
+              <w:t xml:space="preserve">Scenario 3 </w:t>
+            </w:r>
+            <w:r>
+              <w:rPr>
+                <w:rFonts w:asciiTheme="minorHAnsi" w:eastAsia="SimSun" w:hAnsiTheme="minorHAnsi" w:cstheme="minorHAnsi"/>
+                <w:b/>
+                <w:color w:val="000000"/>
+                <w:sz w:val="24"/>
+                <w:szCs w:val="24"/>
+                <w:lang w:eastAsia="zh-CN"/>
+              </w:rPr>
+              <w:t>GPS spoofing</w:t>
+            </w:r>
+          </w:p>
+          <w:p>
+            <w:pPr>
+              <w:spacing w:after="0" w:line="256" w:lineRule="auto"/>
+              <w:jc w:val="both"/>
+              <w:rPr>
+                <w:rFonts w:asciiTheme="minorHAnsi" w:eastAsia="SimSun" w:hAnsiTheme="minorHAnsi" w:cstheme="minorHAnsi"/>
+                <w:color w:val="000000"/>
+                <w:sz w:val="24"/>
+                <w:szCs w:val="24"/>
+                <w:lang w:eastAsia="zh-CN"/>
+              </w:rPr>
+            </w:pPr>
+            <w:r>
+              <w:rPr>
+                <w:rFonts w:asciiTheme="minorHAnsi" w:eastAsia="SimSun" w:hAnsiTheme="minorHAnsi" w:cstheme="minorHAnsi"/>
+                <w:color w:val="000000"/>
+                <w:sz w:val="24"/>
+                <w:szCs w:val="24"/>
+                <w:lang w:eastAsia="zh-CN"/>
+              </w:rPr>
+              <w:t>Step 1: The system will check the user’s location every 5 sec and temporarily save the current location.</w:t>
+            </w:r>
+          </w:p>
+          <w:p>
+            <w:pPr>
+              <w:spacing w:after="0" w:line="256" w:lineRule="auto"/>
+              <w:jc w:val="both"/>
+              <w:rPr>
+                <w:rFonts w:asciiTheme="minorHAnsi" w:eastAsia="SimSun" w:hAnsiTheme="minorHAnsi" w:cstheme="minorHAnsi"/>
+                <w:color w:val="000000"/>
+                <w:sz w:val="24"/>
+                <w:szCs w:val="24"/>
+                <w:lang w:eastAsia="zh-CN"/>
+              </w:rPr>
+            </w:pPr>
+            <w:r>
+              <w:rPr>
+                <w:rFonts w:asciiTheme="minorHAnsi" w:eastAsia="SimSun" w:hAnsiTheme="minorHAnsi" w:cstheme="minorHAnsi"/>
+                <w:color w:val="000000"/>
+                <w:sz w:val="24"/>
+                <w:szCs w:val="24"/>
+                <w:lang w:eastAsia="zh-CN"/>
+              </w:rPr>
+              <w:t xml:space="preserve">Step 2: If the user </w:t>
+            </w:r>
+            <w:r>
+              <w:rPr>
+                <w:rFonts w:asciiTheme="minorHAnsi" w:eastAsia="SimSun" w:hAnsiTheme="minorHAnsi" w:cstheme="minorHAnsi"/>
+                <w:color w:val="000000"/>
+                <w:sz w:val="24"/>
+                <w:szCs w:val="24"/>
+                <w:lang w:eastAsia="zh-CN"/>
+              </w:rPr>
+              <w:t>moves</w:t>
+            </w:r>
+            <w:r>
+              <w:rPr>
+                <w:rFonts w:asciiTheme="minorHAnsi" w:eastAsia="SimSun" w:hAnsiTheme="minorHAnsi" w:cstheme="minorHAnsi"/>
+                <w:color w:val="000000"/>
+                <w:sz w:val="24"/>
+                <w:szCs w:val="24"/>
+                <w:lang w:eastAsia="zh-CN"/>
+              </w:rPr>
+              <w:t xml:space="preserve"> more than 100m in 5sec the system will close the document the user is viewing.</w:t>
+            </w:r>
+            <w:r>
+              <w:rPr>
+                <w:rFonts w:asciiTheme="minorHAnsi" w:eastAsia="SimSun" w:hAnsiTheme="minorHAnsi" w:cstheme="minorHAnsi"/>
+                <w:color w:val="000000"/>
+                <w:sz w:val="24"/>
+                <w:szCs w:val="24"/>
+                <w:lang w:eastAsia="zh-CN"/>
+              </w:rPr>
+              <w:t xml:space="preserve"> </w:t>
+            </w:r>
+          </w:p>
+          <w:p>
+            <w:pPr>
+              <w:spacing w:after="0" w:line="256" w:lineRule="auto"/>
+              <w:jc w:val="both"/>
+              <w:rPr>
+                <w:rFonts w:asciiTheme="minorHAnsi" w:eastAsia="SimSun" w:hAnsiTheme="minorHAnsi" w:cstheme="minorHAnsi"/>
                 <w:color w:val="000000"/>
                 <w:sz w:val="24"/>
                 <w:szCs w:val="24"/>
@@ -12216,7 +13000,7 @@
         <w:lastRenderedPageBreak/>
         <w:t>4. External Interface Requirements</w:t>
       </w:r>
-      <w:bookmarkEnd w:id="27"/>
+      <w:bookmarkEnd w:id="28"/>
     </w:p>
     <w:p>
       <w:pPr>
@@ -12228,7 +13012,7 @@
           <w:szCs w:val="24"/>
         </w:rPr>
       </w:pPr>
-      <w:bookmarkStart w:id="28" w:name="_Toc490226230"/>
+      <w:bookmarkStart w:id="29" w:name="_Toc490226230"/>
       <w:r>
         <w:rPr>
           <w:rFonts w:asciiTheme="minorHAnsi" w:hAnsiTheme="minorHAnsi" w:cstheme="minorHAnsi"/>
@@ -12241,7 +13025,7 @@
         </w:rPr>
         <w:t>User Interfaces</w:t>
       </w:r>
-      <w:bookmarkEnd w:id="28"/>
+      <w:bookmarkEnd w:id="29"/>
     </w:p>
     <w:p>
       <w:pPr>
@@ -12855,7 +13639,7 @@
           <w:szCs w:val="24"/>
         </w:rPr>
       </w:pPr>
-      <w:bookmarkStart w:id="29" w:name="_Toc490226231"/>
+      <w:bookmarkStart w:id="30" w:name="_Toc490226231"/>
       <w:r>
         <w:rPr>
           <w:rFonts w:asciiTheme="minorHAnsi" w:hAnsiTheme="minorHAnsi" w:cstheme="minorHAnsi"/>
@@ -12868,7 +13652,7 @@
         </w:rPr>
         <w:t>Hardware Interfaces</w:t>
       </w:r>
-      <w:bookmarkEnd w:id="29"/>
+      <w:bookmarkEnd w:id="30"/>
     </w:p>
     <w:p>
       <w:pPr>
@@ -12911,7 +13695,7 @@
           <w:szCs w:val="24"/>
         </w:rPr>
       </w:pPr>
-      <w:bookmarkStart w:id="30" w:name="_Toc490226232"/>
+      <w:bookmarkStart w:id="31" w:name="_Toc490226232"/>
       <w:r>
         <w:rPr>
           <w:rFonts w:asciiTheme="minorHAnsi" w:hAnsiTheme="minorHAnsi" w:cstheme="minorHAnsi"/>
@@ -12924,7 +13708,7 @@
         </w:rPr>
         <w:t>Software Interfaces</w:t>
       </w:r>
-      <w:bookmarkEnd w:id="30"/>
+      <w:bookmarkEnd w:id="31"/>
     </w:p>
     <w:p>
       <w:pPr>
@@ -13015,7 +13799,7 @@
           <w:rFonts w:asciiTheme="minorHAnsi" w:hAnsiTheme="minorHAnsi" w:cstheme="minorHAnsi"/>
         </w:rPr>
       </w:pPr>
-      <w:bookmarkStart w:id="31" w:name="_Toc490226233"/>
+      <w:bookmarkStart w:id="32" w:name="_Toc490226233"/>
       <w:r>
         <w:rPr>
           <w:rFonts w:asciiTheme="minorHAnsi" w:hAnsiTheme="minorHAnsi" w:cstheme="minorHAnsi"/>
@@ -13028,7 +13812,7 @@
         </w:rPr>
         <w:t>Communications Interfaces</w:t>
       </w:r>
-      <w:bookmarkEnd w:id="31"/>
+      <w:bookmarkEnd w:id="32"/>
     </w:p>
     <w:p>
       <w:pPr>
@@ -13080,9 +13864,9 @@
           <w:rFonts w:asciiTheme="minorHAnsi" w:hAnsiTheme="minorHAnsi" w:cstheme="minorHAnsi"/>
         </w:rPr>
       </w:pPr>
-      <w:bookmarkStart w:id="32" w:name="page7"/>
-      <w:bookmarkStart w:id="33" w:name="_Toc490226234"/>
-      <w:bookmarkEnd w:id="32"/>
+      <w:bookmarkStart w:id="33" w:name="page7"/>
+      <w:bookmarkStart w:id="34" w:name="_Toc490226234"/>
+      <w:bookmarkEnd w:id="33"/>
       <w:r>
         <w:rPr>
           <w:rFonts w:asciiTheme="minorHAnsi" w:hAnsiTheme="minorHAnsi" w:cstheme="minorHAnsi"/>
@@ -13108,7 +13892,7 @@
         </w:rPr>
         <w:t>functional Requirements</w:t>
       </w:r>
-      <w:bookmarkEnd w:id="33"/>
+      <w:bookmarkEnd w:id="34"/>
     </w:p>
     <w:p>
       <w:pPr>
@@ -13120,7 +13904,7 @@
           <w:szCs w:val="24"/>
         </w:rPr>
       </w:pPr>
-      <w:bookmarkStart w:id="34" w:name="_Toc490226235"/>
+      <w:bookmarkStart w:id="35" w:name="_Toc490226235"/>
       <w:r>
         <w:rPr>
           <w:rFonts w:asciiTheme="minorHAnsi" w:hAnsiTheme="minorHAnsi" w:cstheme="minorHAnsi"/>
@@ -13133,7 +13917,7 @@
         </w:rPr>
         <w:t>Performance Requirements</w:t>
       </w:r>
-      <w:bookmarkEnd w:id="34"/>
+      <w:bookmarkEnd w:id="35"/>
     </w:p>
     <w:p>
       <w:pPr>
@@ -13168,14 +13952,14 @@
           <w:rFonts w:asciiTheme="minorHAnsi" w:hAnsiTheme="minorHAnsi" w:cstheme="minorHAnsi"/>
         </w:rPr>
       </w:pPr>
-      <w:bookmarkStart w:id="35" w:name="_Toc490226236"/>
+      <w:bookmarkStart w:id="36" w:name="_Toc490226236"/>
       <w:r>
         <w:rPr>
           <w:rFonts w:asciiTheme="minorHAnsi" w:hAnsiTheme="minorHAnsi" w:cstheme="minorHAnsi"/>
         </w:rPr>
         <w:t>5.2 Safety Requirements</w:t>
       </w:r>
-      <w:bookmarkEnd w:id="35"/>
+      <w:bookmarkEnd w:id="36"/>
     </w:p>
     <w:p>
       <w:pPr>
@@ -13606,7 +14390,7 @@
           <w:szCs w:val="24"/>
         </w:rPr>
       </w:pPr>
-      <w:bookmarkStart w:id="36" w:name="_Toc490226237"/>
+      <w:bookmarkStart w:id="37" w:name="_Toc490226237"/>
       <w:r>
         <w:rPr>
           <w:rFonts w:asciiTheme="minorHAnsi" w:hAnsiTheme="minorHAnsi" w:cstheme="minorHAnsi"/>
@@ -13620,7 +14404,7 @@
         </w:rPr>
         <w:t>Security Requirements</w:t>
       </w:r>
-      <w:bookmarkEnd w:id="36"/>
+      <w:bookmarkEnd w:id="37"/>
     </w:p>
     <w:p>
       <w:pPr>
@@ -13731,6 +14515,43 @@
     </w:p>
     <w:p>
       <w:pPr>
+        <w:widowControl w:val="0"/>
+        <w:autoSpaceDE w:val="0"/>
+        <w:autoSpaceDN w:val="0"/>
+        <w:adjustRightInd w:val="0"/>
+        <w:spacing w:after="0" w:line="285" w:lineRule="exact"/>
+        <w:jc w:val="both"/>
+        <w:rPr>
+          <w:rFonts w:asciiTheme="minorHAnsi" w:hAnsiTheme="minorHAnsi" w:cstheme="minorHAnsi"/>
+          <w:iCs/>
+          <w:sz w:val="24"/>
+          <w:szCs w:val="24"/>
+          <w:lang w:val="en-SG"/>
+        </w:rPr>
+      </w:pPr>
+      <w:r>
+        <w:rPr>
+          <w:rFonts w:asciiTheme="minorHAnsi" w:hAnsiTheme="minorHAnsi" w:cstheme="minorHAnsi"/>
+          <w:iCs/>
+          <w:sz w:val="24"/>
+          <w:szCs w:val="24"/>
+          <w:lang w:val="en-SG"/>
+        </w:rPr>
+        <w:t>As for SQL injection, the query is performed by AWS Mobile API hence the adversary will not be able to inject malicious code to the server. All data that is sent over is not executed and will be stored in encrypted format.</w:t>
+      </w:r>
+      <w:r>
+        <w:rPr>
+          <w:rFonts w:asciiTheme="minorHAnsi" w:hAnsiTheme="minorHAnsi" w:cstheme="minorHAnsi"/>
+          <w:iCs/>
+          <w:sz w:val="24"/>
+          <w:szCs w:val="24"/>
+          <w:lang w:val="en-SG"/>
+        </w:rPr>
+        <w:t xml:space="preserve"> </w:t>
+      </w:r>
+    </w:p>
+    <w:p>
+      <w:pPr>
         <w:pStyle w:val="Heading2"/>
         <w:jc w:val="both"/>
         <w:rPr>
@@ -13739,7 +14560,7 @@
           <w:szCs w:val="24"/>
         </w:rPr>
       </w:pPr>
-      <w:bookmarkStart w:id="37" w:name="_Toc490226238"/>
+      <w:bookmarkStart w:id="38" w:name="_Toc490226238"/>
       <w:r>
         <w:rPr>
           <w:rFonts w:asciiTheme="minorHAnsi" w:hAnsiTheme="minorHAnsi" w:cstheme="minorHAnsi"/>
@@ -13752,7 +14573,7 @@
         </w:rPr>
         <w:t>Software Quality Attributes</w:t>
       </w:r>
-      <w:bookmarkEnd w:id="37"/>
+      <w:bookmarkEnd w:id="38"/>
     </w:p>
     <w:p>
       <w:pPr>
@@ -14075,7 +14896,7 @@
           <w:b/>
         </w:rPr>
       </w:pPr>
-      <w:bookmarkStart w:id="38" w:name="_Toc490226239"/>
+      <w:bookmarkStart w:id="39" w:name="_Toc490226239"/>
       <w:r>
         <w:rPr>
           <w:rStyle w:val="Heading1Char"/>
@@ -14085,7 +14906,7 @@
         <w:lastRenderedPageBreak/>
         <w:t>Appendix A: Glossary</w:t>
       </w:r>
-      <w:bookmarkEnd w:id="38"/>
+      <w:bookmarkEnd w:id="39"/>
     </w:p>
     <w:p>
       <w:pPr>
@@ -14111,8 +14932,8 @@
           <w:szCs w:val="24"/>
         </w:rPr>
       </w:pPr>
-      <w:bookmarkStart w:id="39" w:name="page8"/>
-      <w:bookmarkEnd w:id="39"/>
+      <w:bookmarkStart w:id="40" w:name="page8"/>
+      <w:bookmarkEnd w:id="40"/>
       <w:r>
         <w:rPr>
           <w:rFonts w:asciiTheme="minorHAnsi" w:hAnsiTheme="minorHAnsi" w:cstheme="minorHAnsi"/>
@@ -15356,7 +16177,7 @@
         <w:bCs/>
         <w:noProof/>
       </w:rPr>
-      <w:t>15</w:t>
+      <w:t>6</w:t>
     </w:r>
     <w:r>
       <w:rPr>
@@ -17537,6 +18358,95 @@
     </w:lvl>
   </w:abstractNum>
   <w:abstractNum w:abstractNumId="19" w15:restartNumberingAfterBreak="0">
+    <w:nsid w:val="464B7520"/>
+    <w:multiLevelType w:val="hybridMultilevel"/>
+    <w:tmpl w:val="E6641622"/>
+    <w:lvl w:ilvl="0" w:tplc="4809000F">
+      <w:start w:val="1"/>
+      <w:numFmt w:val="decimal"/>
+      <w:lvlText w:val="%1."/>
+      <w:lvlJc w:val="left"/>
+      <w:pPr>
+        <w:ind w:left="720" w:hanging="360"/>
+      </w:pPr>
+      <w:rPr>
+        <w:rFonts w:hint="default"/>
+      </w:rPr>
+    </w:lvl>
+    <w:lvl w:ilvl="1" w:tplc="48090019" w:tentative="1">
+      <w:start w:val="1"/>
+      <w:numFmt w:val="lowerLetter"/>
+      <w:lvlText w:val="%2."/>
+      <w:lvlJc w:val="left"/>
+      <w:pPr>
+        <w:ind w:left="1440" w:hanging="360"/>
+      </w:pPr>
+    </w:lvl>
+    <w:lvl w:ilvl="2" w:tplc="4809001B" w:tentative="1">
+      <w:start w:val="1"/>
+      <w:numFmt w:val="lowerRoman"/>
+      <w:lvlText w:val="%3."/>
+      <w:lvlJc w:val="right"/>
+      <w:pPr>
+        <w:ind w:left="2160" w:hanging="180"/>
+      </w:pPr>
+    </w:lvl>
+    <w:lvl w:ilvl="3" w:tplc="4809000F" w:tentative="1">
+      <w:start w:val="1"/>
+      <w:numFmt w:val="decimal"/>
+      <w:lvlText w:val="%4."/>
+      <w:lvlJc w:val="left"/>
+      <w:pPr>
+        <w:ind w:left="2880" w:hanging="360"/>
+      </w:pPr>
+    </w:lvl>
+    <w:lvl w:ilvl="4" w:tplc="48090019" w:tentative="1">
+      <w:start w:val="1"/>
+      <w:numFmt w:val="lowerLetter"/>
+      <w:lvlText w:val="%5."/>
+      <w:lvlJc w:val="left"/>
+      <w:pPr>
+        <w:ind w:left="3600" w:hanging="360"/>
+      </w:pPr>
+    </w:lvl>
+    <w:lvl w:ilvl="5" w:tplc="4809001B" w:tentative="1">
+      <w:start w:val="1"/>
+      <w:numFmt w:val="lowerRoman"/>
+      <w:lvlText w:val="%6."/>
+      <w:lvlJc w:val="right"/>
+      <w:pPr>
+        <w:ind w:left="4320" w:hanging="180"/>
+      </w:pPr>
+    </w:lvl>
+    <w:lvl w:ilvl="6" w:tplc="4809000F" w:tentative="1">
+      <w:start w:val="1"/>
+      <w:numFmt w:val="decimal"/>
+      <w:lvlText w:val="%7."/>
+      <w:lvlJc w:val="left"/>
+      <w:pPr>
+        <w:ind w:left="5040" w:hanging="360"/>
+      </w:pPr>
+    </w:lvl>
+    <w:lvl w:ilvl="7" w:tplc="48090019" w:tentative="1">
+      <w:start w:val="1"/>
+      <w:numFmt w:val="lowerLetter"/>
+      <w:lvlText w:val="%8."/>
+      <w:lvlJc w:val="left"/>
+      <w:pPr>
+        <w:ind w:left="5760" w:hanging="360"/>
+      </w:pPr>
+    </w:lvl>
+    <w:lvl w:ilvl="8" w:tplc="4809001B" w:tentative="1">
+      <w:start w:val="1"/>
+      <w:numFmt w:val="lowerRoman"/>
+      <w:lvlText w:val="%9."/>
+      <w:lvlJc w:val="right"/>
+      <w:pPr>
+        <w:ind w:left="6480" w:hanging="180"/>
+      </w:pPr>
+    </w:lvl>
+  </w:abstractNum>
+  <w:abstractNum w:abstractNumId="20" w15:restartNumberingAfterBreak="0">
     <w:nsid w:val="49A628C4"/>
     <w:multiLevelType w:val="multilevel"/>
     <w:tmpl w:val="B16278E2"/>
@@ -17649,7 +18559,7 @@
       </w:rPr>
     </w:lvl>
   </w:abstractNum>
-  <w:abstractNum w:abstractNumId="20" w15:restartNumberingAfterBreak="0">
+  <w:abstractNum w:abstractNumId="21" w15:restartNumberingAfterBreak="0">
     <w:nsid w:val="4E7E0ACC"/>
     <w:multiLevelType w:val="multilevel"/>
     <w:tmpl w:val="E10E982A"/>
@@ -17762,7 +18672,7 @@
       </w:rPr>
     </w:lvl>
   </w:abstractNum>
-  <w:abstractNum w:abstractNumId="21" w15:restartNumberingAfterBreak="0">
+  <w:abstractNum w:abstractNumId="22" w15:restartNumberingAfterBreak="0">
     <w:nsid w:val="58FE4445"/>
     <w:multiLevelType w:val="hybridMultilevel"/>
     <w:tmpl w:val="AD72A1AC"/>
@@ -17875,7 +18785,7 @@
       </w:rPr>
     </w:lvl>
   </w:abstractNum>
-  <w:abstractNum w:abstractNumId="22" w15:restartNumberingAfterBreak="0">
+  <w:abstractNum w:abstractNumId="23" w15:restartNumberingAfterBreak="0">
     <w:nsid w:val="5A3020BB"/>
     <w:multiLevelType w:val="hybridMultilevel"/>
     <w:tmpl w:val="D5189C98"/>
@@ -17988,7 +18898,7 @@
       </w:rPr>
     </w:lvl>
   </w:abstractNum>
-  <w:abstractNum w:abstractNumId="23" w15:restartNumberingAfterBreak="0">
+  <w:abstractNum w:abstractNumId="24" w15:restartNumberingAfterBreak="0">
     <w:nsid w:val="61070216"/>
     <w:multiLevelType w:val="hybridMultilevel"/>
     <w:tmpl w:val="8DC8B608"/>
@@ -18101,7 +19011,7 @@
       </w:rPr>
     </w:lvl>
   </w:abstractNum>
-  <w:abstractNum w:abstractNumId="24" w15:restartNumberingAfterBreak="0">
+  <w:abstractNum w:abstractNumId="25" w15:restartNumberingAfterBreak="0">
     <w:nsid w:val="68973824"/>
     <w:multiLevelType w:val="hybridMultilevel"/>
     <w:tmpl w:val="02FCBCA8"/>
@@ -18214,7 +19124,7 @@
       </w:rPr>
     </w:lvl>
   </w:abstractNum>
-  <w:abstractNum w:abstractNumId="25" w15:restartNumberingAfterBreak="0">
+  <w:abstractNum w:abstractNumId="26" w15:restartNumberingAfterBreak="0">
     <w:nsid w:val="729F02E8"/>
     <w:multiLevelType w:val="hybridMultilevel"/>
     <w:tmpl w:val="65C6F3EE"/>
@@ -18327,7 +19237,7 @@
       </w:rPr>
     </w:lvl>
   </w:abstractNum>
-  <w:abstractNum w:abstractNumId="26" w15:restartNumberingAfterBreak="0">
+  <w:abstractNum w:abstractNumId="27" w15:restartNumberingAfterBreak="0">
     <w:nsid w:val="72BE20D0"/>
     <w:multiLevelType w:val="hybridMultilevel"/>
     <w:tmpl w:val="157C8F88"/>
@@ -18440,7 +19350,7 @@
       </w:rPr>
     </w:lvl>
   </w:abstractNum>
-  <w:abstractNum w:abstractNumId="27" w15:restartNumberingAfterBreak="0">
+  <w:abstractNum w:abstractNumId="28" w15:restartNumberingAfterBreak="0">
     <w:nsid w:val="742D2D07"/>
     <w:multiLevelType w:val="hybridMultilevel"/>
     <w:tmpl w:val="3940ABDC"/>
@@ -18553,7 +19463,7 @@
       </w:rPr>
     </w:lvl>
   </w:abstractNum>
-  <w:abstractNum w:abstractNumId="28" w15:restartNumberingAfterBreak="0">
+  <w:abstractNum w:abstractNumId="29" w15:restartNumberingAfterBreak="0">
     <w:nsid w:val="7DB31147"/>
     <w:multiLevelType w:val="hybridMultilevel"/>
     <w:tmpl w:val="03E81C16"/>
@@ -18676,28 +19586,28 @@
     <w:abstractNumId w:val="1"/>
   </w:num>
   <w:num w:numId="4">
-    <w:abstractNumId w:val="24"/>
+    <w:abstractNumId w:val="25"/>
   </w:num>
   <w:num w:numId="5">
     <w:abstractNumId w:val="10"/>
   </w:num>
   <w:num w:numId="6">
-    <w:abstractNumId w:val="26"/>
+    <w:abstractNumId w:val="27"/>
   </w:num>
   <w:num w:numId="7">
-    <w:abstractNumId w:val="21"/>
+    <w:abstractNumId w:val="22"/>
   </w:num>
   <w:num w:numId="8">
-    <w:abstractNumId w:val="22"/>
+    <w:abstractNumId w:val="23"/>
   </w:num>
   <w:num w:numId="9">
-    <w:abstractNumId w:val="23"/>
+    <w:abstractNumId w:val="24"/>
   </w:num>
   <w:num w:numId="10">
     <w:abstractNumId w:val="11"/>
   </w:num>
   <w:num w:numId="11">
-    <w:abstractNumId w:val="28"/>
+    <w:abstractNumId w:val="29"/>
   </w:num>
   <w:num w:numId="12">
     <w:abstractNumId w:val="9"/>
@@ -18709,13 +19619,13 @@
     <w:abstractNumId w:val="18"/>
   </w:num>
   <w:num w:numId="15">
-    <w:abstractNumId w:val="20"/>
+    <w:abstractNumId w:val="21"/>
   </w:num>
   <w:num w:numId="16">
     <w:abstractNumId w:val="4"/>
   </w:num>
   <w:num w:numId="17">
-    <w:abstractNumId w:val="27"/>
+    <w:abstractNumId w:val="28"/>
   </w:num>
   <w:num w:numId="18">
     <w:abstractNumId w:val="3"/>
@@ -18727,7 +19637,7 @@
     <w:abstractNumId w:val="6"/>
   </w:num>
   <w:num w:numId="21">
-    <w:abstractNumId w:val="19"/>
+    <w:abstractNumId w:val="20"/>
   </w:num>
   <w:num w:numId="22">
     <w:abstractNumId w:val="5"/>
@@ -18751,7 +19661,10 @@
     <w:abstractNumId w:val="8"/>
   </w:num>
   <w:num w:numId="29">
-    <w:abstractNumId w:val="25"/>
+    <w:abstractNumId w:val="26"/>
+  </w:num>
+  <w:num w:numId="30">
+    <w:abstractNumId w:val="19"/>
   </w:num>
 </w:numbering>
 </file>
@@ -19147,6 +20060,7 @@
   <w:style w:type="paragraph" w:default="1" w:styleId="Normal">
     <w:name w:val="Normal"/>
     <w:qFormat/>
+    <w:rsid w:val="007A49AF"/>
     <w:pPr>
       <w:spacing w:after="160" w:line="259" w:lineRule="auto"/>
     </w:pPr>
@@ -19878,7 +20792,7 @@
 </file>
 
 <file path=customXml/itemProps1.xml><?xml version="1.0" encoding="utf-8"?>
-<ds:datastoreItem xmlns:ds="http://schemas.openxmlformats.org/officeDocument/2006/customXml" ds:itemID="{A5BFA314-45BB-47B1-A98B-AA8D047D6E52}">
+<ds:datastoreItem xmlns:ds="http://schemas.openxmlformats.org/officeDocument/2006/customXml" ds:itemID="{887D3665-B15D-439A-AEDE-4DB99C7B327A}">
   <ds:schemaRefs>
     <ds:schemaRef ds:uri="http://schemas.openxmlformats.org/officeDocument/2006/bibliography"/>
   </ds:schemaRefs>

</xml_diff>

<commit_message>
Made Changes to SRS and Use Case Diagram
</commit_message>
<xml_diff>
--- a/FYP proposal V1/SRS_LocAdoc.docx
+++ b/FYP proposal V1/SRS_LocAdoc.docx
@@ -1395,8 +1395,21 @@
                                 <w:szCs w:val="24"/>
                               </w:rPr>
                               <w:tab/>
-                              <w:t>Kim Hyeocheol</w:t>
+                              <w:t xml:space="preserve">Kim </w:t>
                             </w:r>
+                            <w:proofErr w:type="spellStart"/>
+                            <w:r>
+                              <w:rPr>
+                                <w:rFonts w:asciiTheme="minorHAnsi" w:hAnsiTheme="minorHAnsi" w:cstheme="minorHAnsi"/>
+                                <w:b/>
+                                <w:bCs/>
+                                <w:color w:val="595959" w:themeColor="text1" w:themeTint="A6"/>
+                                <w:sz w:val="24"/>
+                                <w:szCs w:val="24"/>
+                              </w:rPr>
+                              <w:t>Hyeocheol</w:t>
+                            </w:r>
+                            <w:proofErr w:type="spellEnd"/>
                           </w:p>
                           <w:p>
                             <w:pPr>
@@ -1427,8 +1440,44 @@
                                 <w:szCs w:val="24"/>
                               </w:rPr>
                               <w:tab/>
-                              <w:t>Rivaldo Erawan</w:t>
                             </w:r>
+                            <w:proofErr w:type="spellStart"/>
+                            <w:r>
+                              <w:rPr>
+                                <w:rFonts w:asciiTheme="minorHAnsi" w:hAnsiTheme="minorHAnsi" w:cstheme="minorHAnsi"/>
+                                <w:b/>
+                                <w:bCs/>
+                                <w:color w:val="595959" w:themeColor="text1" w:themeTint="A6"/>
+                                <w:sz w:val="24"/>
+                                <w:szCs w:val="24"/>
+                              </w:rPr>
+                              <w:t>Rivaldo</w:t>
+                            </w:r>
+                            <w:proofErr w:type="spellEnd"/>
+                            <w:r>
+                              <w:rPr>
+                                <w:rFonts w:asciiTheme="minorHAnsi" w:hAnsiTheme="minorHAnsi" w:cstheme="minorHAnsi"/>
+                                <w:b/>
+                                <w:bCs/>
+                                <w:color w:val="595959" w:themeColor="text1" w:themeTint="A6"/>
+                                <w:sz w:val="24"/>
+                                <w:szCs w:val="24"/>
+                              </w:rPr>
+                              <w:t xml:space="preserve"> </w:t>
+                            </w:r>
+                            <w:proofErr w:type="spellStart"/>
+                            <w:r>
+                              <w:rPr>
+                                <w:rFonts w:asciiTheme="minorHAnsi" w:hAnsiTheme="minorHAnsi" w:cstheme="minorHAnsi"/>
+                                <w:b/>
+                                <w:bCs/>
+                                <w:color w:val="595959" w:themeColor="text1" w:themeTint="A6"/>
+                                <w:sz w:val="24"/>
+                                <w:szCs w:val="24"/>
+                              </w:rPr>
+                              <w:t>Erawan</w:t>
+                            </w:r>
+                            <w:proofErr w:type="spellEnd"/>
                           </w:p>
                           <w:p>
                             <w:pPr>
@@ -1574,8 +1623,21 @@
                           <w:szCs w:val="24"/>
                         </w:rPr>
                         <w:tab/>
-                        <w:t>Kim Hyeocheol</w:t>
+                        <w:t xml:space="preserve">Kim </w:t>
                       </w:r>
+                      <w:proofErr w:type="spellStart"/>
+                      <w:r>
+                        <w:rPr>
+                          <w:rFonts w:asciiTheme="minorHAnsi" w:hAnsiTheme="minorHAnsi" w:cstheme="minorHAnsi"/>
+                          <w:b/>
+                          <w:bCs/>
+                          <w:color w:val="595959" w:themeColor="text1" w:themeTint="A6"/>
+                          <w:sz w:val="24"/>
+                          <w:szCs w:val="24"/>
+                        </w:rPr>
+                        <w:t>Hyeocheol</w:t>
+                      </w:r>
+                      <w:proofErr w:type="spellEnd"/>
                     </w:p>
                     <w:p>
                       <w:pPr>
@@ -1606,8 +1668,44 @@
                           <w:szCs w:val="24"/>
                         </w:rPr>
                         <w:tab/>
-                        <w:t>Rivaldo Erawan</w:t>
                       </w:r>
+                      <w:proofErr w:type="spellStart"/>
+                      <w:r>
+                        <w:rPr>
+                          <w:rFonts w:asciiTheme="minorHAnsi" w:hAnsiTheme="minorHAnsi" w:cstheme="minorHAnsi"/>
+                          <w:b/>
+                          <w:bCs/>
+                          <w:color w:val="595959" w:themeColor="text1" w:themeTint="A6"/>
+                          <w:sz w:val="24"/>
+                          <w:szCs w:val="24"/>
+                        </w:rPr>
+                        <w:t>Rivaldo</w:t>
+                      </w:r>
+                      <w:proofErr w:type="spellEnd"/>
+                      <w:r>
+                        <w:rPr>
+                          <w:rFonts w:asciiTheme="minorHAnsi" w:hAnsiTheme="minorHAnsi" w:cstheme="minorHAnsi"/>
+                          <w:b/>
+                          <w:bCs/>
+                          <w:color w:val="595959" w:themeColor="text1" w:themeTint="A6"/>
+                          <w:sz w:val="24"/>
+                          <w:szCs w:val="24"/>
+                        </w:rPr>
+                        <w:t xml:space="preserve"> </w:t>
+                      </w:r>
+                      <w:proofErr w:type="spellStart"/>
+                      <w:r>
+                        <w:rPr>
+                          <w:rFonts w:asciiTheme="minorHAnsi" w:hAnsiTheme="minorHAnsi" w:cstheme="minorHAnsi"/>
+                          <w:b/>
+                          <w:bCs/>
+                          <w:color w:val="595959" w:themeColor="text1" w:themeTint="A6"/>
+                          <w:sz w:val="24"/>
+                          <w:szCs w:val="24"/>
+                        </w:rPr>
+                        <w:t>Erawan</w:t>
+                      </w:r>
+                      <w:proofErr w:type="spellEnd"/>
                     </w:p>
                     <w:p>
                       <w:pPr>
@@ -5096,14 +5194,25 @@
         </w:rPr>
         <w:t xml:space="preserve">give detailed description of the functionalities of the </w:t>
       </w:r>
-      <w:r>
-        <w:rPr>
-          <w:rFonts w:asciiTheme="minorHAnsi" w:hAnsiTheme="minorHAnsi" w:cstheme="minorHAnsi"/>
-          <w:iCs/>
-          <w:sz w:val="24"/>
-          <w:szCs w:val="24"/>
-        </w:rPr>
-        <w:t xml:space="preserve">locAdoc </w:t>
+      <w:proofErr w:type="spellStart"/>
+      <w:r>
+        <w:rPr>
+          <w:rFonts w:asciiTheme="minorHAnsi" w:hAnsiTheme="minorHAnsi" w:cstheme="minorHAnsi"/>
+          <w:iCs/>
+          <w:sz w:val="24"/>
+          <w:szCs w:val="24"/>
+        </w:rPr>
+        <w:t>locAdoc</w:t>
+      </w:r>
+      <w:proofErr w:type="spellEnd"/>
+      <w:r>
+        <w:rPr>
+          <w:rFonts w:asciiTheme="minorHAnsi" w:hAnsiTheme="minorHAnsi" w:cstheme="minorHAnsi"/>
+          <w:iCs/>
+          <w:sz w:val="24"/>
+          <w:szCs w:val="24"/>
+        </w:rPr>
+        <w:t xml:space="preserve"> </w:t>
       </w:r>
       <w:r>
         <w:rPr>
@@ -5720,14 +5829,25 @@
         </w:rPr>
         <w:t xml:space="preserve">This document is intended for all individuals taking part in the </w:t>
       </w:r>
-      <w:r>
-        <w:rPr>
-          <w:rFonts w:asciiTheme="minorHAnsi" w:hAnsiTheme="minorHAnsi" w:cstheme="minorHAnsi"/>
-          <w:iCs/>
-          <w:sz w:val="24"/>
-          <w:szCs w:val="24"/>
-        </w:rPr>
-        <w:t>locAdoc application development</w:t>
+      <w:proofErr w:type="spellStart"/>
+      <w:r>
+        <w:rPr>
+          <w:rFonts w:asciiTheme="minorHAnsi" w:hAnsiTheme="minorHAnsi" w:cstheme="minorHAnsi"/>
+          <w:iCs/>
+          <w:sz w:val="24"/>
+          <w:szCs w:val="24"/>
+        </w:rPr>
+        <w:t>locAdoc</w:t>
+      </w:r>
+      <w:proofErr w:type="spellEnd"/>
+      <w:r>
+        <w:rPr>
+          <w:rFonts w:asciiTheme="minorHAnsi" w:hAnsiTheme="minorHAnsi" w:cstheme="minorHAnsi"/>
+          <w:iCs/>
+          <w:sz w:val="24"/>
+          <w:szCs w:val="24"/>
+        </w:rPr>
+        <w:t xml:space="preserve"> application development</w:t>
       </w:r>
       <w:r>
         <w:rPr>
@@ -6324,8 +6444,20 @@
           <w:sz w:val="24"/>
           <w:szCs w:val="24"/>
         </w:rPr>
-        <w:t>Karl E. Wiegers</w:t>
-      </w:r>
+        <w:t xml:space="preserve">Karl E. </w:t>
+      </w:r>
+      <w:proofErr w:type="spellStart"/>
+      <w:r>
+        <w:rPr>
+          <w:rFonts w:asciiTheme="minorHAnsi" w:hAnsiTheme="minorHAnsi" w:cstheme="minorHAnsi"/>
+          <w:bCs/>
+          <w:iCs/>
+          <w:sz w:val="24"/>
+          <w:szCs w:val="24"/>
+        </w:rPr>
+        <w:t>Wiegers</w:t>
+      </w:r>
+      <w:proofErr w:type="spellEnd"/>
     </w:p>
     <w:p>
       <w:pPr>
@@ -7304,8 +7436,19 @@
           <w:sz w:val="24"/>
           <w:szCs w:val="24"/>
         </w:rPr>
-        <w:t>AWS Cognito</w:t>
-      </w:r>
+        <w:t xml:space="preserve">AWS </w:t>
+      </w:r>
+      <w:proofErr w:type="spellStart"/>
+      <w:r>
+        <w:rPr>
+          <w:rFonts w:asciiTheme="minorHAnsi" w:hAnsiTheme="minorHAnsi" w:cstheme="minorHAnsi"/>
+          <w:b/>
+          <w:sz w:val="24"/>
+          <w:szCs w:val="24"/>
+        </w:rPr>
+        <w:t>Cognito</w:t>
+      </w:r>
+      <w:proofErr w:type="spellEnd"/>
       <w:r>
         <w:rPr>
           <w:rFonts w:asciiTheme="minorHAnsi" w:hAnsiTheme="minorHAnsi" w:cstheme="minorHAnsi"/>
@@ -7615,7 +7758,25 @@
           <w:sz w:val="24"/>
           <w:szCs w:val="24"/>
         </w:rPr>
-        <w:t>Each member must have a UserID and password</w:t>
+        <w:t xml:space="preserve">Each member must have a </w:t>
+      </w:r>
+      <w:proofErr w:type="spellStart"/>
+      <w:r>
+        <w:rPr>
+          <w:rFonts w:asciiTheme="minorHAnsi" w:hAnsiTheme="minorHAnsi" w:cstheme="minorHAnsi"/>
+          <w:sz w:val="24"/>
+          <w:szCs w:val="24"/>
+        </w:rPr>
+        <w:t>UserID</w:t>
+      </w:r>
+      <w:proofErr w:type="spellEnd"/>
+      <w:r>
+        <w:rPr>
+          <w:rFonts w:asciiTheme="minorHAnsi" w:hAnsiTheme="minorHAnsi" w:cstheme="minorHAnsi"/>
+          <w:sz w:val="24"/>
+          <w:szCs w:val="24"/>
+        </w:rPr>
+        <w:t xml:space="preserve"> and password</w:t>
       </w:r>
       <w:r>
         <w:rPr>
@@ -7795,9 +7956,9 @@
         </w:rPr>
         <w:drawing>
           <wp:inline distT="0" distB="0" distL="0" distR="0">
-            <wp:extent cx="5703124" cy="7138736"/>
-            <wp:effectExtent l="0" t="0" r="0" b="5080"/>
-            <wp:docPr id="12" name="Picture 12" descr="C:\Users\AbhiJay_PC\AppData\Local\Microsoft\Windows\INetCache\Content.Word\UseCase Diagram_V5.png"/>
+            <wp:extent cx="5526506" cy="6917659"/>
+            <wp:effectExtent l="0" t="0" r="0" b="0"/>
+            <wp:docPr id="13" name="Picture 13" descr="C:\Users\AbhiJay_PC\AppData\Local\Microsoft\Windows\INetCache\Content.Word\UseCase Diagram_V5.png"/>
             <wp:cNvGraphicFramePr>
               <a:graphicFrameLocks xmlns:a="http://schemas.openxmlformats.org/drawingml/2006/main" noChangeAspect="1"/>
             </wp:cNvGraphicFramePr>
@@ -7826,7 +7987,7 @@
                   <pic:spPr bwMode="auto">
                     <a:xfrm>
                       <a:off x="0" y="0"/>
-                      <a:ext cx="5705955" cy="7142280"/>
+                      <a:ext cx="5530828" cy="6923068"/>
                     </a:xfrm>
                     <a:prstGeom prst="rect">
                       <a:avLst/>
@@ -8502,7 +8663,69 @@
                 <w:szCs w:val="24"/>
                 <w:lang w:eastAsia="zh-CN"/>
               </w:rPr>
-              <w:t>User who is interacting with the application, System</w:t>
+              <w:t xml:space="preserve">User who is interacting with the application, </w:t>
+            </w:r>
+            <w:r>
+              <w:rPr>
+                <w:rFonts w:asciiTheme="minorHAnsi" w:eastAsia="SimSun" w:hAnsiTheme="minorHAnsi" w:cstheme="minorHAnsi"/>
+                <w:color w:val="000000"/>
+                <w:sz w:val="24"/>
+                <w:szCs w:val="24"/>
+                <w:lang w:eastAsia="zh-CN"/>
+              </w:rPr>
+              <w:t>Signup activity</w:t>
+            </w:r>
+            <w:r>
+              <w:rPr>
+                <w:rFonts w:asciiTheme="minorHAnsi" w:eastAsia="SimSun" w:hAnsiTheme="minorHAnsi" w:cstheme="minorHAnsi"/>
+                <w:color w:val="000000"/>
+                <w:sz w:val="24"/>
+                <w:szCs w:val="24"/>
+                <w:lang w:eastAsia="zh-CN"/>
+              </w:rPr>
+              <w:t xml:space="preserve">, AWS </w:t>
+            </w:r>
+            <w:proofErr w:type="spellStart"/>
+            <w:r>
+              <w:rPr>
+                <w:rFonts w:asciiTheme="minorHAnsi" w:eastAsia="SimSun" w:hAnsiTheme="minorHAnsi" w:cstheme="minorHAnsi"/>
+                <w:color w:val="000000"/>
+                <w:sz w:val="24"/>
+                <w:szCs w:val="24"/>
+                <w:lang w:eastAsia="zh-CN"/>
+              </w:rPr>
+              <w:t>Cognito</w:t>
+            </w:r>
+            <w:proofErr w:type="spellEnd"/>
+            <w:r>
+              <w:rPr>
+                <w:rFonts w:asciiTheme="minorHAnsi" w:eastAsia="SimSun" w:hAnsiTheme="minorHAnsi" w:cstheme="minorHAnsi"/>
+                <w:color w:val="000000"/>
+                <w:sz w:val="24"/>
+                <w:szCs w:val="24"/>
+                <w:lang w:eastAsia="zh-CN"/>
+              </w:rPr>
+              <w:t>, AWS DynamoDB</w:t>
+            </w:r>
+            <w:r>
+              <w:rPr>
+                <w:rFonts w:asciiTheme="minorHAnsi" w:eastAsia="SimSun" w:hAnsiTheme="minorHAnsi" w:cstheme="minorHAnsi"/>
+                <w:color w:val="000000"/>
+                <w:sz w:val="24"/>
+                <w:szCs w:val="24"/>
+                <w:lang w:eastAsia="zh-CN"/>
+              </w:rPr>
+              <w:t>, AWS S3</w:t>
+            </w:r>
+            <w:r>
+              <w:rPr>
+                <w:rFonts w:asciiTheme="minorHAnsi" w:eastAsia="SimSun" w:hAnsiTheme="minorHAnsi" w:cstheme="minorHAnsi"/>
+                <w:color w:val="000000"/>
+                <w:sz w:val="24"/>
+                <w:szCs w:val="24"/>
+                <w:lang w:eastAsia="zh-CN"/>
+              </w:rPr>
+              <w:t>.</w:t>
             </w:r>
           </w:p>
         </w:tc>
@@ -8854,7 +9077,7 @@
                 <w:szCs w:val="24"/>
                 <w:lang w:eastAsia="zh-CN"/>
               </w:rPr>
-              <w:t xml:space="preserve">Step 3: </w:t>
+              <w:t xml:space="preserve">Alternate Step </w:t>
             </w:r>
             <w:r>
               <w:rPr>
@@ -8864,7 +9087,7 @@
                 <w:szCs w:val="24"/>
                 <w:lang w:eastAsia="zh-CN"/>
               </w:rPr>
-              <w:t xml:space="preserve">If the data is valid the system </w:t>
+              <w:t>2</w:t>
             </w:r>
             <w:r>
               <w:rPr>
@@ -8874,30 +9097,7 @@
                 <w:szCs w:val="24"/>
                 <w:lang w:eastAsia="zh-CN"/>
               </w:rPr>
-              <w:t>hands over the details to the create account object.</w:t>
-            </w:r>
-          </w:p>
-          <w:p>
-            <w:pPr>
-              <w:spacing w:after="0" w:line="256" w:lineRule="auto"/>
-              <w:jc w:val="both"/>
-              <w:rPr>
-                <w:rFonts w:asciiTheme="minorHAnsi" w:eastAsia="SimSun" w:hAnsiTheme="minorHAnsi" w:cstheme="minorHAnsi"/>
-                <w:color w:val="000000"/>
-                <w:sz w:val="24"/>
-                <w:szCs w:val="24"/>
-                <w:lang w:eastAsia="zh-CN"/>
-              </w:rPr>
-            </w:pPr>
-            <w:r>
-              <w:rPr>
-                <w:rFonts w:asciiTheme="minorHAnsi" w:eastAsia="SimSun" w:hAnsiTheme="minorHAnsi" w:cstheme="minorHAnsi"/>
-                <w:color w:val="000000"/>
-                <w:sz w:val="24"/>
-                <w:szCs w:val="24"/>
-                <w:lang w:eastAsia="zh-CN"/>
-              </w:rPr>
-              <w:t xml:space="preserve">Alternate Step 4: If the data is invalid, an error message is displayed and the </w:t>
+              <w:t xml:space="preserve">: If the data is invalid, an error message is displayed and the </w:t>
             </w:r>
             <w:r>
               <w:rPr>
@@ -8940,7 +9140,27 @@
                 <w:szCs w:val="24"/>
                 <w:lang w:eastAsia="zh-CN"/>
               </w:rPr>
-              <w:t>Step 4: The user is directed to the login screen.</w:t>
+              <w:t xml:space="preserve">Step </w:t>
+            </w:r>
+            <w:r>
+              <w:rPr>
+                <w:rFonts w:asciiTheme="minorHAnsi" w:eastAsia="SimSun" w:hAnsiTheme="minorHAnsi" w:cstheme="minorHAnsi"/>
+                <w:color w:val="000000"/>
+                <w:sz w:val="24"/>
+                <w:szCs w:val="24"/>
+                <w:lang w:eastAsia="zh-CN"/>
+              </w:rPr>
+              <w:t>3</w:t>
+            </w:r>
+            <w:r>
+              <w:rPr>
+                <w:rFonts w:asciiTheme="minorHAnsi" w:eastAsia="SimSun" w:hAnsiTheme="minorHAnsi" w:cstheme="minorHAnsi"/>
+                <w:color w:val="000000"/>
+                <w:sz w:val="24"/>
+                <w:szCs w:val="24"/>
+                <w:lang w:eastAsia="zh-CN"/>
+              </w:rPr>
+              <w:t>: The user details are encrypted using the newly entered password.</w:t>
             </w:r>
           </w:p>
           <w:p>
@@ -8955,6 +9175,58 @@
                 <w:lang w:eastAsia="zh-CN"/>
               </w:rPr>
             </w:pPr>
+            <w:r>
+              <w:rPr>
+                <w:rFonts w:asciiTheme="minorHAnsi" w:eastAsia="SimSun" w:hAnsiTheme="minorHAnsi" w:cstheme="minorHAnsi"/>
+                <w:color w:val="000000"/>
+                <w:sz w:val="24"/>
+                <w:szCs w:val="24"/>
+                <w:lang w:eastAsia="zh-CN"/>
+              </w:rPr>
+              <w:t xml:space="preserve">Step </w:t>
+            </w:r>
+            <w:r>
+              <w:rPr>
+                <w:rFonts w:asciiTheme="minorHAnsi" w:eastAsia="SimSun" w:hAnsiTheme="minorHAnsi" w:cstheme="minorHAnsi"/>
+                <w:color w:val="000000"/>
+                <w:sz w:val="24"/>
+                <w:szCs w:val="24"/>
+                <w:lang w:eastAsia="zh-CN"/>
+              </w:rPr>
+              <w:t>4</w:t>
+            </w:r>
+            <w:r>
+              <w:rPr>
+                <w:rFonts w:asciiTheme="minorHAnsi" w:eastAsia="SimSun" w:hAnsiTheme="minorHAnsi" w:cstheme="minorHAnsi"/>
+                <w:color w:val="000000"/>
+                <w:sz w:val="24"/>
+                <w:szCs w:val="24"/>
+                <w:lang w:eastAsia="zh-CN"/>
+              </w:rPr>
+              <w:t xml:space="preserve">: The system updates the AWS </w:t>
+            </w:r>
+            <w:proofErr w:type="spellStart"/>
+            <w:r>
+              <w:rPr>
+                <w:rFonts w:asciiTheme="minorHAnsi" w:eastAsia="SimSun" w:hAnsiTheme="minorHAnsi" w:cstheme="minorHAnsi"/>
+                <w:color w:val="000000"/>
+                <w:sz w:val="24"/>
+                <w:szCs w:val="24"/>
+                <w:lang w:eastAsia="zh-CN"/>
+              </w:rPr>
+              <w:t>Cognito</w:t>
+            </w:r>
+            <w:proofErr w:type="spellEnd"/>
+            <w:r>
+              <w:rPr>
+                <w:rFonts w:asciiTheme="minorHAnsi" w:eastAsia="SimSun" w:hAnsiTheme="minorHAnsi" w:cstheme="minorHAnsi"/>
+                <w:color w:val="000000"/>
+                <w:sz w:val="24"/>
+                <w:szCs w:val="24"/>
+                <w:lang w:eastAsia="zh-CN"/>
+              </w:rPr>
+              <w:t xml:space="preserve"> server.</w:t>
+            </w:r>
           </w:p>
           <w:p>
             <w:pPr>
@@ -8968,59 +9240,169 @@
                 <w:lang w:eastAsia="zh-CN"/>
               </w:rPr>
             </w:pPr>
+            <w:r>
+              <w:rPr>
+                <w:rFonts w:asciiTheme="minorHAnsi" w:eastAsia="SimSun" w:hAnsiTheme="minorHAnsi" w:cstheme="minorHAnsi"/>
+                <w:color w:val="000000"/>
+                <w:sz w:val="24"/>
+                <w:szCs w:val="24"/>
+                <w:lang w:eastAsia="zh-CN"/>
+              </w:rPr>
+              <w:t xml:space="preserve">Step </w:t>
+            </w:r>
+            <w:r>
+              <w:rPr>
+                <w:rFonts w:asciiTheme="minorHAnsi" w:eastAsia="SimSun" w:hAnsiTheme="minorHAnsi" w:cstheme="minorHAnsi"/>
+                <w:color w:val="000000"/>
+                <w:sz w:val="24"/>
+                <w:szCs w:val="24"/>
+                <w:lang w:eastAsia="zh-CN"/>
+              </w:rPr>
+              <w:t>5</w:t>
+            </w:r>
+            <w:r>
+              <w:rPr>
+                <w:rFonts w:asciiTheme="minorHAnsi" w:eastAsia="SimSun" w:hAnsiTheme="minorHAnsi" w:cstheme="minorHAnsi"/>
+                <w:color w:val="000000"/>
+                <w:sz w:val="24"/>
+                <w:szCs w:val="24"/>
+                <w:lang w:eastAsia="zh-CN"/>
+              </w:rPr>
+              <w:t>: The system updates the AWS Dynamo DB.</w:t>
+            </w:r>
+          </w:p>
+          <w:p>
+            <w:pPr>
+              <w:spacing w:after="0" w:line="256" w:lineRule="auto"/>
+              <w:jc w:val="both"/>
+              <w:rPr>
+                <w:rFonts w:asciiTheme="minorHAnsi" w:eastAsia="SimSun" w:hAnsiTheme="minorHAnsi" w:cstheme="minorHAnsi"/>
+                <w:color w:val="000000"/>
+                <w:sz w:val="24"/>
+                <w:szCs w:val="24"/>
+                <w:lang w:eastAsia="zh-CN"/>
+              </w:rPr>
+            </w:pPr>
+            <w:r>
+              <w:rPr>
+                <w:rFonts w:asciiTheme="minorHAnsi" w:eastAsia="SimSun" w:hAnsiTheme="minorHAnsi" w:cstheme="minorHAnsi"/>
+                <w:color w:val="000000"/>
+                <w:sz w:val="24"/>
+                <w:szCs w:val="24"/>
+                <w:lang w:eastAsia="zh-CN"/>
+              </w:rPr>
+              <w:t xml:space="preserve">Step 6: A new secure folder is created </w:t>
+            </w:r>
+          </w:p>
+          <w:p>
+            <w:pPr>
+              <w:spacing w:after="0" w:line="256" w:lineRule="auto"/>
+              <w:jc w:val="both"/>
+              <w:rPr>
+                <w:rFonts w:asciiTheme="minorHAnsi" w:eastAsia="SimSun" w:hAnsiTheme="minorHAnsi" w:cstheme="minorHAnsi"/>
+                <w:color w:val="000000"/>
+                <w:sz w:val="24"/>
+                <w:szCs w:val="24"/>
+                <w:lang w:eastAsia="zh-CN"/>
+              </w:rPr>
+            </w:pPr>
+            <w:r>
+              <w:rPr>
+                <w:rFonts w:asciiTheme="minorHAnsi" w:eastAsia="SimSun" w:hAnsiTheme="minorHAnsi" w:cstheme="minorHAnsi"/>
+                <w:color w:val="000000"/>
+                <w:sz w:val="24"/>
+                <w:szCs w:val="24"/>
+                <w:lang w:eastAsia="zh-CN"/>
+              </w:rPr>
+              <w:t>Step 7: A backup is created in the AWS S3.</w:t>
+            </w:r>
+          </w:p>
+          <w:p>
+            <w:pPr>
+              <w:spacing w:after="0" w:line="256" w:lineRule="auto"/>
+              <w:jc w:val="both"/>
+              <w:rPr>
+                <w:rFonts w:asciiTheme="minorHAnsi" w:eastAsia="SimSun" w:hAnsiTheme="minorHAnsi" w:cstheme="minorHAnsi"/>
+                <w:color w:val="000000"/>
+                <w:sz w:val="24"/>
+                <w:szCs w:val="24"/>
+                <w:lang w:eastAsia="zh-CN"/>
+              </w:rPr>
+            </w:pPr>
+            <w:r>
+              <w:rPr>
+                <w:rFonts w:asciiTheme="minorHAnsi" w:eastAsia="SimSun" w:hAnsiTheme="minorHAnsi" w:cstheme="minorHAnsi"/>
+                <w:color w:val="000000"/>
+                <w:sz w:val="24"/>
+                <w:szCs w:val="24"/>
+                <w:lang w:eastAsia="zh-CN"/>
+              </w:rPr>
+              <w:t xml:space="preserve">Step </w:t>
+            </w:r>
+            <w:r>
+              <w:rPr>
+                <w:rFonts w:asciiTheme="minorHAnsi" w:eastAsia="SimSun" w:hAnsiTheme="minorHAnsi" w:cstheme="minorHAnsi"/>
+                <w:color w:val="000000"/>
+                <w:sz w:val="24"/>
+                <w:szCs w:val="24"/>
+                <w:lang w:eastAsia="zh-CN"/>
+              </w:rPr>
+              <w:t>8</w:t>
+            </w:r>
+            <w:r>
+              <w:rPr>
+                <w:rFonts w:asciiTheme="minorHAnsi" w:eastAsia="SimSun" w:hAnsiTheme="minorHAnsi" w:cstheme="minorHAnsi"/>
+                <w:color w:val="000000"/>
+                <w:sz w:val="24"/>
+                <w:szCs w:val="24"/>
+                <w:lang w:eastAsia="zh-CN"/>
+              </w:rPr>
+              <w:t>: The user is directed to the login screen.</w:t>
+            </w:r>
+          </w:p>
+          <w:p>
+            <w:pPr>
+              <w:spacing w:after="0" w:line="256" w:lineRule="auto"/>
+              <w:jc w:val="both"/>
+              <w:rPr>
+                <w:rFonts w:asciiTheme="minorHAnsi" w:eastAsia="SimSun" w:hAnsiTheme="minorHAnsi" w:cstheme="minorHAnsi"/>
+                <w:color w:val="000000"/>
+                <w:sz w:val="24"/>
+                <w:szCs w:val="24"/>
+                <w:lang w:eastAsia="zh-CN"/>
+              </w:rPr>
+            </w:pPr>
+          </w:p>
+          <w:p>
+            <w:pPr>
+              <w:spacing w:after="0" w:line="256" w:lineRule="auto"/>
+              <w:jc w:val="both"/>
+              <w:rPr>
+                <w:rFonts w:asciiTheme="minorHAnsi" w:eastAsia="SimSun" w:hAnsiTheme="minorHAnsi" w:cstheme="minorHAnsi"/>
+                <w:color w:val="000000"/>
+                <w:sz w:val="24"/>
+                <w:szCs w:val="24"/>
+                <w:lang w:eastAsia="zh-CN"/>
+              </w:rPr>
+            </w:pPr>
           </w:p>
         </w:tc>
       </w:tr>
     </w:tbl>
     <w:p>
       <w:pPr>
-        <w:widowControl w:val="0"/>
-        <w:autoSpaceDE w:val="0"/>
-        <w:autoSpaceDN w:val="0"/>
-        <w:adjustRightInd w:val="0"/>
-        <w:spacing w:after="0" w:line="240" w:lineRule="auto"/>
-        <w:jc w:val="both"/>
-        <w:rPr>
-          <w:rFonts w:asciiTheme="minorHAnsi" w:hAnsiTheme="minorHAnsi" w:cstheme="minorHAnsi"/>
-          <w:sz w:val="24"/>
-          <w:szCs w:val="24"/>
-        </w:rPr>
-      </w:pPr>
-    </w:p>
-    <w:p>
-      <w:pPr>
-        <w:rPr>
-          <w:rFonts w:asciiTheme="minorHAnsi" w:hAnsiTheme="minorHAnsi" w:cstheme="minorHAnsi"/>
-        </w:rPr>
-      </w:pPr>
-    </w:p>
-    <w:p>
-      <w:pPr>
-        <w:rPr>
-          <w:rFonts w:asciiTheme="minorHAnsi" w:hAnsiTheme="minorHAnsi" w:cstheme="minorHAnsi"/>
-        </w:rPr>
-      </w:pPr>
-    </w:p>
-    <w:p>
-      <w:pPr>
-        <w:rPr>
-          <w:rFonts w:asciiTheme="minorHAnsi" w:hAnsiTheme="minorHAnsi" w:cstheme="minorHAnsi"/>
-        </w:rPr>
-      </w:pPr>
-    </w:p>
-    <w:p>
-      <w:pPr>
         <w:pStyle w:val="Heading2"/>
         <w:rPr>
           <w:rFonts w:asciiTheme="minorHAnsi" w:hAnsiTheme="minorHAnsi" w:cstheme="minorHAnsi"/>
         </w:rPr>
       </w:pPr>
-      <w:bookmarkStart w:id="26" w:name="_Toc490226228"/>
-      <w:r>
-        <w:rPr>
-          <w:rFonts w:asciiTheme="minorHAnsi" w:hAnsiTheme="minorHAnsi" w:cstheme="minorHAnsi"/>
-        </w:rPr>
-        <w:t>Use Case 1.1</w:t>
+      <w:bookmarkStart w:id="26" w:name="_Toc490226229"/>
+      <w:r>
+        <w:rPr>
+          <w:rFonts w:asciiTheme="minorHAnsi" w:hAnsiTheme="minorHAnsi" w:cstheme="minorHAnsi"/>
+        </w:rPr>
+        <w:lastRenderedPageBreak/>
+        <w:t>Use Case 3.0</w:t>
       </w:r>
       <w:r>
         <w:rPr>
@@ -9032,9 +9414,20 @@
         <w:rPr>
           <w:rFonts w:asciiTheme="minorHAnsi" w:hAnsiTheme="minorHAnsi" w:cstheme="minorHAnsi"/>
         </w:rPr>
-        <w:t>Create User</w:t>
-      </w:r>
-      <w:bookmarkEnd w:id="26"/>
+        <w:t>Import</w:t>
+      </w:r>
+      <w:r>
+        <w:rPr>
+          <w:rFonts w:asciiTheme="minorHAnsi" w:hAnsiTheme="minorHAnsi" w:cstheme="minorHAnsi"/>
+        </w:rPr>
+        <w:t xml:space="preserve"> d</w:t>
+      </w:r>
+      <w:r>
+        <w:rPr>
+          <w:rFonts w:asciiTheme="minorHAnsi" w:hAnsiTheme="minorHAnsi" w:cstheme="minorHAnsi"/>
+        </w:rPr>
+        <w:t>ocuments</w:t>
+      </w:r>
     </w:p>
     <w:tbl>
       <w:tblPr>
@@ -9221,7 +9614,17 @@
                 <w:szCs w:val="24"/>
                 <w:lang w:eastAsia="zh-CN"/>
               </w:rPr>
-              <w:t>1.1</w:t>
+              <w:t>3</w:t>
+            </w:r>
+            <w:r>
+              <w:rPr>
+                <w:rFonts w:asciiTheme="minorHAnsi" w:eastAsia="SimSun" w:hAnsiTheme="minorHAnsi" w:cstheme="minorHAnsi"/>
+                <w:color w:val="000000"/>
+                <w:sz w:val="24"/>
+                <w:szCs w:val="24"/>
+                <w:lang w:eastAsia="zh-CN"/>
+              </w:rPr>
+              <w:t>.0</w:t>
             </w:r>
           </w:p>
         </w:tc>
@@ -9360,7 +9763,17 @@
                 <w:szCs w:val="24"/>
                 <w:lang w:eastAsia="zh-CN"/>
               </w:rPr>
-              <w:t xml:space="preserve">Create User </w:t>
+              <w:t>Import</w:t>
+            </w:r>
+            <w:r>
+              <w:rPr>
+                <w:rFonts w:asciiTheme="minorHAnsi" w:eastAsia="SimSun" w:hAnsiTheme="minorHAnsi" w:cstheme="minorHAnsi"/>
+                <w:color w:val="000000"/>
+                <w:sz w:val="24"/>
+                <w:szCs w:val="24"/>
+                <w:lang w:eastAsia="zh-CN"/>
+              </w:rPr>
+              <w:t xml:space="preserve"> document</w:t>
             </w:r>
           </w:p>
         </w:tc>
@@ -9512,7 +9925,7 @@
                 <w:szCs w:val="24"/>
                 <w:lang w:eastAsia="zh-CN"/>
               </w:rPr>
-              <w:t>This is a process runs in the background when the user submits the application form</w:t>
+              <w:t xml:space="preserve">This functionality </w:t>
             </w:r>
             <w:r>
               <w:rPr>
@@ -9522,7 +9935,7 @@
                 <w:szCs w:val="24"/>
                 <w:lang w:eastAsia="zh-CN"/>
               </w:rPr>
-              <w:t>.</w:t>
+              <w:t>makes</w:t>
             </w:r>
             <w:r>
               <w:rPr>
@@ -9532,7 +9945,7 @@
                 <w:szCs w:val="24"/>
                 <w:lang w:eastAsia="zh-CN"/>
               </w:rPr>
-              <w:t xml:space="preserve"> It connects with the external cloud service and </w:t>
+              <w:t xml:space="preserve"> sure that the data imported to the sever application is stored in a secured manner.</w:t>
             </w:r>
           </w:p>
         </w:tc>
@@ -9684,17 +10097,7 @@
                 <w:szCs w:val="24"/>
                 <w:lang w:eastAsia="zh-CN"/>
               </w:rPr>
-              <w:t>User</w:t>
-            </w:r>
-            <w:r>
-              <w:rPr>
-                <w:rFonts w:asciiTheme="minorHAnsi" w:eastAsia="SimSun" w:hAnsiTheme="minorHAnsi" w:cstheme="minorHAnsi"/>
-                <w:color w:val="000000"/>
-                <w:sz w:val="24"/>
-                <w:szCs w:val="24"/>
-                <w:lang w:eastAsia="zh-CN"/>
-              </w:rPr>
-              <w:t xml:space="preserve"> who is interacting with the application</w:t>
+              <w:t>User who is interacting with the application</w:t>
             </w:r>
             <w:r>
               <w:rPr>
@@ -9714,7 +10117,17 @@
                 <w:szCs w:val="24"/>
                 <w:lang w:eastAsia="zh-CN"/>
               </w:rPr>
-              <w:t>System</w:t>
+              <w:t>Import Document Activity</w:t>
+            </w:r>
+            <w:r>
+              <w:rPr>
+                <w:rFonts w:asciiTheme="minorHAnsi" w:eastAsia="SimSun" w:hAnsiTheme="minorHAnsi" w:cstheme="minorHAnsi"/>
+                <w:color w:val="000000"/>
+                <w:sz w:val="24"/>
+                <w:szCs w:val="24"/>
+                <w:lang w:eastAsia="zh-CN"/>
+              </w:rPr>
+              <w:t>, GPS(System), AWS DynamoDB, Local SQLite database.</w:t>
             </w:r>
           </w:p>
         </w:tc>
@@ -9799,20 +10212,8 @@
                 <w:szCs w:val="24"/>
                 <w:lang w:eastAsia="zh-CN"/>
               </w:rPr>
-              <w:t>The user has requested for a new account and the system need to take necessary steps</w:t>
+              <w:t>The user wishes to secure a new document.</w:t>
             </w:r>
-            <w:r>
-              <w:rPr>
-                <w:rFonts w:asciiTheme="minorHAnsi" w:eastAsia="SimSun" w:hAnsiTheme="minorHAnsi" w:cstheme="minorHAnsi"/>
-                <w:color w:val="000000"/>
-                <w:sz w:val="24"/>
-                <w:szCs w:val="24"/>
-                <w:lang w:eastAsia="zh-CN"/>
-              </w:rPr>
-              <w:t>.</w:t>
-            </w:r>
-            <w:bookmarkStart w:id="27" w:name="_GoBack"/>
-            <w:bookmarkEnd w:id="27"/>
           </w:p>
         </w:tc>
       </w:tr>
@@ -9998,7 +10399,7 @@
                 <w:szCs w:val="24"/>
                 <w:lang w:eastAsia="zh-CN"/>
               </w:rPr>
-              <w:t>The user details are encrypted using the newly entered password.</w:t>
+              <w:t>On clicking the import file option the user is prompted brows and enter the location of the file in the file system.</w:t>
             </w:r>
           </w:p>
           <w:p>
@@ -10021,7 +10422,7 @@
                 <w:szCs w:val="24"/>
                 <w:lang w:eastAsia="zh-CN"/>
               </w:rPr>
-              <w:t xml:space="preserve">Step 2: </w:t>
+              <w:t>Step 2</w:t>
             </w:r>
             <w:r>
               <w:rPr>
@@ -10031,30 +10432,7 @@
                 <w:szCs w:val="24"/>
                 <w:lang w:eastAsia="zh-CN"/>
               </w:rPr>
-              <w:t>The system updates the AWS Cognito server.</w:t>
-            </w:r>
-          </w:p>
-          <w:p>
-            <w:pPr>
-              <w:spacing w:after="0" w:line="256" w:lineRule="auto"/>
-              <w:jc w:val="both"/>
-              <w:rPr>
-                <w:rFonts w:asciiTheme="minorHAnsi" w:eastAsia="SimSun" w:hAnsiTheme="minorHAnsi" w:cstheme="minorHAnsi"/>
-                <w:color w:val="000000"/>
-                <w:sz w:val="24"/>
-                <w:szCs w:val="24"/>
-                <w:lang w:eastAsia="zh-CN"/>
-              </w:rPr>
-            </w:pPr>
-            <w:r>
-              <w:rPr>
-                <w:rFonts w:asciiTheme="minorHAnsi" w:eastAsia="SimSun" w:hAnsiTheme="minorHAnsi" w:cstheme="minorHAnsi"/>
-                <w:color w:val="000000"/>
-                <w:sz w:val="24"/>
-                <w:szCs w:val="24"/>
-                <w:lang w:eastAsia="zh-CN"/>
-              </w:rPr>
-              <w:t xml:space="preserve">Step 3: </w:t>
+              <w:t xml:space="preserve">: </w:t>
             </w:r>
             <w:r>
               <w:rPr>
@@ -10064,7 +10442,29 @@
                 <w:szCs w:val="24"/>
                 <w:lang w:eastAsia="zh-CN"/>
               </w:rPr>
-              <w:t>The system updates the AWS Dynamo DB</w:t>
+              <w:t>The activity records the current location of the user</w:t>
+            </w:r>
+            <w:r>
+              <w:rPr>
+                <w:rFonts w:asciiTheme="minorHAnsi" w:eastAsia="SimSun" w:hAnsiTheme="minorHAnsi" w:cstheme="minorHAnsi"/>
+                <w:color w:val="000000"/>
+                <w:sz w:val="24"/>
+                <w:szCs w:val="24"/>
+                <w:lang w:eastAsia="zh-CN"/>
+              </w:rPr>
+              <w:t xml:space="preserve"> (from GPS system</w:t>
+            </w:r>
+            <w:bookmarkStart w:id="27" w:name="_GoBack"/>
+            <w:bookmarkEnd w:id="27"/>
+            <w:r>
+              <w:rPr>
+                <w:rFonts w:asciiTheme="minorHAnsi" w:eastAsia="SimSun" w:hAnsiTheme="minorHAnsi" w:cstheme="minorHAnsi"/>
+                <w:color w:val="000000"/>
+                <w:sz w:val="24"/>
+                <w:szCs w:val="24"/>
+                <w:lang w:eastAsia="zh-CN"/>
+              </w:rPr>
+              <w:t>)</w:t>
             </w:r>
             <w:r>
               <w:rPr>
@@ -10097,7 +10497,7 @@
                 <w:szCs w:val="24"/>
                 <w:lang w:eastAsia="zh-CN"/>
               </w:rPr>
-              <w:t xml:space="preserve">Step 4: A new secure folder is created </w:t>
+              <w:t>Step 3: The activity searches the database and loads areas that where previous created in same location. The user is prompted to choose the radius where he wishes to access the file. The system groups the new file along with the order files in same area.</w:t>
             </w:r>
           </w:p>
           <w:p>
@@ -10120,7 +10520,17 @@
                 <w:szCs w:val="24"/>
                 <w:lang w:eastAsia="zh-CN"/>
               </w:rPr>
-              <w:t>Step 5: A backup is created in the AWS S3.</w:t>
+              <w:t>Alternate to step 3</w:t>
+            </w:r>
+            <w:r>
+              <w:rPr>
+                <w:rFonts w:asciiTheme="minorHAnsi" w:eastAsia="SimSun" w:hAnsiTheme="minorHAnsi" w:cstheme="minorHAnsi"/>
+                <w:color w:val="000000"/>
+                <w:sz w:val="24"/>
+                <w:szCs w:val="24"/>
+                <w:lang w:eastAsia="zh-CN"/>
+              </w:rPr>
+              <w:t xml:space="preserve">: The user may choose to create a new area for the current file. If he wishes to create a new area he will be promoted to set the radius of his choice. </w:t>
             </w:r>
           </w:p>
           <w:p>
@@ -10135,6 +10545,36 @@
                 <w:lang w:eastAsia="zh-CN"/>
               </w:rPr>
             </w:pPr>
+            <w:r>
+              <w:rPr>
+                <w:rFonts w:asciiTheme="minorHAnsi" w:eastAsia="SimSun" w:hAnsiTheme="minorHAnsi" w:cstheme="minorHAnsi"/>
+                <w:color w:val="000000"/>
+                <w:sz w:val="24"/>
+                <w:szCs w:val="24"/>
+                <w:lang w:eastAsia="zh-CN"/>
+              </w:rPr>
+              <w:t xml:space="preserve">Step 4: The </w:t>
+            </w:r>
+            <w:r>
+              <w:rPr>
+                <w:rFonts w:asciiTheme="minorHAnsi" w:eastAsia="SimSun" w:hAnsiTheme="minorHAnsi" w:cstheme="minorHAnsi"/>
+                <w:color w:val="000000"/>
+                <w:sz w:val="24"/>
+                <w:szCs w:val="24"/>
+                <w:lang w:eastAsia="zh-CN"/>
+              </w:rPr>
+              <w:t>activity</w:t>
+            </w:r>
+            <w:r>
+              <w:rPr>
+                <w:rFonts w:asciiTheme="minorHAnsi" w:eastAsia="SimSun" w:hAnsiTheme="minorHAnsi" w:cstheme="minorHAnsi"/>
+                <w:color w:val="000000"/>
+                <w:sz w:val="24"/>
+                <w:szCs w:val="24"/>
+                <w:lang w:eastAsia="zh-CN"/>
+              </w:rPr>
+              <w:t xml:space="preserve"> will update the database and the file will be encrypted using the longitudinal and latitudinal value where the file was imported.</w:t>
+            </w:r>
           </w:p>
           <w:p>
             <w:pPr>
@@ -10148,38 +10588,544 @@
                 <w:lang w:eastAsia="zh-CN"/>
               </w:rPr>
             </w:pPr>
+            <w:r>
+              <w:rPr>
+                <w:rFonts w:asciiTheme="minorHAnsi" w:eastAsia="SimSun" w:hAnsiTheme="minorHAnsi" w:cstheme="minorHAnsi"/>
+                <w:color w:val="000000"/>
+                <w:sz w:val="24"/>
+                <w:szCs w:val="24"/>
+                <w:lang w:eastAsia="zh-CN"/>
+              </w:rPr>
+              <w:lastRenderedPageBreak/>
+              <w:t xml:space="preserve">Step </w:t>
+            </w:r>
+            <w:r>
+              <w:rPr>
+                <w:rFonts w:asciiTheme="minorHAnsi" w:eastAsia="SimSun" w:hAnsiTheme="minorHAnsi" w:cstheme="minorHAnsi"/>
+                <w:color w:val="000000"/>
+                <w:sz w:val="24"/>
+                <w:szCs w:val="24"/>
+                <w:lang w:eastAsia="zh-CN"/>
+              </w:rPr>
+              <w:t>5</w:t>
+            </w:r>
+            <w:r>
+              <w:rPr>
+                <w:rFonts w:asciiTheme="minorHAnsi" w:eastAsia="SimSun" w:hAnsiTheme="minorHAnsi" w:cstheme="minorHAnsi"/>
+                <w:color w:val="000000"/>
+                <w:sz w:val="24"/>
+                <w:szCs w:val="24"/>
+                <w:lang w:eastAsia="zh-CN"/>
+              </w:rPr>
+              <w:t>:</w:t>
+            </w:r>
+            <w:r>
+              <w:rPr>
+                <w:rFonts w:asciiTheme="minorHAnsi" w:eastAsia="SimSun" w:hAnsiTheme="minorHAnsi" w:cstheme="minorHAnsi"/>
+                <w:color w:val="000000"/>
+                <w:sz w:val="24"/>
+                <w:szCs w:val="24"/>
+                <w:lang w:eastAsia="zh-CN"/>
+              </w:rPr>
+              <w:t xml:space="preserve"> The </w:t>
+            </w:r>
+            <w:r>
+              <w:rPr>
+                <w:rFonts w:asciiTheme="minorHAnsi" w:eastAsia="SimSun" w:hAnsiTheme="minorHAnsi" w:cstheme="minorHAnsi"/>
+                <w:color w:val="000000"/>
+                <w:sz w:val="24"/>
+                <w:szCs w:val="24"/>
+                <w:lang w:eastAsia="zh-CN"/>
+              </w:rPr>
+              <w:t>activity</w:t>
+            </w:r>
+            <w:r>
+              <w:rPr>
+                <w:rFonts w:asciiTheme="minorHAnsi" w:eastAsia="SimSun" w:hAnsiTheme="minorHAnsi" w:cstheme="minorHAnsi"/>
+                <w:color w:val="000000"/>
+                <w:sz w:val="24"/>
+                <w:szCs w:val="24"/>
+                <w:lang w:eastAsia="zh-CN"/>
+              </w:rPr>
+              <w:t xml:space="preserve"> accesses the </w:t>
+            </w:r>
+            <w:r>
+              <w:rPr>
+                <w:rFonts w:asciiTheme="minorHAnsi" w:eastAsia="SimSun" w:hAnsiTheme="minorHAnsi" w:cstheme="minorHAnsi"/>
+                <w:color w:val="000000"/>
+                <w:sz w:val="24"/>
+                <w:szCs w:val="24"/>
+                <w:lang w:eastAsia="zh-CN"/>
+              </w:rPr>
+              <w:t>user’s</w:t>
+            </w:r>
+            <w:r>
+              <w:rPr>
+                <w:rFonts w:asciiTheme="minorHAnsi" w:eastAsia="SimSun" w:hAnsiTheme="minorHAnsi" w:cstheme="minorHAnsi"/>
+                <w:color w:val="000000"/>
+                <w:sz w:val="24"/>
+                <w:szCs w:val="24"/>
+                <w:lang w:eastAsia="zh-CN"/>
+              </w:rPr>
+              <w:t xml:space="preserve"> password and concatenates it with the current longitude and latitude </w:t>
+            </w:r>
+            <w:r>
+              <w:rPr>
+                <w:rFonts w:asciiTheme="minorHAnsi" w:eastAsia="SimSun" w:hAnsiTheme="minorHAnsi" w:cstheme="minorHAnsi"/>
+                <w:color w:val="000000"/>
+                <w:sz w:val="24"/>
+                <w:szCs w:val="24"/>
+                <w:lang w:eastAsia="zh-CN"/>
+              </w:rPr>
+              <w:t>received from phones GPS (System)</w:t>
+            </w:r>
+            <w:r>
+              <w:rPr>
+                <w:rFonts w:asciiTheme="minorHAnsi" w:eastAsia="SimSun" w:hAnsiTheme="minorHAnsi" w:cstheme="minorHAnsi"/>
+                <w:color w:val="000000"/>
+                <w:sz w:val="24"/>
+                <w:szCs w:val="24"/>
+                <w:lang w:eastAsia="zh-CN"/>
+              </w:rPr>
+              <w:t>.</w:t>
+            </w:r>
+          </w:p>
+          <w:p>
+            <w:pPr>
+              <w:spacing w:after="0" w:line="256" w:lineRule="auto"/>
+              <w:jc w:val="both"/>
+              <w:rPr>
+                <w:rFonts w:asciiTheme="minorHAnsi" w:eastAsia="SimSun" w:hAnsiTheme="minorHAnsi" w:cstheme="minorHAnsi"/>
+                <w:color w:val="000000"/>
+                <w:sz w:val="24"/>
+                <w:szCs w:val="24"/>
+                <w:lang w:eastAsia="zh-CN"/>
+              </w:rPr>
+            </w:pPr>
+            <w:r>
+              <w:rPr>
+                <w:rFonts w:asciiTheme="minorHAnsi" w:eastAsia="SimSun" w:hAnsiTheme="minorHAnsi" w:cstheme="minorHAnsi"/>
+                <w:color w:val="000000"/>
+                <w:sz w:val="24"/>
+                <w:szCs w:val="24"/>
+                <w:lang w:eastAsia="zh-CN"/>
+              </w:rPr>
+              <w:t xml:space="preserve">Step </w:t>
+            </w:r>
+            <w:r>
+              <w:rPr>
+                <w:rFonts w:asciiTheme="minorHAnsi" w:eastAsia="SimSun" w:hAnsiTheme="minorHAnsi" w:cstheme="minorHAnsi"/>
+                <w:color w:val="000000"/>
+                <w:sz w:val="24"/>
+                <w:szCs w:val="24"/>
+                <w:lang w:eastAsia="zh-CN"/>
+              </w:rPr>
+              <w:t>6</w:t>
+            </w:r>
+            <w:r>
+              <w:rPr>
+                <w:rFonts w:asciiTheme="minorHAnsi" w:eastAsia="SimSun" w:hAnsiTheme="minorHAnsi" w:cstheme="minorHAnsi"/>
+                <w:color w:val="000000"/>
+                <w:sz w:val="24"/>
+                <w:szCs w:val="24"/>
+                <w:lang w:eastAsia="zh-CN"/>
+              </w:rPr>
+              <w:t xml:space="preserve">: </w:t>
+            </w:r>
+            <w:r>
+              <w:rPr>
+                <w:rFonts w:asciiTheme="minorHAnsi" w:eastAsia="SimSun" w:hAnsiTheme="minorHAnsi" w:cstheme="minorHAnsi"/>
+                <w:color w:val="000000"/>
+                <w:sz w:val="24"/>
+                <w:szCs w:val="24"/>
+                <w:lang w:eastAsia="zh-CN"/>
+              </w:rPr>
+              <w:t>A key is produced by hashing password digest produced in step 2 (Hash(</w:t>
+            </w:r>
+            <w:proofErr w:type="spellStart"/>
+            <w:r>
+              <w:rPr>
+                <w:rFonts w:asciiTheme="minorHAnsi" w:eastAsia="SimSun" w:hAnsiTheme="minorHAnsi" w:cstheme="minorHAnsi"/>
+                <w:color w:val="000000"/>
+                <w:sz w:val="24"/>
+                <w:szCs w:val="24"/>
+                <w:lang w:eastAsia="zh-CN"/>
+              </w:rPr>
+              <w:t>pwd|Locationaldata</w:t>
+            </w:r>
+            <w:proofErr w:type="spellEnd"/>
+            <w:r>
+              <w:rPr>
+                <w:rFonts w:asciiTheme="minorHAnsi" w:eastAsia="SimSun" w:hAnsiTheme="minorHAnsi" w:cstheme="minorHAnsi"/>
+                <w:color w:val="000000"/>
+                <w:sz w:val="24"/>
+                <w:szCs w:val="24"/>
+                <w:lang w:eastAsia="zh-CN"/>
+              </w:rPr>
+              <w:t>))</w:t>
+            </w:r>
+            <w:r>
+              <w:rPr>
+                <w:rFonts w:asciiTheme="minorHAnsi" w:eastAsia="SimSun" w:hAnsiTheme="minorHAnsi" w:cstheme="minorHAnsi"/>
+                <w:color w:val="000000"/>
+                <w:sz w:val="24"/>
+                <w:szCs w:val="24"/>
+                <w:lang w:eastAsia="zh-CN"/>
+              </w:rPr>
+              <w:t>.</w:t>
+            </w:r>
+          </w:p>
+          <w:p>
+            <w:pPr>
+              <w:spacing w:after="0" w:line="256" w:lineRule="auto"/>
+              <w:jc w:val="both"/>
+              <w:rPr>
+                <w:rFonts w:asciiTheme="minorHAnsi" w:eastAsia="SimSun" w:hAnsiTheme="minorHAnsi" w:cstheme="minorHAnsi"/>
+                <w:color w:val="000000"/>
+                <w:sz w:val="24"/>
+                <w:szCs w:val="24"/>
+                <w:lang w:eastAsia="zh-CN"/>
+              </w:rPr>
+            </w:pPr>
+            <w:r>
+              <w:rPr>
+                <w:rFonts w:asciiTheme="minorHAnsi" w:eastAsia="SimSun" w:hAnsiTheme="minorHAnsi" w:cstheme="minorHAnsi"/>
+                <w:color w:val="000000"/>
+                <w:sz w:val="24"/>
+                <w:szCs w:val="24"/>
+                <w:lang w:eastAsia="zh-CN"/>
+              </w:rPr>
+              <w:t xml:space="preserve">Step </w:t>
+            </w:r>
+            <w:r>
+              <w:rPr>
+                <w:rFonts w:asciiTheme="minorHAnsi" w:eastAsia="SimSun" w:hAnsiTheme="minorHAnsi" w:cstheme="minorHAnsi"/>
+                <w:color w:val="000000"/>
+                <w:sz w:val="24"/>
+                <w:szCs w:val="24"/>
+                <w:lang w:eastAsia="zh-CN"/>
+              </w:rPr>
+              <w:t>7</w:t>
+            </w:r>
+            <w:r>
+              <w:rPr>
+                <w:rFonts w:asciiTheme="minorHAnsi" w:eastAsia="SimSun" w:hAnsiTheme="minorHAnsi" w:cstheme="minorHAnsi"/>
+                <w:color w:val="000000"/>
+                <w:sz w:val="24"/>
+                <w:szCs w:val="24"/>
+                <w:lang w:eastAsia="zh-CN"/>
+              </w:rPr>
+              <w:t xml:space="preserve">: </w:t>
+            </w:r>
+            <w:r>
+              <w:rPr>
+                <w:rFonts w:asciiTheme="minorHAnsi" w:eastAsia="SimSun" w:hAnsiTheme="minorHAnsi" w:cstheme="minorHAnsi"/>
+                <w:color w:val="000000"/>
+                <w:sz w:val="24"/>
+                <w:szCs w:val="24"/>
+                <w:lang w:eastAsia="zh-CN"/>
+              </w:rPr>
+              <w:t>The activity</w:t>
+            </w:r>
+            <w:r>
+              <w:rPr>
+                <w:rFonts w:asciiTheme="minorHAnsi" w:eastAsia="SimSun" w:hAnsiTheme="minorHAnsi" w:cstheme="minorHAnsi"/>
+                <w:color w:val="000000"/>
+                <w:sz w:val="24"/>
+                <w:szCs w:val="24"/>
+                <w:lang w:eastAsia="zh-CN"/>
+              </w:rPr>
+              <w:t xml:space="preserve"> creates a new file name for the file</w:t>
+            </w:r>
+            <w:r>
+              <w:rPr>
+                <w:rFonts w:asciiTheme="minorHAnsi" w:eastAsia="SimSun" w:hAnsiTheme="minorHAnsi" w:cstheme="minorHAnsi"/>
+                <w:color w:val="000000"/>
+                <w:sz w:val="24"/>
+                <w:szCs w:val="24"/>
+                <w:lang w:eastAsia="zh-CN"/>
+              </w:rPr>
+              <w:t xml:space="preserve"> and this name is mapped with the original name in the database name</w:t>
+            </w:r>
+            <w:r>
+              <w:rPr>
+                <w:rFonts w:asciiTheme="minorHAnsi" w:eastAsia="SimSun" w:hAnsiTheme="minorHAnsi" w:cstheme="minorHAnsi"/>
+                <w:color w:val="000000"/>
+                <w:sz w:val="24"/>
+                <w:szCs w:val="24"/>
+                <w:lang w:eastAsia="zh-CN"/>
+              </w:rPr>
+              <w:t>.</w:t>
+            </w:r>
+          </w:p>
+          <w:p>
+            <w:pPr>
+              <w:spacing w:after="0" w:line="256" w:lineRule="auto"/>
+              <w:jc w:val="both"/>
+              <w:rPr>
+                <w:rFonts w:asciiTheme="minorHAnsi" w:eastAsia="SimSun" w:hAnsiTheme="minorHAnsi" w:cstheme="minorHAnsi"/>
+                <w:color w:val="000000"/>
+                <w:sz w:val="24"/>
+                <w:szCs w:val="24"/>
+                <w:lang w:eastAsia="zh-CN"/>
+              </w:rPr>
+            </w:pPr>
+            <w:r>
+              <w:rPr>
+                <w:rFonts w:asciiTheme="minorHAnsi" w:eastAsia="SimSun" w:hAnsiTheme="minorHAnsi" w:cstheme="minorHAnsi"/>
+                <w:color w:val="000000"/>
+                <w:sz w:val="24"/>
+                <w:szCs w:val="24"/>
+                <w:lang w:eastAsia="zh-CN"/>
+              </w:rPr>
+              <w:t xml:space="preserve">Step </w:t>
+            </w:r>
+            <w:r>
+              <w:rPr>
+                <w:rFonts w:asciiTheme="minorHAnsi" w:eastAsia="SimSun" w:hAnsiTheme="minorHAnsi" w:cstheme="minorHAnsi"/>
+                <w:color w:val="000000"/>
+                <w:sz w:val="24"/>
+                <w:szCs w:val="24"/>
+                <w:lang w:eastAsia="zh-CN"/>
+              </w:rPr>
+              <w:t>8</w:t>
+            </w:r>
+            <w:r>
+              <w:rPr>
+                <w:rFonts w:asciiTheme="minorHAnsi" w:eastAsia="SimSun" w:hAnsiTheme="minorHAnsi" w:cstheme="minorHAnsi"/>
+                <w:color w:val="000000"/>
+                <w:sz w:val="24"/>
+                <w:szCs w:val="24"/>
+                <w:lang w:eastAsia="zh-CN"/>
+              </w:rPr>
+              <w:t xml:space="preserve">: </w:t>
+            </w:r>
+            <w:r>
+              <w:rPr>
+                <w:rFonts w:asciiTheme="minorHAnsi" w:eastAsia="SimSun" w:hAnsiTheme="minorHAnsi" w:cstheme="minorHAnsi"/>
+                <w:color w:val="000000"/>
+                <w:sz w:val="24"/>
+                <w:szCs w:val="24"/>
+                <w:lang w:eastAsia="zh-CN"/>
+              </w:rPr>
+              <w:t>All the above generated data is populated to local database</w:t>
+            </w:r>
+            <w:r>
+              <w:rPr>
+                <w:rFonts w:asciiTheme="minorHAnsi" w:eastAsia="SimSun" w:hAnsiTheme="minorHAnsi" w:cstheme="minorHAnsi"/>
+                <w:color w:val="000000"/>
+                <w:sz w:val="24"/>
+                <w:szCs w:val="24"/>
+                <w:lang w:eastAsia="zh-CN"/>
+              </w:rPr>
+              <w:t xml:space="preserve"> (SQLite</w:t>
+            </w:r>
+            <w:r>
+              <w:rPr>
+                <w:rFonts w:asciiTheme="minorHAnsi" w:eastAsia="SimSun" w:hAnsiTheme="minorHAnsi" w:cstheme="minorHAnsi"/>
+                <w:color w:val="000000"/>
+                <w:sz w:val="24"/>
+                <w:szCs w:val="24"/>
+                <w:lang w:eastAsia="zh-CN"/>
+              </w:rPr>
+              <w:t xml:space="preserve"> and the central database</w:t>
+            </w:r>
+            <w:r>
+              <w:rPr>
+                <w:rFonts w:asciiTheme="minorHAnsi" w:eastAsia="SimSun" w:hAnsiTheme="minorHAnsi" w:cstheme="minorHAnsi"/>
+                <w:color w:val="000000"/>
+                <w:sz w:val="24"/>
+                <w:szCs w:val="24"/>
+                <w:lang w:eastAsia="zh-CN"/>
+              </w:rPr>
+              <w:t xml:space="preserve"> (</w:t>
+            </w:r>
+            <w:proofErr w:type="spellStart"/>
+            <w:r>
+              <w:rPr>
+                <w:rFonts w:asciiTheme="minorHAnsi" w:eastAsia="SimSun" w:hAnsiTheme="minorHAnsi" w:cstheme="minorHAnsi"/>
+                <w:color w:val="000000"/>
+                <w:sz w:val="24"/>
+                <w:szCs w:val="24"/>
+                <w:lang w:eastAsia="zh-CN"/>
+              </w:rPr>
+              <w:t>DynamoDb</w:t>
+            </w:r>
+            <w:proofErr w:type="spellEnd"/>
+            <w:r>
+              <w:rPr>
+                <w:rFonts w:asciiTheme="minorHAnsi" w:eastAsia="SimSun" w:hAnsiTheme="minorHAnsi" w:cstheme="minorHAnsi"/>
+                <w:color w:val="000000"/>
+                <w:sz w:val="24"/>
+                <w:szCs w:val="24"/>
+                <w:lang w:eastAsia="zh-CN"/>
+              </w:rPr>
+              <w:t>)</w:t>
+            </w:r>
+            <w:r>
+              <w:rPr>
+                <w:rFonts w:asciiTheme="minorHAnsi" w:eastAsia="SimSun" w:hAnsiTheme="minorHAnsi" w:cstheme="minorHAnsi"/>
+                <w:color w:val="000000"/>
+                <w:sz w:val="24"/>
+                <w:szCs w:val="24"/>
+                <w:lang w:eastAsia="zh-CN"/>
+              </w:rPr>
+              <w:t xml:space="preserve"> in the cloud</w:t>
+            </w:r>
+            <w:r>
+              <w:rPr>
+                <w:rFonts w:asciiTheme="minorHAnsi" w:eastAsia="SimSun" w:hAnsiTheme="minorHAnsi" w:cstheme="minorHAnsi"/>
+                <w:color w:val="000000"/>
+                <w:sz w:val="24"/>
+                <w:szCs w:val="24"/>
+                <w:lang w:eastAsia="zh-CN"/>
+              </w:rPr>
+              <w:t>.</w:t>
+            </w:r>
+          </w:p>
+          <w:p>
+            <w:pPr>
+              <w:spacing w:after="0" w:line="256" w:lineRule="auto"/>
+              <w:jc w:val="both"/>
+              <w:rPr>
+                <w:rFonts w:asciiTheme="minorHAnsi" w:eastAsia="SimSun" w:hAnsiTheme="minorHAnsi" w:cstheme="minorHAnsi"/>
+                <w:color w:val="000000"/>
+                <w:sz w:val="24"/>
+                <w:szCs w:val="24"/>
+                <w:lang w:eastAsia="zh-CN"/>
+              </w:rPr>
+            </w:pPr>
+            <w:r>
+              <w:rPr>
+                <w:rFonts w:asciiTheme="minorHAnsi" w:eastAsia="SimSun" w:hAnsiTheme="minorHAnsi" w:cstheme="minorHAnsi"/>
+                <w:color w:val="000000"/>
+                <w:sz w:val="24"/>
+                <w:szCs w:val="24"/>
+                <w:lang w:eastAsia="zh-CN"/>
+              </w:rPr>
+              <w:t xml:space="preserve">Step </w:t>
+            </w:r>
+            <w:r>
+              <w:rPr>
+                <w:rFonts w:asciiTheme="minorHAnsi" w:eastAsia="SimSun" w:hAnsiTheme="minorHAnsi" w:cstheme="minorHAnsi"/>
+                <w:color w:val="000000"/>
+                <w:sz w:val="24"/>
+                <w:szCs w:val="24"/>
+                <w:lang w:eastAsia="zh-CN"/>
+              </w:rPr>
+              <w:t>9</w:t>
+            </w:r>
+            <w:r>
+              <w:rPr>
+                <w:rFonts w:asciiTheme="minorHAnsi" w:eastAsia="SimSun" w:hAnsiTheme="minorHAnsi" w:cstheme="minorHAnsi"/>
+                <w:color w:val="000000"/>
+                <w:sz w:val="24"/>
+                <w:szCs w:val="24"/>
+                <w:lang w:eastAsia="zh-CN"/>
+              </w:rPr>
+              <w:t>: The file is encrypted</w:t>
+            </w:r>
+            <w:r>
+              <w:rPr>
+                <w:rFonts w:asciiTheme="minorHAnsi" w:eastAsia="SimSun" w:hAnsiTheme="minorHAnsi" w:cstheme="minorHAnsi"/>
+                <w:color w:val="000000"/>
+                <w:sz w:val="24"/>
+                <w:szCs w:val="24"/>
+                <w:lang w:eastAsia="zh-CN"/>
+              </w:rPr>
+              <w:t xml:space="preserve"> using AES 256</w:t>
+            </w:r>
+            <w:r>
+              <w:rPr>
+                <w:rFonts w:asciiTheme="minorHAnsi" w:eastAsia="SimSun" w:hAnsiTheme="minorHAnsi" w:cstheme="minorHAnsi"/>
+                <w:color w:val="000000"/>
+                <w:sz w:val="24"/>
+                <w:szCs w:val="24"/>
+                <w:lang w:eastAsia="zh-CN"/>
+              </w:rPr>
+              <w:t xml:space="preserve"> and the key generated in Step 3</w:t>
+            </w:r>
+            <w:r>
+              <w:rPr>
+                <w:rFonts w:asciiTheme="minorHAnsi" w:eastAsia="SimSun" w:hAnsiTheme="minorHAnsi" w:cstheme="minorHAnsi"/>
+                <w:color w:val="000000"/>
+                <w:sz w:val="24"/>
+                <w:szCs w:val="24"/>
+                <w:lang w:eastAsia="zh-CN"/>
+              </w:rPr>
+              <w:t>.</w:t>
+            </w:r>
           </w:p>
         </w:tc>
       </w:tr>
     </w:tbl>
     <w:p>
       <w:pPr>
-        <w:rPr>
-          <w:rFonts w:asciiTheme="minorHAnsi" w:hAnsiTheme="minorHAnsi" w:cstheme="minorHAnsi"/>
-        </w:rPr>
-      </w:pPr>
-    </w:p>
-    <w:p>
-      <w:pPr>
         <w:pStyle w:val="Heading2"/>
         <w:rPr>
           <w:rFonts w:asciiTheme="minorHAnsi" w:hAnsiTheme="minorHAnsi" w:cstheme="minorHAnsi"/>
         </w:rPr>
       </w:pPr>
-      <w:bookmarkStart w:id="28" w:name="_Toc490226229"/>
+    </w:p>
+    <w:p/>
+    <w:p/>
+    <w:p/>
+    <w:p/>
+    <w:p/>
+    <w:p/>
+    <w:p/>
+    <w:p/>
+    <w:p/>
+    <w:p/>
+    <w:p/>
+    <w:p/>
+    <w:p/>
+    <w:p/>
+    <w:p/>
+    <w:p/>
+    <w:p/>
+    <w:p/>
+    <w:p/>
+    <w:p/>
+    <w:p>
+      <w:pPr>
+        <w:pStyle w:val="Heading2"/>
+        <w:rPr>
+          <w:rFonts w:asciiTheme="minorHAnsi" w:hAnsiTheme="minorHAnsi" w:cstheme="minorHAnsi"/>
+        </w:rPr>
+      </w:pPr>
       <w:r>
         <w:rPr>
           <w:rFonts w:asciiTheme="minorHAnsi" w:hAnsiTheme="minorHAnsi" w:cstheme="minorHAnsi"/>
         </w:rPr>
         <w:lastRenderedPageBreak/>
-        <w:t xml:space="preserve">Use Case 1.1: </w:t>
-      </w:r>
-      <w:r>
-        <w:rPr>
-          <w:rFonts w:asciiTheme="minorHAnsi" w:hAnsiTheme="minorHAnsi" w:cstheme="minorHAnsi"/>
-        </w:rPr>
-        <w:t>Import Documents</w:t>
-      </w:r>
+        <w:t>Use Case 7.0</w:t>
+      </w:r>
+      <w:r>
+        <w:rPr>
+          <w:rFonts w:asciiTheme="minorHAnsi" w:hAnsiTheme="minorHAnsi" w:cstheme="minorHAnsi"/>
+        </w:rPr>
+        <w:t xml:space="preserve">: </w:t>
+      </w:r>
+      <w:r>
+        <w:rPr>
+          <w:rFonts w:asciiTheme="minorHAnsi" w:hAnsiTheme="minorHAnsi" w:cstheme="minorHAnsi"/>
+        </w:rPr>
+        <w:t xml:space="preserve">Location based </w:t>
+      </w:r>
+      <w:r>
+        <w:rPr>
+          <w:rFonts w:asciiTheme="minorHAnsi" w:hAnsiTheme="minorHAnsi" w:cstheme="minorHAnsi"/>
+        </w:rPr>
+        <w:t>**** to be removed******</w:t>
+      </w:r>
+    </w:p>
+    <w:p>
+      <w:pPr>
+        <w:rPr>
+          <w:rFonts w:asciiTheme="minorHAnsi" w:hAnsiTheme="minorHAnsi" w:cstheme="minorHAnsi"/>
+        </w:rPr>
+      </w:pPr>
     </w:p>
     <w:tbl>
       <w:tblPr>
@@ -10366,1354 +11312,6 @@
                 <w:szCs w:val="24"/>
                 <w:lang w:eastAsia="zh-CN"/>
               </w:rPr>
-              <w:t>3</w:t>
-            </w:r>
-            <w:r>
-              <w:rPr>
-                <w:rFonts w:asciiTheme="minorHAnsi" w:eastAsia="SimSun" w:hAnsiTheme="minorHAnsi" w:cstheme="minorHAnsi"/>
-                <w:color w:val="000000"/>
-                <w:sz w:val="24"/>
-                <w:szCs w:val="24"/>
-                <w:lang w:eastAsia="zh-CN"/>
-              </w:rPr>
-              <w:t>.0</w:t>
-            </w:r>
-          </w:p>
-        </w:tc>
-      </w:tr>
-      <w:tr>
-        <w:tc>
-          <w:tcPr>
-            <w:tcW w:w="1742" w:type="dxa"/>
-            <w:tcBorders>
-              <w:top w:val="single" w:sz="4" w:space="0" w:color="auto"/>
-              <w:left w:val="single" w:sz="4" w:space="0" w:color="auto"/>
-              <w:bottom w:val="single" w:sz="4" w:space="0" w:color="auto"/>
-              <w:right w:val="single" w:sz="4" w:space="0" w:color="auto"/>
-            </w:tcBorders>
-            <w:tcMar>
-              <w:top w:w="45" w:type="dxa"/>
-              <w:left w:w="108" w:type="dxa"/>
-              <w:bottom w:w="45" w:type="dxa"/>
-              <w:right w:w="108" w:type="dxa"/>
-            </w:tcMar>
-            <w:vAlign w:val="center"/>
-          </w:tcPr>
-          <w:p>
-            <w:pPr>
-              <w:spacing w:after="0" w:line="256" w:lineRule="auto"/>
-              <w:jc w:val="both"/>
-              <w:rPr>
-                <w:rFonts w:asciiTheme="minorHAnsi" w:eastAsia="SimSun" w:hAnsiTheme="minorHAnsi" w:cstheme="minorHAnsi"/>
-                <w:color w:val="000000"/>
-                <w:sz w:val="24"/>
-                <w:szCs w:val="24"/>
-                <w:lang w:eastAsia="zh-CN"/>
-              </w:rPr>
-            </w:pPr>
-          </w:p>
-          <w:p>
-            <w:pPr>
-              <w:spacing w:after="0" w:line="256" w:lineRule="auto"/>
-              <w:jc w:val="both"/>
-              <w:rPr>
-                <w:rFonts w:asciiTheme="minorHAnsi" w:eastAsia="SimSun" w:hAnsiTheme="minorHAnsi" w:cstheme="minorHAnsi"/>
-                <w:color w:val="000000"/>
-                <w:sz w:val="24"/>
-                <w:szCs w:val="24"/>
-                <w:lang w:eastAsia="zh-CN"/>
-              </w:rPr>
-            </w:pPr>
-          </w:p>
-          <w:p>
-            <w:pPr>
-              <w:spacing w:after="0" w:line="256" w:lineRule="auto"/>
-              <w:jc w:val="both"/>
-              <w:rPr>
-                <w:rFonts w:asciiTheme="minorHAnsi" w:eastAsia="SimSun" w:hAnsiTheme="minorHAnsi" w:cstheme="minorHAnsi"/>
-                <w:b/>
-                <w:color w:val="000000"/>
-                <w:sz w:val="24"/>
-                <w:szCs w:val="24"/>
-                <w:lang w:eastAsia="zh-CN"/>
-              </w:rPr>
-            </w:pPr>
-            <w:r>
-              <w:rPr>
-                <w:rFonts w:asciiTheme="minorHAnsi" w:eastAsia="SimSun" w:hAnsiTheme="minorHAnsi" w:cstheme="minorHAnsi"/>
-                <w:b/>
-                <w:color w:val="000000"/>
-                <w:sz w:val="24"/>
-                <w:szCs w:val="24"/>
-                <w:lang w:eastAsia="zh-CN"/>
-              </w:rPr>
-              <w:t>Name</w:t>
-            </w:r>
-          </w:p>
-          <w:p>
-            <w:pPr>
-              <w:spacing w:after="0" w:line="256" w:lineRule="auto"/>
-              <w:jc w:val="both"/>
-              <w:rPr>
-                <w:rFonts w:asciiTheme="minorHAnsi" w:eastAsia="SimSun" w:hAnsiTheme="minorHAnsi" w:cstheme="minorHAnsi"/>
-                <w:color w:val="000000"/>
-                <w:sz w:val="24"/>
-                <w:szCs w:val="24"/>
-                <w:lang w:eastAsia="zh-CN"/>
-              </w:rPr>
-            </w:pPr>
-          </w:p>
-          <w:p>
-            <w:pPr>
-              <w:spacing w:after="0" w:line="256" w:lineRule="auto"/>
-              <w:jc w:val="both"/>
-              <w:rPr>
-                <w:rFonts w:asciiTheme="minorHAnsi" w:eastAsia="SimSun" w:hAnsiTheme="minorHAnsi" w:cstheme="minorHAnsi"/>
-                <w:color w:val="000000"/>
-                <w:sz w:val="24"/>
-                <w:szCs w:val="24"/>
-                <w:lang w:eastAsia="zh-CN"/>
-              </w:rPr>
-            </w:pPr>
-          </w:p>
-        </w:tc>
-        <w:tc>
-          <w:tcPr>
-            <w:tcW w:w="7892" w:type="dxa"/>
-            <w:tcBorders>
-              <w:top w:val="single" w:sz="4" w:space="0" w:color="auto"/>
-              <w:left w:val="single" w:sz="4" w:space="0" w:color="auto"/>
-              <w:bottom w:val="single" w:sz="4" w:space="0" w:color="auto"/>
-              <w:right w:val="single" w:sz="4" w:space="0" w:color="auto"/>
-            </w:tcBorders>
-            <w:tcMar>
-              <w:top w:w="45" w:type="dxa"/>
-              <w:left w:w="108" w:type="dxa"/>
-              <w:bottom w:w="45" w:type="dxa"/>
-              <w:right w:w="108" w:type="dxa"/>
-            </w:tcMar>
-            <w:vAlign w:val="center"/>
-            <w:hideMark/>
-          </w:tcPr>
-          <w:p>
-            <w:pPr>
-              <w:spacing w:after="0" w:line="256" w:lineRule="auto"/>
-              <w:jc w:val="both"/>
-              <w:rPr>
-                <w:rFonts w:asciiTheme="minorHAnsi" w:eastAsia="SimSun" w:hAnsiTheme="minorHAnsi" w:cstheme="minorHAnsi"/>
-                <w:color w:val="000000"/>
-                <w:sz w:val="24"/>
-                <w:szCs w:val="24"/>
-                <w:lang w:eastAsia="zh-CN"/>
-              </w:rPr>
-            </w:pPr>
-            <w:r>
-              <w:rPr>
-                <w:rFonts w:asciiTheme="minorHAnsi" w:eastAsia="SimSun" w:hAnsiTheme="minorHAnsi" w:cstheme="minorHAnsi"/>
-                <w:color w:val="000000"/>
-                <w:sz w:val="24"/>
-                <w:szCs w:val="24"/>
-                <w:lang w:eastAsia="zh-CN"/>
-              </w:rPr>
-              <w:t>Add new document</w:t>
-            </w:r>
-          </w:p>
-        </w:tc>
-      </w:tr>
-      <w:tr>
-        <w:tc>
-          <w:tcPr>
-            <w:tcW w:w="1742" w:type="dxa"/>
-            <w:tcBorders>
-              <w:top w:val="single" w:sz="4" w:space="0" w:color="auto"/>
-              <w:left w:val="single" w:sz="4" w:space="0" w:color="auto"/>
-              <w:bottom w:val="single" w:sz="4" w:space="0" w:color="auto"/>
-              <w:right w:val="single" w:sz="4" w:space="0" w:color="auto"/>
-            </w:tcBorders>
-            <w:tcMar>
-              <w:top w:w="45" w:type="dxa"/>
-              <w:left w:w="108" w:type="dxa"/>
-              <w:bottom w:w="45" w:type="dxa"/>
-              <w:right w:w="108" w:type="dxa"/>
-            </w:tcMar>
-            <w:vAlign w:val="center"/>
-          </w:tcPr>
-          <w:p>
-            <w:pPr>
-              <w:spacing w:after="0" w:line="256" w:lineRule="auto"/>
-              <w:jc w:val="both"/>
-              <w:rPr>
-                <w:rFonts w:asciiTheme="minorHAnsi" w:eastAsia="SimSun" w:hAnsiTheme="minorHAnsi" w:cstheme="minorHAnsi"/>
-                <w:color w:val="000000"/>
-                <w:sz w:val="24"/>
-                <w:szCs w:val="24"/>
-                <w:lang w:eastAsia="zh-CN"/>
-              </w:rPr>
-            </w:pPr>
-          </w:p>
-          <w:p>
-            <w:pPr>
-              <w:spacing w:after="0" w:line="256" w:lineRule="auto"/>
-              <w:jc w:val="both"/>
-              <w:rPr>
-                <w:rFonts w:asciiTheme="minorHAnsi" w:eastAsia="SimSun" w:hAnsiTheme="minorHAnsi" w:cstheme="minorHAnsi"/>
-                <w:color w:val="000000"/>
-                <w:sz w:val="24"/>
-                <w:szCs w:val="24"/>
-                <w:lang w:eastAsia="zh-CN"/>
-              </w:rPr>
-            </w:pPr>
-          </w:p>
-          <w:p>
-            <w:pPr>
-              <w:spacing w:after="0" w:line="256" w:lineRule="auto"/>
-              <w:jc w:val="both"/>
-              <w:rPr>
-                <w:rFonts w:asciiTheme="minorHAnsi" w:eastAsia="SimSun" w:hAnsiTheme="minorHAnsi" w:cstheme="minorHAnsi"/>
-                <w:b/>
-                <w:color w:val="000000"/>
-                <w:sz w:val="24"/>
-                <w:szCs w:val="24"/>
-                <w:lang w:eastAsia="zh-CN"/>
-              </w:rPr>
-            </w:pPr>
-            <w:r>
-              <w:rPr>
-                <w:rFonts w:asciiTheme="minorHAnsi" w:eastAsia="SimSun" w:hAnsiTheme="minorHAnsi" w:cstheme="minorHAnsi"/>
-                <w:b/>
-                <w:color w:val="000000"/>
-                <w:sz w:val="24"/>
-                <w:szCs w:val="24"/>
-                <w:lang w:eastAsia="zh-CN"/>
-              </w:rPr>
-              <w:t>Description</w:t>
-            </w:r>
-          </w:p>
-          <w:p>
-            <w:pPr>
-              <w:spacing w:after="0" w:line="256" w:lineRule="auto"/>
-              <w:jc w:val="both"/>
-              <w:rPr>
-                <w:rFonts w:asciiTheme="minorHAnsi" w:eastAsia="SimSun" w:hAnsiTheme="minorHAnsi" w:cstheme="minorHAnsi"/>
-                <w:color w:val="000000"/>
-                <w:sz w:val="24"/>
-                <w:szCs w:val="24"/>
-                <w:lang w:eastAsia="zh-CN"/>
-              </w:rPr>
-            </w:pPr>
-          </w:p>
-          <w:p>
-            <w:pPr>
-              <w:spacing w:after="0" w:line="256" w:lineRule="auto"/>
-              <w:jc w:val="both"/>
-              <w:rPr>
-                <w:rFonts w:asciiTheme="minorHAnsi" w:eastAsia="SimSun" w:hAnsiTheme="minorHAnsi" w:cstheme="minorHAnsi"/>
-                <w:color w:val="000000"/>
-                <w:sz w:val="24"/>
-                <w:szCs w:val="24"/>
-                <w:lang w:eastAsia="zh-CN"/>
-              </w:rPr>
-            </w:pPr>
-          </w:p>
-          <w:p>
-            <w:pPr>
-              <w:spacing w:after="0" w:line="256" w:lineRule="auto"/>
-              <w:jc w:val="both"/>
-              <w:rPr>
-                <w:rFonts w:asciiTheme="minorHAnsi" w:eastAsia="SimSun" w:hAnsiTheme="minorHAnsi" w:cstheme="minorHAnsi"/>
-                <w:color w:val="000000"/>
-                <w:sz w:val="24"/>
-                <w:szCs w:val="24"/>
-                <w:lang w:eastAsia="zh-CN"/>
-              </w:rPr>
-            </w:pPr>
-          </w:p>
-        </w:tc>
-        <w:tc>
-          <w:tcPr>
-            <w:tcW w:w="7892" w:type="dxa"/>
-            <w:tcBorders>
-              <w:top w:val="single" w:sz="4" w:space="0" w:color="auto"/>
-              <w:left w:val="single" w:sz="4" w:space="0" w:color="auto"/>
-              <w:bottom w:val="single" w:sz="4" w:space="0" w:color="auto"/>
-              <w:right w:val="single" w:sz="4" w:space="0" w:color="auto"/>
-            </w:tcBorders>
-            <w:tcMar>
-              <w:top w:w="45" w:type="dxa"/>
-              <w:left w:w="108" w:type="dxa"/>
-              <w:bottom w:w="45" w:type="dxa"/>
-              <w:right w:w="108" w:type="dxa"/>
-            </w:tcMar>
-            <w:vAlign w:val="center"/>
-            <w:hideMark/>
-          </w:tcPr>
-          <w:p>
-            <w:pPr>
-              <w:spacing w:after="0" w:line="256" w:lineRule="auto"/>
-              <w:jc w:val="both"/>
-              <w:rPr>
-                <w:rFonts w:asciiTheme="minorHAnsi" w:eastAsia="SimSun" w:hAnsiTheme="minorHAnsi" w:cstheme="minorHAnsi"/>
-                <w:color w:val="000000"/>
-                <w:sz w:val="24"/>
-                <w:szCs w:val="24"/>
-                <w:lang w:eastAsia="zh-CN"/>
-              </w:rPr>
-            </w:pPr>
-            <w:r>
-              <w:rPr>
-                <w:rFonts w:asciiTheme="minorHAnsi" w:eastAsia="SimSun" w:hAnsiTheme="minorHAnsi" w:cstheme="minorHAnsi"/>
-                <w:color w:val="000000"/>
-                <w:sz w:val="24"/>
-                <w:szCs w:val="24"/>
-                <w:lang w:eastAsia="zh-CN"/>
-              </w:rPr>
-              <w:t xml:space="preserve">This functionality </w:t>
-            </w:r>
-            <w:r>
-              <w:rPr>
-                <w:rFonts w:asciiTheme="minorHAnsi" w:eastAsia="SimSun" w:hAnsiTheme="minorHAnsi" w:cstheme="minorHAnsi"/>
-                <w:color w:val="000000"/>
-                <w:sz w:val="24"/>
-                <w:szCs w:val="24"/>
-                <w:lang w:eastAsia="zh-CN"/>
-              </w:rPr>
-              <w:t>makes</w:t>
-            </w:r>
-            <w:r>
-              <w:rPr>
-                <w:rFonts w:asciiTheme="minorHAnsi" w:eastAsia="SimSun" w:hAnsiTheme="minorHAnsi" w:cstheme="minorHAnsi"/>
-                <w:color w:val="000000"/>
-                <w:sz w:val="24"/>
-                <w:szCs w:val="24"/>
-                <w:lang w:eastAsia="zh-CN"/>
-              </w:rPr>
-              <w:t xml:space="preserve"> sure that the data imported to the sever application is stored in a secured manner.</w:t>
-            </w:r>
-          </w:p>
-        </w:tc>
-      </w:tr>
-      <w:tr>
-        <w:tc>
-          <w:tcPr>
-            <w:tcW w:w="1742" w:type="dxa"/>
-            <w:tcBorders>
-              <w:top w:val="single" w:sz="4" w:space="0" w:color="auto"/>
-              <w:left w:val="single" w:sz="4" w:space="0" w:color="auto"/>
-              <w:bottom w:val="single" w:sz="4" w:space="0" w:color="auto"/>
-              <w:right w:val="single" w:sz="4" w:space="0" w:color="auto"/>
-            </w:tcBorders>
-            <w:tcMar>
-              <w:top w:w="45" w:type="dxa"/>
-              <w:left w:w="108" w:type="dxa"/>
-              <w:bottom w:w="45" w:type="dxa"/>
-              <w:right w:w="108" w:type="dxa"/>
-            </w:tcMar>
-            <w:vAlign w:val="center"/>
-          </w:tcPr>
-          <w:p>
-            <w:pPr>
-              <w:spacing w:after="0" w:line="256" w:lineRule="auto"/>
-              <w:jc w:val="both"/>
-              <w:rPr>
-                <w:rFonts w:asciiTheme="minorHAnsi" w:eastAsia="SimSun" w:hAnsiTheme="minorHAnsi" w:cstheme="minorHAnsi"/>
-                <w:color w:val="000000"/>
-                <w:sz w:val="24"/>
-                <w:szCs w:val="24"/>
-                <w:lang w:eastAsia="zh-CN"/>
-              </w:rPr>
-            </w:pPr>
-          </w:p>
-          <w:p>
-            <w:pPr>
-              <w:spacing w:after="0" w:line="256" w:lineRule="auto"/>
-              <w:jc w:val="both"/>
-              <w:rPr>
-                <w:rFonts w:asciiTheme="minorHAnsi" w:eastAsia="SimSun" w:hAnsiTheme="minorHAnsi" w:cstheme="minorHAnsi"/>
-                <w:color w:val="000000"/>
-                <w:sz w:val="24"/>
-                <w:szCs w:val="24"/>
-                <w:lang w:eastAsia="zh-CN"/>
-              </w:rPr>
-            </w:pPr>
-          </w:p>
-          <w:p>
-            <w:pPr>
-              <w:spacing w:after="0" w:line="256" w:lineRule="auto"/>
-              <w:jc w:val="both"/>
-              <w:rPr>
-                <w:rFonts w:asciiTheme="minorHAnsi" w:eastAsia="SimSun" w:hAnsiTheme="minorHAnsi" w:cstheme="minorHAnsi"/>
-                <w:b/>
-                <w:color w:val="000000"/>
-                <w:sz w:val="24"/>
-                <w:szCs w:val="24"/>
-                <w:lang w:eastAsia="zh-CN"/>
-              </w:rPr>
-            </w:pPr>
-            <w:r>
-              <w:rPr>
-                <w:rFonts w:asciiTheme="minorHAnsi" w:eastAsia="SimSun" w:hAnsiTheme="minorHAnsi" w:cstheme="minorHAnsi"/>
-                <w:b/>
-                <w:color w:val="000000"/>
-                <w:sz w:val="24"/>
-                <w:szCs w:val="24"/>
-                <w:lang w:eastAsia="zh-CN"/>
-              </w:rPr>
-              <w:t>Actor(s)</w:t>
-            </w:r>
-          </w:p>
-          <w:p>
-            <w:pPr>
-              <w:spacing w:after="0" w:line="256" w:lineRule="auto"/>
-              <w:jc w:val="both"/>
-              <w:rPr>
-                <w:rFonts w:asciiTheme="minorHAnsi" w:eastAsia="SimSun" w:hAnsiTheme="minorHAnsi" w:cstheme="minorHAnsi"/>
-                <w:color w:val="000000"/>
-                <w:sz w:val="24"/>
-                <w:szCs w:val="24"/>
-                <w:lang w:eastAsia="zh-CN"/>
-              </w:rPr>
-            </w:pPr>
-          </w:p>
-          <w:p>
-            <w:pPr>
-              <w:spacing w:after="0" w:line="256" w:lineRule="auto"/>
-              <w:jc w:val="both"/>
-              <w:rPr>
-                <w:rFonts w:asciiTheme="minorHAnsi" w:eastAsia="SimSun" w:hAnsiTheme="minorHAnsi" w:cstheme="minorHAnsi"/>
-                <w:color w:val="000000"/>
-                <w:sz w:val="24"/>
-                <w:szCs w:val="24"/>
-                <w:lang w:eastAsia="zh-CN"/>
-              </w:rPr>
-            </w:pPr>
-          </w:p>
-          <w:p>
-            <w:pPr>
-              <w:spacing w:after="0" w:line="256" w:lineRule="auto"/>
-              <w:jc w:val="both"/>
-              <w:rPr>
-                <w:rFonts w:asciiTheme="minorHAnsi" w:eastAsia="SimSun" w:hAnsiTheme="minorHAnsi" w:cstheme="minorHAnsi"/>
-                <w:color w:val="000000"/>
-                <w:sz w:val="24"/>
-                <w:szCs w:val="24"/>
-                <w:lang w:eastAsia="zh-CN"/>
-              </w:rPr>
-            </w:pPr>
-          </w:p>
-        </w:tc>
-        <w:tc>
-          <w:tcPr>
-            <w:tcW w:w="7892" w:type="dxa"/>
-            <w:tcBorders>
-              <w:top w:val="single" w:sz="4" w:space="0" w:color="auto"/>
-              <w:left w:val="single" w:sz="4" w:space="0" w:color="auto"/>
-              <w:bottom w:val="single" w:sz="4" w:space="0" w:color="auto"/>
-              <w:right w:val="single" w:sz="4" w:space="0" w:color="auto"/>
-            </w:tcBorders>
-            <w:tcMar>
-              <w:top w:w="45" w:type="dxa"/>
-              <w:left w:w="108" w:type="dxa"/>
-              <w:bottom w:w="45" w:type="dxa"/>
-              <w:right w:w="108" w:type="dxa"/>
-            </w:tcMar>
-            <w:vAlign w:val="center"/>
-            <w:hideMark/>
-          </w:tcPr>
-          <w:p>
-            <w:pPr>
-              <w:spacing w:after="0" w:line="256" w:lineRule="auto"/>
-              <w:jc w:val="both"/>
-              <w:rPr>
-                <w:rFonts w:asciiTheme="minorHAnsi" w:eastAsia="SimSun" w:hAnsiTheme="minorHAnsi" w:cstheme="minorHAnsi"/>
-                <w:color w:val="000000"/>
-                <w:sz w:val="24"/>
-                <w:szCs w:val="24"/>
-                <w:lang w:val="nb-NO" w:eastAsia="zh-CN"/>
-              </w:rPr>
-            </w:pPr>
-            <w:r>
-              <w:rPr>
-                <w:rFonts w:asciiTheme="minorHAnsi" w:eastAsia="SimSun" w:hAnsiTheme="minorHAnsi" w:cstheme="minorHAnsi"/>
-                <w:color w:val="000000"/>
-                <w:sz w:val="24"/>
-                <w:szCs w:val="24"/>
-                <w:lang w:eastAsia="zh-CN"/>
-              </w:rPr>
-              <w:t>User who is interacting with the application</w:t>
-            </w:r>
-            <w:r>
-              <w:rPr>
-                <w:rFonts w:asciiTheme="minorHAnsi" w:eastAsia="SimSun" w:hAnsiTheme="minorHAnsi" w:cstheme="minorHAnsi"/>
-                <w:color w:val="000000"/>
-                <w:sz w:val="24"/>
-                <w:szCs w:val="24"/>
-                <w:lang w:eastAsia="zh-CN"/>
-              </w:rPr>
-              <w:t xml:space="preserve">, </w:t>
-            </w:r>
-            <w:r>
-              <w:rPr>
-                <w:rFonts w:asciiTheme="minorHAnsi" w:eastAsia="SimSun" w:hAnsiTheme="minorHAnsi" w:cstheme="minorHAnsi"/>
-                <w:color w:val="000000"/>
-                <w:sz w:val="24"/>
-                <w:szCs w:val="24"/>
-                <w:lang w:eastAsia="zh-CN"/>
-              </w:rPr>
-              <w:t>System</w:t>
-            </w:r>
-          </w:p>
-        </w:tc>
-      </w:tr>
-      <w:tr>
-        <w:tc>
-          <w:tcPr>
-            <w:tcW w:w="1742" w:type="dxa"/>
-            <w:tcBorders>
-              <w:top w:val="single" w:sz="4" w:space="0" w:color="auto"/>
-              <w:left w:val="single" w:sz="4" w:space="0" w:color="auto"/>
-              <w:bottom w:val="single" w:sz="4" w:space="0" w:color="auto"/>
-              <w:right w:val="single" w:sz="4" w:space="0" w:color="auto"/>
-            </w:tcBorders>
-            <w:tcMar>
-              <w:top w:w="45" w:type="dxa"/>
-              <w:left w:w="108" w:type="dxa"/>
-              <w:bottom w:w="45" w:type="dxa"/>
-              <w:right w:w="108" w:type="dxa"/>
-            </w:tcMar>
-            <w:vAlign w:val="center"/>
-          </w:tcPr>
-          <w:p>
-            <w:pPr>
-              <w:spacing w:after="0" w:line="256" w:lineRule="auto"/>
-              <w:jc w:val="both"/>
-              <w:rPr>
-                <w:rFonts w:asciiTheme="minorHAnsi" w:eastAsia="SimSun" w:hAnsiTheme="minorHAnsi" w:cstheme="minorHAnsi"/>
-                <w:color w:val="000000"/>
-                <w:sz w:val="24"/>
-                <w:szCs w:val="24"/>
-                <w:lang w:eastAsia="zh-CN"/>
-              </w:rPr>
-            </w:pPr>
-            <w:r>
-              <w:rPr>
-                <w:rFonts w:asciiTheme="minorHAnsi" w:eastAsia="SimSun" w:hAnsiTheme="minorHAnsi" w:cstheme="minorHAnsi"/>
-                <w:b/>
-                <w:color w:val="000000"/>
-                <w:sz w:val="24"/>
-                <w:szCs w:val="24"/>
-                <w:lang w:eastAsia="zh-CN"/>
-              </w:rPr>
-              <w:t xml:space="preserve">Precondition </w:t>
-            </w:r>
-          </w:p>
-        </w:tc>
-        <w:tc>
-          <w:tcPr>
-            <w:tcW w:w="7892" w:type="dxa"/>
-            <w:tcBorders>
-              <w:top w:val="single" w:sz="4" w:space="0" w:color="auto"/>
-              <w:left w:val="single" w:sz="4" w:space="0" w:color="auto"/>
-              <w:bottom w:val="single" w:sz="4" w:space="0" w:color="auto"/>
-              <w:right w:val="single" w:sz="4" w:space="0" w:color="auto"/>
-            </w:tcBorders>
-            <w:tcMar>
-              <w:top w:w="45" w:type="dxa"/>
-              <w:left w:w="108" w:type="dxa"/>
-              <w:bottom w:w="45" w:type="dxa"/>
-              <w:right w:w="108" w:type="dxa"/>
-            </w:tcMar>
-            <w:vAlign w:val="center"/>
-          </w:tcPr>
-          <w:p>
-            <w:pPr>
-              <w:spacing w:after="0" w:line="256" w:lineRule="auto"/>
-              <w:jc w:val="both"/>
-              <w:rPr>
-                <w:rFonts w:asciiTheme="minorHAnsi" w:eastAsia="SimSun" w:hAnsiTheme="minorHAnsi" w:cstheme="minorHAnsi"/>
-                <w:color w:val="000000"/>
-                <w:sz w:val="24"/>
-                <w:szCs w:val="24"/>
-                <w:lang w:eastAsia="zh-CN"/>
-              </w:rPr>
-            </w:pPr>
-            <w:r>
-              <w:rPr>
-                <w:rFonts w:asciiTheme="minorHAnsi" w:eastAsia="SimSun" w:hAnsiTheme="minorHAnsi" w:cstheme="minorHAnsi"/>
-                <w:color w:val="000000"/>
-                <w:sz w:val="24"/>
-                <w:szCs w:val="24"/>
-                <w:lang w:eastAsia="zh-CN"/>
-              </w:rPr>
-              <w:t>The user wishes to secure a new document.</w:t>
-            </w:r>
-          </w:p>
-        </w:tc>
-      </w:tr>
-      <w:tr>
-        <w:tc>
-          <w:tcPr>
-            <w:tcW w:w="1742" w:type="dxa"/>
-            <w:tcBorders>
-              <w:top w:val="single" w:sz="4" w:space="0" w:color="auto"/>
-              <w:left w:val="single" w:sz="4" w:space="0" w:color="auto"/>
-              <w:bottom w:val="single" w:sz="4" w:space="0" w:color="auto"/>
-              <w:right w:val="single" w:sz="4" w:space="0" w:color="auto"/>
-            </w:tcBorders>
-            <w:tcMar>
-              <w:top w:w="45" w:type="dxa"/>
-              <w:left w:w="108" w:type="dxa"/>
-              <w:bottom w:w="45" w:type="dxa"/>
-              <w:right w:w="108" w:type="dxa"/>
-            </w:tcMar>
-            <w:vAlign w:val="center"/>
-          </w:tcPr>
-          <w:p>
-            <w:pPr>
-              <w:spacing w:after="0" w:line="256" w:lineRule="auto"/>
-              <w:jc w:val="both"/>
-              <w:rPr>
-                <w:rFonts w:asciiTheme="minorHAnsi" w:eastAsia="SimSun" w:hAnsiTheme="minorHAnsi" w:cstheme="minorHAnsi"/>
-                <w:color w:val="000000"/>
-                <w:sz w:val="24"/>
-                <w:szCs w:val="24"/>
-                <w:lang w:val="nb-NO" w:eastAsia="zh-CN"/>
-              </w:rPr>
-            </w:pPr>
-          </w:p>
-          <w:p>
-            <w:pPr>
-              <w:spacing w:after="0" w:line="256" w:lineRule="auto"/>
-              <w:jc w:val="both"/>
-              <w:rPr>
-                <w:rFonts w:asciiTheme="minorHAnsi" w:eastAsia="SimSun" w:hAnsiTheme="minorHAnsi" w:cstheme="minorHAnsi"/>
-                <w:color w:val="000000"/>
-                <w:sz w:val="24"/>
-                <w:szCs w:val="24"/>
-                <w:lang w:val="nb-NO" w:eastAsia="zh-CN"/>
-              </w:rPr>
-            </w:pPr>
-          </w:p>
-          <w:p>
-            <w:pPr>
-              <w:spacing w:after="0" w:line="256" w:lineRule="auto"/>
-              <w:jc w:val="both"/>
-              <w:rPr>
-                <w:rFonts w:asciiTheme="minorHAnsi" w:eastAsia="SimSun" w:hAnsiTheme="minorHAnsi" w:cstheme="minorHAnsi"/>
-                <w:color w:val="000000"/>
-                <w:sz w:val="24"/>
-                <w:szCs w:val="24"/>
-                <w:lang w:val="nb-NO" w:eastAsia="zh-CN"/>
-              </w:rPr>
-            </w:pPr>
-          </w:p>
-          <w:p>
-            <w:pPr>
-              <w:spacing w:after="0" w:line="256" w:lineRule="auto"/>
-              <w:jc w:val="both"/>
-              <w:rPr>
-                <w:rFonts w:asciiTheme="minorHAnsi" w:eastAsia="SimSun" w:hAnsiTheme="minorHAnsi" w:cstheme="minorHAnsi"/>
-                <w:color w:val="000000"/>
-                <w:sz w:val="24"/>
-                <w:szCs w:val="24"/>
-                <w:lang w:val="nb-NO" w:eastAsia="zh-CN"/>
-              </w:rPr>
-            </w:pPr>
-          </w:p>
-          <w:p>
-            <w:pPr>
-              <w:spacing w:after="0" w:line="256" w:lineRule="auto"/>
-              <w:jc w:val="both"/>
-              <w:rPr>
-                <w:rFonts w:asciiTheme="minorHAnsi" w:eastAsia="SimSun" w:hAnsiTheme="minorHAnsi" w:cstheme="minorHAnsi"/>
-                <w:b/>
-                <w:color w:val="000000"/>
-                <w:sz w:val="24"/>
-                <w:szCs w:val="24"/>
-                <w:lang w:eastAsia="zh-CN"/>
-              </w:rPr>
-            </w:pPr>
-            <w:r>
-              <w:rPr>
-                <w:rFonts w:asciiTheme="minorHAnsi" w:eastAsia="SimSun" w:hAnsiTheme="minorHAnsi" w:cstheme="minorHAnsi"/>
-                <w:b/>
-                <w:color w:val="000000"/>
-                <w:sz w:val="24"/>
-                <w:szCs w:val="24"/>
-                <w:lang w:eastAsia="zh-CN"/>
-              </w:rPr>
-              <w:t>Main Scenario</w:t>
-            </w:r>
-          </w:p>
-          <w:p>
-            <w:pPr>
-              <w:spacing w:after="0" w:line="256" w:lineRule="auto"/>
-              <w:jc w:val="both"/>
-              <w:rPr>
-                <w:rFonts w:asciiTheme="minorHAnsi" w:eastAsia="SimSun" w:hAnsiTheme="minorHAnsi" w:cstheme="minorHAnsi"/>
-                <w:color w:val="000000"/>
-                <w:sz w:val="24"/>
-                <w:szCs w:val="24"/>
-                <w:lang w:eastAsia="zh-CN"/>
-              </w:rPr>
-            </w:pPr>
-          </w:p>
-          <w:p>
-            <w:pPr>
-              <w:spacing w:after="0" w:line="256" w:lineRule="auto"/>
-              <w:jc w:val="both"/>
-              <w:rPr>
-                <w:rFonts w:asciiTheme="minorHAnsi" w:eastAsia="SimSun" w:hAnsiTheme="minorHAnsi" w:cstheme="minorHAnsi"/>
-                <w:color w:val="000000"/>
-                <w:sz w:val="24"/>
-                <w:szCs w:val="24"/>
-                <w:lang w:eastAsia="zh-CN"/>
-              </w:rPr>
-            </w:pPr>
-          </w:p>
-          <w:p>
-            <w:pPr>
-              <w:spacing w:after="0" w:line="256" w:lineRule="auto"/>
-              <w:jc w:val="both"/>
-              <w:rPr>
-                <w:rFonts w:asciiTheme="minorHAnsi" w:eastAsia="SimSun" w:hAnsiTheme="minorHAnsi" w:cstheme="minorHAnsi"/>
-                <w:color w:val="000000"/>
-                <w:sz w:val="24"/>
-                <w:szCs w:val="24"/>
-                <w:lang w:eastAsia="zh-CN"/>
-              </w:rPr>
-            </w:pPr>
-          </w:p>
-        </w:tc>
-        <w:tc>
-          <w:tcPr>
-            <w:tcW w:w="7892" w:type="dxa"/>
-            <w:tcBorders>
-              <w:top w:val="single" w:sz="4" w:space="0" w:color="auto"/>
-              <w:left w:val="single" w:sz="4" w:space="0" w:color="auto"/>
-              <w:bottom w:val="single" w:sz="4" w:space="0" w:color="auto"/>
-              <w:right w:val="single" w:sz="4" w:space="0" w:color="auto"/>
-            </w:tcBorders>
-            <w:tcMar>
-              <w:top w:w="45" w:type="dxa"/>
-              <w:left w:w="108" w:type="dxa"/>
-              <w:bottom w:w="45" w:type="dxa"/>
-              <w:right w:w="108" w:type="dxa"/>
-            </w:tcMar>
-            <w:vAlign w:val="center"/>
-          </w:tcPr>
-          <w:p>
-            <w:pPr>
-              <w:spacing w:after="0" w:line="256" w:lineRule="auto"/>
-              <w:jc w:val="both"/>
-              <w:rPr>
-                <w:rFonts w:asciiTheme="minorHAnsi" w:eastAsia="SimSun" w:hAnsiTheme="minorHAnsi" w:cstheme="minorHAnsi"/>
-                <w:color w:val="000000"/>
-                <w:sz w:val="24"/>
-                <w:szCs w:val="24"/>
-                <w:lang w:eastAsia="zh-CN"/>
-              </w:rPr>
-            </w:pPr>
-            <w:r>
-              <w:rPr>
-                <w:rFonts w:asciiTheme="minorHAnsi" w:eastAsia="SimSun" w:hAnsiTheme="minorHAnsi" w:cstheme="minorHAnsi"/>
-                <w:color w:val="000000"/>
-                <w:sz w:val="24"/>
-                <w:szCs w:val="24"/>
-                <w:lang w:eastAsia="zh-CN"/>
-              </w:rPr>
-              <w:t xml:space="preserve">Step 1: </w:t>
-            </w:r>
-            <w:r>
-              <w:rPr>
-                <w:rFonts w:asciiTheme="minorHAnsi" w:eastAsia="SimSun" w:hAnsiTheme="minorHAnsi" w:cstheme="minorHAnsi"/>
-                <w:color w:val="000000"/>
-                <w:sz w:val="24"/>
-                <w:szCs w:val="24"/>
-                <w:lang w:eastAsia="zh-CN"/>
-              </w:rPr>
-              <w:t>On clicking the import file option the user is prompted brows and enter the location of the file in the file system.</w:t>
-            </w:r>
-          </w:p>
-          <w:p>
-            <w:pPr>
-              <w:spacing w:after="0" w:line="256" w:lineRule="auto"/>
-              <w:jc w:val="both"/>
-              <w:rPr>
-                <w:rFonts w:asciiTheme="minorHAnsi" w:eastAsia="SimSun" w:hAnsiTheme="minorHAnsi" w:cstheme="minorHAnsi"/>
-                <w:color w:val="000000"/>
-                <w:sz w:val="24"/>
-                <w:szCs w:val="24"/>
-                <w:lang w:eastAsia="zh-CN"/>
-              </w:rPr>
-            </w:pPr>
-            <w:r>
-              <w:rPr>
-                <w:rFonts w:asciiTheme="minorHAnsi" w:eastAsia="SimSun" w:hAnsiTheme="minorHAnsi" w:cstheme="minorHAnsi"/>
-                <w:color w:val="000000"/>
-                <w:sz w:val="24"/>
-                <w:szCs w:val="24"/>
-                <w:lang w:eastAsia="zh-CN"/>
-              </w:rPr>
-              <w:t>Step 2: The Location based verification module generate the location based data required for securing the file.</w:t>
-            </w:r>
-          </w:p>
-          <w:p>
-            <w:pPr>
-              <w:spacing w:after="0" w:line="256" w:lineRule="auto"/>
-              <w:jc w:val="both"/>
-              <w:rPr>
-                <w:rFonts w:asciiTheme="minorHAnsi" w:eastAsia="SimSun" w:hAnsiTheme="minorHAnsi" w:cstheme="minorHAnsi"/>
-                <w:color w:val="000000"/>
-                <w:sz w:val="24"/>
-                <w:szCs w:val="24"/>
-                <w:lang w:eastAsia="zh-CN"/>
-              </w:rPr>
-            </w:pPr>
-            <w:r>
-              <w:rPr>
-                <w:rFonts w:asciiTheme="minorHAnsi" w:eastAsia="SimSun" w:hAnsiTheme="minorHAnsi" w:cstheme="minorHAnsi"/>
-                <w:color w:val="000000"/>
-                <w:sz w:val="24"/>
-                <w:szCs w:val="24"/>
-                <w:lang w:eastAsia="zh-CN"/>
-              </w:rPr>
-              <w:t xml:space="preserve">Step </w:t>
-            </w:r>
-            <w:r>
-              <w:rPr>
-                <w:rFonts w:asciiTheme="minorHAnsi" w:eastAsia="SimSun" w:hAnsiTheme="minorHAnsi" w:cstheme="minorHAnsi"/>
-                <w:color w:val="000000"/>
-                <w:sz w:val="24"/>
-                <w:szCs w:val="24"/>
-                <w:lang w:eastAsia="zh-CN"/>
-              </w:rPr>
-              <w:t>3</w:t>
-            </w:r>
-            <w:r>
-              <w:rPr>
-                <w:rFonts w:asciiTheme="minorHAnsi" w:eastAsia="SimSun" w:hAnsiTheme="minorHAnsi" w:cstheme="minorHAnsi"/>
-                <w:color w:val="000000"/>
-                <w:sz w:val="24"/>
-                <w:szCs w:val="24"/>
-                <w:lang w:eastAsia="zh-CN"/>
-              </w:rPr>
-              <w:t>:</w:t>
-            </w:r>
-            <w:r>
-              <w:rPr>
-                <w:rFonts w:asciiTheme="minorHAnsi" w:eastAsia="SimSun" w:hAnsiTheme="minorHAnsi" w:cstheme="minorHAnsi"/>
-                <w:color w:val="000000"/>
-                <w:sz w:val="24"/>
-                <w:szCs w:val="24"/>
-                <w:lang w:eastAsia="zh-CN"/>
-              </w:rPr>
-              <w:t xml:space="preserve"> The system accesses the </w:t>
-            </w:r>
-            <w:r>
-              <w:rPr>
-                <w:rFonts w:asciiTheme="minorHAnsi" w:eastAsia="SimSun" w:hAnsiTheme="minorHAnsi" w:cstheme="minorHAnsi"/>
-                <w:color w:val="000000"/>
-                <w:sz w:val="24"/>
-                <w:szCs w:val="24"/>
-                <w:lang w:eastAsia="zh-CN"/>
-              </w:rPr>
-              <w:t>user’s</w:t>
-            </w:r>
-            <w:r>
-              <w:rPr>
-                <w:rFonts w:asciiTheme="minorHAnsi" w:eastAsia="SimSun" w:hAnsiTheme="minorHAnsi" w:cstheme="minorHAnsi"/>
-                <w:color w:val="000000"/>
-                <w:sz w:val="24"/>
-                <w:szCs w:val="24"/>
-                <w:lang w:eastAsia="zh-CN"/>
-              </w:rPr>
-              <w:t xml:space="preserve"> password and concatenates it with the current longitude and latitude received from phones GPS tracker</w:t>
-            </w:r>
-            <w:r>
-              <w:rPr>
-                <w:rFonts w:asciiTheme="minorHAnsi" w:eastAsia="SimSun" w:hAnsiTheme="minorHAnsi" w:cstheme="minorHAnsi"/>
-                <w:color w:val="000000"/>
-                <w:sz w:val="24"/>
-                <w:szCs w:val="24"/>
-                <w:lang w:eastAsia="zh-CN"/>
-              </w:rPr>
-              <w:t>.</w:t>
-            </w:r>
-          </w:p>
-          <w:p>
-            <w:pPr>
-              <w:spacing w:after="0" w:line="256" w:lineRule="auto"/>
-              <w:jc w:val="both"/>
-              <w:rPr>
-                <w:rFonts w:asciiTheme="minorHAnsi" w:eastAsia="SimSun" w:hAnsiTheme="minorHAnsi" w:cstheme="minorHAnsi"/>
-                <w:color w:val="000000"/>
-                <w:sz w:val="24"/>
-                <w:szCs w:val="24"/>
-                <w:lang w:eastAsia="zh-CN"/>
-              </w:rPr>
-            </w:pPr>
-            <w:r>
-              <w:rPr>
-                <w:rFonts w:asciiTheme="minorHAnsi" w:eastAsia="SimSun" w:hAnsiTheme="minorHAnsi" w:cstheme="minorHAnsi"/>
-                <w:color w:val="000000"/>
-                <w:sz w:val="24"/>
-                <w:szCs w:val="24"/>
-                <w:lang w:eastAsia="zh-CN"/>
-              </w:rPr>
-              <w:t xml:space="preserve">Step </w:t>
-            </w:r>
-            <w:r>
-              <w:rPr>
-                <w:rFonts w:asciiTheme="minorHAnsi" w:eastAsia="SimSun" w:hAnsiTheme="minorHAnsi" w:cstheme="minorHAnsi"/>
-                <w:color w:val="000000"/>
-                <w:sz w:val="24"/>
-                <w:szCs w:val="24"/>
-                <w:lang w:eastAsia="zh-CN"/>
-              </w:rPr>
-              <w:t>4</w:t>
-            </w:r>
-            <w:r>
-              <w:rPr>
-                <w:rFonts w:asciiTheme="minorHAnsi" w:eastAsia="SimSun" w:hAnsiTheme="minorHAnsi" w:cstheme="minorHAnsi"/>
-                <w:color w:val="000000"/>
-                <w:sz w:val="24"/>
-                <w:szCs w:val="24"/>
-                <w:lang w:eastAsia="zh-CN"/>
-              </w:rPr>
-              <w:t xml:space="preserve">: </w:t>
-            </w:r>
-            <w:r>
-              <w:rPr>
-                <w:rFonts w:asciiTheme="minorHAnsi" w:eastAsia="SimSun" w:hAnsiTheme="minorHAnsi" w:cstheme="minorHAnsi"/>
-                <w:color w:val="000000"/>
-                <w:sz w:val="24"/>
-                <w:szCs w:val="24"/>
-                <w:lang w:eastAsia="zh-CN"/>
-              </w:rPr>
-              <w:t>A key is produced by hashing password digest produced in step 2 (Hash(pwd|Locationaldata))</w:t>
-            </w:r>
-            <w:r>
-              <w:rPr>
-                <w:rFonts w:asciiTheme="minorHAnsi" w:eastAsia="SimSun" w:hAnsiTheme="minorHAnsi" w:cstheme="minorHAnsi"/>
-                <w:color w:val="000000"/>
-                <w:sz w:val="24"/>
-                <w:szCs w:val="24"/>
-                <w:lang w:eastAsia="zh-CN"/>
-              </w:rPr>
-              <w:t>.</w:t>
-            </w:r>
-          </w:p>
-          <w:p>
-            <w:pPr>
-              <w:spacing w:after="0" w:line="256" w:lineRule="auto"/>
-              <w:jc w:val="both"/>
-              <w:rPr>
-                <w:rFonts w:asciiTheme="minorHAnsi" w:eastAsia="SimSun" w:hAnsiTheme="minorHAnsi" w:cstheme="minorHAnsi"/>
-                <w:color w:val="000000"/>
-                <w:sz w:val="24"/>
-                <w:szCs w:val="24"/>
-                <w:lang w:eastAsia="zh-CN"/>
-              </w:rPr>
-            </w:pPr>
-            <w:r>
-              <w:rPr>
-                <w:rFonts w:asciiTheme="minorHAnsi" w:eastAsia="SimSun" w:hAnsiTheme="minorHAnsi" w:cstheme="minorHAnsi"/>
-                <w:color w:val="000000"/>
-                <w:sz w:val="24"/>
-                <w:szCs w:val="24"/>
-                <w:lang w:eastAsia="zh-CN"/>
-              </w:rPr>
-              <w:t xml:space="preserve">Step </w:t>
-            </w:r>
-            <w:r>
-              <w:rPr>
-                <w:rFonts w:asciiTheme="minorHAnsi" w:eastAsia="SimSun" w:hAnsiTheme="minorHAnsi" w:cstheme="minorHAnsi"/>
-                <w:color w:val="000000"/>
-                <w:sz w:val="24"/>
-                <w:szCs w:val="24"/>
-                <w:lang w:eastAsia="zh-CN"/>
-              </w:rPr>
-              <w:t>5</w:t>
-            </w:r>
-            <w:r>
-              <w:rPr>
-                <w:rFonts w:asciiTheme="minorHAnsi" w:eastAsia="SimSun" w:hAnsiTheme="minorHAnsi" w:cstheme="minorHAnsi"/>
-                <w:color w:val="000000"/>
-                <w:sz w:val="24"/>
-                <w:szCs w:val="24"/>
-                <w:lang w:eastAsia="zh-CN"/>
-              </w:rPr>
-              <w:t xml:space="preserve">: </w:t>
-            </w:r>
-            <w:r>
-              <w:rPr>
-                <w:rFonts w:asciiTheme="minorHAnsi" w:eastAsia="SimSun" w:hAnsiTheme="minorHAnsi" w:cstheme="minorHAnsi"/>
-                <w:color w:val="000000"/>
-                <w:sz w:val="24"/>
-                <w:szCs w:val="24"/>
-                <w:lang w:eastAsia="zh-CN"/>
-              </w:rPr>
-              <w:t>The system creates a new file name for the file</w:t>
-            </w:r>
-            <w:r>
-              <w:rPr>
-                <w:rFonts w:asciiTheme="minorHAnsi" w:eastAsia="SimSun" w:hAnsiTheme="minorHAnsi" w:cstheme="minorHAnsi"/>
-                <w:color w:val="000000"/>
-                <w:sz w:val="24"/>
-                <w:szCs w:val="24"/>
-                <w:lang w:eastAsia="zh-CN"/>
-              </w:rPr>
-              <w:t xml:space="preserve"> and this name is mapped with the original name in the database name</w:t>
-            </w:r>
-            <w:r>
-              <w:rPr>
-                <w:rFonts w:asciiTheme="minorHAnsi" w:eastAsia="SimSun" w:hAnsiTheme="minorHAnsi" w:cstheme="minorHAnsi"/>
-                <w:color w:val="000000"/>
-                <w:sz w:val="24"/>
-                <w:szCs w:val="24"/>
-                <w:lang w:eastAsia="zh-CN"/>
-              </w:rPr>
-              <w:t>.</w:t>
-            </w:r>
-          </w:p>
-          <w:p>
-            <w:pPr>
-              <w:spacing w:after="0" w:line="256" w:lineRule="auto"/>
-              <w:jc w:val="both"/>
-              <w:rPr>
-                <w:rFonts w:asciiTheme="minorHAnsi" w:eastAsia="SimSun" w:hAnsiTheme="minorHAnsi" w:cstheme="minorHAnsi"/>
-                <w:color w:val="000000"/>
-                <w:sz w:val="24"/>
-                <w:szCs w:val="24"/>
-                <w:lang w:eastAsia="zh-CN"/>
-              </w:rPr>
-            </w:pPr>
-            <w:r>
-              <w:rPr>
-                <w:rFonts w:asciiTheme="minorHAnsi" w:eastAsia="SimSun" w:hAnsiTheme="minorHAnsi" w:cstheme="minorHAnsi"/>
-                <w:color w:val="000000"/>
-                <w:sz w:val="24"/>
-                <w:szCs w:val="24"/>
-                <w:lang w:eastAsia="zh-CN"/>
-              </w:rPr>
-              <w:t xml:space="preserve">Step </w:t>
-            </w:r>
-            <w:r>
-              <w:rPr>
-                <w:rFonts w:asciiTheme="minorHAnsi" w:eastAsia="SimSun" w:hAnsiTheme="minorHAnsi" w:cstheme="minorHAnsi"/>
-                <w:color w:val="000000"/>
-                <w:sz w:val="24"/>
-                <w:szCs w:val="24"/>
-                <w:lang w:eastAsia="zh-CN"/>
-              </w:rPr>
-              <w:t>6</w:t>
-            </w:r>
-            <w:r>
-              <w:rPr>
-                <w:rFonts w:asciiTheme="minorHAnsi" w:eastAsia="SimSun" w:hAnsiTheme="minorHAnsi" w:cstheme="minorHAnsi"/>
-                <w:color w:val="000000"/>
-                <w:sz w:val="24"/>
-                <w:szCs w:val="24"/>
-                <w:lang w:eastAsia="zh-CN"/>
-              </w:rPr>
-              <w:t xml:space="preserve">: </w:t>
-            </w:r>
-            <w:r>
-              <w:rPr>
-                <w:rFonts w:asciiTheme="minorHAnsi" w:eastAsia="SimSun" w:hAnsiTheme="minorHAnsi" w:cstheme="minorHAnsi"/>
-                <w:color w:val="000000"/>
-                <w:sz w:val="24"/>
-                <w:szCs w:val="24"/>
-                <w:lang w:eastAsia="zh-CN"/>
-              </w:rPr>
-              <w:t>All the above generated data is populated to local database and the central database in the cloud</w:t>
-            </w:r>
-            <w:r>
-              <w:rPr>
-                <w:rFonts w:asciiTheme="minorHAnsi" w:eastAsia="SimSun" w:hAnsiTheme="minorHAnsi" w:cstheme="minorHAnsi"/>
-                <w:color w:val="000000"/>
-                <w:sz w:val="24"/>
-                <w:szCs w:val="24"/>
-                <w:lang w:eastAsia="zh-CN"/>
-              </w:rPr>
-              <w:t>.</w:t>
-            </w:r>
-          </w:p>
-          <w:p>
-            <w:pPr>
-              <w:spacing w:after="0" w:line="256" w:lineRule="auto"/>
-              <w:jc w:val="both"/>
-              <w:rPr>
-                <w:rFonts w:asciiTheme="minorHAnsi" w:eastAsia="SimSun" w:hAnsiTheme="minorHAnsi" w:cstheme="minorHAnsi"/>
-                <w:color w:val="000000"/>
-                <w:sz w:val="24"/>
-                <w:szCs w:val="24"/>
-                <w:lang w:eastAsia="zh-CN"/>
-              </w:rPr>
-            </w:pPr>
-            <w:r>
-              <w:rPr>
-                <w:rFonts w:asciiTheme="minorHAnsi" w:eastAsia="SimSun" w:hAnsiTheme="minorHAnsi" w:cstheme="minorHAnsi"/>
-                <w:color w:val="000000"/>
-                <w:sz w:val="24"/>
-                <w:szCs w:val="24"/>
-                <w:lang w:eastAsia="zh-CN"/>
-              </w:rPr>
-              <w:t xml:space="preserve">Step </w:t>
-            </w:r>
-            <w:r>
-              <w:rPr>
-                <w:rFonts w:asciiTheme="minorHAnsi" w:eastAsia="SimSun" w:hAnsiTheme="minorHAnsi" w:cstheme="minorHAnsi"/>
-                <w:color w:val="000000"/>
-                <w:sz w:val="24"/>
-                <w:szCs w:val="24"/>
-                <w:lang w:eastAsia="zh-CN"/>
-              </w:rPr>
-              <w:t>7</w:t>
-            </w:r>
-            <w:r>
-              <w:rPr>
-                <w:rFonts w:asciiTheme="minorHAnsi" w:eastAsia="SimSun" w:hAnsiTheme="minorHAnsi" w:cstheme="minorHAnsi"/>
-                <w:color w:val="000000"/>
-                <w:sz w:val="24"/>
-                <w:szCs w:val="24"/>
-                <w:lang w:eastAsia="zh-CN"/>
-              </w:rPr>
-              <w:t>: The file is encrypted</w:t>
-            </w:r>
-            <w:r>
-              <w:rPr>
-                <w:rFonts w:asciiTheme="minorHAnsi" w:eastAsia="SimSun" w:hAnsiTheme="minorHAnsi" w:cstheme="minorHAnsi"/>
-                <w:color w:val="000000"/>
-                <w:sz w:val="24"/>
-                <w:szCs w:val="24"/>
-                <w:lang w:eastAsia="zh-CN"/>
-              </w:rPr>
-              <w:t xml:space="preserve"> using AES 256 and the key generated in Step 1.</w:t>
-            </w:r>
-          </w:p>
-        </w:tc>
-      </w:tr>
-    </w:tbl>
-    <w:p>
-      <w:pPr>
-        <w:pStyle w:val="Heading2"/>
-        <w:rPr>
-          <w:rFonts w:asciiTheme="minorHAnsi" w:hAnsiTheme="minorHAnsi" w:cstheme="minorHAnsi"/>
-        </w:rPr>
-      </w:pPr>
-      <w:r>
-        <w:rPr>
-          <w:rFonts w:asciiTheme="minorHAnsi" w:hAnsiTheme="minorHAnsi" w:cstheme="minorHAnsi"/>
-        </w:rPr>
-        <w:lastRenderedPageBreak/>
-        <w:t>Use Case 7.0</w:t>
-      </w:r>
-      <w:r>
-        <w:rPr>
-          <w:rFonts w:asciiTheme="minorHAnsi" w:hAnsiTheme="minorHAnsi" w:cstheme="minorHAnsi"/>
-        </w:rPr>
-        <w:t xml:space="preserve">: </w:t>
-      </w:r>
-      <w:r>
-        <w:rPr>
-          <w:rFonts w:asciiTheme="minorHAnsi" w:hAnsiTheme="minorHAnsi" w:cstheme="minorHAnsi"/>
-        </w:rPr>
-        <w:t xml:space="preserve">Location based </w:t>
-      </w:r>
-    </w:p>
-    <w:p>
-      <w:pPr>
-        <w:rPr>
-          <w:rFonts w:asciiTheme="minorHAnsi" w:hAnsiTheme="minorHAnsi" w:cstheme="minorHAnsi"/>
-        </w:rPr>
-      </w:pPr>
-    </w:p>
-    <w:tbl>
-      <w:tblPr>
-        <w:tblW w:w="9634" w:type="dxa"/>
-        <w:tblBorders>
-          <w:top w:val="single" w:sz="4" w:space="0" w:color="auto"/>
-          <w:left w:val="single" w:sz="4" w:space="0" w:color="auto"/>
-          <w:bottom w:val="single" w:sz="4" w:space="0" w:color="auto"/>
-          <w:right w:val="single" w:sz="4" w:space="0" w:color="auto"/>
-          <w:insideH w:val="single" w:sz="4" w:space="0" w:color="auto"/>
-          <w:insideV w:val="single" w:sz="4" w:space="0" w:color="auto"/>
-        </w:tblBorders>
-        <w:tblLook w:val="01E0" w:firstRow="1" w:lastRow="1" w:firstColumn="1" w:lastColumn="1" w:noHBand="0" w:noVBand="0"/>
-      </w:tblPr>
-      <w:tblGrid>
-        <w:gridCol w:w="1742"/>
-        <w:gridCol w:w="7892"/>
-      </w:tblGrid>
-      <w:tr>
-        <w:tc>
-          <w:tcPr>
-            <w:tcW w:w="9634" w:type="dxa"/>
-            <w:gridSpan w:val="2"/>
-            <w:tcBorders>
-              <w:top w:val="single" w:sz="4" w:space="0" w:color="auto"/>
-              <w:left w:val="single" w:sz="4" w:space="0" w:color="auto"/>
-              <w:bottom w:val="single" w:sz="4" w:space="0" w:color="auto"/>
-              <w:right w:val="single" w:sz="4" w:space="0" w:color="auto"/>
-            </w:tcBorders>
-            <w:tcMar>
-              <w:top w:w="45" w:type="dxa"/>
-              <w:left w:w="108" w:type="dxa"/>
-              <w:bottom w:w="45" w:type="dxa"/>
-              <w:right w:w="108" w:type="dxa"/>
-            </w:tcMar>
-            <w:vAlign w:val="center"/>
-            <w:hideMark/>
-          </w:tcPr>
-          <w:p>
-            <w:pPr>
-              <w:spacing w:after="0" w:line="256" w:lineRule="auto"/>
-              <w:jc w:val="center"/>
-              <w:rPr>
-                <w:rFonts w:asciiTheme="minorHAnsi" w:eastAsia="SimSun" w:hAnsiTheme="minorHAnsi" w:cstheme="minorHAnsi"/>
-                <w:b/>
-                <w:color w:val="000000"/>
-                <w:sz w:val="28"/>
-                <w:szCs w:val="28"/>
-                <w:lang w:eastAsia="zh-CN"/>
-              </w:rPr>
-            </w:pPr>
-            <w:r>
-              <w:rPr>
-                <w:rFonts w:asciiTheme="minorHAnsi" w:eastAsia="SimSun" w:hAnsiTheme="minorHAnsi" w:cstheme="minorHAnsi"/>
-                <w:b/>
-                <w:color w:val="000000"/>
-                <w:sz w:val="28"/>
-                <w:szCs w:val="28"/>
-                <w:lang w:eastAsia="zh-CN"/>
-              </w:rPr>
-              <w:t>Use Case Textual Description</w:t>
-            </w:r>
-          </w:p>
-        </w:tc>
-      </w:tr>
-      <w:tr>
-        <w:tc>
-          <w:tcPr>
-            <w:tcW w:w="1742" w:type="dxa"/>
-            <w:tcBorders>
-              <w:top w:val="single" w:sz="4" w:space="0" w:color="auto"/>
-              <w:left w:val="single" w:sz="4" w:space="0" w:color="auto"/>
-              <w:bottom w:val="single" w:sz="4" w:space="0" w:color="auto"/>
-              <w:right w:val="single" w:sz="4" w:space="0" w:color="auto"/>
-            </w:tcBorders>
-            <w:tcMar>
-              <w:top w:w="45" w:type="dxa"/>
-              <w:left w:w="108" w:type="dxa"/>
-              <w:bottom w:w="45" w:type="dxa"/>
-              <w:right w:w="108" w:type="dxa"/>
-            </w:tcMar>
-            <w:vAlign w:val="center"/>
-          </w:tcPr>
-          <w:p>
-            <w:pPr>
-              <w:spacing w:after="0" w:line="256" w:lineRule="auto"/>
-              <w:jc w:val="both"/>
-              <w:rPr>
-                <w:rFonts w:asciiTheme="minorHAnsi" w:eastAsia="SimSun" w:hAnsiTheme="minorHAnsi" w:cstheme="minorHAnsi"/>
-                <w:color w:val="000000"/>
-                <w:sz w:val="24"/>
-                <w:szCs w:val="24"/>
-                <w:lang w:eastAsia="zh-CN"/>
-              </w:rPr>
-            </w:pPr>
-          </w:p>
-          <w:p>
-            <w:pPr>
-              <w:spacing w:after="0" w:line="256" w:lineRule="auto"/>
-              <w:jc w:val="both"/>
-              <w:rPr>
-                <w:rFonts w:asciiTheme="minorHAnsi" w:eastAsia="SimSun" w:hAnsiTheme="minorHAnsi" w:cstheme="minorHAnsi"/>
-                <w:b/>
-                <w:color w:val="000000"/>
-                <w:sz w:val="24"/>
-                <w:szCs w:val="24"/>
-                <w:lang w:eastAsia="zh-CN"/>
-              </w:rPr>
-            </w:pPr>
-            <w:r>
-              <w:rPr>
-                <w:rFonts w:asciiTheme="minorHAnsi" w:eastAsia="SimSun" w:hAnsiTheme="minorHAnsi" w:cstheme="minorHAnsi"/>
-                <w:b/>
-                <w:color w:val="000000"/>
-                <w:sz w:val="24"/>
-                <w:szCs w:val="24"/>
-                <w:lang w:eastAsia="zh-CN"/>
-              </w:rPr>
-              <w:t>UC-ID</w:t>
-            </w:r>
-          </w:p>
-          <w:p>
-            <w:pPr>
-              <w:spacing w:after="0" w:line="256" w:lineRule="auto"/>
-              <w:jc w:val="both"/>
-              <w:rPr>
-                <w:rFonts w:asciiTheme="minorHAnsi" w:eastAsia="SimSun" w:hAnsiTheme="minorHAnsi" w:cstheme="minorHAnsi"/>
-                <w:color w:val="000000"/>
-                <w:sz w:val="24"/>
-                <w:szCs w:val="24"/>
-                <w:lang w:eastAsia="zh-CN"/>
-              </w:rPr>
-            </w:pPr>
-          </w:p>
-          <w:p>
-            <w:pPr>
-              <w:spacing w:after="0" w:line="256" w:lineRule="auto"/>
-              <w:jc w:val="both"/>
-              <w:rPr>
-                <w:rFonts w:asciiTheme="minorHAnsi" w:eastAsia="SimSun" w:hAnsiTheme="minorHAnsi" w:cstheme="minorHAnsi"/>
-                <w:color w:val="000000"/>
-                <w:sz w:val="24"/>
-                <w:szCs w:val="24"/>
-                <w:lang w:eastAsia="zh-CN"/>
-              </w:rPr>
-            </w:pPr>
-          </w:p>
-        </w:tc>
-        <w:tc>
-          <w:tcPr>
-            <w:tcW w:w="7892" w:type="dxa"/>
-            <w:tcBorders>
-              <w:top w:val="single" w:sz="4" w:space="0" w:color="auto"/>
-              <w:left w:val="single" w:sz="4" w:space="0" w:color="auto"/>
-              <w:bottom w:val="single" w:sz="4" w:space="0" w:color="auto"/>
-              <w:right w:val="single" w:sz="4" w:space="0" w:color="auto"/>
-            </w:tcBorders>
-            <w:tcMar>
-              <w:top w:w="45" w:type="dxa"/>
-              <w:left w:w="108" w:type="dxa"/>
-              <w:bottom w:w="45" w:type="dxa"/>
-              <w:right w:w="108" w:type="dxa"/>
-            </w:tcMar>
-            <w:vAlign w:val="center"/>
-            <w:hideMark/>
-          </w:tcPr>
-          <w:p>
-            <w:pPr>
-              <w:spacing w:after="0" w:line="256" w:lineRule="auto"/>
-              <w:jc w:val="both"/>
-              <w:rPr>
-                <w:rFonts w:asciiTheme="minorHAnsi" w:eastAsia="SimSun" w:hAnsiTheme="minorHAnsi" w:cstheme="minorHAnsi"/>
-                <w:color w:val="000000"/>
-                <w:sz w:val="24"/>
-                <w:szCs w:val="24"/>
-                <w:lang w:eastAsia="zh-CN"/>
-              </w:rPr>
-            </w:pPr>
-            <w:r>
-              <w:rPr>
-                <w:rFonts w:asciiTheme="minorHAnsi" w:eastAsia="SimSun" w:hAnsiTheme="minorHAnsi" w:cstheme="minorHAnsi"/>
-                <w:color w:val="000000"/>
-                <w:sz w:val="24"/>
-                <w:szCs w:val="24"/>
-                <w:lang w:eastAsia="zh-CN"/>
-              </w:rPr>
               <w:t>7.0</w:t>
             </w:r>
           </w:p>
@@ -12203,7 +11801,27 @@
                 <w:szCs w:val="24"/>
                 <w:lang w:eastAsia="zh-CN"/>
               </w:rPr>
-              <w:t>System</w:t>
+              <w:t>Location based authentication</w:t>
+            </w:r>
+            <w:r>
+              <w:rPr>
+                <w:rFonts w:asciiTheme="minorHAnsi" w:eastAsia="SimSun" w:hAnsiTheme="minorHAnsi" w:cstheme="minorHAnsi"/>
+                <w:color w:val="000000"/>
+                <w:sz w:val="24"/>
+                <w:szCs w:val="24"/>
+                <w:lang w:eastAsia="zh-CN"/>
+              </w:rPr>
+              <w:t xml:space="preserve"> a</w:t>
+            </w:r>
+            <w:r>
+              <w:rPr>
+                <w:rFonts w:asciiTheme="minorHAnsi" w:eastAsia="SimSun" w:hAnsiTheme="minorHAnsi" w:cstheme="minorHAnsi"/>
+                <w:color w:val="000000"/>
+                <w:sz w:val="24"/>
+                <w:szCs w:val="24"/>
+                <w:lang w:eastAsia="zh-CN"/>
+              </w:rPr>
+              <w:t xml:space="preserve"> </w:t>
             </w:r>
           </w:p>
         </w:tc>
@@ -12552,7 +12170,29 @@
                 <w:lang w:eastAsia="zh-CN"/>
               </w:rPr>
               <w:lastRenderedPageBreak/>
-              <w:t>Scenario 1 importing a new file</w:t>
+              <w:t xml:space="preserve">Scenario 1 </w:t>
+            </w:r>
+            <w:r>
+              <w:rPr>
+                <w:rFonts w:asciiTheme="minorHAnsi" w:eastAsia="SimSun" w:hAnsiTheme="minorHAnsi" w:cstheme="minorHAnsi"/>
+                <w:b/>
+                <w:color w:val="000000"/>
+                <w:sz w:val="24"/>
+                <w:szCs w:val="24"/>
+                <w:lang w:eastAsia="zh-CN"/>
+              </w:rPr>
+              <w:t>Import</w:t>
+            </w:r>
+            <w:r>
+              <w:rPr>
+                <w:rFonts w:asciiTheme="minorHAnsi" w:eastAsia="SimSun" w:hAnsiTheme="minorHAnsi" w:cstheme="minorHAnsi"/>
+                <w:b/>
+                <w:color w:val="000000"/>
+                <w:sz w:val="24"/>
+                <w:szCs w:val="24"/>
+                <w:lang w:eastAsia="zh-CN"/>
+              </w:rPr>
+              <w:t xml:space="preserve"> a new file</w:t>
             </w:r>
           </w:p>
           <w:p>
@@ -12585,7 +12225,27 @@
                 <w:szCs w:val="24"/>
                 <w:lang w:eastAsia="zh-CN"/>
               </w:rPr>
-              <w:t>The system records t</w:t>
+              <w:t xml:space="preserve">The </w:t>
+            </w:r>
+            <w:r>
+              <w:rPr>
+                <w:rFonts w:asciiTheme="minorHAnsi" w:eastAsia="SimSun" w:hAnsiTheme="minorHAnsi" w:cstheme="minorHAnsi"/>
+                <w:color w:val="000000"/>
+                <w:sz w:val="24"/>
+                <w:szCs w:val="24"/>
+                <w:lang w:eastAsia="zh-CN"/>
+              </w:rPr>
+              <w:t>activity</w:t>
+            </w:r>
+            <w:r>
+              <w:rPr>
+                <w:rFonts w:asciiTheme="minorHAnsi" w:eastAsia="SimSun" w:hAnsiTheme="minorHAnsi" w:cstheme="minorHAnsi"/>
+                <w:color w:val="000000"/>
+                <w:sz w:val="24"/>
+                <w:szCs w:val="24"/>
+                <w:lang w:eastAsia="zh-CN"/>
+              </w:rPr>
+              <w:t xml:space="preserve"> records t</w:t>
             </w:r>
             <w:r>
               <w:rPr>
@@ -12618,7 +12278,27 @@
                 <w:szCs w:val="24"/>
                 <w:lang w:eastAsia="zh-CN"/>
               </w:rPr>
-              <w:t>Step 2: The system searches the database and loads areas that where previous created in same location. The user is prompted to choose the radius where he wishes to access the file. The system groups the new file along with the order files in same area.</w:t>
+              <w:t xml:space="preserve">Step 2: The </w:t>
+            </w:r>
+            <w:r>
+              <w:rPr>
+                <w:rFonts w:asciiTheme="minorHAnsi" w:eastAsia="SimSun" w:hAnsiTheme="minorHAnsi" w:cstheme="minorHAnsi"/>
+                <w:color w:val="000000"/>
+                <w:sz w:val="24"/>
+                <w:szCs w:val="24"/>
+                <w:lang w:eastAsia="zh-CN"/>
+              </w:rPr>
+              <w:t>activity</w:t>
+            </w:r>
+            <w:r>
+              <w:rPr>
+                <w:rFonts w:asciiTheme="minorHAnsi" w:eastAsia="SimSun" w:hAnsiTheme="minorHAnsi" w:cstheme="minorHAnsi"/>
+                <w:color w:val="000000"/>
+                <w:sz w:val="24"/>
+                <w:szCs w:val="24"/>
+                <w:lang w:eastAsia="zh-CN"/>
+              </w:rPr>
+              <w:t xml:space="preserve"> searches the database and loads areas that where previous created in same location. The user is prompted to choose the radius where he wishes to access the file. The system groups the new file along with the order files in same area.</w:t>
             </w:r>
           </w:p>
           <w:p>
@@ -13000,7 +12680,7 @@
         <w:lastRenderedPageBreak/>
         <w:t>4. External Interface Requirements</w:t>
       </w:r>
-      <w:bookmarkEnd w:id="28"/>
+      <w:bookmarkEnd w:id="26"/>
     </w:p>
     <w:p>
       <w:pPr>
@@ -13012,7 +12692,7 @@
           <w:szCs w:val="24"/>
         </w:rPr>
       </w:pPr>
-      <w:bookmarkStart w:id="29" w:name="_Toc490226230"/>
+      <w:bookmarkStart w:id="28" w:name="_Toc490226230"/>
       <w:r>
         <w:rPr>
           <w:rFonts w:asciiTheme="minorHAnsi" w:hAnsiTheme="minorHAnsi" w:cstheme="minorHAnsi"/>
@@ -13025,7 +12705,7 @@
         </w:rPr>
         <w:t>User Interfaces</w:t>
       </w:r>
-      <w:bookmarkEnd w:id="29"/>
+      <w:bookmarkEnd w:id="28"/>
     </w:p>
     <w:p>
       <w:pPr>
@@ -13639,7 +13319,7 @@
           <w:szCs w:val="24"/>
         </w:rPr>
       </w:pPr>
-      <w:bookmarkStart w:id="30" w:name="_Toc490226231"/>
+      <w:bookmarkStart w:id="29" w:name="_Toc490226231"/>
       <w:r>
         <w:rPr>
           <w:rFonts w:asciiTheme="minorHAnsi" w:hAnsiTheme="minorHAnsi" w:cstheme="minorHAnsi"/>
@@ -13652,7 +13332,7 @@
         </w:rPr>
         <w:t>Hardware Interfaces</w:t>
       </w:r>
-      <w:bookmarkEnd w:id="30"/>
+      <w:bookmarkEnd w:id="29"/>
     </w:p>
     <w:p>
       <w:pPr>
@@ -13695,7 +13375,7 @@
           <w:szCs w:val="24"/>
         </w:rPr>
       </w:pPr>
-      <w:bookmarkStart w:id="31" w:name="_Toc490226232"/>
+      <w:bookmarkStart w:id="30" w:name="_Toc490226232"/>
       <w:r>
         <w:rPr>
           <w:rFonts w:asciiTheme="minorHAnsi" w:hAnsiTheme="minorHAnsi" w:cstheme="minorHAnsi"/>
@@ -13708,7 +13388,7 @@
         </w:rPr>
         <w:t>Software Interfaces</w:t>
       </w:r>
-      <w:bookmarkEnd w:id="31"/>
+      <w:bookmarkEnd w:id="30"/>
     </w:p>
     <w:p>
       <w:pPr>
@@ -13799,7 +13479,7 @@
           <w:rFonts w:asciiTheme="minorHAnsi" w:hAnsiTheme="minorHAnsi" w:cstheme="minorHAnsi"/>
         </w:rPr>
       </w:pPr>
-      <w:bookmarkStart w:id="32" w:name="_Toc490226233"/>
+      <w:bookmarkStart w:id="31" w:name="_Toc490226233"/>
       <w:r>
         <w:rPr>
           <w:rFonts w:asciiTheme="minorHAnsi" w:hAnsiTheme="minorHAnsi" w:cstheme="minorHAnsi"/>
@@ -13812,7 +13492,7 @@
         </w:rPr>
         <w:t>Communications Interfaces</w:t>
       </w:r>
-      <w:bookmarkEnd w:id="32"/>
+      <w:bookmarkEnd w:id="31"/>
     </w:p>
     <w:p>
       <w:pPr>
@@ -13864,9 +13544,9 @@
           <w:rFonts w:asciiTheme="minorHAnsi" w:hAnsiTheme="minorHAnsi" w:cstheme="minorHAnsi"/>
         </w:rPr>
       </w:pPr>
-      <w:bookmarkStart w:id="33" w:name="page7"/>
-      <w:bookmarkStart w:id="34" w:name="_Toc490226234"/>
-      <w:bookmarkEnd w:id="33"/>
+      <w:bookmarkStart w:id="32" w:name="page7"/>
+      <w:bookmarkStart w:id="33" w:name="_Toc490226234"/>
+      <w:bookmarkEnd w:id="32"/>
       <w:r>
         <w:rPr>
           <w:rFonts w:asciiTheme="minorHAnsi" w:hAnsiTheme="minorHAnsi" w:cstheme="minorHAnsi"/>
@@ -13892,7 +13572,7 @@
         </w:rPr>
         <w:t>functional Requirements</w:t>
       </w:r>
-      <w:bookmarkEnd w:id="34"/>
+      <w:bookmarkEnd w:id="33"/>
     </w:p>
     <w:p>
       <w:pPr>
@@ -13904,7 +13584,7 @@
           <w:szCs w:val="24"/>
         </w:rPr>
       </w:pPr>
-      <w:bookmarkStart w:id="35" w:name="_Toc490226235"/>
+      <w:bookmarkStart w:id="34" w:name="_Toc490226235"/>
       <w:r>
         <w:rPr>
           <w:rFonts w:asciiTheme="minorHAnsi" w:hAnsiTheme="minorHAnsi" w:cstheme="minorHAnsi"/>
@@ -13917,7 +13597,7 @@
         </w:rPr>
         <w:t>Performance Requirements</w:t>
       </w:r>
-      <w:bookmarkEnd w:id="35"/>
+      <w:bookmarkEnd w:id="34"/>
     </w:p>
     <w:p>
       <w:pPr>
@@ -13952,14 +13632,14 @@
           <w:rFonts w:asciiTheme="minorHAnsi" w:hAnsiTheme="minorHAnsi" w:cstheme="minorHAnsi"/>
         </w:rPr>
       </w:pPr>
-      <w:bookmarkStart w:id="36" w:name="_Toc490226236"/>
+      <w:bookmarkStart w:id="35" w:name="_Toc490226236"/>
       <w:r>
         <w:rPr>
           <w:rFonts w:asciiTheme="minorHAnsi" w:hAnsiTheme="minorHAnsi" w:cstheme="minorHAnsi"/>
         </w:rPr>
         <w:t>5.2 Safety Requirements</w:t>
       </w:r>
-      <w:bookmarkEnd w:id="36"/>
+      <w:bookmarkEnd w:id="35"/>
     </w:p>
     <w:p>
       <w:pPr>
@@ -14390,7 +14070,7 @@
           <w:szCs w:val="24"/>
         </w:rPr>
       </w:pPr>
-      <w:bookmarkStart w:id="37" w:name="_Toc490226237"/>
+      <w:bookmarkStart w:id="36" w:name="_Toc490226237"/>
       <w:r>
         <w:rPr>
           <w:rFonts w:asciiTheme="minorHAnsi" w:hAnsiTheme="minorHAnsi" w:cstheme="minorHAnsi"/>
@@ -14404,7 +14084,7 @@
         </w:rPr>
         <w:t>Security Requirements</w:t>
       </w:r>
-      <w:bookmarkEnd w:id="37"/>
+      <w:bookmarkEnd w:id="36"/>
     </w:p>
     <w:p>
       <w:pPr>
@@ -14560,7 +14240,7 @@
           <w:szCs w:val="24"/>
         </w:rPr>
       </w:pPr>
-      <w:bookmarkStart w:id="38" w:name="_Toc490226238"/>
+      <w:bookmarkStart w:id="37" w:name="_Toc490226238"/>
       <w:r>
         <w:rPr>
           <w:rFonts w:asciiTheme="minorHAnsi" w:hAnsiTheme="minorHAnsi" w:cstheme="minorHAnsi"/>
@@ -14573,7 +14253,7 @@
         </w:rPr>
         <w:t>Software Quality Attributes</w:t>
       </w:r>
-      <w:bookmarkEnd w:id="38"/>
+      <w:bookmarkEnd w:id="37"/>
     </w:p>
     <w:p>
       <w:pPr>
@@ -14896,7 +14576,7 @@
           <w:b/>
         </w:rPr>
       </w:pPr>
-      <w:bookmarkStart w:id="39" w:name="_Toc490226239"/>
+      <w:bookmarkStart w:id="38" w:name="_Toc490226239"/>
       <w:r>
         <w:rPr>
           <w:rStyle w:val="Heading1Char"/>
@@ -14906,7 +14586,7 @@
         <w:lastRenderedPageBreak/>
         <w:t>Appendix A: Glossary</w:t>
       </w:r>
-      <w:bookmarkEnd w:id="39"/>
+      <w:bookmarkEnd w:id="38"/>
     </w:p>
     <w:p>
       <w:pPr>
@@ -14932,8 +14612,8 @@
           <w:szCs w:val="24"/>
         </w:rPr>
       </w:pPr>
-      <w:bookmarkStart w:id="40" w:name="page8"/>
-      <w:bookmarkEnd w:id="40"/>
+      <w:bookmarkStart w:id="39" w:name="page8"/>
+      <w:bookmarkEnd w:id="39"/>
       <w:r>
         <w:rPr>
           <w:rFonts w:asciiTheme="minorHAnsi" w:hAnsiTheme="minorHAnsi" w:cstheme="minorHAnsi"/>
@@ -15176,7 +14856,25 @@
           <w:sz w:val="24"/>
           <w:szCs w:val="24"/>
         </w:rPr>
-        <w:t>: It is a middle-level programming language developed by Bjarne Stroustrup starting in 1979 at Bell Labs.</w:t>
+        <w:t xml:space="preserve">: It is a middle-level programming language developed by Bjarne </w:t>
+      </w:r>
+      <w:proofErr w:type="spellStart"/>
+      <w:r>
+        <w:rPr>
+          <w:rFonts w:asciiTheme="minorHAnsi" w:hAnsiTheme="minorHAnsi" w:cstheme="minorHAnsi"/>
+          <w:sz w:val="24"/>
+          <w:szCs w:val="24"/>
+        </w:rPr>
+        <w:t>Stroustrup</w:t>
+      </w:r>
+      <w:proofErr w:type="spellEnd"/>
+      <w:r>
+        <w:rPr>
+          <w:rFonts w:asciiTheme="minorHAnsi" w:hAnsiTheme="minorHAnsi" w:cstheme="minorHAnsi"/>
+          <w:sz w:val="24"/>
+          <w:szCs w:val="24"/>
+        </w:rPr>
+        <w:t xml:space="preserve"> starting in 1979 at Bell Labs.</w:t>
       </w:r>
     </w:p>
     <w:p>
@@ -15457,7 +15155,25 @@
           <w:sz w:val="24"/>
           <w:szCs w:val="24"/>
         </w:rPr>
-        <w:t>: Developing the design into a programme and testing the system.</w:t>
+        <w:t xml:space="preserve">: Developing the design into a </w:t>
+      </w:r>
+      <w:proofErr w:type="spellStart"/>
+      <w:r>
+        <w:rPr>
+          <w:rFonts w:asciiTheme="minorHAnsi" w:hAnsiTheme="minorHAnsi" w:cstheme="minorHAnsi"/>
+          <w:sz w:val="24"/>
+          <w:szCs w:val="24"/>
+        </w:rPr>
+        <w:t>programme</w:t>
+      </w:r>
+      <w:proofErr w:type="spellEnd"/>
+      <w:r>
+        <w:rPr>
+          <w:rFonts w:asciiTheme="minorHAnsi" w:hAnsiTheme="minorHAnsi" w:cstheme="minorHAnsi"/>
+          <w:sz w:val="24"/>
+          <w:szCs w:val="24"/>
+        </w:rPr>
+        <w:t xml:space="preserve"> and testing the system.</w:t>
       </w:r>
     </w:p>
     <w:p>
@@ -16131,13 +15847,23 @@
         <w:tab w:val="right" w:pos="9900"/>
       </w:tabs>
     </w:pPr>
+    <w:proofErr w:type="spellStart"/>
     <w:r>
       <w:rPr>
         <w:rFonts w:ascii="Times" w:hAnsi="Times" w:cs="Times"/>
         <w:b/>
         <w:i/>
       </w:rPr>
-      <w:t>locAdoc Pte. Ltd.</w:t>
+      <w:t>locAdoc</w:t>
+    </w:r>
+    <w:proofErr w:type="spellEnd"/>
+    <w:r>
+      <w:rPr>
+        <w:rFonts w:ascii="Times" w:hAnsi="Times" w:cs="Times"/>
+        <w:b/>
+        <w:i/>
+      </w:rPr>
+      <w:t xml:space="preserve"> Pte. Ltd.</w:t>
     </w:r>
     <w:r>
       <w:tab/>
@@ -16177,7 +15903,7 @@
         <w:bCs/>
         <w:noProof/>
       </w:rPr>
-      <w:t>6</w:t>
+      <w:t>8</w:t>
     </w:r>
     <w:r>
       <w:rPr>
@@ -20792,7 +20518,7 @@
 </file>
 
 <file path=customXml/itemProps1.xml><?xml version="1.0" encoding="utf-8"?>
-<ds:datastoreItem xmlns:ds="http://schemas.openxmlformats.org/officeDocument/2006/customXml" ds:itemID="{887D3665-B15D-439A-AEDE-4DB99C7B327A}">
+<ds:datastoreItem xmlns:ds="http://schemas.openxmlformats.org/officeDocument/2006/customXml" ds:itemID="{0FD6311F-1B20-4C27-8C3A-71F2656B5B3E}">
   <ds:schemaRefs>
     <ds:schemaRef ds:uri="http://schemas.openxmlformats.org/officeDocument/2006/bibliography"/>
   </ds:schemaRefs>

</xml_diff>

<commit_message>
Minor Changes in SRS
</commit_message>
<xml_diff>
--- a/FYP proposal V1/SRS_LocAdoc.docx
+++ b/FYP proposal V1/SRS_LocAdoc.docx
@@ -1,6 +1,6 @@
 
 <file path=word/document.xml><?xml version="1.0" encoding="utf-8"?>
-<w:document xmlns:wpc="http://schemas.microsoft.com/office/word/2010/wordprocessingCanvas" xmlns:cx="http://schemas.microsoft.com/office/drawing/2014/chartex" xmlns:cx1="http://schemas.microsoft.com/office/drawing/2015/9/8/chartex" xmlns:cx2="http://schemas.microsoft.com/office/drawing/2015/10/21/chartex" xmlns:cx3="http://schemas.microsoft.com/office/drawing/2016/5/9/chartex" xmlns:cx4="http://schemas.microsoft.com/office/drawing/2016/5/10/chartex" xmlns:cx5="http://schemas.microsoft.com/office/drawing/2016/5/11/chartex" xmlns:cx6="http://schemas.microsoft.com/office/drawing/2016/5/12/chartex" xmlns:cx7="http://schemas.microsoft.com/office/drawing/2016/5/13/chartex" xmlns:cx8="http://schemas.microsoft.com/office/drawing/2016/5/14/chartex" xmlns:mc="http://schemas.openxmlformats.org/markup-compatibility/2006" xmlns:aink="http://schemas.microsoft.com/office/drawing/2016/ink" xmlns:am3d="http://schemas.microsoft.com/office/drawing/2017/model3d" xmlns:o="urn:schemas-microsoft-com:office:office" xmlns:r="http://schemas.openxmlformats.org/officeDocument/2006/relationships" xmlns:m="http://schemas.openxmlformats.org/officeDocument/2006/math" xmlns:v="urn:schemas-microsoft-com:vml" xmlns:wp14="http://schemas.microsoft.com/office/word/2010/wordprocessingDrawing" xmlns:wp="http://schemas.openxmlformats.org/drawingml/2006/wordprocessingDrawing" xmlns:w10="urn:schemas-microsoft-com:office:word" xmlns:w="http://schemas.openxmlformats.org/wordprocessingml/2006/main" xmlns:w14="http://schemas.microsoft.com/office/word/2010/wordml" xmlns:w15="http://schemas.microsoft.com/office/word/2012/wordml" xmlns:w16cid="http://schemas.microsoft.com/office/word/2016/wordml/cid" xmlns:w16se="http://schemas.microsoft.com/office/word/2015/wordml/symex" xmlns:wpg="http://schemas.microsoft.com/office/word/2010/wordprocessingGroup" xmlns:wpi="http://schemas.microsoft.com/office/word/2010/wordprocessingInk" xmlns:wne="http://schemas.microsoft.com/office/word/2006/wordml" xmlns:wps="http://schemas.microsoft.com/office/word/2010/wordprocessingShape" mc:Ignorable="w14 w15 w16se w16cid wp14">
+<w:document xmlns:wpc="http://schemas.microsoft.com/office/word/2010/wordprocessingCanvas" xmlns:mc="http://schemas.openxmlformats.org/markup-compatibility/2006" xmlns:o="urn:schemas-microsoft-com:office:office" xmlns:r="http://schemas.openxmlformats.org/officeDocument/2006/relationships" xmlns:m="http://schemas.openxmlformats.org/officeDocument/2006/math" xmlns:v="urn:schemas-microsoft-com:vml" xmlns:wp14="http://schemas.microsoft.com/office/word/2010/wordprocessingDrawing" xmlns:wp="http://schemas.openxmlformats.org/drawingml/2006/wordprocessingDrawing" xmlns:w10="urn:schemas-microsoft-com:office:word" xmlns:w="http://schemas.openxmlformats.org/wordprocessingml/2006/main" xmlns:w14="http://schemas.microsoft.com/office/word/2010/wordml" xmlns:w15="http://schemas.microsoft.com/office/word/2012/wordml" xmlns:wpg="http://schemas.microsoft.com/office/word/2010/wordprocessingGroup" xmlns:wpi="http://schemas.microsoft.com/office/word/2010/wordprocessingInk" xmlns:wne="http://schemas.microsoft.com/office/word/2006/wordml" xmlns:wps="http://schemas.microsoft.com/office/word/2010/wordprocessingShape" mc:Ignorable="w14 w15 wp14">
   <w:body>
     <w:p/>
     <w:p>
@@ -135,7 +135,7 @@
               </wp:anchor>
             </w:drawing>
           </mc:Choice>
-          <mc:Fallback>
+          <mc:Fallback xmlns:w16se="http://schemas.microsoft.com/office/word/2015/wordml/symex" xmlns:w16cid="http://schemas.microsoft.com/office/word/2016/wordml/cid" xmlns:am3d="http://schemas.microsoft.com/office/drawing/2017/model3d" xmlns:aink="http://schemas.microsoft.com/office/drawing/2016/ink" xmlns:cx8="http://schemas.microsoft.com/office/drawing/2016/5/14/chartex" xmlns:cx7="http://schemas.microsoft.com/office/drawing/2016/5/13/chartex" xmlns:cx6="http://schemas.microsoft.com/office/drawing/2016/5/12/chartex" xmlns:cx5="http://schemas.microsoft.com/office/drawing/2016/5/11/chartex" xmlns:cx4="http://schemas.microsoft.com/office/drawing/2016/5/10/chartex" xmlns:cx3="http://schemas.microsoft.com/office/drawing/2016/5/9/chartex" xmlns:cx2="http://schemas.microsoft.com/office/drawing/2015/10/21/chartex" xmlns:cx1="http://schemas.microsoft.com/office/drawing/2015/9/8/chartex" xmlns:cx="http://schemas.microsoft.com/office/drawing/2014/chartex">
             <w:pict>
               <v:group w14:anchorId="2F252B75" id="Group 114" o:spid="_x0000_s1026" style="position:absolute;margin-left:27.55pt;margin-top:36pt;width:17.75pt;height:719.95pt;z-index:251654144;mso-width-percent:29;mso-height-percent:909;mso-position-horizontal-relative:page;mso-position-vertical-relative:page;mso-width-percent:29;mso-height-percent:909" coordsize="2286,91440" o:gfxdata="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">
                 <v:rect id="Rectangle 115" o:spid="_x0000_s1027" style="position:absolute;width:2286;height:87820;visibility:visible;mso-wrap-style:square;v-text-anchor:middle" o:gfxdata="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" filled="f" stroked="f" strokeweight="1pt"/>
@@ -255,7 +255,7 @@
               </wp:anchor>
             </w:drawing>
           </mc:Choice>
-          <mc:Fallback>
+          <mc:Fallback xmlns:w16se="http://schemas.microsoft.com/office/word/2015/wordml/symex" xmlns:w16cid="http://schemas.microsoft.com/office/word/2016/wordml/cid" xmlns:am3d="http://schemas.microsoft.com/office/drawing/2017/model3d" xmlns:aink="http://schemas.microsoft.com/office/drawing/2016/ink" xmlns:cx8="http://schemas.microsoft.com/office/drawing/2016/5/14/chartex" xmlns:cx7="http://schemas.microsoft.com/office/drawing/2016/5/13/chartex" xmlns:cx6="http://schemas.microsoft.com/office/drawing/2016/5/12/chartex" xmlns:cx5="http://schemas.microsoft.com/office/drawing/2016/5/11/chartex" xmlns:cx4="http://schemas.microsoft.com/office/drawing/2016/5/10/chartex" xmlns:cx3="http://schemas.microsoft.com/office/drawing/2016/5/9/chartex" xmlns:cx2="http://schemas.microsoft.com/office/drawing/2015/10/21/chartex" xmlns:cx1="http://schemas.microsoft.com/office/drawing/2015/9/8/chartex" xmlns:cx="http://schemas.microsoft.com/office/drawing/2014/chartex">
             <w:pict>
               <v:shapetype id="_x0000_t202" coordsize="21600,21600" o:spt="202" path="m,l,21600r21600,l21600,xe">
                 <v:stroke joinstyle="miter"/>
@@ -446,7 +446,7 @@
               </wp:anchor>
             </w:drawing>
           </mc:Choice>
-          <mc:Fallback>
+          <mc:Fallback xmlns:w16se="http://schemas.microsoft.com/office/word/2015/wordml/symex" xmlns:w16cid="http://schemas.microsoft.com/office/word/2016/wordml/cid" xmlns:am3d="http://schemas.microsoft.com/office/drawing/2017/model3d" xmlns:aink="http://schemas.microsoft.com/office/drawing/2016/ink" xmlns:cx8="http://schemas.microsoft.com/office/drawing/2016/5/14/chartex" xmlns:cx7="http://schemas.microsoft.com/office/drawing/2016/5/13/chartex" xmlns:cx6="http://schemas.microsoft.com/office/drawing/2016/5/12/chartex" xmlns:cx5="http://schemas.microsoft.com/office/drawing/2016/5/11/chartex" xmlns:cx4="http://schemas.microsoft.com/office/drawing/2016/5/10/chartex" xmlns:cx3="http://schemas.microsoft.com/office/drawing/2016/5/9/chartex" xmlns:cx2="http://schemas.microsoft.com/office/drawing/2015/10/21/chartex" xmlns:cx1="http://schemas.microsoft.com/office/drawing/2015/9/8/chartex" xmlns:cx="http://schemas.microsoft.com/office/drawing/2014/chartex">
             <w:pict>
               <v:shape id="_x0000_s1027" type="#_x0000_t202" style="position:absolute;left:0;text-align:left;margin-left:103.8pt;margin-top:198.5pt;width:457.45pt;height:39.25pt;z-index:251658240;visibility:visible;mso-wrap-style:square;mso-width-percent:0;mso-height-percent:0;mso-wrap-distance-left:9pt;mso-wrap-distance-top:0;mso-wrap-distance-right:9pt;mso-wrap-distance-bottom:0;mso-position-horizontal:absolute;mso-position-horizontal-relative:page;mso-position-vertical:absolute;mso-position-vertical-relative:page;mso-width-percent:0;mso-height-percent:0;mso-width-relative:page;mso-height-relative:page;v-text-anchor:bottom" o:gfxdata="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" filled="f" stroked="f" strokeweight=".5pt">
                 <v:textbox inset="0,0,0,0">
@@ -704,7 +704,7 @@
               </wp:anchor>
             </w:drawing>
           </mc:Choice>
-          <mc:Fallback>
+          <mc:Fallback xmlns:w16se="http://schemas.microsoft.com/office/word/2015/wordml/symex" xmlns:w16cid="http://schemas.microsoft.com/office/word/2016/wordml/cid" xmlns:am3d="http://schemas.microsoft.com/office/drawing/2017/model3d" xmlns:aink="http://schemas.microsoft.com/office/drawing/2016/ink" xmlns:cx8="http://schemas.microsoft.com/office/drawing/2016/5/14/chartex" xmlns:cx7="http://schemas.microsoft.com/office/drawing/2016/5/13/chartex" xmlns:cx6="http://schemas.microsoft.com/office/drawing/2016/5/12/chartex" xmlns:cx5="http://schemas.microsoft.com/office/drawing/2016/5/11/chartex" xmlns:cx4="http://schemas.microsoft.com/office/drawing/2016/5/10/chartex" xmlns:cx3="http://schemas.microsoft.com/office/drawing/2016/5/9/chartex" xmlns:cx2="http://schemas.microsoft.com/office/drawing/2015/10/21/chartex" xmlns:cx1="http://schemas.microsoft.com/office/drawing/2015/9/8/chartex" xmlns:cx="http://schemas.microsoft.com/office/drawing/2014/chartex">
             <w:pict>
               <v:shape id="_x0000_s1028" type="#_x0000_t202" style="position:absolute;margin-left:37.7pt;margin-top:367.9pt;width:461.85pt;height:62.25pt;z-index:251657216;visibility:visible;mso-wrap-style:square;mso-width-percent:0;mso-height-percent:0;mso-wrap-distance-left:9pt;mso-wrap-distance-top:0;mso-wrap-distance-right:9pt;mso-wrap-distance-bottom:0;mso-position-horizontal:absolute;mso-position-horizontal-relative:margin;mso-position-vertical:absolute;mso-position-vertical-relative:page;mso-width-percent:0;mso-height-percent:0;mso-width-relative:page;mso-height-relative:page;v-text-anchor:bottom" o:gfxdata="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" filled="f" stroked="f" strokeweight=".5pt">
                 <v:textbox inset="0,0,0,0">
@@ -885,7 +885,7 @@
               </wp:anchor>
             </w:drawing>
           </mc:Choice>
-          <mc:Fallback>
+          <mc:Fallback xmlns:w16se="http://schemas.microsoft.com/office/word/2015/wordml/symex" xmlns:w16cid="http://schemas.microsoft.com/office/word/2016/wordml/cid" xmlns:am3d="http://schemas.microsoft.com/office/drawing/2017/model3d" xmlns:aink="http://schemas.microsoft.com/office/drawing/2016/ink" xmlns:cx8="http://schemas.microsoft.com/office/drawing/2016/5/14/chartex" xmlns:cx7="http://schemas.microsoft.com/office/drawing/2016/5/13/chartex" xmlns:cx6="http://schemas.microsoft.com/office/drawing/2016/5/12/chartex" xmlns:cx5="http://schemas.microsoft.com/office/drawing/2016/5/11/chartex" xmlns:cx4="http://schemas.microsoft.com/office/drawing/2016/5/10/chartex" xmlns:cx3="http://schemas.microsoft.com/office/drawing/2016/5/9/chartex" xmlns:cx2="http://schemas.microsoft.com/office/drawing/2015/10/21/chartex" xmlns:cx1="http://schemas.microsoft.com/office/drawing/2015/9/8/chartex" xmlns:cx="http://schemas.microsoft.com/office/drawing/2014/chartex">
             <w:pict>
               <v:shape id="Text Box 111" o:spid="_x0000_s1029" type="#_x0000_t202" style="position:absolute;margin-left:112.05pt;margin-top:435.8pt;width:449.2pt;height:24.4pt;z-index:251656192;visibility:visible;mso-wrap-style:square;mso-width-percent:734;mso-height-percent:363;mso-wrap-distance-left:9pt;mso-wrap-distance-top:0;mso-wrap-distance-right:9pt;mso-wrap-distance-bottom:0;mso-position-horizontal:absolute;mso-position-horizontal-relative:page;mso-position-vertical:absolute;mso-position-vertical-relative:page;mso-width-percent:734;mso-height-percent:363;mso-width-relative:page;mso-height-relative:page;v-text-anchor:bottom" o:gfxdata="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" filled="f" stroked="f" strokeweight=".5pt">
                 <v:textbox style="mso-fit-shape-to-text:t" inset="0,0,0,0">
@@ -1012,7 +1012,7 @@
               </wp:anchor>
             </w:drawing>
           </mc:Choice>
-          <mc:Fallback>
+          <mc:Fallback xmlns:w16se="http://schemas.microsoft.com/office/word/2015/wordml/symex" xmlns:w16cid="http://schemas.microsoft.com/office/word/2016/wordml/cid" xmlns:am3d="http://schemas.microsoft.com/office/drawing/2017/model3d" xmlns:aink="http://schemas.microsoft.com/office/drawing/2016/ink" xmlns:cx8="http://schemas.microsoft.com/office/drawing/2016/5/14/chartex" xmlns:cx7="http://schemas.microsoft.com/office/drawing/2016/5/13/chartex" xmlns:cx6="http://schemas.microsoft.com/office/drawing/2016/5/12/chartex" xmlns:cx5="http://schemas.microsoft.com/office/drawing/2016/5/11/chartex" xmlns:cx4="http://schemas.microsoft.com/office/drawing/2016/5/10/chartex" xmlns:cx3="http://schemas.microsoft.com/office/drawing/2016/5/9/chartex" xmlns:cx2="http://schemas.microsoft.com/office/drawing/2015/10/21/chartex" xmlns:cx1="http://schemas.microsoft.com/office/drawing/2015/9/8/chartex" xmlns:cx="http://schemas.microsoft.com/office/drawing/2014/chartex">
             <w:pict>
               <v:shape id="_x0000_s1030" type="#_x0000_t202" style="position:absolute;margin-left:112.05pt;margin-top:473.55pt;width:449.2pt;height:24.4pt;z-index:251659264;visibility:visible;mso-wrap-style:square;mso-width-percent:734;mso-height-percent:363;mso-wrap-distance-left:9pt;mso-wrap-distance-top:0;mso-wrap-distance-right:9pt;mso-wrap-distance-bottom:0;mso-position-horizontal:absolute;mso-position-horizontal-relative:page;mso-position-vertical:absolute;mso-position-vertical-relative:page;mso-width-percent:734;mso-height-percent:363;mso-width-relative:page;mso-height-relative:page;v-text-anchor:bottom" o:gfxdata="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" filled="f" stroked="f" strokeweight=".5pt">
                 <v:textbox style="mso-fit-shape-to-text:t" inset="0,0,0,0">
@@ -1193,7 +1193,7 @@
               </wp:anchor>
             </w:drawing>
           </mc:Choice>
-          <mc:Fallback>
+          <mc:Fallback xmlns:w16se="http://schemas.microsoft.com/office/word/2015/wordml/symex" xmlns:w16cid="http://schemas.microsoft.com/office/word/2016/wordml/cid" xmlns:am3d="http://schemas.microsoft.com/office/drawing/2017/model3d" xmlns:aink="http://schemas.microsoft.com/office/drawing/2016/ink" xmlns:cx8="http://schemas.microsoft.com/office/drawing/2016/5/14/chartex" xmlns:cx7="http://schemas.microsoft.com/office/drawing/2016/5/13/chartex" xmlns:cx6="http://schemas.microsoft.com/office/drawing/2016/5/12/chartex" xmlns:cx5="http://schemas.microsoft.com/office/drawing/2016/5/11/chartex" xmlns:cx4="http://schemas.microsoft.com/office/drawing/2016/5/10/chartex" xmlns:cx3="http://schemas.microsoft.com/office/drawing/2016/5/9/chartex" xmlns:cx2="http://schemas.microsoft.com/office/drawing/2015/10/21/chartex" xmlns:cx1="http://schemas.microsoft.com/office/drawing/2015/9/8/chartex" xmlns:cx="http://schemas.microsoft.com/office/drawing/2014/chartex">
             <w:pict>
               <v:shape id="_x0000_s1031" type="#_x0000_t202" style="position:absolute;left:0;text-align:left;margin-left:112.05pt;margin-top:508.9pt;width:449.2pt;height:24.4pt;z-index:251660288;visibility:visible;mso-wrap-style:square;mso-width-percent:734;mso-height-percent:363;mso-wrap-distance-left:9pt;mso-wrap-distance-top:0;mso-wrap-distance-right:9pt;mso-wrap-distance-bottom:0;mso-position-horizontal:absolute;mso-position-horizontal-relative:page;mso-position-vertical:absolute;mso-position-vertical-relative:page;mso-width-percent:734;mso-height-percent:363;mso-width-relative:page;mso-height-relative:page;v-text-anchor:bottom" o:gfxdata="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" filled="f" stroked="f" strokeweight=".5pt">
                 <v:textbox style="mso-fit-shape-to-text:t" inset="0,0,0,0">
@@ -1509,7 +1509,7 @@
               </wp:anchor>
             </w:drawing>
           </mc:Choice>
-          <mc:Fallback>
+          <mc:Fallback xmlns:w16se="http://schemas.microsoft.com/office/word/2015/wordml/symex" xmlns:w16cid="http://schemas.microsoft.com/office/word/2016/wordml/cid" xmlns:am3d="http://schemas.microsoft.com/office/drawing/2017/model3d" xmlns:aink="http://schemas.microsoft.com/office/drawing/2016/ink" xmlns:cx8="http://schemas.microsoft.com/office/drawing/2016/5/14/chartex" xmlns:cx7="http://schemas.microsoft.com/office/drawing/2016/5/13/chartex" xmlns:cx6="http://schemas.microsoft.com/office/drawing/2016/5/12/chartex" xmlns:cx5="http://schemas.microsoft.com/office/drawing/2016/5/11/chartex" xmlns:cx4="http://schemas.microsoft.com/office/drawing/2016/5/10/chartex" xmlns:cx3="http://schemas.microsoft.com/office/drawing/2016/5/9/chartex" xmlns:cx2="http://schemas.microsoft.com/office/drawing/2015/10/21/chartex" xmlns:cx1="http://schemas.microsoft.com/office/drawing/2015/9/8/chartex" xmlns:cx="http://schemas.microsoft.com/office/drawing/2014/chartex">
             <w:pict>
               <v:shape id="_x0000_s1032" type="#_x0000_t202" style="position:absolute;margin-left:104.55pt;margin-top:595.85pt;width:471.7pt;height:124.15pt;z-index:251661312;visibility:visible;mso-wrap-style:square;mso-width-percent:0;mso-height-percent:0;mso-wrap-distance-left:9pt;mso-wrap-distance-top:0;mso-wrap-distance-right:9pt;mso-wrap-distance-bottom:0;mso-position-horizontal:absolute;mso-position-horizontal-relative:page;mso-position-vertical:absolute;mso-position-vertical-relative:page;mso-width-percent:0;mso-height-percent:0;mso-width-relative:page;mso-height-relative:page;v-text-anchor:bottom" o:gfxdata="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" filled="f" stroked="f" strokeweight=".5pt">
                 <v:textbox inset="0,0,0,0">
@@ -8664,29 +8664,7 @@
                 <w:szCs w:val="24"/>
                 <w:lang w:eastAsia="zh-CN"/>
               </w:rPr>
-              <w:t xml:space="preserve"> with fields asking for </w:t>
-            </w:r>
-            <w:proofErr w:type="gramStart"/>
-            <w:r>
-              <w:rPr>
-                <w:rFonts w:asciiTheme="minorHAnsi" w:eastAsia="SimSun" w:hAnsiTheme="minorHAnsi" w:cstheme="minorHAnsi"/>
-                <w:color w:val="000000"/>
-                <w:sz w:val="24"/>
-                <w:szCs w:val="24"/>
-                <w:lang w:eastAsia="zh-CN"/>
-              </w:rPr>
-              <w:t>users</w:t>
-            </w:r>
-            <w:proofErr w:type="gramEnd"/>
-            <w:r>
-              <w:rPr>
-                <w:rFonts w:asciiTheme="minorHAnsi" w:eastAsia="SimSun" w:hAnsiTheme="minorHAnsi" w:cstheme="minorHAnsi"/>
-                <w:color w:val="000000"/>
-                <w:sz w:val="24"/>
-                <w:szCs w:val="24"/>
-                <w:lang w:eastAsia="zh-CN"/>
-              </w:rPr>
-              <w:t xml:space="preserve"> particulars</w:t>
+              <w:t xml:space="preserve"> with fields asking for users particulars</w:t>
             </w:r>
             <w:r>
               <w:rPr>
@@ -10322,29 +10300,7 @@
                 <w:szCs w:val="24"/>
                 <w:lang w:eastAsia="zh-CN"/>
               </w:rPr>
-              <w:t xml:space="preserve">The activity </w:t>
-            </w:r>
-            <w:proofErr w:type="gramStart"/>
-            <w:r>
-              <w:rPr>
-                <w:rFonts w:asciiTheme="minorHAnsi" w:eastAsia="SimSun" w:hAnsiTheme="minorHAnsi" w:cstheme="minorHAnsi"/>
-                <w:color w:val="000000"/>
-                <w:sz w:val="24"/>
-                <w:szCs w:val="24"/>
-                <w:lang w:eastAsia="zh-CN"/>
-              </w:rPr>
-              <w:t>receive</w:t>
-            </w:r>
-            <w:proofErr w:type="gramEnd"/>
-            <w:r>
-              <w:rPr>
-                <w:rFonts w:asciiTheme="minorHAnsi" w:eastAsia="SimSun" w:hAnsiTheme="minorHAnsi" w:cstheme="minorHAnsi"/>
-                <w:color w:val="000000"/>
-                <w:sz w:val="24"/>
-                <w:szCs w:val="24"/>
-                <w:lang w:eastAsia="zh-CN"/>
-              </w:rPr>
-              <w:t xml:space="preserve"> a success reply from AWS Cognito, the user will enter the system</w:t>
+              <w:t>The activity receive a success reply from AWS Cognito, the user will enter the system</w:t>
             </w:r>
             <w:r>
               <w:rPr>
@@ -10397,29 +10353,7 @@
                 <w:szCs w:val="24"/>
                 <w:lang w:eastAsia="zh-CN"/>
               </w:rPr>
-              <w:t xml:space="preserve">The activity </w:t>
-            </w:r>
-            <w:proofErr w:type="gramStart"/>
-            <w:r>
-              <w:rPr>
-                <w:rFonts w:asciiTheme="minorHAnsi" w:eastAsia="SimSun" w:hAnsiTheme="minorHAnsi" w:cstheme="minorHAnsi"/>
-                <w:color w:val="000000"/>
-                <w:sz w:val="24"/>
-                <w:szCs w:val="24"/>
-                <w:lang w:eastAsia="zh-CN"/>
-              </w:rPr>
-              <w:t>receive</w:t>
-            </w:r>
-            <w:proofErr w:type="gramEnd"/>
-            <w:r>
-              <w:rPr>
-                <w:rFonts w:asciiTheme="minorHAnsi" w:eastAsia="SimSun" w:hAnsiTheme="minorHAnsi" w:cstheme="minorHAnsi"/>
-                <w:color w:val="000000"/>
-                <w:sz w:val="24"/>
-                <w:szCs w:val="24"/>
-                <w:lang w:eastAsia="zh-CN"/>
-              </w:rPr>
-              <w:t xml:space="preserve"> a fail reply AWS Cognito </w:t>
+              <w:t xml:space="preserve">The activity receive a fail reply AWS Cognito </w:t>
             </w:r>
             <w:r>
               <w:rPr>
@@ -10518,8 +10452,6 @@
               </w:rPr>
               <w:t xml:space="preserve">Step 5: Import users data </w:t>
             </w:r>
-            <w:bookmarkStart w:id="27" w:name="_GoBack"/>
-            <w:bookmarkEnd w:id="27"/>
             <w:r>
               <w:rPr>
                 <w:rFonts w:asciiTheme="minorHAnsi" w:eastAsia="SimSun" w:hAnsiTheme="minorHAnsi" w:cstheme="minorHAnsi"/>
@@ -12130,7 +12062,7 @@
                 <w:szCs w:val="24"/>
                 <w:lang w:eastAsia="zh-CN"/>
               </w:rPr>
-              <w:t>7.0</w:t>
+              <w:t>2.3</w:t>
             </w:r>
           </w:p>
         </w:tc>
@@ -16768,7 +16700,27 @@
                 <w:szCs w:val="24"/>
                 <w:lang w:eastAsia="zh-CN"/>
               </w:rPr>
-              <w:t>ithin the specified size, all</w:t>
+              <w:t xml:space="preserve">ithin the </w:t>
+            </w:r>
+            <w:r>
+              <w:rPr>
+                <w:rFonts w:asciiTheme="minorHAnsi" w:eastAsia="SimSun" w:hAnsiTheme="minorHAnsi" w:cstheme="minorHAnsi"/>
+                <w:color w:val="000000"/>
+                <w:sz w:val="24"/>
+                <w:szCs w:val="24"/>
+                <w:lang w:eastAsia="zh-CN"/>
+              </w:rPr>
+              <w:t>limit</w:t>
+            </w:r>
+            <w:r>
+              <w:rPr>
+                <w:rFonts w:asciiTheme="minorHAnsi" w:eastAsia="SimSun" w:hAnsiTheme="minorHAnsi" w:cstheme="minorHAnsi"/>
+                <w:color w:val="000000"/>
+                <w:sz w:val="24"/>
+                <w:szCs w:val="24"/>
+                <w:lang w:eastAsia="zh-CN"/>
+              </w:rPr>
+              <w:t>, all</w:t>
             </w:r>
             <w:r>
               <w:rPr>
@@ -16801,7 +16753,29 @@
                 <w:szCs w:val="24"/>
                 <w:lang w:eastAsia="zh-CN"/>
               </w:rPr>
-              <w:t>Alternate Step 3: If it exceeds the specified size, activity will cancel the process and show the appropriate message</w:t>
+              <w:t xml:space="preserve">Alternate Step 3: If it exceeds the </w:t>
+            </w:r>
+            <w:r>
+              <w:rPr>
+                <w:rFonts w:asciiTheme="minorHAnsi" w:eastAsia="SimSun" w:hAnsiTheme="minorHAnsi" w:cstheme="minorHAnsi"/>
+                <w:color w:val="000000"/>
+                <w:sz w:val="24"/>
+                <w:szCs w:val="24"/>
+                <w:lang w:eastAsia="zh-CN"/>
+              </w:rPr>
+              <w:t>limit</w:t>
+            </w:r>
+            <w:bookmarkStart w:id="27" w:name="_GoBack"/>
+            <w:bookmarkEnd w:id="27"/>
+            <w:r>
+              <w:rPr>
+                <w:rFonts w:asciiTheme="minorHAnsi" w:eastAsia="SimSun" w:hAnsiTheme="minorHAnsi" w:cstheme="minorHAnsi"/>
+                <w:color w:val="000000"/>
+                <w:sz w:val="24"/>
+                <w:szCs w:val="24"/>
+                <w:lang w:eastAsia="zh-CN"/>
+              </w:rPr>
+              <w:t>, activity will cancel the process and show the appropriate message</w:t>
             </w:r>
           </w:p>
         </w:tc>
@@ -22177,7 +22151,7 @@
 </file>
 
 <file path=word/endnotes.xml><?xml version="1.0" encoding="utf-8"?>
-<w:endnotes xmlns:wpc="http://schemas.microsoft.com/office/word/2010/wordprocessingCanvas" xmlns:cx="http://schemas.microsoft.com/office/drawing/2014/chartex" xmlns:cx1="http://schemas.microsoft.com/office/drawing/2015/9/8/chartex" xmlns:cx2="http://schemas.microsoft.com/office/drawing/2015/10/21/chartex" xmlns:cx3="http://schemas.microsoft.com/office/drawing/2016/5/9/chartex" xmlns:cx4="http://schemas.microsoft.com/office/drawing/2016/5/10/chartex" xmlns:cx5="http://schemas.microsoft.com/office/drawing/2016/5/11/chartex" xmlns:cx6="http://schemas.microsoft.com/office/drawing/2016/5/12/chartex" xmlns:cx7="http://schemas.microsoft.com/office/drawing/2016/5/13/chartex" xmlns:cx8="http://schemas.microsoft.com/office/drawing/2016/5/14/chartex" xmlns:mc="http://schemas.openxmlformats.org/markup-compatibility/2006" xmlns:aink="http://schemas.microsoft.com/office/drawing/2016/ink" xmlns:am3d="http://schemas.microsoft.com/office/drawing/2017/model3d" xmlns:o="urn:schemas-microsoft-com:office:office" xmlns:r="http://schemas.openxmlformats.org/officeDocument/2006/relationships" xmlns:m="http://schemas.openxmlformats.org/officeDocument/2006/math" xmlns:v="urn:schemas-microsoft-com:vml" xmlns:wp14="http://schemas.microsoft.com/office/word/2010/wordprocessingDrawing" xmlns:wp="http://schemas.openxmlformats.org/drawingml/2006/wordprocessingDrawing" xmlns:w10="urn:schemas-microsoft-com:office:word" xmlns:w="http://schemas.openxmlformats.org/wordprocessingml/2006/main" xmlns:w14="http://schemas.microsoft.com/office/word/2010/wordml" xmlns:w15="http://schemas.microsoft.com/office/word/2012/wordml" xmlns:w16cid="http://schemas.microsoft.com/office/word/2016/wordml/cid" xmlns:w16se="http://schemas.microsoft.com/office/word/2015/wordml/symex" xmlns:wpg="http://schemas.microsoft.com/office/word/2010/wordprocessingGroup" xmlns:wpi="http://schemas.microsoft.com/office/word/2010/wordprocessingInk" xmlns:wne="http://schemas.microsoft.com/office/word/2006/wordml" xmlns:wps="http://schemas.microsoft.com/office/word/2010/wordprocessingShape" mc:Ignorable="w14 w15 w16se w16cid wp14">
+<w:endnotes xmlns:wpc="http://schemas.microsoft.com/office/word/2010/wordprocessingCanvas" xmlns:mc="http://schemas.openxmlformats.org/markup-compatibility/2006" xmlns:o="urn:schemas-microsoft-com:office:office" xmlns:r="http://schemas.openxmlformats.org/officeDocument/2006/relationships" xmlns:m="http://schemas.openxmlformats.org/officeDocument/2006/math" xmlns:v="urn:schemas-microsoft-com:vml" xmlns:wp14="http://schemas.microsoft.com/office/word/2010/wordprocessingDrawing" xmlns:wp="http://schemas.openxmlformats.org/drawingml/2006/wordprocessingDrawing" xmlns:w10="urn:schemas-microsoft-com:office:word" xmlns:w="http://schemas.openxmlformats.org/wordprocessingml/2006/main" xmlns:w14="http://schemas.microsoft.com/office/word/2010/wordml" xmlns:w15="http://schemas.microsoft.com/office/word/2012/wordml" xmlns:wpg="http://schemas.microsoft.com/office/word/2010/wordprocessingGroup" xmlns:wpi="http://schemas.microsoft.com/office/word/2010/wordprocessingInk" xmlns:wne="http://schemas.microsoft.com/office/word/2006/wordml" xmlns:wps="http://schemas.microsoft.com/office/word/2010/wordprocessingShape" mc:Ignorable="w14 w15 wp14">
   <w:endnote w:type="separator" w:id="-1">
     <w:p>
       <w:pPr>
@@ -22202,7 +22176,7 @@
 </file>
 
 <file path=word/footer1.xml><?xml version="1.0" encoding="utf-8"?>
-<w:ftr xmlns:wpc="http://schemas.microsoft.com/office/word/2010/wordprocessingCanvas" xmlns:cx="http://schemas.microsoft.com/office/drawing/2014/chartex" xmlns:cx1="http://schemas.microsoft.com/office/drawing/2015/9/8/chartex" xmlns:cx2="http://schemas.microsoft.com/office/drawing/2015/10/21/chartex" xmlns:cx3="http://schemas.microsoft.com/office/drawing/2016/5/9/chartex" xmlns:cx4="http://schemas.microsoft.com/office/drawing/2016/5/10/chartex" xmlns:cx5="http://schemas.microsoft.com/office/drawing/2016/5/11/chartex" xmlns:cx6="http://schemas.microsoft.com/office/drawing/2016/5/12/chartex" xmlns:cx7="http://schemas.microsoft.com/office/drawing/2016/5/13/chartex" xmlns:cx8="http://schemas.microsoft.com/office/drawing/2016/5/14/chartex" xmlns:mc="http://schemas.openxmlformats.org/markup-compatibility/2006" xmlns:aink="http://schemas.microsoft.com/office/drawing/2016/ink" xmlns:am3d="http://schemas.microsoft.com/office/drawing/2017/model3d" xmlns:o="urn:schemas-microsoft-com:office:office" xmlns:r="http://schemas.openxmlformats.org/officeDocument/2006/relationships" xmlns:m="http://schemas.openxmlformats.org/officeDocument/2006/math" xmlns:v="urn:schemas-microsoft-com:vml" xmlns:wp14="http://schemas.microsoft.com/office/word/2010/wordprocessingDrawing" xmlns:wp="http://schemas.openxmlformats.org/drawingml/2006/wordprocessingDrawing" xmlns:w10="urn:schemas-microsoft-com:office:word" xmlns:w="http://schemas.openxmlformats.org/wordprocessingml/2006/main" xmlns:w14="http://schemas.microsoft.com/office/word/2010/wordml" xmlns:w15="http://schemas.microsoft.com/office/word/2012/wordml" xmlns:w16cid="http://schemas.microsoft.com/office/word/2016/wordml/cid" xmlns:w16se="http://schemas.microsoft.com/office/word/2015/wordml/symex" xmlns:wpg="http://schemas.microsoft.com/office/word/2010/wordprocessingGroup" xmlns:wpi="http://schemas.microsoft.com/office/word/2010/wordprocessingInk" xmlns:wne="http://schemas.microsoft.com/office/word/2006/wordml" xmlns:wps="http://schemas.microsoft.com/office/word/2010/wordprocessingShape" mc:Ignorable="w14 w15 w16se w16cid wp14">
+<w:ftr xmlns:wpc="http://schemas.microsoft.com/office/word/2010/wordprocessingCanvas" xmlns:mc="http://schemas.openxmlformats.org/markup-compatibility/2006" xmlns:o="urn:schemas-microsoft-com:office:office" xmlns:r="http://schemas.openxmlformats.org/officeDocument/2006/relationships" xmlns:m="http://schemas.openxmlformats.org/officeDocument/2006/math" xmlns:v="urn:schemas-microsoft-com:vml" xmlns:wp14="http://schemas.microsoft.com/office/word/2010/wordprocessingDrawing" xmlns:wp="http://schemas.openxmlformats.org/drawingml/2006/wordprocessingDrawing" xmlns:w10="urn:schemas-microsoft-com:office:word" xmlns:w="http://schemas.openxmlformats.org/wordprocessingml/2006/main" xmlns:w14="http://schemas.microsoft.com/office/word/2010/wordml" xmlns:w15="http://schemas.microsoft.com/office/word/2012/wordml" xmlns:wpg="http://schemas.microsoft.com/office/word/2010/wordprocessingGroup" xmlns:wpi="http://schemas.microsoft.com/office/word/2010/wordprocessingInk" xmlns:wne="http://schemas.microsoft.com/office/word/2006/wordml" xmlns:wps="http://schemas.microsoft.com/office/word/2010/wordprocessingShape" mc:Ignorable="w14 w15 wp14">
   <w:p>
     <w:pPr>
       <w:pStyle w:val="Footer"/>
@@ -22334,7 +22308,7 @@
 </file>
 
 <file path=word/footer2.xml><?xml version="1.0" encoding="utf-8"?>
-<w:ftr xmlns:wpc="http://schemas.microsoft.com/office/word/2010/wordprocessingCanvas" xmlns:cx="http://schemas.microsoft.com/office/drawing/2014/chartex" xmlns:cx1="http://schemas.microsoft.com/office/drawing/2015/9/8/chartex" xmlns:cx2="http://schemas.microsoft.com/office/drawing/2015/10/21/chartex" xmlns:cx3="http://schemas.microsoft.com/office/drawing/2016/5/9/chartex" xmlns:cx4="http://schemas.microsoft.com/office/drawing/2016/5/10/chartex" xmlns:cx5="http://schemas.microsoft.com/office/drawing/2016/5/11/chartex" xmlns:cx6="http://schemas.microsoft.com/office/drawing/2016/5/12/chartex" xmlns:cx7="http://schemas.microsoft.com/office/drawing/2016/5/13/chartex" xmlns:cx8="http://schemas.microsoft.com/office/drawing/2016/5/14/chartex" xmlns:mc="http://schemas.openxmlformats.org/markup-compatibility/2006" xmlns:aink="http://schemas.microsoft.com/office/drawing/2016/ink" xmlns:am3d="http://schemas.microsoft.com/office/drawing/2017/model3d" xmlns:o="urn:schemas-microsoft-com:office:office" xmlns:r="http://schemas.openxmlformats.org/officeDocument/2006/relationships" xmlns:m="http://schemas.openxmlformats.org/officeDocument/2006/math" xmlns:v="urn:schemas-microsoft-com:vml" xmlns:wp14="http://schemas.microsoft.com/office/word/2010/wordprocessingDrawing" xmlns:wp="http://schemas.openxmlformats.org/drawingml/2006/wordprocessingDrawing" xmlns:w10="urn:schemas-microsoft-com:office:word" xmlns:w="http://schemas.openxmlformats.org/wordprocessingml/2006/main" xmlns:w14="http://schemas.microsoft.com/office/word/2010/wordml" xmlns:w15="http://schemas.microsoft.com/office/word/2012/wordml" xmlns:w16cid="http://schemas.microsoft.com/office/word/2016/wordml/cid" xmlns:w16se="http://schemas.microsoft.com/office/word/2015/wordml/symex" xmlns:wpg="http://schemas.microsoft.com/office/word/2010/wordprocessingGroup" xmlns:wpi="http://schemas.microsoft.com/office/word/2010/wordprocessingInk" xmlns:wne="http://schemas.microsoft.com/office/word/2006/wordml" xmlns:wps="http://schemas.microsoft.com/office/word/2010/wordprocessingShape" mc:Ignorable="w14 w15 w16se w16cid wp14">
+<w:ftr xmlns:wpc="http://schemas.microsoft.com/office/word/2010/wordprocessingCanvas" xmlns:mc="http://schemas.openxmlformats.org/markup-compatibility/2006" xmlns:o="urn:schemas-microsoft-com:office:office" xmlns:r="http://schemas.openxmlformats.org/officeDocument/2006/relationships" xmlns:m="http://schemas.openxmlformats.org/officeDocument/2006/math" xmlns:v="urn:schemas-microsoft-com:vml" xmlns:wp14="http://schemas.microsoft.com/office/word/2010/wordprocessingDrawing" xmlns:wp="http://schemas.openxmlformats.org/drawingml/2006/wordprocessingDrawing" xmlns:w10="urn:schemas-microsoft-com:office:word" xmlns:w="http://schemas.openxmlformats.org/wordprocessingml/2006/main" xmlns:w14="http://schemas.microsoft.com/office/word/2010/wordml" xmlns:w15="http://schemas.microsoft.com/office/word/2012/wordml" xmlns:wpg="http://schemas.microsoft.com/office/word/2010/wordprocessingGroup" xmlns:wpi="http://schemas.microsoft.com/office/word/2010/wordprocessingInk" xmlns:wne="http://schemas.microsoft.com/office/word/2006/wordml" xmlns:wps="http://schemas.microsoft.com/office/word/2010/wordprocessingShape" mc:Ignorable="w14 w15 wp14">
   <w:p>
     <w:pPr>
       <w:pStyle w:val="Footer"/>
@@ -22422,7 +22396,7 @@
 </file>
 
 <file path=word/footer3.xml><?xml version="1.0" encoding="utf-8"?>
-<w:ftr xmlns:wpc="http://schemas.microsoft.com/office/word/2010/wordprocessingCanvas" xmlns:cx="http://schemas.microsoft.com/office/drawing/2014/chartex" xmlns:cx1="http://schemas.microsoft.com/office/drawing/2015/9/8/chartex" xmlns:cx2="http://schemas.microsoft.com/office/drawing/2015/10/21/chartex" xmlns:cx3="http://schemas.microsoft.com/office/drawing/2016/5/9/chartex" xmlns:cx4="http://schemas.microsoft.com/office/drawing/2016/5/10/chartex" xmlns:cx5="http://schemas.microsoft.com/office/drawing/2016/5/11/chartex" xmlns:cx6="http://schemas.microsoft.com/office/drawing/2016/5/12/chartex" xmlns:cx7="http://schemas.microsoft.com/office/drawing/2016/5/13/chartex" xmlns:cx8="http://schemas.microsoft.com/office/drawing/2016/5/14/chartex" xmlns:mc="http://schemas.openxmlformats.org/markup-compatibility/2006" xmlns:aink="http://schemas.microsoft.com/office/drawing/2016/ink" xmlns:am3d="http://schemas.microsoft.com/office/drawing/2017/model3d" xmlns:o="urn:schemas-microsoft-com:office:office" xmlns:r="http://schemas.openxmlformats.org/officeDocument/2006/relationships" xmlns:m="http://schemas.openxmlformats.org/officeDocument/2006/math" xmlns:v="urn:schemas-microsoft-com:vml" xmlns:wp14="http://schemas.microsoft.com/office/word/2010/wordprocessingDrawing" xmlns:wp="http://schemas.openxmlformats.org/drawingml/2006/wordprocessingDrawing" xmlns:w10="urn:schemas-microsoft-com:office:word" xmlns:w="http://schemas.openxmlformats.org/wordprocessingml/2006/main" xmlns:w14="http://schemas.microsoft.com/office/word/2010/wordml" xmlns:w15="http://schemas.microsoft.com/office/word/2012/wordml" xmlns:w16cid="http://schemas.microsoft.com/office/word/2016/wordml/cid" xmlns:w16se="http://schemas.microsoft.com/office/word/2015/wordml/symex" xmlns:wpg="http://schemas.microsoft.com/office/word/2010/wordprocessingGroup" xmlns:wpi="http://schemas.microsoft.com/office/word/2010/wordprocessingInk" xmlns:wne="http://schemas.microsoft.com/office/word/2006/wordml" xmlns:wps="http://schemas.microsoft.com/office/word/2010/wordprocessingShape" mc:Ignorable="w14 w15 w16se w16cid wp14">
+<w:ftr xmlns:wpc="http://schemas.microsoft.com/office/word/2010/wordprocessingCanvas" xmlns:mc="http://schemas.openxmlformats.org/markup-compatibility/2006" xmlns:o="urn:schemas-microsoft-com:office:office" xmlns:r="http://schemas.openxmlformats.org/officeDocument/2006/relationships" xmlns:m="http://schemas.openxmlformats.org/officeDocument/2006/math" xmlns:v="urn:schemas-microsoft-com:vml" xmlns:wp14="http://schemas.microsoft.com/office/word/2010/wordprocessingDrawing" xmlns:wp="http://schemas.openxmlformats.org/drawingml/2006/wordprocessingDrawing" xmlns:w10="urn:schemas-microsoft-com:office:word" xmlns:w="http://schemas.openxmlformats.org/wordprocessingml/2006/main" xmlns:w14="http://schemas.microsoft.com/office/word/2010/wordml" xmlns:w15="http://schemas.microsoft.com/office/word/2012/wordml" xmlns:wpg="http://schemas.microsoft.com/office/word/2010/wordprocessingGroup" xmlns:wpi="http://schemas.microsoft.com/office/word/2010/wordprocessingInk" xmlns:wne="http://schemas.microsoft.com/office/word/2006/wordml" xmlns:wps="http://schemas.microsoft.com/office/word/2010/wordprocessingShape" mc:Ignorable="w14 w15 wp14">
   <w:p>
     <w:pPr>
       <w:pStyle w:val="Footer"/>
@@ -22489,7 +22463,7 @@
             </wp:anchor>
           </w:drawing>
         </mc:Choice>
-        <mc:Fallback>
+        <mc:Fallback xmlns:w16se="http://schemas.microsoft.com/office/word/2015/wordml/symex" xmlns:w16cid="http://schemas.microsoft.com/office/word/2016/wordml/cid" xmlns:am3d="http://schemas.microsoft.com/office/drawing/2017/model3d" xmlns:aink="http://schemas.microsoft.com/office/drawing/2016/ink" xmlns:cx8="http://schemas.microsoft.com/office/drawing/2016/5/14/chartex" xmlns:cx7="http://schemas.microsoft.com/office/drawing/2016/5/13/chartex" xmlns:cx6="http://schemas.microsoft.com/office/drawing/2016/5/12/chartex" xmlns:cx5="http://schemas.microsoft.com/office/drawing/2016/5/11/chartex" xmlns:cx4="http://schemas.microsoft.com/office/drawing/2016/5/10/chartex" xmlns:cx3="http://schemas.microsoft.com/office/drawing/2016/5/9/chartex" xmlns:cx2="http://schemas.microsoft.com/office/drawing/2015/10/21/chartex" xmlns:cx1="http://schemas.microsoft.com/office/drawing/2015/9/8/chartex" xmlns:cx="http://schemas.microsoft.com/office/drawing/2014/chartex">
           <w:pict>
             <v:line w14:anchorId="48104520" id="Straight Connector 17" o:spid="_x0000_s1026" style="position:absolute;z-index:251663360;visibility:visible;mso-wrap-style:square;mso-wrap-distance-left:9pt;mso-wrap-distance-top:0;mso-wrap-distance-right:9pt;mso-wrap-distance-bottom:0;mso-position-horizontal:absolute;mso-position-horizontal-relative:text;mso-position-vertical:absolute;mso-position-vertical-relative:text" from="0,0" to="494.85pt,0" o:gfxdata="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" strokecolor="#278568" strokeweight="1pt">
               <v:stroke joinstyle="miter"/>
@@ -22552,7 +22526,7 @@
         <w:bCs/>
         <w:noProof/>
       </w:rPr>
-      <w:t>17</w:t>
+      <w:t>22</w:t>
     </w:r>
     <w:r>
       <w:rPr>
@@ -22578,7 +22552,7 @@
 </file>
 
 <file path=word/footnotes.xml><?xml version="1.0" encoding="utf-8"?>
-<w:footnotes xmlns:wpc="http://schemas.microsoft.com/office/word/2010/wordprocessingCanvas" xmlns:cx="http://schemas.microsoft.com/office/drawing/2014/chartex" xmlns:cx1="http://schemas.microsoft.com/office/drawing/2015/9/8/chartex" xmlns:cx2="http://schemas.microsoft.com/office/drawing/2015/10/21/chartex" xmlns:cx3="http://schemas.microsoft.com/office/drawing/2016/5/9/chartex" xmlns:cx4="http://schemas.microsoft.com/office/drawing/2016/5/10/chartex" xmlns:cx5="http://schemas.microsoft.com/office/drawing/2016/5/11/chartex" xmlns:cx6="http://schemas.microsoft.com/office/drawing/2016/5/12/chartex" xmlns:cx7="http://schemas.microsoft.com/office/drawing/2016/5/13/chartex" xmlns:cx8="http://schemas.microsoft.com/office/drawing/2016/5/14/chartex" xmlns:mc="http://schemas.openxmlformats.org/markup-compatibility/2006" xmlns:aink="http://schemas.microsoft.com/office/drawing/2016/ink" xmlns:am3d="http://schemas.microsoft.com/office/drawing/2017/model3d" xmlns:o="urn:schemas-microsoft-com:office:office" xmlns:r="http://schemas.openxmlformats.org/officeDocument/2006/relationships" xmlns:m="http://schemas.openxmlformats.org/officeDocument/2006/math" xmlns:v="urn:schemas-microsoft-com:vml" xmlns:wp14="http://schemas.microsoft.com/office/word/2010/wordprocessingDrawing" xmlns:wp="http://schemas.openxmlformats.org/drawingml/2006/wordprocessingDrawing" xmlns:w10="urn:schemas-microsoft-com:office:word" xmlns:w="http://schemas.openxmlformats.org/wordprocessingml/2006/main" xmlns:w14="http://schemas.microsoft.com/office/word/2010/wordml" xmlns:w15="http://schemas.microsoft.com/office/word/2012/wordml" xmlns:w16cid="http://schemas.microsoft.com/office/word/2016/wordml/cid" xmlns:w16se="http://schemas.microsoft.com/office/word/2015/wordml/symex" xmlns:wpg="http://schemas.microsoft.com/office/word/2010/wordprocessingGroup" xmlns:wpi="http://schemas.microsoft.com/office/word/2010/wordprocessingInk" xmlns:wne="http://schemas.microsoft.com/office/word/2006/wordml" xmlns:wps="http://schemas.microsoft.com/office/word/2010/wordprocessingShape" mc:Ignorable="w14 w15 w16se w16cid wp14">
+<w:footnotes xmlns:wpc="http://schemas.microsoft.com/office/word/2010/wordprocessingCanvas" xmlns:mc="http://schemas.openxmlformats.org/markup-compatibility/2006" xmlns:o="urn:schemas-microsoft-com:office:office" xmlns:r="http://schemas.openxmlformats.org/officeDocument/2006/relationships" xmlns:m="http://schemas.openxmlformats.org/officeDocument/2006/math" xmlns:v="urn:schemas-microsoft-com:vml" xmlns:wp14="http://schemas.microsoft.com/office/word/2010/wordprocessingDrawing" xmlns:wp="http://schemas.openxmlformats.org/drawingml/2006/wordprocessingDrawing" xmlns:w10="urn:schemas-microsoft-com:office:word" xmlns:w="http://schemas.openxmlformats.org/wordprocessingml/2006/main" xmlns:w14="http://schemas.microsoft.com/office/word/2010/wordml" xmlns:w15="http://schemas.microsoft.com/office/word/2012/wordml" xmlns:wpg="http://schemas.microsoft.com/office/word/2010/wordprocessingGroup" xmlns:wpi="http://schemas.microsoft.com/office/word/2010/wordprocessingInk" xmlns:wne="http://schemas.microsoft.com/office/word/2006/wordml" xmlns:wps="http://schemas.microsoft.com/office/word/2010/wordprocessingShape" mc:Ignorable="w14 w15 wp14">
   <w:footnote w:type="separator" w:id="-1">
     <w:p>
       <w:pPr>
@@ -22603,7 +22577,7 @@
 </file>
 
 <file path=word/header1.xml><?xml version="1.0" encoding="utf-8"?>
-<w:hdr xmlns:wpc="http://schemas.microsoft.com/office/word/2010/wordprocessingCanvas" xmlns:cx="http://schemas.microsoft.com/office/drawing/2014/chartex" xmlns:cx1="http://schemas.microsoft.com/office/drawing/2015/9/8/chartex" xmlns:cx2="http://schemas.microsoft.com/office/drawing/2015/10/21/chartex" xmlns:cx3="http://schemas.microsoft.com/office/drawing/2016/5/9/chartex" xmlns:cx4="http://schemas.microsoft.com/office/drawing/2016/5/10/chartex" xmlns:cx5="http://schemas.microsoft.com/office/drawing/2016/5/11/chartex" xmlns:cx6="http://schemas.microsoft.com/office/drawing/2016/5/12/chartex" xmlns:cx7="http://schemas.microsoft.com/office/drawing/2016/5/13/chartex" xmlns:cx8="http://schemas.microsoft.com/office/drawing/2016/5/14/chartex" xmlns:mc="http://schemas.openxmlformats.org/markup-compatibility/2006" xmlns:aink="http://schemas.microsoft.com/office/drawing/2016/ink" xmlns:am3d="http://schemas.microsoft.com/office/drawing/2017/model3d" xmlns:o="urn:schemas-microsoft-com:office:office" xmlns:r="http://schemas.openxmlformats.org/officeDocument/2006/relationships" xmlns:m="http://schemas.openxmlformats.org/officeDocument/2006/math" xmlns:v="urn:schemas-microsoft-com:vml" xmlns:wp14="http://schemas.microsoft.com/office/word/2010/wordprocessingDrawing" xmlns:wp="http://schemas.openxmlformats.org/drawingml/2006/wordprocessingDrawing" xmlns:w10="urn:schemas-microsoft-com:office:word" xmlns:w="http://schemas.openxmlformats.org/wordprocessingml/2006/main" xmlns:w14="http://schemas.microsoft.com/office/word/2010/wordml" xmlns:w15="http://schemas.microsoft.com/office/word/2012/wordml" xmlns:w16cid="http://schemas.microsoft.com/office/word/2016/wordml/cid" xmlns:w16se="http://schemas.microsoft.com/office/word/2015/wordml/symex" xmlns:wpg="http://schemas.microsoft.com/office/word/2010/wordprocessingGroup" xmlns:wpi="http://schemas.microsoft.com/office/word/2010/wordprocessingInk" xmlns:wne="http://schemas.microsoft.com/office/word/2006/wordml" xmlns:wps="http://schemas.microsoft.com/office/word/2010/wordprocessingShape" mc:Ignorable="w14 w15 w16se w16cid wp14">
+<w:hdr xmlns:wpc="http://schemas.microsoft.com/office/word/2010/wordprocessingCanvas" xmlns:mc="http://schemas.openxmlformats.org/markup-compatibility/2006" xmlns:o="urn:schemas-microsoft-com:office:office" xmlns:r="http://schemas.openxmlformats.org/officeDocument/2006/relationships" xmlns:m="http://schemas.openxmlformats.org/officeDocument/2006/math" xmlns:v="urn:schemas-microsoft-com:vml" xmlns:wp14="http://schemas.microsoft.com/office/word/2010/wordprocessingDrawing" xmlns:wp="http://schemas.openxmlformats.org/drawingml/2006/wordprocessingDrawing" xmlns:w10="urn:schemas-microsoft-com:office:word" xmlns:w="http://schemas.openxmlformats.org/wordprocessingml/2006/main" xmlns:w14="http://schemas.microsoft.com/office/word/2010/wordml" xmlns:w15="http://schemas.microsoft.com/office/word/2012/wordml" xmlns:wpg="http://schemas.microsoft.com/office/word/2010/wordprocessingGroup" xmlns:wpi="http://schemas.microsoft.com/office/word/2010/wordprocessingInk" xmlns:wne="http://schemas.microsoft.com/office/word/2006/wordml" xmlns:wps="http://schemas.microsoft.com/office/word/2010/wordprocessingShape" mc:Ignorable="w14 w15 wp14">
   <w:p>
     <w:pPr>
       <w:pStyle w:val="Header"/>
@@ -22683,7 +22657,7 @@
             </wp:anchor>
           </w:drawing>
         </mc:Choice>
-        <mc:Fallback>
+        <mc:Fallback xmlns:w16se="http://schemas.microsoft.com/office/word/2015/wordml/symex" xmlns:w16cid="http://schemas.microsoft.com/office/word/2016/wordml/cid" xmlns:am3d="http://schemas.microsoft.com/office/drawing/2017/model3d" xmlns:aink="http://schemas.microsoft.com/office/drawing/2016/ink" xmlns:cx8="http://schemas.microsoft.com/office/drawing/2016/5/14/chartex" xmlns:cx7="http://schemas.microsoft.com/office/drawing/2016/5/13/chartex" xmlns:cx6="http://schemas.microsoft.com/office/drawing/2016/5/12/chartex" xmlns:cx5="http://schemas.microsoft.com/office/drawing/2016/5/11/chartex" xmlns:cx4="http://schemas.microsoft.com/office/drawing/2016/5/10/chartex" xmlns:cx3="http://schemas.microsoft.com/office/drawing/2016/5/9/chartex" xmlns:cx2="http://schemas.microsoft.com/office/drawing/2015/10/21/chartex" xmlns:cx1="http://schemas.microsoft.com/office/drawing/2015/9/8/chartex" xmlns:cx="http://schemas.microsoft.com/office/drawing/2014/chartex">
           <w:pict>
             <v:line w14:anchorId="6D01B90F" id="Straight Connector 14" o:spid="_x0000_s1026" style="position:absolute;z-index:251659264;visibility:visible;mso-wrap-style:square;mso-wrap-distance-left:9pt;mso-wrap-distance-top:0;mso-wrap-distance-right:9pt;mso-wrap-distance-bottom:0;mso-position-horizontal:absolute;mso-position-horizontal-relative:text;mso-position-vertical:absolute;mso-position-vertical-relative:text" from="-1.95pt,18.3pt" to="492.9pt,18.3pt" o:gfxdata="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" strokecolor="#278568" strokeweight="1pt">
               <v:stroke joinstyle="miter"/>
@@ -22742,7 +22716,7 @@
 </file>
 
 <file path=word/header2.xml><?xml version="1.0" encoding="utf-8"?>
-<w:hdr xmlns:wpc="http://schemas.microsoft.com/office/word/2010/wordprocessingCanvas" xmlns:cx="http://schemas.microsoft.com/office/drawing/2014/chartex" xmlns:cx1="http://schemas.microsoft.com/office/drawing/2015/9/8/chartex" xmlns:cx2="http://schemas.microsoft.com/office/drawing/2015/10/21/chartex" xmlns:cx3="http://schemas.microsoft.com/office/drawing/2016/5/9/chartex" xmlns:cx4="http://schemas.microsoft.com/office/drawing/2016/5/10/chartex" xmlns:cx5="http://schemas.microsoft.com/office/drawing/2016/5/11/chartex" xmlns:cx6="http://schemas.microsoft.com/office/drawing/2016/5/12/chartex" xmlns:cx7="http://schemas.microsoft.com/office/drawing/2016/5/13/chartex" xmlns:cx8="http://schemas.microsoft.com/office/drawing/2016/5/14/chartex" xmlns:mc="http://schemas.openxmlformats.org/markup-compatibility/2006" xmlns:aink="http://schemas.microsoft.com/office/drawing/2016/ink" xmlns:am3d="http://schemas.microsoft.com/office/drawing/2017/model3d" xmlns:o="urn:schemas-microsoft-com:office:office" xmlns:r="http://schemas.openxmlformats.org/officeDocument/2006/relationships" xmlns:m="http://schemas.openxmlformats.org/officeDocument/2006/math" xmlns:v="urn:schemas-microsoft-com:vml" xmlns:wp14="http://schemas.microsoft.com/office/word/2010/wordprocessingDrawing" xmlns:wp="http://schemas.openxmlformats.org/drawingml/2006/wordprocessingDrawing" xmlns:w10="urn:schemas-microsoft-com:office:word" xmlns:w="http://schemas.openxmlformats.org/wordprocessingml/2006/main" xmlns:w14="http://schemas.microsoft.com/office/word/2010/wordml" xmlns:w15="http://schemas.microsoft.com/office/word/2012/wordml" xmlns:w16cid="http://schemas.microsoft.com/office/word/2016/wordml/cid" xmlns:w16se="http://schemas.microsoft.com/office/word/2015/wordml/symex" xmlns:wpg="http://schemas.microsoft.com/office/word/2010/wordprocessingGroup" xmlns:wpi="http://schemas.microsoft.com/office/word/2010/wordprocessingInk" xmlns:wne="http://schemas.microsoft.com/office/word/2006/wordml" xmlns:wps="http://schemas.microsoft.com/office/word/2010/wordprocessingShape" mc:Ignorable="w14 w15 w16se w16cid wp14">
+<w:hdr xmlns:wpc="http://schemas.microsoft.com/office/word/2010/wordprocessingCanvas" xmlns:mc="http://schemas.openxmlformats.org/markup-compatibility/2006" xmlns:o="urn:schemas-microsoft-com:office:office" xmlns:r="http://schemas.openxmlformats.org/officeDocument/2006/relationships" xmlns:m="http://schemas.openxmlformats.org/officeDocument/2006/math" xmlns:v="urn:schemas-microsoft-com:vml" xmlns:wp14="http://schemas.microsoft.com/office/word/2010/wordprocessingDrawing" xmlns:wp="http://schemas.openxmlformats.org/drawingml/2006/wordprocessingDrawing" xmlns:w10="urn:schemas-microsoft-com:office:word" xmlns:w="http://schemas.openxmlformats.org/wordprocessingml/2006/main" xmlns:w14="http://schemas.microsoft.com/office/word/2010/wordml" xmlns:w15="http://schemas.microsoft.com/office/word/2012/wordml" xmlns:wpg="http://schemas.microsoft.com/office/word/2010/wordprocessingGroup" xmlns:wpi="http://schemas.microsoft.com/office/word/2010/wordprocessingInk" xmlns:wne="http://schemas.microsoft.com/office/word/2006/wordml" xmlns:wps="http://schemas.microsoft.com/office/word/2010/wordprocessingShape" mc:Ignorable="w14 w15 wp14">
   <w:p>
     <w:pPr>
       <w:pStyle w:val="Header"/>
@@ -22826,7 +22800,7 @@
             </wp:anchor>
           </w:drawing>
         </mc:Choice>
-        <mc:Fallback>
+        <mc:Fallback xmlns:w16se="http://schemas.microsoft.com/office/word/2015/wordml/symex" xmlns:w16cid="http://schemas.microsoft.com/office/word/2016/wordml/cid" xmlns:am3d="http://schemas.microsoft.com/office/drawing/2017/model3d" xmlns:aink="http://schemas.microsoft.com/office/drawing/2016/ink" xmlns:cx8="http://schemas.microsoft.com/office/drawing/2016/5/14/chartex" xmlns:cx7="http://schemas.microsoft.com/office/drawing/2016/5/13/chartex" xmlns:cx6="http://schemas.microsoft.com/office/drawing/2016/5/12/chartex" xmlns:cx5="http://schemas.microsoft.com/office/drawing/2016/5/11/chartex" xmlns:cx4="http://schemas.microsoft.com/office/drawing/2016/5/10/chartex" xmlns:cx3="http://schemas.microsoft.com/office/drawing/2016/5/9/chartex" xmlns:cx2="http://schemas.microsoft.com/office/drawing/2015/10/21/chartex" xmlns:cx1="http://schemas.microsoft.com/office/drawing/2015/9/8/chartex" xmlns:cx="http://schemas.microsoft.com/office/drawing/2014/chartex">
           <w:pict>
             <v:line w14:anchorId="3655B34B" id="Straight Connector 15" o:spid="_x0000_s1026" style="position:absolute;z-index:251661312;visibility:visible;mso-wrap-style:square;mso-wrap-distance-left:9pt;mso-wrap-distance-top:0;mso-wrap-distance-right:9pt;mso-wrap-distance-bottom:0;mso-position-horizontal:absolute;mso-position-horizontal-relative:text;mso-position-vertical:absolute;mso-position-vertical-relative:text" from="0,0" to="494.85pt,0" o:gfxdata="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" strokecolor="#278568" strokeweight="1pt">
               <v:stroke joinstyle="miter"/>
@@ -22840,7 +22814,7 @@
 </file>
 
 <file path=word/numbering.xml><?xml version="1.0" encoding="utf-8"?>
-<w:numbering xmlns:wpc="http://schemas.microsoft.com/office/word/2010/wordprocessingCanvas" xmlns:cx="http://schemas.microsoft.com/office/drawing/2014/chartex" xmlns:cx1="http://schemas.microsoft.com/office/drawing/2015/9/8/chartex" xmlns:cx2="http://schemas.microsoft.com/office/drawing/2015/10/21/chartex" xmlns:cx3="http://schemas.microsoft.com/office/drawing/2016/5/9/chartex" xmlns:cx4="http://schemas.microsoft.com/office/drawing/2016/5/10/chartex" xmlns:cx5="http://schemas.microsoft.com/office/drawing/2016/5/11/chartex" xmlns:cx6="http://schemas.microsoft.com/office/drawing/2016/5/12/chartex" xmlns:cx7="http://schemas.microsoft.com/office/drawing/2016/5/13/chartex" xmlns:cx8="http://schemas.microsoft.com/office/drawing/2016/5/14/chartex" xmlns:mc="http://schemas.openxmlformats.org/markup-compatibility/2006" xmlns:aink="http://schemas.microsoft.com/office/drawing/2016/ink" xmlns:am3d="http://schemas.microsoft.com/office/drawing/2017/model3d" xmlns:o="urn:schemas-microsoft-com:office:office" xmlns:r="http://schemas.openxmlformats.org/officeDocument/2006/relationships" xmlns:m="http://schemas.openxmlformats.org/officeDocument/2006/math" xmlns:v="urn:schemas-microsoft-com:vml" xmlns:wp14="http://schemas.microsoft.com/office/word/2010/wordprocessingDrawing" xmlns:wp="http://schemas.openxmlformats.org/drawingml/2006/wordprocessingDrawing" xmlns:w10="urn:schemas-microsoft-com:office:word" xmlns:w="http://schemas.openxmlformats.org/wordprocessingml/2006/main" xmlns:w14="http://schemas.microsoft.com/office/word/2010/wordml" xmlns:w15="http://schemas.microsoft.com/office/word/2012/wordml" xmlns:w16cid="http://schemas.microsoft.com/office/word/2016/wordml/cid" xmlns:w16se="http://schemas.microsoft.com/office/word/2015/wordml/symex" xmlns:wpg="http://schemas.microsoft.com/office/word/2010/wordprocessingGroup" xmlns:wpi="http://schemas.microsoft.com/office/word/2010/wordprocessingInk" xmlns:wne="http://schemas.microsoft.com/office/word/2006/wordml" xmlns:wps="http://schemas.microsoft.com/office/word/2010/wordprocessingShape" mc:Ignorable="w14 w15 w16se w16cid wp14">
+<w:numbering xmlns:wpc="http://schemas.microsoft.com/office/word/2010/wordprocessingCanvas" xmlns:mc="http://schemas.openxmlformats.org/markup-compatibility/2006" xmlns:o="urn:schemas-microsoft-com:office:office" xmlns:r="http://schemas.openxmlformats.org/officeDocument/2006/relationships" xmlns:m="http://schemas.openxmlformats.org/officeDocument/2006/math" xmlns:v="urn:schemas-microsoft-com:vml" xmlns:wp14="http://schemas.microsoft.com/office/word/2010/wordprocessingDrawing" xmlns:wp="http://schemas.openxmlformats.org/drawingml/2006/wordprocessingDrawing" xmlns:w10="urn:schemas-microsoft-com:office:word" xmlns:w="http://schemas.openxmlformats.org/wordprocessingml/2006/main" xmlns:w14="http://schemas.microsoft.com/office/word/2010/wordml" xmlns:w15="http://schemas.microsoft.com/office/word/2012/wordml" xmlns:wpg="http://schemas.microsoft.com/office/word/2010/wordprocessingGroup" xmlns:wpi="http://schemas.microsoft.com/office/word/2010/wordprocessingInk" xmlns:wne="http://schemas.microsoft.com/office/word/2006/wordml" xmlns:wps="http://schemas.microsoft.com/office/word/2010/wordprocessingShape" mc:Ignorable="w14 w15 wp14">
   <w:abstractNum w:abstractNumId="0" w15:restartNumberingAfterBreak="0">
     <w:nsid w:val="00000029"/>
     <w:multiLevelType w:val="hybridMultilevel"/>
@@ -26045,7 +26019,7 @@
 </file>
 
 <file path=word/styles.xml><?xml version="1.0" encoding="utf-8"?>
-<w:styles xmlns:mc="http://schemas.openxmlformats.org/markup-compatibility/2006" xmlns:r="http://schemas.openxmlformats.org/officeDocument/2006/relationships" xmlns:w="http://schemas.openxmlformats.org/wordprocessingml/2006/main" xmlns:w14="http://schemas.microsoft.com/office/word/2010/wordml" xmlns:w15="http://schemas.microsoft.com/office/word/2012/wordml" xmlns:w16cid="http://schemas.microsoft.com/office/word/2016/wordml/cid" xmlns:w16se="http://schemas.microsoft.com/office/word/2015/wordml/symex" mc:Ignorable="w14 w15 w16se w16cid">
+<w:styles xmlns:mc="http://schemas.openxmlformats.org/markup-compatibility/2006" xmlns:r="http://schemas.openxmlformats.org/officeDocument/2006/relationships" xmlns:w="http://schemas.openxmlformats.org/wordprocessingml/2006/main" xmlns:w14="http://schemas.microsoft.com/office/word/2010/wordml" xmlns:w15="http://schemas.microsoft.com/office/word/2012/wordml" mc:Ignorable="w14 w15">
   <w:docDefaults>
     <w:rPrDefault>
       <w:rPr>
@@ -26055,7 +26029,7 @@
     </w:rPrDefault>
     <w:pPrDefault/>
   </w:docDefaults>
-  <w:latentStyles w:defLockedState="0" w:defUIPriority="99" w:defSemiHidden="0" w:defUnhideWhenUsed="0" w:defQFormat="0" w:count="375">
+  <w:latentStyles w:defLockedState="0" w:defUIPriority="99" w:defSemiHidden="0" w:defUnhideWhenUsed="0" w:defQFormat="0" w:count="371">
     <w:lsdException w:name="Normal" w:uiPriority="0" w:qFormat="1"/>
     <w:lsdException w:name="heading 1" w:uiPriority="9" w:qFormat="1"/>
     <w:lsdException w:name="heading 2" w:semiHidden="1" w:uiPriority="9" w:unhideWhenUsed="1" w:qFormat="1"/>
@@ -26161,6 +26135,7 @@
     <w:lsdException w:name="HTML Sample" w:semiHidden="1" w:unhideWhenUsed="1"/>
     <w:lsdException w:name="HTML Typewriter" w:semiHidden="1" w:unhideWhenUsed="1"/>
     <w:lsdException w:name="HTML Variable" w:semiHidden="1" w:unhideWhenUsed="1"/>
+    <w:lsdException w:name="Normal Table" w:semiHidden="1" w:unhideWhenUsed="1"/>
     <w:lsdException w:name="annotation subject" w:semiHidden="1" w:unhideWhenUsed="1"/>
     <w:lsdException w:name="No List" w:semiHidden="1" w:unhideWhenUsed="1"/>
     <w:lsdException w:name="Outline List 1" w:semiHidden="1" w:unhideWhenUsed="1"/>
@@ -26204,8 +26179,10 @@
     <w:lsdException w:name="Table Elegant" w:semiHidden="1" w:unhideWhenUsed="1"/>
     <w:lsdException w:name="Table Professional" w:semiHidden="1" w:unhideWhenUsed="1"/>
     <w:lsdException w:name="Table Subtle 1" w:semiHidden="1" w:unhideWhenUsed="1"/>
+    <w:lsdException w:name="Table Subtle 2" w:semiHidden="1" w:unhideWhenUsed="1"/>
     <w:lsdException w:name="Table Web 1" w:semiHidden="1" w:unhideWhenUsed="1"/>
     <w:lsdException w:name="Table Web 2" w:semiHidden="1" w:unhideWhenUsed="1"/>
+    <w:lsdException w:name="Table Web 3" w:semiHidden="1" w:unhideWhenUsed="1"/>
     <w:lsdException w:name="Balloon Text" w:semiHidden="1" w:unhideWhenUsed="1"/>
     <w:lsdException w:name="Table Grid" w:uiPriority="39"/>
     <w:lsdException w:name="Table Theme" w:semiHidden="1" w:unhideWhenUsed="1"/>
@@ -26424,10 +26401,6 @@
     <w:lsdException w:name="List Table 5 Dark Accent 6" w:uiPriority="50"/>
     <w:lsdException w:name="List Table 6 Colorful Accent 6" w:uiPriority="51"/>
     <w:lsdException w:name="List Table 7 Colorful Accent 6" w:uiPriority="52"/>
-    <w:lsdException w:name="Mention" w:semiHidden="1" w:unhideWhenUsed="1"/>
-    <w:lsdException w:name="Smart Hyperlink" w:semiHidden="1" w:unhideWhenUsed="1"/>
-    <w:lsdException w:name="Hashtag" w:semiHidden="1" w:unhideWhenUsed="1"/>
-    <w:lsdException w:name="Unresolved Mention" w:semiHidden="1" w:unhideWhenUsed="1"/>
   </w:latentStyles>
   <w:style w:type="paragraph" w:default="1" w:styleId="Normal">
     <w:name w:val="Normal"/>
@@ -27164,7 +27137,7 @@
 </file>
 
 <file path=customXml/itemProps1.xml><?xml version="1.0" encoding="utf-8"?>
-<ds:datastoreItem xmlns:ds="http://schemas.openxmlformats.org/officeDocument/2006/customXml" ds:itemID="{F2044FA8-D474-4A6D-AC46-156C8A5DBD17}">
+<ds:datastoreItem xmlns:ds="http://schemas.openxmlformats.org/officeDocument/2006/customXml" ds:itemID="{1DEFC751-D1A3-42AD-B2A9-00AD30F66C18}">
   <ds:schemaRefs>
     <ds:schemaRef ds:uri="http://schemas.openxmlformats.org/officeDocument/2006/bibliography"/>
   </ds:schemaRefs>

</xml_diff>

<commit_message>
some changes made to the conceptual diagram
</commit_message>
<xml_diff>
--- a/FYP proposal V1/SRS_LocAdoc.docx
+++ b/FYP proposal V1/SRS_LocAdoc.docx
@@ -142,7 +142,7 @@
           </mc:Choice>
           <mc:Fallback>
             <w:pict>
-              <v:group w14:anchorId="4FEC86EE" id="Group 114" o:spid="_x0000_s1026" style="position:absolute;margin-left:27.55pt;margin-top:36pt;width:17.75pt;height:719.95pt;z-index:251654144;mso-width-percent:29;mso-height-percent:909;mso-position-horizontal-relative:page;mso-position-vertical-relative:page;mso-width-percent:29;mso-height-percent:909" coordsize="2286,91440" o:gfxdata="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">
+              <v:group w14:anchorId="46C1361D" id="Group 114" o:spid="_x0000_s1026" style="position:absolute;margin-left:27.55pt;margin-top:36pt;width:17.75pt;height:719.95pt;z-index:251654144;mso-width-percent:29;mso-height-percent:909;mso-position-horizontal-relative:page;mso-position-vertical-relative:page;mso-width-percent:29;mso-height-percent:909" coordsize="2286,91440" o:gfxdata="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">
                 <v:rect id="Rectangle 115" o:spid="_x0000_s1027" style="position:absolute;width:2286;height:87820;visibility:visible;mso-wrap-style:square;v-text-anchor:middle" o:gfxdata="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" filled="f" stroked="f" strokeweight="1pt"/>
                 <v:rect id="Rectangle 116" o:spid="_x0000_s1028" style="position:absolute;top:89154;width:2286;height:2286;visibility:visible;mso-wrap-style:square;v-text-anchor:middle" o:gfxdata="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" filled="f" stroked="f" strokeweight="1pt">
                   <v:path arrowok="t"/>
@@ -18698,6 +18698,8 @@
         </w:tc>
       </w:tr>
     </w:tbl>
+    <w:p/>
+    <w:p/>
     <w:p>
       <w:pPr>
         <w:pStyle w:val="Heading2"/>
@@ -18705,18 +18707,11 @@
           <w:rFonts w:asciiTheme="minorHAnsi" w:hAnsiTheme="minorHAnsi" w:cstheme="minorHAnsi"/>
         </w:rPr>
       </w:pPr>
-    </w:p>
-    <w:p>
-      <w:pPr>
-        <w:pStyle w:val="Heading2"/>
-        <w:rPr>
-          <w:rFonts w:asciiTheme="minorHAnsi" w:hAnsiTheme="minorHAnsi" w:cstheme="minorHAnsi"/>
-        </w:rPr>
-      </w:pPr>
-      <w:r>
-        <w:rPr>
-          <w:rFonts w:asciiTheme="minorHAnsi" w:hAnsiTheme="minorHAnsi" w:cstheme="minorHAnsi"/>
-        </w:rPr>
+      <w:r>
+        <w:rPr>
+          <w:rFonts w:asciiTheme="minorHAnsi" w:hAnsiTheme="minorHAnsi" w:cstheme="minorHAnsi"/>
+        </w:rPr>
+        <w:lastRenderedPageBreak/>
         <w:t>Use Case 7.0</w:t>
       </w:r>
       <w:r>
@@ -19778,6 +19773,7 @@
       </w:tr>
     </w:tbl>
     <w:p/>
+    <w:p/>
     <w:p>
       <w:pPr>
         <w:pStyle w:val="Heading2"/>
@@ -20744,8 +20740,6 @@
               </w:rPr>
               <w:t>Then</w:t>
             </w:r>
-            <w:bookmarkStart w:id="27" w:name="_GoBack"/>
-            <w:bookmarkEnd w:id="27"/>
             <w:r>
               <w:rPr>
                 <w:rFonts w:asciiTheme="minorHAnsi" w:eastAsia="SimSun" w:hAnsiTheme="minorHAnsi" w:cstheme="minorHAnsi"/>
@@ -20899,1595 +20893,6 @@
     </w:p>
     <w:p>
       <w:pPr>
-        <w:pStyle w:val="Heading2"/>
-        <w:rPr>
-          <w:rFonts w:asciiTheme="minorHAnsi" w:hAnsiTheme="minorHAnsi" w:cstheme="minorHAnsi"/>
-        </w:rPr>
-      </w:pPr>
-      <w:r>
-        <w:rPr>
-          <w:rFonts w:asciiTheme="minorHAnsi" w:hAnsiTheme="minorHAnsi" w:cstheme="minorHAnsi"/>
-        </w:rPr>
-        <w:lastRenderedPageBreak/>
-        <w:t>Use Case 7.0</w:t>
-      </w:r>
-      <w:r>
-        <w:rPr>
-          <w:rFonts w:asciiTheme="minorHAnsi" w:hAnsiTheme="minorHAnsi" w:cstheme="minorHAnsi"/>
-        </w:rPr>
-        <w:t xml:space="preserve">: </w:t>
-      </w:r>
-      <w:r>
-        <w:rPr>
-          <w:rFonts w:asciiTheme="minorHAnsi" w:hAnsiTheme="minorHAnsi" w:cstheme="minorHAnsi"/>
-        </w:rPr>
-        <w:t xml:space="preserve">Location based </w:t>
-      </w:r>
-      <w:r>
-        <w:rPr>
-          <w:rFonts w:asciiTheme="minorHAnsi" w:hAnsiTheme="minorHAnsi" w:cstheme="minorHAnsi"/>
-        </w:rPr>
-        <w:t>**** to be removed******</w:t>
-      </w:r>
-    </w:p>
-    <w:p>
-      <w:pPr>
-        <w:rPr>
-          <w:rFonts w:asciiTheme="minorHAnsi" w:hAnsiTheme="minorHAnsi" w:cstheme="minorHAnsi"/>
-        </w:rPr>
-      </w:pPr>
-    </w:p>
-    <w:tbl>
-      <w:tblPr>
-        <w:tblW w:w="9634" w:type="dxa"/>
-        <w:tblBorders>
-          <w:top w:val="single" w:sz="4" w:space="0" w:color="auto"/>
-          <w:left w:val="single" w:sz="4" w:space="0" w:color="auto"/>
-          <w:bottom w:val="single" w:sz="4" w:space="0" w:color="auto"/>
-          <w:right w:val="single" w:sz="4" w:space="0" w:color="auto"/>
-          <w:insideH w:val="single" w:sz="4" w:space="0" w:color="auto"/>
-          <w:insideV w:val="single" w:sz="4" w:space="0" w:color="auto"/>
-        </w:tblBorders>
-        <w:tblLook w:val="01E0" w:firstRow="1" w:lastRow="1" w:firstColumn="1" w:lastColumn="1" w:noHBand="0" w:noVBand="0"/>
-      </w:tblPr>
-      <w:tblGrid>
-        <w:gridCol w:w="1742"/>
-        <w:gridCol w:w="7892"/>
-      </w:tblGrid>
-      <w:tr>
-        <w:tc>
-          <w:tcPr>
-            <w:tcW w:w="9634" w:type="dxa"/>
-            <w:gridSpan w:val="2"/>
-            <w:tcBorders>
-              <w:top w:val="single" w:sz="4" w:space="0" w:color="auto"/>
-              <w:left w:val="single" w:sz="4" w:space="0" w:color="auto"/>
-              <w:bottom w:val="single" w:sz="4" w:space="0" w:color="auto"/>
-              <w:right w:val="single" w:sz="4" w:space="0" w:color="auto"/>
-            </w:tcBorders>
-            <w:tcMar>
-              <w:top w:w="45" w:type="dxa"/>
-              <w:left w:w="108" w:type="dxa"/>
-              <w:bottom w:w="45" w:type="dxa"/>
-              <w:right w:w="108" w:type="dxa"/>
-            </w:tcMar>
-            <w:vAlign w:val="center"/>
-            <w:hideMark/>
-          </w:tcPr>
-          <w:p>
-            <w:pPr>
-              <w:spacing w:after="0" w:line="256" w:lineRule="auto"/>
-              <w:jc w:val="center"/>
-              <w:rPr>
-                <w:rFonts w:asciiTheme="minorHAnsi" w:eastAsia="SimSun" w:hAnsiTheme="minorHAnsi" w:cstheme="minorHAnsi"/>
-                <w:b/>
-                <w:color w:val="000000"/>
-                <w:sz w:val="28"/>
-                <w:szCs w:val="28"/>
-                <w:lang w:eastAsia="zh-CN"/>
-              </w:rPr>
-            </w:pPr>
-            <w:r>
-              <w:rPr>
-                <w:rFonts w:asciiTheme="minorHAnsi" w:eastAsia="SimSun" w:hAnsiTheme="minorHAnsi" w:cstheme="minorHAnsi"/>
-                <w:b/>
-                <w:color w:val="000000"/>
-                <w:sz w:val="28"/>
-                <w:szCs w:val="28"/>
-                <w:lang w:eastAsia="zh-CN"/>
-              </w:rPr>
-              <w:t>Use Case Textual Description</w:t>
-            </w:r>
-          </w:p>
-        </w:tc>
-      </w:tr>
-      <w:tr>
-        <w:tc>
-          <w:tcPr>
-            <w:tcW w:w="1742" w:type="dxa"/>
-            <w:tcBorders>
-              <w:top w:val="single" w:sz="4" w:space="0" w:color="auto"/>
-              <w:left w:val="single" w:sz="4" w:space="0" w:color="auto"/>
-              <w:bottom w:val="single" w:sz="4" w:space="0" w:color="auto"/>
-              <w:right w:val="single" w:sz="4" w:space="0" w:color="auto"/>
-            </w:tcBorders>
-            <w:tcMar>
-              <w:top w:w="45" w:type="dxa"/>
-              <w:left w:w="108" w:type="dxa"/>
-              <w:bottom w:w="45" w:type="dxa"/>
-              <w:right w:w="108" w:type="dxa"/>
-            </w:tcMar>
-            <w:vAlign w:val="center"/>
-          </w:tcPr>
-          <w:p>
-            <w:pPr>
-              <w:spacing w:after="0" w:line="256" w:lineRule="auto"/>
-              <w:jc w:val="both"/>
-              <w:rPr>
-                <w:rFonts w:asciiTheme="minorHAnsi" w:eastAsia="SimSun" w:hAnsiTheme="minorHAnsi" w:cstheme="minorHAnsi"/>
-                <w:color w:val="000000"/>
-                <w:sz w:val="24"/>
-                <w:szCs w:val="24"/>
-                <w:lang w:eastAsia="zh-CN"/>
-              </w:rPr>
-            </w:pPr>
-          </w:p>
-          <w:p>
-            <w:pPr>
-              <w:spacing w:after="0" w:line="256" w:lineRule="auto"/>
-              <w:jc w:val="both"/>
-              <w:rPr>
-                <w:rFonts w:asciiTheme="minorHAnsi" w:eastAsia="SimSun" w:hAnsiTheme="minorHAnsi" w:cstheme="minorHAnsi"/>
-                <w:b/>
-                <w:color w:val="000000"/>
-                <w:sz w:val="24"/>
-                <w:szCs w:val="24"/>
-                <w:lang w:eastAsia="zh-CN"/>
-              </w:rPr>
-            </w:pPr>
-            <w:r>
-              <w:rPr>
-                <w:rFonts w:asciiTheme="minorHAnsi" w:eastAsia="SimSun" w:hAnsiTheme="minorHAnsi" w:cstheme="minorHAnsi"/>
-                <w:b/>
-                <w:color w:val="000000"/>
-                <w:sz w:val="24"/>
-                <w:szCs w:val="24"/>
-                <w:lang w:eastAsia="zh-CN"/>
-              </w:rPr>
-              <w:t>UC-ID</w:t>
-            </w:r>
-          </w:p>
-          <w:p>
-            <w:pPr>
-              <w:spacing w:after="0" w:line="256" w:lineRule="auto"/>
-              <w:jc w:val="both"/>
-              <w:rPr>
-                <w:rFonts w:asciiTheme="minorHAnsi" w:eastAsia="SimSun" w:hAnsiTheme="minorHAnsi" w:cstheme="minorHAnsi"/>
-                <w:color w:val="000000"/>
-                <w:sz w:val="24"/>
-                <w:szCs w:val="24"/>
-                <w:lang w:eastAsia="zh-CN"/>
-              </w:rPr>
-            </w:pPr>
-          </w:p>
-          <w:p>
-            <w:pPr>
-              <w:spacing w:after="0" w:line="256" w:lineRule="auto"/>
-              <w:jc w:val="both"/>
-              <w:rPr>
-                <w:rFonts w:asciiTheme="minorHAnsi" w:eastAsia="SimSun" w:hAnsiTheme="minorHAnsi" w:cstheme="minorHAnsi"/>
-                <w:color w:val="000000"/>
-                <w:sz w:val="24"/>
-                <w:szCs w:val="24"/>
-                <w:lang w:eastAsia="zh-CN"/>
-              </w:rPr>
-            </w:pPr>
-          </w:p>
-        </w:tc>
-        <w:tc>
-          <w:tcPr>
-            <w:tcW w:w="7892" w:type="dxa"/>
-            <w:tcBorders>
-              <w:top w:val="single" w:sz="4" w:space="0" w:color="auto"/>
-              <w:left w:val="single" w:sz="4" w:space="0" w:color="auto"/>
-              <w:bottom w:val="single" w:sz="4" w:space="0" w:color="auto"/>
-              <w:right w:val="single" w:sz="4" w:space="0" w:color="auto"/>
-            </w:tcBorders>
-            <w:tcMar>
-              <w:top w:w="45" w:type="dxa"/>
-              <w:left w:w="108" w:type="dxa"/>
-              <w:bottom w:w="45" w:type="dxa"/>
-              <w:right w:w="108" w:type="dxa"/>
-            </w:tcMar>
-            <w:vAlign w:val="center"/>
-            <w:hideMark/>
-          </w:tcPr>
-          <w:p>
-            <w:pPr>
-              <w:spacing w:after="0" w:line="256" w:lineRule="auto"/>
-              <w:jc w:val="both"/>
-              <w:rPr>
-                <w:rFonts w:asciiTheme="minorHAnsi" w:eastAsia="SimSun" w:hAnsiTheme="minorHAnsi" w:cstheme="minorHAnsi"/>
-                <w:color w:val="000000"/>
-                <w:sz w:val="24"/>
-                <w:szCs w:val="24"/>
-                <w:lang w:eastAsia="zh-CN"/>
-              </w:rPr>
-            </w:pPr>
-            <w:r>
-              <w:rPr>
-                <w:rFonts w:asciiTheme="minorHAnsi" w:eastAsia="SimSun" w:hAnsiTheme="minorHAnsi" w:cstheme="minorHAnsi"/>
-                <w:color w:val="000000"/>
-                <w:sz w:val="24"/>
-                <w:szCs w:val="24"/>
-                <w:lang w:eastAsia="zh-CN"/>
-              </w:rPr>
-              <w:t>7.0</w:t>
-            </w:r>
-          </w:p>
-        </w:tc>
-      </w:tr>
-      <w:tr>
-        <w:tc>
-          <w:tcPr>
-            <w:tcW w:w="1742" w:type="dxa"/>
-            <w:tcBorders>
-              <w:top w:val="single" w:sz="4" w:space="0" w:color="auto"/>
-              <w:left w:val="single" w:sz="4" w:space="0" w:color="auto"/>
-              <w:bottom w:val="single" w:sz="4" w:space="0" w:color="auto"/>
-              <w:right w:val="single" w:sz="4" w:space="0" w:color="auto"/>
-            </w:tcBorders>
-            <w:tcMar>
-              <w:top w:w="45" w:type="dxa"/>
-              <w:left w:w="108" w:type="dxa"/>
-              <w:bottom w:w="45" w:type="dxa"/>
-              <w:right w:w="108" w:type="dxa"/>
-            </w:tcMar>
-            <w:vAlign w:val="center"/>
-          </w:tcPr>
-          <w:p>
-            <w:pPr>
-              <w:spacing w:after="0" w:line="256" w:lineRule="auto"/>
-              <w:jc w:val="both"/>
-              <w:rPr>
-                <w:rFonts w:asciiTheme="minorHAnsi" w:eastAsia="SimSun" w:hAnsiTheme="minorHAnsi" w:cstheme="minorHAnsi"/>
-                <w:color w:val="000000"/>
-                <w:sz w:val="24"/>
-                <w:szCs w:val="24"/>
-                <w:lang w:eastAsia="zh-CN"/>
-              </w:rPr>
-            </w:pPr>
-          </w:p>
-          <w:p>
-            <w:pPr>
-              <w:spacing w:after="0" w:line="256" w:lineRule="auto"/>
-              <w:jc w:val="both"/>
-              <w:rPr>
-                <w:rFonts w:asciiTheme="minorHAnsi" w:eastAsia="SimSun" w:hAnsiTheme="minorHAnsi" w:cstheme="minorHAnsi"/>
-                <w:color w:val="000000"/>
-                <w:sz w:val="24"/>
-                <w:szCs w:val="24"/>
-                <w:lang w:eastAsia="zh-CN"/>
-              </w:rPr>
-            </w:pPr>
-          </w:p>
-          <w:p>
-            <w:pPr>
-              <w:spacing w:after="0" w:line="256" w:lineRule="auto"/>
-              <w:jc w:val="both"/>
-              <w:rPr>
-                <w:rFonts w:asciiTheme="minorHAnsi" w:eastAsia="SimSun" w:hAnsiTheme="minorHAnsi" w:cstheme="minorHAnsi"/>
-                <w:b/>
-                <w:color w:val="000000"/>
-                <w:sz w:val="24"/>
-                <w:szCs w:val="24"/>
-                <w:lang w:eastAsia="zh-CN"/>
-              </w:rPr>
-            </w:pPr>
-            <w:r>
-              <w:rPr>
-                <w:rFonts w:asciiTheme="minorHAnsi" w:eastAsia="SimSun" w:hAnsiTheme="minorHAnsi" w:cstheme="minorHAnsi"/>
-                <w:b/>
-                <w:color w:val="000000"/>
-                <w:sz w:val="24"/>
-                <w:szCs w:val="24"/>
-                <w:lang w:eastAsia="zh-CN"/>
-              </w:rPr>
-              <w:t>Name</w:t>
-            </w:r>
-          </w:p>
-          <w:p>
-            <w:pPr>
-              <w:spacing w:after="0" w:line="256" w:lineRule="auto"/>
-              <w:jc w:val="both"/>
-              <w:rPr>
-                <w:rFonts w:asciiTheme="minorHAnsi" w:eastAsia="SimSun" w:hAnsiTheme="minorHAnsi" w:cstheme="minorHAnsi"/>
-                <w:color w:val="000000"/>
-                <w:sz w:val="24"/>
-                <w:szCs w:val="24"/>
-                <w:lang w:eastAsia="zh-CN"/>
-              </w:rPr>
-            </w:pPr>
-          </w:p>
-          <w:p>
-            <w:pPr>
-              <w:spacing w:after="0" w:line="256" w:lineRule="auto"/>
-              <w:jc w:val="both"/>
-              <w:rPr>
-                <w:rFonts w:asciiTheme="minorHAnsi" w:eastAsia="SimSun" w:hAnsiTheme="minorHAnsi" w:cstheme="minorHAnsi"/>
-                <w:color w:val="000000"/>
-                <w:sz w:val="24"/>
-                <w:szCs w:val="24"/>
-                <w:lang w:eastAsia="zh-CN"/>
-              </w:rPr>
-            </w:pPr>
-          </w:p>
-        </w:tc>
-        <w:tc>
-          <w:tcPr>
-            <w:tcW w:w="7892" w:type="dxa"/>
-            <w:tcBorders>
-              <w:top w:val="single" w:sz="4" w:space="0" w:color="auto"/>
-              <w:left w:val="single" w:sz="4" w:space="0" w:color="auto"/>
-              <w:bottom w:val="single" w:sz="4" w:space="0" w:color="auto"/>
-              <w:right w:val="single" w:sz="4" w:space="0" w:color="auto"/>
-            </w:tcBorders>
-            <w:tcMar>
-              <w:top w:w="45" w:type="dxa"/>
-              <w:left w:w="108" w:type="dxa"/>
-              <w:bottom w:w="45" w:type="dxa"/>
-              <w:right w:w="108" w:type="dxa"/>
-            </w:tcMar>
-            <w:vAlign w:val="center"/>
-            <w:hideMark/>
-          </w:tcPr>
-          <w:p>
-            <w:pPr>
-              <w:spacing w:after="0" w:line="256" w:lineRule="auto"/>
-              <w:jc w:val="both"/>
-              <w:rPr>
-                <w:rFonts w:asciiTheme="minorHAnsi" w:eastAsia="SimSun" w:hAnsiTheme="minorHAnsi" w:cstheme="minorHAnsi"/>
-                <w:color w:val="000000"/>
-                <w:sz w:val="24"/>
-                <w:szCs w:val="24"/>
-                <w:lang w:eastAsia="zh-CN"/>
-              </w:rPr>
-            </w:pPr>
-            <w:r>
-              <w:rPr>
-                <w:rFonts w:asciiTheme="minorHAnsi" w:eastAsia="SimSun" w:hAnsiTheme="minorHAnsi" w:cstheme="minorHAnsi"/>
-                <w:color w:val="000000"/>
-                <w:sz w:val="24"/>
-                <w:szCs w:val="24"/>
-                <w:lang w:eastAsia="zh-CN"/>
-              </w:rPr>
-              <w:t>Location based authentication</w:t>
-            </w:r>
-          </w:p>
-        </w:tc>
-      </w:tr>
-      <w:tr>
-        <w:trPr>
-          <w:trHeight w:val="1427"/>
-        </w:trPr>
-        <w:tc>
-          <w:tcPr>
-            <w:tcW w:w="1742" w:type="dxa"/>
-            <w:tcBorders>
-              <w:top w:val="single" w:sz="4" w:space="0" w:color="auto"/>
-              <w:left w:val="single" w:sz="4" w:space="0" w:color="auto"/>
-              <w:bottom w:val="single" w:sz="4" w:space="0" w:color="auto"/>
-              <w:right w:val="single" w:sz="4" w:space="0" w:color="auto"/>
-            </w:tcBorders>
-            <w:tcMar>
-              <w:top w:w="45" w:type="dxa"/>
-              <w:left w:w="108" w:type="dxa"/>
-              <w:bottom w:w="45" w:type="dxa"/>
-              <w:right w:w="108" w:type="dxa"/>
-            </w:tcMar>
-            <w:vAlign w:val="center"/>
-          </w:tcPr>
-          <w:p>
-            <w:pPr>
-              <w:spacing w:after="0" w:line="256" w:lineRule="auto"/>
-              <w:jc w:val="both"/>
-              <w:rPr>
-                <w:rFonts w:asciiTheme="minorHAnsi" w:eastAsia="SimSun" w:hAnsiTheme="minorHAnsi" w:cstheme="minorHAnsi"/>
-                <w:color w:val="000000"/>
-                <w:sz w:val="24"/>
-                <w:szCs w:val="24"/>
-                <w:lang w:eastAsia="zh-CN"/>
-              </w:rPr>
-            </w:pPr>
-          </w:p>
-          <w:p>
-            <w:pPr>
-              <w:spacing w:after="0" w:line="256" w:lineRule="auto"/>
-              <w:jc w:val="both"/>
-              <w:rPr>
-                <w:rFonts w:asciiTheme="minorHAnsi" w:eastAsia="SimSun" w:hAnsiTheme="minorHAnsi" w:cstheme="minorHAnsi"/>
-                <w:color w:val="000000"/>
-                <w:sz w:val="24"/>
-                <w:szCs w:val="24"/>
-                <w:lang w:eastAsia="zh-CN"/>
-              </w:rPr>
-            </w:pPr>
-          </w:p>
-          <w:p>
-            <w:pPr>
-              <w:spacing w:after="0" w:line="256" w:lineRule="auto"/>
-              <w:jc w:val="both"/>
-              <w:rPr>
-                <w:rFonts w:asciiTheme="minorHAnsi" w:eastAsia="SimSun" w:hAnsiTheme="minorHAnsi" w:cstheme="minorHAnsi"/>
-                <w:b/>
-                <w:color w:val="000000"/>
-                <w:sz w:val="24"/>
-                <w:szCs w:val="24"/>
-                <w:lang w:eastAsia="zh-CN"/>
-              </w:rPr>
-            </w:pPr>
-            <w:r>
-              <w:rPr>
-                <w:rFonts w:asciiTheme="minorHAnsi" w:eastAsia="SimSun" w:hAnsiTheme="minorHAnsi" w:cstheme="minorHAnsi"/>
-                <w:b/>
-                <w:color w:val="000000"/>
-                <w:sz w:val="24"/>
-                <w:szCs w:val="24"/>
-                <w:lang w:eastAsia="zh-CN"/>
-              </w:rPr>
-              <w:t>Description</w:t>
-            </w:r>
-          </w:p>
-          <w:p>
-            <w:pPr>
-              <w:spacing w:after="0" w:line="256" w:lineRule="auto"/>
-              <w:jc w:val="both"/>
-              <w:rPr>
-                <w:rFonts w:asciiTheme="minorHAnsi" w:eastAsia="SimSun" w:hAnsiTheme="minorHAnsi" w:cstheme="minorHAnsi"/>
-                <w:color w:val="000000"/>
-                <w:sz w:val="24"/>
-                <w:szCs w:val="24"/>
-                <w:lang w:eastAsia="zh-CN"/>
-              </w:rPr>
-            </w:pPr>
-          </w:p>
-          <w:p>
-            <w:pPr>
-              <w:spacing w:after="0" w:line="256" w:lineRule="auto"/>
-              <w:jc w:val="both"/>
-              <w:rPr>
-                <w:rFonts w:asciiTheme="minorHAnsi" w:eastAsia="SimSun" w:hAnsiTheme="minorHAnsi" w:cstheme="minorHAnsi"/>
-                <w:color w:val="000000"/>
-                <w:sz w:val="24"/>
-                <w:szCs w:val="24"/>
-                <w:lang w:eastAsia="zh-CN"/>
-              </w:rPr>
-            </w:pPr>
-          </w:p>
-          <w:p>
-            <w:pPr>
-              <w:spacing w:after="0" w:line="256" w:lineRule="auto"/>
-              <w:jc w:val="both"/>
-              <w:rPr>
-                <w:rFonts w:asciiTheme="minorHAnsi" w:eastAsia="SimSun" w:hAnsiTheme="minorHAnsi" w:cstheme="minorHAnsi"/>
-                <w:color w:val="000000"/>
-                <w:sz w:val="24"/>
-                <w:szCs w:val="24"/>
-                <w:lang w:eastAsia="zh-CN"/>
-              </w:rPr>
-            </w:pPr>
-          </w:p>
-        </w:tc>
-        <w:tc>
-          <w:tcPr>
-            <w:tcW w:w="7892" w:type="dxa"/>
-            <w:tcBorders>
-              <w:top w:val="single" w:sz="4" w:space="0" w:color="auto"/>
-              <w:left w:val="single" w:sz="4" w:space="0" w:color="auto"/>
-              <w:bottom w:val="single" w:sz="4" w:space="0" w:color="auto"/>
-              <w:right w:val="single" w:sz="4" w:space="0" w:color="auto"/>
-            </w:tcBorders>
-            <w:tcMar>
-              <w:top w:w="45" w:type="dxa"/>
-              <w:left w:w="108" w:type="dxa"/>
-              <w:bottom w:w="45" w:type="dxa"/>
-              <w:right w:w="108" w:type="dxa"/>
-            </w:tcMar>
-            <w:vAlign w:val="center"/>
-            <w:hideMark/>
-          </w:tcPr>
-          <w:p>
-            <w:pPr>
-              <w:spacing w:after="0" w:line="256" w:lineRule="auto"/>
-              <w:jc w:val="both"/>
-              <w:rPr>
-                <w:rFonts w:asciiTheme="minorHAnsi" w:eastAsia="SimSun" w:hAnsiTheme="minorHAnsi" w:cstheme="minorHAnsi"/>
-                <w:color w:val="000000"/>
-                <w:sz w:val="24"/>
-                <w:szCs w:val="24"/>
-                <w:lang w:eastAsia="zh-CN"/>
-              </w:rPr>
-            </w:pPr>
-            <w:r>
-              <w:rPr>
-                <w:rFonts w:asciiTheme="minorHAnsi" w:eastAsia="SimSun" w:hAnsiTheme="minorHAnsi" w:cstheme="minorHAnsi"/>
-                <w:color w:val="000000"/>
-                <w:sz w:val="24"/>
-                <w:szCs w:val="24"/>
-                <w:lang w:eastAsia="zh-CN"/>
-              </w:rPr>
-              <w:t xml:space="preserve">This functionality </w:t>
-            </w:r>
-            <w:r>
-              <w:rPr>
-                <w:rFonts w:asciiTheme="minorHAnsi" w:eastAsia="SimSun" w:hAnsiTheme="minorHAnsi" w:cstheme="minorHAnsi"/>
-                <w:color w:val="000000"/>
-                <w:sz w:val="24"/>
-                <w:szCs w:val="24"/>
-                <w:lang w:eastAsia="zh-CN"/>
-              </w:rPr>
-              <w:t xml:space="preserve">verifies the </w:t>
-            </w:r>
-            <w:r>
-              <w:rPr>
-                <w:rFonts w:asciiTheme="minorHAnsi" w:eastAsia="SimSun" w:hAnsiTheme="minorHAnsi" w:cstheme="minorHAnsi"/>
-                <w:color w:val="000000"/>
-                <w:sz w:val="24"/>
-                <w:szCs w:val="24"/>
-                <w:lang w:eastAsia="zh-CN"/>
-              </w:rPr>
-              <w:t>user’s</w:t>
-            </w:r>
-            <w:r>
-              <w:rPr>
-                <w:rFonts w:asciiTheme="minorHAnsi" w:eastAsia="SimSun" w:hAnsiTheme="minorHAnsi" w:cstheme="minorHAnsi"/>
-                <w:color w:val="000000"/>
-                <w:sz w:val="24"/>
-                <w:szCs w:val="24"/>
-                <w:lang w:eastAsia="zh-CN"/>
-              </w:rPr>
-              <w:t xml:space="preserve"> location and generate data required to secure a file.</w:t>
-            </w:r>
-            <w:r>
-              <w:rPr>
-                <w:rFonts w:asciiTheme="minorHAnsi" w:eastAsia="SimSun" w:hAnsiTheme="minorHAnsi" w:cstheme="minorHAnsi"/>
-                <w:color w:val="000000"/>
-                <w:sz w:val="24"/>
-                <w:szCs w:val="24"/>
-                <w:lang w:eastAsia="zh-CN"/>
-              </w:rPr>
-              <w:t xml:space="preserve"> </w:t>
-            </w:r>
-          </w:p>
-        </w:tc>
-      </w:tr>
-      <w:tr>
-        <w:trPr>
-          <w:trHeight w:val="1144"/>
-        </w:trPr>
-        <w:tc>
-          <w:tcPr>
-            <w:tcW w:w="1742" w:type="dxa"/>
-            <w:tcBorders>
-              <w:top w:val="single" w:sz="4" w:space="0" w:color="auto"/>
-              <w:left w:val="single" w:sz="4" w:space="0" w:color="auto"/>
-              <w:bottom w:val="single" w:sz="4" w:space="0" w:color="auto"/>
-              <w:right w:val="single" w:sz="4" w:space="0" w:color="auto"/>
-            </w:tcBorders>
-            <w:tcMar>
-              <w:top w:w="45" w:type="dxa"/>
-              <w:left w:w="108" w:type="dxa"/>
-              <w:bottom w:w="45" w:type="dxa"/>
-              <w:right w:w="108" w:type="dxa"/>
-            </w:tcMar>
-            <w:vAlign w:val="center"/>
-          </w:tcPr>
-          <w:p>
-            <w:pPr>
-              <w:spacing w:after="0" w:line="256" w:lineRule="auto"/>
-              <w:jc w:val="both"/>
-              <w:rPr>
-                <w:rFonts w:asciiTheme="minorHAnsi" w:eastAsia="SimSun" w:hAnsiTheme="minorHAnsi" w:cstheme="minorHAnsi"/>
-                <w:color w:val="000000"/>
-                <w:sz w:val="24"/>
-                <w:szCs w:val="24"/>
-                <w:lang w:eastAsia="zh-CN"/>
-              </w:rPr>
-            </w:pPr>
-          </w:p>
-          <w:p>
-            <w:pPr>
-              <w:spacing w:after="0" w:line="256" w:lineRule="auto"/>
-              <w:jc w:val="both"/>
-              <w:rPr>
-                <w:rFonts w:asciiTheme="minorHAnsi" w:eastAsia="SimSun" w:hAnsiTheme="minorHAnsi" w:cstheme="minorHAnsi"/>
-                <w:color w:val="000000"/>
-                <w:sz w:val="24"/>
-                <w:szCs w:val="24"/>
-                <w:lang w:eastAsia="zh-CN"/>
-              </w:rPr>
-            </w:pPr>
-          </w:p>
-          <w:p>
-            <w:pPr>
-              <w:spacing w:after="0" w:line="256" w:lineRule="auto"/>
-              <w:jc w:val="both"/>
-              <w:rPr>
-                <w:rFonts w:asciiTheme="minorHAnsi" w:eastAsia="SimSun" w:hAnsiTheme="minorHAnsi" w:cstheme="minorHAnsi"/>
-                <w:b/>
-                <w:color w:val="000000"/>
-                <w:sz w:val="24"/>
-                <w:szCs w:val="24"/>
-                <w:lang w:eastAsia="zh-CN"/>
-              </w:rPr>
-            </w:pPr>
-            <w:r>
-              <w:rPr>
-                <w:rFonts w:asciiTheme="minorHAnsi" w:eastAsia="SimSun" w:hAnsiTheme="minorHAnsi" w:cstheme="minorHAnsi"/>
-                <w:b/>
-                <w:color w:val="000000"/>
-                <w:sz w:val="24"/>
-                <w:szCs w:val="24"/>
-                <w:lang w:eastAsia="zh-CN"/>
-              </w:rPr>
-              <w:t>Actor(s)</w:t>
-            </w:r>
-          </w:p>
-          <w:p>
-            <w:pPr>
-              <w:spacing w:after="0" w:line="256" w:lineRule="auto"/>
-              <w:jc w:val="both"/>
-              <w:rPr>
-                <w:rFonts w:asciiTheme="minorHAnsi" w:eastAsia="SimSun" w:hAnsiTheme="minorHAnsi" w:cstheme="minorHAnsi"/>
-                <w:color w:val="000000"/>
-                <w:sz w:val="24"/>
-                <w:szCs w:val="24"/>
-                <w:lang w:eastAsia="zh-CN"/>
-              </w:rPr>
-            </w:pPr>
-          </w:p>
-          <w:p>
-            <w:pPr>
-              <w:spacing w:after="0" w:line="256" w:lineRule="auto"/>
-              <w:jc w:val="both"/>
-              <w:rPr>
-                <w:rFonts w:asciiTheme="minorHAnsi" w:eastAsia="SimSun" w:hAnsiTheme="minorHAnsi" w:cstheme="minorHAnsi"/>
-                <w:color w:val="000000"/>
-                <w:sz w:val="24"/>
-                <w:szCs w:val="24"/>
-                <w:lang w:eastAsia="zh-CN"/>
-              </w:rPr>
-            </w:pPr>
-          </w:p>
-          <w:p>
-            <w:pPr>
-              <w:spacing w:after="0" w:line="256" w:lineRule="auto"/>
-              <w:jc w:val="both"/>
-              <w:rPr>
-                <w:rFonts w:asciiTheme="minorHAnsi" w:eastAsia="SimSun" w:hAnsiTheme="minorHAnsi" w:cstheme="minorHAnsi"/>
-                <w:color w:val="000000"/>
-                <w:sz w:val="24"/>
-                <w:szCs w:val="24"/>
-                <w:lang w:eastAsia="zh-CN"/>
-              </w:rPr>
-            </w:pPr>
-          </w:p>
-        </w:tc>
-        <w:tc>
-          <w:tcPr>
-            <w:tcW w:w="7892" w:type="dxa"/>
-            <w:tcBorders>
-              <w:top w:val="single" w:sz="4" w:space="0" w:color="auto"/>
-              <w:left w:val="single" w:sz="4" w:space="0" w:color="auto"/>
-              <w:bottom w:val="single" w:sz="4" w:space="0" w:color="auto"/>
-              <w:right w:val="single" w:sz="4" w:space="0" w:color="auto"/>
-            </w:tcBorders>
-            <w:tcMar>
-              <w:top w:w="45" w:type="dxa"/>
-              <w:left w:w="108" w:type="dxa"/>
-              <w:bottom w:w="45" w:type="dxa"/>
-              <w:right w:w="108" w:type="dxa"/>
-            </w:tcMar>
-            <w:vAlign w:val="center"/>
-            <w:hideMark/>
-          </w:tcPr>
-          <w:p>
-            <w:pPr>
-              <w:spacing w:after="0" w:line="256" w:lineRule="auto"/>
-              <w:jc w:val="both"/>
-              <w:rPr>
-                <w:rFonts w:asciiTheme="minorHAnsi" w:eastAsia="SimSun" w:hAnsiTheme="minorHAnsi" w:cstheme="minorHAnsi"/>
-                <w:color w:val="000000"/>
-                <w:sz w:val="24"/>
-                <w:szCs w:val="24"/>
-                <w:lang w:val="nb-NO" w:eastAsia="zh-CN"/>
-              </w:rPr>
-            </w:pPr>
-            <w:r>
-              <w:rPr>
-                <w:rFonts w:asciiTheme="minorHAnsi" w:eastAsia="SimSun" w:hAnsiTheme="minorHAnsi" w:cstheme="minorHAnsi"/>
-                <w:color w:val="000000"/>
-                <w:sz w:val="24"/>
-                <w:szCs w:val="24"/>
-                <w:lang w:eastAsia="zh-CN"/>
-              </w:rPr>
-              <w:t>Location based authentication</w:t>
-            </w:r>
-            <w:r>
-              <w:rPr>
-                <w:rFonts w:asciiTheme="minorHAnsi" w:eastAsia="SimSun" w:hAnsiTheme="minorHAnsi" w:cstheme="minorHAnsi"/>
-                <w:color w:val="000000"/>
-                <w:sz w:val="24"/>
-                <w:szCs w:val="24"/>
-                <w:lang w:eastAsia="zh-CN"/>
-              </w:rPr>
-              <w:t xml:space="preserve"> a</w:t>
-            </w:r>
-            <w:r>
-              <w:rPr>
-                <w:rFonts w:asciiTheme="minorHAnsi" w:eastAsia="SimSun" w:hAnsiTheme="minorHAnsi" w:cstheme="minorHAnsi"/>
-                <w:color w:val="000000"/>
-                <w:sz w:val="24"/>
-                <w:szCs w:val="24"/>
-                <w:lang w:eastAsia="zh-CN"/>
-              </w:rPr>
-              <w:t xml:space="preserve"> </w:t>
-            </w:r>
-          </w:p>
-        </w:tc>
-      </w:tr>
-      <w:tr>
-        <w:tc>
-          <w:tcPr>
-            <w:tcW w:w="1742" w:type="dxa"/>
-            <w:tcBorders>
-              <w:top w:val="single" w:sz="4" w:space="0" w:color="auto"/>
-              <w:left w:val="single" w:sz="4" w:space="0" w:color="auto"/>
-              <w:bottom w:val="single" w:sz="4" w:space="0" w:color="auto"/>
-              <w:right w:val="single" w:sz="4" w:space="0" w:color="auto"/>
-            </w:tcBorders>
-            <w:tcMar>
-              <w:top w:w="45" w:type="dxa"/>
-              <w:left w:w="108" w:type="dxa"/>
-              <w:bottom w:w="45" w:type="dxa"/>
-              <w:right w:w="108" w:type="dxa"/>
-            </w:tcMar>
-            <w:vAlign w:val="center"/>
-          </w:tcPr>
-          <w:p>
-            <w:pPr>
-              <w:spacing w:after="0" w:line="256" w:lineRule="auto"/>
-              <w:jc w:val="both"/>
-              <w:rPr>
-                <w:rFonts w:asciiTheme="minorHAnsi" w:eastAsia="SimSun" w:hAnsiTheme="minorHAnsi" w:cstheme="minorHAnsi"/>
-                <w:color w:val="000000"/>
-                <w:sz w:val="24"/>
-                <w:szCs w:val="24"/>
-                <w:lang w:eastAsia="zh-CN"/>
-              </w:rPr>
-            </w:pPr>
-            <w:r>
-              <w:rPr>
-                <w:rFonts w:asciiTheme="minorHAnsi" w:eastAsia="SimSun" w:hAnsiTheme="minorHAnsi" w:cstheme="minorHAnsi"/>
-                <w:b/>
-                <w:color w:val="000000"/>
-                <w:sz w:val="24"/>
-                <w:szCs w:val="24"/>
-                <w:lang w:eastAsia="zh-CN"/>
-              </w:rPr>
-              <w:t xml:space="preserve">Precondition </w:t>
-            </w:r>
-          </w:p>
-        </w:tc>
-        <w:tc>
-          <w:tcPr>
-            <w:tcW w:w="7892" w:type="dxa"/>
-            <w:tcBorders>
-              <w:top w:val="single" w:sz="4" w:space="0" w:color="auto"/>
-              <w:left w:val="single" w:sz="4" w:space="0" w:color="auto"/>
-              <w:bottom w:val="single" w:sz="4" w:space="0" w:color="auto"/>
-              <w:right w:val="single" w:sz="4" w:space="0" w:color="auto"/>
-            </w:tcBorders>
-            <w:tcMar>
-              <w:top w:w="45" w:type="dxa"/>
-              <w:left w:w="108" w:type="dxa"/>
-              <w:bottom w:w="45" w:type="dxa"/>
-              <w:right w:w="108" w:type="dxa"/>
-            </w:tcMar>
-            <w:vAlign w:val="center"/>
-          </w:tcPr>
-          <w:p>
-            <w:pPr>
-              <w:spacing w:after="0" w:line="256" w:lineRule="auto"/>
-              <w:jc w:val="both"/>
-              <w:rPr>
-                <w:rFonts w:asciiTheme="minorHAnsi" w:eastAsia="SimSun" w:hAnsiTheme="minorHAnsi" w:cstheme="minorHAnsi"/>
-                <w:color w:val="000000"/>
-                <w:sz w:val="24"/>
-                <w:szCs w:val="24"/>
-                <w:lang w:eastAsia="zh-CN"/>
-              </w:rPr>
-            </w:pPr>
-            <w:r>
-              <w:rPr>
-                <w:rFonts w:asciiTheme="minorHAnsi" w:eastAsia="SimSun" w:hAnsiTheme="minorHAnsi" w:cstheme="minorHAnsi"/>
-                <w:color w:val="000000"/>
-                <w:sz w:val="24"/>
-                <w:szCs w:val="24"/>
-                <w:lang w:eastAsia="zh-CN"/>
-              </w:rPr>
-              <w:t>There are three scenarios</w:t>
-            </w:r>
-          </w:p>
-          <w:p>
-            <w:pPr>
-              <w:pStyle w:val="ListParagraph"/>
-              <w:numPr>
-                <w:ilvl w:val="0"/>
-                <w:numId w:val="30"/>
-              </w:numPr>
-              <w:spacing w:after="0" w:line="256" w:lineRule="auto"/>
-              <w:jc w:val="both"/>
-              <w:rPr>
-                <w:rFonts w:asciiTheme="minorHAnsi" w:eastAsia="SimSun" w:hAnsiTheme="minorHAnsi" w:cstheme="minorHAnsi"/>
-                <w:color w:val="000000"/>
-                <w:sz w:val="24"/>
-                <w:szCs w:val="24"/>
-                <w:lang w:eastAsia="zh-CN"/>
-              </w:rPr>
-            </w:pPr>
-            <w:r>
-              <w:rPr>
-                <w:rFonts w:asciiTheme="minorHAnsi" w:eastAsia="SimSun" w:hAnsiTheme="minorHAnsi" w:cstheme="minorHAnsi"/>
-                <w:color w:val="000000"/>
-                <w:sz w:val="24"/>
-                <w:szCs w:val="24"/>
-                <w:lang w:eastAsia="zh-CN"/>
-              </w:rPr>
-              <w:t>The user wishes to import a file and the system need to compute the radius around the file.</w:t>
-            </w:r>
-          </w:p>
-          <w:p>
-            <w:pPr>
-              <w:pStyle w:val="ListParagraph"/>
-              <w:numPr>
-                <w:ilvl w:val="0"/>
-                <w:numId w:val="30"/>
-              </w:numPr>
-              <w:spacing w:after="0" w:line="256" w:lineRule="auto"/>
-              <w:jc w:val="both"/>
-              <w:rPr>
-                <w:rFonts w:asciiTheme="minorHAnsi" w:eastAsia="SimSun" w:hAnsiTheme="minorHAnsi" w:cstheme="minorHAnsi"/>
-                <w:color w:val="000000"/>
-                <w:sz w:val="24"/>
-                <w:szCs w:val="24"/>
-                <w:lang w:eastAsia="zh-CN"/>
-              </w:rPr>
-            </w:pPr>
-            <w:r>
-              <w:rPr>
-                <w:rFonts w:asciiTheme="minorHAnsi" w:eastAsia="SimSun" w:hAnsiTheme="minorHAnsi" w:cstheme="minorHAnsi"/>
-                <w:color w:val="000000"/>
-                <w:sz w:val="24"/>
-                <w:szCs w:val="24"/>
-                <w:lang w:eastAsia="zh-CN"/>
-              </w:rPr>
-              <w:t>Validate the user’s location when he wishes to view a document</w:t>
-            </w:r>
-          </w:p>
-          <w:p>
-            <w:pPr>
-              <w:pStyle w:val="ListParagraph"/>
-              <w:numPr>
-                <w:ilvl w:val="0"/>
-                <w:numId w:val="30"/>
-              </w:numPr>
-              <w:spacing w:after="0" w:line="256" w:lineRule="auto"/>
-              <w:jc w:val="both"/>
-              <w:rPr>
-                <w:rFonts w:asciiTheme="minorHAnsi" w:eastAsia="SimSun" w:hAnsiTheme="minorHAnsi" w:cstheme="minorHAnsi"/>
-                <w:color w:val="000000"/>
-                <w:sz w:val="24"/>
-                <w:szCs w:val="24"/>
-                <w:lang w:eastAsia="zh-CN"/>
-              </w:rPr>
-            </w:pPr>
-            <w:r>
-              <w:rPr>
-                <w:rFonts w:asciiTheme="minorHAnsi" w:eastAsia="SimSun" w:hAnsiTheme="minorHAnsi" w:cstheme="minorHAnsi"/>
-                <w:color w:val="000000"/>
-                <w:sz w:val="24"/>
-                <w:szCs w:val="24"/>
-                <w:lang w:eastAsia="zh-CN"/>
-              </w:rPr>
-              <w:t>Prevent adversary from spoofing the GPS location and trying to access the files.</w:t>
-            </w:r>
-          </w:p>
-        </w:tc>
-      </w:tr>
-      <w:tr>
-        <w:tc>
-          <w:tcPr>
-            <w:tcW w:w="1742" w:type="dxa"/>
-            <w:tcBorders>
-              <w:top w:val="single" w:sz="4" w:space="0" w:color="auto"/>
-              <w:left w:val="single" w:sz="4" w:space="0" w:color="auto"/>
-              <w:bottom w:val="single" w:sz="4" w:space="0" w:color="auto"/>
-              <w:right w:val="single" w:sz="4" w:space="0" w:color="auto"/>
-            </w:tcBorders>
-            <w:tcMar>
-              <w:top w:w="45" w:type="dxa"/>
-              <w:left w:w="108" w:type="dxa"/>
-              <w:bottom w:w="45" w:type="dxa"/>
-              <w:right w:w="108" w:type="dxa"/>
-            </w:tcMar>
-            <w:vAlign w:val="center"/>
-          </w:tcPr>
-          <w:p>
-            <w:pPr>
-              <w:spacing w:after="0" w:line="256" w:lineRule="auto"/>
-              <w:jc w:val="both"/>
-              <w:rPr>
-                <w:rFonts w:asciiTheme="minorHAnsi" w:eastAsia="SimSun" w:hAnsiTheme="minorHAnsi" w:cstheme="minorHAnsi"/>
-                <w:color w:val="000000"/>
-                <w:sz w:val="24"/>
-                <w:szCs w:val="24"/>
-                <w:lang w:val="nb-NO" w:eastAsia="zh-CN"/>
-              </w:rPr>
-            </w:pPr>
-          </w:p>
-          <w:p>
-            <w:pPr>
-              <w:spacing w:after="0" w:line="256" w:lineRule="auto"/>
-              <w:jc w:val="both"/>
-              <w:rPr>
-                <w:rFonts w:asciiTheme="minorHAnsi" w:eastAsia="SimSun" w:hAnsiTheme="minorHAnsi" w:cstheme="minorHAnsi"/>
-                <w:color w:val="000000"/>
-                <w:sz w:val="24"/>
-                <w:szCs w:val="24"/>
-                <w:lang w:val="nb-NO" w:eastAsia="zh-CN"/>
-              </w:rPr>
-            </w:pPr>
-          </w:p>
-          <w:p>
-            <w:pPr>
-              <w:spacing w:after="0" w:line="256" w:lineRule="auto"/>
-              <w:jc w:val="both"/>
-              <w:rPr>
-                <w:rFonts w:asciiTheme="minorHAnsi" w:eastAsia="SimSun" w:hAnsiTheme="minorHAnsi" w:cstheme="minorHAnsi"/>
-                <w:color w:val="000000"/>
-                <w:sz w:val="24"/>
-                <w:szCs w:val="24"/>
-                <w:lang w:val="nb-NO" w:eastAsia="zh-CN"/>
-              </w:rPr>
-            </w:pPr>
-          </w:p>
-          <w:p>
-            <w:pPr>
-              <w:spacing w:after="0" w:line="256" w:lineRule="auto"/>
-              <w:jc w:val="both"/>
-              <w:rPr>
-                <w:rFonts w:asciiTheme="minorHAnsi" w:eastAsia="SimSun" w:hAnsiTheme="minorHAnsi" w:cstheme="minorHAnsi"/>
-                <w:color w:val="000000"/>
-                <w:sz w:val="24"/>
-                <w:szCs w:val="24"/>
-                <w:lang w:val="nb-NO" w:eastAsia="zh-CN"/>
-              </w:rPr>
-            </w:pPr>
-          </w:p>
-          <w:p>
-            <w:pPr>
-              <w:spacing w:after="0" w:line="256" w:lineRule="auto"/>
-              <w:jc w:val="both"/>
-              <w:rPr>
-                <w:rFonts w:asciiTheme="minorHAnsi" w:eastAsia="SimSun" w:hAnsiTheme="minorHAnsi" w:cstheme="minorHAnsi"/>
-                <w:b/>
-                <w:color w:val="000000"/>
-                <w:sz w:val="24"/>
-                <w:szCs w:val="24"/>
-                <w:lang w:eastAsia="zh-CN"/>
-              </w:rPr>
-            </w:pPr>
-            <w:r>
-              <w:rPr>
-                <w:rFonts w:asciiTheme="minorHAnsi" w:eastAsia="SimSun" w:hAnsiTheme="minorHAnsi" w:cstheme="minorHAnsi"/>
-                <w:b/>
-                <w:color w:val="000000"/>
-                <w:sz w:val="24"/>
-                <w:szCs w:val="24"/>
-                <w:lang w:eastAsia="zh-CN"/>
-              </w:rPr>
-              <w:t>Main Scenario</w:t>
-            </w:r>
-          </w:p>
-          <w:p>
-            <w:pPr>
-              <w:spacing w:after="0" w:line="256" w:lineRule="auto"/>
-              <w:jc w:val="both"/>
-              <w:rPr>
-                <w:rFonts w:asciiTheme="minorHAnsi" w:eastAsia="SimSun" w:hAnsiTheme="minorHAnsi" w:cstheme="minorHAnsi"/>
-                <w:color w:val="000000"/>
-                <w:sz w:val="24"/>
-                <w:szCs w:val="24"/>
-                <w:lang w:eastAsia="zh-CN"/>
-              </w:rPr>
-            </w:pPr>
-          </w:p>
-          <w:p>
-            <w:pPr>
-              <w:spacing w:after="0" w:line="256" w:lineRule="auto"/>
-              <w:jc w:val="both"/>
-              <w:rPr>
-                <w:rFonts w:asciiTheme="minorHAnsi" w:eastAsia="SimSun" w:hAnsiTheme="minorHAnsi" w:cstheme="minorHAnsi"/>
-                <w:color w:val="000000"/>
-                <w:sz w:val="24"/>
-                <w:szCs w:val="24"/>
-                <w:lang w:eastAsia="zh-CN"/>
-              </w:rPr>
-            </w:pPr>
-          </w:p>
-          <w:p>
-            <w:pPr>
-              <w:spacing w:after="0" w:line="256" w:lineRule="auto"/>
-              <w:jc w:val="both"/>
-              <w:rPr>
-                <w:rFonts w:asciiTheme="minorHAnsi" w:eastAsia="SimSun" w:hAnsiTheme="minorHAnsi" w:cstheme="minorHAnsi"/>
-                <w:color w:val="000000"/>
-                <w:sz w:val="24"/>
-                <w:szCs w:val="24"/>
-                <w:lang w:eastAsia="zh-CN"/>
-              </w:rPr>
-            </w:pPr>
-          </w:p>
-        </w:tc>
-        <w:tc>
-          <w:tcPr>
-            <w:tcW w:w="7892" w:type="dxa"/>
-            <w:tcBorders>
-              <w:top w:val="single" w:sz="4" w:space="0" w:color="auto"/>
-              <w:left w:val="single" w:sz="4" w:space="0" w:color="auto"/>
-              <w:bottom w:val="single" w:sz="4" w:space="0" w:color="auto"/>
-              <w:right w:val="single" w:sz="4" w:space="0" w:color="auto"/>
-            </w:tcBorders>
-            <w:tcMar>
-              <w:top w:w="45" w:type="dxa"/>
-              <w:left w:w="108" w:type="dxa"/>
-              <w:bottom w:w="45" w:type="dxa"/>
-              <w:right w:w="108" w:type="dxa"/>
-            </w:tcMar>
-            <w:vAlign w:val="center"/>
-          </w:tcPr>
-          <w:p>
-            <w:pPr>
-              <w:spacing w:after="0" w:line="256" w:lineRule="auto"/>
-              <w:jc w:val="both"/>
-              <w:rPr>
-                <w:rFonts w:asciiTheme="minorHAnsi" w:eastAsia="SimSun" w:hAnsiTheme="minorHAnsi" w:cstheme="minorHAnsi"/>
-                <w:b/>
-                <w:color w:val="000000"/>
-                <w:sz w:val="24"/>
-                <w:szCs w:val="24"/>
-                <w:lang w:eastAsia="zh-CN"/>
-              </w:rPr>
-            </w:pPr>
-            <w:r>
-              <w:rPr>
-                <w:rFonts w:asciiTheme="minorHAnsi" w:eastAsia="SimSun" w:hAnsiTheme="minorHAnsi" w:cstheme="minorHAnsi"/>
-                <w:b/>
-                <w:color w:val="000000"/>
-                <w:sz w:val="24"/>
-                <w:szCs w:val="24"/>
-                <w:lang w:eastAsia="zh-CN"/>
-              </w:rPr>
-              <w:lastRenderedPageBreak/>
-              <w:t xml:space="preserve">Scenario 1 </w:t>
-            </w:r>
-            <w:r>
-              <w:rPr>
-                <w:rFonts w:asciiTheme="minorHAnsi" w:eastAsia="SimSun" w:hAnsiTheme="minorHAnsi" w:cstheme="minorHAnsi"/>
-                <w:b/>
-                <w:color w:val="000000"/>
-                <w:sz w:val="24"/>
-                <w:szCs w:val="24"/>
-                <w:lang w:eastAsia="zh-CN"/>
-              </w:rPr>
-              <w:t>Import</w:t>
-            </w:r>
-            <w:r>
-              <w:rPr>
-                <w:rFonts w:asciiTheme="minorHAnsi" w:eastAsia="SimSun" w:hAnsiTheme="minorHAnsi" w:cstheme="minorHAnsi"/>
-                <w:b/>
-                <w:color w:val="000000"/>
-                <w:sz w:val="24"/>
-                <w:szCs w:val="24"/>
-                <w:lang w:eastAsia="zh-CN"/>
-              </w:rPr>
-              <w:t xml:space="preserve"> a new file</w:t>
-            </w:r>
-          </w:p>
-          <w:p>
-            <w:pPr>
-              <w:spacing w:after="0" w:line="256" w:lineRule="auto"/>
-              <w:jc w:val="both"/>
-              <w:rPr>
-                <w:rFonts w:asciiTheme="minorHAnsi" w:eastAsia="SimSun" w:hAnsiTheme="minorHAnsi" w:cstheme="minorHAnsi"/>
-                <w:color w:val="000000"/>
-                <w:sz w:val="24"/>
-                <w:szCs w:val="24"/>
-                <w:lang w:eastAsia="zh-CN"/>
-              </w:rPr>
-            </w:pPr>
-            <w:r>
-              <w:rPr>
-                <w:rFonts w:asciiTheme="minorHAnsi" w:eastAsia="SimSun" w:hAnsiTheme="minorHAnsi" w:cstheme="minorHAnsi"/>
-                <w:color w:val="000000"/>
-                <w:sz w:val="24"/>
-                <w:szCs w:val="24"/>
-                <w:lang w:eastAsia="zh-CN"/>
-              </w:rPr>
-              <w:t xml:space="preserve">Step 1: </w:t>
-            </w:r>
-            <w:r>
-              <w:rPr>
-                <w:rFonts w:asciiTheme="minorHAnsi" w:eastAsia="SimSun" w:hAnsiTheme="minorHAnsi" w:cstheme="minorHAnsi"/>
-                <w:color w:val="000000"/>
-                <w:sz w:val="24"/>
-                <w:szCs w:val="24"/>
-                <w:lang w:eastAsia="zh-CN"/>
-              </w:rPr>
-              <w:t xml:space="preserve">The </w:t>
-            </w:r>
-            <w:r>
-              <w:rPr>
-                <w:rFonts w:asciiTheme="minorHAnsi" w:eastAsia="SimSun" w:hAnsiTheme="minorHAnsi" w:cstheme="minorHAnsi"/>
-                <w:color w:val="000000"/>
-                <w:sz w:val="24"/>
-                <w:szCs w:val="24"/>
-                <w:lang w:eastAsia="zh-CN"/>
-              </w:rPr>
-              <w:t>activity</w:t>
-            </w:r>
-            <w:r>
-              <w:rPr>
-                <w:rFonts w:asciiTheme="minorHAnsi" w:eastAsia="SimSun" w:hAnsiTheme="minorHAnsi" w:cstheme="minorHAnsi"/>
-                <w:color w:val="000000"/>
-                <w:sz w:val="24"/>
-                <w:szCs w:val="24"/>
-                <w:lang w:eastAsia="zh-CN"/>
-              </w:rPr>
-              <w:t xml:space="preserve"> records t</w:t>
-            </w:r>
-            <w:r>
-              <w:rPr>
-                <w:rFonts w:asciiTheme="minorHAnsi" w:eastAsia="SimSun" w:hAnsiTheme="minorHAnsi" w:cstheme="minorHAnsi"/>
-                <w:color w:val="000000"/>
-                <w:sz w:val="24"/>
-                <w:szCs w:val="24"/>
-                <w:lang w:eastAsia="zh-CN"/>
-              </w:rPr>
-              <w:t>he current location of the user.</w:t>
-            </w:r>
-          </w:p>
-          <w:p>
-            <w:pPr>
-              <w:spacing w:after="0" w:line="256" w:lineRule="auto"/>
-              <w:jc w:val="both"/>
-              <w:rPr>
-                <w:rFonts w:asciiTheme="minorHAnsi" w:eastAsia="SimSun" w:hAnsiTheme="minorHAnsi" w:cstheme="minorHAnsi"/>
-                <w:color w:val="000000"/>
-                <w:sz w:val="24"/>
-                <w:szCs w:val="24"/>
-                <w:lang w:eastAsia="zh-CN"/>
-              </w:rPr>
-            </w:pPr>
-            <w:r>
-              <w:rPr>
-                <w:rFonts w:asciiTheme="minorHAnsi" w:eastAsia="SimSun" w:hAnsiTheme="minorHAnsi" w:cstheme="minorHAnsi"/>
-                <w:color w:val="000000"/>
-                <w:sz w:val="24"/>
-                <w:szCs w:val="24"/>
-                <w:lang w:eastAsia="zh-CN"/>
-              </w:rPr>
-              <w:t xml:space="preserve">Step 2: The </w:t>
-            </w:r>
-            <w:r>
-              <w:rPr>
-                <w:rFonts w:asciiTheme="minorHAnsi" w:eastAsia="SimSun" w:hAnsiTheme="minorHAnsi" w:cstheme="minorHAnsi"/>
-                <w:color w:val="000000"/>
-                <w:sz w:val="24"/>
-                <w:szCs w:val="24"/>
-                <w:lang w:eastAsia="zh-CN"/>
-              </w:rPr>
-              <w:t>activity</w:t>
-            </w:r>
-            <w:r>
-              <w:rPr>
-                <w:rFonts w:asciiTheme="minorHAnsi" w:eastAsia="SimSun" w:hAnsiTheme="minorHAnsi" w:cstheme="minorHAnsi"/>
-                <w:color w:val="000000"/>
-                <w:sz w:val="24"/>
-                <w:szCs w:val="24"/>
-                <w:lang w:eastAsia="zh-CN"/>
-              </w:rPr>
-              <w:t xml:space="preserve"> searches the database and loads areas that where previous created in same location. The user is prompted to choose the radius where he wishes to access the file. The system groups the new file along with the order files in same area.</w:t>
-            </w:r>
-          </w:p>
-          <w:p>
-            <w:pPr>
-              <w:spacing w:after="0" w:line="256" w:lineRule="auto"/>
-              <w:jc w:val="both"/>
-              <w:rPr>
-                <w:rFonts w:asciiTheme="minorHAnsi" w:eastAsia="SimSun" w:hAnsiTheme="minorHAnsi" w:cstheme="minorHAnsi"/>
-                <w:color w:val="000000"/>
-                <w:sz w:val="24"/>
-                <w:szCs w:val="24"/>
-                <w:lang w:eastAsia="zh-CN"/>
-              </w:rPr>
-            </w:pPr>
-            <w:r>
-              <w:rPr>
-                <w:rFonts w:asciiTheme="minorHAnsi" w:eastAsia="SimSun" w:hAnsiTheme="minorHAnsi" w:cstheme="minorHAnsi"/>
-                <w:color w:val="000000"/>
-                <w:sz w:val="24"/>
-                <w:szCs w:val="24"/>
-                <w:lang w:eastAsia="zh-CN"/>
-              </w:rPr>
-              <w:t xml:space="preserve">Alternate to step 2: The user may choose to create a new area for the current </w:t>
-            </w:r>
-            <w:r>
-              <w:rPr>
-                <w:rFonts w:asciiTheme="minorHAnsi" w:eastAsia="SimSun" w:hAnsiTheme="minorHAnsi" w:cstheme="minorHAnsi"/>
-                <w:color w:val="000000"/>
-                <w:sz w:val="24"/>
-                <w:szCs w:val="24"/>
-                <w:lang w:eastAsia="zh-CN"/>
-              </w:rPr>
-              <w:lastRenderedPageBreak/>
-              <w:t>file.</w:t>
-            </w:r>
-            <w:r>
-              <w:rPr>
-                <w:rFonts w:asciiTheme="minorHAnsi" w:eastAsia="SimSun" w:hAnsiTheme="minorHAnsi" w:cstheme="minorHAnsi"/>
-                <w:color w:val="000000"/>
-                <w:sz w:val="24"/>
-                <w:szCs w:val="24"/>
-                <w:lang w:eastAsia="zh-CN"/>
-              </w:rPr>
-              <w:t xml:space="preserve"> </w:t>
-            </w:r>
-            <w:r>
-              <w:rPr>
-                <w:rFonts w:asciiTheme="minorHAnsi" w:eastAsia="SimSun" w:hAnsiTheme="minorHAnsi" w:cstheme="minorHAnsi"/>
-                <w:color w:val="000000"/>
-                <w:sz w:val="24"/>
-                <w:szCs w:val="24"/>
-                <w:lang w:eastAsia="zh-CN"/>
-              </w:rPr>
-              <w:t xml:space="preserve">If he </w:t>
-            </w:r>
-            <w:r>
-              <w:rPr>
-                <w:rFonts w:asciiTheme="minorHAnsi" w:eastAsia="SimSun" w:hAnsiTheme="minorHAnsi" w:cstheme="minorHAnsi"/>
-                <w:color w:val="000000"/>
-                <w:sz w:val="24"/>
-                <w:szCs w:val="24"/>
-                <w:lang w:eastAsia="zh-CN"/>
-              </w:rPr>
-              <w:t>wishes</w:t>
-            </w:r>
-            <w:r>
-              <w:rPr>
-                <w:rFonts w:asciiTheme="minorHAnsi" w:eastAsia="SimSun" w:hAnsiTheme="minorHAnsi" w:cstheme="minorHAnsi"/>
-                <w:color w:val="000000"/>
-                <w:sz w:val="24"/>
-                <w:szCs w:val="24"/>
-                <w:lang w:eastAsia="zh-CN"/>
-              </w:rPr>
-              <w:t xml:space="preserve"> to create a new area he will be promoted to set the radius of his choice.</w:t>
-            </w:r>
-            <w:r>
-              <w:rPr>
-                <w:rFonts w:asciiTheme="minorHAnsi" w:eastAsia="SimSun" w:hAnsiTheme="minorHAnsi" w:cstheme="minorHAnsi"/>
-                <w:color w:val="000000"/>
-                <w:sz w:val="24"/>
-                <w:szCs w:val="24"/>
-                <w:lang w:eastAsia="zh-CN"/>
-              </w:rPr>
-              <w:t xml:space="preserve"> </w:t>
-            </w:r>
-          </w:p>
-          <w:p>
-            <w:pPr>
-              <w:spacing w:after="0" w:line="256" w:lineRule="auto"/>
-              <w:jc w:val="both"/>
-              <w:rPr>
-                <w:rFonts w:asciiTheme="minorHAnsi" w:eastAsia="SimSun" w:hAnsiTheme="minorHAnsi" w:cstheme="minorHAnsi"/>
-                <w:color w:val="000000"/>
-                <w:sz w:val="24"/>
-                <w:szCs w:val="24"/>
-                <w:lang w:eastAsia="zh-CN"/>
-              </w:rPr>
-            </w:pPr>
-            <w:r>
-              <w:rPr>
-                <w:rFonts w:asciiTheme="minorHAnsi" w:eastAsia="SimSun" w:hAnsiTheme="minorHAnsi" w:cstheme="minorHAnsi"/>
-                <w:color w:val="000000"/>
-                <w:sz w:val="24"/>
-                <w:szCs w:val="24"/>
-                <w:lang w:eastAsia="zh-CN"/>
-              </w:rPr>
-              <w:t xml:space="preserve">Step </w:t>
-            </w:r>
-            <w:r>
-              <w:rPr>
-                <w:rFonts w:asciiTheme="minorHAnsi" w:eastAsia="SimSun" w:hAnsiTheme="minorHAnsi" w:cstheme="minorHAnsi"/>
-                <w:color w:val="000000"/>
-                <w:sz w:val="24"/>
-                <w:szCs w:val="24"/>
-                <w:lang w:eastAsia="zh-CN"/>
-              </w:rPr>
-              <w:t>3</w:t>
-            </w:r>
-            <w:r>
-              <w:rPr>
-                <w:rFonts w:asciiTheme="minorHAnsi" w:eastAsia="SimSun" w:hAnsiTheme="minorHAnsi" w:cstheme="minorHAnsi"/>
-                <w:color w:val="000000"/>
-                <w:sz w:val="24"/>
-                <w:szCs w:val="24"/>
-                <w:lang w:eastAsia="zh-CN"/>
-              </w:rPr>
-              <w:t>:</w:t>
-            </w:r>
-            <w:r>
-              <w:rPr>
-                <w:rFonts w:asciiTheme="minorHAnsi" w:eastAsia="SimSun" w:hAnsiTheme="minorHAnsi" w:cstheme="minorHAnsi"/>
-                <w:color w:val="000000"/>
-                <w:sz w:val="24"/>
-                <w:szCs w:val="24"/>
-                <w:lang w:eastAsia="zh-CN"/>
-              </w:rPr>
-              <w:t xml:space="preserve"> The system will update the database and the file will be encrypted using the longitudinal and latitudinal value where the file was imported.</w:t>
-            </w:r>
-          </w:p>
-          <w:p>
-            <w:pPr>
-              <w:spacing w:after="0" w:line="256" w:lineRule="auto"/>
-              <w:jc w:val="both"/>
-              <w:rPr>
-                <w:rFonts w:asciiTheme="minorHAnsi" w:eastAsia="SimSun" w:hAnsiTheme="minorHAnsi" w:cstheme="minorHAnsi"/>
-                <w:b/>
-                <w:color w:val="000000"/>
-                <w:sz w:val="24"/>
-                <w:szCs w:val="24"/>
-                <w:lang w:eastAsia="zh-CN"/>
-              </w:rPr>
-            </w:pPr>
-            <w:r>
-              <w:rPr>
-                <w:rFonts w:asciiTheme="minorHAnsi" w:eastAsia="SimSun" w:hAnsiTheme="minorHAnsi" w:cstheme="minorHAnsi"/>
-                <w:b/>
-                <w:color w:val="000000"/>
-                <w:sz w:val="24"/>
-                <w:szCs w:val="24"/>
-                <w:lang w:eastAsia="zh-CN"/>
-              </w:rPr>
-              <w:t>Scenario 2 viewing file</w:t>
-            </w:r>
-          </w:p>
-          <w:p>
-            <w:pPr>
-              <w:spacing w:after="0" w:line="256" w:lineRule="auto"/>
-              <w:jc w:val="both"/>
-              <w:rPr>
-                <w:rFonts w:asciiTheme="minorHAnsi" w:eastAsia="SimSun" w:hAnsiTheme="minorHAnsi" w:cstheme="minorHAnsi"/>
-                <w:color w:val="000000"/>
-                <w:sz w:val="24"/>
-                <w:szCs w:val="24"/>
-                <w:lang w:eastAsia="zh-CN"/>
-              </w:rPr>
-            </w:pPr>
-            <w:r>
-              <w:rPr>
-                <w:rFonts w:asciiTheme="minorHAnsi" w:eastAsia="SimSun" w:hAnsiTheme="minorHAnsi" w:cstheme="minorHAnsi"/>
-                <w:color w:val="000000"/>
-                <w:sz w:val="24"/>
-                <w:szCs w:val="24"/>
-                <w:lang w:eastAsia="zh-CN"/>
-              </w:rPr>
-              <w:t>Step 1: The system will display files that can be accessed in the current location.</w:t>
-            </w:r>
-          </w:p>
-          <w:p>
-            <w:pPr>
-              <w:spacing w:after="0" w:line="256" w:lineRule="auto"/>
-              <w:jc w:val="both"/>
-              <w:rPr>
-                <w:rFonts w:asciiTheme="minorHAnsi" w:eastAsia="SimSun" w:hAnsiTheme="minorHAnsi" w:cstheme="minorHAnsi"/>
-                <w:color w:val="000000"/>
-                <w:sz w:val="24"/>
-                <w:szCs w:val="24"/>
-                <w:lang w:eastAsia="zh-CN"/>
-              </w:rPr>
-            </w:pPr>
-            <w:r>
-              <w:rPr>
-                <w:rFonts w:asciiTheme="minorHAnsi" w:eastAsia="SimSun" w:hAnsiTheme="minorHAnsi" w:cstheme="minorHAnsi"/>
-                <w:color w:val="000000"/>
-                <w:sz w:val="24"/>
-                <w:szCs w:val="24"/>
-                <w:lang w:eastAsia="zh-CN"/>
-              </w:rPr>
-              <w:t>Step 2: When the user is viewing a file, the system checks his location every five seconds.</w:t>
-            </w:r>
-          </w:p>
-          <w:p>
-            <w:pPr>
-              <w:spacing w:after="0" w:line="256" w:lineRule="auto"/>
-              <w:jc w:val="both"/>
-              <w:rPr>
-                <w:rFonts w:asciiTheme="minorHAnsi" w:eastAsia="SimSun" w:hAnsiTheme="minorHAnsi" w:cstheme="minorHAnsi"/>
-                <w:color w:val="000000"/>
-                <w:sz w:val="24"/>
-                <w:szCs w:val="24"/>
-                <w:lang w:eastAsia="zh-CN"/>
-              </w:rPr>
-            </w:pPr>
-            <w:r>
-              <w:rPr>
-                <w:rFonts w:asciiTheme="minorHAnsi" w:eastAsia="SimSun" w:hAnsiTheme="minorHAnsi" w:cstheme="minorHAnsi"/>
-                <w:color w:val="000000"/>
-                <w:sz w:val="24"/>
-                <w:szCs w:val="24"/>
-                <w:lang w:eastAsia="zh-CN"/>
-              </w:rPr>
-              <w:t>Step 3: When the user moves out of the secure location the viewer will be closed and the file will be encrypted. A warning would be displayed if the user approaches the boundary.</w:t>
-            </w:r>
-          </w:p>
-          <w:p>
-            <w:pPr>
-              <w:spacing w:after="0" w:line="256" w:lineRule="auto"/>
-              <w:jc w:val="both"/>
-              <w:rPr>
-                <w:rFonts w:asciiTheme="minorHAnsi" w:eastAsia="SimSun" w:hAnsiTheme="minorHAnsi" w:cstheme="minorHAnsi"/>
-                <w:b/>
-                <w:color w:val="000000"/>
-                <w:sz w:val="24"/>
-                <w:szCs w:val="24"/>
-                <w:lang w:eastAsia="zh-CN"/>
-              </w:rPr>
-            </w:pPr>
-            <w:r>
-              <w:rPr>
-                <w:rFonts w:asciiTheme="minorHAnsi" w:eastAsia="SimSun" w:hAnsiTheme="minorHAnsi" w:cstheme="minorHAnsi"/>
-                <w:b/>
-                <w:color w:val="000000"/>
-                <w:sz w:val="24"/>
-                <w:szCs w:val="24"/>
-                <w:lang w:eastAsia="zh-CN"/>
-              </w:rPr>
-              <w:t xml:space="preserve">Scenario 3 </w:t>
-            </w:r>
-            <w:r>
-              <w:rPr>
-                <w:rFonts w:asciiTheme="minorHAnsi" w:eastAsia="SimSun" w:hAnsiTheme="minorHAnsi" w:cstheme="minorHAnsi"/>
-                <w:b/>
-                <w:color w:val="000000"/>
-                <w:sz w:val="24"/>
-                <w:szCs w:val="24"/>
-                <w:lang w:eastAsia="zh-CN"/>
-              </w:rPr>
-              <w:t>GPS spoofing</w:t>
-            </w:r>
-          </w:p>
-          <w:p>
-            <w:pPr>
-              <w:spacing w:after="0" w:line="256" w:lineRule="auto"/>
-              <w:jc w:val="both"/>
-              <w:rPr>
-                <w:rFonts w:asciiTheme="minorHAnsi" w:eastAsia="SimSun" w:hAnsiTheme="minorHAnsi" w:cstheme="minorHAnsi"/>
-                <w:color w:val="000000"/>
-                <w:sz w:val="24"/>
-                <w:szCs w:val="24"/>
-                <w:lang w:eastAsia="zh-CN"/>
-              </w:rPr>
-            </w:pPr>
-            <w:r>
-              <w:rPr>
-                <w:rFonts w:asciiTheme="minorHAnsi" w:eastAsia="SimSun" w:hAnsiTheme="minorHAnsi" w:cstheme="minorHAnsi"/>
-                <w:color w:val="000000"/>
-                <w:sz w:val="24"/>
-                <w:szCs w:val="24"/>
-                <w:lang w:eastAsia="zh-CN"/>
-              </w:rPr>
-              <w:t>Step 1: The system will check the user’s location every 5 sec and temporarily save the current location.</w:t>
-            </w:r>
-          </w:p>
-          <w:p>
-            <w:pPr>
-              <w:spacing w:after="0" w:line="256" w:lineRule="auto"/>
-              <w:jc w:val="both"/>
-              <w:rPr>
-                <w:rFonts w:asciiTheme="minorHAnsi" w:eastAsia="SimSun" w:hAnsiTheme="minorHAnsi" w:cstheme="minorHAnsi"/>
-                <w:color w:val="000000"/>
-                <w:sz w:val="24"/>
-                <w:szCs w:val="24"/>
-                <w:lang w:eastAsia="zh-CN"/>
-              </w:rPr>
-            </w:pPr>
-            <w:r>
-              <w:rPr>
-                <w:rFonts w:asciiTheme="minorHAnsi" w:eastAsia="SimSun" w:hAnsiTheme="minorHAnsi" w:cstheme="minorHAnsi"/>
-                <w:color w:val="000000"/>
-                <w:sz w:val="24"/>
-                <w:szCs w:val="24"/>
-                <w:lang w:eastAsia="zh-CN"/>
-              </w:rPr>
-              <w:t xml:space="preserve">Step 2: If the user </w:t>
-            </w:r>
-            <w:r>
-              <w:rPr>
-                <w:rFonts w:asciiTheme="minorHAnsi" w:eastAsia="SimSun" w:hAnsiTheme="minorHAnsi" w:cstheme="minorHAnsi"/>
-                <w:color w:val="000000"/>
-                <w:sz w:val="24"/>
-                <w:szCs w:val="24"/>
-                <w:lang w:eastAsia="zh-CN"/>
-              </w:rPr>
-              <w:t>moves</w:t>
-            </w:r>
-            <w:r>
-              <w:rPr>
-                <w:rFonts w:asciiTheme="minorHAnsi" w:eastAsia="SimSun" w:hAnsiTheme="minorHAnsi" w:cstheme="minorHAnsi"/>
-                <w:color w:val="000000"/>
-                <w:sz w:val="24"/>
-                <w:szCs w:val="24"/>
-                <w:lang w:eastAsia="zh-CN"/>
-              </w:rPr>
-              <w:t xml:space="preserve"> more than 100m in 5sec the system will close the document the user is viewing.</w:t>
-            </w:r>
-            <w:r>
-              <w:rPr>
-                <w:rFonts w:asciiTheme="minorHAnsi" w:eastAsia="SimSun" w:hAnsiTheme="minorHAnsi" w:cstheme="minorHAnsi"/>
-                <w:color w:val="000000"/>
-                <w:sz w:val="24"/>
-                <w:szCs w:val="24"/>
-                <w:lang w:eastAsia="zh-CN"/>
-              </w:rPr>
-              <w:t xml:space="preserve"> </w:t>
-            </w:r>
-          </w:p>
-          <w:p>
-            <w:pPr>
-              <w:spacing w:after="0" w:line="256" w:lineRule="auto"/>
-              <w:jc w:val="both"/>
-              <w:rPr>
-                <w:rFonts w:asciiTheme="minorHAnsi" w:eastAsia="SimSun" w:hAnsiTheme="minorHAnsi" w:cstheme="minorHAnsi"/>
-                <w:color w:val="000000"/>
-                <w:sz w:val="24"/>
-                <w:szCs w:val="24"/>
-                <w:lang w:eastAsia="zh-CN"/>
-              </w:rPr>
-            </w:pPr>
-          </w:p>
-        </w:tc>
-      </w:tr>
-    </w:tbl>
-    <w:p>
-      <w:pPr>
-        <w:pStyle w:val="Heading1"/>
-        <w:jc w:val="both"/>
-        <w:rPr>
-          <w:rFonts w:asciiTheme="minorHAnsi" w:hAnsiTheme="minorHAnsi" w:cstheme="minorHAnsi"/>
-        </w:rPr>
-      </w:pPr>
-      <w:r>
-        <w:rPr>
-          <w:rFonts w:asciiTheme="minorHAnsi" w:hAnsiTheme="minorHAnsi" w:cstheme="minorHAnsi"/>
-        </w:rPr>
-        <w:lastRenderedPageBreak/>
-        <w:br w:type="page"/>
-      </w:r>
-    </w:p>
-    <w:p>
-      <w:pPr>
         <w:pStyle w:val="Heading1"/>
         <w:jc w:val="both"/>
         <w:rPr>
@@ -22513,599 +20918,18 @@
           <w:szCs w:val="24"/>
         </w:rPr>
       </w:pPr>
-      <w:bookmarkStart w:id="28" w:name="_Toc490226230"/>
-      <w:r>
-        <w:rPr>
-          <w:rFonts w:asciiTheme="minorHAnsi" w:hAnsiTheme="minorHAnsi" w:cstheme="minorHAnsi"/>
-        </w:rPr>
-        <w:t xml:space="preserve">4.1 </w:t>
-      </w:r>
-      <w:r>
-        <w:rPr>
-          <w:rFonts w:asciiTheme="minorHAnsi" w:hAnsiTheme="minorHAnsi" w:cstheme="minorHAnsi"/>
-        </w:rPr>
-        <w:t>User Interfaces</w:t>
-      </w:r>
-      <w:bookmarkEnd w:id="28"/>
-    </w:p>
-    <w:p>
-      <w:pPr>
-        <w:widowControl w:val="0"/>
-        <w:numPr>
-          <w:ilvl w:val="0"/>
-          <w:numId w:val="24"/>
-        </w:numPr>
-        <w:autoSpaceDE w:val="0"/>
-        <w:autoSpaceDN w:val="0"/>
-        <w:adjustRightInd w:val="0"/>
-        <w:spacing w:after="0" w:line="285" w:lineRule="exact"/>
-        <w:ind w:left="360"/>
-        <w:jc w:val="both"/>
-        <w:rPr>
-          <w:rFonts w:asciiTheme="minorHAnsi" w:hAnsiTheme="minorHAnsi" w:cstheme="minorHAnsi"/>
-          <w:iCs/>
-          <w:sz w:val="24"/>
-          <w:szCs w:val="24"/>
-        </w:rPr>
-      </w:pPr>
-      <w:r>
-        <w:rPr>
-          <w:rFonts w:asciiTheme="minorHAnsi" w:hAnsiTheme="minorHAnsi" w:cstheme="minorHAnsi"/>
-          <w:b/>
-          <w:iCs/>
-          <w:sz w:val="24"/>
-          <w:szCs w:val="24"/>
-        </w:rPr>
-        <w:t>Login Interface</w:t>
-      </w:r>
-      <w:r>
-        <w:rPr>
-          <w:rFonts w:asciiTheme="minorHAnsi" w:hAnsiTheme="minorHAnsi" w:cstheme="minorHAnsi"/>
-          <w:b/>
-          <w:iCs/>
-          <w:sz w:val="24"/>
-          <w:szCs w:val="24"/>
-        </w:rPr>
-        <w:t>:</w:t>
-      </w:r>
-      <w:r>
-        <w:rPr>
-          <w:rFonts w:asciiTheme="minorHAnsi" w:hAnsiTheme="minorHAnsi" w:cstheme="minorHAnsi"/>
-          <w:iCs/>
-          <w:sz w:val="24"/>
-          <w:szCs w:val="24"/>
-        </w:rPr>
-        <w:t xml:space="preserve"> This is for registered members and managers to get into the system by inputting user </w:t>
-      </w:r>
-      <w:r>
-        <w:rPr>
-          <w:rFonts w:asciiTheme="minorHAnsi" w:hAnsiTheme="minorHAnsi" w:cstheme="minorHAnsi"/>
-          <w:iCs/>
-          <w:sz w:val="24"/>
-          <w:szCs w:val="24"/>
-        </w:rPr>
-        <w:t>ID</w:t>
-      </w:r>
-      <w:r>
-        <w:rPr>
-          <w:rFonts w:asciiTheme="minorHAnsi" w:hAnsiTheme="minorHAnsi" w:cstheme="minorHAnsi"/>
-          <w:iCs/>
-          <w:sz w:val="24"/>
-          <w:szCs w:val="24"/>
-        </w:rPr>
-        <w:t xml:space="preserve"> and password</w:t>
-      </w:r>
-    </w:p>
-    <w:p>
-      <w:pPr>
-        <w:widowControl w:val="0"/>
-        <w:numPr>
-          <w:ilvl w:val="0"/>
-          <w:numId w:val="24"/>
-        </w:numPr>
-        <w:autoSpaceDE w:val="0"/>
-        <w:autoSpaceDN w:val="0"/>
-        <w:adjustRightInd w:val="0"/>
-        <w:spacing w:after="0" w:line="285" w:lineRule="exact"/>
-        <w:ind w:left="360"/>
-        <w:jc w:val="both"/>
-        <w:rPr>
-          <w:rFonts w:asciiTheme="minorHAnsi" w:hAnsiTheme="minorHAnsi" w:cstheme="minorHAnsi"/>
-          <w:iCs/>
-          <w:sz w:val="24"/>
-          <w:szCs w:val="24"/>
-        </w:rPr>
-      </w:pPr>
-      <w:r>
-        <w:rPr>
-          <w:rFonts w:asciiTheme="minorHAnsi" w:hAnsiTheme="minorHAnsi" w:cstheme="minorHAnsi"/>
-          <w:b/>
-          <w:iCs/>
-          <w:sz w:val="24"/>
-          <w:szCs w:val="24"/>
-        </w:rPr>
-        <w:t xml:space="preserve">Manager </w:t>
-      </w:r>
-      <w:r>
-        <w:rPr>
-          <w:rFonts w:asciiTheme="minorHAnsi" w:hAnsiTheme="minorHAnsi" w:cstheme="minorHAnsi"/>
-          <w:b/>
-          <w:iCs/>
-          <w:sz w:val="24"/>
-          <w:szCs w:val="24"/>
-        </w:rPr>
-        <w:t>Interface:</w:t>
-      </w:r>
-      <w:r>
-        <w:rPr>
-          <w:rFonts w:asciiTheme="minorHAnsi" w:hAnsiTheme="minorHAnsi" w:cstheme="minorHAnsi"/>
-          <w:iCs/>
-          <w:sz w:val="24"/>
-          <w:szCs w:val="24"/>
-        </w:rPr>
-        <w:t xml:space="preserve"> This is for the managers to access the authorized features given to the managers. For </w:t>
-      </w:r>
-      <w:r>
-        <w:rPr>
-          <w:rFonts w:asciiTheme="minorHAnsi" w:hAnsiTheme="minorHAnsi" w:cstheme="minorHAnsi"/>
-          <w:iCs/>
-          <w:sz w:val="24"/>
-          <w:szCs w:val="24"/>
-        </w:rPr>
-        <w:t>example</w:t>
-      </w:r>
-      <w:r>
-        <w:rPr>
-          <w:rFonts w:asciiTheme="minorHAnsi" w:hAnsiTheme="minorHAnsi" w:cstheme="minorHAnsi"/>
-          <w:iCs/>
-          <w:sz w:val="24"/>
-          <w:szCs w:val="24"/>
-        </w:rPr>
-        <w:t>: Facilities Management, Club Membership R</w:t>
-      </w:r>
-      <w:r>
-        <w:rPr>
-          <w:rFonts w:asciiTheme="minorHAnsi" w:hAnsiTheme="minorHAnsi" w:cstheme="minorHAnsi"/>
-          <w:iCs/>
-          <w:sz w:val="24"/>
-          <w:szCs w:val="24"/>
-        </w:rPr>
-        <w:t>ankings, Reportin</w:t>
-      </w:r>
-      <w:r>
-        <w:rPr>
-          <w:rFonts w:asciiTheme="minorHAnsi" w:hAnsiTheme="minorHAnsi" w:cstheme="minorHAnsi"/>
-          <w:iCs/>
-          <w:sz w:val="24"/>
-          <w:szCs w:val="24"/>
-        </w:rPr>
-        <w:t>g System, etc.</w:t>
-      </w:r>
-    </w:p>
-    <w:p>
-      <w:pPr>
-        <w:widowControl w:val="0"/>
-        <w:numPr>
-          <w:ilvl w:val="0"/>
-          <w:numId w:val="24"/>
-        </w:numPr>
-        <w:autoSpaceDE w:val="0"/>
-        <w:autoSpaceDN w:val="0"/>
-        <w:adjustRightInd w:val="0"/>
-        <w:spacing w:after="0" w:line="285" w:lineRule="exact"/>
-        <w:ind w:left="360"/>
-        <w:jc w:val="both"/>
-        <w:rPr>
-          <w:rFonts w:asciiTheme="minorHAnsi" w:hAnsiTheme="minorHAnsi" w:cstheme="minorHAnsi"/>
-          <w:iCs/>
-          <w:sz w:val="24"/>
-          <w:szCs w:val="24"/>
-        </w:rPr>
-      </w:pPr>
-      <w:r>
-        <w:rPr>
-          <w:rFonts w:asciiTheme="minorHAnsi" w:hAnsiTheme="minorHAnsi" w:cstheme="minorHAnsi"/>
-          <w:b/>
-          <w:iCs/>
-          <w:sz w:val="24"/>
-          <w:szCs w:val="24"/>
-        </w:rPr>
-        <w:t xml:space="preserve">Member </w:t>
-      </w:r>
-      <w:r>
-        <w:rPr>
-          <w:rFonts w:asciiTheme="minorHAnsi" w:hAnsiTheme="minorHAnsi" w:cstheme="minorHAnsi"/>
-          <w:b/>
-          <w:iCs/>
-          <w:sz w:val="24"/>
-          <w:szCs w:val="24"/>
-        </w:rPr>
-        <w:t>Interface:</w:t>
-      </w:r>
-      <w:r>
-        <w:rPr>
-          <w:rFonts w:asciiTheme="minorHAnsi" w:hAnsiTheme="minorHAnsi" w:cstheme="minorHAnsi"/>
-          <w:iCs/>
-          <w:sz w:val="24"/>
-          <w:szCs w:val="24"/>
-        </w:rPr>
-        <w:t xml:space="preserve"> This is for the members to access the authorized features gi</w:t>
-      </w:r>
-      <w:r>
-        <w:rPr>
-          <w:rFonts w:asciiTheme="minorHAnsi" w:hAnsiTheme="minorHAnsi" w:cstheme="minorHAnsi"/>
-          <w:iCs/>
-          <w:sz w:val="24"/>
-          <w:szCs w:val="24"/>
-        </w:rPr>
-        <w:t>ven to the members. For example</w:t>
-      </w:r>
-      <w:r>
-        <w:rPr>
-          <w:rFonts w:asciiTheme="minorHAnsi" w:hAnsiTheme="minorHAnsi" w:cstheme="minorHAnsi"/>
-          <w:iCs/>
-          <w:sz w:val="24"/>
-          <w:szCs w:val="24"/>
-        </w:rPr>
-        <w:t>: Search Portal, Member’s Pr</w:t>
-      </w:r>
-      <w:r>
-        <w:rPr>
-          <w:rFonts w:asciiTheme="minorHAnsi" w:hAnsiTheme="minorHAnsi" w:cstheme="minorHAnsi"/>
-          <w:iCs/>
-          <w:sz w:val="24"/>
-          <w:szCs w:val="24"/>
-        </w:rPr>
-        <w:t>ofile, Booking Facilities, etc.</w:t>
-      </w:r>
-    </w:p>
-    <w:p>
-      <w:pPr>
-        <w:widowControl w:val="0"/>
-        <w:numPr>
-          <w:ilvl w:val="0"/>
-          <w:numId w:val="24"/>
-        </w:numPr>
-        <w:autoSpaceDE w:val="0"/>
-        <w:autoSpaceDN w:val="0"/>
-        <w:adjustRightInd w:val="0"/>
-        <w:spacing w:after="0" w:line="285" w:lineRule="exact"/>
-        <w:ind w:left="360"/>
-        <w:jc w:val="both"/>
-        <w:rPr>
-          <w:rFonts w:asciiTheme="minorHAnsi" w:hAnsiTheme="minorHAnsi" w:cstheme="minorHAnsi"/>
-          <w:iCs/>
-          <w:sz w:val="24"/>
-          <w:szCs w:val="24"/>
-        </w:rPr>
-      </w:pPr>
-      <w:r>
-        <w:rPr>
-          <w:rFonts w:asciiTheme="minorHAnsi" w:hAnsiTheme="minorHAnsi" w:cstheme="minorHAnsi"/>
-          <w:b/>
-          <w:iCs/>
-          <w:sz w:val="24"/>
-          <w:szCs w:val="24"/>
-        </w:rPr>
-        <w:t xml:space="preserve">Facilities Management </w:t>
-      </w:r>
-      <w:r>
-        <w:rPr>
-          <w:rFonts w:asciiTheme="minorHAnsi" w:hAnsiTheme="minorHAnsi" w:cstheme="minorHAnsi"/>
-          <w:b/>
-          <w:iCs/>
-          <w:sz w:val="24"/>
-          <w:szCs w:val="24"/>
-        </w:rPr>
-        <w:t>Interface</w:t>
-      </w:r>
-      <w:r>
-        <w:rPr>
-          <w:rFonts w:asciiTheme="minorHAnsi" w:hAnsiTheme="minorHAnsi" w:cstheme="minorHAnsi"/>
-          <w:b/>
-          <w:iCs/>
-          <w:sz w:val="24"/>
-          <w:szCs w:val="24"/>
-        </w:rPr>
-        <w:t xml:space="preserve">: </w:t>
-      </w:r>
-      <w:r>
-        <w:rPr>
-          <w:rFonts w:asciiTheme="minorHAnsi" w:hAnsiTheme="minorHAnsi" w:cstheme="minorHAnsi"/>
-          <w:iCs/>
-          <w:sz w:val="24"/>
-          <w:szCs w:val="24"/>
-        </w:rPr>
-        <w:t>This is for the managers to manage the facilities. For example to create a facility, delete existing facilities or update facilities.</w:t>
-      </w:r>
-    </w:p>
-    <w:p>
-      <w:pPr>
-        <w:widowControl w:val="0"/>
-        <w:numPr>
-          <w:ilvl w:val="0"/>
-          <w:numId w:val="24"/>
-        </w:numPr>
-        <w:autoSpaceDE w:val="0"/>
-        <w:autoSpaceDN w:val="0"/>
-        <w:adjustRightInd w:val="0"/>
-        <w:spacing w:after="0" w:line="285" w:lineRule="exact"/>
-        <w:ind w:left="360"/>
-        <w:jc w:val="both"/>
-        <w:rPr>
-          <w:rFonts w:asciiTheme="minorHAnsi" w:hAnsiTheme="minorHAnsi" w:cstheme="minorHAnsi"/>
-          <w:iCs/>
-          <w:sz w:val="24"/>
-          <w:szCs w:val="24"/>
-        </w:rPr>
-      </w:pPr>
-      <w:r>
-        <w:rPr>
-          <w:rFonts w:asciiTheme="minorHAnsi" w:hAnsiTheme="minorHAnsi" w:cstheme="minorHAnsi"/>
-          <w:b/>
-          <w:iCs/>
-          <w:sz w:val="24"/>
-          <w:szCs w:val="24"/>
-        </w:rPr>
-        <w:t>Club Membership Rankings Interface</w:t>
-      </w:r>
-      <w:r>
-        <w:rPr>
-          <w:rFonts w:asciiTheme="minorHAnsi" w:hAnsiTheme="minorHAnsi" w:cstheme="minorHAnsi"/>
-          <w:b/>
-          <w:iCs/>
-          <w:sz w:val="24"/>
-          <w:szCs w:val="24"/>
-        </w:rPr>
-        <w:t>:</w:t>
-      </w:r>
-      <w:r>
-        <w:rPr>
-          <w:rFonts w:asciiTheme="minorHAnsi" w:hAnsiTheme="minorHAnsi" w:cstheme="minorHAnsi"/>
-          <w:iCs/>
-          <w:sz w:val="24"/>
-          <w:szCs w:val="24"/>
-        </w:rPr>
-        <w:t xml:space="preserve"> This is for the managers to manage the registered members. For example to set membership fees, priorities, access rights and discount.</w:t>
-      </w:r>
-    </w:p>
-    <w:p>
-      <w:pPr>
-        <w:widowControl w:val="0"/>
-        <w:numPr>
-          <w:ilvl w:val="0"/>
-          <w:numId w:val="24"/>
-        </w:numPr>
-        <w:autoSpaceDE w:val="0"/>
-        <w:autoSpaceDN w:val="0"/>
-        <w:adjustRightInd w:val="0"/>
-        <w:spacing w:after="0" w:line="285" w:lineRule="exact"/>
-        <w:ind w:left="360"/>
-        <w:jc w:val="both"/>
-        <w:rPr>
-          <w:rFonts w:asciiTheme="minorHAnsi" w:hAnsiTheme="minorHAnsi" w:cstheme="minorHAnsi"/>
-          <w:iCs/>
-          <w:sz w:val="24"/>
-          <w:szCs w:val="24"/>
-        </w:rPr>
-      </w:pPr>
-      <w:r>
-        <w:rPr>
-          <w:rFonts w:asciiTheme="minorHAnsi" w:hAnsiTheme="minorHAnsi" w:cstheme="minorHAnsi"/>
-          <w:b/>
-          <w:iCs/>
-          <w:sz w:val="24"/>
-          <w:szCs w:val="24"/>
-        </w:rPr>
-        <w:t>Reporting System:</w:t>
-      </w:r>
-      <w:r>
-        <w:rPr>
-          <w:rFonts w:asciiTheme="minorHAnsi" w:hAnsiTheme="minorHAnsi" w:cstheme="minorHAnsi"/>
-          <w:iCs/>
-          <w:sz w:val="24"/>
-          <w:szCs w:val="24"/>
-        </w:rPr>
-        <w:t xml:space="preserve"> This is for managers to view the report of the facilities usage, rental behavior or discount rate.</w:t>
-      </w:r>
-    </w:p>
-    <w:p>
-      <w:pPr>
-        <w:widowControl w:val="0"/>
-        <w:numPr>
-          <w:ilvl w:val="0"/>
-          <w:numId w:val="24"/>
-        </w:numPr>
-        <w:autoSpaceDE w:val="0"/>
-        <w:autoSpaceDN w:val="0"/>
-        <w:adjustRightInd w:val="0"/>
-        <w:spacing w:after="0" w:line="285" w:lineRule="exact"/>
-        <w:ind w:left="360"/>
-        <w:jc w:val="both"/>
-        <w:rPr>
-          <w:rFonts w:asciiTheme="minorHAnsi" w:hAnsiTheme="minorHAnsi" w:cstheme="minorHAnsi"/>
-          <w:iCs/>
-          <w:sz w:val="24"/>
-          <w:szCs w:val="24"/>
-        </w:rPr>
-      </w:pPr>
-      <w:r>
-        <w:rPr>
-          <w:rFonts w:asciiTheme="minorHAnsi" w:hAnsiTheme="minorHAnsi" w:cstheme="minorHAnsi"/>
-          <w:b/>
-          <w:iCs/>
-          <w:sz w:val="24"/>
-          <w:szCs w:val="24"/>
-        </w:rPr>
-        <w:t>Search Portal:</w:t>
-      </w:r>
-      <w:r>
-        <w:rPr>
-          <w:rFonts w:asciiTheme="minorHAnsi" w:hAnsiTheme="minorHAnsi" w:cstheme="minorHAnsi"/>
-          <w:iCs/>
-          <w:sz w:val="24"/>
-          <w:szCs w:val="24"/>
-        </w:rPr>
-        <w:t xml:space="preserve"> This is for the</w:t>
-      </w:r>
-      <w:r>
-        <w:rPr>
-          <w:rFonts w:asciiTheme="minorHAnsi" w:hAnsiTheme="minorHAnsi" w:cstheme="minorHAnsi"/>
-          <w:iCs/>
-          <w:sz w:val="24"/>
-          <w:szCs w:val="24"/>
-        </w:rPr>
-        <w:t xml:space="preserve"> club</w:t>
-      </w:r>
-      <w:r>
-        <w:rPr>
-          <w:rFonts w:asciiTheme="minorHAnsi" w:hAnsiTheme="minorHAnsi" w:cstheme="minorHAnsi"/>
-          <w:iCs/>
-          <w:sz w:val="24"/>
-          <w:szCs w:val="24"/>
-        </w:rPr>
-        <w:t xml:space="preserve"> members to find wh</w:t>
-      </w:r>
-      <w:r>
-        <w:rPr>
-          <w:rFonts w:asciiTheme="minorHAnsi" w:hAnsiTheme="minorHAnsi" w:cstheme="minorHAnsi"/>
-          <w:iCs/>
-          <w:sz w:val="24"/>
-          <w:szCs w:val="24"/>
-        </w:rPr>
-        <w:t>ich</w:t>
-      </w:r>
-      <w:r>
-        <w:rPr>
-          <w:rFonts w:asciiTheme="minorHAnsi" w:hAnsiTheme="minorHAnsi" w:cstheme="minorHAnsi"/>
-          <w:iCs/>
-          <w:sz w:val="24"/>
-          <w:szCs w:val="24"/>
-        </w:rPr>
-        <w:t xml:space="preserve"> facilities are available</w:t>
-      </w:r>
-    </w:p>
-    <w:p>
-      <w:pPr>
-        <w:widowControl w:val="0"/>
-        <w:numPr>
-          <w:ilvl w:val="0"/>
-          <w:numId w:val="24"/>
-        </w:numPr>
-        <w:autoSpaceDE w:val="0"/>
-        <w:autoSpaceDN w:val="0"/>
-        <w:adjustRightInd w:val="0"/>
-        <w:spacing w:after="0" w:line="285" w:lineRule="exact"/>
-        <w:ind w:left="360"/>
-        <w:jc w:val="both"/>
-        <w:rPr>
-          <w:rFonts w:asciiTheme="minorHAnsi" w:hAnsiTheme="minorHAnsi" w:cstheme="minorHAnsi"/>
-          <w:iCs/>
-          <w:sz w:val="24"/>
-          <w:szCs w:val="24"/>
-        </w:rPr>
-      </w:pPr>
-      <w:r>
-        <w:rPr>
-          <w:rFonts w:asciiTheme="minorHAnsi" w:hAnsiTheme="minorHAnsi" w:cstheme="minorHAnsi"/>
-          <w:b/>
-          <w:iCs/>
-          <w:sz w:val="24"/>
-          <w:szCs w:val="24"/>
-        </w:rPr>
-        <w:t>Member’s Profile</w:t>
-      </w:r>
-      <w:r>
-        <w:rPr>
-          <w:rFonts w:asciiTheme="minorHAnsi" w:hAnsiTheme="minorHAnsi" w:cstheme="minorHAnsi"/>
-          <w:b/>
-          <w:iCs/>
-          <w:sz w:val="24"/>
-          <w:szCs w:val="24"/>
-        </w:rPr>
-        <w:t xml:space="preserve"> Interface</w:t>
-      </w:r>
-      <w:r>
-        <w:rPr>
-          <w:rFonts w:asciiTheme="minorHAnsi" w:hAnsiTheme="minorHAnsi" w:cstheme="minorHAnsi"/>
-          <w:b/>
-          <w:iCs/>
-          <w:sz w:val="24"/>
-          <w:szCs w:val="24"/>
-        </w:rPr>
-        <w:t>:</w:t>
-      </w:r>
-      <w:r>
-        <w:rPr>
-          <w:rFonts w:asciiTheme="minorHAnsi" w:hAnsiTheme="minorHAnsi" w:cstheme="minorHAnsi"/>
-          <w:iCs/>
-          <w:sz w:val="24"/>
-          <w:szCs w:val="24"/>
-        </w:rPr>
-        <w:t xml:space="preserve"> This is for the members to edit profile, upgrade ranking, view</w:t>
-      </w:r>
-      <w:r>
-        <w:rPr>
-          <w:rFonts w:asciiTheme="minorHAnsi" w:hAnsiTheme="minorHAnsi" w:cstheme="minorHAnsi"/>
-          <w:iCs/>
-          <w:sz w:val="24"/>
-          <w:szCs w:val="24"/>
-        </w:rPr>
-        <w:t xml:space="preserve"> notification</w:t>
-      </w:r>
-      <w:r>
-        <w:rPr>
-          <w:rFonts w:asciiTheme="minorHAnsi" w:hAnsiTheme="minorHAnsi" w:cstheme="minorHAnsi"/>
-          <w:iCs/>
-          <w:sz w:val="24"/>
-          <w:szCs w:val="24"/>
-        </w:rPr>
-        <w:t>s</w:t>
-      </w:r>
-      <w:r>
-        <w:rPr>
-          <w:rFonts w:asciiTheme="minorHAnsi" w:hAnsiTheme="minorHAnsi" w:cstheme="minorHAnsi"/>
-          <w:iCs/>
-          <w:sz w:val="24"/>
-          <w:szCs w:val="24"/>
-        </w:rPr>
-        <w:t xml:space="preserve"> and view booking</w:t>
-      </w:r>
-      <w:r>
-        <w:rPr>
-          <w:rFonts w:asciiTheme="minorHAnsi" w:hAnsiTheme="minorHAnsi" w:cstheme="minorHAnsi"/>
-          <w:iCs/>
-          <w:sz w:val="24"/>
-          <w:szCs w:val="24"/>
-        </w:rPr>
-        <w:t>s</w:t>
-      </w:r>
-      <w:r>
-        <w:rPr>
-          <w:rFonts w:asciiTheme="minorHAnsi" w:hAnsiTheme="minorHAnsi" w:cstheme="minorHAnsi"/>
-          <w:iCs/>
-          <w:sz w:val="24"/>
-          <w:szCs w:val="24"/>
-        </w:rPr>
-        <w:t>.</w:t>
-      </w:r>
-    </w:p>
-    <w:p>
-      <w:pPr>
-        <w:pStyle w:val="Heading2"/>
-        <w:jc w:val="both"/>
-        <w:rPr>
-          <w:rFonts w:asciiTheme="minorHAnsi" w:hAnsiTheme="minorHAnsi" w:cstheme="minorHAnsi"/>
-          <w:sz w:val="24"/>
-          <w:szCs w:val="24"/>
-        </w:rPr>
-      </w:pPr>
-      <w:bookmarkStart w:id="29" w:name="_Toc490226231"/>
-      <w:r>
-        <w:rPr>
-          <w:rFonts w:asciiTheme="minorHAnsi" w:hAnsiTheme="minorHAnsi" w:cstheme="minorHAnsi"/>
-        </w:rPr>
-        <w:t xml:space="preserve">4.2 </w:t>
+      <w:bookmarkStart w:id="27" w:name="_Toc490226231"/>
+      <w:r>
+        <w:rPr>
+          <w:rFonts w:asciiTheme="minorHAnsi" w:hAnsiTheme="minorHAnsi" w:cstheme="minorHAnsi"/>
+        </w:rPr>
+        <w:t>4.1</w:t>
+      </w:r>
+      <w:r>
+        <w:rPr>
+          <w:rFonts w:asciiTheme="minorHAnsi" w:hAnsiTheme="minorHAnsi" w:cstheme="minorHAnsi"/>
+        </w:rPr>
+        <w:t xml:space="preserve"> </w:t>
       </w:r>
       <w:r>
         <w:rPr>
@@ -23113,7 +20937,7 @@
         </w:rPr>
         <w:t>Hardware Interfaces</w:t>
       </w:r>
-      <w:bookmarkEnd w:id="29"/>
+      <w:bookmarkEnd w:id="27"/>
     </w:p>
     <w:p>
       <w:pPr>
@@ -23135,15 +20959,7 @@
           <w:sz w:val="24"/>
           <w:szCs w:val="24"/>
         </w:rPr>
-        <w:t xml:space="preserve">There will be a centralized server </w:t>
-      </w:r>
-      <w:r>
-        <w:rPr>
-          <w:rFonts w:asciiTheme="minorHAnsi" w:hAnsiTheme="minorHAnsi" w:cstheme="minorHAnsi"/>
-          <w:sz w:val="24"/>
-          <w:szCs w:val="24"/>
-        </w:rPr>
-        <w:t>in a system running Linux server operating system. The client can be installed into multiple systems running Linux so that multiple users can access the server at the same time</w:t>
+        <w:t>The Hardware mainly consist of the mobile phone with android operating system and a central Amazon server. The Amazon server provides all the necessary infrastructure along with maintenance to do deploy the cloud storage service and a central database. All the mobile devises will make connection with this central server.</w:t>
       </w:r>
     </w:p>
     <w:p>
@@ -23152,16 +20968,20 @@
         <w:jc w:val="both"/>
         <w:rPr>
           <w:rFonts w:asciiTheme="minorHAnsi" w:hAnsiTheme="minorHAnsi" w:cstheme="minorHAnsi"/>
-          <w:sz w:val="24"/>
-          <w:szCs w:val="24"/>
-        </w:rPr>
-      </w:pPr>
-      <w:bookmarkStart w:id="30" w:name="_Toc490226232"/>
-      <w:r>
-        <w:rPr>
-          <w:rFonts w:asciiTheme="minorHAnsi" w:hAnsiTheme="minorHAnsi" w:cstheme="minorHAnsi"/>
-        </w:rPr>
-        <w:t xml:space="preserve">4.3 </w:t>
+        </w:rPr>
+      </w:pPr>
+      <w:bookmarkStart w:id="28" w:name="_Toc490226232"/>
+      <w:r>
+        <w:rPr>
+          <w:rFonts w:asciiTheme="minorHAnsi" w:hAnsiTheme="minorHAnsi" w:cstheme="minorHAnsi"/>
+        </w:rPr>
+        <w:t>4.2</w:t>
+      </w:r>
+      <w:r>
+        <w:rPr>
+          <w:rFonts w:asciiTheme="minorHAnsi" w:hAnsiTheme="minorHAnsi" w:cstheme="minorHAnsi"/>
+        </w:rPr>
+        <w:t xml:space="preserve"> </w:t>
       </w:r>
       <w:r>
         <w:rPr>
@@ -23169,67 +20989,20 @@
         </w:rPr>
         <w:t>Software Interfaces</w:t>
       </w:r>
-      <w:bookmarkEnd w:id="30"/>
+      <w:bookmarkEnd w:id="28"/>
     </w:p>
     <w:p>
-      <w:pPr>
-        <w:widowControl w:val="0"/>
-        <w:autoSpaceDE w:val="0"/>
-        <w:autoSpaceDN w:val="0"/>
-        <w:adjustRightInd w:val="0"/>
-        <w:spacing w:after="0" w:line="286" w:lineRule="exact"/>
-        <w:jc w:val="both"/>
-        <w:rPr>
-          <w:rFonts w:asciiTheme="minorHAnsi" w:hAnsiTheme="minorHAnsi" w:cstheme="minorHAnsi"/>
-          <w:iCs/>
-          <w:sz w:val="24"/>
-          <w:szCs w:val="24"/>
-        </w:rPr>
-      </w:pPr>
-      <w:r>
-        <w:rPr>
-          <w:rFonts w:asciiTheme="minorHAnsi" w:hAnsiTheme="minorHAnsi" w:cstheme="minorHAnsi"/>
-          <w:iCs/>
-          <w:sz w:val="24"/>
-          <w:szCs w:val="24"/>
-        </w:rPr>
+      <w:r>
         <w:t xml:space="preserve">The </w:t>
       </w:r>
       <w:r>
-        <w:rPr>
-          <w:rFonts w:asciiTheme="minorHAnsi" w:hAnsiTheme="minorHAnsi" w:cstheme="minorHAnsi"/>
-          <w:iCs/>
-          <w:sz w:val="24"/>
-          <w:szCs w:val="24"/>
-        </w:rPr>
-        <w:t xml:space="preserve">client </w:t>
-      </w:r>
-      <w:r>
-        <w:rPr>
-          <w:rFonts w:asciiTheme="minorHAnsi" w:hAnsiTheme="minorHAnsi" w:cstheme="minorHAnsi"/>
-          <w:iCs/>
-          <w:sz w:val="24"/>
-          <w:szCs w:val="24"/>
-        </w:rPr>
-        <w:t>system is connected with the database</w:t>
-      </w:r>
-      <w:r>
-        <w:rPr>
-          <w:rFonts w:asciiTheme="minorHAnsi" w:hAnsiTheme="minorHAnsi" w:cstheme="minorHAnsi"/>
-          <w:iCs/>
-          <w:sz w:val="24"/>
-          <w:szCs w:val="24"/>
-        </w:rPr>
-        <w:t xml:space="preserve"> at server side</w:t>
-      </w:r>
-      <w:r>
-        <w:rPr>
-          <w:rFonts w:asciiTheme="minorHAnsi" w:hAnsiTheme="minorHAnsi" w:cstheme="minorHAnsi"/>
-          <w:iCs/>
-          <w:sz w:val="24"/>
-          <w:szCs w:val="24"/>
-        </w:rPr>
-        <w:t xml:space="preserve"> to retrieve the data for members or managers.</w:t>
+        <w:t>client-side</w:t>
+      </w:r>
+      <w:r>
+        <w:t xml:space="preserve"> software will be installed</w:t>
+      </w:r>
+      <w:r>
+        <w:t xml:space="preserve"> from the android store and which then will retrieve all the necessary user information from Amazon DynamoDB.  The Amazon service will scale as the number of users using the service increase.</w:t>
       </w:r>
     </w:p>
     <w:p>
@@ -23240,12 +21013,18 @@
           <w:rFonts w:asciiTheme="minorHAnsi" w:hAnsiTheme="minorHAnsi" w:cstheme="minorHAnsi"/>
         </w:rPr>
       </w:pPr>
-      <w:bookmarkStart w:id="31" w:name="_Toc490226233"/>
-      <w:r>
-        <w:rPr>
-          <w:rFonts w:asciiTheme="minorHAnsi" w:hAnsiTheme="minorHAnsi" w:cstheme="minorHAnsi"/>
-        </w:rPr>
-        <w:t xml:space="preserve">4.4 </w:t>
+      <w:bookmarkStart w:id="29" w:name="_Toc490226233"/>
+      <w:r>
+        <w:rPr>
+          <w:rFonts w:asciiTheme="minorHAnsi" w:hAnsiTheme="minorHAnsi" w:cstheme="minorHAnsi"/>
+        </w:rPr>
+        <w:t>4.3</w:t>
+      </w:r>
+      <w:r>
+        <w:rPr>
+          <w:rFonts w:asciiTheme="minorHAnsi" w:hAnsiTheme="minorHAnsi" w:cstheme="minorHAnsi"/>
+        </w:rPr>
+        <w:t xml:space="preserve"> </w:t>
       </w:r>
       <w:r>
         <w:rPr>
@@ -23253,7 +21032,20 @@
         </w:rPr>
         <w:t>Communications Interfaces</w:t>
       </w:r>
-      <w:bookmarkEnd w:id="31"/>
+      <w:bookmarkEnd w:id="29"/>
+    </w:p>
+    <w:p>
+      <w:r>
+        <w:t>The communication inter</w:t>
+      </w:r>
+      <w:r>
+        <w:t>face is handled by AWS mobile API. All information passed to the API will be encrypted by the application. The communic</w:t>
+      </w:r>
+      <w:bookmarkStart w:id="30" w:name="_GoBack"/>
+      <w:bookmarkEnd w:id="30"/>
+      <w:r>
+        <w:t>ation is conducted over internet.</w:t>
+      </w:r>
     </w:p>
     <w:p>
       <w:pPr>
@@ -23272,30 +21064,6 @@
           <w:noEndnote/>
         </w:sectPr>
       </w:pPr>
-      <w:r>
-        <w:rPr>
-          <w:rFonts w:asciiTheme="minorHAnsi" w:hAnsiTheme="minorHAnsi" w:cstheme="minorHAnsi"/>
-          <w:sz w:val="24"/>
-          <w:szCs w:val="24"/>
-        </w:rPr>
-        <w:t>Setting up the server into server mode requires that there will be open ports for accepting connections from the clients. The connection between the client and the server uses Connection oriented communication, via TCP/IP—Transfer Control Protocol/Internet Protocol, implements reliable delivery of messages. Connection-oriented communication makes programming easier because the protocol includes mechanisms for detecting and handling errors and an acknowledgment mechanism between client and serv</w:t>
-      </w:r>
-      <w:r>
-        <w:rPr>
-          <w:rFonts w:asciiTheme="minorHAnsi" w:hAnsiTheme="minorHAnsi" w:cstheme="minorHAnsi"/>
-          <w:sz w:val="24"/>
-          <w:szCs w:val="24"/>
-        </w:rPr>
-        <w:t>er</w:t>
-      </w:r>
-      <w:r>
-        <w:rPr>
-          <w:rFonts w:asciiTheme="minorHAnsi" w:hAnsiTheme="minorHAnsi" w:cstheme="minorHAnsi"/>
-          <w:sz w:val="24"/>
-          <w:szCs w:val="24"/>
-        </w:rPr>
-        <w:t>.</w:t>
-      </w:r>
     </w:p>
     <w:p>
       <w:pPr>
@@ -23305,9 +21073,9 @@
           <w:rFonts w:asciiTheme="minorHAnsi" w:hAnsiTheme="minorHAnsi" w:cstheme="minorHAnsi"/>
         </w:rPr>
       </w:pPr>
-      <w:bookmarkStart w:id="32" w:name="page7"/>
-      <w:bookmarkStart w:id="33" w:name="_Toc490226234"/>
-      <w:bookmarkEnd w:id="32"/>
+      <w:bookmarkStart w:id="31" w:name="page7"/>
+      <w:bookmarkStart w:id="32" w:name="_Toc490226234"/>
+      <w:bookmarkEnd w:id="31"/>
       <w:r>
         <w:rPr>
           <w:rFonts w:asciiTheme="minorHAnsi" w:hAnsiTheme="minorHAnsi" w:cstheme="minorHAnsi"/>
@@ -23333,7 +21101,7 @@
         </w:rPr>
         <w:t>functional Requirements</w:t>
       </w:r>
-      <w:bookmarkEnd w:id="33"/>
+      <w:bookmarkEnd w:id="32"/>
     </w:p>
     <w:p>
       <w:pPr>
@@ -23345,7 +21113,7 @@
           <w:szCs w:val="24"/>
         </w:rPr>
       </w:pPr>
-      <w:bookmarkStart w:id="34" w:name="_Toc490226235"/>
+      <w:bookmarkStart w:id="33" w:name="_Toc490226235"/>
       <w:r>
         <w:rPr>
           <w:rFonts w:asciiTheme="minorHAnsi" w:hAnsiTheme="minorHAnsi" w:cstheme="minorHAnsi"/>
@@ -23358,7 +21126,7 @@
         </w:rPr>
         <w:t>Performance Requirements</w:t>
       </w:r>
-      <w:bookmarkEnd w:id="34"/>
+      <w:bookmarkEnd w:id="33"/>
     </w:p>
     <w:p>
       <w:pPr>
@@ -23393,14 +21161,14 @@
           <w:rFonts w:asciiTheme="minorHAnsi" w:hAnsiTheme="minorHAnsi" w:cstheme="minorHAnsi"/>
         </w:rPr>
       </w:pPr>
-      <w:bookmarkStart w:id="35" w:name="_Toc490226236"/>
+      <w:bookmarkStart w:id="34" w:name="_Toc490226236"/>
       <w:r>
         <w:rPr>
           <w:rFonts w:asciiTheme="minorHAnsi" w:hAnsiTheme="minorHAnsi" w:cstheme="minorHAnsi"/>
         </w:rPr>
         <w:t>5.2 Safety Requirements</w:t>
       </w:r>
-      <w:bookmarkEnd w:id="35"/>
+      <w:bookmarkEnd w:id="34"/>
     </w:p>
     <w:p>
       <w:pPr>
@@ -23831,7 +21599,7 @@
           <w:szCs w:val="24"/>
         </w:rPr>
       </w:pPr>
-      <w:bookmarkStart w:id="36" w:name="_Toc490226237"/>
+      <w:bookmarkStart w:id="35" w:name="_Toc490226237"/>
       <w:r>
         <w:rPr>
           <w:rFonts w:asciiTheme="minorHAnsi" w:hAnsiTheme="minorHAnsi" w:cstheme="minorHAnsi"/>
@@ -23845,7 +21613,7 @@
         </w:rPr>
         <w:t>Security Requirements</w:t>
       </w:r>
-      <w:bookmarkEnd w:id="36"/>
+      <w:bookmarkEnd w:id="35"/>
     </w:p>
     <w:p>
       <w:pPr>
@@ -24001,7 +21769,7 @@
           <w:szCs w:val="24"/>
         </w:rPr>
       </w:pPr>
-      <w:bookmarkStart w:id="37" w:name="_Toc490226238"/>
+      <w:bookmarkStart w:id="36" w:name="_Toc490226238"/>
       <w:r>
         <w:rPr>
           <w:rFonts w:asciiTheme="minorHAnsi" w:hAnsiTheme="minorHAnsi" w:cstheme="minorHAnsi"/>
@@ -24014,7 +21782,7 @@
         </w:rPr>
         <w:t>Software Quality Attributes</w:t>
       </w:r>
-      <w:bookmarkEnd w:id="37"/>
+      <w:bookmarkEnd w:id="36"/>
     </w:p>
     <w:p>
       <w:pPr>
@@ -24337,7 +22105,7 @@
           <w:b/>
         </w:rPr>
       </w:pPr>
-      <w:bookmarkStart w:id="38" w:name="_Toc490226239"/>
+      <w:bookmarkStart w:id="37" w:name="_Toc490226239"/>
       <w:r>
         <w:rPr>
           <w:rStyle w:val="Heading1Char"/>
@@ -24347,7 +22115,7 @@
         <w:lastRenderedPageBreak/>
         <w:t>Appendix A: Glossary</w:t>
       </w:r>
-      <w:bookmarkEnd w:id="38"/>
+      <w:bookmarkEnd w:id="37"/>
     </w:p>
     <w:p>
       <w:pPr>
@@ -24373,8 +22141,8 @@
           <w:szCs w:val="24"/>
         </w:rPr>
       </w:pPr>
-      <w:bookmarkStart w:id="39" w:name="page8"/>
-      <w:bookmarkEnd w:id="39"/>
+      <w:bookmarkStart w:id="38" w:name="page8"/>
+      <w:bookmarkEnd w:id="38"/>
       <w:r>
         <w:rPr>
           <w:rFonts w:asciiTheme="minorHAnsi" w:hAnsiTheme="minorHAnsi" w:cstheme="minorHAnsi"/>
@@ -25494,7 +23262,7 @@
         </mc:Choice>
         <mc:Fallback>
           <w:pict>
-            <v:line w14:anchorId="2D48162E" id="Straight Connector 17" o:spid="_x0000_s1026" style="position:absolute;z-index:251663360;visibility:visible;mso-wrap-style:square;mso-wrap-distance-left:9pt;mso-wrap-distance-top:0;mso-wrap-distance-right:9pt;mso-wrap-distance-bottom:0;mso-position-horizontal:absolute;mso-position-horizontal-relative:text;mso-position-vertical:absolute;mso-position-vertical-relative:text" from="0,0" to="494.85pt,0" o:gfxdata="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" strokecolor="#278568" strokeweight="1pt">
+            <v:line w14:anchorId="67A29AD8" id="Straight Connector 17" o:spid="_x0000_s1026" style="position:absolute;z-index:251663360;visibility:visible;mso-wrap-style:square;mso-wrap-distance-left:9pt;mso-wrap-distance-top:0;mso-wrap-distance-right:9pt;mso-wrap-distance-bottom:0;mso-position-horizontal:absolute;mso-position-horizontal-relative:text;mso-position-vertical:absolute;mso-position-vertical-relative:text" from="0,0" to="494.85pt,0" o:gfxdata="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" strokecolor="#278568" strokeweight="1pt">
               <v:stroke joinstyle="miter"/>
             </v:line>
           </w:pict>
@@ -25555,7 +23323,7 @@
         <w:bCs/>
         <w:noProof/>
       </w:rPr>
-      <w:t>26</w:t>
+      <w:t>21</w:t>
     </w:r>
     <w:r>
       <w:rPr>
@@ -25689,7 +23457,7 @@
         </mc:Choice>
         <mc:Fallback>
           <w:pict>
-            <v:line w14:anchorId="60E7A98B" id="Straight Connector 14" o:spid="_x0000_s1026" style="position:absolute;z-index:251659264;visibility:visible;mso-wrap-style:square;mso-wrap-distance-left:9pt;mso-wrap-distance-top:0;mso-wrap-distance-right:9pt;mso-wrap-distance-bottom:0;mso-position-horizontal:absolute;mso-position-horizontal-relative:text;mso-position-vertical:absolute;mso-position-vertical-relative:text" from="-1.95pt,18.3pt" to="492.9pt,18.3pt" o:gfxdata="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" strokecolor="#278568" strokeweight="1pt">
+            <v:line w14:anchorId="38A42D85" id="Straight Connector 14" o:spid="_x0000_s1026" style="position:absolute;z-index:251659264;visibility:visible;mso-wrap-style:square;mso-wrap-distance-left:9pt;mso-wrap-distance-top:0;mso-wrap-distance-right:9pt;mso-wrap-distance-bottom:0;mso-position-horizontal:absolute;mso-position-horizontal-relative:text;mso-position-vertical:absolute;mso-position-vertical-relative:text" from="-1.95pt,18.3pt" to="492.9pt,18.3pt" o:gfxdata="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" strokecolor="#278568" strokeweight="1pt">
               <v:stroke joinstyle="miter"/>
             </v:line>
           </w:pict>
@@ -25833,7 +23601,7 @@
         </mc:Choice>
         <mc:Fallback>
           <w:pict>
-            <v:line w14:anchorId="6F5D64D4" id="Straight Connector 15" o:spid="_x0000_s1026" style="position:absolute;z-index:251661312;visibility:visible;mso-wrap-style:square;mso-wrap-distance-left:9pt;mso-wrap-distance-top:0;mso-wrap-distance-right:9pt;mso-wrap-distance-bottom:0;mso-position-horizontal:absolute;mso-position-horizontal-relative:text;mso-position-vertical:absolute;mso-position-vertical-relative:text" from="0,0" to="494.85pt,0" o:gfxdata="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" strokecolor="#278568" strokeweight="1pt">
+            <v:line w14:anchorId="542F3753" id="Straight Connector 15" o:spid="_x0000_s1026" style="position:absolute;z-index:251661312;visibility:visible;mso-wrap-style:square;mso-wrap-distance-left:9pt;mso-wrap-distance-top:0;mso-wrap-distance-right:9pt;mso-wrap-distance-bottom:0;mso-position-horizontal:absolute;mso-position-horizontal-relative:text;mso-position-vertical:absolute;mso-position-vertical-relative:text" from="0,0" to="494.85pt,0" o:gfxdata="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" strokecolor="#278568" strokeweight="1pt">
               <v:stroke joinstyle="miter"/>
             </v:line>
           </w:pict>
@@ -29215,7 +26983,7 @@
     <w:lsdException w:name="Table Web 2" w:semiHidden="1" w:unhideWhenUsed="1"/>
     <w:lsdException w:name="Table Web 3" w:semiHidden="1" w:unhideWhenUsed="1"/>
     <w:lsdException w:name="Balloon Text" w:semiHidden="1" w:unhideWhenUsed="1"/>
-    <w:lsdException w:name="Table Grid" w:semiHidden="1" w:uiPriority="39" w:unhideWhenUsed="1"/>
+    <w:lsdException w:name="Table Grid" w:uiPriority="39"/>
     <w:lsdException w:name="Table Theme" w:semiHidden="1" w:unhideWhenUsed="1"/>
     <w:lsdException w:name="Placeholder Text" w:semiHidden="1"/>
     <w:lsdException w:name="No Spacing" w:uiPriority="1" w:qFormat="1"/>
@@ -30203,7 +27971,7 @@
 </file>
 
 <file path=customXml/itemProps1.xml><?xml version="1.0" encoding="utf-8"?>
-<ds:datastoreItem xmlns:ds="http://schemas.openxmlformats.org/officeDocument/2006/customXml" ds:itemID="{9A3EF733-561F-4502-847A-7CCEE935E917}">
+<ds:datastoreItem xmlns:ds="http://schemas.openxmlformats.org/officeDocument/2006/customXml" ds:itemID="{6BA9B305-E004-4161-99C1-56C27F0B6AE4}">
   <ds:schemaRefs>
     <ds:schemaRef ds:uri="http://schemas.openxmlformats.org/officeDocument/2006/bibliography"/>
   </ds:schemaRefs>

</xml_diff>

<commit_message>
Made changes to password recovery usecase in srs
</commit_message>
<xml_diff>
--- a/FYP proposal V1/SRS_LocAdoc.docx
+++ b/FYP proposal V1/SRS_LocAdoc.docx
@@ -142,7 +142,7 @@
           </mc:Choice>
           <mc:Fallback>
             <w:pict>
-              <v:group w14:anchorId="46C1361D" id="Group 114" o:spid="_x0000_s1026" style="position:absolute;margin-left:27.55pt;margin-top:36pt;width:17.75pt;height:719.95pt;z-index:251654144;mso-width-percent:29;mso-height-percent:909;mso-position-horizontal-relative:page;mso-position-vertical-relative:page;mso-width-percent:29;mso-height-percent:909" coordsize="2286,91440" o:gfxdata="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">
+              <v:group w14:anchorId="6AAEF655" id="Group 114" o:spid="_x0000_s1026" style="position:absolute;margin-left:27.55pt;margin-top:36pt;width:17.75pt;height:719.95pt;z-index:251654144;mso-width-percent:29;mso-height-percent:909;mso-position-horizontal-relative:page;mso-position-vertical-relative:page;mso-width-percent:29;mso-height-percent:909" coordsize="2286,91440" o:gfxdata="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">
                 <v:rect id="Rectangle 115" o:spid="_x0000_s1027" style="position:absolute;width:2286;height:87820;visibility:visible;mso-wrap-style:square;v-text-anchor:middle" o:gfxdata="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" filled="f" stroked="f" strokeweight="1pt"/>
                 <v:rect id="Rectangle 116" o:spid="_x0000_s1028" style="position:absolute;top:89154;width:2286;height:2286;visibility:visible;mso-wrap-style:square;v-text-anchor:middle" o:gfxdata="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" filled="f" stroked="f" strokeweight="1pt">
                   <v:path arrowok="t"/>
@@ -6121,27 +6121,7 @@
           <w:sz w:val="24"/>
           <w:szCs w:val="24"/>
         </w:rPr>
-        <w:t xml:space="preserve">Our solution aim to provide a secure vault for document storage so the it does not get into wrong hands even if the device is compromised. The solution also </w:t>
-      </w:r>
-      <w:proofErr w:type="gramStart"/>
-      <w:r>
-        <w:rPr>
-          <w:rFonts w:asciiTheme="minorHAnsi" w:hAnsiTheme="minorHAnsi" w:cstheme="minorHAnsi"/>
-          <w:iCs/>
-          <w:sz w:val="24"/>
-          <w:szCs w:val="24"/>
-        </w:rPr>
-        <w:t>provide</w:t>
-      </w:r>
-      <w:proofErr w:type="gramEnd"/>
-      <w:r>
-        <w:rPr>
-          <w:rFonts w:asciiTheme="minorHAnsi" w:hAnsiTheme="minorHAnsi" w:cstheme="minorHAnsi"/>
-          <w:iCs/>
-          <w:sz w:val="24"/>
-          <w:szCs w:val="24"/>
-        </w:rPr>
-        <w:t xml:space="preserve"> a secure backup cloud storage with double layer encryption one by the app itself and one by Amazon server.</w:t>
+        <w:t>Our solution aim to provide a secure vault for document storage so the it does not get into wrong hands even if the device is compromised. The solution also provide a secure backup cloud storage with double layer encryption one by the app itself and one by Amazon server.</w:t>
       </w:r>
     </w:p>
     <w:p>
@@ -8698,29 +8678,7 @@
                 <w:szCs w:val="24"/>
                 <w:lang w:eastAsia="zh-CN"/>
               </w:rPr>
-              <w:t xml:space="preserve"> with fields asking for </w:t>
-            </w:r>
-            <w:proofErr w:type="gramStart"/>
-            <w:r>
-              <w:rPr>
-                <w:rFonts w:asciiTheme="minorHAnsi" w:eastAsia="SimSun" w:hAnsiTheme="minorHAnsi" w:cstheme="minorHAnsi"/>
-                <w:color w:val="000000"/>
-                <w:sz w:val="24"/>
-                <w:szCs w:val="24"/>
-                <w:lang w:eastAsia="zh-CN"/>
-              </w:rPr>
-              <w:t>users</w:t>
-            </w:r>
-            <w:proofErr w:type="gramEnd"/>
-            <w:r>
-              <w:rPr>
-                <w:rFonts w:asciiTheme="minorHAnsi" w:eastAsia="SimSun" w:hAnsiTheme="minorHAnsi" w:cstheme="minorHAnsi"/>
-                <w:color w:val="000000"/>
-                <w:sz w:val="24"/>
-                <w:szCs w:val="24"/>
-                <w:lang w:eastAsia="zh-CN"/>
-              </w:rPr>
-              <w:t xml:space="preserve"> particulars</w:t>
+              <w:t xml:space="preserve"> with fields asking for users particulars</w:t>
             </w:r>
             <w:r>
               <w:rPr>
@@ -10409,29 +10367,7 @@
                 <w:szCs w:val="24"/>
                 <w:lang w:eastAsia="zh-CN"/>
               </w:rPr>
-              <w:t xml:space="preserve">The activity </w:t>
-            </w:r>
-            <w:proofErr w:type="gramStart"/>
-            <w:r>
-              <w:rPr>
-                <w:rFonts w:asciiTheme="minorHAnsi" w:eastAsia="SimSun" w:hAnsiTheme="minorHAnsi" w:cstheme="minorHAnsi"/>
-                <w:color w:val="000000"/>
-                <w:sz w:val="24"/>
-                <w:szCs w:val="24"/>
-                <w:lang w:eastAsia="zh-CN"/>
-              </w:rPr>
-              <w:t>receive</w:t>
-            </w:r>
-            <w:proofErr w:type="gramEnd"/>
-            <w:r>
-              <w:rPr>
-                <w:rFonts w:asciiTheme="minorHAnsi" w:eastAsia="SimSun" w:hAnsiTheme="minorHAnsi" w:cstheme="minorHAnsi"/>
-                <w:color w:val="000000"/>
-                <w:sz w:val="24"/>
-                <w:szCs w:val="24"/>
-                <w:lang w:eastAsia="zh-CN"/>
-              </w:rPr>
-              <w:t xml:space="preserve"> a fail reply AWS Cognito </w:t>
+              <w:t xml:space="preserve">The activity receive a fail reply AWS Cognito </w:t>
             </w:r>
             <w:r>
               <w:rPr>
@@ -11236,39 +11172,17 @@
                 <w:szCs w:val="24"/>
                 <w:lang w:eastAsia="zh-CN"/>
               </w:rPr>
-              <w:t>, AWS Dynamo DB, AWS S</w:t>
-            </w:r>
-            <w:proofErr w:type="gramStart"/>
-            <w:r>
-              <w:rPr>
-                <w:rFonts w:asciiTheme="minorHAnsi" w:eastAsia="SimSun" w:hAnsiTheme="minorHAnsi" w:cstheme="minorHAnsi"/>
-                <w:color w:val="000000"/>
-                <w:sz w:val="24"/>
-                <w:szCs w:val="24"/>
-                <w:lang w:eastAsia="zh-CN"/>
-              </w:rPr>
-              <w:t>3</w:t>
-            </w:r>
-            <w:r>
-              <w:rPr>
-                <w:rFonts w:asciiTheme="minorHAnsi" w:eastAsia="SimSun" w:hAnsiTheme="minorHAnsi" w:cstheme="minorHAnsi"/>
-                <w:color w:val="000000"/>
-                <w:sz w:val="24"/>
-                <w:szCs w:val="24"/>
-                <w:lang w:eastAsia="zh-CN"/>
-              </w:rPr>
-              <w:t>,Device</w:t>
-            </w:r>
-            <w:proofErr w:type="gramEnd"/>
-            <w:r>
-              <w:rPr>
-                <w:rFonts w:asciiTheme="minorHAnsi" w:eastAsia="SimSun" w:hAnsiTheme="minorHAnsi" w:cstheme="minorHAnsi"/>
-                <w:color w:val="000000"/>
-                <w:sz w:val="24"/>
-                <w:szCs w:val="24"/>
-                <w:lang w:eastAsia="zh-CN"/>
-              </w:rPr>
-              <w:t>.</w:t>
+              <w:t>, AWS Dynamo DB, AWS S3</w:t>
+            </w:r>
+            <w:r>
+              <w:rPr>
+                <w:rFonts w:asciiTheme="minorHAnsi" w:eastAsia="SimSun" w:hAnsiTheme="minorHAnsi" w:cstheme="minorHAnsi"/>
+                <w:color w:val="000000"/>
+                <w:sz w:val="24"/>
+                <w:szCs w:val="24"/>
+                <w:lang w:eastAsia="zh-CN"/>
+              </w:rPr>
+              <w:t>,Device.</w:t>
             </w:r>
           </w:p>
         </w:tc>
@@ -12116,17 +12030,19 @@
           </w:tcPr>
           <w:p>
             <w:pPr>
-              <w:rPr>
-                <w:rFonts w:ascii="Arial" w:eastAsia="SimSun" w:hAnsi="Arial" w:cs="Arial"/>
-                <w:color w:val="000000"/>
-                <w:sz w:val="24"/>
-                <w:szCs w:val="24"/>
-                <w:lang w:eastAsia="zh-CN"/>
-              </w:rPr>
-            </w:pPr>
-            <w:r>
-              <w:rPr>
-                <w:rFonts w:ascii="Arial" w:eastAsia="SimSun" w:hAnsi="Arial" w:cs="Arial"/>
+              <w:spacing w:after="0" w:line="256" w:lineRule="auto"/>
+              <w:jc w:val="both"/>
+              <w:rPr>
+                <w:rFonts w:asciiTheme="minorHAnsi" w:eastAsia="SimSun" w:hAnsiTheme="minorHAnsi" w:cstheme="minorHAnsi"/>
+                <w:color w:val="000000"/>
+                <w:sz w:val="24"/>
+                <w:szCs w:val="24"/>
+                <w:lang w:eastAsia="zh-CN"/>
+              </w:rPr>
+            </w:pPr>
+            <w:r>
+              <w:rPr>
+                <w:rFonts w:asciiTheme="minorHAnsi" w:eastAsia="SimSun" w:hAnsiTheme="minorHAnsi" w:cstheme="minorHAnsi"/>
                 <w:color w:val="000000"/>
                 <w:sz w:val="24"/>
                 <w:szCs w:val="24"/>
@@ -12199,17 +12115,19 @@
           </w:tcPr>
           <w:p>
             <w:pPr>
-              <w:rPr>
-                <w:rFonts w:ascii="Arial" w:eastAsia="SimSun" w:hAnsi="Arial" w:cs="Arial"/>
-                <w:color w:val="000000"/>
-                <w:sz w:val="24"/>
-                <w:szCs w:val="24"/>
-                <w:lang w:eastAsia="zh-CN"/>
-              </w:rPr>
-            </w:pPr>
-            <w:r>
-              <w:rPr>
-                <w:rFonts w:ascii="Arial" w:eastAsia="SimSun" w:hAnsi="Arial" w:cs="Arial"/>
+              <w:spacing w:after="0" w:line="256" w:lineRule="auto"/>
+              <w:jc w:val="both"/>
+              <w:rPr>
+                <w:rFonts w:asciiTheme="minorHAnsi" w:eastAsia="SimSun" w:hAnsiTheme="minorHAnsi" w:cstheme="minorHAnsi"/>
+                <w:color w:val="000000"/>
+                <w:sz w:val="24"/>
+                <w:szCs w:val="24"/>
+                <w:lang w:eastAsia="zh-CN"/>
+              </w:rPr>
+            </w:pPr>
+            <w:r>
+              <w:rPr>
+                <w:rFonts w:asciiTheme="minorHAnsi" w:eastAsia="SimSun" w:hAnsiTheme="minorHAnsi" w:cstheme="minorHAnsi"/>
                 <w:color w:val="000000"/>
                 <w:sz w:val="24"/>
                 <w:szCs w:val="24"/>
@@ -12283,17 +12201,19 @@
           </w:tcPr>
           <w:p>
             <w:pPr>
-              <w:rPr>
-                <w:rFonts w:ascii="Arial" w:eastAsia="SimSun" w:hAnsi="Arial" w:cs="Arial"/>
-                <w:color w:val="000000"/>
-                <w:sz w:val="24"/>
-                <w:szCs w:val="24"/>
-                <w:lang w:eastAsia="zh-CN"/>
-              </w:rPr>
-            </w:pPr>
-            <w:r>
-              <w:rPr>
-                <w:rFonts w:ascii="Arial" w:eastAsia="SimSun" w:hAnsi="Arial" w:cs="Arial"/>
+              <w:spacing w:after="0" w:line="256" w:lineRule="auto"/>
+              <w:jc w:val="both"/>
+              <w:rPr>
+                <w:rFonts w:asciiTheme="minorHAnsi" w:eastAsia="SimSun" w:hAnsiTheme="minorHAnsi" w:cstheme="minorHAnsi"/>
+                <w:color w:val="000000"/>
+                <w:sz w:val="24"/>
+                <w:szCs w:val="24"/>
+                <w:lang w:eastAsia="zh-CN"/>
+              </w:rPr>
+            </w:pPr>
+            <w:r>
+              <w:rPr>
+                <w:rFonts w:asciiTheme="minorHAnsi" w:eastAsia="SimSun" w:hAnsiTheme="minorHAnsi" w:cstheme="minorHAnsi"/>
                 <w:color w:val="000000"/>
                 <w:sz w:val="24"/>
                 <w:szCs w:val="24"/>
@@ -12367,33 +12287,35 @@
           </w:tcPr>
           <w:p>
             <w:pPr>
-              <w:rPr>
-                <w:rFonts w:ascii="Arial" w:eastAsiaTheme="minorEastAsia" w:hAnsi="Arial" w:cs="Arial"/>
-                <w:color w:val="000000"/>
-                <w:sz w:val="24"/>
-                <w:szCs w:val="24"/>
-                <w:lang w:val="nb-NO" w:eastAsia="ko-KR"/>
-              </w:rPr>
-            </w:pPr>
-            <w:r>
-              <w:rPr>
-                <w:rFonts w:ascii="Arial" w:eastAsia="SimSun" w:hAnsi="Arial" w:cs="Arial"/>
-                <w:color w:val="000000"/>
-                <w:sz w:val="24"/>
-                <w:szCs w:val="24"/>
-                <w:lang w:eastAsia="zh-CN"/>
-              </w:rPr>
-              <w:t>User who is interacting with the application</w:t>
-            </w:r>
-            <w:r>
-              <w:rPr>
-                <w:rFonts w:ascii="Arial" w:eastAsiaTheme="minorEastAsia" w:hAnsi="Arial" w:cs="Arial"/>
-                <w:color w:val="000000"/>
-                <w:sz w:val="24"/>
-                <w:szCs w:val="24"/>
-                <w:lang w:eastAsia="ko-KR"/>
-              </w:rPr>
-              <w:t>, Amazon Identity Provider, Amazon Web Service Cognito, STS(Security Token Service) and DynamoDB</w:t>
+              <w:spacing w:after="0" w:line="256" w:lineRule="auto"/>
+              <w:jc w:val="both"/>
+              <w:rPr>
+                <w:rFonts w:asciiTheme="minorHAnsi" w:eastAsia="SimSun" w:hAnsiTheme="minorHAnsi" w:cstheme="minorHAnsi"/>
+                <w:color w:val="000000"/>
+                <w:sz w:val="24"/>
+                <w:szCs w:val="24"/>
+                <w:lang w:eastAsia="zh-CN"/>
+              </w:rPr>
+            </w:pPr>
+            <w:r>
+              <w:rPr>
+                <w:rFonts w:asciiTheme="minorHAnsi" w:eastAsia="SimSun" w:hAnsiTheme="minorHAnsi" w:cstheme="minorHAnsi"/>
+                <w:color w:val="000000"/>
+                <w:sz w:val="24"/>
+                <w:szCs w:val="24"/>
+                <w:lang w:eastAsia="zh-CN"/>
+              </w:rPr>
+              <w:t>User who is interacting with the application, Amazon Identity Provider, Amazon Web Service Cognito, STS(Security Token Service) and DynamoDB</w:t>
+            </w:r>
+            <w:r>
+              <w:rPr>
+                <w:rFonts w:asciiTheme="minorHAnsi" w:eastAsia="SimSun" w:hAnsiTheme="minorHAnsi" w:cstheme="minorHAnsi"/>
+                <w:color w:val="000000"/>
+                <w:sz w:val="24"/>
+                <w:szCs w:val="24"/>
+                <w:lang w:eastAsia="zh-CN"/>
+              </w:rPr>
+              <w:t xml:space="preserve"> and Login activity</w:t>
             </w:r>
           </w:p>
         </w:tc>
@@ -12460,45 +12382,25 @@
           </w:tcPr>
           <w:p>
             <w:pPr>
-              <w:rPr>
-                <w:rFonts w:ascii="Arial" w:eastAsiaTheme="minorEastAsia" w:hAnsi="Arial" w:cs="Arial"/>
-                <w:color w:val="000000"/>
-                <w:sz w:val="24"/>
-                <w:szCs w:val="24"/>
-                <w:lang w:eastAsia="ko-KR"/>
-              </w:rPr>
-            </w:pPr>
-            <w:r>
-              <w:rPr>
-                <w:rFonts w:ascii="Arial" w:eastAsiaTheme="minorEastAsia" w:hAnsi="Arial" w:cs="Arial"/>
-                <w:color w:val="000000"/>
-                <w:sz w:val="24"/>
-                <w:szCs w:val="24"/>
-                <w:lang w:eastAsia="ko-KR"/>
-              </w:rPr>
-              <w:t xml:space="preserve">User has the mobile application in mobile device </w:t>
-            </w:r>
-            <w:proofErr w:type="gramStart"/>
-            <w:r>
-              <w:rPr>
-                <w:rFonts w:ascii="Arial" w:eastAsiaTheme="minorEastAsia" w:hAnsi="Arial" w:cs="Arial"/>
-                <w:color w:val="000000"/>
-                <w:sz w:val="24"/>
-                <w:szCs w:val="24"/>
-                <w:lang w:eastAsia="ko-KR"/>
-              </w:rPr>
-              <w:t>and  account</w:t>
-            </w:r>
-            <w:proofErr w:type="gramEnd"/>
-            <w:r>
-              <w:rPr>
-                <w:rFonts w:ascii="Arial" w:eastAsiaTheme="minorEastAsia" w:hAnsi="Arial" w:cs="Arial"/>
-                <w:color w:val="000000"/>
-                <w:sz w:val="24"/>
-                <w:szCs w:val="24"/>
-                <w:lang w:eastAsia="ko-KR"/>
-              </w:rPr>
-              <w:t>(User ID + password) in the Mobile App. And the account should have the verified either user Email or Contact Number to authentication in recovery step.</w:t>
+              <w:spacing w:after="0" w:line="256" w:lineRule="auto"/>
+              <w:jc w:val="both"/>
+              <w:rPr>
+                <w:rFonts w:asciiTheme="minorHAnsi" w:eastAsia="SimSun" w:hAnsiTheme="minorHAnsi" w:cstheme="minorHAnsi"/>
+                <w:color w:val="000000"/>
+                <w:sz w:val="24"/>
+                <w:szCs w:val="24"/>
+                <w:lang w:eastAsia="zh-CN"/>
+              </w:rPr>
+            </w:pPr>
+            <w:r>
+              <w:rPr>
+                <w:rFonts w:asciiTheme="minorHAnsi" w:eastAsia="SimSun" w:hAnsiTheme="minorHAnsi" w:cstheme="minorHAnsi"/>
+                <w:color w:val="000000"/>
+                <w:sz w:val="24"/>
+                <w:szCs w:val="24"/>
+                <w:lang w:eastAsia="zh-CN"/>
+              </w:rPr>
+              <w:t>User has the mobile application in mobile device and  account(User ID + password) in the Mobile App. And the account should have the verified either user Email or Contact Number to authentication in recovery step.</w:t>
             </w:r>
           </w:p>
         </w:tc>
@@ -12565,353 +12467,468 @@
           </w:tcPr>
           <w:p>
             <w:pPr>
-              <w:rPr>
-                <w:rFonts w:ascii="Arial" w:eastAsiaTheme="minorEastAsia" w:hAnsi="Arial" w:cs="Arial"/>
-                <w:color w:val="000000"/>
-                <w:sz w:val="24"/>
-                <w:szCs w:val="24"/>
-                <w:lang w:eastAsia="ko-KR"/>
-              </w:rPr>
-            </w:pPr>
-            <w:r>
-              <w:rPr>
-                <w:rFonts w:ascii="Arial" w:eastAsiaTheme="minorEastAsia" w:hAnsi="Arial" w:cs="Arial"/>
-                <w:color w:val="000000"/>
-                <w:sz w:val="24"/>
-                <w:szCs w:val="24"/>
-                <w:lang w:eastAsia="ko-KR"/>
-              </w:rPr>
-              <w:t>Step 1 : Application display Login Screen</w:t>
-            </w:r>
-          </w:p>
-          <w:p>
-            <w:pPr>
-              <w:rPr>
-                <w:rFonts w:ascii="Arial" w:eastAsiaTheme="minorEastAsia" w:hAnsi="Arial" w:cs="Arial"/>
-                <w:color w:val="000000"/>
-                <w:sz w:val="24"/>
-                <w:szCs w:val="24"/>
-                <w:lang w:eastAsia="ko-KR"/>
-              </w:rPr>
-            </w:pPr>
-            <w:r>
-              <w:rPr>
-                <w:rFonts w:ascii="Arial" w:eastAsiaTheme="minorEastAsia" w:hAnsi="Arial" w:cs="Arial"/>
-                <w:color w:val="000000"/>
-                <w:sz w:val="24"/>
-                <w:szCs w:val="24"/>
-                <w:lang w:eastAsia="ko-KR"/>
+              <w:spacing w:after="0" w:line="256" w:lineRule="auto"/>
+              <w:jc w:val="both"/>
+              <w:rPr>
+                <w:rFonts w:asciiTheme="minorHAnsi" w:eastAsia="SimSun" w:hAnsiTheme="minorHAnsi" w:cstheme="minorHAnsi"/>
+                <w:color w:val="000000"/>
+                <w:sz w:val="24"/>
+                <w:szCs w:val="24"/>
+                <w:lang w:eastAsia="zh-CN"/>
+              </w:rPr>
+            </w:pPr>
+            <w:r>
+              <w:rPr>
+                <w:rFonts w:asciiTheme="minorHAnsi" w:eastAsia="SimSun" w:hAnsiTheme="minorHAnsi" w:cstheme="minorHAnsi"/>
+                <w:color w:val="000000"/>
+                <w:sz w:val="24"/>
+                <w:szCs w:val="24"/>
+                <w:lang w:eastAsia="zh-CN"/>
+              </w:rPr>
+              <w:t>Step 1</w:t>
+            </w:r>
+            <w:r>
+              <w:rPr>
+                <w:rFonts w:asciiTheme="minorHAnsi" w:eastAsia="SimSun" w:hAnsiTheme="minorHAnsi" w:cstheme="minorHAnsi"/>
+                <w:color w:val="000000"/>
+                <w:sz w:val="24"/>
+                <w:szCs w:val="24"/>
+                <w:lang w:eastAsia="zh-CN"/>
+              </w:rPr>
+              <w:t xml:space="preserve">: </w:t>
+            </w:r>
+            <w:r>
+              <w:rPr>
+                <w:rFonts w:asciiTheme="minorHAnsi" w:eastAsia="SimSun" w:hAnsiTheme="minorHAnsi" w:cstheme="minorHAnsi"/>
+                <w:color w:val="000000"/>
+                <w:sz w:val="24"/>
+                <w:szCs w:val="24"/>
+                <w:lang w:eastAsia="zh-CN"/>
+              </w:rPr>
+              <w:t>Activity</w:t>
+            </w:r>
+            <w:r>
+              <w:rPr>
+                <w:rFonts w:asciiTheme="minorHAnsi" w:eastAsia="SimSun" w:hAnsiTheme="minorHAnsi" w:cstheme="minorHAnsi"/>
+                <w:color w:val="000000"/>
+                <w:sz w:val="24"/>
+                <w:szCs w:val="24"/>
+                <w:lang w:eastAsia="zh-CN"/>
+              </w:rPr>
+              <w:t xml:space="preserve"> display Login Screen</w:t>
+            </w:r>
+          </w:p>
+          <w:p>
+            <w:pPr>
+              <w:spacing w:after="0" w:line="256" w:lineRule="auto"/>
+              <w:jc w:val="both"/>
+              <w:rPr>
+                <w:rFonts w:asciiTheme="minorHAnsi" w:eastAsia="SimSun" w:hAnsiTheme="minorHAnsi" w:cstheme="minorHAnsi"/>
+                <w:color w:val="000000"/>
+                <w:sz w:val="24"/>
+                <w:szCs w:val="24"/>
+                <w:lang w:eastAsia="zh-CN"/>
+              </w:rPr>
+            </w:pPr>
+            <w:r>
+              <w:rPr>
+                <w:rFonts w:asciiTheme="minorHAnsi" w:eastAsia="SimSun" w:hAnsiTheme="minorHAnsi" w:cstheme="minorHAnsi"/>
+                <w:color w:val="000000"/>
+                <w:sz w:val="24"/>
+                <w:szCs w:val="24"/>
+                <w:lang w:eastAsia="zh-CN"/>
               </w:rPr>
               <w:t>Step 2: User select the Forgot Password in Login Screen to recover user’s password.</w:t>
             </w:r>
           </w:p>
           <w:p>
             <w:pPr>
-              <w:rPr>
-                <w:rFonts w:ascii="Arial" w:eastAsiaTheme="minorEastAsia" w:hAnsi="Arial" w:cs="Arial"/>
-                <w:color w:val="000000"/>
-                <w:sz w:val="24"/>
-                <w:szCs w:val="24"/>
-                <w:lang w:eastAsia="ko-KR"/>
-              </w:rPr>
-            </w:pPr>
-            <w:r>
-              <w:rPr>
-                <w:rFonts w:ascii="Arial" w:eastAsiaTheme="minorEastAsia" w:hAnsi="Arial" w:cs="Arial"/>
-                <w:color w:val="000000"/>
-                <w:sz w:val="24"/>
-                <w:szCs w:val="24"/>
-                <w:lang w:eastAsia="ko-KR"/>
-              </w:rPr>
-              <w:t xml:space="preserve">Step 3: </w:t>
-            </w:r>
-            <w:r>
-              <w:rPr>
-                <w:rFonts w:ascii="Arial" w:eastAsiaTheme="minorEastAsia" w:hAnsi="Arial" w:cs="Arial"/>
-                <w:color w:val="000000"/>
-                <w:sz w:val="24"/>
-                <w:szCs w:val="24"/>
-                <w:lang w:eastAsia="ko-KR"/>
-              </w:rPr>
-              <w:t>Login with Op</w:t>
-            </w:r>
-            <w:r>
-              <w:rPr>
-                <w:rFonts w:ascii="Arial" w:eastAsiaTheme="minorEastAsia" w:hAnsi="Arial" w:cs="Arial"/>
-                <w:color w:val="000000"/>
-                <w:sz w:val="24"/>
-                <w:szCs w:val="24"/>
-                <w:lang w:eastAsia="ko-KR"/>
-              </w:rPr>
-              <w:t>enID Connect: Facebook OpenID</w:t>
-            </w:r>
-            <w:r>
-              <w:rPr>
-                <w:rFonts w:ascii="Arial" w:eastAsiaTheme="minorEastAsia" w:hAnsi="Arial" w:cs="Arial"/>
-                <w:color w:val="000000"/>
-                <w:sz w:val="24"/>
-                <w:szCs w:val="24"/>
-                <w:lang w:eastAsia="ko-KR"/>
-              </w:rPr>
-              <w:t xml:space="preserve"> as Identity provider to receive access. </w:t>
-            </w:r>
-            <w:r>
-              <w:rPr>
-                <w:rFonts w:ascii="Arial" w:eastAsiaTheme="minorEastAsia" w:hAnsi="Arial" w:cs="Arial"/>
-                <w:color w:val="000000"/>
-                <w:sz w:val="24"/>
-                <w:szCs w:val="24"/>
-                <w:lang w:eastAsia="ko-KR"/>
-              </w:rPr>
-              <w:t>(</w:t>
-            </w:r>
-            <w:r>
-              <w:rPr>
-                <w:rFonts w:ascii="Arial" w:eastAsiaTheme="minorEastAsia" w:hAnsi="Arial" w:cs="Arial"/>
-                <w:color w:val="000000"/>
-                <w:sz w:val="24"/>
-                <w:szCs w:val="24"/>
-                <w:lang w:eastAsia="ko-KR"/>
-              </w:rPr>
-              <w:t xml:space="preserve">Because Amazon Web Service Cognito can support the Guest Access or unauthenticated access, this step </w:t>
-            </w:r>
-            <w:r>
-              <w:rPr>
-                <w:rFonts w:ascii="Arial" w:eastAsiaTheme="minorEastAsia" w:hAnsi="Arial" w:cs="Arial"/>
-                <w:color w:val="000000"/>
-                <w:sz w:val="24"/>
-                <w:szCs w:val="24"/>
-                <w:lang w:eastAsia="ko-KR"/>
-              </w:rPr>
-              <w:t>can</w:t>
-            </w:r>
-            <w:r>
-              <w:rPr>
-                <w:rFonts w:ascii="Arial" w:eastAsiaTheme="minorEastAsia" w:hAnsi="Arial" w:cs="Arial"/>
-                <w:color w:val="000000"/>
-                <w:sz w:val="24"/>
-                <w:szCs w:val="24"/>
-                <w:lang w:eastAsia="ko-KR"/>
-              </w:rPr>
-              <w:t xml:space="preserve"> be optional.</w:t>
-            </w:r>
-            <w:r>
-              <w:rPr>
-                <w:rFonts w:ascii="Arial" w:eastAsiaTheme="minorEastAsia" w:hAnsi="Arial" w:cs="Arial"/>
-                <w:color w:val="000000"/>
-                <w:sz w:val="24"/>
-                <w:szCs w:val="24"/>
-                <w:lang w:eastAsia="ko-KR"/>
-              </w:rPr>
-              <w:t>)</w:t>
-            </w:r>
-          </w:p>
-          <w:p>
-            <w:pPr>
-              <w:rPr>
-                <w:rFonts w:ascii="Arial" w:eastAsiaTheme="minorEastAsia" w:hAnsi="Arial" w:cs="Arial"/>
-                <w:color w:val="000000"/>
-                <w:sz w:val="24"/>
-                <w:szCs w:val="24"/>
-                <w:lang w:eastAsia="ko-KR"/>
-              </w:rPr>
-            </w:pPr>
-            <w:r>
-              <w:rPr>
-                <w:rFonts w:ascii="Arial" w:eastAsiaTheme="minorEastAsia" w:hAnsi="Arial" w:cs="Arial"/>
-                <w:color w:val="000000"/>
-                <w:sz w:val="24"/>
-                <w:szCs w:val="24"/>
-                <w:lang w:eastAsia="ko-KR"/>
-              </w:rPr>
-              <w:t xml:space="preserve">Step 4: User choose the Recovery method Either Email or Phone. </w:t>
-            </w:r>
-          </w:p>
-          <w:p>
-            <w:pPr>
-              <w:rPr>
-                <w:rFonts w:ascii="Arial" w:eastAsiaTheme="minorEastAsia" w:hAnsi="Arial" w:cs="Arial"/>
-                <w:color w:val="000000"/>
-                <w:sz w:val="24"/>
-                <w:szCs w:val="24"/>
-                <w:lang w:eastAsia="ko-KR"/>
-              </w:rPr>
-            </w:pPr>
-            <w:r>
-              <w:rPr>
-                <w:rFonts w:ascii="Arial" w:eastAsiaTheme="minorEastAsia" w:hAnsi="Arial" w:cs="Arial"/>
-                <w:color w:val="000000"/>
-                <w:sz w:val="24"/>
-                <w:szCs w:val="24"/>
-                <w:lang w:eastAsia="ko-KR"/>
-              </w:rPr>
-              <w:t>Step 5: (Backend) End user device and AWS Cognito exchange the identities (Authenticated identities or Guest identities).</w:t>
-            </w:r>
-          </w:p>
-          <w:p>
-            <w:pPr>
-              <w:rPr>
-                <w:rFonts w:ascii="Arial" w:eastAsiaTheme="minorEastAsia" w:hAnsi="Arial" w:cs="Arial"/>
-                <w:color w:val="000000"/>
-                <w:sz w:val="24"/>
-                <w:szCs w:val="24"/>
-                <w:lang w:eastAsia="ko-KR"/>
-              </w:rPr>
-            </w:pPr>
-            <w:r>
-              <w:rPr>
-                <w:rFonts w:ascii="Arial" w:eastAsiaTheme="minorEastAsia" w:hAnsi="Arial" w:cs="Arial"/>
-                <w:color w:val="000000"/>
-                <w:sz w:val="24"/>
-                <w:szCs w:val="24"/>
-                <w:lang w:eastAsia="ko-KR"/>
-              </w:rPr>
-              <w:t>Step 6: After Exchange, AWS STS (Security Token Service) send the temporary token to End user</w:t>
-            </w:r>
-            <w:r>
-              <w:rPr>
-                <w:rFonts w:ascii="Arial" w:eastAsiaTheme="minorEastAsia" w:hAnsi="Arial" w:cs="Arial"/>
-                <w:color w:val="000000"/>
-                <w:sz w:val="24"/>
-                <w:szCs w:val="24"/>
-                <w:lang w:eastAsia="ko-KR"/>
-              </w:rPr>
-              <w:t>’s</w:t>
-            </w:r>
-            <w:r>
-              <w:rPr>
-                <w:rFonts w:ascii="Arial" w:eastAsiaTheme="minorEastAsia" w:hAnsi="Arial" w:cs="Arial"/>
-                <w:color w:val="000000"/>
-                <w:sz w:val="24"/>
-                <w:szCs w:val="24"/>
-                <w:lang w:eastAsia="ko-KR"/>
-              </w:rPr>
-              <w:t xml:space="preserve"> email or phone (SMS)</w:t>
-            </w:r>
-            <w:r>
-              <w:rPr>
-                <w:rFonts w:ascii="Arial" w:eastAsiaTheme="minorEastAsia" w:hAnsi="Arial" w:cs="Arial"/>
-                <w:color w:val="000000"/>
-                <w:sz w:val="24"/>
-                <w:szCs w:val="24"/>
-                <w:lang w:eastAsia="ko-KR"/>
-              </w:rPr>
-              <w:t xml:space="preserve"> depends on user choose in Step4</w:t>
-            </w:r>
-            <w:r>
-              <w:rPr>
-                <w:rFonts w:ascii="Arial" w:eastAsiaTheme="minorEastAsia" w:hAnsi="Arial" w:cs="Arial"/>
-                <w:color w:val="000000"/>
-                <w:sz w:val="24"/>
-                <w:szCs w:val="24"/>
-                <w:lang w:eastAsia="ko-KR"/>
-              </w:rPr>
-              <w:t>.</w:t>
-            </w:r>
-          </w:p>
-          <w:p>
-            <w:pPr>
-              <w:rPr>
-                <w:rFonts w:ascii="Arial" w:eastAsiaTheme="minorEastAsia" w:hAnsi="Arial" w:cs="Arial"/>
-                <w:color w:val="000000"/>
-                <w:sz w:val="24"/>
-                <w:szCs w:val="24"/>
-                <w:lang w:eastAsia="ko-KR"/>
-              </w:rPr>
-            </w:pPr>
-            <w:r>
-              <w:rPr>
-                <w:rFonts w:ascii="Arial" w:eastAsiaTheme="minorEastAsia" w:hAnsi="Arial" w:cs="Arial"/>
-                <w:color w:val="000000"/>
-                <w:sz w:val="24"/>
-                <w:szCs w:val="24"/>
-                <w:lang w:eastAsia="ko-KR"/>
+              <w:spacing w:after="0" w:line="256" w:lineRule="auto"/>
+              <w:jc w:val="both"/>
+              <w:rPr>
+                <w:rFonts w:asciiTheme="minorHAnsi" w:eastAsia="SimSun" w:hAnsiTheme="minorHAnsi" w:cstheme="minorHAnsi"/>
+                <w:color w:val="000000"/>
+                <w:sz w:val="24"/>
+                <w:szCs w:val="24"/>
+                <w:lang w:eastAsia="zh-CN"/>
+              </w:rPr>
+            </w:pPr>
+            <w:r>
+              <w:rPr>
+                <w:rFonts w:asciiTheme="minorHAnsi" w:eastAsia="SimSun" w:hAnsiTheme="minorHAnsi" w:cstheme="minorHAnsi"/>
+                <w:color w:val="000000"/>
+                <w:sz w:val="24"/>
+                <w:szCs w:val="24"/>
+                <w:lang w:eastAsia="zh-CN"/>
+              </w:rPr>
+              <w:t xml:space="preserve">Step </w:t>
+            </w:r>
+            <w:r>
+              <w:rPr>
+                <w:rFonts w:asciiTheme="minorHAnsi" w:eastAsia="SimSun" w:hAnsiTheme="minorHAnsi" w:cstheme="minorHAnsi"/>
+                <w:color w:val="000000"/>
+                <w:sz w:val="24"/>
+                <w:szCs w:val="24"/>
+                <w:lang w:eastAsia="zh-CN"/>
+              </w:rPr>
+              <w:t xml:space="preserve">3: The activity </w:t>
+            </w:r>
+            <w:r>
+              <w:rPr>
+                <w:rFonts w:asciiTheme="minorHAnsi" w:eastAsia="SimSun" w:hAnsiTheme="minorHAnsi" w:cstheme="minorHAnsi"/>
+                <w:color w:val="000000"/>
+                <w:sz w:val="24"/>
+                <w:szCs w:val="24"/>
+                <w:lang w:eastAsia="zh-CN"/>
+              </w:rPr>
+              <w:t>requests</w:t>
+            </w:r>
+            <w:bookmarkStart w:id="27" w:name="_GoBack"/>
+            <w:bookmarkEnd w:id="27"/>
+            <w:r>
+              <w:rPr>
+                <w:rFonts w:asciiTheme="minorHAnsi" w:eastAsia="SimSun" w:hAnsiTheme="minorHAnsi" w:cstheme="minorHAnsi"/>
+                <w:color w:val="000000"/>
+                <w:sz w:val="24"/>
+                <w:szCs w:val="24"/>
+                <w:lang w:eastAsia="zh-CN"/>
+              </w:rPr>
+              <w:t xml:space="preserve"> the user for password recovery method (Email/Short Message Service).</w:t>
+            </w:r>
+          </w:p>
+          <w:p>
+            <w:pPr>
+              <w:spacing w:after="0" w:line="256" w:lineRule="auto"/>
+              <w:jc w:val="both"/>
+              <w:rPr>
+                <w:rFonts w:asciiTheme="minorHAnsi" w:eastAsia="SimSun" w:hAnsiTheme="minorHAnsi" w:cstheme="minorHAnsi"/>
+                <w:color w:val="000000"/>
+                <w:sz w:val="24"/>
+                <w:szCs w:val="24"/>
+                <w:lang w:eastAsia="zh-CN"/>
+              </w:rPr>
+            </w:pPr>
+            <w:r>
+              <w:rPr>
+                <w:rFonts w:asciiTheme="minorHAnsi" w:eastAsia="SimSun" w:hAnsiTheme="minorHAnsi" w:cstheme="minorHAnsi"/>
+                <w:color w:val="000000"/>
+                <w:sz w:val="24"/>
+                <w:szCs w:val="24"/>
+                <w:lang w:eastAsia="zh-CN"/>
+              </w:rPr>
+              <w:t>Step 3</w:t>
+            </w:r>
+            <w:r>
+              <w:rPr>
+                <w:rFonts w:asciiTheme="minorHAnsi" w:eastAsia="SimSun" w:hAnsiTheme="minorHAnsi" w:cstheme="minorHAnsi"/>
+                <w:color w:val="000000"/>
+                <w:sz w:val="24"/>
+                <w:szCs w:val="24"/>
+                <w:lang w:eastAsia="zh-CN"/>
+              </w:rPr>
+              <w:t xml:space="preserve">: User choose the Recovery method. </w:t>
+            </w:r>
+          </w:p>
+          <w:p>
+            <w:pPr>
+              <w:spacing w:after="0" w:line="256" w:lineRule="auto"/>
+              <w:jc w:val="both"/>
+              <w:rPr>
+                <w:rFonts w:asciiTheme="minorHAnsi" w:eastAsia="SimSun" w:hAnsiTheme="minorHAnsi" w:cstheme="minorHAnsi"/>
+                <w:color w:val="000000"/>
+                <w:sz w:val="24"/>
+                <w:szCs w:val="24"/>
+                <w:lang w:eastAsia="zh-CN"/>
+              </w:rPr>
+            </w:pPr>
+            <w:r>
+              <w:rPr>
+                <w:rFonts w:asciiTheme="minorHAnsi" w:eastAsia="SimSun" w:hAnsiTheme="minorHAnsi" w:cstheme="minorHAnsi"/>
+                <w:color w:val="000000"/>
+                <w:sz w:val="24"/>
+                <w:szCs w:val="24"/>
+                <w:lang w:eastAsia="zh-CN"/>
+              </w:rPr>
+              <w:t>Step 5</w:t>
+            </w:r>
+            <w:r>
+              <w:rPr>
+                <w:rFonts w:asciiTheme="minorHAnsi" w:eastAsia="SimSun" w:hAnsiTheme="minorHAnsi" w:cstheme="minorHAnsi"/>
+                <w:color w:val="000000"/>
+                <w:sz w:val="24"/>
+                <w:szCs w:val="24"/>
+                <w:lang w:eastAsia="zh-CN"/>
+              </w:rPr>
+              <w:t xml:space="preserve">: (Backend) </w:t>
+            </w:r>
+            <w:r>
+              <w:rPr>
+                <w:rFonts w:asciiTheme="minorHAnsi" w:eastAsia="SimSun" w:hAnsiTheme="minorHAnsi" w:cstheme="minorHAnsi"/>
+                <w:color w:val="000000"/>
+                <w:sz w:val="24"/>
+                <w:szCs w:val="24"/>
+                <w:lang w:eastAsia="zh-CN"/>
+              </w:rPr>
+              <w:t>The activity</w:t>
+            </w:r>
+            <w:r>
+              <w:rPr>
+                <w:rFonts w:asciiTheme="minorHAnsi" w:eastAsia="SimSun" w:hAnsiTheme="minorHAnsi" w:cstheme="minorHAnsi"/>
+                <w:color w:val="000000"/>
+                <w:sz w:val="24"/>
+                <w:szCs w:val="24"/>
+                <w:lang w:eastAsia="zh-CN"/>
+              </w:rPr>
+              <w:t xml:space="preserve"> and AWS Cognito exchange the identities (Authenticated identities or Guest identities).</w:t>
+            </w:r>
+          </w:p>
+          <w:p>
+            <w:pPr>
+              <w:spacing w:after="0" w:line="256" w:lineRule="auto"/>
+              <w:jc w:val="both"/>
+              <w:rPr>
+                <w:rFonts w:asciiTheme="minorHAnsi" w:eastAsia="SimSun" w:hAnsiTheme="minorHAnsi" w:cstheme="minorHAnsi"/>
+                <w:color w:val="000000"/>
+                <w:sz w:val="24"/>
+                <w:szCs w:val="24"/>
+                <w:lang w:eastAsia="zh-CN"/>
+              </w:rPr>
+            </w:pPr>
+            <w:r>
+              <w:rPr>
+                <w:rFonts w:asciiTheme="minorHAnsi" w:eastAsia="SimSun" w:hAnsiTheme="minorHAnsi" w:cstheme="minorHAnsi"/>
+                <w:color w:val="000000"/>
+                <w:sz w:val="24"/>
+                <w:szCs w:val="24"/>
+                <w:lang w:eastAsia="zh-CN"/>
+              </w:rPr>
+              <w:t xml:space="preserve">Step 6: After Exchange, AWS STS (Security Token Service) send the temporary token to End user’s email or phone (SMS) </w:t>
+            </w:r>
+            <w:r>
+              <w:rPr>
+                <w:rFonts w:asciiTheme="minorHAnsi" w:eastAsia="SimSun" w:hAnsiTheme="minorHAnsi" w:cstheme="minorHAnsi"/>
+                <w:color w:val="000000"/>
+                <w:sz w:val="24"/>
+                <w:szCs w:val="24"/>
+                <w:lang w:eastAsia="zh-CN"/>
+              </w:rPr>
+              <w:t>based</w:t>
+            </w:r>
+            <w:r>
+              <w:rPr>
+                <w:rFonts w:asciiTheme="minorHAnsi" w:eastAsia="SimSun" w:hAnsiTheme="minorHAnsi" w:cstheme="minorHAnsi"/>
+                <w:color w:val="000000"/>
+                <w:sz w:val="24"/>
+                <w:szCs w:val="24"/>
+                <w:lang w:eastAsia="zh-CN"/>
+              </w:rPr>
+              <w:t xml:space="preserve"> on </w:t>
+            </w:r>
+            <w:r>
+              <w:rPr>
+                <w:rFonts w:asciiTheme="minorHAnsi" w:eastAsia="SimSun" w:hAnsiTheme="minorHAnsi" w:cstheme="minorHAnsi"/>
+                <w:color w:val="000000"/>
+                <w:sz w:val="24"/>
+                <w:szCs w:val="24"/>
+                <w:lang w:eastAsia="zh-CN"/>
+              </w:rPr>
+              <w:t xml:space="preserve">the </w:t>
+            </w:r>
+            <w:r>
+              <w:rPr>
+                <w:rFonts w:asciiTheme="minorHAnsi" w:eastAsia="SimSun" w:hAnsiTheme="minorHAnsi" w:cstheme="minorHAnsi"/>
+                <w:color w:val="000000"/>
+                <w:sz w:val="24"/>
+                <w:szCs w:val="24"/>
+                <w:lang w:eastAsia="zh-CN"/>
+              </w:rPr>
+              <w:t>user</w:t>
+            </w:r>
+            <w:r>
+              <w:rPr>
+                <w:rFonts w:asciiTheme="minorHAnsi" w:eastAsia="SimSun" w:hAnsiTheme="minorHAnsi" w:cstheme="minorHAnsi"/>
+                <w:color w:val="000000"/>
+                <w:sz w:val="24"/>
+                <w:szCs w:val="24"/>
+                <w:lang w:eastAsia="zh-CN"/>
+              </w:rPr>
+              <w:t>’s choice</w:t>
+            </w:r>
+            <w:r>
+              <w:rPr>
+                <w:rFonts w:asciiTheme="minorHAnsi" w:eastAsia="SimSun" w:hAnsiTheme="minorHAnsi" w:cstheme="minorHAnsi"/>
+                <w:color w:val="000000"/>
+                <w:sz w:val="24"/>
+                <w:szCs w:val="24"/>
+                <w:lang w:eastAsia="zh-CN"/>
+              </w:rPr>
+              <w:t xml:space="preserve"> in Step4.</w:t>
+            </w:r>
+          </w:p>
+          <w:p>
+            <w:pPr>
+              <w:spacing w:after="0" w:line="256" w:lineRule="auto"/>
+              <w:jc w:val="both"/>
+              <w:rPr>
+                <w:rFonts w:asciiTheme="minorHAnsi" w:eastAsia="SimSun" w:hAnsiTheme="minorHAnsi" w:cstheme="minorHAnsi"/>
+                <w:color w:val="000000"/>
+                <w:sz w:val="24"/>
+                <w:szCs w:val="24"/>
+                <w:lang w:eastAsia="zh-CN"/>
+              </w:rPr>
+            </w:pPr>
+            <w:r>
+              <w:rPr>
+                <w:rFonts w:asciiTheme="minorHAnsi" w:eastAsia="SimSun" w:hAnsiTheme="minorHAnsi" w:cstheme="minorHAnsi"/>
+                <w:color w:val="000000"/>
+                <w:sz w:val="24"/>
+                <w:szCs w:val="24"/>
+                <w:lang w:eastAsia="zh-CN"/>
               </w:rPr>
               <w:t>Step 7: IF user input valid token, THEN end user can login to access the app. And then the app will display the reset password form to change user’s password.</w:t>
             </w:r>
           </w:p>
           <w:p>
             <w:pPr>
-              <w:rPr>
-                <w:rFonts w:ascii="Arial" w:eastAsiaTheme="minorEastAsia" w:hAnsi="Arial" w:cs="Arial"/>
-                <w:color w:val="000000"/>
-                <w:sz w:val="24"/>
-                <w:szCs w:val="24"/>
-                <w:lang w:eastAsia="ko-KR"/>
-              </w:rPr>
-            </w:pPr>
-            <w:r>
-              <w:rPr>
-                <w:rFonts w:ascii="Arial" w:eastAsiaTheme="minorEastAsia" w:hAnsi="Arial" w:cs="Arial"/>
-                <w:color w:val="000000"/>
-                <w:sz w:val="24"/>
-                <w:szCs w:val="24"/>
-                <w:lang w:eastAsia="ko-KR"/>
-              </w:rPr>
-              <w:t xml:space="preserve">ALTERNATE </w:t>
-            </w:r>
-            <w:r>
-              <w:rPr>
-                <w:rFonts w:ascii="Arial" w:eastAsia="SimSun" w:hAnsi="Arial" w:cs="Arial"/>
-                <w:color w:val="000000"/>
-                <w:sz w:val="24"/>
-                <w:szCs w:val="24"/>
-                <w:lang w:eastAsia="zh-CN"/>
-              </w:rPr>
-              <w:t xml:space="preserve">Step </w:t>
-            </w:r>
-            <w:r>
-              <w:rPr>
-                <w:rFonts w:ascii="Arial" w:eastAsiaTheme="minorEastAsia" w:hAnsi="Arial" w:cs="Arial"/>
-                <w:color w:val="000000"/>
-                <w:sz w:val="24"/>
-                <w:szCs w:val="24"/>
-                <w:lang w:eastAsia="ko-KR"/>
-              </w:rPr>
-              <w:t xml:space="preserve">7: IF user input invalid token, THEN the app will display error message with invalid token. And then resend the </w:t>
-            </w:r>
-            <w:r>
-              <w:rPr>
-                <w:rFonts w:ascii="Arial" w:eastAsiaTheme="minorEastAsia" w:hAnsi="Arial" w:cs="Arial"/>
-                <w:color w:val="000000"/>
-                <w:sz w:val="24"/>
-                <w:szCs w:val="24"/>
-                <w:lang w:eastAsia="ko-KR"/>
-              </w:rPr>
-              <w:lastRenderedPageBreak/>
-              <w:t>temporary token to user again.</w:t>
-            </w:r>
-          </w:p>
-          <w:p>
-            <w:pPr>
-              <w:rPr>
-                <w:rFonts w:ascii="Arial" w:eastAsiaTheme="minorEastAsia" w:hAnsi="Arial" w:cs="Arial"/>
-                <w:color w:val="000000"/>
-                <w:sz w:val="24"/>
-                <w:szCs w:val="24"/>
-                <w:lang w:eastAsia="ko-KR"/>
-              </w:rPr>
-            </w:pPr>
-            <w:r>
-              <w:rPr>
-                <w:rFonts w:ascii="Arial" w:eastAsiaTheme="minorEastAsia" w:hAnsi="Arial" w:cs="Arial"/>
-                <w:color w:val="000000"/>
-                <w:sz w:val="24"/>
-                <w:szCs w:val="24"/>
-                <w:lang w:eastAsia="ko-KR"/>
-              </w:rPr>
-              <w:t xml:space="preserve">Step 8: user reset the user’s password. And the app </w:t>
-            </w:r>
-            <w:r>
-              <w:rPr>
-                <w:rFonts w:ascii="Arial" w:eastAsiaTheme="minorEastAsia" w:hAnsi="Arial" w:cs="Arial"/>
-                <w:color w:val="000000"/>
-                <w:sz w:val="24"/>
-                <w:szCs w:val="24"/>
-                <w:lang w:eastAsia="ko-KR"/>
-              </w:rPr>
-              <w:t>move to Login.</w:t>
-            </w:r>
+              <w:spacing w:after="0" w:line="256" w:lineRule="auto"/>
+              <w:jc w:val="both"/>
+              <w:rPr>
+                <w:rFonts w:asciiTheme="minorHAnsi" w:eastAsia="SimSun" w:hAnsiTheme="minorHAnsi" w:cstheme="minorHAnsi"/>
+                <w:color w:val="000000"/>
+                <w:sz w:val="24"/>
+                <w:szCs w:val="24"/>
+                <w:lang w:eastAsia="zh-CN"/>
+              </w:rPr>
+            </w:pPr>
+            <w:r>
+              <w:rPr>
+                <w:rFonts w:asciiTheme="minorHAnsi" w:eastAsia="SimSun" w:hAnsiTheme="minorHAnsi" w:cstheme="minorHAnsi"/>
+                <w:color w:val="000000"/>
+                <w:sz w:val="24"/>
+                <w:szCs w:val="24"/>
+                <w:lang w:eastAsia="zh-CN"/>
+              </w:rPr>
+              <w:t xml:space="preserve">ALTERNATE Step 7: IF user input invalid token, THEN the app will display </w:t>
+            </w:r>
+            <w:r>
+              <w:rPr>
+                <w:rFonts w:asciiTheme="minorHAnsi" w:eastAsia="SimSun" w:hAnsiTheme="minorHAnsi" w:cstheme="minorHAnsi"/>
+                <w:color w:val="000000"/>
+                <w:sz w:val="24"/>
+                <w:szCs w:val="24"/>
+                <w:lang w:eastAsia="zh-CN"/>
+              </w:rPr>
+              <w:t>error message</w:t>
+            </w:r>
+            <w:r>
+              <w:rPr>
+                <w:rFonts w:asciiTheme="minorHAnsi" w:eastAsia="SimSun" w:hAnsiTheme="minorHAnsi" w:cstheme="minorHAnsi"/>
+                <w:color w:val="000000"/>
+                <w:sz w:val="24"/>
+                <w:szCs w:val="24"/>
+                <w:lang w:eastAsia="zh-CN"/>
+              </w:rPr>
+              <w:t>. And then resend the temporary token to user again.</w:t>
+            </w:r>
+          </w:p>
+          <w:p>
+            <w:pPr>
+              <w:spacing w:after="0" w:line="256" w:lineRule="auto"/>
+              <w:jc w:val="both"/>
+              <w:rPr>
+                <w:rFonts w:asciiTheme="minorHAnsi" w:eastAsia="SimSun" w:hAnsiTheme="minorHAnsi" w:cstheme="minorHAnsi"/>
+                <w:color w:val="000000"/>
+                <w:sz w:val="24"/>
+                <w:szCs w:val="24"/>
+                <w:lang w:eastAsia="zh-CN"/>
+              </w:rPr>
+            </w:pPr>
+            <w:r>
+              <w:rPr>
+                <w:rFonts w:asciiTheme="minorHAnsi" w:eastAsia="SimSun" w:hAnsiTheme="minorHAnsi" w:cstheme="minorHAnsi"/>
+                <w:color w:val="000000"/>
+                <w:sz w:val="24"/>
+                <w:szCs w:val="24"/>
+                <w:lang w:eastAsia="zh-CN"/>
+              </w:rPr>
+              <w:t>Step 8</w:t>
+            </w:r>
+            <w:r>
+              <w:rPr>
+                <w:rFonts w:asciiTheme="minorHAnsi" w:eastAsia="SimSun" w:hAnsiTheme="minorHAnsi" w:cstheme="minorHAnsi"/>
+                <w:color w:val="000000"/>
+                <w:sz w:val="24"/>
+                <w:szCs w:val="24"/>
+                <w:lang w:eastAsia="zh-CN"/>
+              </w:rPr>
+              <w:t>:</w:t>
+            </w:r>
+            <w:r>
+              <w:rPr>
+                <w:rFonts w:asciiTheme="minorHAnsi" w:eastAsia="SimSun" w:hAnsiTheme="minorHAnsi" w:cstheme="minorHAnsi"/>
+                <w:color w:val="000000"/>
+                <w:sz w:val="24"/>
+                <w:szCs w:val="24"/>
+                <w:lang w:eastAsia="zh-CN"/>
+              </w:rPr>
+              <w:t xml:space="preserve"> The login activity</w:t>
+            </w:r>
+            <w:r>
+              <w:rPr>
+                <w:rFonts w:asciiTheme="minorHAnsi" w:eastAsia="SimSun" w:hAnsiTheme="minorHAnsi" w:cstheme="minorHAnsi"/>
+                <w:color w:val="000000"/>
+                <w:sz w:val="24"/>
+                <w:szCs w:val="24"/>
+                <w:lang w:eastAsia="zh-CN"/>
+              </w:rPr>
+              <w:t xml:space="preserve"> load change password activity</w:t>
+            </w:r>
+            <w:r>
+              <w:rPr>
+                <w:rFonts w:asciiTheme="minorHAnsi" w:eastAsia="SimSun" w:hAnsiTheme="minorHAnsi" w:cstheme="minorHAnsi"/>
+                <w:color w:val="000000"/>
+                <w:sz w:val="24"/>
+                <w:szCs w:val="24"/>
+                <w:lang w:eastAsia="zh-CN"/>
+              </w:rPr>
+              <w:t xml:space="preserve">. </w:t>
+            </w:r>
+          </w:p>
+          <w:p>
+            <w:pPr>
+              <w:spacing w:after="0" w:line="256" w:lineRule="auto"/>
+              <w:jc w:val="both"/>
+              <w:rPr>
+                <w:rFonts w:asciiTheme="minorHAnsi" w:eastAsia="SimSun" w:hAnsiTheme="minorHAnsi" w:cstheme="minorHAnsi"/>
+                <w:color w:val="000000"/>
+                <w:sz w:val="24"/>
+                <w:szCs w:val="24"/>
+                <w:lang w:eastAsia="zh-CN"/>
+              </w:rPr>
+            </w:pPr>
+            <w:r>
+              <w:rPr>
+                <w:rFonts w:asciiTheme="minorHAnsi" w:eastAsia="SimSun" w:hAnsiTheme="minorHAnsi" w:cstheme="minorHAnsi"/>
+                <w:color w:val="000000"/>
+                <w:sz w:val="24"/>
+                <w:szCs w:val="24"/>
+                <w:lang w:eastAsia="zh-CN"/>
+              </w:rPr>
+              <w:t>Step 9: The user enters new password and the system updates both local and central AWS DynamoDB database.</w:t>
+            </w:r>
+          </w:p>
+          <w:p>
+            <w:pPr>
+              <w:spacing w:after="0" w:line="256" w:lineRule="auto"/>
+              <w:jc w:val="both"/>
+              <w:rPr>
+                <w:rFonts w:asciiTheme="minorHAnsi" w:eastAsia="SimSun" w:hAnsiTheme="minorHAnsi" w:cstheme="minorHAnsi"/>
+                <w:color w:val="000000"/>
+                <w:sz w:val="24"/>
+                <w:szCs w:val="24"/>
+                <w:lang w:eastAsia="zh-CN"/>
+              </w:rPr>
+            </w:pPr>
           </w:p>
         </w:tc>
       </w:tr>
@@ -12928,6 +12945,26 @@
     </w:p>
     <w:p>
       <w:pPr>
+        <w:rPr>
+          <w:rFonts w:ascii="Arial" w:eastAsiaTheme="minorEastAsia" w:hAnsi="Arial" w:cs="Arial"/>
+          <w:sz w:val="24"/>
+          <w:szCs w:val="24"/>
+          <w:lang w:eastAsia="ko-KR"/>
+        </w:rPr>
+      </w:pPr>
+    </w:p>
+    <w:p>
+      <w:pPr>
+        <w:rPr>
+          <w:rFonts w:ascii="Arial" w:eastAsiaTheme="minorEastAsia" w:hAnsi="Arial" w:cs="Arial"/>
+          <w:sz w:val="24"/>
+          <w:szCs w:val="24"/>
+          <w:lang w:eastAsia="ko-KR"/>
+        </w:rPr>
+      </w:pPr>
+    </w:p>
+    <w:p>
+      <w:pPr>
         <w:pStyle w:val="Heading2"/>
         <w:rPr>
           <w:rFonts w:asciiTheme="minorHAnsi" w:hAnsiTheme="minorHAnsi" w:cstheme="minorHAnsi"/>
@@ -12937,6 +12974,7 @@
         <w:rPr>
           <w:rFonts w:asciiTheme="minorHAnsi" w:hAnsiTheme="minorHAnsi" w:cstheme="minorHAnsi"/>
         </w:rPr>
+        <w:lastRenderedPageBreak/>
         <w:t>Use Case 2.3</w:t>
       </w:r>
       <w:r>
@@ -13569,7 +13607,7 @@
                 <w:color w:val="000000"/>
                 <w:sz w:val="24"/>
                 <w:szCs w:val="24"/>
-                <w:lang w:val="nb-NO" w:eastAsia="zh-CN"/>
+                <w:lang w:eastAsia="zh-CN"/>
               </w:rPr>
             </w:pPr>
             <w:r>
@@ -13948,7 +13986,6 @@
         <w:rPr>
           <w:rFonts w:asciiTheme="minorHAnsi" w:hAnsiTheme="minorHAnsi" w:cstheme="minorHAnsi"/>
         </w:rPr>
-        <w:lastRenderedPageBreak/>
         <w:t>Use Case 3.0</w:t>
       </w:r>
       <w:r>
@@ -14093,6 +14130,7 @@
                 <w:szCs w:val="24"/>
                 <w:lang w:eastAsia="zh-CN"/>
               </w:rPr>
+              <w:lastRenderedPageBreak/>
               <w:t>UC-ID</w:t>
             </w:r>
           </w:p>
@@ -14161,6 +14199,7 @@
                 <w:szCs w:val="24"/>
                 <w:lang w:eastAsia="zh-CN"/>
               </w:rPr>
+              <w:lastRenderedPageBreak/>
               <w:t>3</w:t>
             </w:r>
             <w:r>
@@ -15201,7 +15240,163 @@
                 <w:szCs w:val="24"/>
                 <w:lang w:eastAsia="zh-CN"/>
               </w:rPr>
-              <w:t xml:space="preserve"> password and concatenates it with the </w:t>
+              <w:t xml:space="preserve"> password and concatenates it with the current longitude and latitude </w:t>
+            </w:r>
+            <w:r>
+              <w:rPr>
+                <w:rFonts w:asciiTheme="minorHAnsi" w:eastAsia="SimSun" w:hAnsiTheme="minorHAnsi" w:cstheme="minorHAnsi"/>
+                <w:color w:val="000000"/>
+                <w:sz w:val="24"/>
+                <w:szCs w:val="24"/>
+                <w:lang w:eastAsia="zh-CN"/>
+              </w:rPr>
+              <w:t>received from phones GPS (System)</w:t>
+            </w:r>
+            <w:r>
+              <w:rPr>
+                <w:rFonts w:asciiTheme="minorHAnsi" w:eastAsia="SimSun" w:hAnsiTheme="minorHAnsi" w:cstheme="minorHAnsi"/>
+                <w:color w:val="000000"/>
+                <w:sz w:val="24"/>
+                <w:szCs w:val="24"/>
+                <w:lang w:eastAsia="zh-CN"/>
+              </w:rPr>
+              <w:t>.</w:t>
+            </w:r>
+          </w:p>
+          <w:p>
+            <w:pPr>
+              <w:spacing w:after="0" w:line="256" w:lineRule="auto"/>
+              <w:jc w:val="both"/>
+              <w:rPr>
+                <w:rFonts w:asciiTheme="minorHAnsi" w:eastAsia="SimSun" w:hAnsiTheme="minorHAnsi" w:cstheme="minorHAnsi"/>
+                <w:color w:val="000000"/>
+                <w:sz w:val="24"/>
+                <w:szCs w:val="24"/>
+                <w:lang w:eastAsia="zh-CN"/>
+              </w:rPr>
+            </w:pPr>
+            <w:r>
+              <w:rPr>
+                <w:rFonts w:asciiTheme="minorHAnsi" w:eastAsia="SimSun" w:hAnsiTheme="minorHAnsi" w:cstheme="minorHAnsi"/>
+                <w:color w:val="000000"/>
+                <w:sz w:val="24"/>
+                <w:szCs w:val="24"/>
+                <w:lang w:eastAsia="zh-CN"/>
+              </w:rPr>
+              <w:t xml:space="preserve">Step </w:t>
+            </w:r>
+            <w:r>
+              <w:rPr>
+                <w:rFonts w:asciiTheme="minorHAnsi" w:eastAsia="SimSun" w:hAnsiTheme="minorHAnsi" w:cstheme="minorHAnsi"/>
+                <w:color w:val="000000"/>
+                <w:sz w:val="24"/>
+                <w:szCs w:val="24"/>
+                <w:lang w:eastAsia="zh-CN"/>
+              </w:rPr>
+              <w:t>6</w:t>
+            </w:r>
+            <w:r>
+              <w:rPr>
+                <w:rFonts w:asciiTheme="minorHAnsi" w:eastAsia="SimSun" w:hAnsiTheme="minorHAnsi" w:cstheme="minorHAnsi"/>
+                <w:color w:val="000000"/>
+                <w:sz w:val="24"/>
+                <w:szCs w:val="24"/>
+                <w:lang w:eastAsia="zh-CN"/>
+              </w:rPr>
+              <w:t xml:space="preserve">: </w:t>
+            </w:r>
+            <w:r>
+              <w:rPr>
+                <w:rFonts w:asciiTheme="minorHAnsi" w:eastAsia="SimSun" w:hAnsiTheme="minorHAnsi" w:cstheme="minorHAnsi"/>
+                <w:color w:val="000000"/>
+                <w:sz w:val="24"/>
+                <w:szCs w:val="24"/>
+                <w:lang w:eastAsia="zh-CN"/>
+              </w:rPr>
+              <w:t>A key is produced by hashing password digest produced in step 2 (Hash(pwd|Locationaldata))</w:t>
+            </w:r>
+            <w:r>
+              <w:rPr>
+                <w:rFonts w:asciiTheme="minorHAnsi" w:eastAsia="SimSun" w:hAnsiTheme="minorHAnsi" w:cstheme="minorHAnsi"/>
+                <w:color w:val="000000"/>
+                <w:sz w:val="24"/>
+                <w:szCs w:val="24"/>
+                <w:lang w:eastAsia="zh-CN"/>
+              </w:rPr>
+              <w:t>.</w:t>
+            </w:r>
+          </w:p>
+          <w:p>
+            <w:pPr>
+              <w:spacing w:after="0" w:line="256" w:lineRule="auto"/>
+              <w:jc w:val="both"/>
+              <w:rPr>
+                <w:rFonts w:asciiTheme="minorHAnsi" w:eastAsia="SimSun" w:hAnsiTheme="minorHAnsi" w:cstheme="minorHAnsi"/>
+                <w:color w:val="000000"/>
+                <w:sz w:val="24"/>
+                <w:szCs w:val="24"/>
+                <w:lang w:eastAsia="zh-CN"/>
+              </w:rPr>
+            </w:pPr>
+            <w:r>
+              <w:rPr>
+                <w:rFonts w:asciiTheme="minorHAnsi" w:eastAsia="SimSun" w:hAnsiTheme="minorHAnsi" w:cstheme="minorHAnsi"/>
+                <w:color w:val="000000"/>
+                <w:sz w:val="24"/>
+                <w:szCs w:val="24"/>
+                <w:lang w:eastAsia="zh-CN"/>
+              </w:rPr>
+              <w:t xml:space="preserve">Step </w:t>
+            </w:r>
+            <w:r>
+              <w:rPr>
+                <w:rFonts w:asciiTheme="minorHAnsi" w:eastAsia="SimSun" w:hAnsiTheme="minorHAnsi" w:cstheme="minorHAnsi"/>
+                <w:color w:val="000000"/>
+                <w:sz w:val="24"/>
+                <w:szCs w:val="24"/>
+                <w:lang w:eastAsia="zh-CN"/>
+              </w:rPr>
+              <w:t>7</w:t>
+            </w:r>
+            <w:r>
+              <w:rPr>
+                <w:rFonts w:asciiTheme="minorHAnsi" w:eastAsia="SimSun" w:hAnsiTheme="minorHAnsi" w:cstheme="minorHAnsi"/>
+                <w:color w:val="000000"/>
+                <w:sz w:val="24"/>
+                <w:szCs w:val="24"/>
+                <w:lang w:eastAsia="zh-CN"/>
+              </w:rPr>
+              <w:t xml:space="preserve">: </w:t>
+            </w:r>
+            <w:r>
+              <w:rPr>
+                <w:rFonts w:asciiTheme="minorHAnsi" w:eastAsia="SimSun" w:hAnsiTheme="minorHAnsi" w:cstheme="minorHAnsi"/>
+                <w:color w:val="000000"/>
+                <w:sz w:val="24"/>
+                <w:szCs w:val="24"/>
+                <w:lang w:eastAsia="zh-CN"/>
+              </w:rPr>
+              <w:t>The activity</w:t>
+            </w:r>
+            <w:r>
+              <w:rPr>
+                <w:rFonts w:asciiTheme="minorHAnsi" w:eastAsia="SimSun" w:hAnsiTheme="minorHAnsi" w:cstheme="minorHAnsi"/>
+                <w:color w:val="000000"/>
+                <w:sz w:val="24"/>
+                <w:szCs w:val="24"/>
+                <w:lang w:eastAsia="zh-CN"/>
+              </w:rPr>
+              <w:t xml:space="preserve"> creates a new file name for the file</w:t>
+            </w:r>
+            <w:r>
+              <w:rPr>
+                <w:rFonts w:asciiTheme="minorHAnsi" w:eastAsia="SimSun" w:hAnsiTheme="minorHAnsi" w:cstheme="minorHAnsi"/>
+                <w:color w:val="000000"/>
+                <w:sz w:val="24"/>
+                <w:szCs w:val="24"/>
+                <w:lang w:eastAsia="zh-CN"/>
+              </w:rPr>
+              <w:t xml:space="preserve"> and this name is </w:t>
             </w:r>
             <w:r>
               <w:rPr>
@@ -15212,163 +15407,7 @@
                 <w:lang w:eastAsia="zh-CN"/>
               </w:rPr>
               <w:lastRenderedPageBreak/>
-              <w:t xml:space="preserve">current longitude and latitude </w:t>
-            </w:r>
-            <w:r>
-              <w:rPr>
-                <w:rFonts w:asciiTheme="minorHAnsi" w:eastAsia="SimSun" w:hAnsiTheme="minorHAnsi" w:cstheme="minorHAnsi"/>
-                <w:color w:val="000000"/>
-                <w:sz w:val="24"/>
-                <w:szCs w:val="24"/>
-                <w:lang w:eastAsia="zh-CN"/>
-              </w:rPr>
-              <w:t>received from phones GPS (System)</w:t>
-            </w:r>
-            <w:r>
-              <w:rPr>
-                <w:rFonts w:asciiTheme="minorHAnsi" w:eastAsia="SimSun" w:hAnsiTheme="minorHAnsi" w:cstheme="minorHAnsi"/>
-                <w:color w:val="000000"/>
-                <w:sz w:val="24"/>
-                <w:szCs w:val="24"/>
-                <w:lang w:eastAsia="zh-CN"/>
-              </w:rPr>
-              <w:t>.</w:t>
-            </w:r>
-          </w:p>
-          <w:p>
-            <w:pPr>
-              <w:spacing w:after="0" w:line="256" w:lineRule="auto"/>
-              <w:jc w:val="both"/>
-              <w:rPr>
-                <w:rFonts w:asciiTheme="minorHAnsi" w:eastAsia="SimSun" w:hAnsiTheme="minorHAnsi" w:cstheme="minorHAnsi"/>
-                <w:color w:val="000000"/>
-                <w:sz w:val="24"/>
-                <w:szCs w:val="24"/>
-                <w:lang w:eastAsia="zh-CN"/>
-              </w:rPr>
-            </w:pPr>
-            <w:r>
-              <w:rPr>
-                <w:rFonts w:asciiTheme="minorHAnsi" w:eastAsia="SimSun" w:hAnsiTheme="minorHAnsi" w:cstheme="minorHAnsi"/>
-                <w:color w:val="000000"/>
-                <w:sz w:val="24"/>
-                <w:szCs w:val="24"/>
-                <w:lang w:eastAsia="zh-CN"/>
-              </w:rPr>
-              <w:t xml:space="preserve">Step </w:t>
-            </w:r>
-            <w:r>
-              <w:rPr>
-                <w:rFonts w:asciiTheme="minorHAnsi" w:eastAsia="SimSun" w:hAnsiTheme="minorHAnsi" w:cstheme="minorHAnsi"/>
-                <w:color w:val="000000"/>
-                <w:sz w:val="24"/>
-                <w:szCs w:val="24"/>
-                <w:lang w:eastAsia="zh-CN"/>
-              </w:rPr>
-              <w:t>6</w:t>
-            </w:r>
-            <w:r>
-              <w:rPr>
-                <w:rFonts w:asciiTheme="minorHAnsi" w:eastAsia="SimSun" w:hAnsiTheme="minorHAnsi" w:cstheme="minorHAnsi"/>
-                <w:color w:val="000000"/>
-                <w:sz w:val="24"/>
-                <w:szCs w:val="24"/>
-                <w:lang w:eastAsia="zh-CN"/>
-              </w:rPr>
-              <w:t xml:space="preserve">: </w:t>
-            </w:r>
-            <w:r>
-              <w:rPr>
-                <w:rFonts w:asciiTheme="minorHAnsi" w:eastAsia="SimSun" w:hAnsiTheme="minorHAnsi" w:cstheme="minorHAnsi"/>
-                <w:color w:val="000000"/>
-                <w:sz w:val="24"/>
-                <w:szCs w:val="24"/>
-                <w:lang w:eastAsia="zh-CN"/>
-              </w:rPr>
-              <w:t>A key is produced by hashing password digest produced in step 2 (Hash(pwd|Locationaldata))</w:t>
-            </w:r>
-            <w:r>
-              <w:rPr>
-                <w:rFonts w:asciiTheme="minorHAnsi" w:eastAsia="SimSun" w:hAnsiTheme="minorHAnsi" w:cstheme="minorHAnsi"/>
-                <w:color w:val="000000"/>
-                <w:sz w:val="24"/>
-                <w:szCs w:val="24"/>
-                <w:lang w:eastAsia="zh-CN"/>
-              </w:rPr>
-              <w:t>.</w:t>
-            </w:r>
-          </w:p>
-          <w:p>
-            <w:pPr>
-              <w:spacing w:after="0" w:line="256" w:lineRule="auto"/>
-              <w:jc w:val="both"/>
-              <w:rPr>
-                <w:rFonts w:asciiTheme="minorHAnsi" w:eastAsia="SimSun" w:hAnsiTheme="minorHAnsi" w:cstheme="minorHAnsi"/>
-                <w:color w:val="000000"/>
-                <w:sz w:val="24"/>
-                <w:szCs w:val="24"/>
-                <w:lang w:eastAsia="zh-CN"/>
-              </w:rPr>
-            </w:pPr>
-            <w:r>
-              <w:rPr>
-                <w:rFonts w:asciiTheme="minorHAnsi" w:eastAsia="SimSun" w:hAnsiTheme="minorHAnsi" w:cstheme="minorHAnsi"/>
-                <w:color w:val="000000"/>
-                <w:sz w:val="24"/>
-                <w:szCs w:val="24"/>
-                <w:lang w:eastAsia="zh-CN"/>
-              </w:rPr>
-              <w:t xml:space="preserve">Step </w:t>
-            </w:r>
-            <w:r>
-              <w:rPr>
-                <w:rFonts w:asciiTheme="minorHAnsi" w:eastAsia="SimSun" w:hAnsiTheme="minorHAnsi" w:cstheme="minorHAnsi"/>
-                <w:color w:val="000000"/>
-                <w:sz w:val="24"/>
-                <w:szCs w:val="24"/>
-                <w:lang w:eastAsia="zh-CN"/>
-              </w:rPr>
-              <w:t>7</w:t>
-            </w:r>
-            <w:r>
-              <w:rPr>
-                <w:rFonts w:asciiTheme="minorHAnsi" w:eastAsia="SimSun" w:hAnsiTheme="minorHAnsi" w:cstheme="minorHAnsi"/>
-                <w:color w:val="000000"/>
-                <w:sz w:val="24"/>
-                <w:szCs w:val="24"/>
-                <w:lang w:eastAsia="zh-CN"/>
-              </w:rPr>
-              <w:t xml:space="preserve">: </w:t>
-            </w:r>
-            <w:r>
-              <w:rPr>
-                <w:rFonts w:asciiTheme="minorHAnsi" w:eastAsia="SimSun" w:hAnsiTheme="minorHAnsi" w:cstheme="minorHAnsi"/>
-                <w:color w:val="000000"/>
-                <w:sz w:val="24"/>
-                <w:szCs w:val="24"/>
-                <w:lang w:eastAsia="zh-CN"/>
-              </w:rPr>
-              <w:t>The activity</w:t>
-            </w:r>
-            <w:r>
-              <w:rPr>
-                <w:rFonts w:asciiTheme="minorHAnsi" w:eastAsia="SimSun" w:hAnsiTheme="minorHAnsi" w:cstheme="minorHAnsi"/>
-                <w:color w:val="000000"/>
-                <w:sz w:val="24"/>
-                <w:szCs w:val="24"/>
-                <w:lang w:eastAsia="zh-CN"/>
-              </w:rPr>
-              <w:t xml:space="preserve"> creates a new file name for the file</w:t>
-            </w:r>
-            <w:r>
-              <w:rPr>
-                <w:rFonts w:asciiTheme="minorHAnsi" w:eastAsia="SimSun" w:hAnsiTheme="minorHAnsi" w:cstheme="minorHAnsi"/>
-                <w:color w:val="000000"/>
-                <w:sz w:val="24"/>
-                <w:szCs w:val="24"/>
-                <w:lang w:eastAsia="zh-CN"/>
-              </w:rPr>
-              <w:t xml:space="preserve"> and this name is mapped with the original name in the database name</w:t>
+              <w:t>mapped with the original name in the database name</w:t>
             </w:r>
             <w:r>
               <w:rPr>
@@ -20603,29 +20642,7 @@
                 <w:szCs w:val="24"/>
                 <w:lang w:eastAsia="zh-CN"/>
               </w:rPr>
-              <w:t xml:space="preserve"> AWS server </w:t>
-            </w:r>
-            <w:proofErr w:type="gramStart"/>
-            <w:r>
-              <w:rPr>
-                <w:rFonts w:asciiTheme="minorHAnsi" w:eastAsia="SimSun" w:hAnsiTheme="minorHAnsi" w:cstheme="minorHAnsi"/>
-                <w:color w:val="000000"/>
-                <w:sz w:val="24"/>
-                <w:szCs w:val="24"/>
-                <w:lang w:eastAsia="zh-CN"/>
-              </w:rPr>
-              <w:t>compare</w:t>
-            </w:r>
-            <w:proofErr w:type="gramEnd"/>
-            <w:r>
-              <w:rPr>
-                <w:rFonts w:asciiTheme="minorHAnsi" w:eastAsia="SimSun" w:hAnsiTheme="minorHAnsi" w:cstheme="minorHAnsi"/>
-                <w:color w:val="000000"/>
-                <w:sz w:val="24"/>
-                <w:szCs w:val="24"/>
-                <w:lang w:eastAsia="zh-CN"/>
-              </w:rPr>
-              <w:t xml:space="preserve"> user’s current location area with user defined area in database </w:t>
+              <w:t xml:space="preserve"> AWS server compare user’s current location area with user defined area in database </w:t>
             </w:r>
           </w:p>
           <w:p>
@@ -20918,7 +20935,7 @@
           <w:szCs w:val="24"/>
         </w:rPr>
       </w:pPr>
-      <w:bookmarkStart w:id="27" w:name="_Toc490226231"/>
+      <w:bookmarkStart w:id="28" w:name="_Toc490226231"/>
       <w:r>
         <w:rPr>
           <w:rFonts w:asciiTheme="minorHAnsi" w:hAnsiTheme="minorHAnsi" w:cstheme="minorHAnsi"/>
@@ -20937,7 +20954,7 @@
         </w:rPr>
         <w:t>Hardware Interfaces</w:t>
       </w:r>
-      <w:bookmarkEnd w:id="27"/>
+      <w:bookmarkEnd w:id="28"/>
     </w:p>
     <w:p>
       <w:pPr>
@@ -20970,7 +20987,7 @@
           <w:rFonts w:asciiTheme="minorHAnsi" w:hAnsiTheme="minorHAnsi" w:cstheme="minorHAnsi"/>
         </w:rPr>
       </w:pPr>
-      <w:bookmarkStart w:id="28" w:name="_Toc490226232"/>
+      <w:bookmarkStart w:id="29" w:name="_Toc490226232"/>
       <w:r>
         <w:rPr>
           <w:rFonts w:asciiTheme="minorHAnsi" w:hAnsiTheme="minorHAnsi" w:cstheme="minorHAnsi"/>
@@ -20988,63 +21005,58 @@
           <w:rFonts w:asciiTheme="minorHAnsi" w:hAnsiTheme="minorHAnsi" w:cstheme="minorHAnsi"/>
         </w:rPr>
         <w:t>Software Interfaces</w:t>
-      </w:r>
-      <w:bookmarkEnd w:id="28"/>
-    </w:p>
-    <w:p>
-      <w:r>
-        <w:t xml:space="preserve">The </w:t>
-      </w:r>
-      <w:r>
-        <w:t>client-side</w:t>
-      </w:r>
-      <w:r>
-        <w:t xml:space="preserve"> software will be installed</w:t>
-      </w:r>
-      <w:r>
-        <w:t xml:space="preserve"> from the android store and which then will retrieve all the necessary user information from Amazon DynamoDB.  The Amazon service will scale as the number of users using the service increase.</w:t>
-      </w:r>
-    </w:p>
-    <w:p>
-      <w:pPr>
-        <w:pStyle w:val="Heading2"/>
-        <w:jc w:val="both"/>
-        <w:rPr>
-          <w:rFonts w:asciiTheme="minorHAnsi" w:hAnsiTheme="minorHAnsi" w:cstheme="minorHAnsi"/>
-        </w:rPr>
-      </w:pPr>
-      <w:bookmarkStart w:id="29" w:name="_Toc490226233"/>
-      <w:r>
-        <w:rPr>
-          <w:rFonts w:asciiTheme="minorHAnsi" w:hAnsiTheme="minorHAnsi" w:cstheme="minorHAnsi"/>
-        </w:rPr>
-        <w:t>4.3</w:t>
-      </w:r>
-      <w:r>
-        <w:rPr>
-          <w:rFonts w:asciiTheme="minorHAnsi" w:hAnsiTheme="minorHAnsi" w:cstheme="minorHAnsi"/>
-        </w:rPr>
-        <w:t xml:space="preserve"> </w:t>
-      </w:r>
-      <w:r>
-        <w:rPr>
-          <w:rFonts w:asciiTheme="minorHAnsi" w:hAnsiTheme="minorHAnsi" w:cstheme="minorHAnsi"/>
-        </w:rPr>
-        <w:t>Communications Interfaces</w:t>
       </w:r>
       <w:bookmarkEnd w:id="29"/>
     </w:p>
     <w:p>
       <w:r>
+        <w:t xml:space="preserve">The </w:t>
+      </w:r>
+      <w:r>
+        <w:t>client-side</w:t>
+      </w:r>
+      <w:r>
+        <w:t xml:space="preserve"> software will be installed</w:t>
+      </w:r>
+      <w:r>
+        <w:t xml:space="preserve"> from the android store and which then will retrieve all the necessary user information from Amazon DynamoDB.  The Amazon service will scale as the number of users using the service increase.</w:t>
+      </w:r>
+    </w:p>
+    <w:p>
+      <w:pPr>
+        <w:pStyle w:val="Heading2"/>
+        <w:jc w:val="both"/>
+        <w:rPr>
+          <w:rFonts w:asciiTheme="minorHAnsi" w:hAnsiTheme="minorHAnsi" w:cstheme="minorHAnsi"/>
+        </w:rPr>
+      </w:pPr>
+      <w:bookmarkStart w:id="30" w:name="_Toc490226233"/>
+      <w:r>
+        <w:rPr>
+          <w:rFonts w:asciiTheme="minorHAnsi" w:hAnsiTheme="minorHAnsi" w:cstheme="minorHAnsi"/>
+        </w:rPr>
+        <w:t>4.3</w:t>
+      </w:r>
+      <w:r>
+        <w:rPr>
+          <w:rFonts w:asciiTheme="minorHAnsi" w:hAnsiTheme="minorHAnsi" w:cstheme="minorHAnsi"/>
+        </w:rPr>
+        <w:t xml:space="preserve"> </w:t>
+      </w:r>
+      <w:r>
+        <w:rPr>
+          <w:rFonts w:asciiTheme="minorHAnsi" w:hAnsiTheme="minorHAnsi" w:cstheme="minorHAnsi"/>
+        </w:rPr>
+        <w:t>Communications Interfaces</w:t>
+      </w:r>
+      <w:bookmarkEnd w:id="30"/>
+    </w:p>
+    <w:p>
+      <w:r>
         <w:t>The communication inter</w:t>
       </w:r>
       <w:r>
-        <w:t>face is handled by AWS mobile API. All information passed to the API will be encrypted by the application. The communic</w:t>
-      </w:r>
-      <w:bookmarkStart w:id="30" w:name="_GoBack"/>
-      <w:bookmarkEnd w:id="30"/>
-      <w:r>
-        <w:t>ation is conducted over internet.</w:t>
+        <w:t>face is handled by AWS mobile API. All information passed to the API will be encrypted by the application. The communication is conducted over internet.</w:t>
       </w:r>
     </w:p>
     <w:p>
@@ -23262,7 +23274,7 @@
         </mc:Choice>
         <mc:Fallback>
           <w:pict>
-            <v:line w14:anchorId="67A29AD8" id="Straight Connector 17" o:spid="_x0000_s1026" style="position:absolute;z-index:251663360;visibility:visible;mso-wrap-style:square;mso-wrap-distance-left:9pt;mso-wrap-distance-top:0;mso-wrap-distance-right:9pt;mso-wrap-distance-bottom:0;mso-position-horizontal:absolute;mso-position-horizontal-relative:text;mso-position-vertical:absolute;mso-position-vertical-relative:text" from="0,0" to="494.85pt,0" o:gfxdata="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" strokecolor="#278568" strokeweight="1pt">
+            <v:line w14:anchorId="794DF31F" id="Straight Connector 17" o:spid="_x0000_s1026" style="position:absolute;z-index:251663360;visibility:visible;mso-wrap-style:square;mso-wrap-distance-left:9pt;mso-wrap-distance-top:0;mso-wrap-distance-right:9pt;mso-wrap-distance-bottom:0;mso-position-horizontal:absolute;mso-position-horizontal-relative:text;mso-position-vertical:absolute;mso-position-vertical-relative:text" from="0,0" to="494.85pt,0" o:gfxdata="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" strokecolor="#278568" strokeweight="1pt">
               <v:stroke joinstyle="miter"/>
             </v:line>
           </w:pict>
@@ -23323,7 +23335,7 @@
         <w:bCs/>
         <w:noProof/>
       </w:rPr>
-      <w:t>21</w:t>
+      <w:t>11</w:t>
     </w:r>
     <w:r>
       <w:rPr>
@@ -23457,7 +23469,7 @@
         </mc:Choice>
         <mc:Fallback>
           <w:pict>
-            <v:line w14:anchorId="38A42D85" id="Straight Connector 14" o:spid="_x0000_s1026" style="position:absolute;z-index:251659264;visibility:visible;mso-wrap-style:square;mso-wrap-distance-left:9pt;mso-wrap-distance-top:0;mso-wrap-distance-right:9pt;mso-wrap-distance-bottom:0;mso-position-horizontal:absolute;mso-position-horizontal-relative:text;mso-position-vertical:absolute;mso-position-vertical-relative:text" from="-1.95pt,18.3pt" to="492.9pt,18.3pt" o:gfxdata="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" strokecolor="#278568" strokeweight="1pt">
+            <v:line w14:anchorId="5061C149" id="Straight Connector 14" o:spid="_x0000_s1026" style="position:absolute;z-index:251659264;visibility:visible;mso-wrap-style:square;mso-wrap-distance-left:9pt;mso-wrap-distance-top:0;mso-wrap-distance-right:9pt;mso-wrap-distance-bottom:0;mso-position-horizontal:absolute;mso-position-horizontal-relative:text;mso-position-vertical:absolute;mso-position-vertical-relative:text" from="-1.95pt,18.3pt" to="492.9pt,18.3pt" o:gfxdata="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" strokecolor="#278568" strokeweight="1pt">
               <v:stroke joinstyle="miter"/>
             </v:line>
           </w:pict>
@@ -23601,7 +23613,7 @@
         </mc:Choice>
         <mc:Fallback>
           <w:pict>
-            <v:line w14:anchorId="542F3753" id="Straight Connector 15" o:spid="_x0000_s1026" style="position:absolute;z-index:251661312;visibility:visible;mso-wrap-style:square;mso-wrap-distance-left:9pt;mso-wrap-distance-top:0;mso-wrap-distance-right:9pt;mso-wrap-distance-bottom:0;mso-position-horizontal:absolute;mso-position-horizontal-relative:text;mso-position-vertical:absolute;mso-position-vertical-relative:text" from="0,0" to="494.85pt,0" o:gfxdata="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" strokecolor="#278568" strokeweight="1pt">
+            <v:line w14:anchorId="3BDD8677" id="Straight Connector 15" o:spid="_x0000_s1026" style="position:absolute;z-index:251661312;visibility:visible;mso-wrap-style:square;mso-wrap-distance-left:9pt;mso-wrap-distance-top:0;mso-wrap-distance-right:9pt;mso-wrap-distance-bottom:0;mso-position-horizontal:absolute;mso-position-horizontal-relative:text;mso-position-vertical:absolute;mso-position-vertical-relative:text" from="0,0" to="494.85pt,0" o:gfxdata="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" strokecolor="#278568" strokeweight="1pt">
               <v:stroke joinstyle="miter"/>
             </v:line>
           </w:pict>
@@ -27971,7 +27983,7 @@
 </file>
 
 <file path=customXml/itemProps1.xml><?xml version="1.0" encoding="utf-8"?>
-<ds:datastoreItem xmlns:ds="http://schemas.openxmlformats.org/officeDocument/2006/customXml" ds:itemID="{6BA9B305-E004-4161-99C1-56C27F0B6AE4}">
+<ds:datastoreItem xmlns:ds="http://schemas.openxmlformats.org/officeDocument/2006/customXml" ds:itemID="{629D3E74-AAEB-45D6-89C3-E0C4BBB7D4F8}">
   <ds:schemaRefs>
     <ds:schemaRef ds:uri="http://schemas.openxmlformats.org/officeDocument/2006/bibliography"/>
   </ds:schemaRefs>

</xml_diff>

<commit_message>
View document - activiti diagram
</commit_message>
<xml_diff>
--- a/FYP proposal V1/SRS_LocAdoc.docx
+++ b/FYP proposal V1/SRS_LocAdoc.docx
@@ -142,7 +142,7 @@
           </mc:Choice>
           <mc:Fallback>
             <w:pict>
-              <v:group w14:anchorId="6AAEF655" id="Group 114" o:spid="_x0000_s1026" style="position:absolute;margin-left:27.55pt;margin-top:36pt;width:17.75pt;height:719.95pt;z-index:251654144;mso-width-percent:29;mso-height-percent:909;mso-position-horizontal-relative:page;mso-position-vertical-relative:page;mso-width-percent:29;mso-height-percent:909" coordsize="2286,91440" o:gfxdata="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">
+              <v:group w14:anchorId="2C0AAF3C" id="Group 114" o:spid="_x0000_s1026" style="position:absolute;margin-left:27.55pt;margin-top:36pt;width:17.75pt;height:719.95pt;z-index:251654144;mso-width-percent:29;mso-height-percent:909;mso-position-horizontal-relative:page;mso-position-vertical-relative:page;mso-width-percent:29;mso-height-percent:909" coordsize="2286,91440" o:gfxdata="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">
                 <v:rect id="Rectangle 115" o:spid="_x0000_s1027" style="position:absolute;width:2286;height:87820;visibility:visible;mso-wrap-style:square;v-text-anchor:middle" o:gfxdata="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" filled="f" stroked="f" strokeweight="1pt"/>
                 <v:rect id="Rectangle 116" o:spid="_x0000_s1028" style="position:absolute;top:89154;width:2286;height:2286;visibility:visible;mso-wrap-style:square;v-text-anchor:middle" o:gfxdata="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" filled="f" stroked="f" strokeweight="1pt">
                   <v:path arrowok="t"/>
@@ -12583,8 +12583,6 @@
               </w:rPr>
               <w:t>requests</w:t>
             </w:r>
-            <w:bookmarkStart w:id="27" w:name="_GoBack"/>
-            <w:bookmarkEnd w:id="27"/>
             <w:r>
               <w:rPr>
                 <w:rFonts w:asciiTheme="minorHAnsi" w:eastAsia="SimSun" w:hAnsiTheme="minorHAnsi" w:cstheme="minorHAnsi"/>
@@ -16609,53 +16607,135 @@
                 <w:szCs w:val="24"/>
                 <w:lang w:eastAsia="zh-CN"/>
               </w:rPr>
-              <w:t>Step 3: The activity retrieve the password used to encrypt this document as well as the location data of it from local SQLite DB</w:t>
-            </w:r>
-          </w:p>
-          <w:p>
-            <w:pPr>
-              <w:spacing w:after="0" w:line="256" w:lineRule="auto"/>
-              <w:jc w:val="both"/>
-              <w:rPr>
-                <w:rFonts w:asciiTheme="minorHAnsi" w:eastAsia="SimSun" w:hAnsiTheme="minorHAnsi" w:cstheme="minorHAnsi"/>
-                <w:color w:val="000000"/>
-                <w:sz w:val="24"/>
-                <w:szCs w:val="24"/>
-                <w:lang w:eastAsia="zh-CN"/>
-              </w:rPr>
-            </w:pPr>
-            <w:r>
-              <w:rPr>
-                <w:rFonts w:asciiTheme="minorHAnsi" w:eastAsia="SimSun" w:hAnsiTheme="minorHAnsi" w:cstheme="minorHAnsi"/>
-                <w:color w:val="000000"/>
-                <w:sz w:val="24"/>
-                <w:szCs w:val="24"/>
-                <w:lang w:eastAsia="zh-CN"/>
-              </w:rPr>
-              <w:t>Step 4: The activity produce the corresponding key by hashing password digest (Hash(pwd|Locationaldata))</w:t>
-            </w:r>
-          </w:p>
-          <w:p>
-            <w:pPr>
-              <w:spacing w:after="0" w:line="256" w:lineRule="auto"/>
-              <w:jc w:val="both"/>
-              <w:rPr>
-                <w:rFonts w:asciiTheme="minorHAnsi" w:eastAsia="SimSun" w:hAnsiTheme="minorHAnsi" w:cstheme="minorHAnsi"/>
-                <w:color w:val="000000"/>
-                <w:sz w:val="24"/>
-                <w:szCs w:val="24"/>
-                <w:lang w:eastAsia="zh-CN"/>
-              </w:rPr>
-            </w:pPr>
-            <w:r>
-              <w:rPr>
-                <w:rFonts w:asciiTheme="minorHAnsi" w:eastAsia="SimSun" w:hAnsiTheme="minorHAnsi" w:cstheme="minorHAnsi"/>
-                <w:color w:val="000000"/>
-                <w:sz w:val="24"/>
-                <w:szCs w:val="24"/>
-                <w:lang w:eastAsia="zh-CN"/>
-              </w:rPr>
-              <w:t>Step 5: The activity decrypt the document with AES 256 using password digest computed in Step 4 as its key</w:t>
+              <w:t>Step 3: The activity retrieve</w:t>
+            </w:r>
+            <w:r>
+              <w:rPr>
+                <w:rFonts w:asciiTheme="minorHAnsi" w:eastAsia="SimSun" w:hAnsiTheme="minorHAnsi" w:cstheme="minorHAnsi"/>
+                <w:color w:val="000000"/>
+                <w:sz w:val="24"/>
+                <w:szCs w:val="24"/>
+                <w:lang w:eastAsia="zh-CN"/>
+              </w:rPr>
+              <w:t>s</w:t>
+            </w:r>
+            <w:r>
+              <w:rPr>
+                <w:rFonts w:asciiTheme="minorHAnsi" w:eastAsia="SimSun" w:hAnsiTheme="minorHAnsi" w:cstheme="minorHAnsi"/>
+                <w:color w:val="000000"/>
+                <w:sz w:val="24"/>
+                <w:szCs w:val="24"/>
+                <w:lang w:eastAsia="zh-CN"/>
+              </w:rPr>
+              <w:t xml:space="preserve"> the password used to encrypt this document as well as the location</w:t>
+            </w:r>
+            <w:r>
+              <w:rPr>
+                <w:rFonts w:asciiTheme="minorHAnsi" w:eastAsia="SimSun" w:hAnsiTheme="minorHAnsi" w:cstheme="minorHAnsi"/>
+                <w:color w:val="000000"/>
+                <w:sz w:val="24"/>
+                <w:szCs w:val="24"/>
+                <w:lang w:eastAsia="zh-CN"/>
+              </w:rPr>
+              <w:t xml:space="preserve"> of data</w:t>
+            </w:r>
+            <w:r>
+              <w:rPr>
+                <w:rFonts w:asciiTheme="minorHAnsi" w:eastAsia="SimSun" w:hAnsiTheme="minorHAnsi" w:cstheme="minorHAnsi"/>
+                <w:color w:val="000000"/>
+                <w:sz w:val="24"/>
+                <w:szCs w:val="24"/>
+                <w:lang w:eastAsia="zh-CN"/>
+              </w:rPr>
+              <w:t xml:space="preserve"> from local SQLite DB</w:t>
+            </w:r>
+          </w:p>
+          <w:p>
+            <w:pPr>
+              <w:spacing w:after="0" w:line="256" w:lineRule="auto"/>
+              <w:jc w:val="both"/>
+              <w:rPr>
+                <w:rFonts w:asciiTheme="minorHAnsi" w:eastAsia="SimSun" w:hAnsiTheme="minorHAnsi" w:cstheme="minorHAnsi"/>
+                <w:color w:val="000000"/>
+                <w:sz w:val="24"/>
+                <w:szCs w:val="24"/>
+                <w:lang w:eastAsia="zh-CN"/>
+              </w:rPr>
+            </w:pPr>
+            <w:r>
+              <w:rPr>
+                <w:rFonts w:asciiTheme="minorHAnsi" w:eastAsia="SimSun" w:hAnsiTheme="minorHAnsi" w:cstheme="minorHAnsi"/>
+                <w:color w:val="000000"/>
+                <w:sz w:val="24"/>
+                <w:szCs w:val="24"/>
+                <w:lang w:eastAsia="zh-CN"/>
+              </w:rPr>
+              <w:t>Step 4: The activity produce</w:t>
+            </w:r>
+            <w:r>
+              <w:rPr>
+                <w:rFonts w:asciiTheme="minorHAnsi" w:eastAsia="SimSun" w:hAnsiTheme="minorHAnsi" w:cstheme="minorHAnsi"/>
+                <w:color w:val="000000"/>
+                <w:sz w:val="24"/>
+                <w:szCs w:val="24"/>
+                <w:lang w:eastAsia="zh-CN"/>
+              </w:rPr>
+              <w:t>s</w:t>
+            </w:r>
+            <w:r>
+              <w:rPr>
+                <w:rFonts w:asciiTheme="minorHAnsi" w:eastAsia="SimSun" w:hAnsiTheme="minorHAnsi" w:cstheme="minorHAnsi"/>
+                <w:color w:val="000000"/>
+                <w:sz w:val="24"/>
+                <w:szCs w:val="24"/>
+                <w:lang w:eastAsia="zh-CN"/>
+              </w:rPr>
+              <w:t xml:space="preserve"> the corresponding key by hashing password digest (Hash(pwd|Locationaldata))</w:t>
+            </w:r>
+          </w:p>
+          <w:p>
+            <w:pPr>
+              <w:spacing w:after="0" w:line="256" w:lineRule="auto"/>
+              <w:jc w:val="both"/>
+              <w:rPr>
+                <w:rFonts w:asciiTheme="minorHAnsi" w:eastAsia="SimSun" w:hAnsiTheme="minorHAnsi" w:cstheme="minorHAnsi"/>
+                <w:color w:val="000000"/>
+                <w:sz w:val="24"/>
+                <w:szCs w:val="24"/>
+                <w:lang w:eastAsia="zh-CN"/>
+              </w:rPr>
+            </w:pPr>
+            <w:r>
+              <w:rPr>
+                <w:rFonts w:asciiTheme="minorHAnsi" w:eastAsia="SimSun" w:hAnsiTheme="minorHAnsi" w:cstheme="minorHAnsi"/>
+                <w:color w:val="000000"/>
+                <w:sz w:val="24"/>
+                <w:szCs w:val="24"/>
+                <w:lang w:eastAsia="zh-CN"/>
+              </w:rPr>
+              <w:t>Step 5: The activity decrypt</w:t>
+            </w:r>
+            <w:r>
+              <w:rPr>
+                <w:rFonts w:asciiTheme="minorHAnsi" w:eastAsia="SimSun" w:hAnsiTheme="minorHAnsi" w:cstheme="minorHAnsi"/>
+                <w:color w:val="000000"/>
+                <w:sz w:val="24"/>
+                <w:szCs w:val="24"/>
+                <w:lang w:eastAsia="zh-CN"/>
+              </w:rPr>
+              <w:t>s</w:t>
+            </w:r>
+            <w:bookmarkStart w:id="27" w:name="_GoBack"/>
+            <w:bookmarkEnd w:id="27"/>
+            <w:r>
+              <w:rPr>
+                <w:rFonts w:asciiTheme="minorHAnsi" w:eastAsia="SimSun" w:hAnsiTheme="minorHAnsi" w:cstheme="minorHAnsi"/>
+                <w:color w:val="000000"/>
+                <w:sz w:val="24"/>
+                <w:szCs w:val="24"/>
+                <w:lang w:eastAsia="zh-CN"/>
+              </w:rPr>
+              <w:t xml:space="preserve"> the document with AES 256 using password digest computed in Step 4 as its key</w:t>
             </w:r>
           </w:p>
           <w:p>
@@ -23274,7 +23354,7 @@
         </mc:Choice>
         <mc:Fallback>
           <w:pict>
-            <v:line w14:anchorId="794DF31F" id="Straight Connector 17" o:spid="_x0000_s1026" style="position:absolute;z-index:251663360;visibility:visible;mso-wrap-style:square;mso-wrap-distance-left:9pt;mso-wrap-distance-top:0;mso-wrap-distance-right:9pt;mso-wrap-distance-bottom:0;mso-position-horizontal:absolute;mso-position-horizontal-relative:text;mso-position-vertical:absolute;mso-position-vertical-relative:text" from="0,0" to="494.85pt,0" o:gfxdata="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" strokecolor="#278568" strokeweight="1pt">
+            <v:line w14:anchorId="53F72683" id="Straight Connector 17" o:spid="_x0000_s1026" style="position:absolute;z-index:251663360;visibility:visible;mso-wrap-style:square;mso-wrap-distance-left:9pt;mso-wrap-distance-top:0;mso-wrap-distance-right:9pt;mso-wrap-distance-bottom:0;mso-position-horizontal:absolute;mso-position-horizontal-relative:text;mso-position-vertical:absolute;mso-position-vertical-relative:text" from="0,0" to="494.85pt,0" o:gfxdata="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" strokecolor="#278568" strokeweight="1pt">
               <v:stroke joinstyle="miter"/>
             </v:line>
           </w:pict>
@@ -23335,7 +23415,7 @@
         <w:bCs/>
         <w:noProof/>
       </w:rPr>
-      <w:t>11</w:t>
+      <w:t>24</w:t>
     </w:r>
     <w:r>
       <w:rPr>
@@ -23469,7 +23549,7 @@
         </mc:Choice>
         <mc:Fallback>
           <w:pict>
-            <v:line w14:anchorId="5061C149" id="Straight Connector 14" o:spid="_x0000_s1026" style="position:absolute;z-index:251659264;visibility:visible;mso-wrap-style:square;mso-wrap-distance-left:9pt;mso-wrap-distance-top:0;mso-wrap-distance-right:9pt;mso-wrap-distance-bottom:0;mso-position-horizontal:absolute;mso-position-horizontal-relative:text;mso-position-vertical:absolute;mso-position-vertical-relative:text" from="-1.95pt,18.3pt" to="492.9pt,18.3pt" o:gfxdata="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" strokecolor="#278568" strokeweight="1pt">
+            <v:line w14:anchorId="30841E8C" id="Straight Connector 14" o:spid="_x0000_s1026" style="position:absolute;z-index:251659264;visibility:visible;mso-wrap-style:square;mso-wrap-distance-left:9pt;mso-wrap-distance-top:0;mso-wrap-distance-right:9pt;mso-wrap-distance-bottom:0;mso-position-horizontal:absolute;mso-position-horizontal-relative:text;mso-position-vertical:absolute;mso-position-vertical-relative:text" from="-1.95pt,18.3pt" to="492.9pt,18.3pt" o:gfxdata="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" strokecolor="#278568" strokeweight="1pt">
               <v:stroke joinstyle="miter"/>
             </v:line>
           </w:pict>
@@ -23613,7 +23693,7 @@
         </mc:Choice>
         <mc:Fallback>
           <w:pict>
-            <v:line w14:anchorId="3BDD8677" id="Straight Connector 15" o:spid="_x0000_s1026" style="position:absolute;z-index:251661312;visibility:visible;mso-wrap-style:square;mso-wrap-distance-left:9pt;mso-wrap-distance-top:0;mso-wrap-distance-right:9pt;mso-wrap-distance-bottom:0;mso-position-horizontal:absolute;mso-position-horizontal-relative:text;mso-position-vertical:absolute;mso-position-vertical-relative:text" from="0,0" to="494.85pt,0" o:gfxdata="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" strokecolor="#278568" strokeweight="1pt">
+            <v:line w14:anchorId="5BA862F5" id="Straight Connector 15" o:spid="_x0000_s1026" style="position:absolute;z-index:251661312;visibility:visible;mso-wrap-style:square;mso-wrap-distance-left:9pt;mso-wrap-distance-top:0;mso-wrap-distance-right:9pt;mso-wrap-distance-bottom:0;mso-position-horizontal:absolute;mso-position-horizontal-relative:text;mso-position-vertical:absolute;mso-position-vertical-relative:text" from="0,0" to="494.85pt,0" o:gfxdata="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" strokecolor="#278568" strokeweight="1pt">
               <v:stroke joinstyle="miter"/>
             </v:line>
           </w:pict>
@@ -27983,7 +28063,7 @@
 </file>
 
 <file path=customXml/itemProps1.xml><?xml version="1.0" encoding="utf-8"?>
-<ds:datastoreItem xmlns:ds="http://schemas.openxmlformats.org/officeDocument/2006/customXml" ds:itemID="{629D3E74-AAEB-45D6-89C3-E0C4BBB7D4F8}">
+<ds:datastoreItem xmlns:ds="http://schemas.openxmlformats.org/officeDocument/2006/customXml" ds:itemID="{83C95F7E-E659-4CB1-9D19-A3C1A12EAA77}">
   <ds:schemaRefs>
     <ds:schemaRef ds:uri="http://schemas.openxmlformats.org/officeDocument/2006/bibliography"/>
   </ds:schemaRefs>

</xml_diff>

<commit_message>
Small Update on SRS
</commit_message>
<xml_diff>
--- a/FYP proposal V1/SRS_LocAdoc.docx
+++ b/FYP proposal V1/SRS_LocAdoc.docx
@@ -1,6 +1,6 @@
 
 <file path=word/document.xml><?xml version="1.0" encoding="utf-8"?>
-<w:document xmlns:wpc="http://schemas.microsoft.com/office/word/2010/wordprocessingCanvas" xmlns:cx="http://schemas.microsoft.com/office/drawing/2014/chartex" xmlns:cx1="http://schemas.microsoft.com/office/drawing/2015/9/8/chartex" xmlns:cx2="http://schemas.microsoft.com/office/drawing/2015/10/21/chartex" xmlns:cx3="http://schemas.microsoft.com/office/drawing/2016/5/9/chartex" xmlns:cx4="http://schemas.microsoft.com/office/drawing/2016/5/10/chartex" xmlns:cx5="http://schemas.microsoft.com/office/drawing/2016/5/11/chartex" xmlns:cx6="http://schemas.microsoft.com/office/drawing/2016/5/12/chartex" xmlns:cx7="http://schemas.microsoft.com/office/drawing/2016/5/13/chartex" xmlns:cx8="http://schemas.microsoft.com/office/drawing/2016/5/14/chartex" xmlns:mc="http://schemas.openxmlformats.org/markup-compatibility/2006" xmlns:aink="http://schemas.microsoft.com/office/drawing/2016/ink" xmlns:am3d="http://schemas.microsoft.com/office/drawing/2017/model3d" xmlns:o="urn:schemas-microsoft-com:office:office" xmlns:r="http://schemas.openxmlformats.org/officeDocument/2006/relationships" xmlns:m="http://schemas.openxmlformats.org/officeDocument/2006/math" xmlns:v="urn:schemas-microsoft-com:vml" xmlns:wp14="http://schemas.microsoft.com/office/word/2010/wordprocessingDrawing" xmlns:wp="http://schemas.openxmlformats.org/drawingml/2006/wordprocessingDrawing" xmlns:w10="urn:schemas-microsoft-com:office:word" xmlns:w="http://schemas.openxmlformats.org/wordprocessingml/2006/main" xmlns:w14="http://schemas.microsoft.com/office/word/2010/wordml" xmlns:w15="http://schemas.microsoft.com/office/word/2012/wordml" xmlns:w16cid="http://schemas.microsoft.com/office/word/2016/wordml/cid" xmlns:w16se="http://schemas.microsoft.com/office/word/2015/wordml/symex" xmlns:wpg="http://schemas.microsoft.com/office/word/2010/wordprocessingGroup" xmlns:wpi="http://schemas.microsoft.com/office/word/2010/wordprocessingInk" xmlns:wne="http://schemas.microsoft.com/office/word/2006/wordml" xmlns:wps="http://schemas.microsoft.com/office/word/2010/wordprocessingShape" mc:Ignorable="w14 w15 w16se w16cid wp14">
+<w:document xmlns:wpc="http://schemas.microsoft.com/office/word/2010/wordprocessingCanvas" xmlns:mc="http://schemas.openxmlformats.org/markup-compatibility/2006" xmlns:o="urn:schemas-microsoft-com:office:office" xmlns:r="http://schemas.openxmlformats.org/officeDocument/2006/relationships" xmlns:m="http://schemas.openxmlformats.org/officeDocument/2006/math" xmlns:v="urn:schemas-microsoft-com:vml" xmlns:wp14="http://schemas.microsoft.com/office/word/2010/wordprocessingDrawing" xmlns:wp="http://schemas.openxmlformats.org/drawingml/2006/wordprocessingDrawing" xmlns:w10="urn:schemas-microsoft-com:office:word" xmlns:w="http://schemas.openxmlformats.org/wordprocessingml/2006/main" xmlns:w14="http://schemas.microsoft.com/office/word/2010/wordml" xmlns:w15="http://schemas.microsoft.com/office/word/2012/wordml" xmlns:wpg="http://schemas.microsoft.com/office/word/2010/wordprocessingGroup" xmlns:wpi="http://schemas.microsoft.com/office/word/2010/wordprocessingInk" xmlns:wne="http://schemas.microsoft.com/office/word/2006/wordml" xmlns:wps="http://schemas.microsoft.com/office/word/2010/wordprocessingShape" mc:Ignorable="w14 w15 wp14">
   <w:body>
     <w:p>
       <w:r>
@@ -23,7 +23,6 @@
       <w:r>
         <w:rPr>
           <w:noProof/>
-          <w:lang w:eastAsia="ko-KR"/>
         </w:rPr>
         <mc:AlternateContent>
           <mc:Choice Requires="wpg">
@@ -142,9 +141,9 @@
           </mc:Choice>
           <mc:Fallback>
             <w:pict>
-              <v:group w14:anchorId="2C0AAF3C" id="Group 114" o:spid="_x0000_s1026" style="position:absolute;margin-left:27.55pt;margin-top:36pt;width:17.75pt;height:719.95pt;z-index:251654144;mso-width-percent:29;mso-height-percent:909;mso-position-horizontal-relative:page;mso-position-vertical-relative:page;mso-width-percent:29;mso-height-percent:909" coordsize="2286,91440" o:gfxdata="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">
-                <v:rect id="Rectangle 115" o:spid="_x0000_s1027" style="position:absolute;width:2286;height:87820;visibility:visible;mso-wrap-style:square;v-text-anchor:middle" o:gfxdata="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" filled="f" stroked="f" strokeweight="1pt"/>
-                <v:rect id="Rectangle 116" o:spid="_x0000_s1028" style="position:absolute;top:89154;width:2286;height:2286;visibility:visible;mso-wrap-style:square;v-text-anchor:middle" o:gfxdata="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" filled="f" stroked="f" strokeweight="1pt">
+              <v:group w14:anchorId="28A7BB73" id="Group 114" o:spid="_x0000_s1026" style="position:absolute;margin-left:27.55pt;margin-top:36pt;width:17.75pt;height:719.95pt;z-index:251654144;mso-width-percent:29;mso-height-percent:909;mso-position-horizontal-relative:page;mso-position-vertical-relative:page;mso-width-percent:29;mso-height-percent:909" coordsize="2286,91440" o:gfxdata="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">
+                <v:rect id="Rectangle 115" o:spid="_x0000_s1027" style="position:absolute;width:2286;height:87820;visibility:visible;mso-wrap-style:square;v-text-anchor:middle" o:gfxdata="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" filled="f" stroked="f" strokeweight="1pt"/>
+                <v:rect id="Rectangle 116" o:spid="_x0000_s1028" style="position:absolute;top:89154;width:2286;height:2286;visibility:visible;mso-wrap-style:square;v-text-anchor:middle" o:gfxdata="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" filled="f" stroked="f" strokeweight="1pt">
                   <v:path arrowok="t"/>
                   <o:lock v:ext="edit" aspectratio="t"/>
                 </v:rect>
@@ -160,7 +159,6 @@
       <w:r>
         <w:rPr>
           <w:noProof/>
-          <w:lang w:eastAsia="ko-KR"/>
         </w:rPr>
         <mc:AlternateContent>
           <mc:Choice Requires="wps">
@@ -353,7 +351,6 @@
       <w:r>
         <w:rPr>
           <w:noProof/>
-          <w:lang w:eastAsia="ko-KR"/>
         </w:rPr>
         <mc:AlternateContent>
           <mc:Choice Requires="wps">
@@ -501,7 +498,6 @@
       <w:r>
         <w:rPr>
           <w:noProof/>
-          <w:lang w:eastAsia="ko-KR"/>
         </w:rPr>
         <w:drawing>
           <wp:anchor distT="0" distB="0" distL="114300" distR="114300" simplePos="0" relativeHeight="251662336" behindDoc="0" locked="0" layoutInCell="1" allowOverlap="1">
@@ -575,7 +571,6 @@
       <w:r>
         <w:rPr>
           <w:noProof/>
-          <w:lang w:eastAsia="ko-KR"/>
         </w:rPr>
         <mc:AlternateContent>
           <mc:Choice Requires="wps">
@@ -797,7 +792,6 @@
       <w:r>
         <w:rPr>
           <w:noProof/>
-          <w:lang w:eastAsia="ko-KR"/>
         </w:rPr>
         <mc:AlternateContent>
           <mc:Choice Requires="wps">
@@ -934,7 +928,6 @@
       <w:r>
         <w:rPr>
           <w:noProof/>
-          <w:lang w:eastAsia="ko-KR"/>
         </w:rPr>
         <mc:AlternateContent>
           <mc:Choice Requires="wps">
@@ -1088,7 +1081,6 @@
       <w:r>
         <w:rPr>
           <w:noProof/>
-          <w:lang w:eastAsia="ko-KR"/>
         </w:rPr>
         <mc:AlternateContent>
           <mc:Choice Requires="wps">
@@ -1288,7 +1280,6 @@
       <w:r>
         <w:rPr>
           <w:noProof/>
-          <w:lang w:eastAsia="ko-KR"/>
         </w:rPr>
         <mc:AlternateContent>
           <mc:Choice Requires="wps">
@@ -7653,7 +7644,6 @@
       <w:r>
         <w:rPr>
           <w:noProof/>
-          <w:lang w:eastAsia="ko-KR"/>
         </w:rPr>
         <w:drawing>
           <wp:inline distT="0" distB="0" distL="0" distR="0">
@@ -13980,10 +13970,38 @@
           <w:rFonts w:asciiTheme="minorHAnsi" w:hAnsiTheme="minorHAnsi" w:cstheme="minorHAnsi"/>
         </w:rPr>
       </w:pPr>
-      <w:r>
-        <w:rPr>
-          <w:rFonts w:asciiTheme="minorHAnsi" w:hAnsiTheme="minorHAnsi" w:cstheme="minorHAnsi"/>
-        </w:rPr>
+    </w:p>
+    <w:p>
+      <w:pPr>
+        <w:spacing w:after="0" w:line="240" w:lineRule="auto"/>
+        <w:rPr>
+          <w:rFonts w:asciiTheme="minorHAnsi" w:hAnsiTheme="minorHAnsi" w:cstheme="minorHAnsi"/>
+          <w:b/>
+          <w:bCs/>
+          <w:iCs/>
+          <w:sz w:val="28"/>
+          <w:szCs w:val="28"/>
+        </w:rPr>
+      </w:pPr>
+      <w:r>
+        <w:rPr>
+          <w:rFonts w:asciiTheme="minorHAnsi" w:hAnsiTheme="minorHAnsi" w:cstheme="minorHAnsi"/>
+        </w:rPr>
+        <w:br w:type="page"/>
+      </w:r>
+    </w:p>
+    <w:p>
+      <w:pPr>
+        <w:pStyle w:val="Heading2"/>
+        <w:rPr>
+          <w:rFonts w:asciiTheme="minorHAnsi" w:hAnsiTheme="minorHAnsi" w:cstheme="minorHAnsi"/>
+        </w:rPr>
+      </w:pPr>
+      <w:r>
+        <w:rPr>
+          <w:rFonts w:asciiTheme="minorHAnsi" w:hAnsiTheme="minorHAnsi" w:cstheme="minorHAnsi"/>
+        </w:rPr>
+        <w:lastRenderedPageBreak/>
         <w:t>Use Case 3.0</w:t>
       </w:r>
       <w:r>
@@ -14128,7 +14146,6 @@
                 <w:szCs w:val="24"/>
                 <w:lang w:eastAsia="zh-CN"/>
               </w:rPr>
-              <w:lastRenderedPageBreak/>
               <w:t>UC-ID</w:t>
             </w:r>
           </w:p>
@@ -14197,7 +14214,6 @@
                 <w:szCs w:val="24"/>
                 <w:lang w:eastAsia="zh-CN"/>
               </w:rPr>
-              <w:lastRenderedPageBreak/>
               <w:t>3</w:t>
             </w:r>
             <w:r>
@@ -15238,7 +15254,18 @@
                 <w:szCs w:val="24"/>
                 <w:lang w:eastAsia="zh-CN"/>
               </w:rPr>
-              <w:t xml:space="preserve"> password and concatenates it with the current longitude and latitude </w:t>
+              <w:t xml:space="preserve"> password and concatenates it with the </w:t>
+            </w:r>
+            <w:r>
+              <w:rPr>
+                <w:rFonts w:asciiTheme="minorHAnsi" w:eastAsia="SimSun" w:hAnsiTheme="minorHAnsi" w:cstheme="minorHAnsi"/>
+                <w:color w:val="000000"/>
+                <w:sz w:val="24"/>
+                <w:szCs w:val="24"/>
+                <w:lang w:eastAsia="zh-CN"/>
+              </w:rPr>
+              <w:lastRenderedPageBreak/>
+              <w:t xml:space="preserve">current longitude and latitude </w:t>
             </w:r>
             <w:r>
               <w:rPr>
@@ -15394,18 +15421,7 @@
                 <w:szCs w:val="24"/>
                 <w:lang w:eastAsia="zh-CN"/>
               </w:rPr>
-              <w:t xml:space="preserve"> and this name is </w:t>
-            </w:r>
-            <w:r>
-              <w:rPr>
-                <w:rFonts w:asciiTheme="minorHAnsi" w:eastAsia="SimSun" w:hAnsiTheme="minorHAnsi" w:cstheme="minorHAnsi"/>
-                <w:color w:val="000000"/>
-                <w:sz w:val="24"/>
-                <w:szCs w:val="24"/>
-                <w:lang w:eastAsia="zh-CN"/>
-              </w:rPr>
-              <w:lastRenderedPageBreak/>
-              <w:t>mapped with the original name in the database name</w:t>
+              <w:t xml:space="preserve"> and this name is mapped with the original name in the database name</w:t>
             </w:r>
             <w:r>
               <w:rPr>
@@ -16725,8 +16741,6 @@
               </w:rPr>
               <w:t>s</w:t>
             </w:r>
-            <w:bookmarkStart w:id="27" w:name="_GoBack"/>
-            <w:bookmarkEnd w:id="27"/>
             <w:r>
               <w:rPr>
                 <w:rFonts w:asciiTheme="minorHAnsi" w:eastAsia="SimSun" w:hAnsiTheme="minorHAnsi" w:cstheme="minorHAnsi"/>
@@ -19746,7 +19760,17 @@
                 <w:szCs w:val="24"/>
                 <w:lang w:eastAsia="zh-CN"/>
               </w:rPr>
-              <w:t>User select to recover its data</w:t>
+              <w:t xml:space="preserve">User select to recover </w:t>
+            </w:r>
+            <w:r>
+              <w:rPr>
+                <w:rFonts w:asciiTheme="minorHAnsi" w:eastAsia="SimSun" w:hAnsiTheme="minorHAnsi" w:cstheme="minorHAnsi"/>
+                <w:color w:val="000000"/>
+                <w:sz w:val="24"/>
+                <w:szCs w:val="24"/>
+                <w:lang w:eastAsia="zh-CN"/>
+              </w:rPr>
+              <w:t>a file</w:t>
             </w:r>
             <w:r>
               <w:rPr>
@@ -19779,7 +19803,80 @@
                 <w:szCs w:val="24"/>
                 <w:lang w:eastAsia="zh-CN"/>
               </w:rPr>
-              <w:t>Step 2: The activity request for data from AWS S3.</w:t>
+              <w:t xml:space="preserve">Step 2: </w:t>
+            </w:r>
+            <w:r>
+              <w:rPr>
+                <w:rFonts w:asciiTheme="minorHAnsi" w:eastAsia="SimSun" w:hAnsiTheme="minorHAnsi" w:cstheme="minorHAnsi"/>
+                <w:color w:val="000000"/>
+                <w:sz w:val="24"/>
+                <w:szCs w:val="24"/>
+                <w:lang w:eastAsia="zh-CN"/>
+              </w:rPr>
+              <w:t>Activity show the list of documents</w:t>
+            </w:r>
+            <w:r>
+              <w:rPr>
+                <w:rFonts w:asciiTheme="minorHAnsi" w:eastAsia="SimSun" w:hAnsiTheme="minorHAnsi" w:cstheme="minorHAnsi"/>
+                <w:color w:val="000000"/>
+                <w:sz w:val="24"/>
+                <w:szCs w:val="24"/>
+                <w:lang w:eastAsia="zh-CN"/>
+              </w:rPr>
+              <w:t xml:space="preserve"> that are</w:t>
+            </w:r>
+            <w:r>
+              <w:rPr>
+                <w:rFonts w:asciiTheme="minorHAnsi" w:eastAsia="SimSun" w:hAnsiTheme="minorHAnsi" w:cstheme="minorHAnsi"/>
+                <w:color w:val="000000"/>
+                <w:sz w:val="24"/>
+                <w:szCs w:val="24"/>
+                <w:lang w:eastAsia="zh-CN"/>
+              </w:rPr>
+              <w:t xml:space="preserve"> available</w:t>
+            </w:r>
+            <w:r>
+              <w:rPr>
+                <w:rFonts w:asciiTheme="minorHAnsi" w:eastAsia="SimSun" w:hAnsiTheme="minorHAnsi" w:cstheme="minorHAnsi"/>
+                <w:color w:val="000000"/>
+                <w:sz w:val="24"/>
+                <w:szCs w:val="24"/>
+                <w:lang w:eastAsia="zh-CN"/>
+              </w:rPr>
+              <w:t xml:space="preserve"> to recover</w:t>
+            </w:r>
+            <w:r>
+              <w:rPr>
+                <w:rFonts w:asciiTheme="minorHAnsi" w:eastAsia="SimSun" w:hAnsiTheme="minorHAnsi" w:cstheme="minorHAnsi"/>
+                <w:color w:val="000000"/>
+                <w:sz w:val="24"/>
+                <w:szCs w:val="24"/>
+                <w:lang w:eastAsia="zh-CN"/>
+              </w:rPr>
+              <w:t xml:space="preserve"> in the user’s current position</w:t>
+            </w:r>
+          </w:p>
+          <w:p>
+            <w:pPr>
+              <w:spacing w:after="0" w:line="256" w:lineRule="auto"/>
+              <w:jc w:val="both"/>
+              <w:rPr>
+                <w:rFonts w:asciiTheme="minorHAnsi" w:eastAsia="SimSun" w:hAnsiTheme="minorHAnsi" w:cstheme="minorHAnsi"/>
+                <w:color w:val="000000"/>
+                <w:sz w:val="24"/>
+                <w:szCs w:val="24"/>
+                <w:lang w:eastAsia="zh-CN"/>
+              </w:rPr>
+            </w:pPr>
+            <w:r>
+              <w:rPr>
+                <w:rFonts w:asciiTheme="minorHAnsi" w:eastAsia="SimSun" w:hAnsiTheme="minorHAnsi" w:cstheme="minorHAnsi"/>
+                <w:color w:val="000000"/>
+                <w:sz w:val="24"/>
+                <w:szCs w:val="24"/>
+                <w:lang w:eastAsia="zh-CN"/>
+              </w:rPr>
+              <w:t>Step 3: User select the desired file</w:t>
             </w:r>
           </w:p>
           <w:p>
@@ -19812,17 +19909,17 @@
                 <w:szCs w:val="24"/>
                 <w:lang w:eastAsia="zh-CN"/>
               </w:rPr>
-              <w:t>tep 3</w:t>
-            </w:r>
-            <w:r>
-              <w:rPr>
-                <w:rFonts w:asciiTheme="minorHAnsi" w:eastAsia="SimSun" w:hAnsiTheme="minorHAnsi" w:cstheme="minorHAnsi"/>
-                <w:color w:val="000000"/>
-                <w:sz w:val="24"/>
-                <w:szCs w:val="24"/>
-                <w:lang w:eastAsia="zh-CN"/>
-              </w:rPr>
-              <w:t xml:space="preserve">: </w:t>
+              <w:t>tep 4:</w:t>
+            </w:r>
+            <w:r>
+              <w:rPr>
+                <w:rFonts w:asciiTheme="minorHAnsi" w:eastAsia="SimSun" w:hAnsiTheme="minorHAnsi" w:cstheme="minorHAnsi"/>
+                <w:color w:val="000000"/>
+                <w:sz w:val="24"/>
+                <w:szCs w:val="24"/>
+                <w:lang w:eastAsia="zh-CN"/>
+              </w:rPr>
+              <w:t xml:space="preserve"> </w:t>
             </w:r>
             <w:r>
               <w:rPr>
@@ -19842,7 +19939,29 @@
                 <w:szCs w:val="24"/>
                 <w:lang w:eastAsia="zh-CN"/>
               </w:rPr>
-              <w:t>p data from AWS S3 and loads it in</w:t>
+              <w:t xml:space="preserve">p </w:t>
+            </w:r>
+            <w:r>
+              <w:rPr>
+                <w:rFonts w:asciiTheme="minorHAnsi" w:eastAsia="SimSun" w:hAnsiTheme="minorHAnsi" w:cstheme="minorHAnsi"/>
+                <w:color w:val="000000"/>
+                <w:sz w:val="24"/>
+                <w:szCs w:val="24"/>
+                <w:lang w:eastAsia="zh-CN"/>
+              </w:rPr>
+              <w:t>file from AWS S3 and saves</w:t>
+            </w:r>
+            <w:bookmarkStart w:id="27" w:name="_GoBack"/>
+            <w:bookmarkEnd w:id="27"/>
+            <w:r>
+              <w:rPr>
+                <w:rFonts w:asciiTheme="minorHAnsi" w:eastAsia="SimSun" w:hAnsiTheme="minorHAnsi" w:cstheme="minorHAnsi"/>
+                <w:color w:val="000000"/>
+                <w:sz w:val="24"/>
+                <w:szCs w:val="24"/>
+                <w:lang w:eastAsia="zh-CN"/>
+              </w:rPr>
+              <w:t xml:space="preserve"> it to</w:t>
             </w:r>
             <w:r>
               <w:rPr>
@@ -19885,7 +20004,17 @@
                 <w:szCs w:val="24"/>
                 <w:lang w:eastAsia="zh-CN"/>
               </w:rPr>
-              <w:t>Step 4: The user is notified.</w:t>
+              <w:t>Step 5</w:t>
+            </w:r>
+            <w:r>
+              <w:rPr>
+                <w:rFonts w:asciiTheme="minorHAnsi" w:eastAsia="SimSun" w:hAnsiTheme="minorHAnsi" w:cstheme="minorHAnsi"/>
+                <w:color w:val="000000"/>
+                <w:sz w:val="24"/>
+                <w:szCs w:val="24"/>
+                <w:lang w:eastAsia="zh-CN"/>
+              </w:rPr>
+              <w:t>: The user is notified.</w:t>
             </w:r>
           </w:p>
         </w:tc>
@@ -23039,7 +23168,7 @@
 </file>
 
 <file path=word/endnotes.xml><?xml version="1.0" encoding="utf-8"?>
-<w:endnotes xmlns:wpc="http://schemas.microsoft.com/office/word/2010/wordprocessingCanvas" xmlns:cx="http://schemas.microsoft.com/office/drawing/2014/chartex" xmlns:cx1="http://schemas.microsoft.com/office/drawing/2015/9/8/chartex" xmlns:cx2="http://schemas.microsoft.com/office/drawing/2015/10/21/chartex" xmlns:cx3="http://schemas.microsoft.com/office/drawing/2016/5/9/chartex" xmlns:cx4="http://schemas.microsoft.com/office/drawing/2016/5/10/chartex" xmlns:cx5="http://schemas.microsoft.com/office/drawing/2016/5/11/chartex" xmlns:cx6="http://schemas.microsoft.com/office/drawing/2016/5/12/chartex" xmlns:cx7="http://schemas.microsoft.com/office/drawing/2016/5/13/chartex" xmlns:cx8="http://schemas.microsoft.com/office/drawing/2016/5/14/chartex" xmlns:mc="http://schemas.openxmlformats.org/markup-compatibility/2006" xmlns:aink="http://schemas.microsoft.com/office/drawing/2016/ink" xmlns:am3d="http://schemas.microsoft.com/office/drawing/2017/model3d" xmlns:o="urn:schemas-microsoft-com:office:office" xmlns:r="http://schemas.openxmlformats.org/officeDocument/2006/relationships" xmlns:m="http://schemas.openxmlformats.org/officeDocument/2006/math" xmlns:v="urn:schemas-microsoft-com:vml" xmlns:wp14="http://schemas.microsoft.com/office/word/2010/wordprocessingDrawing" xmlns:wp="http://schemas.openxmlformats.org/drawingml/2006/wordprocessingDrawing" xmlns:w10="urn:schemas-microsoft-com:office:word" xmlns:w="http://schemas.openxmlformats.org/wordprocessingml/2006/main" xmlns:w14="http://schemas.microsoft.com/office/word/2010/wordml" xmlns:w15="http://schemas.microsoft.com/office/word/2012/wordml" xmlns:w16cid="http://schemas.microsoft.com/office/word/2016/wordml/cid" xmlns:w16se="http://schemas.microsoft.com/office/word/2015/wordml/symex" xmlns:wpg="http://schemas.microsoft.com/office/word/2010/wordprocessingGroup" xmlns:wpi="http://schemas.microsoft.com/office/word/2010/wordprocessingInk" xmlns:wne="http://schemas.microsoft.com/office/word/2006/wordml" xmlns:wps="http://schemas.microsoft.com/office/word/2010/wordprocessingShape" mc:Ignorable="w14 w15 w16se w16cid wp14">
+<w:endnotes xmlns:wpc="http://schemas.microsoft.com/office/word/2010/wordprocessingCanvas" xmlns:mc="http://schemas.openxmlformats.org/markup-compatibility/2006" xmlns:o="urn:schemas-microsoft-com:office:office" xmlns:r="http://schemas.openxmlformats.org/officeDocument/2006/relationships" xmlns:m="http://schemas.openxmlformats.org/officeDocument/2006/math" xmlns:v="urn:schemas-microsoft-com:vml" xmlns:wp14="http://schemas.microsoft.com/office/word/2010/wordprocessingDrawing" xmlns:wp="http://schemas.openxmlformats.org/drawingml/2006/wordprocessingDrawing" xmlns:w10="urn:schemas-microsoft-com:office:word" xmlns:w="http://schemas.openxmlformats.org/wordprocessingml/2006/main" xmlns:w14="http://schemas.microsoft.com/office/word/2010/wordml" xmlns:w15="http://schemas.microsoft.com/office/word/2012/wordml" xmlns:wpg="http://schemas.microsoft.com/office/word/2010/wordprocessingGroup" xmlns:wpi="http://schemas.microsoft.com/office/word/2010/wordprocessingInk" xmlns:wne="http://schemas.microsoft.com/office/word/2006/wordml" xmlns:wps="http://schemas.microsoft.com/office/word/2010/wordprocessingShape" mc:Ignorable="w14 w15 wp14">
   <w:endnote w:type="separator" w:id="-1">
     <w:p>
       <w:pPr>
@@ -23064,7 +23193,7 @@
 </file>
 
 <file path=word/footer1.xml><?xml version="1.0" encoding="utf-8"?>
-<w:ftr xmlns:wpc="http://schemas.microsoft.com/office/word/2010/wordprocessingCanvas" xmlns:cx="http://schemas.microsoft.com/office/drawing/2014/chartex" xmlns:cx1="http://schemas.microsoft.com/office/drawing/2015/9/8/chartex" xmlns:cx2="http://schemas.microsoft.com/office/drawing/2015/10/21/chartex" xmlns:cx3="http://schemas.microsoft.com/office/drawing/2016/5/9/chartex" xmlns:cx4="http://schemas.microsoft.com/office/drawing/2016/5/10/chartex" xmlns:cx5="http://schemas.microsoft.com/office/drawing/2016/5/11/chartex" xmlns:cx6="http://schemas.microsoft.com/office/drawing/2016/5/12/chartex" xmlns:cx7="http://schemas.microsoft.com/office/drawing/2016/5/13/chartex" xmlns:cx8="http://schemas.microsoft.com/office/drawing/2016/5/14/chartex" xmlns:mc="http://schemas.openxmlformats.org/markup-compatibility/2006" xmlns:aink="http://schemas.microsoft.com/office/drawing/2016/ink" xmlns:am3d="http://schemas.microsoft.com/office/drawing/2017/model3d" xmlns:o="urn:schemas-microsoft-com:office:office" xmlns:r="http://schemas.openxmlformats.org/officeDocument/2006/relationships" xmlns:m="http://schemas.openxmlformats.org/officeDocument/2006/math" xmlns:v="urn:schemas-microsoft-com:vml" xmlns:wp14="http://schemas.microsoft.com/office/word/2010/wordprocessingDrawing" xmlns:wp="http://schemas.openxmlformats.org/drawingml/2006/wordprocessingDrawing" xmlns:w10="urn:schemas-microsoft-com:office:word" xmlns:w="http://schemas.openxmlformats.org/wordprocessingml/2006/main" xmlns:w14="http://schemas.microsoft.com/office/word/2010/wordml" xmlns:w15="http://schemas.microsoft.com/office/word/2012/wordml" xmlns:w16cid="http://schemas.microsoft.com/office/word/2016/wordml/cid" xmlns:w16se="http://schemas.microsoft.com/office/word/2015/wordml/symex" xmlns:wpg="http://schemas.microsoft.com/office/word/2010/wordprocessingGroup" xmlns:wpi="http://schemas.microsoft.com/office/word/2010/wordprocessingInk" xmlns:wne="http://schemas.microsoft.com/office/word/2006/wordml" xmlns:wps="http://schemas.microsoft.com/office/word/2010/wordprocessingShape" mc:Ignorable="w14 w15 w16se w16cid wp14">
+<w:ftr xmlns:wpc="http://schemas.microsoft.com/office/word/2010/wordprocessingCanvas" xmlns:mc="http://schemas.openxmlformats.org/markup-compatibility/2006" xmlns:o="urn:schemas-microsoft-com:office:office" xmlns:r="http://schemas.openxmlformats.org/officeDocument/2006/relationships" xmlns:m="http://schemas.openxmlformats.org/officeDocument/2006/math" xmlns:v="urn:schemas-microsoft-com:vml" xmlns:wp14="http://schemas.microsoft.com/office/word/2010/wordprocessingDrawing" xmlns:wp="http://schemas.openxmlformats.org/drawingml/2006/wordprocessingDrawing" xmlns:w10="urn:schemas-microsoft-com:office:word" xmlns:w="http://schemas.openxmlformats.org/wordprocessingml/2006/main" xmlns:w14="http://schemas.microsoft.com/office/word/2010/wordml" xmlns:w15="http://schemas.microsoft.com/office/word/2012/wordml" xmlns:wpg="http://schemas.microsoft.com/office/word/2010/wordprocessingGroup" xmlns:wpi="http://schemas.microsoft.com/office/word/2010/wordprocessingInk" xmlns:wne="http://schemas.microsoft.com/office/word/2006/wordml" xmlns:wps="http://schemas.microsoft.com/office/word/2010/wordprocessingShape" mc:Ignorable="w14 w15 wp14">
   <w:p>
     <w:pPr>
       <w:pStyle w:val="Footer"/>
@@ -23196,7 +23325,7 @@
 </file>
 
 <file path=word/footer2.xml><?xml version="1.0" encoding="utf-8"?>
-<w:ftr xmlns:wpc="http://schemas.microsoft.com/office/word/2010/wordprocessingCanvas" xmlns:cx="http://schemas.microsoft.com/office/drawing/2014/chartex" xmlns:cx1="http://schemas.microsoft.com/office/drawing/2015/9/8/chartex" xmlns:cx2="http://schemas.microsoft.com/office/drawing/2015/10/21/chartex" xmlns:cx3="http://schemas.microsoft.com/office/drawing/2016/5/9/chartex" xmlns:cx4="http://schemas.microsoft.com/office/drawing/2016/5/10/chartex" xmlns:cx5="http://schemas.microsoft.com/office/drawing/2016/5/11/chartex" xmlns:cx6="http://schemas.microsoft.com/office/drawing/2016/5/12/chartex" xmlns:cx7="http://schemas.microsoft.com/office/drawing/2016/5/13/chartex" xmlns:cx8="http://schemas.microsoft.com/office/drawing/2016/5/14/chartex" xmlns:mc="http://schemas.openxmlformats.org/markup-compatibility/2006" xmlns:aink="http://schemas.microsoft.com/office/drawing/2016/ink" xmlns:am3d="http://schemas.microsoft.com/office/drawing/2017/model3d" xmlns:o="urn:schemas-microsoft-com:office:office" xmlns:r="http://schemas.openxmlformats.org/officeDocument/2006/relationships" xmlns:m="http://schemas.openxmlformats.org/officeDocument/2006/math" xmlns:v="urn:schemas-microsoft-com:vml" xmlns:wp14="http://schemas.microsoft.com/office/word/2010/wordprocessingDrawing" xmlns:wp="http://schemas.openxmlformats.org/drawingml/2006/wordprocessingDrawing" xmlns:w10="urn:schemas-microsoft-com:office:word" xmlns:w="http://schemas.openxmlformats.org/wordprocessingml/2006/main" xmlns:w14="http://schemas.microsoft.com/office/word/2010/wordml" xmlns:w15="http://schemas.microsoft.com/office/word/2012/wordml" xmlns:w16cid="http://schemas.microsoft.com/office/word/2016/wordml/cid" xmlns:w16se="http://schemas.microsoft.com/office/word/2015/wordml/symex" xmlns:wpg="http://schemas.microsoft.com/office/word/2010/wordprocessingGroup" xmlns:wpi="http://schemas.microsoft.com/office/word/2010/wordprocessingInk" xmlns:wne="http://schemas.microsoft.com/office/word/2006/wordml" xmlns:wps="http://schemas.microsoft.com/office/word/2010/wordprocessingShape" mc:Ignorable="w14 w15 w16se w16cid wp14">
+<w:ftr xmlns:wpc="http://schemas.microsoft.com/office/word/2010/wordprocessingCanvas" xmlns:mc="http://schemas.openxmlformats.org/markup-compatibility/2006" xmlns:o="urn:schemas-microsoft-com:office:office" xmlns:r="http://schemas.openxmlformats.org/officeDocument/2006/relationships" xmlns:m="http://schemas.openxmlformats.org/officeDocument/2006/math" xmlns:v="urn:schemas-microsoft-com:vml" xmlns:wp14="http://schemas.microsoft.com/office/word/2010/wordprocessingDrawing" xmlns:wp="http://schemas.openxmlformats.org/drawingml/2006/wordprocessingDrawing" xmlns:w10="urn:schemas-microsoft-com:office:word" xmlns:w="http://schemas.openxmlformats.org/wordprocessingml/2006/main" xmlns:w14="http://schemas.microsoft.com/office/word/2010/wordml" xmlns:w15="http://schemas.microsoft.com/office/word/2012/wordml" xmlns:wpg="http://schemas.microsoft.com/office/word/2010/wordprocessingGroup" xmlns:wpi="http://schemas.microsoft.com/office/word/2010/wordprocessingInk" xmlns:wne="http://schemas.microsoft.com/office/word/2006/wordml" xmlns:wps="http://schemas.microsoft.com/office/word/2010/wordprocessingShape" mc:Ignorable="w14 w15 wp14">
   <w:p>
     <w:pPr>
       <w:pStyle w:val="Footer"/>
@@ -23284,7 +23413,7 @@
 </file>
 
 <file path=word/footer3.xml><?xml version="1.0" encoding="utf-8"?>
-<w:ftr xmlns:wpc="http://schemas.microsoft.com/office/word/2010/wordprocessingCanvas" xmlns:cx="http://schemas.microsoft.com/office/drawing/2014/chartex" xmlns:cx1="http://schemas.microsoft.com/office/drawing/2015/9/8/chartex" xmlns:cx2="http://schemas.microsoft.com/office/drawing/2015/10/21/chartex" xmlns:cx3="http://schemas.microsoft.com/office/drawing/2016/5/9/chartex" xmlns:cx4="http://schemas.microsoft.com/office/drawing/2016/5/10/chartex" xmlns:cx5="http://schemas.microsoft.com/office/drawing/2016/5/11/chartex" xmlns:cx6="http://schemas.microsoft.com/office/drawing/2016/5/12/chartex" xmlns:cx7="http://schemas.microsoft.com/office/drawing/2016/5/13/chartex" xmlns:cx8="http://schemas.microsoft.com/office/drawing/2016/5/14/chartex" xmlns:mc="http://schemas.openxmlformats.org/markup-compatibility/2006" xmlns:aink="http://schemas.microsoft.com/office/drawing/2016/ink" xmlns:am3d="http://schemas.microsoft.com/office/drawing/2017/model3d" xmlns:o="urn:schemas-microsoft-com:office:office" xmlns:r="http://schemas.openxmlformats.org/officeDocument/2006/relationships" xmlns:m="http://schemas.openxmlformats.org/officeDocument/2006/math" xmlns:v="urn:schemas-microsoft-com:vml" xmlns:wp14="http://schemas.microsoft.com/office/word/2010/wordprocessingDrawing" xmlns:wp="http://schemas.openxmlformats.org/drawingml/2006/wordprocessingDrawing" xmlns:w10="urn:schemas-microsoft-com:office:word" xmlns:w="http://schemas.openxmlformats.org/wordprocessingml/2006/main" xmlns:w14="http://schemas.microsoft.com/office/word/2010/wordml" xmlns:w15="http://schemas.microsoft.com/office/word/2012/wordml" xmlns:w16cid="http://schemas.microsoft.com/office/word/2016/wordml/cid" xmlns:w16se="http://schemas.microsoft.com/office/word/2015/wordml/symex" xmlns:wpg="http://schemas.microsoft.com/office/word/2010/wordprocessingGroup" xmlns:wpi="http://schemas.microsoft.com/office/word/2010/wordprocessingInk" xmlns:wne="http://schemas.microsoft.com/office/word/2006/wordml" xmlns:wps="http://schemas.microsoft.com/office/word/2010/wordprocessingShape" mc:Ignorable="w14 w15 w16se w16cid wp14">
+<w:ftr xmlns:wpc="http://schemas.microsoft.com/office/word/2010/wordprocessingCanvas" xmlns:mc="http://schemas.openxmlformats.org/markup-compatibility/2006" xmlns:o="urn:schemas-microsoft-com:office:office" xmlns:r="http://schemas.openxmlformats.org/officeDocument/2006/relationships" xmlns:m="http://schemas.openxmlformats.org/officeDocument/2006/math" xmlns:v="urn:schemas-microsoft-com:vml" xmlns:wp14="http://schemas.microsoft.com/office/word/2010/wordprocessingDrawing" xmlns:wp="http://schemas.openxmlformats.org/drawingml/2006/wordprocessingDrawing" xmlns:w10="urn:schemas-microsoft-com:office:word" xmlns:w="http://schemas.openxmlformats.org/wordprocessingml/2006/main" xmlns:w14="http://schemas.microsoft.com/office/word/2010/wordml" xmlns:w15="http://schemas.microsoft.com/office/word/2012/wordml" xmlns:wpg="http://schemas.microsoft.com/office/word/2010/wordprocessingGroup" xmlns:wpi="http://schemas.microsoft.com/office/word/2010/wordprocessingInk" xmlns:wne="http://schemas.microsoft.com/office/word/2006/wordml" xmlns:wps="http://schemas.microsoft.com/office/word/2010/wordprocessingShape" mc:Ignorable="w14 w15 wp14">
   <w:p>
     <w:pPr>
       <w:pStyle w:val="Footer"/>
@@ -23305,7 +23434,6 @@
         <w:noProof/>
         <w:sz w:val="20"/>
         <w:szCs w:val="20"/>
-        <w:lang w:eastAsia="ko-KR"/>
       </w:rPr>
       <mc:AlternateContent>
         <mc:Choice Requires="wps">
@@ -23354,7 +23482,7 @@
         </mc:Choice>
         <mc:Fallback>
           <w:pict>
-            <v:line w14:anchorId="53F72683" id="Straight Connector 17" o:spid="_x0000_s1026" style="position:absolute;z-index:251663360;visibility:visible;mso-wrap-style:square;mso-wrap-distance-left:9pt;mso-wrap-distance-top:0;mso-wrap-distance-right:9pt;mso-wrap-distance-bottom:0;mso-position-horizontal:absolute;mso-position-horizontal-relative:text;mso-position-vertical:absolute;mso-position-vertical-relative:text" from="0,0" to="494.85pt,0" o:gfxdata="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" strokecolor="#278568" strokeweight="1pt">
+            <v:line w14:anchorId="7B30461D" id="Straight Connector 17" o:spid="_x0000_s1026" style="position:absolute;z-index:251663360;visibility:visible;mso-wrap-style:square;mso-wrap-distance-left:9pt;mso-wrap-distance-top:0;mso-wrap-distance-right:9pt;mso-wrap-distance-bottom:0;mso-position-horizontal:absolute;mso-position-horizontal-relative:text;mso-position-vertical:absolute;mso-position-vertical-relative:text" from="0,0" to="494.85pt,0" o:gfxdata="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" strokecolor="#278568" strokeweight="1pt">
               <v:stroke joinstyle="miter"/>
             </v:line>
           </w:pict>
@@ -23415,7 +23543,7 @@
         <w:bCs/>
         <w:noProof/>
       </w:rPr>
-      <w:t>24</w:t>
+      <w:t>18</w:t>
     </w:r>
     <w:r>
       <w:rPr>
@@ -23441,7 +23569,7 @@
 </file>
 
 <file path=word/footnotes.xml><?xml version="1.0" encoding="utf-8"?>
-<w:footnotes xmlns:wpc="http://schemas.microsoft.com/office/word/2010/wordprocessingCanvas" xmlns:cx="http://schemas.microsoft.com/office/drawing/2014/chartex" xmlns:cx1="http://schemas.microsoft.com/office/drawing/2015/9/8/chartex" xmlns:cx2="http://schemas.microsoft.com/office/drawing/2015/10/21/chartex" xmlns:cx3="http://schemas.microsoft.com/office/drawing/2016/5/9/chartex" xmlns:cx4="http://schemas.microsoft.com/office/drawing/2016/5/10/chartex" xmlns:cx5="http://schemas.microsoft.com/office/drawing/2016/5/11/chartex" xmlns:cx6="http://schemas.microsoft.com/office/drawing/2016/5/12/chartex" xmlns:cx7="http://schemas.microsoft.com/office/drawing/2016/5/13/chartex" xmlns:cx8="http://schemas.microsoft.com/office/drawing/2016/5/14/chartex" xmlns:mc="http://schemas.openxmlformats.org/markup-compatibility/2006" xmlns:aink="http://schemas.microsoft.com/office/drawing/2016/ink" xmlns:am3d="http://schemas.microsoft.com/office/drawing/2017/model3d" xmlns:o="urn:schemas-microsoft-com:office:office" xmlns:r="http://schemas.openxmlformats.org/officeDocument/2006/relationships" xmlns:m="http://schemas.openxmlformats.org/officeDocument/2006/math" xmlns:v="urn:schemas-microsoft-com:vml" xmlns:wp14="http://schemas.microsoft.com/office/word/2010/wordprocessingDrawing" xmlns:wp="http://schemas.openxmlformats.org/drawingml/2006/wordprocessingDrawing" xmlns:w10="urn:schemas-microsoft-com:office:word" xmlns:w="http://schemas.openxmlformats.org/wordprocessingml/2006/main" xmlns:w14="http://schemas.microsoft.com/office/word/2010/wordml" xmlns:w15="http://schemas.microsoft.com/office/word/2012/wordml" xmlns:w16cid="http://schemas.microsoft.com/office/word/2016/wordml/cid" xmlns:w16se="http://schemas.microsoft.com/office/word/2015/wordml/symex" xmlns:wpg="http://schemas.microsoft.com/office/word/2010/wordprocessingGroup" xmlns:wpi="http://schemas.microsoft.com/office/word/2010/wordprocessingInk" xmlns:wne="http://schemas.microsoft.com/office/word/2006/wordml" xmlns:wps="http://schemas.microsoft.com/office/word/2010/wordprocessingShape" mc:Ignorable="w14 w15 w16se w16cid wp14">
+<w:footnotes xmlns:wpc="http://schemas.microsoft.com/office/word/2010/wordprocessingCanvas" xmlns:mc="http://schemas.openxmlformats.org/markup-compatibility/2006" xmlns:o="urn:schemas-microsoft-com:office:office" xmlns:r="http://schemas.openxmlformats.org/officeDocument/2006/relationships" xmlns:m="http://schemas.openxmlformats.org/officeDocument/2006/math" xmlns:v="urn:schemas-microsoft-com:vml" xmlns:wp14="http://schemas.microsoft.com/office/word/2010/wordprocessingDrawing" xmlns:wp="http://schemas.openxmlformats.org/drawingml/2006/wordprocessingDrawing" xmlns:w10="urn:schemas-microsoft-com:office:word" xmlns:w="http://schemas.openxmlformats.org/wordprocessingml/2006/main" xmlns:w14="http://schemas.microsoft.com/office/word/2010/wordml" xmlns:w15="http://schemas.microsoft.com/office/word/2012/wordml" xmlns:wpg="http://schemas.microsoft.com/office/word/2010/wordprocessingGroup" xmlns:wpi="http://schemas.microsoft.com/office/word/2010/wordprocessingInk" xmlns:wne="http://schemas.microsoft.com/office/word/2006/wordml" xmlns:wps="http://schemas.microsoft.com/office/word/2010/wordprocessingShape" mc:Ignorable="w14 w15 wp14">
   <w:footnote w:type="separator" w:id="-1">
     <w:p>
       <w:pPr>
@@ -23466,7 +23594,7 @@
 </file>
 
 <file path=word/header1.xml><?xml version="1.0" encoding="utf-8"?>
-<w:hdr xmlns:wpc="http://schemas.microsoft.com/office/word/2010/wordprocessingCanvas" xmlns:cx="http://schemas.microsoft.com/office/drawing/2014/chartex" xmlns:cx1="http://schemas.microsoft.com/office/drawing/2015/9/8/chartex" xmlns:cx2="http://schemas.microsoft.com/office/drawing/2015/10/21/chartex" xmlns:cx3="http://schemas.microsoft.com/office/drawing/2016/5/9/chartex" xmlns:cx4="http://schemas.microsoft.com/office/drawing/2016/5/10/chartex" xmlns:cx5="http://schemas.microsoft.com/office/drawing/2016/5/11/chartex" xmlns:cx6="http://schemas.microsoft.com/office/drawing/2016/5/12/chartex" xmlns:cx7="http://schemas.microsoft.com/office/drawing/2016/5/13/chartex" xmlns:cx8="http://schemas.microsoft.com/office/drawing/2016/5/14/chartex" xmlns:mc="http://schemas.openxmlformats.org/markup-compatibility/2006" xmlns:aink="http://schemas.microsoft.com/office/drawing/2016/ink" xmlns:am3d="http://schemas.microsoft.com/office/drawing/2017/model3d" xmlns:o="urn:schemas-microsoft-com:office:office" xmlns:r="http://schemas.openxmlformats.org/officeDocument/2006/relationships" xmlns:m="http://schemas.openxmlformats.org/officeDocument/2006/math" xmlns:v="urn:schemas-microsoft-com:vml" xmlns:wp14="http://schemas.microsoft.com/office/word/2010/wordprocessingDrawing" xmlns:wp="http://schemas.openxmlformats.org/drawingml/2006/wordprocessingDrawing" xmlns:w10="urn:schemas-microsoft-com:office:word" xmlns:w="http://schemas.openxmlformats.org/wordprocessingml/2006/main" xmlns:w14="http://schemas.microsoft.com/office/word/2010/wordml" xmlns:w15="http://schemas.microsoft.com/office/word/2012/wordml" xmlns:w16cid="http://schemas.microsoft.com/office/word/2016/wordml/cid" xmlns:w16se="http://schemas.microsoft.com/office/word/2015/wordml/symex" xmlns:wpg="http://schemas.microsoft.com/office/word/2010/wordprocessingGroup" xmlns:wpi="http://schemas.microsoft.com/office/word/2010/wordprocessingInk" xmlns:wne="http://schemas.microsoft.com/office/word/2006/wordml" xmlns:wps="http://schemas.microsoft.com/office/word/2010/wordprocessingShape" mc:Ignorable="w14 w15 w16se w16cid wp14">
+<w:hdr xmlns:wpc="http://schemas.microsoft.com/office/word/2010/wordprocessingCanvas" xmlns:mc="http://schemas.openxmlformats.org/markup-compatibility/2006" xmlns:o="urn:schemas-microsoft-com:office:office" xmlns:r="http://schemas.openxmlformats.org/officeDocument/2006/relationships" xmlns:m="http://schemas.openxmlformats.org/officeDocument/2006/math" xmlns:v="urn:schemas-microsoft-com:vml" xmlns:wp14="http://schemas.microsoft.com/office/word/2010/wordprocessingDrawing" xmlns:wp="http://schemas.openxmlformats.org/drawingml/2006/wordprocessingDrawing" xmlns:w10="urn:schemas-microsoft-com:office:word" xmlns:w="http://schemas.openxmlformats.org/wordprocessingml/2006/main" xmlns:w14="http://schemas.microsoft.com/office/word/2010/wordml" xmlns:w15="http://schemas.microsoft.com/office/word/2012/wordml" xmlns:wpg="http://schemas.microsoft.com/office/word/2010/wordprocessingGroup" xmlns:wpi="http://schemas.microsoft.com/office/word/2010/wordprocessingInk" xmlns:wne="http://schemas.microsoft.com/office/word/2006/wordml" xmlns:wps="http://schemas.microsoft.com/office/word/2010/wordprocessingShape" mc:Ignorable="w14 w15 wp14">
   <w:p>
     <w:pPr>
       <w:pStyle w:val="Header"/>
@@ -23490,7 +23618,6 @@
         <w:noProof/>
         <w:sz w:val="20"/>
         <w:szCs w:val="20"/>
-        <w:lang w:eastAsia="ko-KR"/>
       </w:rPr>
       <mc:AlternateContent>
         <mc:Choice Requires="wps">
@@ -23549,7 +23676,7 @@
         </mc:Choice>
         <mc:Fallback>
           <w:pict>
-            <v:line w14:anchorId="30841E8C" id="Straight Connector 14" o:spid="_x0000_s1026" style="position:absolute;z-index:251659264;visibility:visible;mso-wrap-style:square;mso-wrap-distance-left:9pt;mso-wrap-distance-top:0;mso-wrap-distance-right:9pt;mso-wrap-distance-bottom:0;mso-position-horizontal:absolute;mso-position-horizontal-relative:text;mso-position-vertical:absolute;mso-position-vertical-relative:text" from="-1.95pt,18.3pt" to="492.9pt,18.3pt" o:gfxdata="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" strokecolor="#278568" strokeweight="1pt">
+            <v:line w14:anchorId="1E5BB023" id="Straight Connector 14" o:spid="_x0000_s1026" style="position:absolute;z-index:251659264;visibility:visible;mso-wrap-style:square;mso-wrap-distance-left:9pt;mso-wrap-distance-top:0;mso-wrap-distance-right:9pt;mso-wrap-distance-bottom:0;mso-position-horizontal:absolute;mso-position-horizontal-relative:text;mso-position-vertical:absolute;mso-position-vertical-relative:text" from="-1.95pt,18.3pt" to="492.9pt,18.3pt" o:gfxdata="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" strokecolor="#278568" strokeweight="1pt">
               <v:stroke joinstyle="miter"/>
             </v:line>
           </w:pict>
@@ -23606,7 +23733,7 @@
 </file>
 
 <file path=word/header2.xml><?xml version="1.0" encoding="utf-8"?>
-<w:hdr xmlns:wpc="http://schemas.microsoft.com/office/word/2010/wordprocessingCanvas" xmlns:cx="http://schemas.microsoft.com/office/drawing/2014/chartex" xmlns:cx1="http://schemas.microsoft.com/office/drawing/2015/9/8/chartex" xmlns:cx2="http://schemas.microsoft.com/office/drawing/2015/10/21/chartex" xmlns:cx3="http://schemas.microsoft.com/office/drawing/2016/5/9/chartex" xmlns:cx4="http://schemas.microsoft.com/office/drawing/2016/5/10/chartex" xmlns:cx5="http://schemas.microsoft.com/office/drawing/2016/5/11/chartex" xmlns:cx6="http://schemas.microsoft.com/office/drawing/2016/5/12/chartex" xmlns:cx7="http://schemas.microsoft.com/office/drawing/2016/5/13/chartex" xmlns:cx8="http://schemas.microsoft.com/office/drawing/2016/5/14/chartex" xmlns:mc="http://schemas.openxmlformats.org/markup-compatibility/2006" xmlns:aink="http://schemas.microsoft.com/office/drawing/2016/ink" xmlns:am3d="http://schemas.microsoft.com/office/drawing/2017/model3d" xmlns:o="urn:schemas-microsoft-com:office:office" xmlns:r="http://schemas.openxmlformats.org/officeDocument/2006/relationships" xmlns:m="http://schemas.openxmlformats.org/officeDocument/2006/math" xmlns:v="urn:schemas-microsoft-com:vml" xmlns:wp14="http://schemas.microsoft.com/office/word/2010/wordprocessingDrawing" xmlns:wp="http://schemas.openxmlformats.org/drawingml/2006/wordprocessingDrawing" xmlns:w10="urn:schemas-microsoft-com:office:word" xmlns:w="http://schemas.openxmlformats.org/wordprocessingml/2006/main" xmlns:w14="http://schemas.microsoft.com/office/word/2010/wordml" xmlns:w15="http://schemas.microsoft.com/office/word/2012/wordml" xmlns:w16cid="http://schemas.microsoft.com/office/word/2016/wordml/cid" xmlns:w16se="http://schemas.microsoft.com/office/word/2015/wordml/symex" xmlns:wpg="http://schemas.microsoft.com/office/word/2010/wordprocessingGroup" xmlns:wpi="http://schemas.microsoft.com/office/word/2010/wordprocessingInk" xmlns:wne="http://schemas.microsoft.com/office/word/2006/wordml" xmlns:wps="http://schemas.microsoft.com/office/word/2010/wordprocessingShape" mc:Ignorable="w14 w15 w16se w16cid wp14">
+<w:hdr xmlns:wpc="http://schemas.microsoft.com/office/word/2010/wordprocessingCanvas" xmlns:mc="http://schemas.openxmlformats.org/markup-compatibility/2006" xmlns:o="urn:schemas-microsoft-com:office:office" xmlns:r="http://schemas.openxmlformats.org/officeDocument/2006/relationships" xmlns:m="http://schemas.openxmlformats.org/officeDocument/2006/math" xmlns:v="urn:schemas-microsoft-com:vml" xmlns:wp14="http://schemas.microsoft.com/office/word/2010/wordprocessingDrawing" xmlns:wp="http://schemas.openxmlformats.org/drawingml/2006/wordprocessingDrawing" xmlns:w10="urn:schemas-microsoft-com:office:word" xmlns:w="http://schemas.openxmlformats.org/wordprocessingml/2006/main" xmlns:w14="http://schemas.microsoft.com/office/word/2010/wordml" xmlns:w15="http://schemas.microsoft.com/office/word/2012/wordml" xmlns:wpg="http://schemas.microsoft.com/office/word/2010/wordprocessingGroup" xmlns:wpi="http://schemas.microsoft.com/office/word/2010/wordprocessingInk" xmlns:wne="http://schemas.microsoft.com/office/word/2006/wordml" xmlns:wps="http://schemas.microsoft.com/office/word/2010/wordprocessingShape" mc:Ignorable="w14 w15 wp14">
   <w:p>
     <w:pPr>
       <w:pStyle w:val="Header"/>
@@ -23644,7 +23771,6 @@
         <w:noProof/>
         <w:sz w:val="20"/>
         <w:szCs w:val="20"/>
-        <w:lang w:eastAsia="ko-KR"/>
       </w:rPr>
       <mc:AlternateContent>
         <mc:Choice Requires="wps">
@@ -23693,7 +23819,7 @@
         </mc:Choice>
         <mc:Fallback>
           <w:pict>
-            <v:line w14:anchorId="5BA862F5" id="Straight Connector 15" o:spid="_x0000_s1026" style="position:absolute;z-index:251661312;visibility:visible;mso-wrap-style:square;mso-wrap-distance-left:9pt;mso-wrap-distance-top:0;mso-wrap-distance-right:9pt;mso-wrap-distance-bottom:0;mso-position-horizontal:absolute;mso-position-horizontal-relative:text;mso-position-vertical:absolute;mso-position-vertical-relative:text" from="0,0" to="494.85pt,0" o:gfxdata="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" strokecolor="#278568" strokeweight="1pt">
+            <v:line w14:anchorId="2F9C0D7B" id="Straight Connector 15" o:spid="_x0000_s1026" style="position:absolute;z-index:251661312;visibility:visible;mso-wrap-style:square;mso-wrap-distance-left:9pt;mso-wrap-distance-top:0;mso-wrap-distance-right:9pt;mso-wrap-distance-bottom:0;mso-position-horizontal:absolute;mso-position-horizontal-relative:text;mso-position-vertical:absolute;mso-position-vertical-relative:text" from="0,0" to="494.85pt,0" o:gfxdata="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" strokecolor="#278568" strokeweight="1pt">
               <v:stroke joinstyle="miter"/>
             </v:line>
           </w:pict>
@@ -23705,7 +23831,7 @@
 </file>
 
 <file path=word/numbering.xml><?xml version="1.0" encoding="utf-8"?>
-<w:numbering xmlns:wpc="http://schemas.microsoft.com/office/word/2010/wordprocessingCanvas" xmlns:cx="http://schemas.microsoft.com/office/drawing/2014/chartex" xmlns:cx1="http://schemas.microsoft.com/office/drawing/2015/9/8/chartex" xmlns:cx2="http://schemas.microsoft.com/office/drawing/2015/10/21/chartex" xmlns:cx3="http://schemas.microsoft.com/office/drawing/2016/5/9/chartex" xmlns:cx4="http://schemas.microsoft.com/office/drawing/2016/5/10/chartex" xmlns:cx5="http://schemas.microsoft.com/office/drawing/2016/5/11/chartex" xmlns:cx6="http://schemas.microsoft.com/office/drawing/2016/5/12/chartex" xmlns:cx7="http://schemas.microsoft.com/office/drawing/2016/5/13/chartex" xmlns:cx8="http://schemas.microsoft.com/office/drawing/2016/5/14/chartex" xmlns:mc="http://schemas.openxmlformats.org/markup-compatibility/2006" xmlns:aink="http://schemas.microsoft.com/office/drawing/2016/ink" xmlns:am3d="http://schemas.microsoft.com/office/drawing/2017/model3d" xmlns:o="urn:schemas-microsoft-com:office:office" xmlns:r="http://schemas.openxmlformats.org/officeDocument/2006/relationships" xmlns:m="http://schemas.openxmlformats.org/officeDocument/2006/math" xmlns:v="urn:schemas-microsoft-com:vml" xmlns:wp14="http://schemas.microsoft.com/office/word/2010/wordprocessingDrawing" xmlns:wp="http://schemas.openxmlformats.org/drawingml/2006/wordprocessingDrawing" xmlns:w10="urn:schemas-microsoft-com:office:word" xmlns:w="http://schemas.openxmlformats.org/wordprocessingml/2006/main" xmlns:w14="http://schemas.microsoft.com/office/word/2010/wordml" xmlns:w15="http://schemas.microsoft.com/office/word/2012/wordml" xmlns:w16cid="http://schemas.microsoft.com/office/word/2016/wordml/cid" xmlns:w16se="http://schemas.microsoft.com/office/word/2015/wordml/symex" xmlns:wpg="http://schemas.microsoft.com/office/word/2010/wordprocessingGroup" xmlns:wpi="http://schemas.microsoft.com/office/word/2010/wordprocessingInk" xmlns:wne="http://schemas.microsoft.com/office/word/2006/wordml" xmlns:wps="http://schemas.microsoft.com/office/word/2010/wordprocessingShape" mc:Ignorable="w14 w15 w16se w16cid wp14">
+<w:numbering xmlns:wpc="http://schemas.microsoft.com/office/word/2010/wordprocessingCanvas" xmlns:mc="http://schemas.openxmlformats.org/markup-compatibility/2006" xmlns:o="urn:schemas-microsoft-com:office:office" xmlns:r="http://schemas.openxmlformats.org/officeDocument/2006/relationships" xmlns:m="http://schemas.openxmlformats.org/officeDocument/2006/math" xmlns:v="urn:schemas-microsoft-com:vml" xmlns:wp14="http://schemas.microsoft.com/office/word/2010/wordprocessingDrawing" xmlns:wp="http://schemas.openxmlformats.org/drawingml/2006/wordprocessingDrawing" xmlns:w10="urn:schemas-microsoft-com:office:word" xmlns:w="http://schemas.openxmlformats.org/wordprocessingml/2006/main" xmlns:w14="http://schemas.microsoft.com/office/word/2010/wordml" xmlns:w15="http://schemas.microsoft.com/office/word/2012/wordml" xmlns:wpg="http://schemas.microsoft.com/office/word/2010/wordprocessingGroup" xmlns:wpi="http://schemas.microsoft.com/office/word/2010/wordprocessingInk" xmlns:wne="http://schemas.microsoft.com/office/word/2006/wordml" xmlns:wps="http://schemas.microsoft.com/office/word/2010/wordprocessingShape" mc:Ignorable="w14 w15 wp14">
   <w:abstractNum w:abstractNumId="0" w15:restartNumberingAfterBreak="0">
     <w:nsid w:val="00000029"/>
     <w:multiLevelType w:val="hybridMultilevel"/>
@@ -26910,7 +27036,7 @@
 </file>
 
 <file path=word/styles.xml><?xml version="1.0" encoding="utf-8"?>
-<w:styles xmlns:mc="http://schemas.openxmlformats.org/markup-compatibility/2006" xmlns:r="http://schemas.openxmlformats.org/officeDocument/2006/relationships" xmlns:w="http://schemas.openxmlformats.org/wordprocessingml/2006/main" xmlns:w14="http://schemas.microsoft.com/office/word/2010/wordml" xmlns:w15="http://schemas.microsoft.com/office/word/2012/wordml" xmlns:w16cid="http://schemas.microsoft.com/office/word/2016/wordml/cid" xmlns:w16se="http://schemas.microsoft.com/office/word/2015/wordml/symex" mc:Ignorable="w14 w15 w16se w16cid">
+<w:styles xmlns:mc="http://schemas.openxmlformats.org/markup-compatibility/2006" xmlns:r="http://schemas.openxmlformats.org/officeDocument/2006/relationships" xmlns:w="http://schemas.openxmlformats.org/wordprocessingml/2006/main" xmlns:w14="http://schemas.microsoft.com/office/word/2010/wordml" xmlns:w15="http://schemas.microsoft.com/office/word/2012/wordml" mc:Ignorable="w14 w15">
   <w:docDefaults>
     <w:rPrDefault>
       <w:rPr>
@@ -26920,7 +27046,7 @@
     </w:rPrDefault>
     <w:pPrDefault/>
   </w:docDefaults>
-  <w:latentStyles w:defLockedState="0" w:defUIPriority="99" w:defSemiHidden="0" w:defUnhideWhenUsed="0" w:defQFormat="0" w:count="375">
+  <w:latentStyles w:defLockedState="0" w:defUIPriority="99" w:defSemiHidden="0" w:defUnhideWhenUsed="0" w:defQFormat="0" w:count="371">
     <w:lsdException w:name="Normal" w:uiPriority="0" w:qFormat="1"/>
     <w:lsdException w:name="heading 1" w:uiPriority="9" w:qFormat="1"/>
     <w:lsdException w:name="heading 2" w:semiHidden="1" w:uiPriority="9" w:unhideWhenUsed="1" w:qFormat="1"/>
@@ -27292,10 +27418,6 @@
     <w:lsdException w:name="List Table 5 Dark Accent 6" w:uiPriority="50"/>
     <w:lsdException w:name="List Table 6 Colorful Accent 6" w:uiPriority="51"/>
     <w:lsdException w:name="List Table 7 Colorful Accent 6" w:uiPriority="52"/>
-    <w:lsdException w:name="Mention" w:semiHidden="1" w:unhideWhenUsed="1"/>
-    <w:lsdException w:name="Smart Hyperlink" w:semiHidden="1" w:unhideWhenUsed="1"/>
-    <w:lsdException w:name="Hashtag" w:semiHidden="1" w:unhideWhenUsed="1"/>
-    <w:lsdException w:name="Unresolved Mention" w:semiHidden="1" w:unhideWhenUsed="1"/>
   </w:latentStyles>
   <w:style w:type="paragraph" w:default="1" w:styleId="Normal">
     <w:name w:val="Normal"/>
@@ -28063,7 +28185,7 @@
 </file>
 
 <file path=customXml/itemProps1.xml><?xml version="1.0" encoding="utf-8"?>
-<ds:datastoreItem xmlns:ds="http://schemas.openxmlformats.org/officeDocument/2006/customXml" ds:itemID="{83C95F7E-E659-4CB1-9D19-A3C1A12EAA77}">
+<ds:datastoreItem xmlns:ds="http://schemas.openxmlformats.org/officeDocument/2006/customXml" ds:itemID="{B42C234B-AB0C-47E3-AC6A-E86ADD4A4425}">
   <ds:schemaRefs>
     <ds:schemaRef ds:uri="http://schemas.openxmlformats.org/officeDocument/2006/bibliography"/>
   </ds:schemaRefs>

</xml_diff>

<commit_message>
Partial Sequence Diagram Added
</commit_message>
<xml_diff>
--- a/FYP proposal V1/SRS_LocAdoc.docx
+++ b/FYP proposal V1/SRS_LocAdoc.docx
@@ -141,7 +141,7 @@
           </mc:Choice>
           <mc:Fallback>
             <w:pict>
-              <v:group w14:anchorId="28A7BB73" id="Group 114" o:spid="_x0000_s1026" style="position:absolute;margin-left:27.55pt;margin-top:36pt;width:17.75pt;height:719.95pt;z-index:251654144;mso-width-percent:29;mso-height-percent:909;mso-position-horizontal-relative:page;mso-position-vertical-relative:page;mso-width-percent:29;mso-height-percent:909" coordsize="2286,91440" o:gfxdata="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">
+              <v:group w14:anchorId="0F8E9E8B" id="Group 114" o:spid="_x0000_s1026" style="position:absolute;margin-left:27.55pt;margin-top:36pt;width:17.75pt;height:719.95pt;z-index:251654144;mso-width-percent:29;mso-height-percent:909;mso-position-horizontal-relative:page;mso-position-vertical-relative:page;mso-width-percent:29;mso-height-percent:909" coordsize="2286,91440" o:gfxdata="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">
                 <v:rect id="Rectangle 115" o:spid="_x0000_s1027" style="position:absolute;width:2286;height:87820;visibility:visible;mso-wrap-style:square;v-text-anchor:middle" o:gfxdata="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" filled="f" stroked="f" strokeweight="1pt"/>
                 <v:rect id="Rectangle 116" o:spid="_x0000_s1028" style="position:absolute;top:89154;width:2286;height:2286;visibility:visible;mso-wrap-style:square;v-text-anchor:middle" o:gfxdata="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" filled="f" stroked="f" strokeweight="1pt">
                   <v:path arrowok="t"/>
@@ -3077,7 +3077,21 @@
             <w:rStyle w:val="Hyperlink"/>
             <w:noProof/>
           </w:rPr>
-          <w:t>Main Use Case Diagram</w:t>
+          <w:t>Main Use Ca</w:t>
+        </w:r>
+        <w:r>
+          <w:rPr>
+            <w:rStyle w:val="Hyperlink"/>
+            <w:noProof/>
+          </w:rPr>
+          <w:t>s</w:t>
+        </w:r>
+        <w:r>
+          <w:rPr>
+            <w:rStyle w:val="Hyperlink"/>
+            <w:noProof/>
+          </w:rPr>
+          <w:t>e Diagram</w:t>
         </w:r>
         <w:r>
           <w:rPr>
@@ -6120,7 +6134,7 @@
         <w:pStyle w:val="Heading2"/>
         <w:jc w:val="both"/>
         <w:rPr>
-          <w:rFonts w:asciiTheme="minorHAnsi" w:hAnsiTheme="minorHAnsi" w:cstheme="minorHAnsi"/>
+          <w:rFonts w:cstheme="minorHAnsi"/>
           <w:sz w:val="24"/>
           <w:szCs w:val="24"/>
         </w:rPr>
@@ -6128,7 +6142,7 @@
       <w:bookmarkStart w:id="8" w:name="_Toc490226214"/>
       <w:r>
         <w:rPr>
-          <w:rFonts w:asciiTheme="minorHAnsi" w:hAnsiTheme="minorHAnsi" w:cstheme="minorHAnsi"/>
+          <w:rFonts w:cstheme="minorHAnsi"/>
         </w:rPr>
         <w:t>1.5 References</w:t>
       </w:r>
@@ -6246,13 +6260,13 @@
       <w:pPr>
         <w:pStyle w:val="Heading2"/>
         <w:rPr>
-          <w:rFonts w:asciiTheme="minorHAnsi" w:hAnsiTheme="minorHAnsi" w:cstheme="minorHAnsi"/>
+          <w:rFonts w:cstheme="minorHAnsi"/>
         </w:rPr>
       </w:pPr>
       <w:bookmarkStart w:id="11" w:name="_Toc490226216"/>
       <w:r>
         <w:rPr>
-          <w:rFonts w:asciiTheme="minorHAnsi" w:hAnsiTheme="minorHAnsi" w:cstheme="minorHAnsi"/>
+          <w:rFonts w:cstheme="minorHAnsi"/>
         </w:rPr>
         <w:t>2.1 Product Perspective</w:t>
       </w:r>
@@ -6405,13 +6419,13 @@
       <w:pPr>
         <w:pStyle w:val="Heading2"/>
         <w:rPr>
-          <w:rFonts w:asciiTheme="minorHAnsi" w:hAnsiTheme="minorHAnsi" w:cstheme="minorHAnsi"/>
+          <w:rFonts w:cstheme="minorHAnsi"/>
         </w:rPr>
       </w:pPr>
       <w:bookmarkStart w:id="12" w:name="_Toc490226217"/>
       <w:r>
         <w:rPr>
-          <w:rFonts w:asciiTheme="minorHAnsi" w:hAnsiTheme="minorHAnsi" w:cstheme="minorHAnsi"/>
+          <w:rFonts w:cstheme="minorHAnsi"/>
         </w:rPr>
         <w:t>2.2 Product Features</w:t>
       </w:r>
@@ -6901,13 +6915,13 @@
       <w:pPr>
         <w:pStyle w:val="Heading2"/>
         <w:rPr>
-          <w:rFonts w:asciiTheme="minorHAnsi" w:hAnsiTheme="minorHAnsi" w:cstheme="minorHAnsi"/>
+          <w:rFonts w:cstheme="minorHAnsi"/>
         </w:rPr>
       </w:pPr>
       <w:bookmarkStart w:id="13" w:name="_Toc490226218"/>
       <w:r>
         <w:rPr>
-          <w:rFonts w:asciiTheme="minorHAnsi" w:hAnsiTheme="minorHAnsi" w:cstheme="minorHAnsi"/>
+          <w:rFonts w:cstheme="minorHAnsi"/>
         </w:rPr>
         <w:lastRenderedPageBreak/>
         <w:t>2.3 User Classes and Characteristics</w:t>
@@ -7233,13 +7247,13 @@
       <w:pPr>
         <w:pStyle w:val="Heading2"/>
         <w:rPr>
-          <w:rFonts w:asciiTheme="minorHAnsi" w:hAnsiTheme="minorHAnsi" w:cstheme="minorHAnsi"/>
+          <w:rFonts w:cstheme="minorHAnsi"/>
         </w:rPr>
       </w:pPr>
       <w:bookmarkStart w:id="16" w:name="_Toc490226221"/>
       <w:r>
         <w:rPr>
-          <w:rFonts w:asciiTheme="minorHAnsi" w:hAnsiTheme="minorHAnsi" w:cstheme="minorHAnsi"/>
+          <w:rFonts w:cstheme="minorHAnsi"/>
         </w:rPr>
         <w:t>2.4 Operating Environment</w:t>
       </w:r>
@@ -7302,13 +7316,13 @@
       <w:pPr>
         <w:pStyle w:val="Heading2"/>
         <w:rPr>
-          <w:rFonts w:asciiTheme="minorHAnsi" w:hAnsiTheme="minorHAnsi" w:cstheme="minorHAnsi"/>
+          <w:rFonts w:cstheme="minorHAnsi"/>
         </w:rPr>
       </w:pPr>
       <w:bookmarkStart w:id="17" w:name="_Toc490226222"/>
       <w:r>
         <w:rPr>
-          <w:rFonts w:asciiTheme="minorHAnsi" w:hAnsiTheme="minorHAnsi" w:cstheme="minorHAnsi"/>
+          <w:rFonts w:cstheme="minorHAnsi"/>
         </w:rPr>
         <w:t>2.5 Design and Implementation Constraints</w:t>
       </w:r>
@@ -7360,13 +7374,13 @@
       <w:pPr>
         <w:pStyle w:val="Heading2"/>
         <w:rPr>
-          <w:rFonts w:asciiTheme="minorHAnsi" w:hAnsiTheme="minorHAnsi" w:cstheme="minorHAnsi"/>
+          <w:rFonts w:cstheme="minorHAnsi"/>
         </w:rPr>
       </w:pPr>
       <w:bookmarkStart w:id="18" w:name="_Toc490226223"/>
       <w:r>
         <w:rPr>
-          <w:rFonts w:asciiTheme="minorHAnsi" w:hAnsiTheme="minorHAnsi" w:cstheme="minorHAnsi"/>
+          <w:rFonts w:cstheme="minorHAnsi"/>
         </w:rPr>
         <w:t>2.6 User Documentation</w:t>
       </w:r>
@@ -7429,19 +7443,19 @@
       <w:pPr>
         <w:pStyle w:val="Heading2"/>
         <w:rPr>
-          <w:rFonts w:asciiTheme="minorHAnsi" w:hAnsiTheme="minorHAnsi" w:cstheme="minorHAnsi"/>
+          <w:rFonts w:cstheme="minorHAnsi"/>
         </w:rPr>
       </w:pPr>
       <w:bookmarkStart w:id="20" w:name="_Toc490226224"/>
       <w:r>
         <w:rPr>
-          <w:rFonts w:asciiTheme="minorHAnsi" w:hAnsiTheme="minorHAnsi" w:cstheme="minorHAnsi"/>
+          <w:rFonts w:cstheme="minorHAnsi"/>
         </w:rPr>
         <w:t>2.7 Assumptions</w:t>
       </w:r>
       <w:r>
         <w:rPr>
-          <w:rFonts w:asciiTheme="minorHAnsi" w:hAnsiTheme="minorHAnsi" w:cstheme="minorHAnsi"/>
+          <w:rFonts w:cstheme="minorHAnsi"/>
         </w:rPr>
         <w:t xml:space="preserve"> and Dependencies</w:t>
       </w:r>
@@ -7591,12 +7605,12 @@
       <w:pPr>
         <w:pStyle w:val="Heading1"/>
         <w:rPr>
-          <w:rFonts w:asciiTheme="minorHAnsi" w:hAnsiTheme="minorHAnsi" w:cstheme="minorHAnsi"/>
-        </w:rPr>
-      </w:pPr>
-      <w:r>
-        <w:rPr>
-          <w:rFonts w:asciiTheme="minorHAnsi" w:hAnsiTheme="minorHAnsi" w:cstheme="minorHAnsi"/>
+          <w:rFonts w:cstheme="minorHAnsi"/>
+        </w:rPr>
+      </w:pPr>
+      <w:r>
+        <w:rPr>
+          <w:rFonts w:cstheme="minorHAnsi"/>
           <w:sz w:val="24"/>
           <w:szCs w:val="24"/>
         </w:rPr>
@@ -7605,14 +7619,14 @@
       <w:bookmarkStart w:id="21" w:name="_Toc490226225"/>
       <w:r>
         <w:rPr>
-          <w:rFonts w:asciiTheme="minorHAnsi" w:hAnsiTheme="minorHAnsi" w:cstheme="minorHAnsi"/>
+          <w:rFonts w:cstheme="minorHAnsi"/>
         </w:rPr>
         <w:lastRenderedPageBreak/>
         <w:t>3. Sys</w:t>
       </w:r>
       <w:r>
         <w:rPr>
-          <w:rFonts w:asciiTheme="minorHAnsi" w:hAnsiTheme="minorHAnsi" w:cstheme="minorHAnsi"/>
+          <w:rFonts w:cstheme="minorHAnsi"/>
         </w:rPr>
         <w:t>tem Features</w:t>
       </w:r>
@@ -7622,13 +7636,13 @@
       <w:pPr>
         <w:pStyle w:val="Heading2"/>
         <w:rPr>
-          <w:rFonts w:asciiTheme="minorHAnsi" w:hAnsiTheme="minorHAnsi" w:cstheme="minorHAnsi"/>
+          <w:rFonts w:cstheme="minorHAnsi"/>
         </w:rPr>
       </w:pPr>
       <w:bookmarkStart w:id="22" w:name="_Toc490226226"/>
       <w:r>
         <w:rPr>
-          <w:rFonts w:asciiTheme="minorHAnsi" w:hAnsiTheme="minorHAnsi" w:cstheme="minorHAnsi"/>
+          <w:rFonts w:cstheme="minorHAnsi"/>
         </w:rPr>
         <w:t>Main Use Case Diagram</w:t>
       </w:r>
@@ -7699,7 +7713,7 @@
       <w:pPr>
         <w:pStyle w:val="Heading2"/>
         <w:rPr>
-          <w:rFonts w:asciiTheme="minorHAnsi" w:hAnsiTheme="minorHAnsi" w:cstheme="minorHAnsi"/>
+          <w:rFonts w:cstheme="minorHAnsi"/>
         </w:rPr>
       </w:pPr>
       <w:bookmarkStart w:id="23" w:name="page6"/>
@@ -7707,21 +7721,21 @@
       <w:bookmarkEnd w:id="23"/>
       <w:r>
         <w:rPr>
-          <w:rFonts w:asciiTheme="minorHAnsi" w:hAnsiTheme="minorHAnsi" w:cstheme="minorHAnsi"/>
+          <w:rFonts w:cstheme="minorHAnsi"/>
         </w:rPr>
         <w:lastRenderedPageBreak/>
         <w:t>U</w:t>
       </w:r>
       <w:r>
         <w:rPr>
-          <w:rFonts w:asciiTheme="minorHAnsi" w:hAnsiTheme="minorHAnsi" w:cstheme="minorHAnsi"/>
+          <w:rFonts w:cstheme="minorHAnsi"/>
         </w:rPr>
         <w:t xml:space="preserve">se Case 1.0: </w:t>
       </w:r>
       <w:bookmarkEnd w:id="24"/>
       <w:r>
         <w:rPr>
-          <w:rFonts w:asciiTheme="minorHAnsi" w:hAnsiTheme="minorHAnsi" w:cstheme="minorHAnsi"/>
+          <w:rFonts w:cstheme="minorHAnsi"/>
         </w:rPr>
         <w:t>Sign up</w:t>
       </w:r>
@@ -9018,26 +9032,26 @@
       <w:pPr>
         <w:pStyle w:val="Heading2"/>
         <w:rPr>
-          <w:rFonts w:asciiTheme="minorHAnsi" w:hAnsiTheme="minorHAnsi" w:cstheme="minorHAnsi"/>
+          <w:rFonts w:cstheme="minorHAnsi"/>
         </w:rPr>
       </w:pPr>
       <w:bookmarkStart w:id="26" w:name="_Toc490226229"/>
       <w:r>
         <w:rPr>
-          <w:rFonts w:asciiTheme="minorHAnsi" w:hAnsiTheme="minorHAnsi" w:cstheme="minorHAnsi"/>
+          <w:rFonts w:cstheme="minorHAnsi"/>
         </w:rPr>
         <w:lastRenderedPageBreak/>
         <w:t>Use Case 2</w:t>
       </w:r>
       <w:r>
         <w:rPr>
-          <w:rFonts w:asciiTheme="minorHAnsi" w:hAnsiTheme="minorHAnsi" w:cstheme="minorHAnsi"/>
+          <w:rFonts w:cstheme="minorHAnsi"/>
         </w:rPr>
         <w:t xml:space="preserve">.0: </w:t>
       </w:r>
       <w:r>
         <w:rPr>
-          <w:rFonts w:asciiTheme="minorHAnsi" w:hAnsiTheme="minorHAnsi" w:cstheme="minorHAnsi"/>
+          <w:rFonts w:cstheme="minorHAnsi"/>
         </w:rPr>
         <w:t>Login</w:t>
       </w:r>
@@ -10494,25 +10508,25 @@
       <w:pPr>
         <w:pStyle w:val="Heading2"/>
         <w:rPr>
-          <w:rFonts w:asciiTheme="minorHAnsi" w:hAnsiTheme="minorHAnsi" w:cstheme="minorHAnsi"/>
-        </w:rPr>
-      </w:pPr>
-      <w:r>
-        <w:rPr>
-          <w:rFonts w:asciiTheme="minorHAnsi" w:hAnsiTheme="minorHAnsi" w:cstheme="minorHAnsi"/>
+          <w:rFonts w:cstheme="minorHAnsi"/>
+        </w:rPr>
+      </w:pPr>
+      <w:r>
+        <w:rPr>
+          <w:rFonts w:cstheme="minorHAnsi"/>
         </w:rPr>
         <w:lastRenderedPageBreak/>
         <w:t>Use Case 2.1</w:t>
       </w:r>
       <w:r>
         <w:rPr>
-          <w:rFonts w:asciiTheme="minorHAnsi" w:hAnsiTheme="minorHAnsi" w:cstheme="minorHAnsi"/>
+          <w:rFonts w:cstheme="minorHAnsi"/>
         </w:rPr>
         <w:t xml:space="preserve">: </w:t>
       </w:r>
       <w:r>
         <w:rPr>
-          <w:rFonts w:asciiTheme="minorHAnsi" w:hAnsiTheme="minorHAnsi" w:cstheme="minorHAnsi"/>
+          <w:rFonts w:cstheme="minorHAnsi"/>
         </w:rPr>
         <w:t>MAC address verification</w:t>
       </w:r>
@@ -11888,12 +11902,12 @@
       <w:pPr>
         <w:pStyle w:val="Heading2"/>
         <w:rPr>
-          <w:rFonts w:asciiTheme="minorHAnsi" w:hAnsiTheme="minorHAnsi" w:cstheme="minorHAnsi"/>
-        </w:rPr>
-      </w:pPr>
-      <w:r>
-        <w:rPr>
-          <w:rFonts w:asciiTheme="minorHAnsi" w:hAnsiTheme="minorHAnsi" w:cstheme="minorHAnsi"/>
+          <w:rFonts w:cstheme="minorHAnsi"/>
+        </w:rPr>
+      </w:pPr>
+      <w:r>
+        <w:rPr>
+          <w:rFonts w:cstheme="minorHAnsi"/>
         </w:rPr>
         <w:lastRenderedPageBreak/>
         <w:t>Use Case 2.2 Password Recovery</w:t>
@@ -12955,25 +12969,25 @@
       <w:pPr>
         <w:pStyle w:val="Heading2"/>
         <w:rPr>
-          <w:rFonts w:asciiTheme="minorHAnsi" w:hAnsiTheme="minorHAnsi" w:cstheme="minorHAnsi"/>
-        </w:rPr>
-      </w:pPr>
-      <w:r>
-        <w:rPr>
-          <w:rFonts w:asciiTheme="minorHAnsi" w:hAnsiTheme="minorHAnsi" w:cstheme="minorHAnsi"/>
+          <w:rFonts w:cstheme="minorHAnsi"/>
+        </w:rPr>
+      </w:pPr>
+      <w:r>
+        <w:rPr>
+          <w:rFonts w:cstheme="minorHAnsi"/>
         </w:rPr>
         <w:lastRenderedPageBreak/>
         <w:t>Use Case 2.3</w:t>
       </w:r>
       <w:r>
         <w:rPr>
-          <w:rFonts w:asciiTheme="minorHAnsi" w:hAnsiTheme="minorHAnsi" w:cstheme="minorHAnsi"/>
+          <w:rFonts w:cstheme="minorHAnsi"/>
         </w:rPr>
         <w:t xml:space="preserve">: </w:t>
       </w:r>
       <w:r>
         <w:rPr>
-          <w:rFonts w:asciiTheme="minorHAnsi" w:hAnsiTheme="minorHAnsi" w:cstheme="minorHAnsi"/>
+          <w:rFonts w:cstheme="minorHAnsi"/>
         </w:rPr>
         <w:t>Data Recovery</w:t>
       </w:r>
@@ -13967,7 +13981,7 @@
       <w:pPr>
         <w:pStyle w:val="Heading2"/>
         <w:rPr>
-          <w:rFonts w:asciiTheme="minorHAnsi" w:hAnsiTheme="minorHAnsi" w:cstheme="minorHAnsi"/>
+          <w:rFonts w:cstheme="minorHAnsi"/>
         </w:rPr>
       </w:pPr>
     </w:p>
@@ -13994,37 +14008,37 @@
       <w:pPr>
         <w:pStyle w:val="Heading2"/>
         <w:rPr>
-          <w:rFonts w:asciiTheme="minorHAnsi" w:hAnsiTheme="minorHAnsi" w:cstheme="minorHAnsi"/>
-        </w:rPr>
-      </w:pPr>
-      <w:r>
-        <w:rPr>
-          <w:rFonts w:asciiTheme="minorHAnsi" w:hAnsiTheme="minorHAnsi" w:cstheme="minorHAnsi"/>
+          <w:rFonts w:cstheme="minorHAnsi"/>
+        </w:rPr>
+      </w:pPr>
+      <w:r>
+        <w:rPr>
+          <w:rFonts w:cstheme="minorHAnsi"/>
         </w:rPr>
         <w:lastRenderedPageBreak/>
         <w:t>Use Case 3.0</w:t>
       </w:r>
       <w:r>
         <w:rPr>
-          <w:rFonts w:asciiTheme="minorHAnsi" w:hAnsiTheme="minorHAnsi" w:cstheme="minorHAnsi"/>
+          <w:rFonts w:cstheme="minorHAnsi"/>
         </w:rPr>
         <w:t xml:space="preserve">: </w:t>
       </w:r>
       <w:r>
         <w:rPr>
-          <w:rFonts w:asciiTheme="minorHAnsi" w:hAnsiTheme="minorHAnsi" w:cstheme="minorHAnsi"/>
+          <w:rFonts w:cstheme="minorHAnsi"/>
         </w:rPr>
         <w:t>Import</w:t>
       </w:r>
       <w:r>
         <w:rPr>
-          <w:rFonts w:asciiTheme="minorHAnsi" w:hAnsiTheme="minorHAnsi" w:cstheme="minorHAnsi"/>
+          <w:rFonts w:cstheme="minorHAnsi"/>
         </w:rPr>
         <w:t xml:space="preserve"> d</w:t>
       </w:r>
       <w:r>
         <w:rPr>
-          <w:rFonts w:asciiTheme="minorHAnsi" w:hAnsiTheme="minorHAnsi" w:cstheme="minorHAnsi"/>
+          <w:rFonts w:cstheme="minorHAnsi"/>
         </w:rPr>
         <w:t>ocuments</w:t>
       </w:r>
@@ -15617,7 +15631,7 @@
       <w:pPr>
         <w:pStyle w:val="Heading2"/>
         <w:rPr>
-          <w:rFonts w:asciiTheme="minorHAnsi" w:hAnsiTheme="minorHAnsi" w:cstheme="minorHAnsi"/>
+          <w:rFonts w:cstheme="minorHAnsi"/>
         </w:rPr>
       </w:pPr>
     </w:p>
@@ -15644,25 +15658,25 @@
       <w:pPr>
         <w:pStyle w:val="Heading2"/>
         <w:rPr>
-          <w:rFonts w:asciiTheme="minorHAnsi" w:hAnsiTheme="minorHAnsi" w:cstheme="minorHAnsi"/>
-        </w:rPr>
-      </w:pPr>
-      <w:r>
-        <w:rPr>
-          <w:rFonts w:asciiTheme="minorHAnsi" w:hAnsiTheme="minorHAnsi" w:cstheme="minorHAnsi"/>
+          <w:rFonts w:cstheme="minorHAnsi"/>
+        </w:rPr>
+      </w:pPr>
+      <w:r>
+        <w:rPr>
+          <w:rFonts w:cstheme="minorHAnsi"/>
         </w:rPr>
         <w:lastRenderedPageBreak/>
         <w:t>Use Case 4.0</w:t>
       </w:r>
       <w:r>
         <w:rPr>
-          <w:rFonts w:asciiTheme="minorHAnsi" w:hAnsiTheme="minorHAnsi" w:cstheme="minorHAnsi"/>
+          <w:rFonts w:cstheme="minorHAnsi"/>
         </w:rPr>
         <w:t xml:space="preserve">: </w:t>
       </w:r>
       <w:r>
         <w:rPr>
-          <w:rFonts w:asciiTheme="minorHAnsi" w:hAnsiTheme="minorHAnsi" w:cstheme="minorHAnsi"/>
+          <w:rFonts w:cstheme="minorHAnsi"/>
         </w:rPr>
         <w:t>View Document</w:t>
       </w:r>
@@ -16872,25 +16886,25 @@
       <w:pPr>
         <w:pStyle w:val="Heading2"/>
         <w:rPr>
-          <w:rFonts w:asciiTheme="minorHAnsi" w:hAnsiTheme="minorHAnsi" w:cstheme="minorHAnsi"/>
-        </w:rPr>
-      </w:pPr>
-      <w:r>
-        <w:rPr>
-          <w:rFonts w:asciiTheme="minorHAnsi" w:hAnsiTheme="minorHAnsi" w:cstheme="minorHAnsi"/>
+          <w:rFonts w:cstheme="minorHAnsi"/>
+        </w:rPr>
+      </w:pPr>
+      <w:r>
+        <w:rPr>
+          <w:rFonts w:cstheme="minorHAnsi"/>
         </w:rPr>
         <w:lastRenderedPageBreak/>
         <w:t>Use Case 5.0</w:t>
       </w:r>
       <w:r>
         <w:rPr>
-          <w:rFonts w:asciiTheme="minorHAnsi" w:hAnsiTheme="minorHAnsi" w:cstheme="minorHAnsi"/>
+          <w:rFonts w:cstheme="minorHAnsi"/>
         </w:rPr>
         <w:t xml:space="preserve">: </w:t>
       </w:r>
       <w:r>
         <w:rPr>
-          <w:rFonts w:asciiTheme="minorHAnsi" w:hAnsiTheme="minorHAnsi" w:cstheme="minorHAnsi"/>
+          <w:rFonts w:cstheme="minorHAnsi"/>
         </w:rPr>
         <w:t>Data Back up</w:t>
       </w:r>
@@ -17974,7 +17988,7 @@
       <w:pPr>
         <w:pStyle w:val="Heading2"/>
         <w:rPr>
-          <w:rFonts w:asciiTheme="minorHAnsi" w:hAnsiTheme="minorHAnsi" w:cstheme="minorHAnsi"/>
+          <w:rFonts w:cstheme="minorHAnsi"/>
         </w:rPr>
       </w:pPr>
     </w:p>
@@ -17991,19 +18005,19 @@
       <w:pPr>
         <w:pStyle w:val="Heading2"/>
         <w:rPr>
-          <w:rFonts w:asciiTheme="minorHAnsi" w:hAnsiTheme="minorHAnsi" w:cstheme="minorHAnsi"/>
-        </w:rPr>
-      </w:pPr>
-      <w:r>
-        <w:rPr>
-          <w:rFonts w:asciiTheme="minorHAnsi" w:hAnsiTheme="minorHAnsi" w:cstheme="minorHAnsi"/>
+          <w:rFonts w:cstheme="minorHAnsi"/>
+        </w:rPr>
+      </w:pPr>
+      <w:r>
+        <w:rPr>
+          <w:rFonts w:cstheme="minorHAnsi"/>
         </w:rPr>
         <w:lastRenderedPageBreak/>
         <w:t xml:space="preserve">Use Case 6.0 Delete </w:t>
       </w:r>
       <w:r>
         <w:rPr>
-          <w:rFonts w:asciiTheme="minorHAnsi" w:eastAsiaTheme="minorEastAsia" w:hAnsiTheme="minorHAnsi" w:cstheme="minorHAnsi"/>
+          <w:rFonts w:eastAsiaTheme="minorEastAsia" w:cstheme="minorHAnsi"/>
           <w:color w:val="000000"/>
           <w:lang w:eastAsia="ko-KR"/>
         </w:rPr>
@@ -18837,25 +18851,25 @@
       <w:pPr>
         <w:pStyle w:val="Heading2"/>
         <w:rPr>
-          <w:rFonts w:asciiTheme="minorHAnsi" w:hAnsiTheme="minorHAnsi" w:cstheme="minorHAnsi"/>
-        </w:rPr>
-      </w:pPr>
-      <w:r>
-        <w:rPr>
-          <w:rFonts w:asciiTheme="minorHAnsi" w:hAnsiTheme="minorHAnsi" w:cstheme="minorHAnsi"/>
+          <w:rFonts w:cstheme="minorHAnsi"/>
+        </w:rPr>
+      </w:pPr>
+      <w:r>
+        <w:rPr>
+          <w:rFonts w:cstheme="minorHAnsi"/>
         </w:rPr>
         <w:lastRenderedPageBreak/>
         <w:t>Use Case 7.0</w:t>
       </w:r>
       <w:r>
         <w:rPr>
-          <w:rFonts w:asciiTheme="minorHAnsi" w:hAnsiTheme="minorHAnsi" w:cstheme="minorHAnsi"/>
+          <w:rFonts w:cstheme="minorHAnsi"/>
         </w:rPr>
         <w:t xml:space="preserve">: </w:t>
       </w:r>
       <w:r>
         <w:rPr>
-          <w:rFonts w:asciiTheme="minorHAnsi" w:hAnsiTheme="minorHAnsi" w:cstheme="minorHAnsi"/>
+          <w:rFonts w:cstheme="minorHAnsi"/>
         </w:rPr>
         <w:t>File Recovery</w:t>
       </w:r>
@@ -19803,57 +19817,7 @@
                 <w:szCs w:val="24"/>
                 <w:lang w:eastAsia="zh-CN"/>
               </w:rPr>
-              <w:t xml:space="preserve">Step 2: </w:t>
-            </w:r>
-            <w:r>
-              <w:rPr>
-                <w:rFonts w:asciiTheme="minorHAnsi" w:eastAsia="SimSun" w:hAnsiTheme="minorHAnsi" w:cstheme="minorHAnsi"/>
-                <w:color w:val="000000"/>
-                <w:sz w:val="24"/>
-                <w:szCs w:val="24"/>
-                <w:lang w:eastAsia="zh-CN"/>
-              </w:rPr>
-              <w:t>Activity show the list of documents</w:t>
-            </w:r>
-            <w:r>
-              <w:rPr>
-                <w:rFonts w:asciiTheme="minorHAnsi" w:eastAsia="SimSun" w:hAnsiTheme="minorHAnsi" w:cstheme="minorHAnsi"/>
-                <w:color w:val="000000"/>
-                <w:sz w:val="24"/>
-                <w:szCs w:val="24"/>
-                <w:lang w:eastAsia="zh-CN"/>
-              </w:rPr>
-              <w:t xml:space="preserve"> that are</w:t>
-            </w:r>
-            <w:r>
-              <w:rPr>
-                <w:rFonts w:asciiTheme="minorHAnsi" w:eastAsia="SimSun" w:hAnsiTheme="minorHAnsi" w:cstheme="minorHAnsi"/>
-                <w:color w:val="000000"/>
-                <w:sz w:val="24"/>
-                <w:szCs w:val="24"/>
-                <w:lang w:eastAsia="zh-CN"/>
-              </w:rPr>
-              <w:t xml:space="preserve"> available</w:t>
-            </w:r>
-            <w:r>
-              <w:rPr>
-                <w:rFonts w:asciiTheme="minorHAnsi" w:eastAsia="SimSun" w:hAnsiTheme="minorHAnsi" w:cstheme="minorHAnsi"/>
-                <w:color w:val="000000"/>
-                <w:sz w:val="24"/>
-                <w:szCs w:val="24"/>
-                <w:lang w:eastAsia="zh-CN"/>
-              </w:rPr>
-              <w:t xml:space="preserve"> to recover</w:t>
-            </w:r>
-            <w:r>
-              <w:rPr>
-                <w:rFonts w:asciiTheme="minorHAnsi" w:eastAsia="SimSun" w:hAnsiTheme="minorHAnsi" w:cstheme="minorHAnsi"/>
-                <w:color w:val="000000"/>
-                <w:sz w:val="24"/>
-                <w:szCs w:val="24"/>
-                <w:lang w:eastAsia="zh-CN"/>
-              </w:rPr>
-              <w:t xml:space="preserve"> in the user’s current position</w:t>
+              <w:t>Step 2: Activity show the list of documents that are available to recover in the user’s current position</w:t>
             </w:r>
           </w:p>
           <w:p>
@@ -19949,19 +19913,7 @@
                 <w:szCs w:val="24"/>
                 <w:lang w:eastAsia="zh-CN"/>
               </w:rPr>
-              <w:t>file from AWS S3 and saves</w:t>
-            </w:r>
-            <w:bookmarkStart w:id="27" w:name="_GoBack"/>
-            <w:bookmarkEnd w:id="27"/>
-            <w:r>
-              <w:rPr>
-                <w:rFonts w:asciiTheme="minorHAnsi" w:eastAsia="SimSun" w:hAnsiTheme="minorHAnsi" w:cstheme="minorHAnsi"/>
-                <w:color w:val="000000"/>
-                <w:sz w:val="24"/>
-                <w:szCs w:val="24"/>
-                <w:lang w:eastAsia="zh-CN"/>
-              </w:rPr>
-              <w:t xml:space="preserve"> it to</w:t>
+              <w:t>file from AWS S3 and saves it to</w:t>
             </w:r>
             <w:r>
               <w:rPr>
@@ -20026,33 +19978,33 @@
       <w:pPr>
         <w:pStyle w:val="Heading2"/>
         <w:rPr>
-          <w:rFonts w:asciiTheme="minorHAnsi" w:eastAsiaTheme="minorEastAsia" w:hAnsiTheme="minorHAnsi" w:cstheme="minorHAnsi"/>
+          <w:rFonts w:eastAsiaTheme="minorEastAsia" w:cstheme="minorHAnsi"/>
           <w:lang w:eastAsia="ko-KR"/>
         </w:rPr>
       </w:pPr>
       <w:r>
         <w:rPr>
-          <w:rFonts w:asciiTheme="minorHAnsi" w:hAnsiTheme="minorHAnsi" w:cstheme="minorHAnsi"/>
+          <w:rFonts w:cstheme="minorHAnsi"/>
         </w:rPr>
         <w:lastRenderedPageBreak/>
         <w:t xml:space="preserve">Use Case </w:t>
       </w:r>
       <w:r>
         <w:rPr>
-          <w:rFonts w:asciiTheme="minorHAnsi" w:eastAsiaTheme="minorEastAsia" w:hAnsiTheme="minorHAnsi" w:cstheme="minorHAnsi"/>
+          <w:rFonts w:eastAsiaTheme="minorEastAsia" w:cstheme="minorHAnsi"/>
           <w:lang w:eastAsia="ko-KR"/>
         </w:rPr>
         <w:t>8</w:t>
       </w:r>
       <w:r>
         <w:rPr>
-          <w:rFonts w:asciiTheme="minorHAnsi" w:hAnsiTheme="minorHAnsi" w:cstheme="minorHAnsi"/>
+          <w:rFonts w:cstheme="minorHAnsi"/>
         </w:rPr>
         <w:t>.0 Delete</w:t>
       </w:r>
       <w:r>
         <w:rPr>
-          <w:rFonts w:asciiTheme="minorHAnsi" w:eastAsiaTheme="minorEastAsia" w:hAnsiTheme="minorHAnsi" w:cstheme="minorHAnsi"/>
+          <w:rFonts w:eastAsiaTheme="minorEastAsia" w:cstheme="minorHAnsi"/>
           <w:lang w:eastAsia="ko-KR"/>
         </w:rPr>
         <w:t xml:space="preserve"> account</w:t>
@@ -21112,25 +21064,610 @@
       <w:pPr>
         <w:spacing w:after="0" w:line="240" w:lineRule="auto"/>
       </w:pPr>
-      <w:r>
-        <w:lastRenderedPageBreak/>
-        <w:br w:type="page"/>
-      </w:r>
     </w:p>
     <w:p>
       <w:pPr>
+        <w:spacing w:after="0" w:line="240" w:lineRule="auto"/>
+      </w:pPr>
+      <w:r>
+        <w:br w:type="page"/>
+      </w:r>
+    </w:p>
+    <w:p>
+      <w:pPr>
+        <w:pStyle w:val="Heading1"/>
+      </w:pPr>
+      <w:r>
+        <w:lastRenderedPageBreak/>
+        <w:t>4. Sequence Diagram</w:t>
+      </w:r>
+    </w:p>
+    <w:p>
+      <w:pPr>
+        <w:pStyle w:val="Heading2"/>
+      </w:pPr>
+      <w:r>
+        <w:t>Sequence Diagram 1.0 Sign Up</w:t>
+      </w:r>
+    </w:p>
+    <w:p>
+      <w:pPr>
+        <w:pStyle w:val="Heading2"/>
+      </w:pPr>
+      <w:r>
+        <w:rPr>
+          <w:noProof/>
+        </w:rPr>
+        <w:drawing>
+          <wp:inline distT="0" distB="0" distL="0" distR="0">
+            <wp:extent cx="6108700" cy="4507512"/>
+            <wp:effectExtent l="0" t="0" r="6350" b="7620"/>
+            <wp:docPr id="12" name="Picture 12" descr="C:\Users\Admin\Desktop\Fyp\Sequence DIagram\Sequence Diagram 1.0 Sign Up.png"/>
+            <wp:cNvGraphicFramePr>
+              <a:graphicFrameLocks xmlns:a="http://schemas.openxmlformats.org/drawingml/2006/main" noChangeAspect="1"/>
+            </wp:cNvGraphicFramePr>
+            <a:graphic xmlns:a="http://schemas.openxmlformats.org/drawingml/2006/main">
+              <a:graphicData uri="http://schemas.openxmlformats.org/drawingml/2006/picture">
+                <pic:pic xmlns:pic="http://schemas.openxmlformats.org/drawingml/2006/picture">
+                  <pic:nvPicPr>
+                    <pic:cNvPr id="0" name="Picture 1" descr="C:\Users\Admin\Desktop\Fyp\Sequence DIagram\Sequence Diagram 1.0 Sign Up.png"/>
+                    <pic:cNvPicPr>
+                      <a:picLocks noChangeAspect="1" noChangeArrowheads="1"/>
+                    </pic:cNvPicPr>
+                  </pic:nvPicPr>
+                  <pic:blipFill>
+                    <a:blip r:embed="rId15">
+                      <a:extLst>
+                        <a:ext uri="{28A0092B-C50C-407E-A947-70E740481C1C}">
+                          <a14:useLocalDpi xmlns:a14="http://schemas.microsoft.com/office/drawing/2010/main" val="0"/>
+                        </a:ext>
+                      </a:extLst>
+                    </a:blip>
+                    <a:srcRect/>
+                    <a:stretch>
+                      <a:fillRect/>
+                    </a:stretch>
+                  </pic:blipFill>
+                  <pic:spPr bwMode="auto">
+                    <a:xfrm>
+                      <a:off x="0" y="0"/>
+                      <a:ext cx="6108700" cy="4507512"/>
+                    </a:xfrm>
+                    <a:prstGeom prst="rect">
+                      <a:avLst/>
+                    </a:prstGeom>
+                    <a:noFill/>
+                    <a:ln>
+                      <a:noFill/>
+                    </a:ln>
+                  </pic:spPr>
+                </pic:pic>
+              </a:graphicData>
+            </a:graphic>
+          </wp:inline>
+        </w:drawing>
+      </w:r>
+    </w:p>
+    <w:p>
+      <w:pPr>
+        <w:spacing w:after="0" w:line="240" w:lineRule="auto"/>
+        <w:rPr>
+          <w:rFonts w:ascii="Calibri Light" w:hAnsi="Calibri Light"/>
+          <w:b/>
+          <w:bCs/>
+          <w:iCs/>
+          <w:sz w:val="28"/>
+          <w:szCs w:val="28"/>
+        </w:rPr>
+      </w:pPr>
+      <w:r>
+        <w:br w:type="page"/>
+      </w:r>
+    </w:p>
+    <w:p>
+      <w:pPr>
+        <w:pStyle w:val="Heading2"/>
+      </w:pPr>
+      <w:r>
+        <w:lastRenderedPageBreak/>
+        <w:t>Sequence Diagram 2.0 Log in</w:t>
+      </w:r>
+    </w:p>
+    <w:p>
+      <w:r>
+        <w:rPr>
+          <w:noProof/>
+        </w:rPr>
+        <w:drawing>
+          <wp:inline distT="0" distB="0" distL="0" distR="0">
+            <wp:extent cx="6108700" cy="5649974"/>
+            <wp:effectExtent l="0" t="0" r="6350" b="8255"/>
+            <wp:docPr id="16" name="Picture 16" descr="C:\Users\Admin\Desktop\Fyp\Sequence DIagram\Sequence Diagram 2.0 Log in.png"/>
+            <wp:cNvGraphicFramePr>
+              <a:graphicFrameLocks xmlns:a="http://schemas.openxmlformats.org/drawingml/2006/main" noChangeAspect="1"/>
+            </wp:cNvGraphicFramePr>
+            <a:graphic xmlns:a="http://schemas.openxmlformats.org/drawingml/2006/main">
+              <a:graphicData uri="http://schemas.openxmlformats.org/drawingml/2006/picture">
+                <pic:pic xmlns:pic="http://schemas.openxmlformats.org/drawingml/2006/picture">
+                  <pic:nvPicPr>
+                    <pic:cNvPr id="0" name="Picture 2" descr="C:\Users\Admin\Desktop\Fyp\Sequence DIagram\Sequence Diagram 2.0 Log in.png"/>
+                    <pic:cNvPicPr>
+                      <a:picLocks noChangeAspect="1" noChangeArrowheads="1"/>
+                    </pic:cNvPicPr>
+                  </pic:nvPicPr>
+                  <pic:blipFill>
+                    <a:blip r:embed="rId16">
+                      <a:extLst>
+                        <a:ext uri="{28A0092B-C50C-407E-A947-70E740481C1C}">
+                          <a14:useLocalDpi xmlns:a14="http://schemas.microsoft.com/office/drawing/2010/main" val="0"/>
+                        </a:ext>
+                      </a:extLst>
+                    </a:blip>
+                    <a:srcRect/>
+                    <a:stretch>
+                      <a:fillRect/>
+                    </a:stretch>
+                  </pic:blipFill>
+                  <pic:spPr bwMode="auto">
+                    <a:xfrm>
+                      <a:off x="0" y="0"/>
+                      <a:ext cx="6108700" cy="5649974"/>
+                    </a:xfrm>
+                    <a:prstGeom prst="rect">
+                      <a:avLst/>
+                    </a:prstGeom>
+                    <a:noFill/>
+                    <a:ln>
+                      <a:noFill/>
+                    </a:ln>
+                  </pic:spPr>
+                </pic:pic>
+              </a:graphicData>
+            </a:graphic>
+          </wp:inline>
+        </w:drawing>
+      </w:r>
+    </w:p>
+    <w:p>
+      <w:pPr>
+        <w:spacing w:after="0" w:line="240" w:lineRule="auto"/>
+        <w:rPr>
+          <w:rFonts w:asciiTheme="minorHAnsi" w:hAnsiTheme="minorHAnsi"/>
+          <w:b/>
+          <w:bCs/>
+          <w:iCs/>
+          <w:sz w:val="28"/>
+          <w:szCs w:val="28"/>
+        </w:rPr>
+      </w:pPr>
+      <w:r>
+        <w:br w:type="page"/>
+      </w:r>
+    </w:p>
+    <w:p>
+      <w:pPr>
+        <w:pStyle w:val="Heading2"/>
+      </w:pPr>
+      <w:r>
+        <w:lastRenderedPageBreak/>
+        <w:t>Sequence Diagram 2.</w:t>
+      </w:r>
+      <w:r>
+        <w:t>1</w:t>
+      </w:r>
+      <w:r>
+        <w:t xml:space="preserve"> </w:t>
+      </w:r>
+      <w:r>
+        <w:t>MAC Address Verification</w:t>
+      </w:r>
+    </w:p>
+    <w:p>
+      <w:pPr>
+        <w:pStyle w:val="Heading2"/>
+      </w:pPr>
+      <w:r>
+        <w:rPr>
+          <w:noProof/>
+        </w:rPr>
+        <w:drawing>
+          <wp:inline distT="0" distB="0" distL="0" distR="0">
+            <wp:extent cx="6108700" cy="6309826"/>
+            <wp:effectExtent l="0" t="0" r="6350" b="0"/>
+            <wp:docPr id="18" name="Picture 18" descr="C:\Users\Admin\Desktop\Fyp\Sequence DIagram\Sequence Diagram 2.1 MAC Address Verification.png"/>
+            <wp:cNvGraphicFramePr>
+              <a:graphicFrameLocks xmlns:a="http://schemas.openxmlformats.org/drawingml/2006/main" noChangeAspect="1"/>
+            </wp:cNvGraphicFramePr>
+            <a:graphic xmlns:a="http://schemas.openxmlformats.org/drawingml/2006/main">
+              <a:graphicData uri="http://schemas.openxmlformats.org/drawingml/2006/picture">
+                <pic:pic xmlns:pic="http://schemas.openxmlformats.org/drawingml/2006/picture">
+                  <pic:nvPicPr>
+                    <pic:cNvPr id="0" name="Picture 3" descr="C:\Users\Admin\Desktop\Fyp\Sequence DIagram\Sequence Diagram 2.1 MAC Address Verification.png"/>
+                    <pic:cNvPicPr>
+                      <a:picLocks noChangeAspect="1" noChangeArrowheads="1"/>
+                    </pic:cNvPicPr>
+                  </pic:nvPicPr>
+                  <pic:blipFill>
+                    <a:blip r:embed="rId17">
+                      <a:extLst>
+                        <a:ext uri="{28A0092B-C50C-407E-A947-70E740481C1C}">
+                          <a14:useLocalDpi xmlns:a14="http://schemas.microsoft.com/office/drawing/2010/main" val="0"/>
+                        </a:ext>
+                      </a:extLst>
+                    </a:blip>
+                    <a:srcRect/>
+                    <a:stretch>
+                      <a:fillRect/>
+                    </a:stretch>
+                  </pic:blipFill>
+                  <pic:spPr bwMode="auto">
+                    <a:xfrm>
+                      <a:off x="0" y="0"/>
+                      <a:ext cx="6108700" cy="6309826"/>
+                    </a:xfrm>
+                    <a:prstGeom prst="rect">
+                      <a:avLst/>
+                    </a:prstGeom>
+                    <a:noFill/>
+                    <a:ln>
+                      <a:noFill/>
+                    </a:ln>
+                  </pic:spPr>
+                </pic:pic>
+              </a:graphicData>
+            </a:graphic>
+          </wp:inline>
+        </w:drawing>
+      </w:r>
+    </w:p>
+    <w:p>
+      <w:pPr>
+        <w:spacing w:after="0" w:line="240" w:lineRule="auto"/>
+        <w:rPr>
+          <w:rFonts w:asciiTheme="minorHAnsi" w:hAnsiTheme="minorHAnsi"/>
+          <w:b/>
+          <w:bCs/>
+          <w:iCs/>
+          <w:sz w:val="28"/>
+          <w:szCs w:val="28"/>
+        </w:rPr>
+      </w:pPr>
+      <w:r>
+        <w:br w:type="page"/>
+      </w:r>
+    </w:p>
+    <w:p>
+      <w:pPr>
+        <w:pStyle w:val="Heading2"/>
+      </w:pPr>
+      <w:r>
+        <w:lastRenderedPageBreak/>
+        <w:t>Sequence Diagram 2.</w:t>
+      </w:r>
+      <w:r>
+        <w:t>3</w:t>
+      </w:r>
+      <w:r>
+        <w:t xml:space="preserve"> </w:t>
+      </w:r>
+      <w:r>
+        <w:t>Data Recovery</w:t>
+      </w:r>
+    </w:p>
+    <w:p>
+      <w:pPr>
+        <w:pStyle w:val="Heading2"/>
+      </w:pPr>
+      <w:r>
+        <w:rPr>
+          <w:noProof/>
+        </w:rPr>
+        <w:drawing>
+          <wp:inline distT="0" distB="0" distL="0" distR="0">
+            <wp:extent cx="6108700" cy="3408331"/>
+            <wp:effectExtent l="0" t="0" r="6350" b="1905"/>
+            <wp:docPr id="19" name="Picture 19" descr="C:\Users\Admin\Desktop\Fyp\Sequence DIagram\Sequence Diagram 2.3 Data Recovery.png"/>
+            <wp:cNvGraphicFramePr>
+              <a:graphicFrameLocks xmlns:a="http://schemas.openxmlformats.org/drawingml/2006/main" noChangeAspect="1"/>
+            </wp:cNvGraphicFramePr>
+            <a:graphic xmlns:a="http://schemas.openxmlformats.org/drawingml/2006/main">
+              <a:graphicData uri="http://schemas.openxmlformats.org/drawingml/2006/picture">
+                <pic:pic xmlns:pic="http://schemas.openxmlformats.org/drawingml/2006/picture">
+                  <pic:nvPicPr>
+                    <pic:cNvPr id="0" name="Picture 4" descr="C:\Users\Admin\Desktop\Fyp\Sequence DIagram\Sequence Diagram 2.3 Data Recovery.png"/>
+                    <pic:cNvPicPr>
+                      <a:picLocks noChangeAspect="1" noChangeArrowheads="1"/>
+                    </pic:cNvPicPr>
+                  </pic:nvPicPr>
+                  <pic:blipFill>
+                    <a:blip r:embed="rId18">
+                      <a:extLst>
+                        <a:ext uri="{28A0092B-C50C-407E-A947-70E740481C1C}">
+                          <a14:useLocalDpi xmlns:a14="http://schemas.microsoft.com/office/drawing/2010/main" val="0"/>
+                        </a:ext>
+                      </a:extLst>
+                    </a:blip>
+                    <a:srcRect/>
+                    <a:stretch>
+                      <a:fillRect/>
+                    </a:stretch>
+                  </pic:blipFill>
+                  <pic:spPr bwMode="auto">
+                    <a:xfrm>
+                      <a:off x="0" y="0"/>
+                      <a:ext cx="6108700" cy="3408331"/>
+                    </a:xfrm>
+                    <a:prstGeom prst="rect">
+                      <a:avLst/>
+                    </a:prstGeom>
+                    <a:noFill/>
+                    <a:ln>
+                      <a:noFill/>
+                    </a:ln>
+                  </pic:spPr>
+                </pic:pic>
+              </a:graphicData>
+            </a:graphic>
+          </wp:inline>
+        </w:drawing>
+      </w:r>
+    </w:p>
+    <w:p>
+      <w:pPr>
+        <w:spacing w:after="0" w:line="240" w:lineRule="auto"/>
+        <w:rPr>
+          <w:rFonts w:asciiTheme="minorHAnsi" w:hAnsiTheme="minorHAnsi"/>
+          <w:b/>
+          <w:bCs/>
+          <w:iCs/>
+          <w:sz w:val="28"/>
+          <w:szCs w:val="28"/>
+        </w:rPr>
+      </w:pPr>
+      <w:r>
+        <w:br w:type="page"/>
+      </w:r>
+    </w:p>
+    <w:p>
+      <w:pPr>
+        <w:pStyle w:val="Heading2"/>
+      </w:pPr>
+      <w:r>
+        <w:lastRenderedPageBreak/>
+        <w:t>Sequence Diagram 4.0 View Document</w:t>
+      </w:r>
+    </w:p>
+    <w:p>
+      <w:pPr>
+        <w:pStyle w:val="Heading2"/>
+      </w:pPr>
+      <w:r>
+        <w:rPr>
+          <w:noProof/>
+        </w:rPr>
+        <w:drawing>
+          <wp:inline distT="0" distB="0" distL="0" distR="0">
+            <wp:extent cx="4838700" cy="7548955"/>
+            <wp:effectExtent l="0" t="0" r="0" b="0"/>
+            <wp:docPr id="21" name="Picture 21" descr="C:\Users\Admin\Desktop\Fyp\Sequence DIagram\Sequence Diagram 4.0 View Document.png"/>
+            <wp:cNvGraphicFramePr>
+              <a:graphicFrameLocks xmlns:a="http://schemas.openxmlformats.org/drawingml/2006/main" noChangeAspect="1"/>
+            </wp:cNvGraphicFramePr>
+            <a:graphic xmlns:a="http://schemas.openxmlformats.org/drawingml/2006/main">
+              <a:graphicData uri="http://schemas.openxmlformats.org/drawingml/2006/picture">
+                <pic:pic xmlns:pic="http://schemas.openxmlformats.org/drawingml/2006/picture">
+                  <pic:nvPicPr>
+                    <pic:cNvPr id="0" name="Picture 6" descr="C:\Users\Admin\Desktop\Fyp\Sequence DIagram\Sequence Diagram 4.0 View Document.png"/>
+                    <pic:cNvPicPr>
+                      <a:picLocks noChangeAspect="1" noChangeArrowheads="1"/>
+                    </pic:cNvPicPr>
+                  </pic:nvPicPr>
+                  <pic:blipFill>
+                    <a:blip r:embed="rId19">
+                      <a:extLst>
+                        <a:ext uri="{28A0092B-C50C-407E-A947-70E740481C1C}">
+                          <a14:useLocalDpi xmlns:a14="http://schemas.microsoft.com/office/drawing/2010/main" val="0"/>
+                        </a:ext>
+                      </a:extLst>
+                    </a:blip>
+                    <a:srcRect/>
+                    <a:stretch>
+                      <a:fillRect/>
+                    </a:stretch>
+                  </pic:blipFill>
+                  <pic:spPr bwMode="auto">
+                    <a:xfrm>
+                      <a:off x="0" y="0"/>
+                      <a:ext cx="4843757" cy="7556845"/>
+                    </a:xfrm>
+                    <a:prstGeom prst="rect">
+                      <a:avLst/>
+                    </a:prstGeom>
+                    <a:noFill/>
+                    <a:ln>
+                      <a:noFill/>
+                    </a:ln>
+                  </pic:spPr>
+                </pic:pic>
+              </a:graphicData>
+            </a:graphic>
+          </wp:inline>
+        </w:drawing>
+      </w:r>
+    </w:p>
+    <w:p>
+      <w:pPr>
+        <w:pStyle w:val="Heading2"/>
+      </w:pPr>
+      <w:r>
+        <w:lastRenderedPageBreak/>
+        <w:t xml:space="preserve">Sequence Diagram </w:t>
+      </w:r>
+      <w:r>
+        <w:t>5.0 Data Backup</w:t>
+      </w:r>
+    </w:p>
+    <w:p>
+      <w:pPr>
+        <w:pStyle w:val="Heading2"/>
+      </w:pPr>
+      <w:r>
+        <w:rPr>
+          <w:noProof/>
+        </w:rPr>
+        <w:drawing>
+          <wp:inline distT="0" distB="0" distL="0" distR="0">
+            <wp:extent cx="6108700" cy="4190365"/>
+            <wp:effectExtent l="0" t="0" r="6350" b="635"/>
+            <wp:docPr id="24" name="Picture 24"/>
+            <wp:cNvGraphicFramePr>
+              <a:graphicFrameLocks xmlns:a="http://schemas.openxmlformats.org/drawingml/2006/main" noChangeAspect="1"/>
+            </wp:cNvGraphicFramePr>
+            <a:graphic xmlns:a="http://schemas.openxmlformats.org/drawingml/2006/main">
+              <a:graphicData uri="http://schemas.openxmlformats.org/drawingml/2006/picture">
+                <pic:pic xmlns:pic="http://schemas.openxmlformats.org/drawingml/2006/picture">
+                  <pic:nvPicPr>
+                    <pic:cNvPr id="24" name="Sequence Diagram 5.0 Data Backup.png"/>
+                    <pic:cNvPicPr/>
+                  </pic:nvPicPr>
+                  <pic:blipFill>
+                    <a:blip r:embed="rId20">
+                      <a:extLst>
+                        <a:ext uri="{28A0092B-C50C-407E-A947-70E740481C1C}">
+                          <a14:useLocalDpi xmlns:a14="http://schemas.microsoft.com/office/drawing/2010/main" val="0"/>
+                        </a:ext>
+                      </a:extLst>
+                    </a:blip>
+                    <a:stretch>
+                      <a:fillRect/>
+                    </a:stretch>
+                  </pic:blipFill>
+                  <pic:spPr>
+                    <a:xfrm>
+                      <a:off x="0" y="0"/>
+                      <a:ext cx="6108700" cy="4190365"/>
+                    </a:xfrm>
+                    <a:prstGeom prst="rect">
+                      <a:avLst/>
+                    </a:prstGeom>
+                  </pic:spPr>
+                </pic:pic>
+              </a:graphicData>
+            </a:graphic>
+          </wp:inline>
+        </w:drawing>
+      </w:r>
+    </w:p>
+    <w:p>
+      <w:pPr>
+        <w:spacing w:after="0" w:line="240" w:lineRule="auto"/>
+        <w:rPr>
+          <w:rFonts w:asciiTheme="minorHAnsi" w:hAnsiTheme="minorHAnsi"/>
+          <w:b/>
+          <w:bCs/>
+          <w:iCs/>
+          <w:sz w:val="28"/>
+          <w:szCs w:val="28"/>
+        </w:rPr>
+      </w:pPr>
+      <w:r>
+        <w:br w:type="page"/>
+      </w:r>
+    </w:p>
+    <w:p>
+      <w:pPr>
+        <w:pStyle w:val="Heading2"/>
+      </w:pPr>
+      <w:r>
+        <w:lastRenderedPageBreak/>
+        <w:t xml:space="preserve">Sequence Diagram </w:t>
+      </w:r>
+      <w:r>
+        <w:t>7</w:t>
+      </w:r>
+      <w:r>
+        <w:t xml:space="preserve">.0 </w:t>
+      </w:r>
+      <w:r>
+        <w:t>File Recovery</w:t>
+      </w:r>
+      <w:bookmarkStart w:id="27" w:name="_GoBack"/>
+      <w:bookmarkEnd w:id="27"/>
+    </w:p>
+    <w:p>
+      <w:pPr>
+        <w:pStyle w:val="Heading2"/>
+      </w:pPr>
+      <w:r>
+        <w:rPr>
+          <w:noProof/>
+        </w:rPr>
+        <w:drawing>
+          <wp:inline distT="0" distB="0" distL="0" distR="0">
+            <wp:extent cx="6108700" cy="4062095"/>
+            <wp:effectExtent l="0" t="0" r="6350" b="0"/>
+            <wp:docPr id="26" name="Picture 26"/>
+            <wp:cNvGraphicFramePr>
+              <a:graphicFrameLocks xmlns:a="http://schemas.openxmlformats.org/drawingml/2006/main" noChangeAspect="1"/>
+            </wp:cNvGraphicFramePr>
+            <a:graphic xmlns:a="http://schemas.openxmlformats.org/drawingml/2006/main">
+              <a:graphicData uri="http://schemas.openxmlformats.org/drawingml/2006/picture">
+                <pic:pic xmlns:pic="http://schemas.openxmlformats.org/drawingml/2006/picture">
+                  <pic:nvPicPr>
+                    <pic:cNvPr id="26" name="Sequence Diagram 7.0 File Recovery.png"/>
+                    <pic:cNvPicPr/>
+                  </pic:nvPicPr>
+                  <pic:blipFill>
+                    <a:blip r:embed="rId21">
+                      <a:extLst>
+                        <a:ext uri="{28A0092B-C50C-407E-A947-70E740481C1C}">
+                          <a14:useLocalDpi xmlns:a14="http://schemas.microsoft.com/office/drawing/2010/main" val="0"/>
+                        </a:ext>
+                      </a:extLst>
+                    </a:blip>
+                    <a:stretch>
+                      <a:fillRect/>
+                    </a:stretch>
+                  </pic:blipFill>
+                  <pic:spPr>
+                    <a:xfrm>
+                      <a:off x="0" y="0"/>
+                      <a:ext cx="6108700" cy="4062095"/>
+                    </a:xfrm>
+                    <a:prstGeom prst="rect">
+                      <a:avLst/>
+                    </a:prstGeom>
+                  </pic:spPr>
+                </pic:pic>
+              </a:graphicData>
+            </a:graphic>
+          </wp:inline>
+        </w:drawing>
+      </w:r>
+      <w:r>
+        <w:br w:type="page"/>
+      </w:r>
+    </w:p>
+    <w:p>
+      <w:pPr>
         <w:pStyle w:val="Heading1"/>
         <w:jc w:val="both"/>
         <w:rPr>
-          <w:rFonts w:asciiTheme="minorHAnsi" w:hAnsiTheme="minorHAnsi" w:cstheme="minorHAnsi"/>
-        </w:rPr>
-      </w:pPr>
-      <w:r>
-        <w:rPr>
-          <w:rFonts w:asciiTheme="minorHAnsi" w:hAnsiTheme="minorHAnsi" w:cstheme="minorHAnsi"/>
+          <w:rFonts w:cstheme="minorHAnsi"/>
+        </w:rPr>
+      </w:pPr>
+      <w:r>
+        <w:rPr>
+          <w:rFonts w:cstheme="minorHAnsi"/>
         </w:rPr>
         <w:lastRenderedPageBreak/>
-        <w:t>4. External Interface Requirements</w:t>
+        <w:t>5</w:t>
+      </w:r>
+      <w:r>
+        <w:rPr>
+          <w:rFonts w:cstheme="minorHAnsi"/>
+        </w:rPr>
+        <w:t>. External Interface Requirements</w:t>
       </w:r>
       <w:bookmarkEnd w:id="26"/>
     </w:p>
@@ -21139,7 +21676,7 @@
         <w:pStyle w:val="Heading2"/>
         <w:jc w:val="both"/>
         <w:rPr>
-          <w:rFonts w:asciiTheme="minorHAnsi" w:hAnsiTheme="minorHAnsi" w:cstheme="minorHAnsi"/>
+          <w:rFonts w:cstheme="minorHAnsi"/>
           <w:sz w:val="24"/>
           <w:szCs w:val="24"/>
         </w:rPr>
@@ -21147,19 +21684,25 @@
       <w:bookmarkStart w:id="28" w:name="_Toc490226231"/>
       <w:r>
         <w:rPr>
-          <w:rFonts w:asciiTheme="minorHAnsi" w:hAnsiTheme="minorHAnsi" w:cstheme="minorHAnsi"/>
-        </w:rPr>
-        <w:t>4.1</w:t>
-      </w:r>
-      <w:r>
-        <w:rPr>
-          <w:rFonts w:asciiTheme="minorHAnsi" w:hAnsiTheme="minorHAnsi" w:cstheme="minorHAnsi"/>
+          <w:rFonts w:cstheme="minorHAnsi"/>
+        </w:rPr>
+        <w:t>5</w:t>
+      </w:r>
+      <w:r>
+        <w:rPr>
+          <w:rFonts w:cstheme="minorHAnsi"/>
+        </w:rPr>
+        <w:t>.1</w:t>
+      </w:r>
+      <w:r>
+        <w:rPr>
+          <w:rFonts w:cstheme="minorHAnsi"/>
         </w:rPr>
         <w:t xml:space="preserve"> </w:t>
       </w:r>
       <w:r>
         <w:rPr>
-          <w:rFonts w:asciiTheme="minorHAnsi" w:hAnsiTheme="minorHAnsi" w:cstheme="minorHAnsi"/>
+          <w:rFonts w:cstheme="minorHAnsi"/>
         </w:rPr>
         <w:t>Hardware Interfaces</w:t>
       </w:r>
@@ -21193,25 +21736,31 @@
         <w:pStyle w:val="Heading2"/>
         <w:jc w:val="both"/>
         <w:rPr>
-          <w:rFonts w:asciiTheme="minorHAnsi" w:hAnsiTheme="minorHAnsi" w:cstheme="minorHAnsi"/>
+          <w:rFonts w:cstheme="minorHAnsi"/>
         </w:rPr>
       </w:pPr>
       <w:bookmarkStart w:id="29" w:name="_Toc490226232"/>
       <w:r>
         <w:rPr>
-          <w:rFonts w:asciiTheme="minorHAnsi" w:hAnsiTheme="minorHAnsi" w:cstheme="minorHAnsi"/>
-        </w:rPr>
-        <w:t>4.2</w:t>
-      </w:r>
-      <w:r>
-        <w:rPr>
-          <w:rFonts w:asciiTheme="minorHAnsi" w:hAnsiTheme="minorHAnsi" w:cstheme="minorHAnsi"/>
+          <w:rFonts w:cstheme="minorHAnsi"/>
+        </w:rPr>
+        <w:t>5</w:t>
+      </w:r>
+      <w:r>
+        <w:rPr>
+          <w:rFonts w:cstheme="minorHAnsi"/>
+        </w:rPr>
+        <w:t>.2</w:t>
+      </w:r>
+      <w:r>
+        <w:rPr>
+          <w:rFonts w:cstheme="minorHAnsi"/>
         </w:rPr>
         <w:t xml:space="preserve"> </w:t>
       </w:r>
       <w:r>
         <w:rPr>
-          <w:rFonts w:asciiTheme="minorHAnsi" w:hAnsiTheme="minorHAnsi" w:cstheme="minorHAnsi"/>
+          <w:rFonts w:cstheme="minorHAnsi"/>
         </w:rPr>
         <w:t>Software Interfaces</w:t>
       </w:r>
@@ -21236,25 +21785,31 @@
         <w:pStyle w:val="Heading2"/>
         <w:jc w:val="both"/>
         <w:rPr>
-          <w:rFonts w:asciiTheme="minorHAnsi" w:hAnsiTheme="minorHAnsi" w:cstheme="minorHAnsi"/>
+          <w:rFonts w:cstheme="minorHAnsi"/>
         </w:rPr>
       </w:pPr>
       <w:bookmarkStart w:id="30" w:name="_Toc490226233"/>
       <w:r>
         <w:rPr>
-          <w:rFonts w:asciiTheme="minorHAnsi" w:hAnsiTheme="minorHAnsi" w:cstheme="minorHAnsi"/>
-        </w:rPr>
-        <w:t>4.3</w:t>
-      </w:r>
-      <w:r>
-        <w:rPr>
-          <w:rFonts w:asciiTheme="minorHAnsi" w:hAnsiTheme="minorHAnsi" w:cstheme="minorHAnsi"/>
+          <w:rFonts w:cstheme="minorHAnsi"/>
+        </w:rPr>
+        <w:t>5</w:t>
+      </w:r>
+      <w:r>
+        <w:rPr>
+          <w:rFonts w:cstheme="minorHAnsi"/>
+        </w:rPr>
+        <w:t>.3</w:t>
+      </w:r>
+      <w:r>
+        <w:rPr>
+          <w:rFonts w:cstheme="minorHAnsi"/>
         </w:rPr>
         <w:t xml:space="preserve"> </w:t>
       </w:r>
       <w:r>
         <w:rPr>
-          <w:rFonts w:asciiTheme="minorHAnsi" w:hAnsiTheme="minorHAnsi" w:cstheme="minorHAnsi"/>
+          <w:rFonts w:cstheme="minorHAnsi"/>
         </w:rPr>
         <w:t>Communications Interfaces</w:t>
       </w:r>
@@ -21291,7 +21846,7 @@
         <w:pStyle w:val="Heading1"/>
         <w:jc w:val="both"/>
         <w:rPr>
-          <w:rFonts w:asciiTheme="minorHAnsi" w:hAnsiTheme="minorHAnsi" w:cstheme="minorHAnsi"/>
+          <w:rFonts w:cstheme="minorHAnsi"/>
         </w:rPr>
       </w:pPr>
       <w:bookmarkStart w:id="31" w:name="page7"/>
@@ -21299,26 +21854,32 @@
       <w:bookmarkEnd w:id="31"/>
       <w:r>
         <w:rPr>
-          <w:rFonts w:asciiTheme="minorHAnsi" w:hAnsiTheme="minorHAnsi" w:cstheme="minorHAnsi"/>
+          <w:rFonts w:cstheme="minorHAnsi"/>
         </w:rPr>
         <w:lastRenderedPageBreak/>
-        <w:t xml:space="preserve">5. </w:t>
-      </w:r>
-      <w:r>
-        <w:rPr>
-          <w:rFonts w:asciiTheme="minorHAnsi" w:hAnsiTheme="minorHAnsi" w:cstheme="minorHAnsi"/>
+        <w:t>6</w:t>
+      </w:r>
+      <w:r>
+        <w:rPr>
+          <w:rFonts w:cstheme="minorHAnsi"/>
+        </w:rPr>
+        <w:t xml:space="preserve">. </w:t>
+      </w:r>
+      <w:r>
+        <w:rPr>
+          <w:rFonts w:cstheme="minorHAnsi"/>
         </w:rPr>
         <w:t>Non</w:t>
       </w:r>
       <w:r>
         <w:rPr>
-          <w:rFonts w:asciiTheme="minorHAnsi" w:hAnsiTheme="minorHAnsi" w:cstheme="minorHAnsi"/>
+          <w:rFonts w:cstheme="minorHAnsi"/>
         </w:rPr>
         <w:t>-</w:t>
       </w:r>
       <w:r>
         <w:rPr>
-          <w:rFonts w:asciiTheme="minorHAnsi" w:hAnsiTheme="minorHAnsi" w:cstheme="minorHAnsi"/>
+          <w:rFonts w:cstheme="minorHAnsi"/>
         </w:rPr>
         <w:t>functional Requirements</w:t>
       </w:r>
@@ -21329,7 +21890,7 @@
         <w:pStyle w:val="Heading2"/>
         <w:jc w:val="both"/>
         <w:rPr>
-          <w:rFonts w:asciiTheme="minorHAnsi" w:hAnsiTheme="minorHAnsi" w:cstheme="minorHAnsi"/>
+          <w:rFonts w:cstheme="minorHAnsi"/>
           <w:sz w:val="24"/>
           <w:szCs w:val="24"/>
         </w:rPr>
@@ -21337,13 +21898,19 @@
       <w:bookmarkStart w:id="33" w:name="_Toc490226235"/>
       <w:r>
         <w:rPr>
-          <w:rFonts w:asciiTheme="minorHAnsi" w:hAnsiTheme="minorHAnsi" w:cstheme="minorHAnsi"/>
-        </w:rPr>
-        <w:t xml:space="preserve">5.1 </w:t>
-      </w:r>
-      <w:r>
-        <w:rPr>
-          <w:rFonts w:asciiTheme="minorHAnsi" w:hAnsiTheme="minorHAnsi" w:cstheme="minorHAnsi"/>
+          <w:rFonts w:cstheme="minorHAnsi"/>
+        </w:rPr>
+        <w:t>6</w:t>
+      </w:r>
+      <w:r>
+        <w:rPr>
+          <w:rFonts w:cstheme="minorHAnsi"/>
+        </w:rPr>
+        <w:t xml:space="preserve">.1 </w:t>
+      </w:r>
+      <w:r>
+        <w:rPr>
+          <w:rFonts w:cstheme="minorHAnsi"/>
         </w:rPr>
         <w:t>Performance Requirements</w:t>
       </w:r>
@@ -21379,15 +21946,21 @@
         <w:pStyle w:val="Heading2"/>
         <w:jc w:val="both"/>
         <w:rPr>
-          <w:rFonts w:asciiTheme="minorHAnsi" w:hAnsiTheme="minorHAnsi" w:cstheme="minorHAnsi"/>
+          <w:rFonts w:cstheme="minorHAnsi"/>
         </w:rPr>
       </w:pPr>
       <w:bookmarkStart w:id="34" w:name="_Toc490226236"/>
       <w:r>
         <w:rPr>
-          <w:rFonts w:asciiTheme="minorHAnsi" w:hAnsiTheme="minorHAnsi" w:cstheme="minorHAnsi"/>
-        </w:rPr>
-        <w:t>5.2 Safety Requirements</w:t>
+          <w:rFonts w:cstheme="minorHAnsi"/>
+        </w:rPr>
+        <w:t>6</w:t>
+      </w:r>
+      <w:r>
+        <w:rPr>
+          <w:rFonts w:cstheme="minorHAnsi"/>
+        </w:rPr>
+        <w:t>.2 Safety Requirements</w:t>
       </w:r>
       <w:bookmarkEnd w:id="34"/>
     </w:p>
@@ -21815,7 +22388,7 @@
         <w:pStyle w:val="Heading2"/>
         <w:jc w:val="both"/>
         <w:rPr>
-          <w:rFonts w:asciiTheme="minorHAnsi" w:hAnsiTheme="minorHAnsi" w:cstheme="minorHAnsi"/>
+          <w:rFonts w:cstheme="minorHAnsi"/>
           <w:sz w:val="24"/>
           <w:szCs w:val="24"/>
         </w:rPr>
@@ -21823,14 +22396,20 @@
       <w:bookmarkStart w:id="35" w:name="_Toc490226237"/>
       <w:r>
         <w:rPr>
-          <w:rFonts w:asciiTheme="minorHAnsi" w:hAnsiTheme="minorHAnsi" w:cstheme="minorHAnsi"/>
+          <w:rFonts w:cstheme="minorHAnsi"/>
         </w:rPr>
         <w:lastRenderedPageBreak/>
-        <w:t xml:space="preserve">5.3 </w:t>
-      </w:r>
-      <w:r>
-        <w:rPr>
-          <w:rFonts w:asciiTheme="minorHAnsi" w:hAnsiTheme="minorHAnsi" w:cstheme="minorHAnsi"/>
+        <w:t>6</w:t>
+      </w:r>
+      <w:r>
+        <w:rPr>
+          <w:rFonts w:cstheme="minorHAnsi"/>
+        </w:rPr>
+        <w:t xml:space="preserve">.3 </w:t>
+      </w:r>
+      <w:r>
+        <w:rPr>
+          <w:rFonts w:cstheme="minorHAnsi"/>
         </w:rPr>
         <w:t>Security Requirements</w:t>
       </w:r>
@@ -21985,7 +22564,7 @@
         <w:pStyle w:val="Heading2"/>
         <w:jc w:val="both"/>
         <w:rPr>
-          <w:rFonts w:asciiTheme="minorHAnsi" w:hAnsiTheme="minorHAnsi" w:cstheme="minorHAnsi"/>
+          <w:rFonts w:cstheme="minorHAnsi"/>
           <w:sz w:val="24"/>
           <w:szCs w:val="24"/>
         </w:rPr>
@@ -21993,13 +22572,19 @@
       <w:bookmarkStart w:id="36" w:name="_Toc490226238"/>
       <w:r>
         <w:rPr>
-          <w:rFonts w:asciiTheme="minorHAnsi" w:hAnsiTheme="minorHAnsi" w:cstheme="minorHAnsi"/>
-        </w:rPr>
-        <w:t xml:space="preserve">5.4 </w:t>
-      </w:r>
-      <w:r>
-        <w:rPr>
-          <w:rFonts w:asciiTheme="minorHAnsi" w:hAnsiTheme="minorHAnsi" w:cstheme="minorHAnsi"/>
+          <w:rFonts w:cstheme="minorHAnsi"/>
+        </w:rPr>
+        <w:t>6</w:t>
+      </w:r>
+      <w:r>
+        <w:rPr>
+          <w:rFonts w:cstheme="minorHAnsi"/>
+        </w:rPr>
+        <w:t xml:space="preserve">.4 </w:t>
+      </w:r>
+      <w:r>
+        <w:rPr>
+          <w:rFonts w:cstheme="minorHAnsi"/>
         </w:rPr>
         <w:t>Software Quality Attributes</w:t>
       </w:r>
@@ -22322,7 +22907,7 @@
         <w:jc w:val="both"/>
         <w:rPr>
           <w:rStyle w:val="Heading1Char"/>
-          <w:rFonts w:asciiTheme="minorHAnsi" w:hAnsiTheme="minorHAnsi" w:cstheme="minorHAnsi"/>
+          <w:rFonts w:cstheme="minorHAnsi"/>
           <w:b/>
         </w:rPr>
       </w:pPr>
@@ -22330,7 +22915,7 @@
       <w:r>
         <w:rPr>
           <w:rStyle w:val="Heading1Char"/>
-          <w:rFonts w:asciiTheme="minorHAnsi" w:hAnsiTheme="minorHAnsi" w:cstheme="minorHAnsi"/>
+          <w:rFonts w:cstheme="minorHAnsi"/>
           <w:b/>
         </w:rPr>
         <w:lastRenderedPageBreak/>
@@ -22728,7 +23313,7 @@
         </w:rPr>
         <w:t xml:space="preserve"> Quoted from </w:t>
       </w:r>
-      <w:hyperlink r:id="rId15" w:history="1">
+      <w:hyperlink r:id="rId22" w:history="1">
         <w:r>
           <w:rPr>
             <w:rStyle w:val="Hyperlink"/>
@@ -23149,7 +23734,7 @@
       <w:pPr>
         <w:pStyle w:val="Heading1"/>
         <w:rPr>
-          <w:rFonts w:asciiTheme="minorHAnsi" w:hAnsiTheme="minorHAnsi" w:cstheme="minorHAnsi"/>
+          <w:rFonts w:cstheme="minorHAnsi"/>
           <w:sz w:val="24"/>
           <w:szCs w:val="24"/>
         </w:rPr>
@@ -23482,7 +24067,7 @@
         </mc:Choice>
         <mc:Fallback>
           <w:pict>
-            <v:line w14:anchorId="7B30461D" id="Straight Connector 17" o:spid="_x0000_s1026" style="position:absolute;z-index:251663360;visibility:visible;mso-wrap-style:square;mso-wrap-distance-left:9pt;mso-wrap-distance-top:0;mso-wrap-distance-right:9pt;mso-wrap-distance-bottom:0;mso-position-horizontal:absolute;mso-position-horizontal-relative:text;mso-position-vertical:absolute;mso-position-vertical-relative:text" from="0,0" to="494.85pt,0" o:gfxdata="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" strokecolor="#278568" strokeweight="1pt">
+            <v:line w14:anchorId="5DC8A0C5" id="Straight Connector 17" o:spid="_x0000_s1026" style="position:absolute;z-index:251663360;visibility:visible;mso-wrap-style:square;mso-wrap-distance-left:9pt;mso-wrap-distance-top:0;mso-wrap-distance-right:9pt;mso-wrap-distance-bottom:0;mso-position-horizontal:absolute;mso-position-horizontal-relative:text;mso-position-vertical:absolute;mso-position-vertical-relative:text" from="0,0" to="494.85pt,0" o:gfxdata="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" strokecolor="#278568" strokeweight="1pt">
               <v:stroke joinstyle="miter"/>
             </v:line>
           </w:pict>
@@ -23543,7 +24128,7 @@
         <w:bCs/>
         <w:noProof/>
       </w:rPr>
-      <w:t>18</w:t>
+      <w:t>27</w:t>
     </w:r>
     <w:r>
       <w:rPr>
@@ -23676,7 +24261,7 @@
         </mc:Choice>
         <mc:Fallback>
           <w:pict>
-            <v:line w14:anchorId="1E5BB023" id="Straight Connector 14" o:spid="_x0000_s1026" style="position:absolute;z-index:251659264;visibility:visible;mso-wrap-style:square;mso-wrap-distance-left:9pt;mso-wrap-distance-top:0;mso-wrap-distance-right:9pt;mso-wrap-distance-bottom:0;mso-position-horizontal:absolute;mso-position-horizontal-relative:text;mso-position-vertical:absolute;mso-position-vertical-relative:text" from="-1.95pt,18.3pt" to="492.9pt,18.3pt" o:gfxdata="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" strokecolor="#278568" strokeweight="1pt">
+            <v:line w14:anchorId="16A1FB01" id="Straight Connector 14" o:spid="_x0000_s1026" style="position:absolute;z-index:251659264;visibility:visible;mso-wrap-style:square;mso-wrap-distance-left:9pt;mso-wrap-distance-top:0;mso-wrap-distance-right:9pt;mso-wrap-distance-bottom:0;mso-position-horizontal:absolute;mso-position-horizontal-relative:text;mso-position-vertical:absolute;mso-position-vertical-relative:text" from="-1.95pt,18.3pt" to="492.9pt,18.3pt" o:gfxdata="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" strokecolor="#278568" strokeweight="1pt">
               <v:stroke joinstyle="miter"/>
             </v:line>
           </w:pict>
@@ -23819,7 +24404,7 @@
         </mc:Choice>
         <mc:Fallback>
           <w:pict>
-            <v:line w14:anchorId="2F9C0D7B" id="Straight Connector 15" o:spid="_x0000_s1026" style="position:absolute;z-index:251661312;visibility:visible;mso-wrap-style:square;mso-wrap-distance-left:9pt;mso-wrap-distance-top:0;mso-wrap-distance-right:9pt;mso-wrap-distance-bottom:0;mso-position-horizontal:absolute;mso-position-horizontal-relative:text;mso-position-vertical:absolute;mso-position-vertical-relative:text" from="0,0" to="494.85pt,0" o:gfxdata="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" strokecolor="#278568" strokeweight="1pt">
+            <v:line w14:anchorId="47FA952E" id="Straight Connector 15" o:spid="_x0000_s1026" style="position:absolute;z-index:251661312;visibility:visible;mso-wrap-style:square;mso-wrap-distance-left:9pt;mso-wrap-distance-top:0;mso-wrap-distance-right:9pt;mso-wrap-distance-bottom:0;mso-position-horizontal:absolute;mso-position-horizontal-relative:text;mso-position-vertical:absolute;mso-position-vertical-relative:text" from="0,0" to="494.85pt,0" o:gfxdata="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" strokecolor="#278568" strokeweight="1pt">
               <v:stroke joinstyle="miter"/>
             </v:line>
           </w:pict>
@@ -27439,14 +28024,14 @@
     <w:link w:val="Heading1Char"/>
     <w:uiPriority w:val="9"/>
     <w:qFormat/>
-    <w:rsid w:val="001043EF"/>
+    <w:rsid w:val="00547549"/>
     <w:pPr>
       <w:keepNext/>
       <w:spacing w:before="240" w:after="60"/>
       <w:outlineLvl w:val="0"/>
     </w:pPr>
     <w:rPr>
-      <w:rFonts w:asciiTheme="majorHAnsi" w:hAnsiTheme="majorHAnsi"/>
+      <w:rFonts w:asciiTheme="minorHAnsi" w:hAnsiTheme="minorHAnsi"/>
       <w:b/>
       <w:bCs/>
       <w:kern w:val="32"/>
@@ -27462,14 +28047,14 @@
     <w:uiPriority w:val="9"/>
     <w:unhideWhenUsed/>
     <w:qFormat/>
-    <w:rsid w:val="00633A0D"/>
+    <w:rsid w:val="00547549"/>
     <w:pPr>
       <w:keepNext/>
       <w:spacing w:before="240" w:after="60"/>
       <w:outlineLvl w:val="1"/>
     </w:pPr>
     <w:rPr>
-      <w:rFonts w:ascii="Calibri Light" w:hAnsi="Calibri Light"/>
+      <w:rFonts w:asciiTheme="minorHAnsi" w:hAnsiTheme="minorHAnsi"/>
       <w:b/>
       <w:bCs/>
       <w:iCs/>
@@ -27704,9 +28289,9 @@
     <w:name w:val="Heading 1 Char"/>
     <w:link w:val="Heading1"/>
     <w:uiPriority w:val="9"/>
-    <w:rsid w:val="001043EF"/>
+    <w:rsid w:val="00547549"/>
     <w:rPr>
-      <w:rFonts w:asciiTheme="majorHAnsi" w:hAnsiTheme="majorHAnsi"/>
+      <w:rFonts w:asciiTheme="minorHAnsi" w:hAnsiTheme="minorHAnsi"/>
       <w:b/>
       <w:bCs/>
       <w:kern w:val="32"/>
@@ -27748,9 +28333,9 @@
     <w:name w:val="Heading 2 Char"/>
     <w:link w:val="Heading2"/>
     <w:uiPriority w:val="9"/>
-    <w:rsid w:val="00633A0D"/>
+    <w:rsid w:val="00547549"/>
     <w:rPr>
-      <w:rFonts w:ascii="Calibri Light" w:hAnsi="Calibri Light"/>
+      <w:rFonts w:asciiTheme="minorHAnsi" w:hAnsiTheme="minorHAnsi"/>
       <w:b/>
       <w:bCs/>
       <w:iCs/>
@@ -28185,7 +28770,7 @@
 </file>
 
 <file path=customXml/itemProps1.xml><?xml version="1.0" encoding="utf-8"?>
-<ds:datastoreItem xmlns:ds="http://schemas.openxmlformats.org/officeDocument/2006/customXml" ds:itemID="{B42C234B-AB0C-47E3-AC6A-E86ADD4A4425}">
+<ds:datastoreItem xmlns:ds="http://schemas.openxmlformats.org/officeDocument/2006/customXml" ds:itemID="{DC4F882B-D706-4E40-9865-DB54E5AE2B39}">
   <ds:schemaRefs>
     <ds:schemaRef ds:uri="http://schemas.openxmlformats.org/officeDocument/2006/bibliography"/>
   </ds:schemaRefs>

</xml_diff>

<commit_message>
Update Sequence Diagram SIgn up in SRS
</commit_message>
<xml_diff>
--- a/FYP proposal V1/SRS_LocAdoc.docx
+++ b/FYP proposal V1/SRS_LocAdoc.docx
@@ -1,6 +1,6 @@
 
 <file path=word/document.xml><?xml version="1.0" encoding="utf-8"?>
-<w:document xmlns:wpc="http://schemas.microsoft.com/office/word/2010/wordprocessingCanvas" xmlns:cx="http://schemas.microsoft.com/office/drawing/2014/chartex" xmlns:cx1="http://schemas.microsoft.com/office/drawing/2015/9/8/chartex" xmlns:cx2="http://schemas.microsoft.com/office/drawing/2015/10/21/chartex" xmlns:cx3="http://schemas.microsoft.com/office/drawing/2016/5/9/chartex" xmlns:cx4="http://schemas.microsoft.com/office/drawing/2016/5/10/chartex" xmlns:cx5="http://schemas.microsoft.com/office/drawing/2016/5/11/chartex" xmlns:cx6="http://schemas.microsoft.com/office/drawing/2016/5/12/chartex" xmlns:cx7="http://schemas.microsoft.com/office/drawing/2016/5/13/chartex" xmlns:cx8="http://schemas.microsoft.com/office/drawing/2016/5/14/chartex" xmlns:mc="http://schemas.openxmlformats.org/markup-compatibility/2006" xmlns:aink="http://schemas.microsoft.com/office/drawing/2016/ink" xmlns:am3d="http://schemas.microsoft.com/office/drawing/2017/model3d" xmlns:o="urn:schemas-microsoft-com:office:office" xmlns:r="http://schemas.openxmlformats.org/officeDocument/2006/relationships" xmlns:m="http://schemas.openxmlformats.org/officeDocument/2006/math" xmlns:v="urn:schemas-microsoft-com:vml" xmlns:wp14="http://schemas.microsoft.com/office/word/2010/wordprocessingDrawing" xmlns:wp="http://schemas.openxmlformats.org/drawingml/2006/wordprocessingDrawing" xmlns:w10="urn:schemas-microsoft-com:office:word" xmlns:w="http://schemas.openxmlformats.org/wordprocessingml/2006/main" xmlns:w14="http://schemas.microsoft.com/office/word/2010/wordml" xmlns:w15="http://schemas.microsoft.com/office/word/2012/wordml" xmlns:w16cid="http://schemas.microsoft.com/office/word/2016/wordml/cid" xmlns:w16se="http://schemas.microsoft.com/office/word/2015/wordml/symex" xmlns:wpg="http://schemas.microsoft.com/office/word/2010/wordprocessingGroup" xmlns:wpi="http://schemas.microsoft.com/office/word/2010/wordprocessingInk" xmlns:wne="http://schemas.microsoft.com/office/word/2006/wordml" xmlns:wps="http://schemas.microsoft.com/office/word/2010/wordprocessingShape" mc:Ignorable="w14 w15 w16se w16cid wp14">
+<w:document xmlns:wpc="http://schemas.microsoft.com/office/word/2010/wordprocessingCanvas" xmlns:mc="http://schemas.openxmlformats.org/markup-compatibility/2006" xmlns:o="urn:schemas-microsoft-com:office:office" xmlns:r="http://schemas.openxmlformats.org/officeDocument/2006/relationships" xmlns:m="http://schemas.openxmlformats.org/officeDocument/2006/math" xmlns:v="urn:schemas-microsoft-com:vml" xmlns:wp14="http://schemas.microsoft.com/office/word/2010/wordprocessingDrawing" xmlns:wp="http://schemas.openxmlformats.org/drawingml/2006/wordprocessingDrawing" xmlns:w10="urn:schemas-microsoft-com:office:word" xmlns:w="http://schemas.openxmlformats.org/wordprocessingml/2006/main" xmlns:w14="http://schemas.microsoft.com/office/word/2010/wordml" xmlns:w15="http://schemas.microsoft.com/office/word/2012/wordml" xmlns:wpg="http://schemas.microsoft.com/office/word/2010/wordprocessingGroup" xmlns:wpi="http://schemas.microsoft.com/office/word/2010/wordprocessingInk" xmlns:wne="http://schemas.microsoft.com/office/word/2006/wordml" xmlns:wps="http://schemas.microsoft.com/office/word/2010/wordprocessingShape" mc:Ignorable="w14 w15 wp14">
   <w:body>
     <w:p>
       <w:r>
@@ -141,9 +141,9 @@
           </mc:Choice>
           <mc:Fallback>
             <w:pict>
-              <v:group w14:anchorId="0E778B67" id="Group 114" o:spid="_x0000_s1026" style="position:absolute;margin-left:27.55pt;margin-top:36pt;width:17.75pt;height:719.95pt;z-index:251654144;mso-width-percent:29;mso-height-percent:909;mso-position-horizontal-relative:page;mso-position-vertical-relative:page;mso-width-percent:29;mso-height-percent:909" coordsize="2286,91440" o:gfxdata="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">
-                <v:rect id="Rectangle 115" o:spid="_x0000_s1027" style="position:absolute;width:2286;height:87820;visibility:visible;mso-wrap-style:square;v-text-anchor:middle" o:gfxdata="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" filled="f" stroked="f" strokeweight="1pt"/>
-                <v:rect id="Rectangle 116" o:spid="_x0000_s1028" style="position:absolute;top:89154;width:2286;height:2286;visibility:visible;mso-wrap-style:square;v-text-anchor:middle" o:gfxdata="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" filled="f" stroked="f" strokeweight="1pt">
+              <v:group w14:anchorId="5DEBC16B" id="Group 114" o:spid="_x0000_s1026" style="position:absolute;margin-left:27.55pt;margin-top:36pt;width:17.75pt;height:719.95pt;z-index:251654144;mso-width-percent:29;mso-height-percent:909;mso-position-horizontal-relative:page;mso-position-vertical-relative:page;mso-width-percent:29;mso-height-percent:909" coordsize="2286,91440" o:gfxdata="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">
+                <v:rect id="Rectangle 115" o:spid="_x0000_s1027" style="position:absolute;width:2286;height:87820;visibility:visible;mso-wrap-style:square;v-text-anchor:middle" o:gfxdata="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" filled="f" stroked="f" strokeweight="1pt"/>
+                <v:rect id="Rectangle 116" o:spid="_x0000_s1028" style="position:absolute;top:89154;width:2286;height:2286;visibility:visible;mso-wrap-style:square;v-text-anchor:middle" o:gfxdata="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" filled="f" stroked="f" strokeweight="1pt">
                   <v:path arrowok="t"/>
                   <o:lock v:ext="edit" aspectratio="t"/>
                 </v:rect>
@@ -645,7 +645,6 @@
                                 <w:szCs w:val="68"/>
                               </w:rPr>
                             </w:pPr>
-                            <w:proofErr w:type="spellStart"/>
                             <w:r>
                               <w:rPr>
                                 <w:rFonts w:ascii="Helvetica" w:hAnsi="Helvetica" w:cs="Helvetica"/>
@@ -657,7 +656,6 @@
                               </w:rPr>
                               <w:t>LocAdoc</w:t>
                             </w:r>
-                            <w:proofErr w:type="spellEnd"/>
                           </w:p>
                           <w:p>
                             <w:pPr>
@@ -730,7 +728,6 @@
                           <w:szCs w:val="68"/>
                         </w:rPr>
                       </w:pPr>
-                      <w:proofErr w:type="spellStart"/>
                       <w:r>
                         <w:rPr>
                           <w:rFonts w:ascii="Helvetica" w:hAnsi="Helvetica" w:cs="Helvetica"/>
@@ -742,7 +739,6 @@
                         </w:rPr>
                         <w:t>LocAdoc</w:t>
                       </w:r>
-                      <w:proofErr w:type="spellEnd"/>
                     </w:p>
                     <w:p>
                       <w:pPr>
@@ -1371,31 +1367,7 @@
                                 <w:sz w:val="24"/>
                                 <w:szCs w:val="24"/>
                               </w:rPr>
-                              <w:t xml:space="preserve">Prepared by:  </w:t>
-                            </w:r>
-                            <w:proofErr w:type="spellStart"/>
-                            <w:r>
-                              <w:rPr>
-                                <w:rFonts w:asciiTheme="minorHAnsi" w:hAnsiTheme="minorHAnsi" w:cstheme="minorHAnsi"/>
-                                <w:b/>
-                                <w:bCs/>
-                                <w:color w:val="595959" w:themeColor="text1" w:themeTint="A6"/>
-                                <w:sz w:val="24"/>
-                                <w:szCs w:val="24"/>
-                              </w:rPr>
-                              <w:t>Abhi</w:t>
-                            </w:r>
-                            <w:proofErr w:type="spellEnd"/>
-                            <w:r>
-                              <w:rPr>
-                                <w:rFonts w:asciiTheme="minorHAnsi" w:hAnsiTheme="minorHAnsi" w:cstheme="minorHAnsi"/>
-                                <w:b/>
-                                <w:bCs/>
-                                <w:color w:val="595959" w:themeColor="text1" w:themeTint="A6"/>
-                                <w:sz w:val="24"/>
-                                <w:szCs w:val="24"/>
-                              </w:rPr>
-                              <w:t xml:space="preserve"> Jay Krishnan</w:t>
+                              <w:t>Prepared by:  Abhi Jay Krishnan</w:t>
                             </w:r>
                           </w:p>
                           <w:p>
@@ -1427,21 +1399,8 @@
                                 <w:szCs w:val="24"/>
                               </w:rPr>
                               <w:tab/>
-                              <w:t xml:space="preserve">Kim </w:t>
+                              <w:t>Kim Hyeocheol</w:t>
                             </w:r>
-                            <w:proofErr w:type="spellStart"/>
-                            <w:r>
-                              <w:rPr>
-                                <w:rFonts w:asciiTheme="minorHAnsi" w:hAnsiTheme="minorHAnsi" w:cstheme="minorHAnsi"/>
-                                <w:b/>
-                                <w:bCs/>
-                                <w:color w:val="595959" w:themeColor="text1" w:themeTint="A6"/>
-                                <w:sz w:val="24"/>
-                                <w:szCs w:val="24"/>
-                              </w:rPr>
-                              <w:t>Hyeocheol</w:t>
-                            </w:r>
-                            <w:proofErr w:type="spellEnd"/>
                           </w:p>
                           <w:p>
                             <w:pPr>
@@ -1472,44 +1431,8 @@
                                 <w:szCs w:val="24"/>
                               </w:rPr>
                               <w:tab/>
+                              <w:t>Rivaldo Erawan</w:t>
                             </w:r>
-                            <w:proofErr w:type="spellStart"/>
-                            <w:r>
-                              <w:rPr>
-                                <w:rFonts w:asciiTheme="minorHAnsi" w:hAnsiTheme="minorHAnsi" w:cstheme="minorHAnsi"/>
-                                <w:b/>
-                                <w:bCs/>
-                                <w:color w:val="595959" w:themeColor="text1" w:themeTint="A6"/>
-                                <w:sz w:val="24"/>
-                                <w:szCs w:val="24"/>
-                              </w:rPr>
-                              <w:t>Rivaldo</w:t>
-                            </w:r>
-                            <w:proofErr w:type="spellEnd"/>
-                            <w:r>
-                              <w:rPr>
-                                <w:rFonts w:asciiTheme="minorHAnsi" w:hAnsiTheme="minorHAnsi" w:cstheme="minorHAnsi"/>
-                                <w:b/>
-                                <w:bCs/>
-                                <w:color w:val="595959" w:themeColor="text1" w:themeTint="A6"/>
-                                <w:sz w:val="24"/>
-                                <w:szCs w:val="24"/>
-                              </w:rPr>
-                              <w:t xml:space="preserve"> </w:t>
-                            </w:r>
-                            <w:proofErr w:type="spellStart"/>
-                            <w:r>
-                              <w:rPr>
-                                <w:rFonts w:asciiTheme="minorHAnsi" w:hAnsiTheme="minorHAnsi" w:cstheme="minorHAnsi"/>
-                                <w:b/>
-                                <w:bCs/>
-                                <w:color w:val="595959" w:themeColor="text1" w:themeTint="A6"/>
-                                <w:sz w:val="24"/>
-                                <w:szCs w:val="24"/>
-                              </w:rPr>
-                              <w:t>Erawan</w:t>
-                            </w:r>
-                            <w:proofErr w:type="spellEnd"/>
                           </w:p>
                           <w:p>
                             <w:pPr>
@@ -1623,31 +1546,7 @@
                           <w:sz w:val="24"/>
                           <w:szCs w:val="24"/>
                         </w:rPr>
-                        <w:t xml:space="preserve">Prepared by:  </w:t>
-                      </w:r>
-                      <w:proofErr w:type="spellStart"/>
-                      <w:r>
-                        <w:rPr>
-                          <w:rFonts w:asciiTheme="minorHAnsi" w:hAnsiTheme="minorHAnsi" w:cstheme="minorHAnsi"/>
-                          <w:b/>
-                          <w:bCs/>
-                          <w:color w:val="595959" w:themeColor="text1" w:themeTint="A6"/>
-                          <w:sz w:val="24"/>
-                          <w:szCs w:val="24"/>
-                        </w:rPr>
-                        <w:t>Abhi</w:t>
-                      </w:r>
-                      <w:proofErr w:type="spellEnd"/>
-                      <w:r>
-                        <w:rPr>
-                          <w:rFonts w:asciiTheme="minorHAnsi" w:hAnsiTheme="minorHAnsi" w:cstheme="minorHAnsi"/>
-                          <w:b/>
-                          <w:bCs/>
-                          <w:color w:val="595959" w:themeColor="text1" w:themeTint="A6"/>
-                          <w:sz w:val="24"/>
-                          <w:szCs w:val="24"/>
-                        </w:rPr>
-                        <w:t xml:space="preserve"> Jay Krishnan</w:t>
+                        <w:t>Prepared by:  Abhi Jay Krishnan</w:t>
                       </w:r>
                     </w:p>
                     <w:p>
@@ -1679,21 +1578,8 @@
                           <w:szCs w:val="24"/>
                         </w:rPr>
                         <w:tab/>
-                        <w:t xml:space="preserve">Kim </w:t>
+                        <w:t>Kim Hyeocheol</w:t>
                       </w:r>
-                      <w:proofErr w:type="spellStart"/>
-                      <w:r>
-                        <w:rPr>
-                          <w:rFonts w:asciiTheme="minorHAnsi" w:hAnsiTheme="minorHAnsi" w:cstheme="minorHAnsi"/>
-                          <w:b/>
-                          <w:bCs/>
-                          <w:color w:val="595959" w:themeColor="text1" w:themeTint="A6"/>
-                          <w:sz w:val="24"/>
-                          <w:szCs w:val="24"/>
-                        </w:rPr>
-                        <w:t>Hyeocheol</w:t>
-                      </w:r>
-                      <w:proofErr w:type="spellEnd"/>
                     </w:p>
                     <w:p>
                       <w:pPr>
@@ -1724,44 +1610,8 @@
                           <w:szCs w:val="24"/>
                         </w:rPr>
                         <w:tab/>
+                        <w:t>Rivaldo Erawan</w:t>
                       </w:r>
-                      <w:proofErr w:type="spellStart"/>
-                      <w:r>
-                        <w:rPr>
-                          <w:rFonts w:asciiTheme="minorHAnsi" w:hAnsiTheme="minorHAnsi" w:cstheme="minorHAnsi"/>
-                          <w:b/>
-                          <w:bCs/>
-                          <w:color w:val="595959" w:themeColor="text1" w:themeTint="A6"/>
-                          <w:sz w:val="24"/>
-                          <w:szCs w:val="24"/>
-                        </w:rPr>
-                        <w:t>Rivaldo</w:t>
-                      </w:r>
-                      <w:proofErr w:type="spellEnd"/>
-                      <w:r>
-                        <w:rPr>
-                          <w:rFonts w:asciiTheme="minorHAnsi" w:hAnsiTheme="minorHAnsi" w:cstheme="minorHAnsi"/>
-                          <w:b/>
-                          <w:bCs/>
-                          <w:color w:val="595959" w:themeColor="text1" w:themeTint="A6"/>
-                          <w:sz w:val="24"/>
-                          <w:szCs w:val="24"/>
-                        </w:rPr>
-                        <w:t xml:space="preserve"> </w:t>
-                      </w:r>
-                      <w:proofErr w:type="spellStart"/>
-                      <w:r>
-                        <w:rPr>
-                          <w:rFonts w:asciiTheme="minorHAnsi" w:hAnsiTheme="minorHAnsi" w:cstheme="minorHAnsi"/>
-                          <w:b/>
-                          <w:bCs/>
-                          <w:color w:val="595959" w:themeColor="text1" w:themeTint="A6"/>
-                          <w:sz w:val="24"/>
-                          <w:szCs w:val="24"/>
-                        </w:rPr>
-                        <w:t>Erawan</w:t>
-                      </w:r>
-                      <w:proofErr w:type="spellEnd"/>
                     </w:p>
                     <w:p>
                       <w:pPr>
@@ -4633,29 +4483,7 @@
                 <w:sz w:val="24"/>
                 <w:szCs w:val="24"/>
               </w:rPr>
-              <w:t xml:space="preserve">Reason </w:t>
-            </w:r>
-            <w:proofErr w:type="gramStart"/>
-            <w:r>
-              <w:rPr>
-                <w:rFonts w:ascii="Times" w:hAnsi="Times" w:cs="Times"/>
-                <w:b/>
-                <w:bCs/>
-                <w:sz w:val="24"/>
-                <w:szCs w:val="24"/>
-              </w:rPr>
-              <w:t>For</w:t>
-            </w:r>
-            <w:proofErr w:type="gramEnd"/>
-            <w:r>
-              <w:rPr>
-                <w:rFonts w:ascii="Times" w:hAnsi="Times" w:cs="Times"/>
-                <w:b/>
-                <w:bCs/>
-                <w:sz w:val="24"/>
-                <w:szCs w:val="24"/>
-              </w:rPr>
-              <w:t xml:space="preserve"> Changes</w:t>
+              <w:t>Reason For Changes</w:t>
             </w:r>
           </w:p>
         </w:tc>
@@ -5250,7 +5078,6 @@
         </w:rPr>
         <w:t xml:space="preserve">give detailed description of the functionalities of the </w:t>
       </w:r>
-      <w:proofErr w:type="spellStart"/>
       <w:r>
         <w:rPr>
           <w:rFonts w:asciiTheme="minorHAnsi" w:hAnsiTheme="minorHAnsi" w:cstheme="minorHAnsi"/>
@@ -5258,17 +5085,7 @@
           <w:sz w:val="24"/>
           <w:szCs w:val="24"/>
         </w:rPr>
-        <w:t>locAdoc</w:t>
-      </w:r>
-      <w:proofErr w:type="spellEnd"/>
-      <w:r>
-        <w:rPr>
-          <w:rFonts w:asciiTheme="minorHAnsi" w:hAnsiTheme="minorHAnsi" w:cstheme="minorHAnsi"/>
-          <w:iCs/>
-          <w:sz w:val="24"/>
-          <w:szCs w:val="24"/>
-        </w:rPr>
-        <w:t xml:space="preserve"> </w:t>
+        <w:t xml:space="preserve">locAdoc </w:t>
       </w:r>
       <w:r>
         <w:rPr>
@@ -5442,23 +5259,13 @@
           <w:szCs w:val="24"/>
         </w:rPr>
       </w:pPr>
-      <w:proofErr w:type="gramStart"/>
-      <w:r>
-        <w:rPr>
-          <w:rFonts w:asciiTheme="minorHAnsi" w:hAnsiTheme="minorHAnsi" w:cstheme="minorHAnsi"/>
-          <w:sz w:val="24"/>
-          <w:szCs w:val="24"/>
-        </w:rPr>
-        <w:t>Font :</w:t>
-      </w:r>
-      <w:proofErr w:type="gramEnd"/>
-      <w:r>
-        <w:rPr>
-          <w:rFonts w:asciiTheme="minorHAnsi" w:hAnsiTheme="minorHAnsi" w:cstheme="minorHAnsi"/>
-          <w:sz w:val="24"/>
-          <w:szCs w:val="24"/>
-        </w:rPr>
-        <w:t xml:space="preserve"> Calibri Light</w:t>
+      <w:r>
+        <w:rPr>
+          <w:rFonts w:asciiTheme="minorHAnsi" w:hAnsiTheme="minorHAnsi" w:cstheme="minorHAnsi"/>
+          <w:sz w:val="24"/>
+          <w:szCs w:val="24"/>
+        </w:rPr>
+        <w:t>Font : Calibri Light</w:t>
       </w:r>
     </w:p>
     <w:p>
@@ -5479,23 +5286,13 @@
           <w:szCs w:val="24"/>
         </w:rPr>
       </w:pPr>
-      <w:proofErr w:type="gramStart"/>
-      <w:r>
-        <w:rPr>
-          <w:rFonts w:asciiTheme="minorHAnsi" w:hAnsiTheme="minorHAnsi" w:cstheme="minorHAnsi"/>
-          <w:sz w:val="24"/>
-          <w:szCs w:val="24"/>
-        </w:rPr>
-        <w:t>Face :</w:t>
-      </w:r>
-      <w:proofErr w:type="gramEnd"/>
-      <w:r>
-        <w:rPr>
-          <w:rFonts w:asciiTheme="minorHAnsi" w:hAnsiTheme="minorHAnsi" w:cstheme="minorHAnsi"/>
-          <w:sz w:val="24"/>
-          <w:szCs w:val="24"/>
-        </w:rPr>
-        <w:t xml:space="preserve"> Bold</w:t>
+      <w:r>
+        <w:rPr>
+          <w:rFonts w:asciiTheme="minorHAnsi" w:hAnsiTheme="minorHAnsi" w:cstheme="minorHAnsi"/>
+          <w:sz w:val="24"/>
+          <w:szCs w:val="24"/>
+        </w:rPr>
+        <w:t>Face : Bold</w:t>
       </w:r>
     </w:p>
     <w:p>
@@ -5516,23 +5313,13 @@
           <w:szCs w:val="24"/>
         </w:rPr>
       </w:pPr>
-      <w:proofErr w:type="gramStart"/>
-      <w:r>
-        <w:rPr>
-          <w:rFonts w:asciiTheme="minorHAnsi" w:hAnsiTheme="minorHAnsi" w:cstheme="minorHAnsi"/>
-          <w:sz w:val="24"/>
-          <w:szCs w:val="24"/>
-        </w:rPr>
-        <w:t>Size :</w:t>
-      </w:r>
-      <w:proofErr w:type="gramEnd"/>
-      <w:r>
-        <w:rPr>
-          <w:rFonts w:asciiTheme="minorHAnsi" w:hAnsiTheme="minorHAnsi" w:cstheme="minorHAnsi"/>
-          <w:sz w:val="24"/>
-          <w:szCs w:val="24"/>
-        </w:rPr>
-        <w:t xml:space="preserve"> 16</w:t>
+      <w:r>
+        <w:rPr>
+          <w:rFonts w:asciiTheme="minorHAnsi" w:hAnsiTheme="minorHAnsi" w:cstheme="minorHAnsi"/>
+          <w:sz w:val="24"/>
+          <w:szCs w:val="24"/>
+        </w:rPr>
+        <w:t>Size : 16</w:t>
       </w:r>
     </w:p>
     <w:p>
@@ -5591,23 +5378,13 @@
           <w:szCs w:val="24"/>
         </w:rPr>
       </w:pPr>
-      <w:proofErr w:type="gramStart"/>
-      <w:r>
-        <w:rPr>
-          <w:rFonts w:asciiTheme="minorHAnsi" w:hAnsiTheme="minorHAnsi" w:cstheme="minorHAnsi"/>
-          <w:sz w:val="24"/>
-          <w:szCs w:val="24"/>
-        </w:rPr>
-        <w:t>Font :</w:t>
-      </w:r>
-      <w:proofErr w:type="gramEnd"/>
-      <w:r>
-        <w:rPr>
-          <w:rFonts w:asciiTheme="minorHAnsi" w:hAnsiTheme="minorHAnsi" w:cstheme="minorHAnsi"/>
-          <w:sz w:val="24"/>
-          <w:szCs w:val="24"/>
-        </w:rPr>
-        <w:t xml:space="preserve"> </w:t>
+      <w:r>
+        <w:rPr>
+          <w:rFonts w:asciiTheme="minorHAnsi" w:hAnsiTheme="minorHAnsi" w:cstheme="minorHAnsi"/>
+          <w:sz w:val="24"/>
+          <w:szCs w:val="24"/>
+        </w:rPr>
+        <w:t xml:space="preserve">Font : </w:t>
       </w:r>
       <w:r>
         <w:rPr>
@@ -5636,23 +5413,13 @@
           <w:szCs w:val="24"/>
         </w:rPr>
       </w:pPr>
-      <w:proofErr w:type="gramStart"/>
-      <w:r>
-        <w:rPr>
-          <w:rFonts w:asciiTheme="minorHAnsi" w:hAnsiTheme="minorHAnsi" w:cstheme="minorHAnsi"/>
-          <w:sz w:val="24"/>
-          <w:szCs w:val="24"/>
-        </w:rPr>
-        <w:t>Face :</w:t>
-      </w:r>
-      <w:proofErr w:type="gramEnd"/>
-      <w:r>
-        <w:rPr>
-          <w:rFonts w:asciiTheme="minorHAnsi" w:hAnsiTheme="minorHAnsi" w:cstheme="minorHAnsi"/>
-          <w:sz w:val="24"/>
-          <w:szCs w:val="24"/>
-        </w:rPr>
-        <w:t xml:space="preserve"> Bold</w:t>
+      <w:r>
+        <w:rPr>
+          <w:rFonts w:asciiTheme="minorHAnsi" w:hAnsiTheme="minorHAnsi" w:cstheme="minorHAnsi"/>
+          <w:sz w:val="24"/>
+          <w:szCs w:val="24"/>
+        </w:rPr>
+        <w:t>Face : Bold</w:t>
       </w:r>
     </w:p>
     <w:p>
@@ -5673,23 +5440,13 @@
           <w:szCs w:val="24"/>
         </w:rPr>
       </w:pPr>
-      <w:proofErr w:type="gramStart"/>
-      <w:r>
-        <w:rPr>
-          <w:rFonts w:asciiTheme="minorHAnsi" w:hAnsiTheme="minorHAnsi" w:cstheme="minorHAnsi"/>
-          <w:sz w:val="24"/>
-          <w:szCs w:val="24"/>
-        </w:rPr>
-        <w:t>Size :</w:t>
-      </w:r>
-      <w:proofErr w:type="gramEnd"/>
-      <w:r>
-        <w:rPr>
-          <w:rFonts w:asciiTheme="minorHAnsi" w:hAnsiTheme="minorHAnsi" w:cstheme="minorHAnsi"/>
-          <w:sz w:val="24"/>
-          <w:szCs w:val="24"/>
-        </w:rPr>
-        <w:t xml:space="preserve"> 14</w:t>
+      <w:r>
+        <w:rPr>
+          <w:rFonts w:asciiTheme="minorHAnsi" w:hAnsiTheme="minorHAnsi" w:cstheme="minorHAnsi"/>
+          <w:sz w:val="24"/>
+          <w:szCs w:val="24"/>
+        </w:rPr>
+        <w:t>Size : 14</w:t>
       </w:r>
     </w:p>
     <w:p>
@@ -5748,23 +5505,13 @@
           <w:szCs w:val="24"/>
         </w:rPr>
       </w:pPr>
-      <w:proofErr w:type="gramStart"/>
-      <w:r>
-        <w:rPr>
-          <w:rFonts w:asciiTheme="minorHAnsi" w:hAnsiTheme="minorHAnsi" w:cstheme="minorHAnsi"/>
-          <w:sz w:val="24"/>
-          <w:szCs w:val="24"/>
-        </w:rPr>
-        <w:t>Font :</w:t>
-      </w:r>
-      <w:proofErr w:type="gramEnd"/>
-      <w:r>
-        <w:rPr>
-          <w:rFonts w:asciiTheme="minorHAnsi" w:hAnsiTheme="minorHAnsi" w:cstheme="minorHAnsi"/>
-          <w:sz w:val="24"/>
-          <w:szCs w:val="24"/>
-        </w:rPr>
-        <w:t xml:space="preserve"> </w:t>
+      <w:r>
+        <w:rPr>
+          <w:rFonts w:asciiTheme="minorHAnsi" w:hAnsiTheme="minorHAnsi" w:cstheme="minorHAnsi"/>
+          <w:sz w:val="24"/>
+          <w:szCs w:val="24"/>
+        </w:rPr>
+        <w:t xml:space="preserve">Font : </w:t>
       </w:r>
       <w:r>
         <w:rPr>
@@ -5793,23 +5540,13 @@
           <w:szCs w:val="24"/>
         </w:rPr>
       </w:pPr>
-      <w:proofErr w:type="gramStart"/>
-      <w:r>
-        <w:rPr>
-          <w:rFonts w:asciiTheme="minorHAnsi" w:hAnsiTheme="minorHAnsi" w:cstheme="minorHAnsi"/>
-          <w:sz w:val="24"/>
-          <w:szCs w:val="24"/>
-        </w:rPr>
-        <w:t>Face :</w:t>
-      </w:r>
-      <w:proofErr w:type="gramEnd"/>
-      <w:r>
-        <w:rPr>
-          <w:rFonts w:asciiTheme="minorHAnsi" w:hAnsiTheme="minorHAnsi" w:cstheme="minorHAnsi"/>
-          <w:sz w:val="24"/>
-          <w:szCs w:val="24"/>
-        </w:rPr>
-        <w:t xml:space="preserve"> Normal</w:t>
+      <w:r>
+        <w:rPr>
+          <w:rFonts w:asciiTheme="minorHAnsi" w:hAnsiTheme="minorHAnsi" w:cstheme="minorHAnsi"/>
+          <w:sz w:val="24"/>
+          <w:szCs w:val="24"/>
+        </w:rPr>
+        <w:t>Face : Normal</w:t>
       </w:r>
     </w:p>
     <w:p>
@@ -5830,23 +5567,13 @@
           <w:szCs w:val="24"/>
         </w:rPr>
       </w:pPr>
-      <w:proofErr w:type="gramStart"/>
-      <w:r>
-        <w:rPr>
-          <w:rFonts w:asciiTheme="minorHAnsi" w:hAnsiTheme="minorHAnsi" w:cstheme="minorHAnsi"/>
-          <w:sz w:val="24"/>
-          <w:szCs w:val="24"/>
-        </w:rPr>
-        <w:t>Size :</w:t>
-      </w:r>
-      <w:proofErr w:type="gramEnd"/>
-      <w:r>
-        <w:rPr>
-          <w:rFonts w:asciiTheme="minorHAnsi" w:hAnsiTheme="minorHAnsi" w:cstheme="minorHAnsi"/>
-          <w:sz w:val="24"/>
-          <w:szCs w:val="24"/>
-        </w:rPr>
-        <w:t xml:space="preserve"> 12</w:t>
+      <w:r>
+        <w:rPr>
+          <w:rFonts w:asciiTheme="minorHAnsi" w:hAnsiTheme="minorHAnsi" w:cstheme="minorHAnsi"/>
+          <w:sz w:val="24"/>
+          <w:szCs w:val="24"/>
+        </w:rPr>
+        <w:t>Size : 12</w:t>
       </w:r>
     </w:p>
     <w:p>
@@ -5885,7 +5612,6 @@
         </w:rPr>
         <w:t xml:space="preserve">This document is intended for all individuals taking part in the </w:t>
       </w:r>
-      <w:proofErr w:type="spellStart"/>
       <w:r>
         <w:rPr>
           <w:rFonts w:asciiTheme="minorHAnsi" w:hAnsiTheme="minorHAnsi" w:cstheme="minorHAnsi"/>
@@ -5893,17 +5619,7 @@
           <w:sz w:val="24"/>
           <w:szCs w:val="24"/>
         </w:rPr>
-        <w:t>locAdoc</w:t>
-      </w:r>
-      <w:proofErr w:type="spellEnd"/>
-      <w:r>
-        <w:rPr>
-          <w:rFonts w:asciiTheme="minorHAnsi" w:hAnsiTheme="minorHAnsi" w:cstheme="minorHAnsi"/>
-          <w:iCs/>
-          <w:sz w:val="24"/>
-          <w:szCs w:val="24"/>
-        </w:rPr>
-        <w:t xml:space="preserve"> application development</w:t>
+        <w:t>locAdoc application development</w:t>
       </w:r>
       <w:r>
         <w:rPr>
@@ -6396,27 +6112,7 @@
           <w:sz w:val="24"/>
           <w:szCs w:val="24"/>
         </w:rPr>
-        <w:t xml:space="preserve">Our solution aim to provide a secure vault for document storage so the it does not get into wrong hands even if the device is compromised. The solution also </w:t>
-      </w:r>
-      <w:proofErr w:type="gramStart"/>
-      <w:r>
-        <w:rPr>
-          <w:rFonts w:asciiTheme="minorHAnsi" w:hAnsiTheme="minorHAnsi" w:cstheme="minorHAnsi"/>
-          <w:iCs/>
-          <w:sz w:val="24"/>
-          <w:szCs w:val="24"/>
-        </w:rPr>
-        <w:t>provide</w:t>
-      </w:r>
-      <w:proofErr w:type="gramEnd"/>
-      <w:r>
-        <w:rPr>
-          <w:rFonts w:asciiTheme="minorHAnsi" w:hAnsiTheme="minorHAnsi" w:cstheme="minorHAnsi"/>
-          <w:iCs/>
-          <w:sz w:val="24"/>
-          <w:szCs w:val="24"/>
-        </w:rPr>
-        <w:t xml:space="preserve"> a secure backup cloud storage with double layer encryption one by the app itself and one by Amazon server.</w:t>
+        <w:t>Our solution aim to provide a secure vault for document storage so the it does not get into wrong hands even if the device is compromised. The solution also provide a secure backup cloud storage with double layer encryption one by the app itself and one by Amazon server.</w:t>
       </w:r>
     </w:p>
     <w:p>
@@ -6480,20 +6176,8 @@
           <w:sz w:val="24"/>
           <w:szCs w:val="24"/>
         </w:rPr>
-        <w:t xml:space="preserve">Karl E. </w:t>
-      </w:r>
-      <w:proofErr w:type="spellStart"/>
-      <w:r>
-        <w:rPr>
-          <w:rFonts w:asciiTheme="minorHAnsi" w:hAnsiTheme="minorHAnsi" w:cstheme="minorHAnsi"/>
-          <w:bCs/>
-          <w:iCs/>
-          <w:sz w:val="24"/>
-          <w:szCs w:val="24"/>
-        </w:rPr>
-        <w:t>Wiegers</w:t>
-      </w:r>
-      <w:proofErr w:type="spellEnd"/>
+        <w:t>Karl E. Wiegers</w:t>
+      </w:r>
     </w:p>
     <w:p>
       <w:pPr>
@@ -6590,7 +6274,6 @@
           <w:szCs w:val="24"/>
         </w:rPr>
       </w:pPr>
-      <w:proofErr w:type="spellStart"/>
       <w:r>
         <w:rPr>
           <w:rFonts w:asciiTheme="minorHAnsi" w:hAnsiTheme="minorHAnsi" w:cstheme="minorHAnsi"/>
@@ -6600,7 +6283,6 @@
         </w:rPr>
         <w:t>LocAdoc</w:t>
       </w:r>
-      <w:proofErr w:type="spellEnd"/>
       <w:r>
         <w:rPr>
           <w:rFonts w:asciiTheme="minorHAnsi" w:hAnsiTheme="minorHAnsi" w:cstheme="minorHAnsi"/>
@@ -7474,19 +7156,8 @@
           <w:sz w:val="24"/>
           <w:szCs w:val="24"/>
         </w:rPr>
-        <w:t xml:space="preserve">AWS </w:t>
-      </w:r>
-      <w:proofErr w:type="spellStart"/>
-      <w:r>
-        <w:rPr>
-          <w:rFonts w:asciiTheme="minorHAnsi" w:hAnsiTheme="minorHAnsi" w:cstheme="minorHAnsi"/>
-          <w:b/>
-          <w:sz w:val="24"/>
-          <w:szCs w:val="24"/>
-        </w:rPr>
-        <w:t>Cognito</w:t>
-      </w:r>
-      <w:proofErr w:type="spellEnd"/>
+        <w:t>AWS Cognito</w:t>
+      </w:r>
       <w:r>
         <w:rPr>
           <w:rFonts w:asciiTheme="minorHAnsi" w:hAnsiTheme="minorHAnsi" w:cstheme="minorHAnsi"/>
@@ -7796,25 +7467,7 @@
           <w:sz w:val="24"/>
           <w:szCs w:val="24"/>
         </w:rPr>
-        <w:t xml:space="preserve">Each member must have a </w:t>
-      </w:r>
-      <w:proofErr w:type="spellStart"/>
-      <w:r>
-        <w:rPr>
-          <w:rFonts w:asciiTheme="minorHAnsi" w:hAnsiTheme="minorHAnsi" w:cstheme="minorHAnsi"/>
-          <w:sz w:val="24"/>
-          <w:szCs w:val="24"/>
-        </w:rPr>
-        <w:t>UserID</w:t>
-      </w:r>
-      <w:proofErr w:type="spellEnd"/>
-      <w:r>
-        <w:rPr>
-          <w:rFonts w:asciiTheme="minorHAnsi" w:hAnsiTheme="minorHAnsi" w:cstheme="minorHAnsi"/>
-          <w:sz w:val="24"/>
-          <w:szCs w:val="24"/>
-        </w:rPr>
-        <w:t xml:space="preserve"> and password</w:t>
+        <w:t>Each member must have a UserID and password</w:t>
       </w:r>
       <w:r>
         <w:rPr>
@@ -8721,29 +8374,7 @@
                 <w:szCs w:val="24"/>
                 <w:lang w:eastAsia="zh-CN"/>
               </w:rPr>
-              <w:t xml:space="preserve">, AWS </w:t>
-            </w:r>
-            <w:proofErr w:type="spellStart"/>
-            <w:r>
-              <w:rPr>
-                <w:rFonts w:asciiTheme="minorHAnsi" w:eastAsia="SimSun" w:hAnsiTheme="minorHAnsi" w:cstheme="minorHAnsi"/>
-                <w:color w:val="000000"/>
-                <w:sz w:val="24"/>
-                <w:szCs w:val="24"/>
-                <w:lang w:eastAsia="zh-CN"/>
-              </w:rPr>
-              <w:t>Cognito</w:t>
-            </w:r>
-            <w:proofErr w:type="spellEnd"/>
-            <w:r>
-              <w:rPr>
-                <w:rFonts w:asciiTheme="minorHAnsi" w:eastAsia="SimSun" w:hAnsiTheme="minorHAnsi" w:cstheme="minorHAnsi"/>
-                <w:color w:val="000000"/>
-                <w:sz w:val="24"/>
-                <w:szCs w:val="24"/>
-                <w:lang w:eastAsia="zh-CN"/>
-              </w:rPr>
-              <w:t>, AWS DynamoDB</w:t>
+              <w:t>, AWS Cognito, AWS DynamoDB</w:t>
             </w:r>
             <w:r>
               <w:rPr>
@@ -9037,29 +8668,7 @@
                 <w:szCs w:val="24"/>
                 <w:lang w:eastAsia="zh-CN"/>
               </w:rPr>
-              <w:t xml:space="preserve"> with fields asking for </w:t>
-            </w:r>
-            <w:proofErr w:type="gramStart"/>
-            <w:r>
-              <w:rPr>
-                <w:rFonts w:asciiTheme="minorHAnsi" w:eastAsia="SimSun" w:hAnsiTheme="minorHAnsi" w:cstheme="minorHAnsi"/>
-                <w:color w:val="000000"/>
-                <w:sz w:val="24"/>
-                <w:szCs w:val="24"/>
-                <w:lang w:eastAsia="zh-CN"/>
-              </w:rPr>
-              <w:t>users</w:t>
-            </w:r>
-            <w:proofErr w:type="gramEnd"/>
-            <w:r>
-              <w:rPr>
-                <w:rFonts w:asciiTheme="minorHAnsi" w:eastAsia="SimSun" w:hAnsiTheme="minorHAnsi" w:cstheme="minorHAnsi"/>
-                <w:color w:val="000000"/>
-                <w:sz w:val="24"/>
-                <w:szCs w:val="24"/>
-                <w:lang w:eastAsia="zh-CN"/>
-              </w:rPr>
-              <w:t xml:space="preserve"> particulars</w:t>
+              <w:t xml:space="preserve"> with fields asking for users particulars</w:t>
             </w:r>
             <w:r>
               <w:rPr>
@@ -9241,29 +8850,7 @@
                 <w:szCs w:val="24"/>
                 <w:lang w:eastAsia="zh-CN"/>
               </w:rPr>
-              <w:t xml:space="preserve">: The system updates the AWS </w:t>
-            </w:r>
-            <w:proofErr w:type="spellStart"/>
-            <w:r>
-              <w:rPr>
-                <w:rFonts w:asciiTheme="minorHAnsi" w:eastAsia="SimSun" w:hAnsiTheme="minorHAnsi" w:cstheme="minorHAnsi"/>
-                <w:color w:val="000000"/>
-                <w:sz w:val="24"/>
-                <w:szCs w:val="24"/>
-                <w:lang w:eastAsia="zh-CN"/>
-              </w:rPr>
-              <w:t>Cognito</w:t>
-            </w:r>
-            <w:proofErr w:type="spellEnd"/>
-            <w:r>
-              <w:rPr>
-                <w:rFonts w:asciiTheme="minorHAnsi" w:eastAsia="SimSun" w:hAnsiTheme="minorHAnsi" w:cstheme="minorHAnsi"/>
-                <w:color w:val="000000"/>
-                <w:sz w:val="24"/>
-                <w:szCs w:val="24"/>
-                <w:lang w:eastAsia="zh-CN"/>
-              </w:rPr>
-              <w:t xml:space="preserve"> server.</w:t>
+              <w:t>: The system updates the AWS Cognito server.</w:t>
             </w:r>
           </w:p>
           <w:p>
@@ -10123,29 +9710,7 @@
                 <w:szCs w:val="24"/>
                 <w:lang w:eastAsia="zh-CN"/>
               </w:rPr>
-              <w:t xml:space="preserve">User who is interacting with the application, System, AWS </w:t>
-            </w:r>
-            <w:proofErr w:type="spellStart"/>
-            <w:r>
-              <w:rPr>
-                <w:rFonts w:asciiTheme="minorHAnsi" w:eastAsia="SimSun" w:hAnsiTheme="minorHAnsi" w:cstheme="minorHAnsi"/>
-                <w:color w:val="000000"/>
-                <w:sz w:val="24"/>
-                <w:szCs w:val="24"/>
-                <w:lang w:eastAsia="zh-CN"/>
-              </w:rPr>
-              <w:t>Cognito</w:t>
-            </w:r>
-            <w:proofErr w:type="spellEnd"/>
-            <w:r>
-              <w:rPr>
-                <w:rFonts w:asciiTheme="minorHAnsi" w:eastAsia="SimSun" w:hAnsiTheme="minorHAnsi" w:cstheme="minorHAnsi"/>
-                <w:color w:val="000000"/>
-                <w:sz w:val="24"/>
-                <w:szCs w:val="24"/>
-                <w:lang w:eastAsia="zh-CN"/>
-              </w:rPr>
-              <w:t>, AWS Dynamo DB, SQLite</w:t>
+              <w:t>User who is interacting with the application, System, AWS Cognito, AWS Dynamo DB, SQLite</w:t>
             </w:r>
           </w:p>
         </w:tc>
@@ -10643,20 +10208,8 @@
                 <w:szCs w:val="24"/>
                 <w:lang w:eastAsia="zh-CN"/>
               </w:rPr>
-              <w:t xml:space="preserve">AWS </w:t>
-            </w:r>
-            <w:proofErr w:type="spellStart"/>
-            <w:r>
-              <w:rPr>
-                <w:rFonts w:asciiTheme="minorHAnsi" w:eastAsia="SimSun" w:hAnsiTheme="minorHAnsi" w:cstheme="minorHAnsi"/>
-                <w:color w:val="000000"/>
-                <w:sz w:val="24"/>
-                <w:szCs w:val="24"/>
-                <w:lang w:eastAsia="zh-CN"/>
-              </w:rPr>
-              <w:t>Cognito</w:t>
-            </w:r>
-            <w:proofErr w:type="spellEnd"/>
+              <w:t>AWS Cognito</w:t>
+            </w:r>
             <w:r>
               <w:rPr>
                 <w:rFonts w:asciiTheme="minorHAnsi" w:eastAsia="SimSun" w:hAnsiTheme="minorHAnsi" w:cstheme="minorHAnsi"/>
@@ -10751,51 +10304,7 @@
                 <w:szCs w:val="24"/>
                 <w:lang w:eastAsia="zh-CN"/>
               </w:rPr>
-              <w:t xml:space="preserve">The activity </w:t>
-            </w:r>
-            <w:proofErr w:type="gramStart"/>
-            <w:r>
-              <w:rPr>
-                <w:rFonts w:asciiTheme="minorHAnsi" w:eastAsia="SimSun" w:hAnsiTheme="minorHAnsi" w:cstheme="minorHAnsi"/>
-                <w:color w:val="000000"/>
-                <w:sz w:val="24"/>
-                <w:szCs w:val="24"/>
-                <w:lang w:eastAsia="zh-CN"/>
-              </w:rPr>
-              <w:t>receive</w:t>
-            </w:r>
-            <w:proofErr w:type="gramEnd"/>
-            <w:r>
-              <w:rPr>
-                <w:rFonts w:asciiTheme="minorHAnsi" w:eastAsia="SimSun" w:hAnsiTheme="minorHAnsi" w:cstheme="minorHAnsi"/>
-                <w:color w:val="000000"/>
-                <w:sz w:val="24"/>
-                <w:szCs w:val="24"/>
-                <w:lang w:eastAsia="zh-CN"/>
-              </w:rPr>
-              <w:t xml:space="preserve"> a success reply from AWS </w:t>
-            </w:r>
-            <w:proofErr w:type="spellStart"/>
-            <w:r>
-              <w:rPr>
-                <w:rFonts w:asciiTheme="minorHAnsi" w:eastAsia="SimSun" w:hAnsiTheme="minorHAnsi" w:cstheme="minorHAnsi"/>
-                <w:color w:val="000000"/>
-                <w:sz w:val="24"/>
-                <w:szCs w:val="24"/>
-                <w:lang w:eastAsia="zh-CN"/>
-              </w:rPr>
-              <w:t>Cognito</w:t>
-            </w:r>
-            <w:proofErr w:type="spellEnd"/>
-            <w:r>
-              <w:rPr>
-                <w:rFonts w:asciiTheme="minorHAnsi" w:eastAsia="SimSun" w:hAnsiTheme="minorHAnsi" w:cstheme="minorHAnsi"/>
-                <w:color w:val="000000"/>
-                <w:sz w:val="24"/>
-                <w:szCs w:val="24"/>
-                <w:lang w:eastAsia="zh-CN"/>
-              </w:rPr>
-              <w:t>, the user will enter the system</w:t>
+              <w:t>The activity receive a success reply from AWS Cognito, the user will enter the system</w:t>
             </w:r>
             <w:r>
               <w:rPr>
@@ -10848,51 +10357,7 @@
                 <w:szCs w:val="24"/>
                 <w:lang w:eastAsia="zh-CN"/>
               </w:rPr>
-              <w:t xml:space="preserve">The activity </w:t>
-            </w:r>
-            <w:proofErr w:type="gramStart"/>
-            <w:r>
-              <w:rPr>
-                <w:rFonts w:asciiTheme="minorHAnsi" w:eastAsia="SimSun" w:hAnsiTheme="minorHAnsi" w:cstheme="minorHAnsi"/>
-                <w:color w:val="000000"/>
-                <w:sz w:val="24"/>
-                <w:szCs w:val="24"/>
-                <w:lang w:eastAsia="zh-CN"/>
-              </w:rPr>
-              <w:t>receive</w:t>
-            </w:r>
-            <w:proofErr w:type="gramEnd"/>
-            <w:r>
-              <w:rPr>
-                <w:rFonts w:asciiTheme="minorHAnsi" w:eastAsia="SimSun" w:hAnsiTheme="minorHAnsi" w:cstheme="minorHAnsi"/>
-                <w:color w:val="000000"/>
-                <w:sz w:val="24"/>
-                <w:szCs w:val="24"/>
-                <w:lang w:eastAsia="zh-CN"/>
-              </w:rPr>
-              <w:t xml:space="preserve"> a fail reply AWS </w:t>
-            </w:r>
-            <w:proofErr w:type="spellStart"/>
-            <w:r>
-              <w:rPr>
-                <w:rFonts w:asciiTheme="minorHAnsi" w:eastAsia="SimSun" w:hAnsiTheme="minorHAnsi" w:cstheme="minorHAnsi"/>
-                <w:color w:val="000000"/>
-                <w:sz w:val="24"/>
-                <w:szCs w:val="24"/>
-                <w:lang w:eastAsia="zh-CN"/>
-              </w:rPr>
-              <w:t>Cognito</w:t>
-            </w:r>
-            <w:proofErr w:type="spellEnd"/>
-            <w:r>
-              <w:rPr>
-                <w:rFonts w:asciiTheme="minorHAnsi" w:eastAsia="SimSun" w:hAnsiTheme="minorHAnsi" w:cstheme="minorHAnsi"/>
-                <w:color w:val="000000"/>
-                <w:sz w:val="24"/>
-                <w:szCs w:val="24"/>
-                <w:lang w:eastAsia="zh-CN"/>
-              </w:rPr>
-              <w:t xml:space="preserve"> </w:t>
+              <w:t xml:space="preserve">The activity receive a fail reply AWS Cognito </w:t>
             </w:r>
             <w:r>
               <w:rPr>
@@ -10966,96 +10431,30 @@
                 <w:szCs w:val="24"/>
                 <w:lang w:eastAsia="zh-CN"/>
               </w:rPr>
-              <w:t xml:space="preserve">The activity consecutively </w:t>
-            </w:r>
-            <w:proofErr w:type="gramStart"/>
-            <w:r>
-              <w:rPr>
-                <w:rFonts w:asciiTheme="minorHAnsi" w:eastAsia="SimSun" w:hAnsiTheme="minorHAnsi" w:cstheme="minorHAnsi"/>
-                <w:color w:val="000000"/>
-                <w:sz w:val="24"/>
-                <w:szCs w:val="24"/>
-                <w:lang w:eastAsia="zh-CN"/>
-              </w:rPr>
-              <w:t>receive</w:t>
-            </w:r>
-            <w:proofErr w:type="gramEnd"/>
-            <w:r>
-              <w:rPr>
-                <w:rFonts w:asciiTheme="minorHAnsi" w:eastAsia="SimSun" w:hAnsiTheme="minorHAnsi" w:cstheme="minorHAnsi"/>
-                <w:color w:val="000000"/>
-                <w:sz w:val="24"/>
-                <w:szCs w:val="24"/>
-                <w:lang w:eastAsia="zh-CN"/>
-              </w:rPr>
-              <w:t xml:space="preserve"> a fail reply from AWS </w:t>
-            </w:r>
-            <w:proofErr w:type="spellStart"/>
-            <w:r>
-              <w:rPr>
-                <w:rFonts w:asciiTheme="minorHAnsi" w:eastAsia="SimSun" w:hAnsiTheme="minorHAnsi" w:cstheme="minorHAnsi"/>
-                <w:color w:val="000000"/>
-                <w:sz w:val="24"/>
-                <w:szCs w:val="24"/>
-                <w:lang w:eastAsia="zh-CN"/>
-              </w:rPr>
-              <w:t>Cognito</w:t>
-            </w:r>
-            <w:proofErr w:type="spellEnd"/>
-            <w:r>
-              <w:rPr>
-                <w:rFonts w:asciiTheme="minorHAnsi" w:eastAsia="SimSun" w:hAnsiTheme="minorHAnsi" w:cstheme="minorHAnsi"/>
-                <w:color w:val="000000"/>
-                <w:sz w:val="24"/>
-                <w:szCs w:val="24"/>
-                <w:lang w:eastAsia="zh-CN"/>
-              </w:rPr>
-              <w:t xml:space="preserve"> 3 times, the system will be locked for a certain period of time. After that every consecutive fail will lock the system, and the time will increase as the number of failed consecutive log in increases. It resets when a correct particular is entered</w:t>
-            </w:r>
-          </w:p>
-          <w:p>
-            <w:pPr>
-              <w:spacing w:after="0" w:line="256" w:lineRule="auto"/>
-              <w:jc w:val="both"/>
-              <w:rPr>
-                <w:rFonts w:asciiTheme="minorHAnsi" w:eastAsia="SimSun" w:hAnsiTheme="minorHAnsi" w:cstheme="minorHAnsi"/>
-                <w:color w:val="000000"/>
-                <w:sz w:val="24"/>
-                <w:szCs w:val="24"/>
-                <w:lang w:eastAsia="zh-CN"/>
-              </w:rPr>
-            </w:pPr>
-            <w:r>
-              <w:rPr>
-                <w:rFonts w:asciiTheme="minorHAnsi" w:eastAsia="SimSun" w:hAnsiTheme="minorHAnsi" w:cstheme="minorHAnsi"/>
-                <w:color w:val="000000"/>
-                <w:sz w:val="24"/>
-                <w:szCs w:val="24"/>
-                <w:lang w:eastAsia="zh-CN"/>
-              </w:rPr>
-              <w:t xml:space="preserve">Step 5: Import </w:t>
-            </w:r>
-            <w:proofErr w:type="gramStart"/>
-            <w:r>
-              <w:rPr>
-                <w:rFonts w:asciiTheme="minorHAnsi" w:eastAsia="SimSun" w:hAnsiTheme="minorHAnsi" w:cstheme="minorHAnsi"/>
-                <w:color w:val="000000"/>
-                <w:sz w:val="24"/>
-                <w:szCs w:val="24"/>
-                <w:lang w:eastAsia="zh-CN"/>
-              </w:rPr>
-              <w:t>users</w:t>
-            </w:r>
-            <w:proofErr w:type="gramEnd"/>
-            <w:r>
-              <w:rPr>
-                <w:rFonts w:asciiTheme="minorHAnsi" w:eastAsia="SimSun" w:hAnsiTheme="minorHAnsi" w:cstheme="minorHAnsi"/>
-                <w:color w:val="000000"/>
-                <w:sz w:val="24"/>
-                <w:szCs w:val="24"/>
-                <w:lang w:eastAsia="zh-CN"/>
-              </w:rPr>
-              <w:t xml:space="preserve"> data </w:t>
+              <w:t>The activity consecutively receive a fail reply from AWS Cognito 3 times, the system will be locked for a certain period of time. After that every consecutive fail will lock the system, and the time will increase as the number of failed consecutive log in increases. It resets when a correct particular is entered</w:t>
+            </w:r>
+          </w:p>
+          <w:p>
+            <w:pPr>
+              <w:spacing w:after="0" w:line="256" w:lineRule="auto"/>
+              <w:jc w:val="both"/>
+              <w:rPr>
+                <w:rFonts w:asciiTheme="minorHAnsi" w:eastAsia="SimSun" w:hAnsiTheme="minorHAnsi" w:cstheme="minorHAnsi"/>
+                <w:color w:val="000000"/>
+                <w:sz w:val="24"/>
+                <w:szCs w:val="24"/>
+                <w:lang w:eastAsia="zh-CN"/>
+              </w:rPr>
+            </w:pPr>
+            <w:r>
+              <w:rPr>
+                <w:rFonts w:asciiTheme="minorHAnsi" w:eastAsia="SimSun" w:hAnsiTheme="minorHAnsi" w:cstheme="minorHAnsi"/>
+                <w:color w:val="000000"/>
+                <w:sz w:val="24"/>
+                <w:szCs w:val="24"/>
+                <w:lang w:eastAsia="zh-CN"/>
+              </w:rPr>
+              <w:t xml:space="preserve">Step 5: Import users data </w:t>
             </w:r>
             <w:r>
               <w:rPr>
@@ -11604,29 +11003,7 @@
                 <w:szCs w:val="24"/>
                 <w:lang w:eastAsia="zh-CN"/>
               </w:rPr>
-              <w:t xml:space="preserve">to tell user if the MAC address has changed (mobile device). It lets the user to change </w:t>
-            </w:r>
-            <w:proofErr w:type="gramStart"/>
-            <w:r>
-              <w:rPr>
-                <w:rFonts w:asciiTheme="minorHAnsi" w:eastAsia="SimSun" w:hAnsiTheme="minorHAnsi" w:cstheme="minorHAnsi"/>
-                <w:color w:val="000000"/>
-                <w:sz w:val="24"/>
-                <w:szCs w:val="24"/>
-                <w:lang w:eastAsia="zh-CN"/>
-              </w:rPr>
-              <w:t>password  if</w:t>
-            </w:r>
-            <w:proofErr w:type="gramEnd"/>
-            <w:r>
-              <w:rPr>
-                <w:rFonts w:asciiTheme="minorHAnsi" w:eastAsia="SimSun" w:hAnsiTheme="minorHAnsi" w:cstheme="minorHAnsi"/>
-                <w:color w:val="000000"/>
-                <w:sz w:val="24"/>
-                <w:szCs w:val="24"/>
-                <w:lang w:eastAsia="zh-CN"/>
-              </w:rPr>
-              <w:t xml:space="preserve"> the MAC address has changed</w:t>
+              <w:t>to tell user if the MAC address has changed (mobile device). It lets the user to change password  if the MAC address has changed</w:t>
             </w:r>
           </w:p>
         </w:tc>
@@ -11785,39 +11162,17 @@
                 <w:szCs w:val="24"/>
                 <w:lang w:eastAsia="zh-CN"/>
               </w:rPr>
-              <w:t>, AWS Dynamo DB, AWS S</w:t>
-            </w:r>
-            <w:proofErr w:type="gramStart"/>
-            <w:r>
-              <w:rPr>
-                <w:rFonts w:asciiTheme="minorHAnsi" w:eastAsia="SimSun" w:hAnsiTheme="minorHAnsi" w:cstheme="minorHAnsi"/>
-                <w:color w:val="000000"/>
-                <w:sz w:val="24"/>
-                <w:szCs w:val="24"/>
-                <w:lang w:eastAsia="zh-CN"/>
-              </w:rPr>
-              <w:t>3</w:t>
-            </w:r>
-            <w:r>
-              <w:rPr>
-                <w:rFonts w:asciiTheme="minorHAnsi" w:eastAsia="SimSun" w:hAnsiTheme="minorHAnsi" w:cstheme="minorHAnsi"/>
-                <w:color w:val="000000"/>
-                <w:sz w:val="24"/>
-                <w:szCs w:val="24"/>
-                <w:lang w:eastAsia="zh-CN"/>
-              </w:rPr>
-              <w:t>,Device</w:t>
-            </w:r>
-            <w:proofErr w:type="gramEnd"/>
-            <w:r>
-              <w:rPr>
-                <w:rFonts w:asciiTheme="minorHAnsi" w:eastAsia="SimSun" w:hAnsiTheme="minorHAnsi" w:cstheme="minorHAnsi"/>
-                <w:color w:val="000000"/>
-                <w:sz w:val="24"/>
-                <w:szCs w:val="24"/>
-                <w:lang w:eastAsia="zh-CN"/>
-              </w:rPr>
-              <w:t>.</w:t>
+              <w:t>, AWS Dynamo DB, AWS S3</w:t>
+            </w:r>
+            <w:r>
+              <w:rPr>
+                <w:rFonts w:asciiTheme="minorHAnsi" w:eastAsia="SimSun" w:hAnsiTheme="minorHAnsi" w:cstheme="minorHAnsi"/>
+                <w:color w:val="000000"/>
+                <w:sz w:val="24"/>
+                <w:szCs w:val="24"/>
+                <w:lang w:eastAsia="zh-CN"/>
+              </w:rPr>
+              <w:t>,Device.</w:t>
             </w:r>
           </w:p>
         </w:tc>
@@ -12854,29 +12209,7 @@
                 <w:szCs w:val="24"/>
                 <w:lang w:eastAsia="zh-CN"/>
               </w:rPr>
-              <w:t xml:space="preserve">IF user forget their own password to login, the mobile app available to recover user’s password by connecting with Amazon Identity Provider and Amazon Web Service </w:t>
-            </w:r>
-            <w:proofErr w:type="spellStart"/>
-            <w:r>
-              <w:rPr>
-                <w:rFonts w:asciiTheme="minorHAnsi" w:eastAsia="SimSun" w:hAnsiTheme="minorHAnsi" w:cstheme="minorHAnsi"/>
-                <w:color w:val="000000"/>
-                <w:sz w:val="24"/>
-                <w:szCs w:val="24"/>
-                <w:lang w:eastAsia="zh-CN"/>
-              </w:rPr>
-              <w:t>Cognito</w:t>
-            </w:r>
-            <w:proofErr w:type="spellEnd"/>
-            <w:r>
-              <w:rPr>
-                <w:rFonts w:asciiTheme="minorHAnsi" w:eastAsia="SimSun" w:hAnsiTheme="minorHAnsi" w:cstheme="minorHAnsi"/>
-                <w:color w:val="000000"/>
-                <w:sz w:val="24"/>
-                <w:szCs w:val="24"/>
-                <w:lang w:eastAsia="zh-CN"/>
-              </w:rPr>
-              <w:t>.</w:t>
+              <w:t>IF user forget their own password to login, the mobile app available to recover user’s password by connecting with Amazon Identity Provider and Amazon Web Service Cognito.</w:t>
             </w:r>
           </w:p>
         </w:tc>
@@ -12962,51 +12295,7 @@
                 <w:szCs w:val="24"/>
                 <w:lang w:eastAsia="zh-CN"/>
               </w:rPr>
-              <w:t xml:space="preserve">User who is interacting with the application, Amazon Identity Provider, Amazon Web Service </w:t>
-            </w:r>
-            <w:proofErr w:type="spellStart"/>
-            <w:r>
-              <w:rPr>
-                <w:rFonts w:asciiTheme="minorHAnsi" w:eastAsia="SimSun" w:hAnsiTheme="minorHAnsi" w:cstheme="minorHAnsi"/>
-                <w:color w:val="000000"/>
-                <w:sz w:val="24"/>
-                <w:szCs w:val="24"/>
-                <w:lang w:eastAsia="zh-CN"/>
-              </w:rPr>
-              <w:t>Cognito</w:t>
-            </w:r>
-            <w:proofErr w:type="spellEnd"/>
-            <w:r>
-              <w:rPr>
-                <w:rFonts w:asciiTheme="minorHAnsi" w:eastAsia="SimSun" w:hAnsiTheme="minorHAnsi" w:cstheme="minorHAnsi"/>
-                <w:color w:val="000000"/>
-                <w:sz w:val="24"/>
-                <w:szCs w:val="24"/>
-                <w:lang w:eastAsia="zh-CN"/>
-              </w:rPr>
-              <w:t xml:space="preserve">, </w:t>
-            </w:r>
-            <w:proofErr w:type="gramStart"/>
-            <w:r>
-              <w:rPr>
-                <w:rFonts w:asciiTheme="minorHAnsi" w:eastAsia="SimSun" w:hAnsiTheme="minorHAnsi" w:cstheme="minorHAnsi"/>
-                <w:color w:val="000000"/>
-                <w:sz w:val="24"/>
-                <w:szCs w:val="24"/>
-                <w:lang w:eastAsia="zh-CN"/>
-              </w:rPr>
-              <w:t>STS(</w:t>
-            </w:r>
-            <w:proofErr w:type="gramEnd"/>
-            <w:r>
-              <w:rPr>
-                <w:rFonts w:asciiTheme="minorHAnsi" w:eastAsia="SimSun" w:hAnsiTheme="minorHAnsi" w:cstheme="minorHAnsi"/>
-                <w:color w:val="000000"/>
-                <w:sz w:val="24"/>
-                <w:szCs w:val="24"/>
-                <w:lang w:eastAsia="zh-CN"/>
-              </w:rPr>
-              <w:t>Security Token Service) and DynamoDB</w:t>
+              <w:t>User who is interacting with the application, Amazon Identity Provider, Amazon Web Service Cognito, STS(Security Token Service) and DynamoDB</w:t>
             </w:r>
             <w:r>
               <w:rPr>
@@ -13101,29 +12390,7 @@
                 <w:szCs w:val="24"/>
                 <w:lang w:eastAsia="zh-CN"/>
               </w:rPr>
-              <w:t xml:space="preserve">User has the mobile application in mobile device </w:t>
-            </w:r>
-            <w:proofErr w:type="gramStart"/>
-            <w:r>
-              <w:rPr>
-                <w:rFonts w:asciiTheme="minorHAnsi" w:eastAsia="SimSun" w:hAnsiTheme="minorHAnsi" w:cstheme="minorHAnsi"/>
-                <w:color w:val="000000"/>
-                <w:sz w:val="24"/>
-                <w:szCs w:val="24"/>
-                <w:lang w:eastAsia="zh-CN"/>
-              </w:rPr>
-              <w:t>and  account</w:t>
-            </w:r>
-            <w:proofErr w:type="gramEnd"/>
-            <w:r>
-              <w:rPr>
-                <w:rFonts w:asciiTheme="minorHAnsi" w:eastAsia="SimSun" w:hAnsiTheme="minorHAnsi" w:cstheme="minorHAnsi"/>
-                <w:color w:val="000000"/>
-                <w:sz w:val="24"/>
-                <w:szCs w:val="24"/>
-                <w:lang w:eastAsia="zh-CN"/>
-              </w:rPr>
-              <w:t>(User ID + password) in the Mobile App. And the account should have the verified either user Email or Contact Number to authentication in recovery step.</w:t>
+              <w:t>User has the mobile application in mobile device and  account(User ID + password) in the Mobile App. And the account should have the verified either user Email or Contact Number to authentication in recovery step.</w:t>
             </w:r>
           </w:p>
         </w:tc>
@@ -13400,29 +12667,7 @@
                 <w:szCs w:val="24"/>
                 <w:lang w:eastAsia="zh-CN"/>
               </w:rPr>
-              <w:t xml:space="preserve"> and AWS </w:t>
-            </w:r>
-            <w:proofErr w:type="spellStart"/>
-            <w:r>
-              <w:rPr>
-                <w:rFonts w:asciiTheme="minorHAnsi" w:eastAsia="SimSun" w:hAnsiTheme="minorHAnsi" w:cstheme="minorHAnsi"/>
-                <w:color w:val="000000"/>
-                <w:sz w:val="24"/>
-                <w:szCs w:val="24"/>
-                <w:lang w:eastAsia="zh-CN"/>
-              </w:rPr>
-              <w:t>Cognito</w:t>
-            </w:r>
-            <w:proofErr w:type="spellEnd"/>
-            <w:r>
-              <w:rPr>
-                <w:rFonts w:asciiTheme="minorHAnsi" w:eastAsia="SimSun" w:hAnsiTheme="minorHAnsi" w:cstheme="minorHAnsi"/>
-                <w:color w:val="000000"/>
-                <w:sz w:val="24"/>
-                <w:szCs w:val="24"/>
-                <w:lang w:eastAsia="zh-CN"/>
-              </w:rPr>
-              <w:t xml:space="preserve"> exchange the identities (Authenticated identities or Guest identities).</w:t>
+              <w:t xml:space="preserve"> and AWS Cognito exchange the identities (Authenticated identities or Guest identities).</w:t>
             </w:r>
           </w:p>
           <w:p>
@@ -16093,29 +15338,7 @@
                 <w:szCs w:val="24"/>
                 <w:lang w:eastAsia="zh-CN"/>
               </w:rPr>
-              <w:t>A key is produced by hashing password digest produced in step 2 (Hash(</w:t>
-            </w:r>
-            <w:proofErr w:type="spellStart"/>
-            <w:r>
-              <w:rPr>
-                <w:rFonts w:asciiTheme="minorHAnsi" w:eastAsia="SimSun" w:hAnsiTheme="minorHAnsi" w:cstheme="minorHAnsi"/>
-                <w:color w:val="000000"/>
-                <w:sz w:val="24"/>
-                <w:szCs w:val="24"/>
-                <w:lang w:eastAsia="zh-CN"/>
-              </w:rPr>
-              <w:t>pwd|Locationaldata</w:t>
-            </w:r>
-            <w:proofErr w:type="spellEnd"/>
-            <w:r>
-              <w:rPr>
-                <w:rFonts w:asciiTheme="minorHAnsi" w:eastAsia="SimSun" w:hAnsiTheme="minorHAnsi" w:cstheme="minorHAnsi"/>
-                <w:color w:val="000000"/>
-                <w:sz w:val="24"/>
-                <w:szCs w:val="24"/>
-                <w:lang w:eastAsia="zh-CN"/>
-              </w:rPr>
-              <w:t>))</w:t>
+              <w:t>A key is produced by hashing password digest produced in step 2 (Hash(pwd|Locationaldata))</w:t>
             </w:r>
             <w:r>
               <w:rPr>
@@ -16291,29 +15514,7 @@
                 <w:szCs w:val="24"/>
                 <w:lang w:eastAsia="zh-CN"/>
               </w:rPr>
-              <w:t xml:space="preserve"> (</w:t>
-            </w:r>
-            <w:proofErr w:type="spellStart"/>
-            <w:r>
-              <w:rPr>
-                <w:rFonts w:asciiTheme="minorHAnsi" w:eastAsia="SimSun" w:hAnsiTheme="minorHAnsi" w:cstheme="minorHAnsi"/>
-                <w:color w:val="000000"/>
-                <w:sz w:val="24"/>
-                <w:szCs w:val="24"/>
-                <w:lang w:eastAsia="zh-CN"/>
-              </w:rPr>
-              <w:t>DynamoDb</w:t>
-            </w:r>
-            <w:proofErr w:type="spellEnd"/>
-            <w:r>
-              <w:rPr>
-                <w:rFonts w:asciiTheme="minorHAnsi" w:eastAsia="SimSun" w:hAnsiTheme="minorHAnsi" w:cstheme="minorHAnsi"/>
-                <w:color w:val="000000"/>
-                <w:sz w:val="24"/>
-                <w:szCs w:val="24"/>
-                <w:lang w:eastAsia="zh-CN"/>
-              </w:rPr>
-              <w:t>)</w:t>
+              <w:t xml:space="preserve"> (DynamoDb)</w:t>
             </w:r>
             <w:r>
               <w:rPr>
@@ -17505,29 +16706,7 @@
                 <w:szCs w:val="24"/>
                 <w:lang w:eastAsia="zh-CN"/>
               </w:rPr>
-              <w:t xml:space="preserve"> the corresponding key by hashing password digest (Hash(</w:t>
-            </w:r>
-            <w:proofErr w:type="spellStart"/>
-            <w:r>
-              <w:rPr>
-                <w:rFonts w:asciiTheme="minorHAnsi" w:eastAsia="SimSun" w:hAnsiTheme="minorHAnsi" w:cstheme="minorHAnsi"/>
-                <w:color w:val="000000"/>
-                <w:sz w:val="24"/>
-                <w:szCs w:val="24"/>
-                <w:lang w:eastAsia="zh-CN"/>
-              </w:rPr>
-              <w:t>pwd|Locationaldata</w:t>
-            </w:r>
-            <w:proofErr w:type="spellEnd"/>
-            <w:r>
-              <w:rPr>
-                <w:rFonts w:asciiTheme="minorHAnsi" w:eastAsia="SimSun" w:hAnsiTheme="minorHAnsi" w:cstheme="minorHAnsi"/>
-                <w:color w:val="000000"/>
-                <w:sz w:val="24"/>
-                <w:szCs w:val="24"/>
-                <w:lang w:eastAsia="zh-CN"/>
-              </w:rPr>
-              <w:t>))</w:t>
+              <w:t xml:space="preserve"> the corresponding key by hashing password digest (Hash(pwd|Locationaldata))</w:t>
             </w:r>
           </w:p>
           <w:p>
@@ -17663,29 +16842,7 @@
                 <w:szCs w:val="24"/>
                 <w:lang w:eastAsia="zh-CN"/>
               </w:rPr>
-              <w:t xml:space="preserve">Step 8: When the user </w:t>
-            </w:r>
-            <w:proofErr w:type="gramStart"/>
-            <w:r>
-              <w:rPr>
-                <w:rFonts w:asciiTheme="minorHAnsi" w:eastAsia="SimSun" w:hAnsiTheme="minorHAnsi" w:cstheme="minorHAnsi"/>
-                <w:color w:val="000000"/>
-                <w:sz w:val="24"/>
-                <w:szCs w:val="24"/>
-                <w:lang w:eastAsia="zh-CN"/>
-              </w:rPr>
-              <w:t>exit</w:t>
-            </w:r>
-            <w:proofErr w:type="gramEnd"/>
-            <w:r>
-              <w:rPr>
-                <w:rFonts w:asciiTheme="minorHAnsi" w:eastAsia="SimSun" w:hAnsiTheme="minorHAnsi" w:cstheme="minorHAnsi"/>
-                <w:color w:val="000000"/>
-                <w:sz w:val="24"/>
-                <w:szCs w:val="24"/>
-                <w:lang w:eastAsia="zh-CN"/>
-              </w:rPr>
-              <w:t xml:space="preserve"> the viewer, the document is encrypted back with AES 256 using password digest computed in Step 4 as its key</w:t>
+              <w:t>Step 8: When the user exit the viewer, the document is encrypted back with AES 256 using password digest computed in Step 4 as its key</w:t>
             </w:r>
           </w:p>
         </w:tc>
@@ -19331,29 +18488,7 @@
                 <w:szCs w:val="24"/>
                 <w:lang w:eastAsia="zh-CN"/>
               </w:rPr>
-              <w:t xml:space="preserve">A user has installed the application. </w:t>
-            </w:r>
-            <w:proofErr w:type="gramStart"/>
-            <w:r>
-              <w:rPr>
-                <w:rFonts w:asciiTheme="minorHAnsi" w:eastAsia="SimSun" w:hAnsiTheme="minorHAnsi" w:cstheme="minorHAnsi"/>
-                <w:color w:val="000000"/>
-                <w:sz w:val="24"/>
-                <w:szCs w:val="24"/>
-                <w:lang w:eastAsia="zh-CN"/>
-              </w:rPr>
-              <w:t>Also</w:t>
-            </w:r>
-            <w:proofErr w:type="gramEnd"/>
-            <w:r>
-              <w:rPr>
-                <w:rFonts w:asciiTheme="minorHAnsi" w:eastAsia="SimSun" w:hAnsiTheme="minorHAnsi" w:cstheme="minorHAnsi"/>
-                <w:color w:val="000000"/>
-                <w:sz w:val="24"/>
-                <w:szCs w:val="24"/>
-                <w:lang w:eastAsia="zh-CN"/>
-              </w:rPr>
-              <w:t xml:space="preserve"> user has an account in the app and some files in device, database and backup file. Before execute this function, user must already login to the app.</w:t>
+              <w:t>A user has installed the application. Also user has an account in the app and some files in device, database and backup file. Before execute this function, user must already login to the app.</w:t>
             </w:r>
           </w:p>
         </w:tc>
@@ -19483,74 +18618,30 @@
                 <w:szCs w:val="24"/>
                 <w:lang w:eastAsia="zh-CN"/>
               </w:rPr>
-              <w:t xml:space="preserve">Step 3: AWS server </w:t>
-            </w:r>
-            <w:proofErr w:type="gramStart"/>
-            <w:r>
-              <w:rPr>
-                <w:rFonts w:asciiTheme="minorHAnsi" w:eastAsia="SimSun" w:hAnsiTheme="minorHAnsi" w:cstheme="minorHAnsi"/>
-                <w:color w:val="000000"/>
-                <w:sz w:val="24"/>
-                <w:szCs w:val="24"/>
-                <w:lang w:eastAsia="zh-CN"/>
-              </w:rPr>
-              <w:t>send</w:t>
-            </w:r>
-            <w:proofErr w:type="gramEnd"/>
-            <w:r>
-              <w:rPr>
-                <w:rFonts w:asciiTheme="minorHAnsi" w:eastAsia="SimSun" w:hAnsiTheme="minorHAnsi" w:cstheme="minorHAnsi"/>
-                <w:color w:val="000000"/>
-                <w:sz w:val="24"/>
-                <w:szCs w:val="24"/>
-                <w:lang w:eastAsia="zh-CN"/>
-              </w:rPr>
-              <w:t xml:space="preserve"> the documents list. Then the app will show the document List depends on the user’s current location.</w:t>
-            </w:r>
-          </w:p>
-          <w:p>
-            <w:pPr>
-              <w:spacing w:after="0" w:line="256" w:lineRule="auto"/>
-              <w:jc w:val="both"/>
-              <w:rPr>
-                <w:rFonts w:asciiTheme="minorHAnsi" w:eastAsia="SimSun" w:hAnsiTheme="minorHAnsi" w:cstheme="minorHAnsi"/>
-                <w:color w:val="000000"/>
-                <w:sz w:val="24"/>
-                <w:szCs w:val="24"/>
-                <w:lang w:eastAsia="zh-CN"/>
-              </w:rPr>
-            </w:pPr>
-            <w:r>
-              <w:rPr>
-                <w:rFonts w:asciiTheme="minorHAnsi" w:eastAsia="SimSun" w:hAnsiTheme="minorHAnsi" w:cstheme="minorHAnsi"/>
-                <w:color w:val="000000"/>
-                <w:sz w:val="24"/>
-                <w:szCs w:val="24"/>
-                <w:lang w:eastAsia="zh-CN"/>
-              </w:rPr>
-              <w:t xml:space="preserve">Step 4: When there are documents, </w:t>
-            </w:r>
-            <w:proofErr w:type="gramStart"/>
-            <w:r>
-              <w:rPr>
-                <w:rFonts w:asciiTheme="minorHAnsi" w:eastAsia="SimSun" w:hAnsiTheme="minorHAnsi" w:cstheme="minorHAnsi"/>
-                <w:color w:val="000000"/>
-                <w:sz w:val="24"/>
-                <w:szCs w:val="24"/>
-                <w:lang w:eastAsia="zh-CN"/>
-              </w:rPr>
-              <w:t>The</w:t>
-            </w:r>
-            <w:proofErr w:type="gramEnd"/>
-            <w:r>
-              <w:rPr>
-                <w:rFonts w:asciiTheme="minorHAnsi" w:eastAsia="SimSun" w:hAnsiTheme="minorHAnsi" w:cstheme="minorHAnsi"/>
-                <w:color w:val="000000"/>
-                <w:sz w:val="24"/>
-                <w:szCs w:val="24"/>
-                <w:lang w:eastAsia="zh-CN"/>
-              </w:rPr>
-              <w:t xml:space="preserve"> app ask to user to select files for deleting.</w:t>
+              <w:t>Step 3: AWS server send the documents list. Then the app will show the document List depends on the user’s current location.</w:t>
+            </w:r>
+          </w:p>
+          <w:p>
+            <w:pPr>
+              <w:spacing w:after="0" w:line="256" w:lineRule="auto"/>
+              <w:jc w:val="both"/>
+              <w:rPr>
+                <w:rFonts w:asciiTheme="minorHAnsi" w:eastAsia="SimSun" w:hAnsiTheme="minorHAnsi" w:cstheme="minorHAnsi"/>
+                <w:color w:val="000000"/>
+                <w:sz w:val="24"/>
+                <w:szCs w:val="24"/>
+                <w:lang w:eastAsia="zh-CN"/>
+              </w:rPr>
+            </w:pPr>
+            <w:r>
+              <w:rPr>
+                <w:rFonts w:asciiTheme="minorHAnsi" w:eastAsia="SimSun" w:hAnsiTheme="minorHAnsi" w:cstheme="minorHAnsi"/>
+                <w:color w:val="000000"/>
+                <w:sz w:val="24"/>
+                <w:szCs w:val="24"/>
+                <w:lang w:eastAsia="zh-CN"/>
+              </w:rPr>
+              <w:t>Step 4: When there are documents, The app ask to user to select files for deleting.</w:t>
             </w:r>
           </w:p>
           <w:p>
@@ -21392,29 +20483,7 @@
                 <w:szCs w:val="24"/>
                 <w:lang w:eastAsia="zh-CN"/>
               </w:rPr>
-              <w:t xml:space="preserve">A user has installed the application. </w:t>
-            </w:r>
-            <w:proofErr w:type="gramStart"/>
-            <w:r>
-              <w:rPr>
-                <w:rFonts w:asciiTheme="minorHAnsi" w:eastAsia="SimSun" w:hAnsiTheme="minorHAnsi" w:cstheme="minorHAnsi"/>
-                <w:color w:val="000000"/>
-                <w:sz w:val="24"/>
-                <w:szCs w:val="24"/>
-                <w:lang w:eastAsia="zh-CN"/>
-              </w:rPr>
-              <w:t>Also</w:t>
-            </w:r>
-            <w:proofErr w:type="gramEnd"/>
-            <w:r>
-              <w:rPr>
-                <w:rFonts w:asciiTheme="minorHAnsi" w:eastAsia="SimSun" w:hAnsiTheme="minorHAnsi" w:cstheme="minorHAnsi"/>
-                <w:color w:val="000000"/>
-                <w:sz w:val="24"/>
-                <w:szCs w:val="24"/>
-                <w:lang w:eastAsia="zh-CN"/>
-              </w:rPr>
-              <w:t xml:space="preserve"> user has an account in the app</w:t>
+              <w:t>A user has installed the application. Also user has an account in the app</w:t>
             </w:r>
             <w:r>
               <w:rPr>
@@ -21677,29 +20746,7 @@
                 <w:szCs w:val="24"/>
                 <w:lang w:eastAsia="zh-CN"/>
               </w:rPr>
-              <w:t xml:space="preserve"> Normal Secure </w:t>
-            </w:r>
-            <w:proofErr w:type="gramStart"/>
-            <w:r>
-              <w:rPr>
-                <w:rFonts w:asciiTheme="minorHAnsi" w:eastAsia="SimSun" w:hAnsiTheme="minorHAnsi" w:cstheme="minorHAnsi"/>
-                <w:color w:val="000000"/>
-                <w:sz w:val="24"/>
-                <w:szCs w:val="24"/>
-                <w:lang w:eastAsia="zh-CN"/>
-              </w:rPr>
-              <w:t>Mode(</w:t>
-            </w:r>
-            <w:proofErr w:type="gramEnd"/>
-            <w:r>
-              <w:rPr>
-                <w:rFonts w:asciiTheme="minorHAnsi" w:eastAsia="SimSun" w:hAnsiTheme="minorHAnsi" w:cstheme="minorHAnsi"/>
-                <w:color w:val="000000"/>
-                <w:sz w:val="24"/>
-                <w:szCs w:val="24"/>
-                <w:lang w:eastAsia="zh-CN"/>
-              </w:rPr>
-              <w:t>Only Normal Area Type)</w:t>
+              <w:t xml:space="preserve"> Normal Secure Mode(Only Normal Area Type)</w:t>
             </w:r>
           </w:p>
           <w:p>
@@ -21742,29 +20789,7 @@
                 <w:szCs w:val="24"/>
                 <w:lang w:eastAsia="zh-CN"/>
               </w:rPr>
-              <w:t xml:space="preserve"> AWS server </w:t>
-            </w:r>
-            <w:proofErr w:type="gramStart"/>
-            <w:r>
-              <w:rPr>
-                <w:rFonts w:asciiTheme="minorHAnsi" w:eastAsia="SimSun" w:hAnsiTheme="minorHAnsi" w:cstheme="minorHAnsi"/>
-                <w:color w:val="000000"/>
-                <w:sz w:val="24"/>
-                <w:szCs w:val="24"/>
-                <w:lang w:eastAsia="zh-CN"/>
-              </w:rPr>
-              <w:t>compare</w:t>
-            </w:r>
-            <w:proofErr w:type="gramEnd"/>
-            <w:r>
-              <w:rPr>
-                <w:rFonts w:asciiTheme="minorHAnsi" w:eastAsia="SimSun" w:hAnsiTheme="minorHAnsi" w:cstheme="minorHAnsi"/>
-                <w:color w:val="000000"/>
-                <w:sz w:val="24"/>
-                <w:szCs w:val="24"/>
-                <w:lang w:eastAsia="zh-CN"/>
-              </w:rPr>
-              <w:t xml:space="preserve"> user’s current location area with user defined area in database </w:t>
+              <w:t xml:space="preserve"> AWS server compare user’s current location area with user defined area in database </w:t>
             </w:r>
           </w:p>
           <w:p>
@@ -21810,29 +20835,7 @@
                 <w:szCs w:val="24"/>
                 <w:lang w:eastAsia="zh-CN"/>
               </w:rPr>
-              <w:t xml:space="preserve">ALTERNATE Step 4.1: If it is not valid area, then the server </w:t>
-            </w:r>
-            <w:proofErr w:type="gramStart"/>
-            <w:r>
-              <w:rPr>
-                <w:rFonts w:asciiTheme="minorHAnsi" w:eastAsia="SimSun" w:hAnsiTheme="minorHAnsi" w:cstheme="minorHAnsi"/>
-                <w:color w:val="000000"/>
-                <w:sz w:val="24"/>
-                <w:szCs w:val="24"/>
-                <w:lang w:eastAsia="zh-CN"/>
-              </w:rPr>
-              <w:t>send</w:t>
-            </w:r>
-            <w:proofErr w:type="gramEnd"/>
-            <w:r>
-              <w:rPr>
-                <w:rFonts w:asciiTheme="minorHAnsi" w:eastAsia="SimSun" w:hAnsiTheme="minorHAnsi" w:cstheme="minorHAnsi"/>
-                <w:color w:val="000000"/>
-                <w:sz w:val="24"/>
-                <w:szCs w:val="24"/>
-                <w:lang w:eastAsia="zh-CN"/>
-              </w:rPr>
-              <w:t xml:space="preserve"> reject message to app and app display reject message.</w:t>
+              <w:t>ALTERNATE Step 4.1: If it is not valid area, then the server send reject message to app and app display reject message.</w:t>
             </w:r>
           </w:p>
           <w:p>
@@ -21866,29 +20869,7 @@
                 <w:szCs w:val="24"/>
                 <w:lang w:eastAsia="zh-CN"/>
               </w:rPr>
-              <w:t xml:space="preserve">. More Secure </w:t>
-            </w:r>
-            <w:proofErr w:type="gramStart"/>
-            <w:r>
-              <w:rPr>
-                <w:rFonts w:asciiTheme="minorHAnsi" w:eastAsia="SimSun" w:hAnsiTheme="minorHAnsi" w:cstheme="minorHAnsi"/>
-                <w:color w:val="000000"/>
-                <w:sz w:val="24"/>
-                <w:szCs w:val="24"/>
-                <w:lang w:eastAsia="zh-CN"/>
-              </w:rPr>
-              <w:t>Mode(</w:t>
-            </w:r>
-            <w:proofErr w:type="gramEnd"/>
-            <w:r>
-              <w:rPr>
-                <w:rFonts w:asciiTheme="minorHAnsi" w:eastAsia="SimSun" w:hAnsiTheme="minorHAnsi" w:cstheme="minorHAnsi"/>
-                <w:color w:val="000000"/>
-                <w:sz w:val="24"/>
-                <w:szCs w:val="24"/>
-                <w:lang w:eastAsia="zh-CN"/>
-              </w:rPr>
-              <w:t>Using Both Normal Area Type and Admin Area Type)</w:t>
+              <w:t>. More Secure Mode(Using Both Normal Area Type and Admin Area Type)</w:t>
             </w:r>
           </w:p>
           <w:p>
@@ -21977,29 +20958,7 @@
                 <w:szCs w:val="24"/>
                 <w:lang w:eastAsia="zh-CN"/>
               </w:rPr>
-              <w:t xml:space="preserve">ALTERNATE Step 4.2: If it is not valid area or not Admin Area but Normal Area Type, then the server </w:t>
-            </w:r>
-            <w:proofErr w:type="gramStart"/>
-            <w:r>
-              <w:rPr>
-                <w:rFonts w:asciiTheme="minorHAnsi" w:eastAsia="SimSun" w:hAnsiTheme="minorHAnsi" w:cstheme="minorHAnsi"/>
-                <w:color w:val="000000"/>
-                <w:sz w:val="24"/>
-                <w:szCs w:val="24"/>
-                <w:lang w:eastAsia="zh-CN"/>
-              </w:rPr>
-              <w:t>send</w:t>
-            </w:r>
-            <w:proofErr w:type="gramEnd"/>
-            <w:r>
-              <w:rPr>
-                <w:rFonts w:asciiTheme="minorHAnsi" w:eastAsia="SimSun" w:hAnsiTheme="minorHAnsi" w:cstheme="minorHAnsi"/>
-                <w:color w:val="000000"/>
-                <w:sz w:val="24"/>
-                <w:szCs w:val="24"/>
-                <w:lang w:eastAsia="zh-CN"/>
-              </w:rPr>
-              <w:t xml:space="preserve"> reject message to app and app display reject message.</w:t>
+              <w:t>ALTERNATE Step 4.2: If it is not valid area or not Admin Area but Normal Area Type, then the server send reject message to app and app display reject message.</w:t>
             </w:r>
           </w:p>
           <w:p>
@@ -22121,15 +21080,16 @@
       <w:pPr>
         <w:pStyle w:val="Heading2"/>
       </w:pPr>
+      <w:bookmarkStart w:id="27" w:name="_GoBack"/>
       <w:r>
         <w:rPr>
           <w:noProof/>
         </w:rPr>
         <w:drawing>
           <wp:inline distT="0" distB="0" distL="0" distR="0">
-            <wp:extent cx="6108700" cy="4507512"/>
-            <wp:effectExtent l="0" t="0" r="6350" b="7620"/>
-            <wp:docPr id="12" name="Picture 12" descr="C:\Users\Admin\Desktop\Fyp\Sequence DIagram\Sequence Diagram 1.0 Sign Up.png"/>
+            <wp:extent cx="6108700" cy="5003800"/>
+            <wp:effectExtent l="0" t="0" r="6350" b="6350"/>
+            <wp:docPr id="20" name="Picture 20"/>
             <wp:cNvGraphicFramePr>
               <a:graphicFrameLocks xmlns:a="http://schemas.openxmlformats.org/drawingml/2006/main" noChangeAspect="1"/>
             </wp:cNvGraphicFramePr>
@@ -22137,10 +21097,8 @@
               <a:graphicData uri="http://schemas.openxmlformats.org/drawingml/2006/picture">
                 <pic:pic xmlns:pic="http://schemas.openxmlformats.org/drawingml/2006/picture">
                   <pic:nvPicPr>
-                    <pic:cNvPr id="0" name="Picture 1" descr="C:\Users\Admin\Desktop\Fyp\Sequence DIagram\Sequence Diagram 1.0 Sign Up.png"/>
-                    <pic:cNvPicPr>
-                      <a:picLocks noChangeAspect="1" noChangeArrowheads="1"/>
-                    </pic:cNvPicPr>
+                    <pic:cNvPr id="20" name="Sequence Diagram 1.0 Sign Up.png"/>
+                    <pic:cNvPicPr/>
                   </pic:nvPicPr>
                   <pic:blipFill>
                     <a:blip r:embed="rId15">
@@ -22150,23 +21108,18 @@
                         </a:ext>
                       </a:extLst>
                     </a:blip>
-                    <a:srcRect/>
                     <a:stretch>
                       <a:fillRect/>
                     </a:stretch>
                   </pic:blipFill>
-                  <pic:spPr bwMode="auto">
+                  <pic:spPr>
                     <a:xfrm>
                       <a:off x="0" y="0"/>
-                      <a:ext cx="6108700" cy="4507512"/>
+                      <a:ext cx="6108700" cy="5003800"/>
                     </a:xfrm>
                     <a:prstGeom prst="rect">
                       <a:avLst/>
                     </a:prstGeom>
-                    <a:noFill/>
-                    <a:ln>
-                      <a:noFill/>
-                    </a:ln>
                   </pic:spPr>
                 </pic:pic>
               </a:graphicData>
@@ -22174,6 +21127,7 @@
           </wp:inline>
         </w:drawing>
       </w:r>
+      <w:bookmarkEnd w:id="27"/>
     </w:p>
     <w:p>
       <w:pPr>
@@ -22724,10 +21678,7 @@
       </w:pPr>
       <w:r>
         <w:lastRenderedPageBreak/>
-        <w:t>Activity</w:t>
-      </w:r>
-      <w:r>
-        <w:t xml:space="preserve"> Diagram 2.0 Log in</w:t>
+        <w:t>Activity Diagram 2.0 Log in</w:t>
       </w:r>
     </w:p>
     <w:p>
@@ -22826,10 +21777,7 @@
       </w:pPr>
       <w:r>
         <w:lastRenderedPageBreak/>
-        <w:t>Activity</w:t>
-      </w:r>
-      <w:r>
-        <w:t xml:space="preserve"> Diagram 2.1 MAC Address Verification</w:t>
+        <w:t>Activity Diagram 2.1 MAC Address Verification</w:t>
       </w:r>
     </w:p>
     <w:p>
@@ -22901,10 +21849,7 @@
       </w:pPr>
       <w:r>
         <w:lastRenderedPageBreak/>
-        <w:t>Activity</w:t>
-      </w:r>
-      <w:r>
-        <w:t xml:space="preserve"> Diagram 2.2 Password recovery</w:t>
+        <w:t>Activity Diagram 2.2 Password recovery</w:t>
       </w:r>
     </w:p>
     <w:p>
@@ -22976,19 +21921,7 @@
       </w:pPr>
       <w:r>
         <w:lastRenderedPageBreak/>
-        <w:t>Activity</w:t>
-      </w:r>
-      <w:r>
-        <w:t xml:space="preserve"> Diagram 2.3</w:t>
-      </w:r>
-      <w:r>
-        <w:t xml:space="preserve"> </w:t>
-      </w:r>
-      <w:r>
-        <w:t>Data</w:t>
-      </w:r>
-      <w:r>
-        <w:t xml:space="preserve"> recovery</w:t>
+        <w:t>Activity Diagram 2.3 Data recovery</w:t>
       </w:r>
     </w:p>
     <w:p>
@@ -23065,10 +21998,7 @@
       </w:pPr>
       <w:r>
         <w:lastRenderedPageBreak/>
-        <w:t xml:space="preserve">Activity Diagram </w:t>
-      </w:r>
-      <w:r>
-        <w:t>3.0 Import documents</w:t>
+        <w:t>Activity Diagram 3.0 Import documents</w:t>
       </w:r>
     </w:p>
     <w:p>
@@ -23139,13 +22069,7 @@
       </w:pPr>
       <w:r>
         <w:lastRenderedPageBreak/>
-        <w:t xml:space="preserve">Activity Diagram </w:t>
-      </w:r>
-      <w:r>
-        <w:t>4.0 View</w:t>
-      </w:r>
-      <w:r>
-        <w:t xml:space="preserve"> documents</w:t>
+        <w:t>Activity Diagram 4.0 View documents</w:t>
       </w:r>
     </w:p>
     <w:p>
@@ -23215,16 +22139,7 @@
       </w:pPr>
       <w:r>
         <w:lastRenderedPageBreak/>
-        <w:t xml:space="preserve">Activity Diagram </w:t>
-      </w:r>
-      <w:r>
-        <w:t>5</w:t>
-      </w:r>
-      <w:r>
-        <w:t xml:space="preserve">.0 </w:t>
-      </w:r>
-      <w:r>
-        <w:t>Backup data</w:t>
+        <w:t>Activity Diagram 5.0 Backup data</w:t>
       </w:r>
     </w:p>
     <w:p>
@@ -23305,10 +22220,7 @@
       </w:pPr>
       <w:r>
         <w:lastRenderedPageBreak/>
-        <w:t xml:space="preserve">Activity Diagram </w:t>
-      </w:r>
-      <w:r>
-        <w:t>6.0 Delete document</w:t>
+        <w:t>Activity Diagram 6.0 Delete document</w:t>
       </w:r>
     </w:p>
     <w:p>
@@ -23378,16 +22290,7 @@
       </w:pPr>
       <w:r>
         <w:lastRenderedPageBreak/>
-        <w:t xml:space="preserve">Activity Diagram </w:t>
-      </w:r>
-      <w:r>
-        <w:t>7</w:t>
-      </w:r>
-      <w:r>
-        <w:t xml:space="preserve">.0 </w:t>
-      </w:r>
-      <w:r>
-        <w:t>File recovery</w:t>
+        <w:t>Activity Diagram 7.0 File recovery</w:t>
       </w:r>
     </w:p>
     <w:p>
@@ -23465,19 +22368,8 @@
       </w:pPr>
       <w:r>
         <w:lastRenderedPageBreak/>
-        <w:t xml:space="preserve">Activity Diagram </w:t>
-      </w:r>
-      <w:r>
-        <w:t>8</w:t>
-      </w:r>
-      <w:r>
-        <w:t xml:space="preserve">.0 </w:t>
-      </w:r>
-      <w:r>
-        <w:t>Delete account</w:t>
-      </w:r>
-      <w:bookmarkStart w:id="27" w:name="_GoBack"/>
-      <w:bookmarkEnd w:id="27"/>
+        <w:t>Activity Diagram 8.0 Delete account</w:t>
+      </w:r>
     </w:p>
     <w:p>
       <w:r>
@@ -24926,23 +23818,13 @@
         </w:rPr>
         <w:t xml:space="preserve">the </w:t>
       </w:r>
-      <w:proofErr w:type="gramStart"/>
-      <w:r>
-        <w:rPr>
-          <w:rFonts w:asciiTheme="minorHAnsi" w:hAnsiTheme="minorHAnsi" w:cstheme="minorHAnsi"/>
-          <w:sz w:val="24"/>
-          <w:szCs w:val="24"/>
-        </w:rPr>
-        <w:t>highest level</w:t>
-      </w:r>
-      <w:proofErr w:type="gramEnd"/>
-      <w:r>
-        <w:rPr>
-          <w:rFonts w:asciiTheme="minorHAnsi" w:hAnsiTheme="minorHAnsi" w:cstheme="minorHAnsi"/>
-          <w:sz w:val="24"/>
-          <w:szCs w:val="24"/>
-        </w:rPr>
-        <w:t xml:space="preserve"> structure of the software system. The whole system is developed based on the software architecture.</w:t>
+      <w:r>
+        <w:rPr>
+          <w:rFonts w:asciiTheme="minorHAnsi" w:hAnsiTheme="minorHAnsi" w:cstheme="minorHAnsi"/>
+          <w:sz w:val="24"/>
+          <w:szCs w:val="24"/>
+        </w:rPr>
+        <w:t>highest level structure of the software system. The whole system is developed based on the software architecture.</w:t>
       </w:r>
     </w:p>
     <w:p>
@@ -25066,25 +23948,7 @@
           <w:sz w:val="24"/>
           <w:szCs w:val="24"/>
         </w:rPr>
-        <w:t xml:space="preserve">: It is a middle-level programming language developed by Bjarne </w:t>
-      </w:r>
-      <w:proofErr w:type="spellStart"/>
-      <w:r>
-        <w:rPr>
-          <w:rFonts w:asciiTheme="minorHAnsi" w:hAnsiTheme="minorHAnsi" w:cstheme="minorHAnsi"/>
-          <w:sz w:val="24"/>
-          <w:szCs w:val="24"/>
-        </w:rPr>
-        <w:t>Stroustrup</w:t>
-      </w:r>
-      <w:proofErr w:type="spellEnd"/>
-      <w:r>
-        <w:rPr>
-          <w:rFonts w:asciiTheme="minorHAnsi" w:hAnsiTheme="minorHAnsi" w:cstheme="minorHAnsi"/>
-          <w:sz w:val="24"/>
-          <w:szCs w:val="24"/>
-        </w:rPr>
-        <w:t xml:space="preserve"> starting in 1979 at Bell Labs.</w:t>
+        <w:t>: It is a middle-level programming language developed by Bjarne Stroustrup starting in 1979 at Bell Labs.</w:t>
       </w:r>
     </w:p>
     <w:p>
@@ -25251,25 +24115,7 @@
           <w:sz w:val="24"/>
           <w:szCs w:val="24"/>
         </w:rPr>
-        <w:t xml:space="preserve"> “The Rational Unified Process (RUP) is an iterative software development process framework created by the Rational Software Corporation, a division of IBM since 2003.[1] RUP is not a single concrete prescriptive process, but rather an adaptable process framework, intended to be tailored by the development organizations and software project teams that will select the elements of the process that are appropriate for their needs. RUP is a specific implementation of the unified process.” RUP has following </w:t>
-      </w:r>
-      <w:proofErr w:type="gramStart"/>
-      <w:r>
-        <w:rPr>
-          <w:rFonts w:asciiTheme="minorHAnsi" w:hAnsiTheme="minorHAnsi" w:cstheme="minorHAnsi"/>
-          <w:sz w:val="24"/>
-          <w:szCs w:val="24"/>
-        </w:rPr>
-        <w:t>phases:-</w:t>
-      </w:r>
-      <w:proofErr w:type="gramEnd"/>
-      <w:r>
-        <w:rPr>
-          <w:rFonts w:asciiTheme="minorHAnsi" w:hAnsiTheme="minorHAnsi" w:cstheme="minorHAnsi"/>
-          <w:sz w:val="24"/>
-          <w:szCs w:val="24"/>
-        </w:rPr>
-        <w:t xml:space="preserve"> </w:t>
+        <w:t xml:space="preserve"> “The Rational Unified Process (RUP) is an iterative software development process framework created by the Rational Software Corporation, a division of IBM since 2003.[1] RUP is not a single concrete prescriptive process, but rather an adaptable process framework, intended to be tailored by the development organizations and software project teams that will select the elements of the process that are appropriate for their needs. RUP is a specific implementation of the unified process.” RUP has following phases:- </w:t>
       </w:r>
     </w:p>
     <w:p>
@@ -25365,25 +24211,7 @@
           <w:sz w:val="24"/>
           <w:szCs w:val="24"/>
         </w:rPr>
-        <w:t xml:space="preserve">: Developing the design into a </w:t>
-      </w:r>
-      <w:proofErr w:type="spellStart"/>
-      <w:r>
-        <w:rPr>
-          <w:rFonts w:asciiTheme="minorHAnsi" w:hAnsiTheme="minorHAnsi" w:cstheme="minorHAnsi"/>
-          <w:sz w:val="24"/>
-          <w:szCs w:val="24"/>
-        </w:rPr>
-        <w:t>programme</w:t>
-      </w:r>
-      <w:proofErr w:type="spellEnd"/>
-      <w:r>
-        <w:rPr>
-          <w:rFonts w:asciiTheme="minorHAnsi" w:hAnsiTheme="minorHAnsi" w:cstheme="minorHAnsi"/>
-          <w:sz w:val="24"/>
-          <w:szCs w:val="24"/>
-        </w:rPr>
-        <w:t xml:space="preserve"> and testing the system.</w:t>
+        <w:t>: Developing the design into a programme and testing the system.</w:t>
       </w:r>
     </w:p>
     <w:p>
@@ -25442,25 +24270,7 @@
           <w:sz w:val="24"/>
           <w:szCs w:val="24"/>
         </w:rPr>
-        <w:t xml:space="preserve">: They are the </w:t>
-      </w:r>
-      <w:proofErr w:type="gramStart"/>
-      <w:r>
-        <w:rPr>
-          <w:rFonts w:asciiTheme="minorHAnsi" w:hAnsiTheme="minorHAnsi" w:cstheme="minorHAnsi"/>
-          <w:sz w:val="24"/>
-          <w:szCs w:val="24"/>
-        </w:rPr>
-        <w:t>back end</w:t>
-      </w:r>
-      <w:proofErr w:type="gramEnd"/>
-      <w:r>
-        <w:rPr>
-          <w:rFonts w:asciiTheme="minorHAnsi" w:hAnsiTheme="minorHAnsi" w:cstheme="minorHAnsi"/>
-          <w:sz w:val="24"/>
-          <w:szCs w:val="24"/>
-        </w:rPr>
-        <w:t xml:space="preserve"> subsystem which contain</w:t>
+        <w:t>: They are the back end subsystem which contain</w:t>
       </w:r>
       <w:r>
         <w:rPr>
@@ -25728,7 +24538,7 @@
 </file>
 
 <file path=word/endnotes.xml><?xml version="1.0" encoding="utf-8"?>
-<w:endnotes xmlns:wpc="http://schemas.microsoft.com/office/word/2010/wordprocessingCanvas" xmlns:cx="http://schemas.microsoft.com/office/drawing/2014/chartex" xmlns:cx1="http://schemas.microsoft.com/office/drawing/2015/9/8/chartex" xmlns:cx2="http://schemas.microsoft.com/office/drawing/2015/10/21/chartex" xmlns:cx3="http://schemas.microsoft.com/office/drawing/2016/5/9/chartex" xmlns:cx4="http://schemas.microsoft.com/office/drawing/2016/5/10/chartex" xmlns:cx5="http://schemas.microsoft.com/office/drawing/2016/5/11/chartex" xmlns:cx6="http://schemas.microsoft.com/office/drawing/2016/5/12/chartex" xmlns:cx7="http://schemas.microsoft.com/office/drawing/2016/5/13/chartex" xmlns:cx8="http://schemas.microsoft.com/office/drawing/2016/5/14/chartex" xmlns:mc="http://schemas.openxmlformats.org/markup-compatibility/2006" xmlns:aink="http://schemas.microsoft.com/office/drawing/2016/ink" xmlns:am3d="http://schemas.microsoft.com/office/drawing/2017/model3d" xmlns:o="urn:schemas-microsoft-com:office:office" xmlns:r="http://schemas.openxmlformats.org/officeDocument/2006/relationships" xmlns:m="http://schemas.openxmlformats.org/officeDocument/2006/math" xmlns:v="urn:schemas-microsoft-com:vml" xmlns:wp14="http://schemas.microsoft.com/office/word/2010/wordprocessingDrawing" xmlns:wp="http://schemas.openxmlformats.org/drawingml/2006/wordprocessingDrawing" xmlns:w10="urn:schemas-microsoft-com:office:word" xmlns:w="http://schemas.openxmlformats.org/wordprocessingml/2006/main" xmlns:w14="http://schemas.microsoft.com/office/word/2010/wordml" xmlns:w15="http://schemas.microsoft.com/office/word/2012/wordml" xmlns:w16cid="http://schemas.microsoft.com/office/word/2016/wordml/cid" xmlns:w16se="http://schemas.microsoft.com/office/word/2015/wordml/symex" xmlns:wpg="http://schemas.microsoft.com/office/word/2010/wordprocessingGroup" xmlns:wpi="http://schemas.microsoft.com/office/word/2010/wordprocessingInk" xmlns:wne="http://schemas.microsoft.com/office/word/2006/wordml" xmlns:wps="http://schemas.microsoft.com/office/word/2010/wordprocessingShape" mc:Ignorable="w14 w15 w16se w16cid wp14">
+<w:endnotes xmlns:wpc="http://schemas.microsoft.com/office/word/2010/wordprocessingCanvas" xmlns:mc="http://schemas.openxmlformats.org/markup-compatibility/2006" xmlns:o="urn:schemas-microsoft-com:office:office" xmlns:r="http://schemas.openxmlformats.org/officeDocument/2006/relationships" xmlns:m="http://schemas.openxmlformats.org/officeDocument/2006/math" xmlns:v="urn:schemas-microsoft-com:vml" xmlns:wp14="http://schemas.microsoft.com/office/word/2010/wordprocessingDrawing" xmlns:wp="http://schemas.openxmlformats.org/drawingml/2006/wordprocessingDrawing" xmlns:w10="urn:schemas-microsoft-com:office:word" xmlns:w="http://schemas.openxmlformats.org/wordprocessingml/2006/main" xmlns:w14="http://schemas.microsoft.com/office/word/2010/wordml" xmlns:w15="http://schemas.microsoft.com/office/word/2012/wordml" xmlns:wpg="http://schemas.microsoft.com/office/word/2010/wordprocessingGroup" xmlns:wpi="http://schemas.microsoft.com/office/word/2010/wordprocessingInk" xmlns:wne="http://schemas.microsoft.com/office/word/2006/wordml" xmlns:wps="http://schemas.microsoft.com/office/word/2010/wordprocessingShape" mc:Ignorable="w14 w15 wp14">
   <w:endnote w:type="separator" w:id="-1">
     <w:p>
       <w:pPr>
@@ -25753,7 +24563,7 @@
 </file>
 
 <file path=word/footer1.xml><?xml version="1.0" encoding="utf-8"?>
-<w:ftr xmlns:wpc="http://schemas.microsoft.com/office/word/2010/wordprocessingCanvas" xmlns:cx="http://schemas.microsoft.com/office/drawing/2014/chartex" xmlns:cx1="http://schemas.microsoft.com/office/drawing/2015/9/8/chartex" xmlns:cx2="http://schemas.microsoft.com/office/drawing/2015/10/21/chartex" xmlns:cx3="http://schemas.microsoft.com/office/drawing/2016/5/9/chartex" xmlns:cx4="http://schemas.microsoft.com/office/drawing/2016/5/10/chartex" xmlns:cx5="http://schemas.microsoft.com/office/drawing/2016/5/11/chartex" xmlns:cx6="http://schemas.microsoft.com/office/drawing/2016/5/12/chartex" xmlns:cx7="http://schemas.microsoft.com/office/drawing/2016/5/13/chartex" xmlns:cx8="http://schemas.microsoft.com/office/drawing/2016/5/14/chartex" xmlns:mc="http://schemas.openxmlformats.org/markup-compatibility/2006" xmlns:aink="http://schemas.microsoft.com/office/drawing/2016/ink" xmlns:am3d="http://schemas.microsoft.com/office/drawing/2017/model3d" xmlns:o="urn:schemas-microsoft-com:office:office" xmlns:r="http://schemas.openxmlformats.org/officeDocument/2006/relationships" xmlns:m="http://schemas.openxmlformats.org/officeDocument/2006/math" xmlns:v="urn:schemas-microsoft-com:vml" xmlns:wp14="http://schemas.microsoft.com/office/word/2010/wordprocessingDrawing" xmlns:wp="http://schemas.openxmlformats.org/drawingml/2006/wordprocessingDrawing" xmlns:w10="urn:schemas-microsoft-com:office:word" xmlns:w="http://schemas.openxmlformats.org/wordprocessingml/2006/main" xmlns:w14="http://schemas.microsoft.com/office/word/2010/wordml" xmlns:w15="http://schemas.microsoft.com/office/word/2012/wordml" xmlns:w16cid="http://schemas.microsoft.com/office/word/2016/wordml/cid" xmlns:w16se="http://schemas.microsoft.com/office/word/2015/wordml/symex" xmlns:wpg="http://schemas.microsoft.com/office/word/2010/wordprocessingGroup" xmlns:wpi="http://schemas.microsoft.com/office/word/2010/wordprocessingInk" xmlns:wne="http://schemas.microsoft.com/office/word/2006/wordml" xmlns:wps="http://schemas.microsoft.com/office/word/2010/wordprocessingShape" mc:Ignorable="w14 w15 w16se w16cid wp14">
+<w:ftr xmlns:wpc="http://schemas.microsoft.com/office/word/2010/wordprocessingCanvas" xmlns:mc="http://schemas.openxmlformats.org/markup-compatibility/2006" xmlns:o="urn:schemas-microsoft-com:office:office" xmlns:r="http://schemas.openxmlformats.org/officeDocument/2006/relationships" xmlns:m="http://schemas.openxmlformats.org/officeDocument/2006/math" xmlns:v="urn:schemas-microsoft-com:vml" xmlns:wp14="http://schemas.microsoft.com/office/word/2010/wordprocessingDrawing" xmlns:wp="http://schemas.openxmlformats.org/drawingml/2006/wordprocessingDrawing" xmlns:w10="urn:schemas-microsoft-com:office:word" xmlns:w="http://schemas.openxmlformats.org/wordprocessingml/2006/main" xmlns:w14="http://schemas.microsoft.com/office/word/2010/wordml" xmlns:w15="http://schemas.microsoft.com/office/word/2012/wordml" xmlns:wpg="http://schemas.microsoft.com/office/word/2010/wordprocessingGroup" xmlns:wpi="http://schemas.microsoft.com/office/word/2010/wordprocessingInk" xmlns:wne="http://schemas.microsoft.com/office/word/2006/wordml" xmlns:wps="http://schemas.microsoft.com/office/word/2010/wordprocessingShape" mc:Ignorable="w14 w15 wp14">
   <w:p>
     <w:pPr>
       <w:pStyle w:val="Footer"/>
@@ -25885,7 +24695,7 @@
 </file>
 
 <file path=word/footer2.xml><?xml version="1.0" encoding="utf-8"?>
-<w:ftr xmlns:wpc="http://schemas.microsoft.com/office/word/2010/wordprocessingCanvas" xmlns:cx="http://schemas.microsoft.com/office/drawing/2014/chartex" xmlns:cx1="http://schemas.microsoft.com/office/drawing/2015/9/8/chartex" xmlns:cx2="http://schemas.microsoft.com/office/drawing/2015/10/21/chartex" xmlns:cx3="http://schemas.microsoft.com/office/drawing/2016/5/9/chartex" xmlns:cx4="http://schemas.microsoft.com/office/drawing/2016/5/10/chartex" xmlns:cx5="http://schemas.microsoft.com/office/drawing/2016/5/11/chartex" xmlns:cx6="http://schemas.microsoft.com/office/drawing/2016/5/12/chartex" xmlns:cx7="http://schemas.microsoft.com/office/drawing/2016/5/13/chartex" xmlns:cx8="http://schemas.microsoft.com/office/drawing/2016/5/14/chartex" xmlns:mc="http://schemas.openxmlformats.org/markup-compatibility/2006" xmlns:aink="http://schemas.microsoft.com/office/drawing/2016/ink" xmlns:am3d="http://schemas.microsoft.com/office/drawing/2017/model3d" xmlns:o="urn:schemas-microsoft-com:office:office" xmlns:r="http://schemas.openxmlformats.org/officeDocument/2006/relationships" xmlns:m="http://schemas.openxmlformats.org/officeDocument/2006/math" xmlns:v="urn:schemas-microsoft-com:vml" xmlns:wp14="http://schemas.microsoft.com/office/word/2010/wordprocessingDrawing" xmlns:wp="http://schemas.openxmlformats.org/drawingml/2006/wordprocessingDrawing" xmlns:w10="urn:schemas-microsoft-com:office:word" xmlns:w="http://schemas.openxmlformats.org/wordprocessingml/2006/main" xmlns:w14="http://schemas.microsoft.com/office/word/2010/wordml" xmlns:w15="http://schemas.microsoft.com/office/word/2012/wordml" xmlns:w16cid="http://schemas.microsoft.com/office/word/2016/wordml/cid" xmlns:w16se="http://schemas.microsoft.com/office/word/2015/wordml/symex" xmlns:wpg="http://schemas.microsoft.com/office/word/2010/wordprocessingGroup" xmlns:wpi="http://schemas.microsoft.com/office/word/2010/wordprocessingInk" xmlns:wne="http://schemas.microsoft.com/office/word/2006/wordml" xmlns:wps="http://schemas.microsoft.com/office/word/2010/wordprocessingShape" mc:Ignorable="w14 w15 w16se w16cid wp14">
+<w:ftr xmlns:wpc="http://schemas.microsoft.com/office/word/2010/wordprocessingCanvas" xmlns:mc="http://schemas.openxmlformats.org/markup-compatibility/2006" xmlns:o="urn:schemas-microsoft-com:office:office" xmlns:r="http://schemas.openxmlformats.org/officeDocument/2006/relationships" xmlns:m="http://schemas.openxmlformats.org/officeDocument/2006/math" xmlns:v="urn:schemas-microsoft-com:vml" xmlns:wp14="http://schemas.microsoft.com/office/word/2010/wordprocessingDrawing" xmlns:wp="http://schemas.openxmlformats.org/drawingml/2006/wordprocessingDrawing" xmlns:w10="urn:schemas-microsoft-com:office:word" xmlns:w="http://schemas.openxmlformats.org/wordprocessingml/2006/main" xmlns:w14="http://schemas.microsoft.com/office/word/2010/wordml" xmlns:w15="http://schemas.microsoft.com/office/word/2012/wordml" xmlns:wpg="http://schemas.microsoft.com/office/word/2010/wordprocessingGroup" xmlns:wpi="http://schemas.microsoft.com/office/word/2010/wordprocessingInk" xmlns:wne="http://schemas.microsoft.com/office/word/2006/wordml" xmlns:wps="http://schemas.microsoft.com/office/word/2010/wordprocessingShape" mc:Ignorable="w14 w15 wp14">
   <w:p>
     <w:pPr>
       <w:pStyle w:val="Footer"/>
@@ -25973,7 +24783,7 @@
 </file>
 
 <file path=word/footer3.xml><?xml version="1.0" encoding="utf-8"?>
-<w:ftr xmlns:wpc="http://schemas.microsoft.com/office/word/2010/wordprocessingCanvas" xmlns:cx="http://schemas.microsoft.com/office/drawing/2014/chartex" xmlns:cx1="http://schemas.microsoft.com/office/drawing/2015/9/8/chartex" xmlns:cx2="http://schemas.microsoft.com/office/drawing/2015/10/21/chartex" xmlns:cx3="http://schemas.microsoft.com/office/drawing/2016/5/9/chartex" xmlns:cx4="http://schemas.microsoft.com/office/drawing/2016/5/10/chartex" xmlns:cx5="http://schemas.microsoft.com/office/drawing/2016/5/11/chartex" xmlns:cx6="http://schemas.microsoft.com/office/drawing/2016/5/12/chartex" xmlns:cx7="http://schemas.microsoft.com/office/drawing/2016/5/13/chartex" xmlns:cx8="http://schemas.microsoft.com/office/drawing/2016/5/14/chartex" xmlns:mc="http://schemas.openxmlformats.org/markup-compatibility/2006" xmlns:aink="http://schemas.microsoft.com/office/drawing/2016/ink" xmlns:am3d="http://schemas.microsoft.com/office/drawing/2017/model3d" xmlns:o="urn:schemas-microsoft-com:office:office" xmlns:r="http://schemas.openxmlformats.org/officeDocument/2006/relationships" xmlns:m="http://schemas.openxmlformats.org/officeDocument/2006/math" xmlns:v="urn:schemas-microsoft-com:vml" xmlns:wp14="http://schemas.microsoft.com/office/word/2010/wordprocessingDrawing" xmlns:wp="http://schemas.openxmlformats.org/drawingml/2006/wordprocessingDrawing" xmlns:w10="urn:schemas-microsoft-com:office:word" xmlns:w="http://schemas.openxmlformats.org/wordprocessingml/2006/main" xmlns:w14="http://schemas.microsoft.com/office/word/2010/wordml" xmlns:w15="http://schemas.microsoft.com/office/word/2012/wordml" xmlns:w16cid="http://schemas.microsoft.com/office/word/2016/wordml/cid" xmlns:w16se="http://schemas.microsoft.com/office/word/2015/wordml/symex" xmlns:wpg="http://schemas.microsoft.com/office/word/2010/wordprocessingGroup" xmlns:wpi="http://schemas.microsoft.com/office/word/2010/wordprocessingInk" xmlns:wne="http://schemas.microsoft.com/office/word/2006/wordml" xmlns:wps="http://schemas.microsoft.com/office/word/2010/wordprocessingShape" mc:Ignorable="w14 w15 w16se w16cid wp14">
+<w:ftr xmlns:wpc="http://schemas.microsoft.com/office/word/2010/wordprocessingCanvas" xmlns:mc="http://schemas.openxmlformats.org/markup-compatibility/2006" xmlns:o="urn:schemas-microsoft-com:office:office" xmlns:r="http://schemas.openxmlformats.org/officeDocument/2006/relationships" xmlns:m="http://schemas.openxmlformats.org/officeDocument/2006/math" xmlns:v="urn:schemas-microsoft-com:vml" xmlns:wp14="http://schemas.microsoft.com/office/word/2010/wordprocessingDrawing" xmlns:wp="http://schemas.openxmlformats.org/drawingml/2006/wordprocessingDrawing" xmlns:w10="urn:schemas-microsoft-com:office:word" xmlns:w="http://schemas.openxmlformats.org/wordprocessingml/2006/main" xmlns:w14="http://schemas.microsoft.com/office/word/2010/wordml" xmlns:w15="http://schemas.microsoft.com/office/word/2012/wordml" xmlns:wpg="http://schemas.microsoft.com/office/word/2010/wordprocessingGroup" xmlns:wpi="http://schemas.microsoft.com/office/word/2010/wordprocessingInk" xmlns:wne="http://schemas.microsoft.com/office/word/2006/wordml" xmlns:wps="http://schemas.microsoft.com/office/word/2010/wordprocessingShape" mc:Ignorable="w14 w15 wp14">
   <w:p>
     <w:pPr>
       <w:pStyle w:val="Footer"/>
@@ -26042,7 +24852,7 @@
         </mc:Choice>
         <mc:Fallback>
           <w:pict>
-            <v:line w14:anchorId="6AED1F89" id="Straight Connector 17" o:spid="_x0000_s1026" style="position:absolute;z-index:251663360;visibility:visible;mso-wrap-style:square;mso-wrap-distance-left:9pt;mso-wrap-distance-top:0;mso-wrap-distance-right:9pt;mso-wrap-distance-bottom:0;mso-position-horizontal:absolute;mso-position-horizontal-relative:text;mso-position-vertical:absolute;mso-position-vertical-relative:text" from="0,0" to="494.85pt,0" o:gfxdata="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" strokecolor="#278568" strokeweight="1pt">
+            <v:line w14:anchorId="1ED997B8" id="Straight Connector 17" o:spid="_x0000_s1026" style="position:absolute;z-index:251663360;visibility:visible;mso-wrap-style:square;mso-wrap-distance-left:9pt;mso-wrap-distance-top:0;mso-wrap-distance-right:9pt;mso-wrap-distance-bottom:0;mso-position-horizontal:absolute;mso-position-horizontal-relative:text;mso-position-vertical:absolute;mso-position-vertical-relative:text" from="0,0" to="494.85pt,0" o:gfxdata="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" strokecolor="#278568" strokeweight="1pt">
               <v:stroke joinstyle="miter"/>
             </v:line>
           </w:pict>
@@ -26057,23 +24867,13 @@
         <w:tab w:val="right" w:pos="9900"/>
       </w:tabs>
     </w:pPr>
-    <w:proofErr w:type="spellStart"/>
     <w:r>
       <w:rPr>
         <w:rFonts w:ascii="Times" w:hAnsi="Times" w:cs="Times"/>
         <w:b/>
         <w:i/>
       </w:rPr>
-      <w:t>locAdoc</w:t>
-    </w:r>
-    <w:proofErr w:type="spellEnd"/>
-    <w:r>
-      <w:rPr>
-        <w:rFonts w:ascii="Times" w:hAnsi="Times" w:cs="Times"/>
-        <w:b/>
-        <w:i/>
-      </w:rPr>
-      <w:t xml:space="preserve"> Pte. Ltd.</w:t>
+      <w:t>locAdoc Pte. Ltd.</w:t>
     </w:r>
     <w:r>
       <w:tab/>
@@ -26113,7 +24913,7 @@
         <w:bCs/>
         <w:noProof/>
       </w:rPr>
-      <w:t>41</w:t>
+      <w:t>21</w:t>
     </w:r>
     <w:r>
       <w:rPr>
@@ -26139,7 +24939,7 @@
 </file>
 
 <file path=word/footnotes.xml><?xml version="1.0" encoding="utf-8"?>
-<w:footnotes xmlns:wpc="http://schemas.microsoft.com/office/word/2010/wordprocessingCanvas" xmlns:cx="http://schemas.microsoft.com/office/drawing/2014/chartex" xmlns:cx1="http://schemas.microsoft.com/office/drawing/2015/9/8/chartex" xmlns:cx2="http://schemas.microsoft.com/office/drawing/2015/10/21/chartex" xmlns:cx3="http://schemas.microsoft.com/office/drawing/2016/5/9/chartex" xmlns:cx4="http://schemas.microsoft.com/office/drawing/2016/5/10/chartex" xmlns:cx5="http://schemas.microsoft.com/office/drawing/2016/5/11/chartex" xmlns:cx6="http://schemas.microsoft.com/office/drawing/2016/5/12/chartex" xmlns:cx7="http://schemas.microsoft.com/office/drawing/2016/5/13/chartex" xmlns:cx8="http://schemas.microsoft.com/office/drawing/2016/5/14/chartex" xmlns:mc="http://schemas.openxmlformats.org/markup-compatibility/2006" xmlns:aink="http://schemas.microsoft.com/office/drawing/2016/ink" xmlns:am3d="http://schemas.microsoft.com/office/drawing/2017/model3d" xmlns:o="urn:schemas-microsoft-com:office:office" xmlns:r="http://schemas.openxmlformats.org/officeDocument/2006/relationships" xmlns:m="http://schemas.openxmlformats.org/officeDocument/2006/math" xmlns:v="urn:schemas-microsoft-com:vml" xmlns:wp14="http://schemas.microsoft.com/office/word/2010/wordprocessingDrawing" xmlns:wp="http://schemas.openxmlformats.org/drawingml/2006/wordprocessingDrawing" xmlns:w10="urn:schemas-microsoft-com:office:word" xmlns:w="http://schemas.openxmlformats.org/wordprocessingml/2006/main" xmlns:w14="http://schemas.microsoft.com/office/word/2010/wordml" xmlns:w15="http://schemas.microsoft.com/office/word/2012/wordml" xmlns:w16cid="http://schemas.microsoft.com/office/word/2016/wordml/cid" xmlns:w16se="http://schemas.microsoft.com/office/word/2015/wordml/symex" xmlns:wpg="http://schemas.microsoft.com/office/word/2010/wordprocessingGroup" xmlns:wpi="http://schemas.microsoft.com/office/word/2010/wordprocessingInk" xmlns:wne="http://schemas.microsoft.com/office/word/2006/wordml" xmlns:wps="http://schemas.microsoft.com/office/word/2010/wordprocessingShape" mc:Ignorable="w14 w15 w16se w16cid wp14">
+<w:footnotes xmlns:wpc="http://schemas.microsoft.com/office/word/2010/wordprocessingCanvas" xmlns:mc="http://schemas.openxmlformats.org/markup-compatibility/2006" xmlns:o="urn:schemas-microsoft-com:office:office" xmlns:r="http://schemas.openxmlformats.org/officeDocument/2006/relationships" xmlns:m="http://schemas.openxmlformats.org/officeDocument/2006/math" xmlns:v="urn:schemas-microsoft-com:vml" xmlns:wp14="http://schemas.microsoft.com/office/word/2010/wordprocessingDrawing" xmlns:wp="http://schemas.openxmlformats.org/drawingml/2006/wordprocessingDrawing" xmlns:w10="urn:schemas-microsoft-com:office:word" xmlns:w="http://schemas.openxmlformats.org/wordprocessingml/2006/main" xmlns:w14="http://schemas.microsoft.com/office/word/2010/wordml" xmlns:w15="http://schemas.microsoft.com/office/word/2012/wordml" xmlns:wpg="http://schemas.microsoft.com/office/word/2010/wordprocessingGroup" xmlns:wpi="http://schemas.microsoft.com/office/word/2010/wordprocessingInk" xmlns:wne="http://schemas.microsoft.com/office/word/2006/wordml" xmlns:wps="http://schemas.microsoft.com/office/word/2010/wordprocessingShape" mc:Ignorable="w14 w15 wp14">
   <w:footnote w:type="separator" w:id="-1">
     <w:p>
       <w:pPr>
@@ -26164,7 +24964,7 @@
 </file>
 
 <file path=word/header1.xml><?xml version="1.0" encoding="utf-8"?>
-<w:hdr xmlns:wpc="http://schemas.microsoft.com/office/word/2010/wordprocessingCanvas" xmlns:cx="http://schemas.microsoft.com/office/drawing/2014/chartex" xmlns:cx1="http://schemas.microsoft.com/office/drawing/2015/9/8/chartex" xmlns:cx2="http://schemas.microsoft.com/office/drawing/2015/10/21/chartex" xmlns:cx3="http://schemas.microsoft.com/office/drawing/2016/5/9/chartex" xmlns:cx4="http://schemas.microsoft.com/office/drawing/2016/5/10/chartex" xmlns:cx5="http://schemas.microsoft.com/office/drawing/2016/5/11/chartex" xmlns:cx6="http://schemas.microsoft.com/office/drawing/2016/5/12/chartex" xmlns:cx7="http://schemas.microsoft.com/office/drawing/2016/5/13/chartex" xmlns:cx8="http://schemas.microsoft.com/office/drawing/2016/5/14/chartex" xmlns:mc="http://schemas.openxmlformats.org/markup-compatibility/2006" xmlns:aink="http://schemas.microsoft.com/office/drawing/2016/ink" xmlns:am3d="http://schemas.microsoft.com/office/drawing/2017/model3d" xmlns:o="urn:schemas-microsoft-com:office:office" xmlns:r="http://schemas.openxmlformats.org/officeDocument/2006/relationships" xmlns:m="http://schemas.openxmlformats.org/officeDocument/2006/math" xmlns:v="urn:schemas-microsoft-com:vml" xmlns:wp14="http://schemas.microsoft.com/office/word/2010/wordprocessingDrawing" xmlns:wp="http://schemas.openxmlformats.org/drawingml/2006/wordprocessingDrawing" xmlns:w10="urn:schemas-microsoft-com:office:word" xmlns:w="http://schemas.openxmlformats.org/wordprocessingml/2006/main" xmlns:w14="http://schemas.microsoft.com/office/word/2010/wordml" xmlns:w15="http://schemas.microsoft.com/office/word/2012/wordml" xmlns:w16cid="http://schemas.microsoft.com/office/word/2016/wordml/cid" xmlns:w16se="http://schemas.microsoft.com/office/word/2015/wordml/symex" xmlns:wpg="http://schemas.microsoft.com/office/word/2010/wordprocessingGroup" xmlns:wpi="http://schemas.microsoft.com/office/word/2010/wordprocessingInk" xmlns:wne="http://schemas.microsoft.com/office/word/2006/wordml" xmlns:wps="http://schemas.microsoft.com/office/word/2010/wordprocessingShape" mc:Ignorable="w14 w15 w16se w16cid wp14">
+<w:hdr xmlns:wpc="http://schemas.microsoft.com/office/word/2010/wordprocessingCanvas" xmlns:mc="http://schemas.openxmlformats.org/markup-compatibility/2006" xmlns:o="urn:schemas-microsoft-com:office:office" xmlns:r="http://schemas.openxmlformats.org/officeDocument/2006/relationships" xmlns:m="http://schemas.openxmlformats.org/officeDocument/2006/math" xmlns:v="urn:schemas-microsoft-com:vml" xmlns:wp14="http://schemas.microsoft.com/office/word/2010/wordprocessingDrawing" xmlns:wp="http://schemas.openxmlformats.org/drawingml/2006/wordprocessingDrawing" xmlns:w10="urn:schemas-microsoft-com:office:word" xmlns:w="http://schemas.openxmlformats.org/wordprocessingml/2006/main" xmlns:w14="http://schemas.microsoft.com/office/word/2010/wordml" xmlns:w15="http://schemas.microsoft.com/office/word/2012/wordml" xmlns:wpg="http://schemas.microsoft.com/office/word/2010/wordprocessingGroup" xmlns:wpi="http://schemas.microsoft.com/office/word/2010/wordprocessingInk" xmlns:wne="http://schemas.microsoft.com/office/word/2006/wordml" xmlns:wps="http://schemas.microsoft.com/office/word/2010/wordprocessingShape" mc:Ignorable="w14 w15 wp14">
   <w:p>
     <w:pPr>
       <w:pStyle w:val="Header"/>
@@ -26246,7 +25046,7 @@
         </mc:Choice>
         <mc:Fallback>
           <w:pict>
-            <v:line w14:anchorId="1C1FAF96" id="Straight Connector 14" o:spid="_x0000_s1026" style="position:absolute;z-index:251659264;visibility:visible;mso-wrap-style:square;mso-wrap-distance-left:9pt;mso-wrap-distance-top:0;mso-wrap-distance-right:9pt;mso-wrap-distance-bottom:0;mso-position-horizontal:absolute;mso-position-horizontal-relative:text;mso-position-vertical:absolute;mso-position-vertical-relative:text" from="-1.95pt,18.3pt" to="492.9pt,18.3pt" o:gfxdata="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" strokecolor="#278568" strokeweight="1pt">
+            <v:line w14:anchorId="0649C782" id="Straight Connector 14" o:spid="_x0000_s1026" style="position:absolute;z-index:251659264;visibility:visible;mso-wrap-style:square;mso-wrap-distance-left:9pt;mso-wrap-distance-top:0;mso-wrap-distance-right:9pt;mso-wrap-distance-bottom:0;mso-position-horizontal:absolute;mso-position-horizontal-relative:text;mso-position-vertical:absolute;mso-position-vertical-relative:text" from="-1.95pt,18.3pt" to="492.9pt,18.3pt" o:gfxdata="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" strokecolor="#278568" strokeweight="1pt">
               <v:stroke joinstyle="miter"/>
             </v:line>
           </w:pict>
@@ -26271,20 +25071,8 @@
         <w:sz w:val="20"/>
         <w:szCs w:val="20"/>
       </w:rPr>
-      <w:t xml:space="preserve"> Requirements Specification for </w:t>
+      <w:t xml:space="preserve"> Requirements Specification for LocAdoc</w:t>
     </w:r>
-    <w:proofErr w:type="spellStart"/>
-    <w:r>
-      <w:rPr>
-        <w:rFonts w:ascii="Times" w:hAnsi="Times" w:cs="Times"/>
-        <w:b/>
-        <w:i/>
-        <w:sz w:val="20"/>
-        <w:szCs w:val="20"/>
-      </w:rPr>
-      <w:t>LocAdoc</w:t>
-    </w:r>
-    <w:proofErr w:type="spellEnd"/>
     <w:r>
       <w:rPr>
         <w:rFonts w:ascii="Times" w:hAnsi="Times" w:cs="Times"/>
@@ -26315,7 +25103,7 @@
 </file>
 
 <file path=word/header2.xml><?xml version="1.0" encoding="utf-8"?>
-<w:hdr xmlns:wpc="http://schemas.microsoft.com/office/word/2010/wordprocessingCanvas" xmlns:cx="http://schemas.microsoft.com/office/drawing/2014/chartex" xmlns:cx1="http://schemas.microsoft.com/office/drawing/2015/9/8/chartex" xmlns:cx2="http://schemas.microsoft.com/office/drawing/2015/10/21/chartex" xmlns:cx3="http://schemas.microsoft.com/office/drawing/2016/5/9/chartex" xmlns:cx4="http://schemas.microsoft.com/office/drawing/2016/5/10/chartex" xmlns:cx5="http://schemas.microsoft.com/office/drawing/2016/5/11/chartex" xmlns:cx6="http://schemas.microsoft.com/office/drawing/2016/5/12/chartex" xmlns:cx7="http://schemas.microsoft.com/office/drawing/2016/5/13/chartex" xmlns:cx8="http://schemas.microsoft.com/office/drawing/2016/5/14/chartex" xmlns:mc="http://schemas.openxmlformats.org/markup-compatibility/2006" xmlns:aink="http://schemas.microsoft.com/office/drawing/2016/ink" xmlns:am3d="http://schemas.microsoft.com/office/drawing/2017/model3d" xmlns:o="urn:schemas-microsoft-com:office:office" xmlns:r="http://schemas.openxmlformats.org/officeDocument/2006/relationships" xmlns:m="http://schemas.openxmlformats.org/officeDocument/2006/math" xmlns:v="urn:schemas-microsoft-com:vml" xmlns:wp14="http://schemas.microsoft.com/office/word/2010/wordprocessingDrawing" xmlns:wp="http://schemas.openxmlformats.org/drawingml/2006/wordprocessingDrawing" xmlns:w10="urn:schemas-microsoft-com:office:word" xmlns:w="http://schemas.openxmlformats.org/wordprocessingml/2006/main" xmlns:w14="http://schemas.microsoft.com/office/word/2010/wordml" xmlns:w15="http://schemas.microsoft.com/office/word/2012/wordml" xmlns:w16cid="http://schemas.microsoft.com/office/word/2016/wordml/cid" xmlns:w16se="http://schemas.microsoft.com/office/word/2015/wordml/symex" xmlns:wpg="http://schemas.microsoft.com/office/word/2010/wordprocessingGroup" xmlns:wpi="http://schemas.microsoft.com/office/word/2010/wordprocessingInk" xmlns:wne="http://schemas.microsoft.com/office/word/2006/wordml" xmlns:wps="http://schemas.microsoft.com/office/word/2010/wordprocessingShape" mc:Ignorable="w14 w15 w16se w16cid wp14">
+<w:hdr xmlns:wpc="http://schemas.microsoft.com/office/word/2010/wordprocessingCanvas" xmlns:mc="http://schemas.openxmlformats.org/markup-compatibility/2006" xmlns:o="urn:schemas-microsoft-com:office:office" xmlns:r="http://schemas.openxmlformats.org/officeDocument/2006/relationships" xmlns:m="http://schemas.openxmlformats.org/officeDocument/2006/math" xmlns:v="urn:schemas-microsoft-com:vml" xmlns:wp14="http://schemas.microsoft.com/office/word/2010/wordprocessingDrawing" xmlns:wp="http://schemas.openxmlformats.org/drawingml/2006/wordprocessingDrawing" xmlns:w10="urn:schemas-microsoft-com:office:word" xmlns:w="http://schemas.openxmlformats.org/wordprocessingml/2006/main" xmlns:w14="http://schemas.microsoft.com/office/word/2010/wordml" xmlns:w15="http://schemas.microsoft.com/office/word/2012/wordml" xmlns:wpg="http://schemas.microsoft.com/office/word/2010/wordprocessingGroup" xmlns:wpi="http://schemas.microsoft.com/office/word/2010/wordprocessingInk" xmlns:wne="http://schemas.microsoft.com/office/word/2006/wordml" xmlns:wps="http://schemas.microsoft.com/office/word/2010/wordprocessingShape" mc:Ignorable="w14 w15 wp14">
   <w:p>
     <w:pPr>
       <w:pStyle w:val="Header"/>
@@ -26338,20 +25126,8 @@
         <w:sz w:val="20"/>
         <w:szCs w:val="20"/>
       </w:rPr>
-      <w:t xml:space="preserve"> Requirements Specification for </w:t>
+      <w:t xml:space="preserve"> Requirements Specification for LocAdoc</w:t>
     </w:r>
-    <w:proofErr w:type="spellStart"/>
-    <w:r>
-      <w:rPr>
-        <w:rFonts w:ascii="Times" w:hAnsi="Times" w:cs="Times"/>
-        <w:b/>
-        <w:i/>
-        <w:sz w:val="20"/>
-        <w:szCs w:val="20"/>
-      </w:rPr>
-      <w:t>LocAdoc</w:t>
-    </w:r>
-    <w:proofErr w:type="spellEnd"/>
   </w:p>
   <w:p>
     <w:pPr>
@@ -26413,7 +25189,7 @@
         </mc:Choice>
         <mc:Fallback>
           <w:pict>
-            <v:line w14:anchorId="45C9C558" id="Straight Connector 15" o:spid="_x0000_s1026" style="position:absolute;z-index:251661312;visibility:visible;mso-wrap-style:square;mso-wrap-distance-left:9pt;mso-wrap-distance-top:0;mso-wrap-distance-right:9pt;mso-wrap-distance-bottom:0;mso-position-horizontal:absolute;mso-position-horizontal-relative:text;mso-position-vertical:absolute;mso-position-vertical-relative:text" from="0,0" to="494.85pt,0" o:gfxdata="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" strokecolor="#278568" strokeweight="1pt">
+            <v:line w14:anchorId="0F4C8850" id="Straight Connector 15" o:spid="_x0000_s1026" style="position:absolute;z-index:251661312;visibility:visible;mso-wrap-style:square;mso-wrap-distance-left:9pt;mso-wrap-distance-top:0;mso-wrap-distance-right:9pt;mso-wrap-distance-bottom:0;mso-position-horizontal:absolute;mso-position-horizontal-relative:text;mso-position-vertical:absolute;mso-position-vertical-relative:text" from="0,0" to="494.85pt,0" o:gfxdata="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" strokecolor="#278568" strokeweight="1pt">
               <v:stroke joinstyle="miter"/>
             </v:line>
           </w:pict>
@@ -26425,7 +25201,7 @@
 </file>
 
 <file path=word/numbering.xml><?xml version="1.0" encoding="utf-8"?>
-<w:numbering xmlns:wpc="http://schemas.microsoft.com/office/word/2010/wordprocessingCanvas" xmlns:cx="http://schemas.microsoft.com/office/drawing/2014/chartex" xmlns:cx1="http://schemas.microsoft.com/office/drawing/2015/9/8/chartex" xmlns:cx2="http://schemas.microsoft.com/office/drawing/2015/10/21/chartex" xmlns:cx3="http://schemas.microsoft.com/office/drawing/2016/5/9/chartex" xmlns:cx4="http://schemas.microsoft.com/office/drawing/2016/5/10/chartex" xmlns:cx5="http://schemas.microsoft.com/office/drawing/2016/5/11/chartex" xmlns:cx6="http://schemas.microsoft.com/office/drawing/2016/5/12/chartex" xmlns:cx7="http://schemas.microsoft.com/office/drawing/2016/5/13/chartex" xmlns:cx8="http://schemas.microsoft.com/office/drawing/2016/5/14/chartex" xmlns:mc="http://schemas.openxmlformats.org/markup-compatibility/2006" xmlns:aink="http://schemas.microsoft.com/office/drawing/2016/ink" xmlns:am3d="http://schemas.microsoft.com/office/drawing/2017/model3d" xmlns:o="urn:schemas-microsoft-com:office:office" xmlns:r="http://schemas.openxmlformats.org/officeDocument/2006/relationships" xmlns:m="http://schemas.openxmlformats.org/officeDocument/2006/math" xmlns:v="urn:schemas-microsoft-com:vml" xmlns:wp14="http://schemas.microsoft.com/office/word/2010/wordprocessingDrawing" xmlns:wp="http://schemas.openxmlformats.org/drawingml/2006/wordprocessingDrawing" xmlns:w10="urn:schemas-microsoft-com:office:word" xmlns:w="http://schemas.openxmlformats.org/wordprocessingml/2006/main" xmlns:w14="http://schemas.microsoft.com/office/word/2010/wordml" xmlns:w15="http://schemas.microsoft.com/office/word/2012/wordml" xmlns:w16cid="http://schemas.microsoft.com/office/word/2016/wordml/cid" xmlns:w16se="http://schemas.microsoft.com/office/word/2015/wordml/symex" xmlns:wpg="http://schemas.microsoft.com/office/word/2010/wordprocessingGroup" xmlns:wpi="http://schemas.microsoft.com/office/word/2010/wordprocessingInk" xmlns:wne="http://schemas.microsoft.com/office/word/2006/wordml" xmlns:wps="http://schemas.microsoft.com/office/word/2010/wordprocessingShape" mc:Ignorable="w14 w15 w16se w16cid wp14">
+<w:numbering xmlns:wpc="http://schemas.microsoft.com/office/word/2010/wordprocessingCanvas" xmlns:mc="http://schemas.openxmlformats.org/markup-compatibility/2006" xmlns:o="urn:schemas-microsoft-com:office:office" xmlns:r="http://schemas.openxmlformats.org/officeDocument/2006/relationships" xmlns:m="http://schemas.openxmlformats.org/officeDocument/2006/math" xmlns:v="urn:schemas-microsoft-com:vml" xmlns:wp14="http://schemas.microsoft.com/office/word/2010/wordprocessingDrawing" xmlns:wp="http://schemas.openxmlformats.org/drawingml/2006/wordprocessingDrawing" xmlns:w10="urn:schemas-microsoft-com:office:word" xmlns:w="http://schemas.openxmlformats.org/wordprocessingml/2006/main" xmlns:w14="http://schemas.microsoft.com/office/word/2010/wordml" xmlns:w15="http://schemas.microsoft.com/office/word/2012/wordml" xmlns:wpg="http://schemas.microsoft.com/office/word/2010/wordprocessingGroup" xmlns:wpi="http://schemas.microsoft.com/office/word/2010/wordprocessingInk" xmlns:wne="http://schemas.microsoft.com/office/word/2006/wordml" xmlns:wps="http://schemas.microsoft.com/office/word/2010/wordprocessingShape" mc:Ignorable="w14 w15 wp14">
   <w:abstractNum w:abstractNumId="0" w15:restartNumberingAfterBreak="0">
     <w:nsid w:val="00000029"/>
     <w:multiLevelType w:val="hybridMultilevel"/>
@@ -29630,7 +28406,7 @@
 </file>
 
 <file path=word/styles.xml><?xml version="1.0" encoding="utf-8"?>
-<w:styles xmlns:mc="http://schemas.openxmlformats.org/markup-compatibility/2006" xmlns:r="http://schemas.openxmlformats.org/officeDocument/2006/relationships" xmlns:w="http://schemas.openxmlformats.org/wordprocessingml/2006/main" xmlns:w14="http://schemas.microsoft.com/office/word/2010/wordml" xmlns:w15="http://schemas.microsoft.com/office/word/2012/wordml" xmlns:w16cid="http://schemas.microsoft.com/office/word/2016/wordml/cid" xmlns:w16se="http://schemas.microsoft.com/office/word/2015/wordml/symex" mc:Ignorable="w14 w15 w16se w16cid">
+<w:styles xmlns:mc="http://schemas.openxmlformats.org/markup-compatibility/2006" xmlns:r="http://schemas.openxmlformats.org/officeDocument/2006/relationships" xmlns:w="http://schemas.openxmlformats.org/wordprocessingml/2006/main" xmlns:w14="http://schemas.microsoft.com/office/word/2010/wordml" xmlns:w15="http://schemas.microsoft.com/office/word/2012/wordml" mc:Ignorable="w14 w15">
   <w:docDefaults>
     <w:rPrDefault>
       <w:rPr>
@@ -29640,7 +28416,7 @@
     </w:rPrDefault>
     <w:pPrDefault/>
   </w:docDefaults>
-  <w:latentStyles w:defLockedState="0" w:defUIPriority="99" w:defSemiHidden="0" w:defUnhideWhenUsed="0" w:defQFormat="0" w:count="375">
+  <w:latentStyles w:defLockedState="0" w:defUIPriority="99" w:defSemiHidden="0" w:defUnhideWhenUsed="0" w:defQFormat="0" w:count="371">
     <w:lsdException w:name="Normal" w:uiPriority="0" w:qFormat="1"/>
     <w:lsdException w:name="heading 1" w:uiPriority="9" w:qFormat="1"/>
     <w:lsdException w:name="heading 2" w:semiHidden="1" w:uiPriority="9" w:unhideWhenUsed="1" w:qFormat="1"/>
@@ -29746,6 +28522,7 @@
     <w:lsdException w:name="HTML Sample" w:semiHidden="1" w:unhideWhenUsed="1"/>
     <w:lsdException w:name="HTML Typewriter" w:semiHidden="1" w:unhideWhenUsed="1"/>
     <w:lsdException w:name="HTML Variable" w:semiHidden="1" w:unhideWhenUsed="1"/>
+    <w:lsdException w:name="Normal Table" w:semiHidden="1" w:unhideWhenUsed="1"/>
     <w:lsdException w:name="annotation subject" w:semiHidden="1" w:unhideWhenUsed="1"/>
     <w:lsdException w:name="No List" w:semiHidden="1" w:unhideWhenUsed="1"/>
     <w:lsdException w:name="Outline List 1" w:semiHidden="1" w:unhideWhenUsed="1"/>
@@ -29789,8 +28566,10 @@
     <w:lsdException w:name="Table Elegant" w:semiHidden="1" w:unhideWhenUsed="1"/>
     <w:lsdException w:name="Table Professional" w:semiHidden="1" w:unhideWhenUsed="1"/>
     <w:lsdException w:name="Table Subtle 1" w:semiHidden="1" w:unhideWhenUsed="1"/>
+    <w:lsdException w:name="Table Subtle 2" w:semiHidden="1" w:unhideWhenUsed="1"/>
     <w:lsdException w:name="Table Web 1" w:semiHidden="1" w:unhideWhenUsed="1"/>
     <w:lsdException w:name="Table Web 2" w:semiHidden="1" w:unhideWhenUsed="1"/>
+    <w:lsdException w:name="Table Web 3" w:semiHidden="1" w:unhideWhenUsed="1"/>
     <w:lsdException w:name="Balloon Text" w:semiHidden="1" w:unhideWhenUsed="1"/>
     <w:lsdException w:name="Table Grid" w:uiPriority="39"/>
     <w:lsdException w:name="Table Theme" w:semiHidden="1" w:unhideWhenUsed="1"/>
@@ -30009,10 +28788,6 @@
     <w:lsdException w:name="List Table 5 Dark Accent 6" w:uiPriority="50"/>
     <w:lsdException w:name="List Table 6 Colorful Accent 6" w:uiPriority="51"/>
     <w:lsdException w:name="List Table 7 Colorful Accent 6" w:uiPriority="52"/>
-    <w:lsdException w:name="Mention" w:semiHidden="1" w:unhideWhenUsed="1"/>
-    <w:lsdException w:name="Smart Hyperlink" w:semiHidden="1" w:unhideWhenUsed="1"/>
-    <w:lsdException w:name="Hashtag" w:semiHidden="1" w:unhideWhenUsed="1"/>
-    <w:lsdException w:name="Unresolved Mention" w:semiHidden="1" w:unhideWhenUsed="1"/>
   </w:latentStyles>
   <w:style w:type="paragraph" w:default="1" w:styleId="Normal">
     <w:name w:val="Normal"/>
@@ -30780,7 +29555,7 @@
 </file>
 
 <file path=customXml/itemProps1.xml><?xml version="1.0" encoding="utf-8"?>
-<ds:datastoreItem xmlns:ds="http://schemas.openxmlformats.org/officeDocument/2006/customXml" ds:itemID="{5CF19D3F-0572-45FF-80C1-D0C6187F5685}">
+<ds:datastoreItem xmlns:ds="http://schemas.openxmlformats.org/officeDocument/2006/customXml" ds:itemID="{29D6BA22-AFD8-4931-8B4F-4A76559177CF}">
   <ds:schemaRefs>
     <ds:schemaRef ds:uri="http://schemas.openxmlformats.org/officeDocument/2006/bibliography"/>
   </ds:schemaRefs>

</xml_diff>

<commit_message>
Made changes to glossary in SRS
</commit_message>
<xml_diff>
--- a/FYP proposal V1/SRS_LocAdoc.docx
+++ b/FYP proposal V1/SRS_LocAdoc.docx
@@ -141,7 +141,7 @@
           </mc:Choice>
           <mc:Fallback>
             <w:pict>
-              <v:group w14:anchorId="70FB1BBD" id="Group 114" o:spid="_x0000_s1026" style="position:absolute;margin-left:27.55pt;margin-top:36pt;width:17.75pt;height:719.95pt;z-index:251654144;mso-width-percent:29;mso-height-percent:909;mso-position-horizontal-relative:page;mso-position-vertical-relative:page;mso-width-percent:29;mso-height-percent:909" coordsize="2286,91440" o:gfxdata="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">
+              <v:group w14:anchorId="1E637155" id="Group 114" o:spid="_x0000_s1026" style="position:absolute;margin-left:27.55pt;margin-top:36pt;width:17.75pt;height:719.95pt;z-index:251654144;mso-width-percent:29;mso-height-percent:909;mso-position-horizontal-relative:page;mso-position-vertical-relative:page;mso-width-percent:29;mso-height-percent:909" coordsize="2286,91440" o:gfxdata="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">
                 <v:rect id="Rectangle 115" o:spid="_x0000_s1027" style="position:absolute;width:2286;height:87820;visibility:visible;mso-wrap-style:square;v-text-anchor:middle" o:gfxdata="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" filled="f" stroked="f" strokeweight="1pt"/>
                 <v:rect id="Rectangle 116" o:spid="_x0000_s1028" style="position:absolute;top:89154;width:2286;height:2286;visibility:visible;mso-wrap-style:square;v-text-anchor:middle" o:gfxdata="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" filled="f" stroked="f" strokeweight="1pt">
                   <v:path arrowok="t"/>
@@ -1692,7 +1692,7 @@
           <w:szCs w:val="40"/>
         </w:rPr>
       </w:pPr>
-      <w:bookmarkStart w:id="0" w:name="_Toc490767093"/>
+      <w:bookmarkStart w:id="0" w:name="_Toc490770961"/>
       <w:r>
         <w:rPr>
           <w:sz w:val="40"/>
@@ -1740,7 +1740,7 @@
         </w:rPr>
         <w:fldChar w:fldCharType="separate"/>
       </w:r>
-      <w:hyperlink w:anchor="_Toc490767093" w:history="1">
+      <w:hyperlink w:anchor="_Toc490770961" w:history="1">
         <w:r>
           <w:rPr>
             <w:rStyle w:val="Hyperlink"/>
@@ -1767,7 +1767,7 @@
             <w:noProof/>
             <w:webHidden/>
           </w:rPr>
-          <w:instrText xml:space="preserve"> PAGEREF _Toc490767093 \h </w:instrText>
+          <w:instrText xml:space="preserve"> PAGEREF _Toc490770961 \h </w:instrText>
         </w:r>
         <w:r>
           <w:rPr>
@@ -1810,7 +1810,7 @@
           <w:lang w:val="en-SG" w:eastAsia="en-SG"/>
         </w:rPr>
       </w:pPr>
-      <w:hyperlink w:anchor="_Toc490767094" w:history="1">
+      <w:hyperlink w:anchor="_Toc490770962" w:history="1">
         <w:r>
           <w:rPr>
             <w:rStyle w:val="Hyperlink"/>
@@ -1837,7 +1837,7 @@
             <w:noProof/>
             <w:webHidden/>
           </w:rPr>
-          <w:instrText xml:space="preserve"> PAGEREF _Toc490767094 \h </w:instrText>
+          <w:instrText xml:space="preserve"> PAGEREF _Toc490770962 \h </w:instrText>
         </w:r>
         <w:r>
           <w:rPr>
@@ -1880,7 +1880,7 @@
           <w:lang w:val="en-SG" w:eastAsia="en-SG"/>
         </w:rPr>
       </w:pPr>
-      <w:hyperlink w:anchor="_Toc490767095" w:history="1">
+      <w:hyperlink w:anchor="_Toc490770963" w:history="1">
         <w:r>
           <w:rPr>
             <w:rStyle w:val="Hyperlink"/>
@@ -1907,7 +1907,7 @@
             <w:noProof/>
             <w:webHidden/>
           </w:rPr>
-          <w:instrText xml:space="preserve"> PAGEREF _Toc490767095 \h </w:instrText>
+          <w:instrText xml:space="preserve"> PAGEREF _Toc490770963 \h </w:instrText>
         </w:r>
         <w:r>
           <w:rPr>
@@ -1950,7 +1950,7 @@
           <w:lang w:val="en-SG" w:eastAsia="en-SG"/>
         </w:rPr>
       </w:pPr>
-      <w:hyperlink w:anchor="_Toc490767096" w:history="1">
+      <w:hyperlink w:anchor="_Toc490770964" w:history="1">
         <w:r>
           <w:rPr>
             <w:rStyle w:val="Hyperlink"/>
@@ -1977,7 +1977,7 @@
             <w:noProof/>
             <w:webHidden/>
           </w:rPr>
-          <w:instrText xml:space="preserve"> PAGEREF _Toc490767096 \h </w:instrText>
+          <w:instrText xml:space="preserve"> PAGEREF _Toc490770964 \h </w:instrText>
         </w:r>
         <w:r>
           <w:rPr>
@@ -2020,7 +2020,7 @@
           <w:lang w:val="en-SG" w:eastAsia="en-SG"/>
         </w:rPr>
       </w:pPr>
-      <w:hyperlink w:anchor="_Toc490767097" w:history="1">
+      <w:hyperlink w:anchor="_Toc490770965" w:history="1">
         <w:r>
           <w:rPr>
             <w:rStyle w:val="Hyperlink"/>
@@ -2047,7 +2047,7 @@
             <w:noProof/>
             <w:webHidden/>
           </w:rPr>
-          <w:instrText xml:space="preserve"> PAGEREF _Toc490767097 \h </w:instrText>
+          <w:instrText xml:space="preserve"> PAGEREF _Toc490770965 \h </w:instrText>
         </w:r>
         <w:r>
           <w:rPr>
@@ -2090,7 +2090,7 @@
           <w:lang w:val="en-SG" w:eastAsia="en-SG"/>
         </w:rPr>
       </w:pPr>
-      <w:hyperlink w:anchor="_Toc490767098" w:history="1">
+      <w:hyperlink w:anchor="_Toc490770966" w:history="1">
         <w:r>
           <w:rPr>
             <w:rStyle w:val="Hyperlink"/>
@@ -2117,7 +2117,7 @@
             <w:noProof/>
             <w:webHidden/>
           </w:rPr>
-          <w:instrText xml:space="preserve"> PAGEREF _Toc490767098 \h </w:instrText>
+          <w:instrText xml:space="preserve"> PAGEREF _Toc490770966 \h </w:instrText>
         </w:r>
         <w:r>
           <w:rPr>
@@ -2160,7 +2160,7 @@
           <w:lang w:val="en-SG" w:eastAsia="en-SG"/>
         </w:rPr>
       </w:pPr>
-      <w:hyperlink w:anchor="_Toc490767099" w:history="1">
+      <w:hyperlink w:anchor="_Toc490770967" w:history="1">
         <w:r>
           <w:rPr>
             <w:rStyle w:val="Hyperlink"/>
@@ -2187,7 +2187,7 @@
             <w:noProof/>
             <w:webHidden/>
           </w:rPr>
-          <w:instrText xml:space="preserve"> PAGEREF _Toc490767099 \h </w:instrText>
+          <w:instrText xml:space="preserve"> PAGEREF _Toc490770967 \h </w:instrText>
         </w:r>
         <w:r>
           <w:rPr>
@@ -2230,7 +2230,7 @@
           <w:lang w:val="en-SG" w:eastAsia="en-SG"/>
         </w:rPr>
       </w:pPr>
-      <w:hyperlink w:anchor="_Toc490767100" w:history="1">
+      <w:hyperlink w:anchor="_Toc490770968" w:history="1">
         <w:r>
           <w:rPr>
             <w:rStyle w:val="Hyperlink"/>
@@ -2258,7 +2258,7 @@
             <w:noProof/>
             <w:webHidden/>
           </w:rPr>
-          <w:instrText xml:space="preserve"> PAGEREF _Toc490767100 \h </w:instrText>
+          <w:instrText xml:space="preserve"> PAGEREF _Toc490770968 \h </w:instrText>
         </w:r>
         <w:r>
           <w:rPr>
@@ -2301,7 +2301,7 @@
           <w:lang w:val="en-SG" w:eastAsia="en-SG"/>
         </w:rPr>
       </w:pPr>
-      <w:hyperlink w:anchor="_Toc490767101" w:history="1">
+      <w:hyperlink w:anchor="_Toc490770969" w:history="1">
         <w:r>
           <w:rPr>
             <w:rStyle w:val="Hyperlink"/>
@@ -2328,7 +2328,7 @@
             <w:noProof/>
             <w:webHidden/>
           </w:rPr>
-          <w:instrText xml:space="preserve"> PAGEREF _Toc490767101 \h </w:instrText>
+          <w:instrText xml:space="preserve"> PAGEREF _Toc490770969 \h </w:instrText>
         </w:r>
         <w:r>
           <w:rPr>
@@ -2371,7 +2371,7 @@
           <w:lang w:val="en-SG" w:eastAsia="en-SG"/>
         </w:rPr>
       </w:pPr>
-      <w:hyperlink w:anchor="_Toc490767102" w:history="1">
+      <w:hyperlink w:anchor="_Toc490770970" w:history="1">
         <w:r>
           <w:rPr>
             <w:rStyle w:val="Hyperlink"/>
@@ -2399,7 +2399,7 @@
             <w:noProof/>
             <w:webHidden/>
           </w:rPr>
-          <w:instrText xml:space="preserve"> PAGEREF _Toc490767102 \h </w:instrText>
+          <w:instrText xml:space="preserve"> PAGEREF _Toc490770970 \h </w:instrText>
         </w:r>
         <w:r>
           <w:rPr>
@@ -2442,7 +2442,7 @@
           <w:lang w:val="en-SG" w:eastAsia="en-SG"/>
         </w:rPr>
       </w:pPr>
-      <w:hyperlink w:anchor="_Toc490767103" w:history="1">
+      <w:hyperlink w:anchor="_Toc490770971" w:history="1">
         <w:r>
           <w:rPr>
             <w:rStyle w:val="Hyperlink"/>
@@ -2470,7 +2470,7 @@
             <w:noProof/>
             <w:webHidden/>
           </w:rPr>
-          <w:instrText xml:space="preserve"> PAGEREF _Toc490767103 \h </w:instrText>
+          <w:instrText xml:space="preserve"> PAGEREF _Toc490770971 \h </w:instrText>
         </w:r>
         <w:r>
           <w:rPr>
@@ -2513,7 +2513,7 @@
           <w:lang w:val="en-SG" w:eastAsia="en-SG"/>
         </w:rPr>
       </w:pPr>
-      <w:hyperlink w:anchor="_Toc490767104" w:history="1">
+      <w:hyperlink w:anchor="_Toc490770972" w:history="1">
         <w:r>
           <w:rPr>
             <w:rStyle w:val="Hyperlink"/>
@@ -2541,7 +2541,7 @@
             <w:noProof/>
             <w:webHidden/>
           </w:rPr>
-          <w:instrText xml:space="preserve"> PAGEREF _Toc490767104 \h </w:instrText>
+          <w:instrText xml:space="preserve"> PAGEREF _Toc490770972 \h </w:instrText>
         </w:r>
         <w:r>
           <w:rPr>
@@ -2584,7 +2584,7 @@
           <w:lang w:val="en-SG" w:eastAsia="en-SG"/>
         </w:rPr>
       </w:pPr>
-      <w:hyperlink w:anchor="_Toc490767105" w:history="1">
+      <w:hyperlink w:anchor="_Toc490770973" w:history="1">
         <w:r>
           <w:rPr>
             <w:rStyle w:val="Hyperlink"/>
@@ -2612,7 +2612,7 @@
             <w:noProof/>
             <w:webHidden/>
           </w:rPr>
-          <w:instrText xml:space="preserve"> PAGEREF _Toc490767105 \h </w:instrText>
+          <w:instrText xml:space="preserve"> PAGEREF _Toc490770973 \h </w:instrText>
         </w:r>
         <w:r>
           <w:rPr>
@@ -2655,7 +2655,7 @@
           <w:lang w:val="en-SG" w:eastAsia="en-SG"/>
         </w:rPr>
       </w:pPr>
-      <w:hyperlink w:anchor="_Toc490767106" w:history="1">
+      <w:hyperlink w:anchor="_Toc490770974" w:history="1">
         <w:r>
           <w:rPr>
             <w:rStyle w:val="Hyperlink"/>
@@ -2683,7 +2683,7 @@
             <w:noProof/>
             <w:webHidden/>
           </w:rPr>
-          <w:instrText xml:space="preserve"> PAGEREF _Toc490767106 \h </w:instrText>
+          <w:instrText xml:space="preserve"> PAGEREF _Toc490770974 \h </w:instrText>
         </w:r>
         <w:r>
           <w:rPr>
@@ -2726,7 +2726,7 @@
           <w:lang w:val="en-SG" w:eastAsia="en-SG"/>
         </w:rPr>
       </w:pPr>
-      <w:hyperlink w:anchor="_Toc490767107" w:history="1">
+      <w:hyperlink w:anchor="_Toc490770975" w:history="1">
         <w:r>
           <w:rPr>
             <w:rStyle w:val="Hyperlink"/>
@@ -2754,7 +2754,7 @@
             <w:noProof/>
             <w:webHidden/>
           </w:rPr>
-          <w:instrText xml:space="preserve"> PAGEREF _Toc490767107 \h </w:instrText>
+          <w:instrText xml:space="preserve"> PAGEREF _Toc490770975 \h </w:instrText>
         </w:r>
         <w:r>
           <w:rPr>
@@ -2797,7 +2797,7 @@
           <w:lang w:val="en-SG" w:eastAsia="en-SG"/>
         </w:rPr>
       </w:pPr>
-      <w:hyperlink w:anchor="_Toc490767108" w:history="1">
+      <w:hyperlink w:anchor="_Toc490770976" w:history="1">
         <w:r>
           <w:rPr>
             <w:rStyle w:val="Hyperlink"/>
@@ -2825,7 +2825,7 @@
             <w:noProof/>
             <w:webHidden/>
           </w:rPr>
-          <w:instrText xml:space="preserve"> PAGEREF _Toc490767108 \h </w:instrText>
+          <w:instrText xml:space="preserve"> PAGEREF _Toc490770976 \h </w:instrText>
         </w:r>
         <w:r>
           <w:rPr>
@@ -2868,7 +2868,7 @@
           <w:lang w:val="en-SG" w:eastAsia="en-SG"/>
         </w:rPr>
       </w:pPr>
-      <w:hyperlink w:anchor="_Toc490767109" w:history="1">
+      <w:hyperlink w:anchor="_Toc490770977" w:history="1">
         <w:r>
           <w:rPr>
             <w:rStyle w:val="Hyperlink"/>
@@ -2896,7 +2896,7 @@
             <w:noProof/>
             <w:webHidden/>
           </w:rPr>
-          <w:instrText xml:space="preserve"> PAGEREF _Toc490767109 \h </w:instrText>
+          <w:instrText xml:space="preserve"> PAGEREF _Toc490770977 \h </w:instrText>
         </w:r>
         <w:r>
           <w:rPr>
@@ -2939,7 +2939,7 @@
           <w:lang w:val="en-SG" w:eastAsia="en-SG"/>
         </w:rPr>
       </w:pPr>
-      <w:hyperlink w:anchor="_Toc490767110" w:history="1">
+      <w:hyperlink w:anchor="_Toc490770978" w:history="1">
         <w:r>
           <w:rPr>
             <w:rStyle w:val="Hyperlink"/>
@@ -2967,7 +2967,7 @@
             <w:noProof/>
             <w:webHidden/>
           </w:rPr>
-          <w:instrText xml:space="preserve"> PAGEREF _Toc490767110 \h </w:instrText>
+          <w:instrText xml:space="preserve"> PAGEREF _Toc490770978 \h </w:instrText>
         </w:r>
         <w:r>
           <w:rPr>
@@ -3010,7 +3010,7 @@
           <w:lang w:val="en-SG" w:eastAsia="en-SG"/>
         </w:rPr>
       </w:pPr>
-      <w:hyperlink w:anchor="_Toc490767111" w:history="1">
+      <w:hyperlink w:anchor="_Toc490770979" w:history="1">
         <w:r>
           <w:rPr>
             <w:rStyle w:val="Hyperlink"/>
@@ -3038,7 +3038,7 @@
             <w:noProof/>
             <w:webHidden/>
           </w:rPr>
-          <w:instrText xml:space="preserve"> PAGEREF _Toc490767111 \h </w:instrText>
+          <w:instrText xml:space="preserve"> PAGEREF _Toc490770979 \h </w:instrText>
         </w:r>
         <w:r>
           <w:rPr>
@@ -3081,7 +3081,7 @@
           <w:lang w:val="en-SG" w:eastAsia="en-SG"/>
         </w:rPr>
       </w:pPr>
-      <w:hyperlink w:anchor="_Toc490767112" w:history="1">
+      <w:hyperlink w:anchor="_Toc490770980" w:history="1">
         <w:r>
           <w:rPr>
             <w:rStyle w:val="Hyperlink"/>
@@ -3109,7 +3109,7 @@
             <w:noProof/>
             <w:webHidden/>
           </w:rPr>
-          <w:instrText xml:space="preserve"> PAGEREF _Toc490767112 \h </w:instrText>
+          <w:instrText xml:space="preserve"> PAGEREF _Toc490770980 \h </w:instrText>
         </w:r>
         <w:r>
           <w:rPr>
@@ -3152,7 +3152,7 @@
           <w:lang w:val="en-SG" w:eastAsia="en-SG"/>
         </w:rPr>
       </w:pPr>
-      <w:hyperlink w:anchor="_Toc490767113" w:history="1">
+      <w:hyperlink w:anchor="_Toc490770981" w:history="1">
         <w:r>
           <w:rPr>
             <w:rStyle w:val="Hyperlink"/>
@@ -3180,7 +3180,7 @@
             <w:noProof/>
             <w:webHidden/>
           </w:rPr>
-          <w:instrText xml:space="preserve"> PAGEREF _Toc490767113 \h </w:instrText>
+          <w:instrText xml:space="preserve"> PAGEREF _Toc490770981 \h </w:instrText>
         </w:r>
         <w:r>
           <w:rPr>
@@ -3223,7 +3223,7 @@
           <w:lang w:val="en-SG" w:eastAsia="en-SG"/>
         </w:rPr>
       </w:pPr>
-      <w:hyperlink w:anchor="_Toc490767114" w:history="1">
+      <w:hyperlink w:anchor="_Toc490770982" w:history="1">
         <w:r>
           <w:rPr>
             <w:rStyle w:val="Hyperlink"/>
@@ -3251,7 +3251,7 @@
             <w:noProof/>
             <w:webHidden/>
           </w:rPr>
-          <w:instrText xml:space="preserve"> PAGEREF _Toc490767114 \h </w:instrText>
+          <w:instrText xml:space="preserve"> PAGEREF _Toc490770982 \h </w:instrText>
         </w:r>
         <w:r>
           <w:rPr>
@@ -3294,7 +3294,7 @@
           <w:lang w:val="en-SG" w:eastAsia="en-SG"/>
         </w:rPr>
       </w:pPr>
-      <w:hyperlink w:anchor="_Toc490767115" w:history="1">
+      <w:hyperlink w:anchor="_Toc490770983" w:history="1">
         <w:r>
           <w:rPr>
             <w:rStyle w:val="Hyperlink"/>
@@ -3322,7 +3322,7 @@
             <w:noProof/>
             <w:webHidden/>
           </w:rPr>
-          <w:instrText xml:space="preserve"> PAGEREF _Toc490767115 \h </w:instrText>
+          <w:instrText xml:space="preserve"> PAGEREF _Toc490770983 \h </w:instrText>
         </w:r>
         <w:r>
           <w:rPr>
@@ -3365,7 +3365,7 @@
           <w:lang w:val="en-SG" w:eastAsia="en-SG"/>
         </w:rPr>
       </w:pPr>
-      <w:hyperlink w:anchor="_Toc490767116" w:history="1">
+      <w:hyperlink w:anchor="_Toc490770984" w:history="1">
         <w:r>
           <w:rPr>
             <w:rStyle w:val="Hyperlink"/>
@@ -3393,7 +3393,7 @@
             <w:noProof/>
             <w:webHidden/>
           </w:rPr>
-          <w:instrText xml:space="preserve"> PAGEREF _Toc490767116 \h </w:instrText>
+          <w:instrText xml:space="preserve"> PAGEREF _Toc490770984 \h </w:instrText>
         </w:r>
         <w:r>
           <w:rPr>
@@ -3436,7 +3436,7 @@
           <w:lang w:val="en-SG" w:eastAsia="en-SG"/>
         </w:rPr>
       </w:pPr>
-      <w:hyperlink w:anchor="_Toc490767117" w:history="1">
+      <w:hyperlink w:anchor="_Toc490770985" w:history="1">
         <w:r>
           <w:rPr>
             <w:rStyle w:val="Hyperlink"/>
@@ -3464,7 +3464,7 @@
             <w:noProof/>
             <w:webHidden/>
           </w:rPr>
-          <w:instrText xml:space="preserve"> PAGEREF _Toc490767117 \h </w:instrText>
+          <w:instrText xml:space="preserve"> PAGEREF _Toc490770985 \h </w:instrText>
         </w:r>
         <w:r>
           <w:rPr>
@@ -3507,7 +3507,7 @@
           <w:lang w:val="en-SG" w:eastAsia="en-SG"/>
         </w:rPr>
       </w:pPr>
-      <w:hyperlink w:anchor="_Toc490767118" w:history="1">
+      <w:hyperlink w:anchor="_Toc490770986" w:history="1">
         <w:r>
           <w:rPr>
             <w:rStyle w:val="Hyperlink"/>
@@ -3535,7 +3535,7 @@
             <w:noProof/>
             <w:webHidden/>
           </w:rPr>
-          <w:instrText xml:space="preserve"> PAGEREF _Toc490767118 \h </w:instrText>
+          <w:instrText xml:space="preserve"> PAGEREF _Toc490770986 \h </w:instrText>
         </w:r>
         <w:r>
           <w:rPr>
@@ -3578,7 +3578,7 @@
           <w:lang w:val="en-SG" w:eastAsia="en-SG"/>
         </w:rPr>
       </w:pPr>
-      <w:hyperlink w:anchor="_Toc490767119" w:history="1">
+      <w:hyperlink w:anchor="_Toc490770987" w:history="1">
         <w:r>
           <w:rPr>
             <w:rStyle w:val="Hyperlink"/>
@@ -3606,7 +3606,7 @@
             <w:noProof/>
             <w:webHidden/>
           </w:rPr>
-          <w:instrText xml:space="preserve"> PAGEREF _Toc490767119 \h </w:instrText>
+          <w:instrText xml:space="preserve"> PAGEREF _Toc490770987 \h </w:instrText>
         </w:r>
         <w:r>
           <w:rPr>
@@ -3649,7 +3649,7 @@
           <w:lang w:val="en-SG" w:eastAsia="en-SG"/>
         </w:rPr>
       </w:pPr>
-      <w:hyperlink w:anchor="_Toc490767120" w:history="1">
+      <w:hyperlink w:anchor="_Toc490770988" w:history="1">
         <w:r>
           <w:rPr>
             <w:rStyle w:val="Hyperlink"/>
@@ -3677,7 +3677,7 @@
             <w:noProof/>
             <w:webHidden/>
           </w:rPr>
-          <w:instrText xml:space="preserve"> PAGEREF _Toc490767120 \h </w:instrText>
+          <w:instrText xml:space="preserve"> PAGEREF _Toc490770988 \h </w:instrText>
         </w:r>
         <w:r>
           <w:rPr>
@@ -3720,7 +3720,7 @@
           <w:lang w:val="en-SG" w:eastAsia="en-SG"/>
         </w:rPr>
       </w:pPr>
-      <w:hyperlink w:anchor="_Toc490767121" w:history="1">
+      <w:hyperlink w:anchor="_Toc490770989" w:history="1">
         <w:r>
           <w:rPr>
             <w:rStyle w:val="Hyperlink"/>
@@ -3757,7 +3757,7 @@
             <w:noProof/>
             <w:webHidden/>
           </w:rPr>
-          <w:instrText xml:space="preserve"> PAGEREF _Toc490767121 \h </w:instrText>
+          <w:instrText xml:space="preserve"> PAGEREF _Toc490770989 \h </w:instrText>
         </w:r>
         <w:r>
           <w:rPr>
@@ -3800,7 +3800,7 @@
           <w:lang w:val="en-SG" w:eastAsia="en-SG"/>
         </w:rPr>
       </w:pPr>
-      <w:hyperlink w:anchor="_Toc490767122" w:history="1">
+      <w:hyperlink w:anchor="_Toc490770990" w:history="1">
         <w:r>
           <w:rPr>
             <w:rStyle w:val="Hyperlink"/>
@@ -3828,7 +3828,7 @@
             <w:noProof/>
             <w:webHidden/>
           </w:rPr>
-          <w:instrText xml:space="preserve"> PAGEREF _Toc490767122 \h </w:instrText>
+          <w:instrText xml:space="preserve"> PAGEREF _Toc490770990 \h </w:instrText>
         </w:r>
         <w:r>
           <w:rPr>
@@ -3871,7 +3871,7 @@
           <w:lang w:val="en-SG" w:eastAsia="en-SG"/>
         </w:rPr>
       </w:pPr>
-      <w:hyperlink w:anchor="_Toc490767123" w:history="1">
+      <w:hyperlink w:anchor="_Toc490770991" w:history="1">
         <w:r>
           <w:rPr>
             <w:rStyle w:val="Hyperlink"/>
@@ -3925,7 +3925,7 @@
             <w:noProof/>
             <w:webHidden/>
           </w:rPr>
-          <w:instrText xml:space="preserve"> PAGEREF _Toc490767123 \h </w:instrText>
+          <w:instrText xml:space="preserve"> PAGEREF _Toc490770991 \h </w:instrText>
         </w:r>
         <w:r>
           <w:rPr>
@@ -3968,7 +3968,7 @@
           <w:lang w:val="en-SG" w:eastAsia="en-SG"/>
         </w:rPr>
       </w:pPr>
-      <w:hyperlink w:anchor="_Toc490767124" w:history="1">
+      <w:hyperlink w:anchor="_Toc490770992" w:history="1">
         <w:r>
           <w:rPr>
             <w:rStyle w:val="Hyperlink"/>
@@ -3995,7 +3995,7 @@
             <w:noProof/>
             <w:webHidden/>
           </w:rPr>
-          <w:instrText xml:space="preserve"> PAGEREF _Toc490767124 \h </w:instrText>
+          <w:instrText xml:space="preserve"> PAGEREF _Toc490770992 \h </w:instrText>
         </w:r>
         <w:r>
           <w:rPr>
@@ -4038,7 +4038,7 @@
           <w:lang w:val="en-SG" w:eastAsia="en-SG"/>
         </w:rPr>
       </w:pPr>
-      <w:hyperlink w:anchor="_Toc490767125" w:history="1">
+      <w:hyperlink w:anchor="_Toc490770993" w:history="1">
         <w:r>
           <w:rPr>
             <w:rStyle w:val="Hyperlink"/>
@@ -4065,7 +4065,7 @@
             <w:noProof/>
             <w:webHidden/>
           </w:rPr>
-          <w:instrText xml:space="preserve"> PAGEREF _Toc490767125 \h </w:instrText>
+          <w:instrText xml:space="preserve"> PAGEREF _Toc490770993 \h </w:instrText>
         </w:r>
         <w:r>
           <w:rPr>
@@ -4108,7 +4108,7 @@
           <w:lang w:val="en-SG" w:eastAsia="en-SG"/>
         </w:rPr>
       </w:pPr>
-      <w:hyperlink w:anchor="_Toc490767126" w:history="1">
+      <w:hyperlink w:anchor="_Toc490770994" w:history="1">
         <w:r>
           <w:rPr>
             <w:rStyle w:val="Hyperlink"/>
@@ -4135,7 +4135,7 @@
             <w:noProof/>
             <w:webHidden/>
           </w:rPr>
-          <w:instrText xml:space="preserve"> PAGEREF _Toc490767126 \h </w:instrText>
+          <w:instrText xml:space="preserve"> PAGEREF _Toc490770994 \h </w:instrText>
         </w:r>
         <w:r>
           <w:rPr>
@@ -4178,7 +4178,7 @@
           <w:lang w:val="en-SG" w:eastAsia="en-SG"/>
         </w:rPr>
       </w:pPr>
-      <w:hyperlink w:anchor="_Toc490767127" w:history="1">
+      <w:hyperlink w:anchor="_Toc490770995" w:history="1">
         <w:r>
           <w:rPr>
             <w:rStyle w:val="Hyperlink"/>
@@ -4205,7 +4205,7 @@
             <w:noProof/>
             <w:webHidden/>
           </w:rPr>
-          <w:instrText xml:space="preserve"> PAGEREF _Toc490767127 \h </w:instrText>
+          <w:instrText xml:space="preserve"> PAGEREF _Toc490770995 \h </w:instrText>
         </w:r>
         <w:r>
           <w:rPr>
@@ -4248,7 +4248,7 @@
           <w:lang w:val="en-SG" w:eastAsia="en-SG"/>
         </w:rPr>
       </w:pPr>
-      <w:hyperlink w:anchor="_Toc490767128" w:history="1">
+      <w:hyperlink w:anchor="_Toc490770996" w:history="1">
         <w:r>
           <w:rPr>
             <w:rStyle w:val="Hyperlink"/>
@@ -4275,7 +4275,7 @@
             <w:noProof/>
             <w:webHidden/>
           </w:rPr>
-          <w:instrText xml:space="preserve"> PAGEREF _Toc490767128 \h </w:instrText>
+          <w:instrText xml:space="preserve"> PAGEREF _Toc490770996 \h </w:instrText>
         </w:r>
         <w:r>
           <w:rPr>
@@ -4318,7 +4318,7 @@
           <w:lang w:val="en-SG" w:eastAsia="en-SG"/>
         </w:rPr>
       </w:pPr>
-      <w:hyperlink w:anchor="_Toc490767129" w:history="1">
+      <w:hyperlink w:anchor="_Toc490770997" w:history="1">
         <w:r>
           <w:rPr>
             <w:rStyle w:val="Hyperlink"/>
@@ -4345,7 +4345,7 @@
             <w:noProof/>
             <w:webHidden/>
           </w:rPr>
-          <w:instrText xml:space="preserve"> PAGEREF _Toc490767129 \h </w:instrText>
+          <w:instrText xml:space="preserve"> PAGEREF _Toc490770997 \h </w:instrText>
         </w:r>
         <w:r>
           <w:rPr>
@@ -4388,7 +4388,7 @@
           <w:lang w:val="en-SG" w:eastAsia="en-SG"/>
         </w:rPr>
       </w:pPr>
-      <w:hyperlink w:anchor="_Toc490767130" w:history="1">
+      <w:hyperlink w:anchor="_Toc490770998" w:history="1">
         <w:r>
           <w:rPr>
             <w:rStyle w:val="Hyperlink"/>
@@ -4415,7 +4415,7 @@
             <w:noProof/>
             <w:webHidden/>
           </w:rPr>
-          <w:instrText xml:space="preserve"> PAGEREF _Toc490767130 \h </w:instrText>
+          <w:instrText xml:space="preserve"> PAGEREF _Toc490770998 \h </w:instrText>
         </w:r>
         <w:r>
           <w:rPr>
@@ -4458,7 +4458,7 @@
           <w:lang w:val="en-SG" w:eastAsia="en-SG"/>
         </w:rPr>
       </w:pPr>
-      <w:hyperlink w:anchor="_Toc490767131" w:history="1">
+      <w:hyperlink w:anchor="_Toc490770999" w:history="1">
         <w:r>
           <w:rPr>
             <w:rStyle w:val="Hyperlink"/>
@@ -4485,7 +4485,7 @@
             <w:noProof/>
             <w:webHidden/>
           </w:rPr>
-          <w:instrText xml:space="preserve"> PAGEREF _Toc490767131 \h </w:instrText>
+          <w:instrText xml:space="preserve"> PAGEREF _Toc490770999 \h </w:instrText>
         </w:r>
         <w:r>
           <w:rPr>
@@ -4528,7 +4528,7 @@
           <w:lang w:val="en-SG" w:eastAsia="en-SG"/>
         </w:rPr>
       </w:pPr>
-      <w:hyperlink w:anchor="_Toc490767132" w:history="1">
+      <w:hyperlink w:anchor="_Toc490771000" w:history="1">
         <w:r>
           <w:rPr>
             <w:rStyle w:val="Hyperlink"/>
@@ -4555,7 +4555,7 @@
             <w:noProof/>
             <w:webHidden/>
           </w:rPr>
-          <w:instrText xml:space="preserve"> PAGEREF _Toc490767132 \h </w:instrText>
+          <w:instrText xml:space="preserve"> PAGEREF _Toc490771000 \h </w:instrText>
         </w:r>
         <w:r>
           <w:rPr>
@@ -4598,7 +4598,7 @@
           <w:lang w:val="en-SG" w:eastAsia="en-SG"/>
         </w:rPr>
       </w:pPr>
-      <w:hyperlink w:anchor="_Toc490767133" w:history="1">
+      <w:hyperlink w:anchor="_Toc490771001" w:history="1">
         <w:r>
           <w:rPr>
             <w:rStyle w:val="Hyperlink"/>
@@ -4625,7 +4625,7 @@
             <w:noProof/>
             <w:webHidden/>
           </w:rPr>
-          <w:instrText xml:space="preserve"> PAGEREF _Toc490767133 \h </w:instrText>
+          <w:instrText xml:space="preserve"> PAGEREF _Toc490771001 \h </w:instrText>
         </w:r>
         <w:r>
           <w:rPr>
@@ -4668,7 +4668,7 @@
           <w:lang w:val="en-SG" w:eastAsia="en-SG"/>
         </w:rPr>
       </w:pPr>
-      <w:hyperlink w:anchor="_Toc490767134" w:history="1">
+      <w:hyperlink w:anchor="_Toc490771002" w:history="1">
         <w:r>
           <w:rPr>
             <w:rStyle w:val="Hyperlink"/>
@@ -4695,7 +4695,7 @@
             <w:noProof/>
             <w:webHidden/>
           </w:rPr>
-          <w:instrText xml:space="preserve"> PAGEREF _Toc490767134 \h </w:instrText>
+          <w:instrText xml:space="preserve"> PAGEREF _Toc490771002 \h </w:instrText>
         </w:r>
         <w:r>
           <w:rPr>
@@ -4738,7 +4738,7 @@
           <w:lang w:val="en-SG" w:eastAsia="en-SG"/>
         </w:rPr>
       </w:pPr>
-      <w:hyperlink w:anchor="_Toc490767135" w:history="1">
+      <w:hyperlink w:anchor="_Toc490771003" w:history="1">
         <w:r>
           <w:rPr>
             <w:rStyle w:val="Hyperlink"/>
@@ -4765,7 +4765,7 @@
             <w:noProof/>
             <w:webHidden/>
           </w:rPr>
-          <w:instrText xml:space="preserve"> PAGEREF _Toc490767135 \h </w:instrText>
+          <w:instrText xml:space="preserve"> PAGEREF _Toc490771003 \h </w:instrText>
         </w:r>
         <w:r>
           <w:rPr>
@@ -4808,7 +4808,7 @@
           <w:lang w:val="en-SG" w:eastAsia="en-SG"/>
         </w:rPr>
       </w:pPr>
-      <w:hyperlink w:anchor="_Toc490767136" w:history="1">
+      <w:hyperlink w:anchor="_Toc490771004" w:history="1">
         <w:r>
           <w:rPr>
             <w:rStyle w:val="Hyperlink"/>
@@ -4835,7 +4835,7 @@
             <w:noProof/>
             <w:webHidden/>
           </w:rPr>
-          <w:instrText xml:space="preserve"> PAGEREF _Toc490767136 \h </w:instrText>
+          <w:instrText xml:space="preserve"> PAGEREF _Toc490771004 \h </w:instrText>
         </w:r>
         <w:r>
           <w:rPr>
@@ -4878,7 +4878,7 @@
           <w:lang w:val="en-SG" w:eastAsia="en-SG"/>
         </w:rPr>
       </w:pPr>
-      <w:hyperlink w:anchor="_Toc490767137" w:history="1">
+      <w:hyperlink w:anchor="_Toc490771005" w:history="1">
         <w:r>
           <w:rPr>
             <w:rStyle w:val="Hyperlink"/>
@@ -4905,7 +4905,7 @@
             <w:noProof/>
             <w:webHidden/>
           </w:rPr>
-          <w:instrText xml:space="preserve"> PAGEREF _Toc490767137 \h </w:instrText>
+          <w:instrText xml:space="preserve"> PAGEREF _Toc490771005 \h </w:instrText>
         </w:r>
         <w:r>
           <w:rPr>
@@ -4948,7 +4948,7 @@
           <w:lang w:val="en-SG" w:eastAsia="en-SG"/>
         </w:rPr>
       </w:pPr>
-      <w:hyperlink w:anchor="_Toc490767138" w:history="1">
+      <w:hyperlink w:anchor="_Toc490771006" w:history="1">
         <w:r>
           <w:rPr>
             <w:rStyle w:val="Hyperlink"/>
@@ -4975,7 +4975,7 @@
             <w:noProof/>
             <w:webHidden/>
           </w:rPr>
-          <w:instrText xml:space="preserve"> PAGEREF _Toc490767138 \h </w:instrText>
+          <w:instrText xml:space="preserve"> PAGEREF _Toc490771006 \h </w:instrText>
         </w:r>
         <w:r>
           <w:rPr>
@@ -5018,7 +5018,7 @@
           <w:lang w:val="en-SG" w:eastAsia="en-SG"/>
         </w:rPr>
       </w:pPr>
-      <w:hyperlink w:anchor="_Toc490767139" w:history="1">
+      <w:hyperlink w:anchor="_Toc490771007" w:history="1">
         <w:r>
           <w:rPr>
             <w:rStyle w:val="Hyperlink"/>
@@ -5045,7 +5045,7 @@
             <w:noProof/>
             <w:webHidden/>
           </w:rPr>
-          <w:instrText xml:space="preserve"> PAGEREF _Toc490767139 \h </w:instrText>
+          <w:instrText xml:space="preserve"> PAGEREF _Toc490771007 \h </w:instrText>
         </w:r>
         <w:r>
           <w:rPr>
@@ -5088,7 +5088,7 @@
           <w:lang w:val="en-SG" w:eastAsia="en-SG"/>
         </w:rPr>
       </w:pPr>
-      <w:hyperlink w:anchor="_Toc490767140" w:history="1">
+      <w:hyperlink w:anchor="_Toc490771008" w:history="1">
         <w:r>
           <w:rPr>
             <w:rStyle w:val="Hyperlink"/>
@@ -5115,7 +5115,7 @@
             <w:noProof/>
             <w:webHidden/>
           </w:rPr>
-          <w:instrText xml:space="preserve"> PAGEREF _Toc490767140 \h </w:instrText>
+          <w:instrText xml:space="preserve"> PAGEREF _Toc490771008 \h </w:instrText>
         </w:r>
         <w:r>
           <w:rPr>
@@ -5158,7 +5158,7 @@
           <w:lang w:val="en-SG" w:eastAsia="en-SG"/>
         </w:rPr>
       </w:pPr>
-      <w:hyperlink w:anchor="_Toc490767141" w:history="1">
+      <w:hyperlink w:anchor="_Toc490771009" w:history="1">
         <w:r>
           <w:rPr>
             <w:rStyle w:val="Hyperlink"/>
@@ -5185,7 +5185,7 @@
             <w:noProof/>
             <w:webHidden/>
           </w:rPr>
-          <w:instrText xml:space="preserve"> PAGEREF _Toc490767141 \h </w:instrText>
+          <w:instrText xml:space="preserve"> PAGEREF _Toc490771009 \h </w:instrText>
         </w:r>
         <w:r>
           <w:rPr>
@@ -5228,7 +5228,7 @@
           <w:lang w:val="en-SG" w:eastAsia="en-SG"/>
         </w:rPr>
       </w:pPr>
-      <w:hyperlink w:anchor="_Toc490767142" w:history="1">
+      <w:hyperlink w:anchor="_Toc490771010" w:history="1">
         <w:r>
           <w:rPr>
             <w:rStyle w:val="Hyperlink"/>
@@ -5255,7 +5255,7 @@
             <w:noProof/>
             <w:webHidden/>
           </w:rPr>
-          <w:instrText xml:space="preserve"> PAGEREF _Toc490767142 \h </w:instrText>
+          <w:instrText xml:space="preserve"> PAGEREF _Toc490771010 \h </w:instrText>
         </w:r>
         <w:r>
           <w:rPr>
@@ -5298,7 +5298,7 @@
           <w:lang w:val="en-SG" w:eastAsia="en-SG"/>
         </w:rPr>
       </w:pPr>
-      <w:hyperlink w:anchor="_Toc490767143" w:history="1">
+      <w:hyperlink w:anchor="_Toc490771011" w:history="1">
         <w:r>
           <w:rPr>
             <w:rStyle w:val="Hyperlink"/>
@@ -5325,7 +5325,7 @@
             <w:noProof/>
             <w:webHidden/>
           </w:rPr>
-          <w:instrText xml:space="preserve"> PAGEREF _Toc490767143 \h </w:instrText>
+          <w:instrText xml:space="preserve"> PAGEREF _Toc490771011 \h </w:instrText>
         </w:r>
         <w:r>
           <w:rPr>
@@ -5368,7 +5368,7 @@
           <w:lang w:val="en-SG" w:eastAsia="en-SG"/>
         </w:rPr>
       </w:pPr>
-      <w:hyperlink w:anchor="_Toc490767144" w:history="1">
+      <w:hyperlink w:anchor="_Toc490771012" w:history="1">
         <w:r>
           <w:rPr>
             <w:rStyle w:val="Hyperlink"/>
@@ -5396,7 +5396,7 @@
             <w:noProof/>
             <w:webHidden/>
           </w:rPr>
-          <w:instrText xml:space="preserve"> PAGEREF _Toc490767144 \h </w:instrText>
+          <w:instrText xml:space="preserve"> PAGEREF _Toc490771012 \h </w:instrText>
         </w:r>
         <w:r>
           <w:rPr>
@@ -5439,7 +5439,7 @@
           <w:lang w:val="en-SG" w:eastAsia="en-SG"/>
         </w:rPr>
       </w:pPr>
-      <w:hyperlink w:anchor="_Toc490767145" w:history="1">
+      <w:hyperlink w:anchor="_Toc490771013" w:history="1">
         <w:r>
           <w:rPr>
             <w:rStyle w:val="Hyperlink"/>
@@ -5467,7 +5467,7 @@
             <w:noProof/>
             <w:webHidden/>
           </w:rPr>
-          <w:instrText xml:space="preserve"> PAGEREF _Toc490767145 \h </w:instrText>
+          <w:instrText xml:space="preserve"> PAGEREF _Toc490771013 \h </w:instrText>
         </w:r>
         <w:r>
           <w:rPr>
@@ -5510,7 +5510,7 @@
           <w:lang w:val="en-SG" w:eastAsia="en-SG"/>
         </w:rPr>
       </w:pPr>
-      <w:hyperlink w:anchor="_Toc490767146" w:history="1">
+      <w:hyperlink w:anchor="_Toc490771014" w:history="1">
         <w:r>
           <w:rPr>
             <w:rStyle w:val="Hyperlink"/>
@@ -5538,7 +5538,7 @@
             <w:noProof/>
             <w:webHidden/>
           </w:rPr>
-          <w:instrText xml:space="preserve"> PAGEREF _Toc490767146 \h </w:instrText>
+          <w:instrText xml:space="preserve"> PAGEREF _Toc490771014 \h </w:instrText>
         </w:r>
         <w:r>
           <w:rPr>
@@ -5581,7 +5581,7 @@
           <w:lang w:val="en-SG" w:eastAsia="en-SG"/>
         </w:rPr>
       </w:pPr>
-      <w:hyperlink w:anchor="_Toc490767147" w:history="1">
+      <w:hyperlink w:anchor="_Toc490771015" w:history="1">
         <w:r>
           <w:rPr>
             <w:rStyle w:val="Hyperlink"/>
@@ -5609,7 +5609,7 @@
             <w:noProof/>
             <w:webHidden/>
           </w:rPr>
-          <w:instrText xml:space="preserve"> PAGEREF _Toc490767147 \h </w:instrText>
+          <w:instrText xml:space="preserve"> PAGEREF _Toc490771015 \h </w:instrText>
         </w:r>
         <w:r>
           <w:rPr>
@@ -5652,7 +5652,7 @@
           <w:lang w:val="en-SG" w:eastAsia="en-SG"/>
         </w:rPr>
       </w:pPr>
-      <w:hyperlink w:anchor="_Toc490767148" w:history="1">
+      <w:hyperlink w:anchor="_Toc490771016" w:history="1">
         <w:r>
           <w:rPr>
             <w:rStyle w:val="Hyperlink"/>
@@ -5680,7 +5680,7 @@
             <w:noProof/>
             <w:webHidden/>
           </w:rPr>
-          <w:instrText xml:space="preserve"> PAGEREF _Toc490767148 \h </w:instrText>
+          <w:instrText xml:space="preserve"> PAGEREF _Toc490771016 \h </w:instrText>
         </w:r>
         <w:r>
           <w:rPr>
@@ -5723,7 +5723,7 @@
           <w:lang w:val="en-SG" w:eastAsia="en-SG"/>
         </w:rPr>
       </w:pPr>
-      <w:hyperlink w:anchor="_Toc490767149" w:history="1">
+      <w:hyperlink w:anchor="_Toc490771017" w:history="1">
         <w:r>
           <w:rPr>
             <w:rStyle w:val="Hyperlink"/>
@@ -5751,7 +5751,7 @@
             <w:noProof/>
             <w:webHidden/>
           </w:rPr>
-          <w:instrText xml:space="preserve"> PAGEREF _Toc490767149 \h </w:instrText>
+          <w:instrText xml:space="preserve"> PAGEREF _Toc490771017 \h </w:instrText>
         </w:r>
         <w:r>
           <w:rPr>
@@ -5794,7 +5794,7 @@
           <w:lang w:val="en-SG" w:eastAsia="en-SG"/>
         </w:rPr>
       </w:pPr>
-      <w:hyperlink w:anchor="_Toc490767150" w:history="1">
+      <w:hyperlink w:anchor="_Toc490771018" w:history="1">
         <w:r>
           <w:rPr>
             <w:rStyle w:val="Hyperlink"/>
@@ -5822,7 +5822,7 @@
             <w:noProof/>
             <w:webHidden/>
           </w:rPr>
-          <w:instrText xml:space="preserve"> PAGEREF _Toc490767150 \h </w:instrText>
+          <w:instrText xml:space="preserve"> PAGEREF _Toc490771018 \h </w:instrText>
         </w:r>
         <w:r>
           <w:rPr>
@@ -5865,7 +5865,7 @@
           <w:lang w:val="en-SG" w:eastAsia="en-SG"/>
         </w:rPr>
       </w:pPr>
-      <w:hyperlink w:anchor="_Toc490767151" w:history="1">
+      <w:hyperlink w:anchor="_Toc490771019" w:history="1">
         <w:r>
           <w:rPr>
             <w:rStyle w:val="Hyperlink"/>
@@ -5893,7 +5893,7 @@
             <w:noProof/>
             <w:webHidden/>
           </w:rPr>
-          <w:instrText xml:space="preserve"> PAGEREF _Toc490767151 \h </w:instrText>
+          <w:instrText xml:space="preserve"> PAGEREF _Toc490771019 \h </w:instrText>
         </w:r>
         <w:r>
           <w:rPr>
@@ -5936,7 +5936,7 @@
           <w:lang w:val="en-SG" w:eastAsia="en-SG"/>
         </w:rPr>
       </w:pPr>
-      <w:hyperlink w:anchor="_Toc490767152" w:history="1">
+      <w:hyperlink w:anchor="_Toc490771020" w:history="1">
         <w:r>
           <w:rPr>
             <w:rStyle w:val="Hyperlink"/>
@@ -5964,7 +5964,7 @@
             <w:noProof/>
             <w:webHidden/>
           </w:rPr>
-          <w:instrText xml:space="preserve"> PAGEREF _Toc490767152 \h </w:instrText>
+          <w:instrText xml:space="preserve"> PAGEREF _Toc490771020 \h </w:instrText>
         </w:r>
         <w:r>
           <w:rPr>
@@ -6007,7 +6007,7 @@
           <w:lang w:val="en-SG" w:eastAsia="en-SG"/>
         </w:rPr>
       </w:pPr>
-      <w:hyperlink w:anchor="_Toc490767153" w:history="1">
+      <w:hyperlink w:anchor="_Toc490771021" w:history="1">
         <w:r>
           <w:rPr>
             <w:rStyle w:val="Hyperlink"/>
@@ -6035,7 +6035,7 @@
             <w:noProof/>
             <w:webHidden/>
           </w:rPr>
-          <w:instrText xml:space="preserve"> PAGEREF _Toc490767153 \h </w:instrText>
+          <w:instrText xml:space="preserve"> PAGEREF _Toc490771021 \h </w:instrText>
         </w:r>
         <w:r>
           <w:rPr>
@@ -6338,7 +6338,7 @@
           <w:szCs w:val="24"/>
         </w:rPr>
       </w:pPr>
-      <w:bookmarkStart w:id="1" w:name="_Toc490767094"/>
+      <w:bookmarkStart w:id="1" w:name="_Toc490770962"/>
       <w:r>
         <w:lastRenderedPageBreak/>
         <w:t>Revision History</w:t>
@@ -6487,29 +6487,7 @@
                 <w:sz w:val="24"/>
                 <w:szCs w:val="24"/>
               </w:rPr>
-              <w:t xml:space="preserve">Reason </w:t>
-            </w:r>
-            <w:proofErr w:type="gramStart"/>
-            <w:r>
-              <w:rPr>
-                <w:rFonts w:ascii="Times" w:hAnsi="Times" w:cs="Times"/>
-                <w:b/>
-                <w:bCs/>
-                <w:sz w:val="24"/>
-                <w:szCs w:val="24"/>
-              </w:rPr>
-              <w:t>For</w:t>
-            </w:r>
-            <w:proofErr w:type="gramEnd"/>
-            <w:r>
-              <w:rPr>
-                <w:rFonts w:ascii="Times" w:hAnsi="Times" w:cs="Times"/>
-                <w:b/>
-                <w:bCs/>
-                <w:sz w:val="24"/>
-                <w:szCs w:val="24"/>
-              </w:rPr>
-              <w:t xml:space="preserve"> Changes</w:t>
+              <w:t>Reason For Changes</w:t>
             </w:r>
           </w:p>
         </w:tc>
@@ -7033,7 +7011,7 @@
         <w:pStyle w:val="Heading1"/>
       </w:pPr>
       <w:bookmarkStart w:id="2" w:name="page3"/>
-      <w:bookmarkStart w:id="3" w:name="_Toc490767095"/>
+      <w:bookmarkStart w:id="3" w:name="_Toc490770963"/>
       <w:bookmarkEnd w:id="2"/>
       <w:r>
         <w:lastRenderedPageBreak/>
@@ -7052,7 +7030,7 @@
           <w:szCs w:val="24"/>
         </w:rPr>
       </w:pPr>
-      <w:bookmarkStart w:id="4" w:name="_Toc490767096"/>
+      <w:bookmarkStart w:id="4" w:name="_Toc490770964"/>
       <w:r>
         <w:t>1.1</w:t>
       </w:r>
@@ -7235,7 +7213,7 @@
       <w:pPr>
         <w:pStyle w:val="Heading2"/>
       </w:pPr>
-      <w:bookmarkStart w:id="5" w:name="_Toc490767097"/>
+      <w:bookmarkStart w:id="5" w:name="_Toc490770965"/>
       <w:r>
         <w:t>1.2</w:t>
       </w:r>
@@ -7285,23 +7263,13 @@
           <w:szCs w:val="24"/>
         </w:rPr>
       </w:pPr>
-      <w:proofErr w:type="gramStart"/>
-      <w:r>
-        <w:rPr>
-          <w:rFonts w:asciiTheme="minorHAnsi" w:hAnsiTheme="minorHAnsi" w:cstheme="minorHAnsi"/>
-          <w:sz w:val="24"/>
-          <w:szCs w:val="24"/>
-        </w:rPr>
-        <w:t>Font :</w:t>
-      </w:r>
-      <w:proofErr w:type="gramEnd"/>
-      <w:r>
-        <w:rPr>
-          <w:rFonts w:asciiTheme="minorHAnsi" w:hAnsiTheme="minorHAnsi" w:cstheme="minorHAnsi"/>
-          <w:sz w:val="24"/>
-          <w:szCs w:val="24"/>
-        </w:rPr>
-        <w:t xml:space="preserve"> Calibri Light</w:t>
+      <w:r>
+        <w:rPr>
+          <w:rFonts w:asciiTheme="minorHAnsi" w:hAnsiTheme="minorHAnsi" w:cstheme="minorHAnsi"/>
+          <w:sz w:val="24"/>
+          <w:szCs w:val="24"/>
+        </w:rPr>
+        <w:t>Font : Calibri Light</w:t>
       </w:r>
     </w:p>
     <w:p>
@@ -7322,23 +7290,13 @@
           <w:szCs w:val="24"/>
         </w:rPr>
       </w:pPr>
-      <w:proofErr w:type="gramStart"/>
-      <w:r>
-        <w:rPr>
-          <w:rFonts w:asciiTheme="minorHAnsi" w:hAnsiTheme="minorHAnsi" w:cstheme="minorHAnsi"/>
-          <w:sz w:val="24"/>
-          <w:szCs w:val="24"/>
-        </w:rPr>
-        <w:t>Face :</w:t>
-      </w:r>
-      <w:proofErr w:type="gramEnd"/>
-      <w:r>
-        <w:rPr>
-          <w:rFonts w:asciiTheme="minorHAnsi" w:hAnsiTheme="minorHAnsi" w:cstheme="minorHAnsi"/>
-          <w:sz w:val="24"/>
-          <w:szCs w:val="24"/>
-        </w:rPr>
-        <w:t xml:space="preserve"> Bold</w:t>
+      <w:r>
+        <w:rPr>
+          <w:rFonts w:asciiTheme="minorHAnsi" w:hAnsiTheme="minorHAnsi" w:cstheme="minorHAnsi"/>
+          <w:sz w:val="24"/>
+          <w:szCs w:val="24"/>
+        </w:rPr>
+        <w:t>Face : Bold</w:t>
       </w:r>
     </w:p>
     <w:p>
@@ -7359,23 +7317,13 @@
           <w:szCs w:val="24"/>
         </w:rPr>
       </w:pPr>
-      <w:proofErr w:type="gramStart"/>
-      <w:r>
-        <w:rPr>
-          <w:rFonts w:asciiTheme="minorHAnsi" w:hAnsiTheme="minorHAnsi" w:cstheme="minorHAnsi"/>
-          <w:sz w:val="24"/>
-          <w:szCs w:val="24"/>
-        </w:rPr>
-        <w:t>Size :</w:t>
-      </w:r>
-      <w:proofErr w:type="gramEnd"/>
-      <w:r>
-        <w:rPr>
-          <w:rFonts w:asciiTheme="minorHAnsi" w:hAnsiTheme="minorHAnsi" w:cstheme="minorHAnsi"/>
-          <w:sz w:val="24"/>
-          <w:szCs w:val="24"/>
-        </w:rPr>
-        <w:t xml:space="preserve"> 16</w:t>
+      <w:r>
+        <w:rPr>
+          <w:rFonts w:asciiTheme="minorHAnsi" w:hAnsiTheme="minorHAnsi" w:cstheme="minorHAnsi"/>
+          <w:sz w:val="24"/>
+          <w:szCs w:val="24"/>
+        </w:rPr>
+        <w:t>Size : 16</w:t>
       </w:r>
     </w:p>
     <w:p>
@@ -7434,23 +7382,13 @@
           <w:szCs w:val="24"/>
         </w:rPr>
       </w:pPr>
-      <w:proofErr w:type="gramStart"/>
-      <w:r>
-        <w:rPr>
-          <w:rFonts w:asciiTheme="minorHAnsi" w:hAnsiTheme="minorHAnsi" w:cstheme="minorHAnsi"/>
-          <w:sz w:val="24"/>
-          <w:szCs w:val="24"/>
-        </w:rPr>
-        <w:t>Font :</w:t>
-      </w:r>
-      <w:proofErr w:type="gramEnd"/>
-      <w:r>
-        <w:rPr>
-          <w:rFonts w:asciiTheme="minorHAnsi" w:hAnsiTheme="minorHAnsi" w:cstheme="minorHAnsi"/>
-          <w:sz w:val="24"/>
-          <w:szCs w:val="24"/>
-        </w:rPr>
-        <w:t xml:space="preserve"> </w:t>
+      <w:r>
+        <w:rPr>
+          <w:rFonts w:asciiTheme="minorHAnsi" w:hAnsiTheme="minorHAnsi" w:cstheme="minorHAnsi"/>
+          <w:sz w:val="24"/>
+          <w:szCs w:val="24"/>
+        </w:rPr>
+        <w:t xml:space="preserve">Font : </w:t>
       </w:r>
       <w:r>
         <w:rPr>
@@ -7479,23 +7417,13 @@
           <w:szCs w:val="24"/>
         </w:rPr>
       </w:pPr>
-      <w:proofErr w:type="gramStart"/>
-      <w:r>
-        <w:rPr>
-          <w:rFonts w:asciiTheme="minorHAnsi" w:hAnsiTheme="minorHAnsi" w:cstheme="minorHAnsi"/>
-          <w:sz w:val="24"/>
-          <w:szCs w:val="24"/>
-        </w:rPr>
-        <w:t>Face :</w:t>
-      </w:r>
-      <w:proofErr w:type="gramEnd"/>
-      <w:r>
-        <w:rPr>
-          <w:rFonts w:asciiTheme="minorHAnsi" w:hAnsiTheme="minorHAnsi" w:cstheme="minorHAnsi"/>
-          <w:sz w:val="24"/>
-          <w:szCs w:val="24"/>
-        </w:rPr>
-        <w:t xml:space="preserve"> Bold</w:t>
+      <w:r>
+        <w:rPr>
+          <w:rFonts w:asciiTheme="minorHAnsi" w:hAnsiTheme="minorHAnsi" w:cstheme="minorHAnsi"/>
+          <w:sz w:val="24"/>
+          <w:szCs w:val="24"/>
+        </w:rPr>
+        <w:t>Face : Bold</w:t>
       </w:r>
     </w:p>
     <w:p>
@@ -7516,23 +7444,13 @@
           <w:szCs w:val="24"/>
         </w:rPr>
       </w:pPr>
-      <w:proofErr w:type="gramStart"/>
-      <w:r>
-        <w:rPr>
-          <w:rFonts w:asciiTheme="minorHAnsi" w:hAnsiTheme="minorHAnsi" w:cstheme="minorHAnsi"/>
-          <w:sz w:val="24"/>
-          <w:szCs w:val="24"/>
-        </w:rPr>
-        <w:t>Size :</w:t>
-      </w:r>
-      <w:proofErr w:type="gramEnd"/>
-      <w:r>
-        <w:rPr>
-          <w:rFonts w:asciiTheme="minorHAnsi" w:hAnsiTheme="minorHAnsi" w:cstheme="minorHAnsi"/>
-          <w:sz w:val="24"/>
-          <w:szCs w:val="24"/>
-        </w:rPr>
-        <w:t xml:space="preserve"> 14</w:t>
+      <w:r>
+        <w:rPr>
+          <w:rFonts w:asciiTheme="minorHAnsi" w:hAnsiTheme="minorHAnsi" w:cstheme="minorHAnsi"/>
+          <w:sz w:val="24"/>
+          <w:szCs w:val="24"/>
+        </w:rPr>
+        <w:t>Size : 14</w:t>
       </w:r>
     </w:p>
     <w:p>
@@ -7591,23 +7509,13 @@
           <w:szCs w:val="24"/>
         </w:rPr>
       </w:pPr>
-      <w:proofErr w:type="gramStart"/>
-      <w:r>
-        <w:rPr>
-          <w:rFonts w:asciiTheme="minorHAnsi" w:hAnsiTheme="minorHAnsi" w:cstheme="minorHAnsi"/>
-          <w:sz w:val="24"/>
-          <w:szCs w:val="24"/>
-        </w:rPr>
-        <w:t>Font :</w:t>
-      </w:r>
-      <w:proofErr w:type="gramEnd"/>
-      <w:r>
-        <w:rPr>
-          <w:rFonts w:asciiTheme="minorHAnsi" w:hAnsiTheme="minorHAnsi" w:cstheme="minorHAnsi"/>
-          <w:sz w:val="24"/>
-          <w:szCs w:val="24"/>
-        </w:rPr>
-        <w:t xml:space="preserve"> </w:t>
+      <w:r>
+        <w:rPr>
+          <w:rFonts w:asciiTheme="minorHAnsi" w:hAnsiTheme="minorHAnsi" w:cstheme="minorHAnsi"/>
+          <w:sz w:val="24"/>
+          <w:szCs w:val="24"/>
+        </w:rPr>
+        <w:t xml:space="preserve">Font : </w:t>
       </w:r>
       <w:r>
         <w:rPr>
@@ -7636,23 +7544,13 @@
           <w:szCs w:val="24"/>
         </w:rPr>
       </w:pPr>
-      <w:proofErr w:type="gramStart"/>
-      <w:r>
-        <w:rPr>
-          <w:rFonts w:asciiTheme="minorHAnsi" w:hAnsiTheme="minorHAnsi" w:cstheme="minorHAnsi"/>
-          <w:sz w:val="24"/>
-          <w:szCs w:val="24"/>
-        </w:rPr>
-        <w:t>Face :</w:t>
-      </w:r>
-      <w:proofErr w:type="gramEnd"/>
-      <w:r>
-        <w:rPr>
-          <w:rFonts w:asciiTheme="minorHAnsi" w:hAnsiTheme="minorHAnsi" w:cstheme="minorHAnsi"/>
-          <w:sz w:val="24"/>
-          <w:szCs w:val="24"/>
-        </w:rPr>
-        <w:t xml:space="preserve"> Normal</w:t>
+      <w:r>
+        <w:rPr>
+          <w:rFonts w:asciiTheme="minorHAnsi" w:hAnsiTheme="minorHAnsi" w:cstheme="minorHAnsi"/>
+          <w:sz w:val="24"/>
+          <w:szCs w:val="24"/>
+        </w:rPr>
+        <w:t>Face : Normal</w:t>
       </w:r>
     </w:p>
     <w:p>
@@ -7673,30 +7571,20 @@
           <w:szCs w:val="24"/>
         </w:rPr>
       </w:pPr>
-      <w:proofErr w:type="gramStart"/>
-      <w:r>
-        <w:rPr>
-          <w:rFonts w:asciiTheme="minorHAnsi" w:hAnsiTheme="minorHAnsi" w:cstheme="minorHAnsi"/>
-          <w:sz w:val="24"/>
-          <w:szCs w:val="24"/>
-        </w:rPr>
-        <w:t>Size :</w:t>
-      </w:r>
-      <w:proofErr w:type="gramEnd"/>
-      <w:r>
-        <w:rPr>
-          <w:rFonts w:asciiTheme="minorHAnsi" w:hAnsiTheme="minorHAnsi" w:cstheme="minorHAnsi"/>
-          <w:sz w:val="24"/>
-          <w:szCs w:val="24"/>
-        </w:rPr>
-        <w:t xml:space="preserve"> 12</w:t>
+      <w:r>
+        <w:rPr>
+          <w:rFonts w:asciiTheme="minorHAnsi" w:hAnsiTheme="minorHAnsi" w:cstheme="minorHAnsi"/>
+          <w:sz w:val="24"/>
+          <w:szCs w:val="24"/>
+        </w:rPr>
+        <w:t>Size : 12</w:t>
       </w:r>
     </w:p>
     <w:p>
       <w:pPr>
         <w:pStyle w:val="Heading2"/>
       </w:pPr>
-      <w:bookmarkStart w:id="6" w:name="_Toc490767098"/>
+      <w:bookmarkStart w:id="6" w:name="_Toc490770966"/>
       <w:r>
         <w:t>1.3 Intended Audience and Reading Suggestions</w:t>
       </w:r>
@@ -7906,27 +7794,7 @@
           <w:sz w:val="24"/>
           <w:szCs w:val="24"/>
         </w:rPr>
-        <w:t xml:space="preserve">ders who want to understand the project </w:t>
-      </w:r>
-      <w:proofErr w:type="gramStart"/>
-      <w:r>
-        <w:rPr>
-          <w:rFonts w:asciiTheme="minorHAnsi" w:hAnsiTheme="minorHAnsi" w:cstheme="minorHAnsi"/>
-          <w:iCs/>
-          <w:sz w:val="24"/>
-          <w:szCs w:val="24"/>
-        </w:rPr>
-        <w:t>as a whole should</w:t>
-      </w:r>
-      <w:proofErr w:type="gramEnd"/>
-      <w:r>
-        <w:rPr>
-          <w:rFonts w:asciiTheme="minorHAnsi" w:hAnsiTheme="minorHAnsi" w:cstheme="minorHAnsi"/>
-          <w:iCs/>
-          <w:sz w:val="24"/>
-          <w:szCs w:val="24"/>
-        </w:rPr>
-        <w:t xml:space="preserve"> focus on Part 3 which provide</w:t>
+        <w:t>ders who want to understand the project as a whole should focus on Part 3 which provide</w:t>
       </w:r>
       <w:r>
         <w:rPr>
@@ -8061,7 +7929,7 @@
       <w:pPr>
         <w:pStyle w:val="Heading2"/>
       </w:pPr>
-      <w:bookmarkStart w:id="7" w:name="_Toc490767099"/>
+      <w:bookmarkStart w:id="7" w:name="_Toc490770967"/>
       <w:r>
         <w:lastRenderedPageBreak/>
         <w:t>1</w:t>
@@ -8248,27 +8116,7 @@
           <w:sz w:val="24"/>
           <w:szCs w:val="24"/>
         </w:rPr>
-        <w:t xml:space="preserve">Our solution aim to provide a secure vault for document storage so the it does not get into wrong hands even if the device is compromised. The solution also </w:t>
-      </w:r>
-      <w:proofErr w:type="gramStart"/>
-      <w:r>
-        <w:rPr>
-          <w:rFonts w:asciiTheme="minorHAnsi" w:hAnsiTheme="minorHAnsi" w:cstheme="minorHAnsi"/>
-          <w:iCs/>
-          <w:sz w:val="24"/>
-          <w:szCs w:val="24"/>
-        </w:rPr>
-        <w:t>provide</w:t>
-      </w:r>
-      <w:proofErr w:type="gramEnd"/>
-      <w:r>
-        <w:rPr>
-          <w:rFonts w:asciiTheme="minorHAnsi" w:hAnsiTheme="minorHAnsi" w:cstheme="minorHAnsi"/>
-          <w:iCs/>
-          <w:sz w:val="24"/>
-          <w:szCs w:val="24"/>
-        </w:rPr>
-        <w:t xml:space="preserve"> a secure backup cloud storage with double layer encryption one by the app itself and one by Amazon server.</w:t>
+        <w:t>Our solution aim to provide a secure vault for document storage so the it does not get into wrong hands even if the device is compromised. The solution also provide a secure backup cloud storage with double layer encryption one by the app itself and one by Amazon server.</w:t>
       </w:r>
     </w:p>
     <w:p>
@@ -8281,7 +8129,7 @@
           <w:szCs w:val="24"/>
         </w:rPr>
       </w:pPr>
-      <w:bookmarkStart w:id="8" w:name="_Toc490767100"/>
+      <w:bookmarkStart w:id="8" w:name="_Toc490770968"/>
       <w:r>
         <w:rPr>
           <w:rFonts w:cstheme="minorHAnsi"/>
@@ -8390,7 +8238,7 @@
         <w:pStyle w:val="Heading1"/>
       </w:pPr>
       <w:bookmarkStart w:id="9" w:name="page4"/>
-      <w:bookmarkStart w:id="10" w:name="_Toc490767101"/>
+      <w:bookmarkStart w:id="10" w:name="_Toc490770969"/>
       <w:bookmarkEnd w:id="9"/>
       <w:r>
         <w:lastRenderedPageBreak/>
@@ -8405,7 +8253,7 @@
           <w:rFonts w:cstheme="minorHAnsi"/>
         </w:rPr>
       </w:pPr>
-      <w:bookmarkStart w:id="11" w:name="_Toc490767102"/>
+      <w:bookmarkStart w:id="11" w:name="_Toc490770970"/>
       <w:r>
         <w:rPr>
           <w:rFonts w:cstheme="minorHAnsi"/>
@@ -8609,7 +8457,7 @@
           <w:rFonts w:cstheme="minorHAnsi"/>
         </w:rPr>
       </w:pPr>
-      <w:bookmarkStart w:id="12" w:name="_Toc490767103"/>
+      <w:bookmarkStart w:id="12" w:name="_Toc490770971"/>
       <w:r>
         <w:rPr>
           <w:rFonts w:cstheme="minorHAnsi"/>
@@ -9105,7 +8953,7 @@
           <w:rFonts w:cstheme="minorHAnsi"/>
         </w:rPr>
       </w:pPr>
-      <w:bookmarkStart w:id="13" w:name="_Toc490767104"/>
+      <w:bookmarkStart w:id="13" w:name="_Toc490770972"/>
       <w:r>
         <w:rPr>
           <w:rFonts w:cstheme="minorHAnsi"/>
@@ -9131,7 +8979,7 @@
           <w:szCs w:val="24"/>
         </w:rPr>
       </w:pPr>
-      <w:bookmarkStart w:id="14" w:name="_Toc490767105"/>
+      <w:bookmarkStart w:id="14" w:name="_Toc490770973"/>
       <w:r>
         <w:rPr>
           <w:rStyle w:val="Heading3Char"/>
@@ -9228,7 +9076,7 @@
           <w:rFonts w:asciiTheme="minorHAnsi" w:hAnsiTheme="minorHAnsi" w:cstheme="minorHAnsi"/>
         </w:rPr>
       </w:pPr>
-      <w:bookmarkStart w:id="15" w:name="_Toc490767106"/>
+      <w:bookmarkStart w:id="15" w:name="_Toc490770974"/>
       <w:r>
         <w:rPr>
           <w:rFonts w:asciiTheme="minorHAnsi" w:hAnsiTheme="minorHAnsi" w:cstheme="minorHAnsi"/>
@@ -9437,7 +9285,7 @@
           <w:rFonts w:cstheme="minorHAnsi"/>
         </w:rPr>
       </w:pPr>
-      <w:bookmarkStart w:id="16" w:name="_Toc490767107"/>
+      <w:bookmarkStart w:id="16" w:name="_Toc490770975"/>
       <w:r>
         <w:rPr>
           <w:rFonts w:cstheme="minorHAnsi"/>
@@ -9506,7 +9354,7 @@
           <w:rFonts w:cstheme="minorHAnsi"/>
         </w:rPr>
       </w:pPr>
-      <w:bookmarkStart w:id="17" w:name="_Toc490767108"/>
+      <w:bookmarkStart w:id="17" w:name="_Toc490770976"/>
       <w:r>
         <w:rPr>
           <w:rFonts w:cstheme="minorHAnsi"/>
@@ -9564,7 +9412,7 @@
           <w:rFonts w:cstheme="minorHAnsi"/>
         </w:rPr>
       </w:pPr>
-      <w:bookmarkStart w:id="18" w:name="_Toc490767109"/>
+      <w:bookmarkStart w:id="18" w:name="_Toc490770977"/>
       <w:r>
         <w:rPr>
           <w:rFonts w:cstheme="minorHAnsi"/>
@@ -9633,7 +9481,7 @@
           <w:rFonts w:cstheme="minorHAnsi"/>
         </w:rPr>
       </w:pPr>
-      <w:bookmarkStart w:id="20" w:name="_Toc490767110"/>
+      <w:bookmarkStart w:id="20" w:name="_Toc490770978"/>
       <w:r>
         <w:rPr>
           <w:rFonts w:cstheme="minorHAnsi"/>
@@ -9709,7 +9557,7 @@
         </w:rPr>
         <w:br w:type="page"/>
       </w:r>
-      <w:bookmarkStart w:id="21" w:name="_Toc490767111"/>
+      <w:bookmarkStart w:id="21" w:name="_Toc490770979"/>
       <w:r>
         <w:rPr>
           <w:rFonts w:cstheme="minorHAnsi"/>
@@ -9732,7 +9580,7 @@
           <w:rFonts w:cstheme="minorHAnsi"/>
         </w:rPr>
       </w:pPr>
-      <w:bookmarkStart w:id="22" w:name="_Toc490767112"/>
+      <w:bookmarkStart w:id="22" w:name="_Toc490770980"/>
       <w:r>
         <w:rPr>
           <w:rFonts w:cstheme="minorHAnsi"/>
@@ -9810,7 +9658,7 @@
         </w:rPr>
       </w:pPr>
       <w:bookmarkStart w:id="23" w:name="page6"/>
-      <w:bookmarkStart w:id="24" w:name="_Toc490767113"/>
+      <w:bookmarkStart w:id="24" w:name="_Toc490770981"/>
       <w:bookmarkEnd w:id="23"/>
       <w:r>
         <w:rPr>
@@ -10775,29 +10623,7 @@
                 <w:szCs w:val="24"/>
                 <w:lang w:eastAsia="zh-CN"/>
               </w:rPr>
-              <w:t xml:space="preserve"> with fields asking for </w:t>
-            </w:r>
-            <w:proofErr w:type="gramStart"/>
-            <w:r>
-              <w:rPr>
-                <w:rFonts w:asciiTheme="minorHAnsi" w:eastAsia="SimSun" w:hAnsiTheme="minorHAnsi" w:cstheme="minorHAnsi"/>
-                <w:color w:val="000000"/>
-                <w:sz w:val="24"/>
-                <w:szCs w:val="24"/>
-                <w:lang w:eastAsia="zh-CN"/>
-              </w:rPr>
-              <w:t>users</w:t>
-            </w:r>
-            <w:proofErr w:type="gramEnd"/>
-            <w:r>
-              <w:rPr>
-                <w:rFonts w:asciiTheme="minorHAnsi" w:eastAsia="SimSun" w:hAnsiTheme="minorHAnsi" w:cstheme="minorHAnsi"/>
-                <w:color w:val="000000"/>
-                <w:sz w:val="24"/>
-                <w:szCs w:val="24"/>
-                <w:lang w:eastAsia="zh-CN"/>
-              </w:rPr>
-              <w:t xml:space="preserve"> particulars</w:t>
+              <w:t xml:space="preserve"> with fields asking for users particulars</w:t>
             </w:r>
             <w:r>
               <w:rPr>
@@ -11150,7 +10976,7 @@
           <w:rFonts w:cstheme="minorHAnsi"/>
         </w:rPr>
       </w:pPr>
-      <w:bookmarkStart w:id="26" w:name="_Toc490767114"/>
+      <w:bookmarkStart w:id="26" w:name="_Toc490770982"/>
       <w:r>
         <w:rPr>
           <w:rFonts w:cstheme="minorHAnsi"/>
@@ -12383,7 +12209,6 @@
               </w:rPr>
               <w:t xml:space="preserve">: If the data is invalid, an error message is displayed and the user is sent back to the form to reenter the </w:t>
             </w:r>
-            <w:proofErr w:type="gramStart"/>
             <w:r>
               <w:rPr>
                 <w:rFonts w:asciiTheme="minorHAnsi" w:eastAsia="SimSun" w:hAnsiTheme="minorHAnsi" w:cstheme="minorHAnsi"/>
@@ -12402,9 +12227,41 @@
                 <w:szCs w:val="24"/>
                 <w:lang w:eastAsia="zh-CN"/>
               </w:rPr>
-              <w:t xml:space="preserve"> correctly</w:t>
-            </w:r>
-            <w:proofErr w:type="gramEnd"/>
+              <w:t xml:space="preserve"> correctly.</w:t>
+            </w:r>
+          </w:p>
+          <w:p>
+            <w:pPr>
+              <w:spacing w:after="0" w:line="256" w:lineRule="auto"/>
+              <w:jc w:val="both"/>
+              <w:rPr>
+                <w:rFonts w:asciiTheme="minorHAnsi" w:eastAsia="SimSun" w:hAnsiTheme="minorHAnsi" w:cstheme="minorHAnsi"/>
+                <w:color w:val="000000"/>
+                <w:sz w:val="24"/>
+                <w:szCs w:val="24"/>
+                <w:lang w:eastAsia="zh-CN"/>
+              </w:rPr>
+            </w:pPr>
+            <w:r>
+              <w:rPr>
+                <w:rFonts w:asciiTheme="minorHAnsi" w:eastAsia="SimSun" w:hAnsiTheme="minorHAnsi" w:cstheme="minorHAnsi"/>
+                <w:color w:val="000000"/>
+                <w:sz w:val="24"/>
+                <w:szCs w:val="24"/>
+                <w:lang w:eastAsia="zh-CN"/>
+              </w:rPr>
+              <w:t xml:space="preserve">Step 4: </w:t>
+            </w:r>
+            <w:r>
+              <w:rPr>
+                <w:rFonts w:asciiTheme="minorHAnsi" w:eastAsia="SimSun" w:hAnsiTheme="minorHAnsi" w:cstheme="minorHAnsi"/>
+                <w:color w:val="000000"/>
+                <w:sz w:val="24"/>
+                <w:szCs w:val="24"/>
+                <w:lang w:eastAsia="zh-CN"/>
+              </w:rPr>
+              <w:t>The activity receive a success reply from AWS Cognito, the user will enter the system</w:t>
+            </w:r>
             <w:r>
               <w:rPr>
                 <w:rFonts w:asciiTheme="minorHAnsi" w:eastAsia="SimSun" w:hAnsiTheme="minorHAnsi" w:cstheme="minorHAnsi"/>
@@ -12436,6 +12293,16 @@
                 <w:szCs w:val="24"/>
                 <w:lang w:eastAsia="zh-CN"/>
               </w:rPr>
+              <w:t xml:space="preserve">Alternate 1 of </w:t>
+            </w:r>
+            <w:r>
+              <w:rPr>
+                <w:rFonts w:asciiTheme="minorHAnsi" w:eastAsia="SimSun" w:hAnsiTheme="minorHAnsi" w:cstheme="minorHAnsi"/>
+                <w:color w:val="000000"/>
+                <w:sz w:val="24"/>
+                <w:szCs w:val="24"/>
+                <w:lang w:eastAsia="zh-CN"/>
+              </w:rPr>
               <w:t xml:space="preserve">Step 4: </w:t>
             </w:r>
             <w:r>
@@ -12446,104 +12313,7 @@
                 <w:szCs w:val="24"/>
                 <w:lang w:eastAsia="zh-CN"/>
               </w:rPr>
-              <w:t xml:space="preserve">The activity </w:t>
-            </w:r>
-            <w:proofErr w:type="gramStart"/>
-            <w:r>
-              <w:rPr>
-                <w:rFonts w:asciiTheme="minorHAnsi" w:eastAsia="SimSun" w:hAnsiTheme="minorHAnsi" w:cstheme="minorHAnsi"/>
-                <w:color w:val="000000"/>
-                <w:sz w:val="24"/>
-                <w:szCs w:val="24"/>
-                <w:lang w:eastAsia="zh-CN"/>
-              </w:rPr>
-              <w:t>receive</w:t>
-            </w:r>
-            <w:proofErr w:type="gramEnd"/>
-            <w:r>
-              <w:rPr>
-                <w:rFonts w:asciiTheme="minorHAnsi" w:eastAsia="SimSun" w:hAnsiTheme="minorHAnsi" w:cstheme="minorHAnsi"/>
-                <w:color w:val="000000"/>
-                <w:sz w:val="24"/>
-                <w:szCs w:val="24"/>
-                <w:lang w:eastAsia="zh-CN"/>
-              </w:rPr>
-              <w:t xml:space="preserve"> a success reply from AWS Cognito, the user will enter the system</w:t>
-            </w:r>
-            <w:r>
-              <w:rPr>
-                <w:rFonts w:asciiTheme="minorHAnsi" w:eastAsia="SimSun" w:hAnsiTheme="minorHAnsi" w:cstheme="minorHAnsi"/>
-                <w:color w:val="000000"/>
-                <w:sz w:val="24"/>
-                <w:szCs w:val="24"/>
-                <w:lang w:eastAsia="zh-CN"/>
-              </w:rPr>
-              <w:t>.</w:t>
-            </w:r>
-          </w:p>
-          <w:p>
-            <w:pPr>
-              <w:spacing w:after="0" w:line="256" w:lineRule="auto"/>
-              <w:jc w:val="both"/>
-              <w:rPr>
-                <w:rFonts w:asciiTheme="minorHAnsi" w:eastAsia="SimSun" w:hAnsiTheme="minorHAnsi" w:cstheme="minorHAnsi"/>
-                <w:color w:val="000000"/>
-                <w:sz w:val="24"/>
-                <w:szCs w:val="24"/>
-                <w:lang w:eastAsia="zh-CN"/>
-              </w:rPr>
-            </w:pPr>
-            <w:r>
-              <w:rPr>
-                <w:rFonts w:asciiTheme="minorHAnsi" w:eastAsia="SimSun" w:hAnsiTheme="minorHAnsi" w:cstheme="minorHAnsi"/>
-                <w:color w:val="000000"/>
-                <w:sz w:val="24"/>
-                <w:szCs w:val="24"/>
-                <w:lang w:eastAsia="zh-CN"/>
-              </w:rPr>
-              <w:t xml:space="preserve">Alternate 1 of </w:t>
-            </w:r>
-            <w:r>
-              <w:rPr>
-                <w:rFonts w:asciiTheme="minorHAnsi" w:eastAsia="SimSun" w:hAnsiTheme="minorHAnsi" w:cstheme="minorHAnsi"/>
-                <w:color w:val="000000"/>
-                <w:sz w:val="24"/>
-                <w:szCs w:val="24"/>
-                <w:lang w:eastAsia="zh-CN"/>
-              </w:rPr>
-              <w:t xml:space="preserve">Step 4: </w:t>
-            </w:r>
-            <w:r>
-              <w:rPr>
-                <w:rFonts w:asciiTheme="minorHAnsi" w:eastAsia="SimSun" w:hAnsiTheme="minorHAnsi" w:cstheme="minorHAnsi"/>
-                <w:color w:val="000000"/>
-                <w:sz w:val="24"/>
-                <w:szCs w:val="24"/>
-                <w:lang w:eastAsia="zh-CN"/>
-              </w:rPr>
-              <w:t xml:space="preserve">The activity </w:t>
-            </w:r>
-            <w:proofErr w:type="gramStart"/>
-            <w:r>
-              <w:rPr>
-                <w:rFonts w:asciiTheme="minorHAnsi" w:eastAsia="SimSun" w:hAnsiTheme="minorHAnsi" w:cstheme="minorHAnsi"/>
-                <w:color w:val="000000"/>
-                <w:sz w:val="24"/>
-                <w:szCs w:val="24"/>
-                <w:lang w:eastAsia="zh-CN"/>
-              </w:rPr>
-              <w:t>receive</w:t>
-            </w:r>
-            <w:proofErr w:type="gramEnd"/>
-            <w:r>
-              <w:rPr>
-                <w:rFonts w:asciiTheme="minorHAnsi" w:eastAsia="SimSun" w:hAnsiTheme="minorHAnsi" w:cstheme="minorHAnsi"/>
-                <w:color w:val="000000"/>
-                <w:sz w:val="24"/>
-                <w:szCs w:val="24"/>
-                <w:lang w:eastAsia="zh-CN"/>
-              </w:rPr>
-              <w:t xml:space="preserve"> a fail reply AWS Cognito </w:t>
+              <w:t xml:space="preserve">The activity receive a fail reply AWS Cognito </w:t>
             </w:r>
             <w:r>
               <w:rPr>
@@ -12617,96 +12387,30 @@
                 <w:szCs w:val="24"/>
                 <w:lang w:eastAsia="zh-CN"/>
               </w:rPr>
-              <w:t xml:space="preserve">The activity consecutively </w:t>
-            </w:r>
-            <w:proofErr w:type="gramStart"/>
-            <w:r>
-              <w:rPr>
-                <w:rFonts w:asciiTheme="minorHAnsi" w:eastAsia="SimSun" w:hAnsiTheme="minorHAnsi" w:cstheme="minorHAnsi"/>
-                <w:color w:val="000000"/>
-                <w:sz w:val="24"/>
-                <w:szCs w:val="24"/>
-                <w:lang w:eastAsia="zh-CN"/>
-              </w:rPr>
-              <w:t>receive</w:t>
-            </w:r>
-            <w:proofErr w:type="gramEnd"/>
-            <w:r>
-              <w:rPr>
-                <w:rFonts w:asciiTheme="minorHAnsi" w:eastAsia="SimSun" w:hAnsiTheme="minorHAnsi" w:cstheme="minorHAnsi"/>
-                <w:color w:val="000000"/>
-                <w:sz w:val="24"/>
-                <w:szCs w:val="24"/>
-                <w:lang w:eastAsia="zh-CN"/>
-              </w:rPr>
-              <w:t xml:space="preserve"> a fail reply from AWS Cognito 3 times, the system will be locked for a certain period of time. After that every consecutive fail will lock the system, and the time will increase as the number of failed consecutive log in increases. It resets when a correct </w:t>
-            </w:r>
-            <w:proofErr w:type="gramStart"/>
-            <w:r>
-              <w:rPr>
-                <w:rFonts w:asciiTheme="minorHAnsi" w:eastAsia="SimSun" w:hAnsiTheme="minorHAnsi" w:cstheme="minorHAnsi"/>
-                <w:color w:val="000000"/>
-                <w:sz w:val="24"/>
-                <w:szCs w:val="24"/>
-                <w:lang w:eastAsia="zh-CN"/>
-              </w:rPr>
-              <w:t>particular is</w:t>
-            </w:r>
-            <w:proofErr w:type="gramEnd"/>
-            <w:r>
-              <w:rPr>
-                <w:rFonts w:asciiTheme="minorHAnsi" w:eastAsia="SimSun" w:hAnsiTheme="minorHAnsi" w:cstheme="minorHAnsi"/>
-                <w:color w:val="000000"/>
-                <w:sz w:val="24"/>
-                <w:szCs w:val="24"/>
-                <w:lang w:eastAsia="zh-CN"/>
-              </w:rPr>
-              <w:t xml:space="preserve"> entered</w:t>
-            </w:r>
-          </w:p>
-          <w:p>
-            <w:pPr>
-              <w:spacing w:after="0" w:line="256" w:lineRule="auto"/>
-              <w:jc w:val="both"/>
-              <w:rPr>
-                <w:rFonts w:asciiTheme="minorHAnsi" w:eastAsia="SimSun" w:hAnsiTheme="minorHAnsi" w:cstheme="minorHAnsi"/>
-                <w:color w:val="000000"/>
-                <w:sz w:val="24"/>
-                <w:szCs w:val="24"/>
-                <w:lang w:eastAsia="zh-CN"/>
-              </w:rPr>
-            </w:pPr>
-            <w:r>
-              <w:rPr>
-                <w:rFonts w:asciiTheme="minorHAnsi" w:eastAsia="SimSun" w:hAnsiTheme="minorHAnsi" w:cstheme="minorHAnsi"/>
-                <w:color w:val="000000"/>
-                <w:sz w:val="24"/>
-                <w:szCs w:val="24"/>
-                <w:lang w:eastAsia="zh-CN"/>
-              </w:rPr>
-              <w:t xml:space="preserve">Step 5: Import </w:t>
-            </w:r>
-            <w:proofErr w:type="gramStart"/>
-            <w:r>
-              <w:rPr>
-                <w:rFonts w:asciiTheme="minorHAnsi" w:eastAsia="SimSun" w:hAnsiTheme="minorHAnsi" w:cstheme="minorHAnsi"/>
-                <w:color w:val="000000"/>
-                <w:sz w:val="24"/>
-                <w:szCs w:val="24"/>
-                <w:lang w:eastAsia="zh-CN"/>
-              </w:rPr>
-              <w:t>users</w:t>
-            </w:r>
-            <w:proofErr w:type="gramEnd"/>
-            <w:r>
-              <w:rPr>
-                <w:rFonts w:asciiTheme="minorHAnsi" w:eastAsia="SimSun" w:hAnsiTheme="minorHAnsi" w:cstheme="minorHAnsi"/>
-                <w:color w:val="000000"/>
-                <w:sz w:val="24"/>
-                <w:szCs w:val="24"/>
-                <w:lang w:eastAsia="zh-CN"/>
-              </w:rPr>
-              <w:t xml:space="preserve"> data </w:t>
+              <w:t>The activity consecutively receive a fail reply from AWS Cognito 3 times, the system will be locked for a certain period of time. After that every consecutive fail will lock the system, and the time will increase as the number of failed consecutive log in increases. It resets when a correct particular is entered</w:t>
+            </w:r>
+          </w:p>
+          <w:p>
+            <w:pPr>
+              <w:spacing w:after="0" w:line="256" w:lineRule="auto"/>
+              <w:jc w:val="both"/>
+              <w:rPr>
+                <w:rFonts w:asciiTheme="minorHAnsi" w:eastAsia="SimSun" w:hAnsiTheme="minorHAnsi" w:cstheme="minorHAnsi"/>
+                <w:color w:val="000000"/>
+                <w:sz w:val="24"/>
+                <w:szCs w:val="24"/>
+                <w:lang w:eastAsia="zh-CN"/>
+              </w:rPr>
+            </w:pPr>
+            <w:r>
+              <w:rPr>
+                <w:rFonts w:asciiTheme="minorHAnsi" w:eastAsia="SimSun" w:hAnsiTheme="minorHAnsi" w:cstheme="minorHAnsi"/>
+                <w:color w:val="000000"/>
+                <w:sz w:val="24"/>
+                <w:szCs w:val="24"/>
+                <w:lang w:eastAsia="zh-CN"/>
+              </w:rPr>
+              <w:t xml:space="preserve">Step 5: Import users data </w:t>
             </w:r>
             <w:r>
               <w:rPr>
@@ -12749,7 +12453,7 @@
           <w:rFonts w:cstheme="minorHAnsi"/>
         </w:rPr>
       </w:pPr>
-      <w:bookmarkStart w:id="27" w:name="_Toc490767115"/>
+      <w:bookmarkStart w:id="27" w:name="_Toc490770983"/>
       <w:r>
         <w:rPr>
           <w:rFonts w:cstheme="minorHAnsi"/>
@@ -13257,29 +12961,7 @@
                 <w:szCs w:val="24"/>
                 <w:lang w:eastAsia="zh-CN"/>
               </w:rPr>
-              <w:t xml:space="preserve">to tell user if the MAC address has changed (mobile device). It lets the user to change </w:t>
-            </w:r>
-            <w:proofErr w:type="gramStart"/>
-            <w:r>
-              <w:rPr>
-                <w:rFonts w:asciiTheme="minorHAnsi" w:eastAsia="SimSun" w:hAnsiTheme="minorHAnsi" w:cstheme="minorHAnsi"/>
-                <w:color w:val="000000"/>
-                <w:sz w:val="24"/>
-                <w:szCs w:val="24"/>
-                <w:lang w:eastAsia="zh-CN"/>
-              </w:rPr>
-              <w:t>password  if</w:t>
-            </w:r>
-            <w:proofErr w:type="gramEnd"/>
-            <w:r>
-              <w:rPr>
-                <w:rFonts w:asciiTheme="minorHAnsi" w:eastAsia="SimSun" w:hAnsiTheme="minorHAnsi" w:cstheme="minorHAnsi"/>
-                <w:color w:val="000000"/>
-                <w:sz w:val="24"/>
-                <w:szCs w:val="24"/>
-                <w:lang w:eastAsia="zh-CN"/>
-              </w:rPr>
-              <w:t xml:space="preserve"> the MAC address has changed</w:t>
+              <w:t>to tell user if the MAC address has changed (mobile device). It lets the user to change password  if the MAC address has changed</w:t>
             </w:r>
           </w:p>
         </w:tc>
@@ -13438,39 +13120,17 @@
                 <w:szCs w:val="24"/>
                 <w:lang w:eastAsia="zh-CN"/>
               </w:rPr>
-              <w:t>, AWS Dynamo DB, AWS S</w:t>
-            </w:r>
-            <w:proofErr w:type="gramStart"/>
-            <w:r>
-              <w:rPr>
-                <w:rFonts w:asciiTheme="minorHAnsi" w:eastAsia="SimSun" w:hAnsiTheme="minorHAnsi" w:cstheme="minorHAnsi"/>
-                <w:color w:val="000000"/>
-                <w:sz w:val="24"/>
-                <w:szCs w:val="24"/>
-                <w:lang w:eastAsia="zh-CN"/>
-              </w:rPr>
-              <w:t>3</w:t>
-            </w:r>
-            <w:r>
-              <w:rPr>
-                <w:rFonts w:asciiTheme="minorHAnsi" w:eastAsia="SimSun" w:hAnsiTheme="minorHAnsi" w:cstheme="minorHAnsi"/>
-                <w:color w:val="000000"/>
-                <w:sz w:val="24"/>
-                <w:szCs w:val="24"/>
-                <w:lang w:eastAsia="zh-CN"/>
-              </w:rPr>
-              <w:t>,Device</w:t>
-            </w:r>
-            <w:proofErr w:type="gramEnd"/>
-            <w:r>
-              <w:rPr>
-                <w:rFonts w:asciiTheme="minorHAnsi" w:eastAsia="SimSun" w:hAnsiTheme="minorHAnsi" w:cstheme="minorHAnsi"/>
-                <w:color w:val="000000"/>
-                <w:sz w:val="24"/>
-                <w:szCs w:val="24"/>
-                <w:lang w:eastAsia="zh-CN"/>
-              </w:rPr>
-              <w:t>.</w:t>
+              <w:t>, AWS Dynamo DB, AWS S3</w:t>
+            </w:r>
+            <w:r>
+              <w:rPr>
+                <w:rFonts w:asciiTheme="minorHAnsi" w:eastAsia="SimSun" w:hAnsiTheme="minorHAnsi" w:cstheme="minorHAnsi"/>
+                <w:color w:val="000000"/>
+                <w:sz w:val="24"/>
+                <w:szCs w:val="24"/>
+                <w:lang w:eastAsia="zh-CN"/>
+              </w:rPr>
+              <w:t>,Device.</w:t>
             </w:r>
           </w:p>
         </w:tc>
@@ -14189,7 +13849,7 @@
           <w:rFonts w:cstheme="minorHAnsi"/>
         </w:rPr>
       </w:pPr>
-      <w:bookmarkStart w:id="28" w:name="_Toc490767116"/>
+      <w:bookmarkStart w:id="28" w:name="_Toc490770984"/>
       <w:r>
         <w:rPr>
           <w:rFonts w:cstheme="minorHAnsi"/>
@@ -14595,29 +14255,7 @@
                 <w:szCs w:val="24"/>
                 <w:lang w:eastAsia="zh-CN"/>
               </w:rPr>
-              <w:t xml:space="preserve">User who is interacting with the application, Amazon Identity Provider, Amazon Web Service Cognito, </w:t>
-            </w:r>
-            <w:proofErr w:type="gramStart"/>
-            <w:r>
-              <w:rPr>
-                <w:rFonts w:asciiTheme="minorHAnsi" w:eastAsia="SimSun" w:hAnsiTheme="minorHAnsi" w:cstheme="minorHAnsi"/>
-                <w:color w:val="000000"/>
-                <w:sz w:val="24"/>
-                <w:szCs w:val="24"/>
-                <w:lang w:eastAsia="zh-CN"/>
-              </w:rPr>
-              <w:t>STS(</w:t>
-            </w:r>
-            <w:proofErr w:type="gramEnd"/>
-            <w:r>
-              <w:rPr>
-                <w:rFonts w:asciiTheme="minorHAnsi" w:eastAsia="SimSun" w:hAnsiTheme="minorHAnsi" w:cstheme="minorHAnsi"/>
-                <w:color w:val="000000"/>
-                <w:sz w:val="24"/>
-                <w:szCs w:val="24"/>
-                <w:lang w:eastAsia="zh-CN"/>
-              </w:rPr>
-              <w:t>Security Token Service) and DynamoDB</w:t>
+              <w:t>User who is interacting with the application, Amazon Identity Provider, Amazon Web Service Cognito, STS(Security Token Service) and DynamoDB</w:t>
             </w:r>
             <w:r>
               <w:rPr>
@@ -14712,29 +14350,7 @@
                 <w:szCs w:val="24"/>
                 <w:lang w:eastAsia="zh-CN"/>
               </w:rPr>
-              <w:t xml:space="preserve">User has the mobile application in mobile device </w:t>
-            </w:r>
-            <w:proofErr w:type="gramStart"/>
-            <w:r>
-              <w:rPr>
-                <w:rFonts w:asciiTheme="minorHAnsi" w:eastAsia="SimSun" w:hAnsiTheme="minorHAnsi" w:cstheme="minorHAnsi"/>
-                <w:color w:val="000000"/>
-                <w:sz w:val="24"/>
-                <w:szCs w:val="24"/>
-                <w:lang w:eastAsia="zh-CN"/>
-              </w:rPr>
-              <w:t>and  account</w:t>
-            </w:r>
-            <w:proofErr w:type="gramEnd"/>
-            <w:r>
-              <w:rPr>
-                <w:rFonts w:asciiTheme="minorHAnsi" w:eastAsia="SimSun" w:hAnsiTheme="minorHAnsi" w:cstheme="minorHAnsi"/>
-                <w:color w:val="000000"/>
-                <w:sz w:val="24"/>
-                <w:szCs w:val="24"/>
-                <w:lang w:eastAsia="zh-CN"/>
-              </w:rPr>
-              <w:t>(User ID + password) in the Mobile App. And the account should have the verified either user Email or Contact Number to authentication in recovery step.</w:t>
+              <w:t>User has the mobile application in mobile device and  account(User ID + password) in the Mobile App. And the account should have the verified either user Email or Contact Number to authentication in recovery step.</w:t>
             </w:r>
           </w:p>
         </w:tc>
@@ -15290,7 +14906,7 @@
           <w:rFonts w:cstheme="minorHAnsi"/>
         </w:rPr>
       </w:pPr>
-      <w:bookmarkStart w:id="29" w:name="_Toc490767117"/>
+      <w:bookmarkStart w:id="29" w:name="_Toc490770985"/>
       <w:r>
         <w:rPr>
           <w:rFonts w:cstheme="minorHAnsi"/>
@@ -16331,7 +15947,7 @@
           <w:rFonts w:cstheme="minorHAnsi"/>
         </w:rPr>
       </w:pPr>
-      <w:bookmarkStart w:id="30" w:name="_Toc490767118"/>
+      <w:bookmarkStart w:id="30" w:name="_Toc490770986"/>
       <w:r>
         <w:rPr>
           <w:rFonts w:cstheme="minorHAnsi"/>
@@ -17983,7 +17599,7 @@
           <w:rFonts w:cstheme="minorHAnsi"/>
         </w:rPr>
       </w:pPr>
-      <w:bookmarkStart w:id="31" w:name="_Toc490767119"/>
+      <w:bookmarkStart w:id="31" w:name="_Toc490770987"/>
       <w:r>
         <w:rPr>
           <w:rFonts w:cstheme="minorHAnsi"/>
@@ -19180,29 +18796,7 @@
                 <w:szCs w:val="24"/>
                 <w:lang w:eastAsia="zh-CN"/>
               </w:rPr>
-              <w:t xml:space="preserve">Step 8: When the user </w:t>
-            </w:r>
-            <w:proofErr w:type="gramStart"/>
-            <w:r>
-              <w:rPr>
-                <w:rFonts w:asciiTheme="minorHAnsi" w:eastAsia="SimSun" w:hAnsiTheme="minorHAnsi" w:cstheme="minorHAnsi"/>
-                <w:color w:val="000000"/>
-                <w:sz w:val="24"/>
-                <w:szCs w:val="24"/>
-                <w:lang w:eastAsia="zh-CN"/>
-              </w:rPr>
-              <w:t>exit</w:t>
-            </w:r>
-            <w:proofErr w:type="gramEnd"/>
-            <w:r>
-              <w:rPr>
-                <w:rFonts w:asciiTheme="minorHAnsi" w:eastAsia="SimSun" w:hAnsiTheme="minorHAnsi" w:cstheme="minorHAnsi"/>
-                <w:color w:val="000000"/>
-                <w:sz w:val="24"/>
-                <w:szCs w:val="24"/>
-                <w:lang w:eastAsia="zh-CN"/>
-              </w:rPr>
-              <w:t xml:space="preserve"> the viewer, the document is encrypted back with AES 256 using password digest computed in Step 4 as its key</w:t>
+              <w:t>Step 8: When the user exit the viewer, the document is encrypted back with AES 256 using password digest computed in Step 4 as its key</w:t>
             </w:r>
           </w:p>
         </w:tc>
@@ -19235,7 +18829,7 @@
           <w:rFonts w:cstheme="minorHAnsi"/>
         </w:rPr>
       </w:pPr>
-      <w:bookmarkStart w:id="32" w:name="_Toc490767120"/>
+      <w:bookmarkStart w:id="32" w:name="_Toc490770988"/>
       <w:r>
         <w:rPr>
           <w:rFonts w:cstheme="minorHAnsi"/>
@@ -20356,7 +19950,7 @@
           <w:rFonts w:cstheme="minorHAnsi"/>
         </w:rPr>
       </w:pPr>
-      <w:bookmarkStart w:id="33" w:name="_Toc490767121"/>
+      <w:bookmarkStart w:id="33" w:name="_Toc490770989"/>
       <w:r>
         <w:rPr>
           <w:rFonts w:cstheme="minorHAnsi"/>
@@ -20852,51 +20446,7 @@
                 <w:szCs w:val="24"/>
                 <w:lang w:eastAsia="zh-CN"/>
               </w:rPr>
-              <w:t xml:space="preserve">A user has installed the application. </w:t>
-            </w:r>
-            <w:proofErr w:type="gramStart"/>
-            <w:r>
-              <w:rPr>
-                <w:rFonts w:asciiTheme="minorHAnsi" w:eastAsia="SimSun" w:hAnsiTheme="minorHAnsi" w:cstheme="minorHAnsi"/>
-                <w:color w:val="000000"/>
-                <w:sz w:val="24"/>
-                <w:szCs w:val="24"/>
-                <w:lang w:eastAsia="zh-CN"/>
-              </w:rPr>
-              <w:t>Also</w:t>
-            </w:r>
-            <w:proofErr w:type="gramEnd"/>
-            <w:r>
-              <w:rPr>
-                <w:rFonts w:asciiTheme="minorHAnsi" w:eastAsia="SimSun" w:hAnsiTheme="minorHAnsi" w:cstheme="minorHAnsi"/>
-                <w:color w:val="000000"/>
-                <w:sz w:val="24"/>
-                <w:szCs w:val="24"/>
-                <w:lang w:eastAsia="zh-CN"/>
-              </w:rPr>
-              <w:t xml:space="preserve"> user has an account in the app and some files in device, database and backup file. Before </w:t>
-            </w:r>
-            <w:proofErr w:type="gramStart"/>
-            <w:r>
-              <w:rPr>
-                <w:rFonts w:asciiTheme="minorHAnsi" w:eastAsia="SimSun" w:hAnsiTheme="minorHAnsi" w:cstheme="minorHAnsi"/>
-                <w:color w:val="000000"/>
-                <w:sz w:val="24"/>
-                <w:szCs w:val="24"/>
-                <w:lang w:eastAsia="zh-CN"/>
-              </w:rPr>
-              <w:t>execute</w:t>
-            </w:r>
-            <w:proofErr w:type="gramEnd"/>
-            <w:r>
-              <w:rPr>
-                <w:rFonts w:asciiTheme="minorHAnsi" w:eastAsia="SimSun" w:hAnsiTheme="minorHAnsi" w:cstheme="minorHAnsi"/>
-                <w:color w:val="000000"/>
-                <w:sz w:val="24"/>
-                <w:szCs w:val="24"/>
-                <w:lang w:eastAsia="zh-CN"/>
-              </w:rPr>
-              <w:t xml:space="preserve"> this function, user must already login to the app.</w:t>
+              <w:t>A user has installed the application. Also user has an account in the app and some files in device, database and backup file. Before execute this function, user must already login to the app.</w:t>
             </w:r>
           </w:p>
         </w:tc>
@@ -21026,119 +20576,53 @@
                 <w:szCs w:val="24"/>
                 <w:lang w:eastAsia="zh-CN"/>
               </w:rPr>
-              <w:t xml:space="preserve">Step 3: AWS server </w:t>
-            </w:r>
-            <w:proofErr w:type="gramStart"/>
-            <w:r>
-              <w:rPr>
-                <w:rFonts w:asciiTheme="minorHAnsi" w:eastAsia="SimSun" w:hAnsiTheme="minorHAnsi" w:cstheme="minorHAnsi"/>
-                <w:color w:val="000000"/>
-                <w:sz w:val="24"/>
-                <w:szCs w:val="24"/>
-                <w:lang w:eastAsia="zh-CN"/>
-              </w:rPr>
-              <w:t>validate</w:t>
-            </w:r>
-            <w:proofErr w:type="gramEnd"/>
-            <w:r>
-              <w:rPr>
-                <w:rFonts w:asciiTheme="minorHAnsi" w:eastAsia="SimSun" w:hAnsiTheme="minorHAnsi" w:cstheme="minorHAnsi"/>
-                <w:color w:val="000000"/>
-                <w:sz w:val="24"/>
-                <w:szCs w:val="24"/>
-                <w:lang w:eastAsia="zh-CN"/>
-              </w:rPr>
-              <w:t xml:space="preserve"> the user's location value.</w:t>
-            </w:r>
-          </w:p>
-          <w:p>
-            <w:pPr>
-              <w:spacing w:after="0" w:line="256" w:lineRule="auto"/>
-              <w:jc w:val="both"/>
-              <w:rPr>
-                <w:rFonts w:asciiTheme="minorHAnsi" w:eastAsia="SimSun" w:hAnsiTheme="minorHAnsi" w:cstheme="minorHAnsi"/>
-                <w:color w:val="000000"/>
-                <w:sz w:val="24"/>
-                <w:szCs w:val="24"/>
-                <w:lang w:eastAsia="zh-CN"/>
-              </w:rPr>
-            </w:pPr>
-            <w:r>
-              <w:rPr>
-                <w:rFonts w:asciiTheme="minorHAnsi" w:eastAsia="SimSun" w:hAnsiTheme="minorHAnsi" w:cstheme="minorHAnsi"/>
-                <w:color w:val="000000"/>
-                <w:sz w:val="24"/>
-                <w:szCs w:val="24"/>
-                <w:lang w:eastAsia="zh-CN"/>
-              </w:rPr>
-              <w:t xml:space="preserve">Step 4: IF the value is valid, THEN the server </w:t>
-            </w:r>
-            <w:proofErr w:type="gramStart"/>
-            <w:r>
-              <w:rPr>
-                <w:rFonts w:asciiTheme="minorHAnsi" w:eastAsia="SimSun" w:hAnsiTheme="minorHAnsi" w:cstheme="minorHAnsi"/>
-                <w:color w:val="000000"/>
-                <w:sz w:val="24"/>
-                <w:szCs w:val="24"/>
-                <w:lang w:eastAsia="zh-CN"/>
-              </w:rPr>
-              <w:t>send</w:t>
-            </w:r>
-            <w:proofErr w:type="gramEnd"/>
-            <w:r>
-              <w:rPr>
-                <w:rFonts w:asciiTheme="minorHAnsi" w:eastAsia="SimSun" w:hAnsiTheme="minorHAnsi" w:cstheme="minorHAnsi"/>
-                <w:color w:val="000000"/>
-                <w:sz w:val="24"/>
-                <w:szCs w:val="24"/>
-                <w:lang w:eastAsia="zh-CN"/>
-              </w:rPr>
-              <w:t xml:space="preserve"> the Area's documents list to user</w:t>
-            </w:r>
-          </w:p>
-          <w:p>
-            <w:pPr>
-              <w:spacing w:after="0" w:line="256" w:lineRule="auto"/>
-              <w:jc w:val="both"/>
-              <w:rPr>
-                <w:rFonts w:asciiTheme="minorHAnsi" w:eastAsia="SimSun" w:hAnsiTheme="minorHAnsi" w:cstheme="minorHAnsi"/>
-                <w:color w:val="000000"/>
-                <w:sz w:val="24"/>
-                <w:szCs w:val="24"/>
-                <w:lang w:eastAsia="zh-CN"/>
-              </w:rPr>
-            </w:pPr>
-            <w:r>
-              <w:rPr>
-                <w:rFonts w:asciiTheme="minorHAnsi" w:eastAsia="SimSun" w:hAnsiTheme="minorHAnsi" w:cstheme="minorHAnsi"/>
-                <w:color w:val="000000"/>
-                <w:sz w:val="24"/>
-                <w:szCs w:val="24"/>
-                <w:lang w:eastAsia="zh-CN"/>
-              </w:rPr>
-              <w:t xml:space="preserve">ALTERNATE Step 4: IF the value is invalid, THEN the server </w:t>
-            </w:r>
-            <w:proofErr w:type="gramStart"/>
-            <w:r>
-              <w:rPr>
-                <w:rFonts w:asciiTheme="minorHAnsi" w:eastAsia="SimSun" w:hAnsiTheme="minorHAnsi" w:cstheme="minorHAnsi"/>
-                <w:color w:val="000000"/>
-                <w:sz w:val="24"/>
-                <w:szCs w:val="24"/>
-                <w:lang w:eastAsia="zh-CN"/>
-              </w:rPr>
-              <w:t>reject</w:t>
-            </w:r>
-            <w:proofErr w:type="gramEnd"/>
-            <w:r>
-              <w:rPr>
-                <w:rFonts w:asciiTheme="minorHAnsi" w:eastAsia="SimSun" w:hAnsiTheme="minorHAnsi" w:cstheme="minorHAnsi"/>
-                <w:color w:val="000000"/>
-                <w:sz w:val="24"/>
-                <w:szCs w:val="24"/>
-                <w:lang w:eastAsia="zh-CN"/>
-              </w:rPr>
-              <w:t xml:space="preserve"> and send Fail Message</w:t>
+              <w:t>Step 3: AWS server validate the user's location value.</w:t>
+            </w:r>
+          </w:p>
+          <w:p>
+            <w:pPr>
+              <w:spacing w:after="0" w:line="256" w:lineRule="auto"/>
+              <w:jc w:val="both"/>
+              <w:rPr>
+                <w:rFonts w:asciiTheme="minorHAnsi" w:eastAsia="SimSun" w:hAnsiTheme="minorHAnsi" w:cstheme="minorHAnsi"/>
+                <w:color w:val="000000"/>
+                <w:sz w:val="24"/>
+                <w:szCs w:val="24"/>
+                <w:lang w:eastAsia="zh-CN"/>
+              </w:rPr>
+            </w:pPr>
+            <w:r>
+              <w:rPr>
+                <w:rFonts w:asciiTheme="minorHAnsi" w:eastAsia="SimSun" w:hAnsiTheme="minorHAnsi" w:cstheme="minorHAnsi"/>
+                <w:color w:val="000000"/>
+                <w:sz w:val="24"/>
+                <w:szCs w:val="24"/>
+                <w:lang w:eastAsia="zh-CN"/>
+              </w:rPr>
+              <w:t>Step 4: IF the value is valid, THEN the server send the Area's documents list to user</w:t>
+            </w:r>
+          </w:p>
+          <w:p>
+            <w:pPr>
+              <w:spacing w:after="0" w:line="256" w:lineRule="auto"/>
+              <w:jc w:val="both"/>
+              <w:rPr>
+                <w:rFonts w:asciiTheme="minorHAnsi" w:eastAsia="SimSun" w:hAnsiTheme="minorHAnsi" w:cstheme="minorHAnsi"/>
+                <w:color w:val="000000"/>
+                <w:sz w:val="24"/>
+                <w:szCs w:val="24"/>
+                <w:lang w:eastAsia="zh-CN"/>
+              </w:rPr>
+            </w:pPr>
+            <w:r>
+              <w:rPr>
+                <w:rFonts w:asciiTheme="minorHAnsi" w:eastAsia="SimSun" w:hAnsiTheme="minorHAnsi" w:cstheme="minorHAnsi"/>
+                <w:color w:val="000000"/>
+                <w:sz w:val="24"/>
+                <w:szCs w:val="24"/>
+                <w:lang w:eastAsia="zh-CN"/>
+              </w:rPr>
+              <w:t>ALTERNATE Step 4: IF the value is invalid, THEN the server reject and send Fail Message</w:t>
             </w:r>
           </w:p>
           <w:p>
@@ -21299,29 +20783,7 @@
                 <w:szCs w:val="24"/>
                 <w:lang w:eastAsia="zh-CN"/>
               </w:rPr>
-              <w:t xml:space="preserve">Step 10: Then </w:t>
-            </w:r>
-            <w:proofErr w:type="gramStart"/>
-            <w:r>
-              <w:rPr>
-                <w:rFonts w:asciiTheme="minorHAnsi" w:eastAsia="SimSun" w:hAnsiTheme="minorHAnsi" w:cstheme="minorHAnsi"/>
-                <w:color w:val="000000"/>
-                <w:sz w:val="24"/>
-                <w:szCs w:val="24"/>
-                <w:lang w:eastAsia="zh-CN"/>
-              </w:rPr>
-              <w:t>The</w:t>
-            </w:r>
-            <w:proofErr w:type="gramEnd"/>
-            <w:r>
-              <w:rPr>
-                <w:rFonts w:asciiTheme="minorHAnsi" w:eastAsia="SimSun" w:hAnsiTheme="minorHAnsi" w:cstheme="minorHAnsi"/>
-                <w:color w:val="000000"/>
-                <w:sz w:val="24"/>
-                <w:szCs w:val="24"/>
-                <w:lang w:eastAsia="zh-CN"/>
-              </w:rPr>
-              <w:t xml:space="preserve"> Device will get the success message and show the updated result.</w:t>
+              <w:t>Step 10: Then The Device will get the success message and show the updated result.</w:t>
             </w:r>
           </w:p>
           <w:p>
@@ -21359,7 +20821,7 @@
           <w:rFonts w:cstheme="minorHAnsi"/>
         </w:rPr>
       </w:pPr>
-      <w:bookmarkStart w:id="34" w:name="_Toc490767122"/>
+      <w:bookmarkStart w:id="34" w:name="_Toc490770990"/>
       <w:r>
         <w:rPr>
           <w:rFonts w:cstheme="minorHAnsi"/>
@@ -22488,7 +21950,7 @@
           <w:lang w:eastAsia="ko-KR"/>
         </w:rPr>
       </w:pPr>
-      <w:bookmarkStart w:id="35" w:name="_Toc490767123"/>
+      <w:bookmarkStart w:id="35" w:name="_Toc490770991"/>
       <w:r>
         <w:rPr>
           <w:rFonts w:cstheme="minorHAnsi"/>
@@ -23005,29 +22467,7 @@
                 <w:szCs w:val="24"/>
                 <w:lang w:eastAsia="zh-CN"/>
               </w:rPr>
-              <w:t xml:space="preserve">A user has installed the application. </w:t>
-            </w:r>
-            <w:proofErr w:type="gramStart"/>
-            <w:r>
-              <w:rPr>
-                <w:rFonts w:asciiTheme="minorHAnsi" w:eastAsia="SimSun" w:hAnsiTheme="minorHAnsi" w:cstheme="minorHAnsi"/>
-                <w:color w:val="000000"/>
-                <w:sz w:val="24"/>
-                <w:szCs w:val="24"/>
-                <w:lang w:eastAsia="zh-CN"/>
-              </w:rPr>
-              <w:t>Also</w:t>
-            </w:r>
-            <w:proofErr w:type="gramEnd"/>
-            <w:r>
-              <w:rPr>
-                <w:rFonts w:asciiTheme="minorHAnsi" w:eastAsia="SimSun" w:hAnsiTheme="minorHAnsi" w:cstheme="minorHAnsi"/>
-                <w:color w:val="000000"/>
-                <w:sz w:val="24"/>
-                <w:szCs w:val="24"/>
-                <w:lang w:eastAsia="zh-CN"/>
-              </w:rPr>
-              <w:t xml:space="preserve"> user has an account in the app</w:t>
+              <w:t>A user has installed the application. Also user has an account in the app</w:t>
             </w:r>
             <w:r>
               <w:rPr>
@@ -23047,29 +22487,7 @@
                 <w:szCs w:val="24"/>
                 <w:lang w:eastAsia="zh-CN"/>
               </w:rPr>
-              <w:t xml:space="preserve">. user locates in valid area to delete account. Before </w:t>
-            </w:r>
-            <w:proofErr w:type="gramStart"/>
-            <w:r>
-              <w:rPr>
-                <w:rFonts w:asciiTheme="minorHAnsi" w:eastAsia="SimSun" w:hAnsiTheme="minorHAnsi" w:cstheme="minorHAnsi"/>
-                <w:color w:val="000000"/>
-                <w:sz w:val="24"/>
-                <w:szCs w:val="24"/>
-                <w:lang w:eastAsia="zh-CN"/>
-              </w:rPr>
-              <w:t>execute</w:t>
-            </w:r>
-            <w:proofErr w:type="gramEnd"/>
-            <w:r>
-              <w:rPr>
-                <w:rFonts w:asciiTheme="minorHAnsi" w:eastAsia="SimSun" w:hAnsiTheme="minorHAnsi" w:cstheme="minorHAnsi"/>
-                <w:color w:val="000000"/>
-                <w:sz w:val="24"/>
-                <w:szCs w:val="24"/>
-                <w:lang w:eastAsia="zh-CN"/>
-              </w:rPr>
-              <w:t xml:space="preserve"> this function, user must already login to the app.</w:t>
+              <w:t>. user locates in valid area to delete account. Before execute this function, user must already login to the app.</w:t>
             </w:r>
           </w:p>
           <w:p>
@@ -23312,29 +22730,7 @@
                 <w:szCs w:val="24"/>
                 <w:lang w:eastAsia="zh-CN"/>
               </w:rPr>
-              <w:t xml:space="preserve"> Normal Secure </w:t>
-            </w:r>
-            <w:proofErr w:type="gramStart"/>
-            <w:r>
-              <w:rPr>
-                <w:rFonts w:asciiTheme="minorHAnsi" w:eastAsia="SimSun" w:hAnsiTheme="minorHAnsi" w:cstheme="minorHAnsi"/>
-                <w:color w:val="000000"/>
-                <w:sz w:val="24"/>
-                <w:szCs w:val="24"/>
-                <w:lang w:eastAsia="zh-CN"/>
-              </w:rPr>
-              <w:t>Mode(</w:t>
-            </w:r>
-            <w:proofErr w:type="gramEnd"/>
-            <w:r>
-              <w:rPr>
-                <w:rFonts w:asciiTheme="minorHAnsi" w:eastAsia="SimSun" w:hAnsiTheme="minorHAnsi" w:cstheme="minorHAnsi"/>
-                <w:color w:val="000000"/>
-                <w:sz w:val="24"/>
-                <w:szCs w:val="24"/>
-                <w:lang w:eastAsia="zh-CN"/>
-              </w:rPr>
-              <w:t>Only Normal Area Type)</w:t>
+              <w:t xml:space="preserve"> Normal Secure Mode(Only Normal Area Type)</w:t>
             </w:r>
           </w:p>
           <w:p>
@@ -23377,29 +22773,7 @@
                 <w:szCs w:val="24"/>
                 <w:lang w:eastAsia="zh-CN"/>
               </w:rPr>
-              <w:t xml:space="preserve"> AWS server </w:t>
-            </w:r>
-            <w:proofErr w:type="gramStart"/>
-            <w:r>
-              <w:rPr>
-                <w:rFonts w:asciiTheme="minorHAnsi" w:eastAsia="SimSun" w:hAnsiTheme="minorHAnsi" w:cstheme="minorHAnsi"/>
-                <w:color w:val="000000"/>
-                <w:sz w:val="24"/>
-                <w:szCs w:val="24"/>
-                <w:lang w:eastAsia="zh-CN"/>
-              </w:rPr>
-              <w:t>compare</w:t>
-            </w:r>
-            <w:proofErr w:type="gramEnd"/>
-            <w:r>
-              <w:rPr>
-                <w:rFonts w:asciiTheme="minorHAnsi" w:eastAsia="SimSun" w:hAnsiTheme="minorHAnsi" w:cstheme="minorHAnsi"/>
-                <w:color w:val="000000"/>
-                <w:sz w:val="24"/>
-                <w:szCs w:val="24"/>
-                <w:lang w:eastAsia="zh-CN"/>
-              </w:rPr>
-              <w:t xml:space="preserve"> user’s current location area with user defined area in database </w:t>
+              <w:t xml:space="preserve"> AWS server compare user’s current location area with user defined area in database </w:t>
             </w:r>
           </w:p>
           <w:p>
@@ -23445,29 +22819,7 @@
                 <w:szCs w:val="24"/>
                 <w:lang w:eastAsia="zh-CN"/>
               </w:rPr>
-              <w:t xml:space="preserve">ALTERNATE Step 4.1: If it is not valid area, then the server </w:t>
-            </w:r>
-            <w:proofErr w:type="gramStart"/>
-            <w:r>
-              <w:rPr>
-                <w:rFonts w:asciiTheme="minorHAnsi" w:eastAsia="SimSun" w:hAnsiTheme="minorHAnsi" w:cstheme="minorHAnsi"/>
-                <w:color w:val="000000"/>
-                <w:sz w:val="24"/>
-                <w:szCs w:val="24"/>
-                <w:lang w:eastAsia="zh-CN"/>
-              </w:rPr>
-              <w:t>send</w:t>
-            </w:r>
-            <w:proofErr w:type="gramEnd"/>
-            <w:r>
-              <w:rPr>
-                <w:rFonts w:asciiTheme="minorHAnsi" w:eastAsia="SimSun" w:hAnsiTheme="minorHAnsi" w:cstheme="minorHAnsi"/>
-                <w:color w:val="000000"/>
-                <w:sz w:val="24"/>
-                <w:szCs w:val="24"/>
-                <w:lang w:eastAsia="zh-CN"/>
-              </w:rPr>
-              <w:t xml:space="preserve"> reject message to app and app display reject message.</w:t>
+              <w:t>ALTERNATE Step 4.1: If it is not valid area, then the server send reject message to app and app display reject message.</w:t>
             </w:r>
           </w:p>
           <w:p>
@@ -23501,29 +22853,7 @@
                 <w:szCs w:val="24"/>
                 <w:lang w:eastAsia="zh-CN"/>
               </w:rPr>
-              <w:t xml:space="preserve">. More Secure </w:t>
-            </w:r>
-            <w:proofErr w:type="gramStart"/>
-            <w:r>
-              <w:rPr>
-                <w:rFonts w:asciiTheme="minorHAnsi" w:eastAsia="SimSun" w:hAnsiTheme="minorHAnsi" w:cstheme="minorHAnsi"/>
-                <w:color w:val="000000"/>
-                <w:sz w:val="24"/>
-                <w:szCs w:val="24"/>
-                <w:lang w:eastAsia="zh-CN"/>
-              </w:rPr>
-              <w:t>Mode(</w:t>
-            </w:r>
-            <w:proofErr w:type="gramEnd"/>
-            <w:r>
-              <w:rPr>
-                <w:rFonts w:asciiTheme="minorHAnsi" w:eastAsia="SimSun" w:hAnsiTheme="minorHAnsi" w:cstheme="minorHAnsi"/>
-                <w:color w:val="000000"/>
-                <w:sz w:val="24"/>
-                <w:szCs w:val="24"/>
-                <w:lang w:eastAsia="zh-CN"/>
-              </w:rPr>
-              <w:t>Using Both Normal Area Type and Admin Area Type)</w:t>
+              <w:t>. More Secure Mode(Using Both Normal Area Type and Admin Area Type)</w:t>
             </w:r>
           </w:p>
           <w:p>
@@ -23612,29 +22942,7 @@
                 <w:szCs w:val="24"/>
                 <w:lang w:eastAsia="zh-CN"/>
               </w:rPr>
-              <w:t xml:space="preserve">ALTERNATE Step 4.2: If it is not valid area or not Admin Area but Normal Area Type, then the server </w:t>
-            </w:r>
-            <w:proofErr w:type="gramStart"/>
-            <w:r>
-              <w:rPr>
-                <w:rFonts w:asciiTheme="minorHAnsi" w:eastAsia="SimSun" w:hAnsiTheme="minorHAnsi" w:cstheme="minorHAnsi"/>
-                <w:color w:val="000000"/>
-                <w:sz w:val="24"/>
-                <w:szCs w:val="24"/>
-                <w:lang w:eastAsia="zh-CN"/>
-              </w:rPr>
-              <w:t>send</w:t>
-            </w:r>
-            <w:proofErr w:type="gramEnd"/>
-            <w:r>
-              <w:rPr>
-                <w:rFonts w:asciiTheme="minorHAnsi" w:eastAsia="SimSun" w:hAnsiTheme="minorHAnsi" w:cstheme="minorHAnsi"/>
-                <w:color w:val="000000"/>
-                <w:sz w:val="24"/>
-                <w:szCs w:val="24"/>
-                <w:lang w:eastAsia="zh-CN"/>
-              </w:rPr>
-              <w:t xml:space="preserve"> reject message to app and app display reject message.</w:t>
+              <w:t>ALTERNATE Step 4.2: If it is not valid area or not Admin Area but Normal Area Type, then the server send reject message to app and app display reject message.</w:t>
             </w:r>
           </w:p>
           <w:p>
@@ -23740,7 +23048,7 @@
       <w:pPr>
         <w:pStyle w:val="Heading1"/>
       </w:pPr>
-      <w:bookmarkStart w:id="36" w:name="_Toc490767124"/>
+      <w:bookmarkStart w:id="36" w:name="_Toc490770992"/>
       <w:r>
         <w:lastRenderedPageBreak/>
         <w:t>4. Sequence Diagram</w:t>
@@ -23751,7 +23059,7 @@
       <w:pPr>
         <w:pStyle w:val="Heading2"/>
       </w:pPr>
-      <w:bookmarkStart w:id="37" w:name="_Toc490767125"/>
+      <w:bookmarkStart w:id="37" w:name="_Toc490770993"/>
       <w:r>
         <w:t>Sequence Diagram 1.0 Sign Up</w:t>
       </w:r>
@@ -23825,7 +23133,7 @@
       <w:pPr>
         <w:pStyle w:val="Heading2"/>
       </w:pPr>
-      <w:bookmarkStart w:id="38" w:name="_Toc490767126"/>
+      <w:bookmarkStart w:id="38" w:name="_Toc490770994"/>
       <w:r>
         <w:lastRenderedPageBreak/>
         <w:t>Sequence Diagram 2.0 Log in</w:t>
@@ -23907,7 +23215,7 @@
       <w:pPr>
         <w:pStyle w:val="Heading2"/>
       </w:pPr>
-      <w:bookmarkStart w:id="39" w:name="_Toc490767127"/>
+      <w:bookmarkStart w:id="39" w:name="_Toc490770995"/>
       <w:r>
         <w:lastRenderedPageBreak/>
         <w:t>Sequence Diagram 2.1 MAC Address Verification</w:t>
@@ -23989,7 +23297,7 @@
       <w:pPr>
         <w:pStyle w:val="Heading2"/>
       </w:pPr>
-      <w:bookmarkStart w:id="40" w:name="_Toc490767128"/>
+      <w:bookmarkStart w:id="40" w:name="_Toc490770996"/>
       <w:r>
         <w:lastRenderedPageBreak/>
         <w:t>Sequence Diagram 2.3 Data Recovery</w:t>
@@ -24071,7 +23379,7 @@
       <w:pPr>
         <w:pStyle w:val="Heading2"/>
       </w:pPr>
-      <w:bookmarkStart w:id="41" w:name="_Toc490767129"/>
+      <w:bookmarkStart w:id="41" w:name="_Toc490770997"/>
       <w:r>
         <w:lastRenderedPageBreak/>
         <w:t>Sequence Diagram 4.0 View Document</w:t>
@@ -24137,7 +23445,7 @@
       <w:pPr>
         <w:pStyle w:val="Heading2"/>
       </w:pPr>
-      <w:bookmarkStart w:id="42" w:name="_Toc490767130"/>
+      <w:bookmarkStart w:id="42" w:name="_Toc490770998"/>
       <w:r>
         <w:lastRenderedPageBreak/>
         <w:t>Sequence Diagram 5.0 Data Backup</w:t>
@@ -24212,7 +23520,7 @@
       <w:pPr>
         <w:pStyle w:val="Heading2"/>
       </w:pPr>
-      <w:bookmarkStart w:id="43" w:name="_Toc490767131"/>
+      <w:bookmarkStart w:id="43" w:name="_Toc490770999"/>
       <w:r>
         <w:lastRenderedPageBreak/>
         <w:t>Sequence Diagram 7.0 File Recovery</w:t>
@@ -24274,7 +23582,7 @@
       <w:pPr>
         <w:pStyle w:val="Heading1"/>
       </w:pPr>
-      <w:bookmarkStart w:id="44" w:name="_Toc490767132"/>
+      <w:bookmarkStart w:id="44" w:name="_Toc490771000"/>
       <w:r>
         <w:lastRenderedPageBreak/>
         <w:t>5. Activity Diagram</w:t>
@@ -24285,14 +23593,13 @@
       <w:pPr>
         <w:pStyle w:val="Heading2"/>
       </w:pPr>
-      <w:bookmarkStart w:id="45" w:name="_Toc490767133"/>
+      <w:bookmarkStart w:id="45" w:name="_Toc490771001"/>
       <w:r>
         <w:t>Activity Diagram 1.0 Sign Up</w:t>
       </w:r>
       <w:bookmarkEnd w:id="45"/>
     </w:p>
     <w:p>
-      <w:bookmarkStart w:id="46" w:name="_GoBack"/>
       <w:r>
         <w:rPr>
           <w:noProof/>
@@ -24346,18 +23653,17 @@
           </wp:inline>
         </w:drawing>
       </w:r>
-      <w:bookmarkEnd w:id="46"/>
     </w:p>
     <w:p>
       <w:pPr>
         <w:pStyle w:val="Heading2"/>
       </w:pPr>
-      <w:bookmarkStart w:id="47" w:name="_Toc490767134"/>
+      <w:bookmarkStart w:id="46" w:name="_Toc490771002"/>
       <w:r>
         <w:lastRenderedPageBreak/>
         <w:t>Activity Diagram 2.0 Log in</w:t>
       </w:r>
-      <w:bookmarkEnd w:id="47"/>
+      <w:bookmarkEnd w:id="46"/>
     </w:p>
     <w:p>
       <w:r>
@@ -24453,12 +23759,12 @@
       <w:pPr>
         <w:pStyle w:val="Heading2"/>
       </w:pPr>
-      <w:bookmarkStart w:id="48" w:name="_Toc490767135"/>
+      <w:bookmarkStart w:id="47" w:name="_Toc490771003"/>
       <w:r>
         <w:lastRenderedPageBreak/>
         <w:t>Activity Diagram 2.1 MAC Address Verification</w:t>
       </w:r>
-      <w:bookmarkEnd w:id="48"/>
+      <w:bookmarkEnd w:id="47"/>
     </w:p>
     <w:p>
       <w:r>
@@ -24527,12 +23833,12 @@
       <w:pPr>
         <w:pStyle w:val="Heading2"/>
       </w:pPr>
-      <w:bookmarkStart w:id="49" w:name="_Toc490767136"/>
+      <w:bookmarkStart w:id="48" w:name="_Toc490771004"/>
       <w:r>
         <w:lastRenderedPageBreak/>
         <w:t>Activity Diagram 2.2 Password recovery</w:t>
       </w:r>
-      <w:bookmarkEnd w:id="49"/>
+      <w:bookmarkEnd w:id="48"/>
     </w:p>
     <w:p>
       <w:r>
@@ -24601,12 +23907,12 @@
       <w:pPr>
         <w:pStyle w:val="Heading2"/>
       </w:pPr>
-      <w:bookmarkStart w:id="50" w:name="_Toc490767137"/>
+      <w:bookmarkStart w:id="49" w:name="_Toc490771005"/>
       <w:r>
         <w:lastRenderedPageBreak/>
         <w:t>Activity Diagram 2.3 Data recovery</w:t>
       </w:r>
-      <w:bookmarkEnd w:id="50"/>
+      <w:bookmarkEnd w:id="49"/>
     </w:p>
     <w:p>
       <w:r>
@@ -24680,12 +23986,12 @@
       <w:pPr>
         <w:pStyle w:val="Heading2"/>
       </w:pPr>
-      <w:bookmarkStart w:id="51" w:name="_Toc490767138"/>
+      <w:bookmarkStart w:id="50" w:name="_Toc490771006"/>
       <w:r>
         <w:lastRenderedPageBreak/>
         <w:t>Activity Diagram 3.0 Import documents</w:t>
       </w:r>
-      <w:bookmarkEnd w:id="51"/>
+      <w:bookmarkEnd w:id="50"/>
     </w:p>
     <w:p>
       <w:r>
@@ -24753,12 +24059,12 @@
       <w:pPr>
         <w:pStyle w:val="Heading2"/>
       </w:pPr>
-      <w:bookmarkStart w:id="52" w:name="_Toc490767139"/>
+      <w:bookmarkStart w:id="51" w:name="_Toc490771007"/>
       <w:r>
         <w:lastRenderedPageBreak/>
         <w:t>Activity Diagram 4.0 View documents</w:t>
       </w:r>
-      <w:bookmarkEnd w:id="52"/>
+      <w:bookmarkEnd w:id="51"/>
     </w:p>
     <w:p>
       <w:r>
@@ -24825,12 +24131,12 @@
       <w:pPr>
         <w:pStyle w:val="Heading2"/>
       </w:pPr>
-      <w:bookmarkStart w:id="53" w:name="_Toc490767140"/>
+      <w:bookmarkStart w:id="52" w:name="_Toc490771008"/>
       <w:r>
         <w:lastRenderedPageBreak/>
         <w:t>Activity Diagram 5.0 Backup data</w:t>
       </w:r>
-      <w:bookmarkEnd w:id="53"/>
+      <w:bookmarkEnd w:id="52"/>
     </w:p>
     <w:p>
       <w:r>
@@ -24908,12 +24214,12 @@
       <w:pPr>
         <w:pStyle w:val="Heading2"/>
       </w:pPr>
-      <w:bookmarkStart w:id="54" w:name="_Toc490767141"/>
+      <w:bookmarkStart w:id="53" w:name="_Toc490771009"/>
       <w:r>
         <w:lastRenderedPageBreak/>
         <w:t>Activity Diagram 6.0 Delete document</w:t>
       </w:r>
-      <w:bookmarkEnd w:id="54"/>
+      <w:bookmarkEnd w:id="53"/>
     </w:p>
     <w:p>
       <w:r>
@@ -24980,12 +24286,12 @@
       <w:pPr>
         <w:pStyle w:val="Heading2"/>
       </w:pPr>
-      <w:bookmarkStart w:id="55" w:name="_Toc490767142"/>
+      <w:bookmarkStart w:id="54" w:name="_Toc490771010"/>
       <w:r>
         <w:lastRenderedPageBreak/>
         <w:t>Activity Diagram 7.0 File recovery</w:t>
       </w:r>
-      <w:bookmarkEnd w:id="55"/>
+      <w:bookmarkEnd w:id="54"/>
     </w:p>
     <w:p>
       <w:r>
@@ -25060,12 +24366,12 @@
       <w:pPr>
         <w:pStyle w:val="Heading2"/>
       </w:pPr>
-      <w:bookmarkStart w:id="56" w:name="_Toc490767143"/>
+      <w:bookmarkStart w:id="55" w:name="_Toc490771011"/>
       <w:r>
         <w:lastRenderedPageBreak/>
         <w:t>Activity Diagram 8.0 Delete account</w:t>
       </w:r>
-      <w:bookmarkEnd w:id="56"/>
+      <w:bookmarkEnd w:id="55"/>
     </w:p>
     <w:p>
       <w:r>
@@ -25130,7 +24436,7 @@
           <w:rFonts w:cstheme="minorHAnsi"/>
         </w:rPr>
       </w:pPr>
-      <w:bookmarkStart w:id="57" w:name="_Toc490767144"/>
+      <w:bookmarkStart w:id="56" w:name="_Toc490771012"/>
       <w:r>
         <w:rPr>
           <w:rFonts w:cstheme="minorHAnsi"/>
@@ -25144,7 +24450,7 @@
         </w:rPr>
         <w:t>. External Interface Requirements</w:t>
       </w:r>
-      <w:bookmarkEnd w:id="57"/>
+      <w:bookmarkEnd w:id="56"/>
     </w:p>
     <w:p>
       <w:pPr>
@@ -25156,7 +24462,7 @@
           <w:szCs w:val="24"/>
         </w:rPr>
       </w:pPr>
-      <w:bookmarkStart w:id="58" w:name="_Toc490767145"/>
+      <w:bookmarkStart w:id="57" w:name="_Toc490771013"/>
       <w:r>
         <w:rPr>
           <w:rFonts w:cstheme="minorHAnsi"/>
@@ -25181,7 +24487,7 @@
         </w:rPr>
         <w:t>Hardware Interfaces</w:t>
       </w:r>
-      <w:bookmarkEnd w:id="58"/>
+      <w:bookmarkEnd w:id="57"/>
     </w:p>
     <w:p>
       <w:pPr>
@@ -25214,7 +24520,7 @@
           <w:rFonts w:cstheme="minorHAnsi"/>
         </w:rPr>
       </w:pPr>
-      <w:bookmarkStart w:id="59" w:name="_Toc490767146"/>
+      <w:bookmarkStart w:id="58" w:name="_Toc490771014"/>
       <w:r>
         <w:rPr>
           <w:rFonts w:cstheme="minorHAnsi"/>
@@ -25239,7 +24545,7 @@
         </w:rPr>
         <w:t>Software Interfaces</w:t>
       </w:r>
-      <w:bookmarkEnd w:id="59"/>
+      <w:bookmarkEnd w:id="58"/>
     </w:p>
     <w:p>
       <w:r>
@@ -25263,7 +24569,7 @@
           <w:rFonts w:cstheme="minorHAnsi"/>
         </w:rPr>
       </w:pPr>
-      <w:bookmarkStart w:id="60" w:name="_Toc490767147"/>
+      <w:bookmarkStart w:id="59" w:name="_Toc490771015"/>
       <w:r>
         <w:rPr>
           <w:rFonts w:cstheme="minorHAnsi"/>
@@ -25288,7 +24594,7 @@
         </w:rPr>
         <w:t>Communications Interfaces</w:t>
       </w:r>
-      <w:bookmarkEnd w:id="60"/>
+      <w:bookmarkEnd w:id="59"/>
     </w:p>
     <w:p>
       <w:r>
@@ -25324,9 +24630,9 @@
           <w:rFonts w:cstheme="minorHAnsi"/>
         </w:rPr>
       </w:pPr>
-      <w:bookmarkStart w:id="61" w:name="page7"/>
-      <w:bookmarkStart w:id="62" w:name="_Toc490767148"/>
-      <w:bookmarkEnd w:id="61"/>
+      <w:bookmarkStart w:id="60" w:name="page7"/>
+      <w:bookmarkStart w:id="61" w:name="_Toc490771016"/>
+      <w:bookmarkEnd w:id="60"/>
       <w:r>
         <w:rPr>
           <w:rFonts w:cstheme="minorHAnsi"/>
@@ -25358,7 +24664,7 @@
         </w:rPr>
         <w:t>functional Requirements</w:t>
       </w:r>
-      <w:bookmarkEnd w:id="62"/>
+      <w:bookmarkEnd w:id="61"/>
     </w:p>
     <w:p>
       <w:pPr>
@@ -25370,7 +24676,7 @@
           <w:szCs w:val="24"/>
         </w:rPr>
       </w:pPr>
-      <w:bookmarkStart w:id="63" w:name="_Toc490767149"/>
+      <w:bookmarkStart w:id="62" w:name="_Toc490771017"/>
       <w:r>
         <w:rPr>
           <w:rFonts w:cstheme="minorHAnsi"/>
@@ -25389,7 +24695,7 @@
         </w:rPr>
         <w:t>Performance Requirements</w:t>
       </w:r>
-      <w:bookmarkEnd w:id="63"/>
+      <w:bookmarkEnd w:id="62"/>
     </w:p>
     <w:p>
       <w:pPr>
@@ -25424,7 +24730,7 @@
           <w:rFonts w:cstheme="minorHAnsi"/>
         </w:rPr>
       </w:pPr>
-      <w:bookmarkStart w:id="64" w:name="_Toc490767150"/>
+      <w:bookmarkStart w:id="63" w:name="_Toc490771018"/>
       <w:r>
         <w:rPr>
           <w:rFonts w:cstheme="minorHAnsi"/>
@@ -25437,7 +24743,7 @@
         </w:rPr>
         <w:t>.2 Safety Requirements</w:t>
       </w:r>
-      <w:bookmarkEnd w:id="64"/>
+      <w:bookmarkEnd w:id="63"/>
     </w:p>
     <w:p>
       <w:pPr>
@@ -25868,7 +25174,7 @@
           <w:szCs w:val="24"/>
         </w:rPr>
       </w:pPr>
-      <w:bookmarkStart w:id="65" w:name="_Toc490767151"/>
+      <w:bookmarkStart w:id="64" w:name="_Toc490771019"/>
       <w:r>
         <w:rPr>
           <w:rFonts w:cstheme="minorHAnsi"/>
@@ -25888,7 +25194,7 @@
         </w:rPr>
         <w:t>Security Requirements</w:t>
       </w:r>
-      <w:bookmarkEnd w:id="65"/>
+      <w:bookmarkEnd w:id="64"/>
     </w:p>
     <w:p>
       <w:pPr>
@@ -26044,7 +25350,7 @@
           <w:szCs w:val="24"/>
         </w:rPr>
       </w:pPr>
-      <w:bookmarkStart w:id="66" w:name="_Toc490767152"/>
+      <w:bookmarkStart w:id="65" w:name="_Toc490771020"/>
       <w:r>
         <w:rPr>
           <w:rFonts w:cstheme="minorHAnsi"/>
@@ -26063,7 +25369,7 @@
         </w:rPr>
         <w:t>Software Quality Attributes</w:t>
       </w:r>
-      <w:bookmarkEnd w:id="66"/>
+      <w:bookmarkEnd w:id="65"/>
     </w:p>
     <w:p>
       <w:pPr>
@@ -26386,7 +25692,7 @@
           <w:b/>
         </w:rPr>
       </w:pPr>
-      <w:bookmarkStart w:id="67" w:name="_Toc490767153"/>
+      <w:bookmarkStart w:id="66" w:name="_Toc490771021"/>
       <w:r>
         <w:rPr>
           <w:rStyle w:val="Heading1Char"/>
@@ -26396,7 +25702,7 @@
         <w:lastRenderedPageBreak/>
         <w:t>Appendix A: Glossary</w:t>
       </w:r>
-      <w:bookmarkEnd w:id="67"/>
+      <w:bookmarkEnd w:id="66"/>
     </w:p>
     <w:p>
       <w:pPr>
@@ -26422,8 +25728,8 @@
           <w:szCs w:val="24"/>
         </w:rPr>
       </w:pPr>
-      <w:bookmarkStart w:id="68" w:name="page8"/>
-      <w:bookmarkEnd w:id="68"/>
+      <w:bookmarkStart w:id="67" w:name="page8"/>
+      <w:bookmarkEnd w:id="67"/>
       <w:r>
         <w:rPr>
           <w:rFonts w:asciiTheme="minorHAnsi" w:hAnsiTheme="minorHAnsi" w:cstheme="minorHAnsi"/>
@@ -26508,41 +25814,13 @@
         </w:rPr>
         <w:t xml:space="preserve">the </w:t>
       </w:r>
-      <w:proofErr w:type="gramStart"/>
-      <w:r>
-        <w:rPr>
-          <w:rFonts w:asciiTheme="minorHAnsi" w:hAnsiTheme="minorHAnsi" w:cstheme="minorHAnsi"/>
-          <w:sz w:val="24"/>
-          <w:szCs w:val="24"/>
-        </w:rPr>
-        <w:t>highest level</w:t>
-      </w:r>
-      <w:proofErr w:type="gramEnd"/>
-      <w:r>
-        <w:rPr>
-          <w:rFonts w:asciiTheme="minorHAnsi" w:hAnsiTheme="minorHAnsi" w:cstheme="minorHAnsi"/>
-          <w:sz w:val="24"/>
-          <w:szCs w:val="24"/>
-        </w:rPr>
-        <w:t xml:space="preserve"> structure of the software system. The </w:t>
-      </w:r>
-      <w:proofErr w:type="gramStart"/>
-      <w:r>
-        <w:rPr>
-          <w:rFonts w:asciiTheme="minorHAnsi" w:hAnsiTheme="minorHAnsi" w:cstheme="minorHAnsi"/>
-          <w:sz w:val="24"/>
-          <w:szCs w:val="24"/>
-        </w:rPr>
-        <w:t>whole system</w:t>
-      </w:r>
-      <w:proofErr w:type="gramEnd"/>
-      <w:r>
-        <w:rPr>
-          <w:rFonts w:asciiTheme="minorHAnsi" w:hAnsiTheme="minorHAnsi" w:cstheme="minorHAnsi"/>
-          <w:sz w:val="24"/>
-          <w:szCs w:val="24"/>
-        </w:rPr>
-        <w:t xml:space="preserve"> is developed based on the software architecture.</w:t>
+      <w:r>
+        <w:rPr>
+          <w:rFonts w:asciiTheme="minorHAnsi" w:hAnsiTheme="minorHAnsi" w:cstheme="minorHAnsi"/>
+          <w:sz w:val="24"/>
+          <w:szCs w:val="24"/>
+        </w:rPr>
+        <w:t>highest level structure of the software system. The whole system is developed based on the software architecture.</w:t>
       </w:r>
     </w:p>
     <w:p>
@@ -26647,23 +25925,15 @@
           <w:sz w:val="24"/>
           <w:szCs w:val="24"/>
         </w:rPr>
-        <w:t>: This is the place where the data is stored. We are currently using</w:t>
-      </w:r>
-      <w:r>
-        <w:rPr>
-          <w:rFonts w:asciiTheme="minorHAnsi" w:hAnsiTheme="minorHAnsi" w:cstheme="minorHAnsi"/>
-          <w:sz w:val="24"/>
-          <w:szCs w:val="24"/>
-        </w:rPr>
-        <w:t xml:space="preserve"> a</w:t>
-      </w:r>
-      <w:r>
-        <w:rPr>
-          <w:rFonts w:asciiTheme="minorHAnsi" w:hAnsiTheme="minorHAnsi" w:cstheme="minorHAnsi"/>
-          <w:sz w:val="24"/>
-          <w:szCs w:val="24"/>
-        </w:rPr>
-        <w:t xml:space="preserve"> text file to store the data on server side but it can be upgraded to a full-fledged database system.</w:t>
+        <w:t xml:space="preserve">: </w:t>
+      </w:r>
+      <w:r>
+        <w:rPr>
+          <w:rFonts w:asciiTheme="minorHAnsi" w:hAnsiTheme="minorHAnsi" w:cstheme="minorHAnsi"/>
+          <w:sz w:val="24"/>
+          <w:szCs w:val="24"/>
+        </w:rPr>
+        <w:t xml:space="preserve">We have 2 database system one being AWS DynamoDB which is located at the central sever and other being a local database using SQLite. Both database are used to store user related data. </w:t>
       </w:r>
     </w:p>
     <w:p>
@@ -26707,33 +25977,6 @@
           <w:szCs w:val="24"/>
         </w:rPr>
         <w:t>.</w:t>
-      </w:r>
-    </w:p>
-    <w:p>
-      <w:pPr>
-        <w:jc w:val="both"/>
-        <w:rPr>
-          <w:rFonts w:asciiTheme="minorHAnsi" w:hAnsiTheme="minorHAnsi" w:cstheme="minorHAnsi"/>
-          <w:sz w:val="24"/>
-          <w:szCs w:val="24"/>
-        </w:rPr>
-      </w:pPr>
-      <w:r>
-        <w:rPr>
-          <w:rFonts w:asciiTheme="minorHAnsi" w:hAnsiTheme="minorHAnsi" w:cstheme="minorHAnsi"/>
-          <w:b/>
-          <w:sz w:val="24"/>
-          <w:szCs w:val="24"/>
-        </w:rPr>
-        <w:t>Ranking</w:t>
-      </w:r>
-      <w:r>
-        <w:rPr>
-          <w:rFonts w:asciiTheme="minorHAnsi" w:hAnsiTheme="minorHAnsi" w:cstheme="minorHAnsi"/>
-          <w:sz w:val="24"/>
-          <w:szCs w:val="24"/>
-        </w:rPr>
-        <w:t>: Refers to the different membership rights in the club. Different rank members have different priorities, different access rights and different discount rates.</w:t>
       </w:r>
     </w:p>
     <w:p>
@@ -26787,25 +26030,7 @@
           <w:sz w:val="24"/>
           <w:szCs w:val="24"/>
         </w:rPr>
-        <w:t xml:space="preserve"> “The Rational Unified Process (RUP) is an iterative software development process framework created by the Rational Software Corporation, a division of IBM since 2003.[1] RUP is not a single concrete prescriptive process, but rather an adaptable process framework, intended to be tailored by the development organizations and software project teams that will select the elements of the process that are appropriate for their needs. RUP is a specific implementation of the unified process.” RUP has following </w:t>
-      </w:r>
-      <w:proofErr w:type="gramStart"/>
-      <w:r>
-        <w:rPr>
-          <w:rFonts w:asciiTheme="minorHAnsi" w:hAnsiTheme="minorHAnsi" w:cstheme="minorHAnsi"/>
-          <w:sz w:val="24"/>
-          <w:szCs w:val="24"/>
-        </w:rPr>
-        <w:t>phases:-</w:t>
-      </w:r>
-      <w:proofErr w:type="gramEnd"/>
-      <w:r>
-        <w:rPr>
-          <w:rFonts w:asciiTheme="minorHAnsi" w:hAnsiTheme="minorHAnsi" w:cstheme="minorHAnsi"/>
-          <w:sz w:val="24"/>
-          <w:szCs w:val="24"/>
-        </w:rPr>
-        <w:t xml:space="preserve"> </w:t>
+        <w:t xml:space="preserve"> “The Rational Unified Process (RUP) is an iterative software development process framework created by the Rational Software Corporation, a division of IBM since 2003.[1] RUP is not a single concrete prescriptive process, but rather an adaptable process framework, intended to be tailored by the development organizations and software project teams that will select the elements of the process that are appropriate for their needs. RUP is a specific implementation of the unified process.” RUP has following phases:- </w:t>
       </w:r>
     </w:p>
     <w:p>
@@ -26960,89 +26185,15 @@
           <w:sz w:val="24"/>
           <w:szCs w:val="24"/>
         </w:rPr>
-        <w:t xml:space="preserve">: They are the </w:t>
-      </w:r>
-      <w:proofErr w:type="gramStart"/>
-      <w:r>
-        <w:rPr>
-          <w:rFonts w:asciiTheme="minorHAnsi" w:hAnsiTheme="minorHAnsi" w:cstheme="minorHAnsi"/>
-          <w:sz w:val="24"/>
-          <w:szCs w:val="24"/>
-        </w:rPr>
-        <w:t>back end</w:t>
-      </w:r>
-      <w:proofErr w:type="gramEnd"/>
-      <w:r>
-        <w:rPr>
-          <w:rFonts w:asciiTheme="minorHAnsi" w:hAnsiTheme="minorHAnsi" w:cstheme="minorHAnsi"/>
-          <w:sz w:val="24"/>
-          <w:szCs w:val="24"/>
-        </w:rPr>
-        <w:t xml:space="preserve"> subsystem which contain</w:t>
-      </w:r>
-      <w:r>
-        <w:rPr>
-          <w:rFonts w:asciiTheme="minorHAnsi" w:hAnsiTheme="minorHAnsi" w:cstheme="minorHAnsi"/>
-          <w:sz w:val="24"/>
-          <w:szCs w:val="24"/>
-        </w:rPr>
-        <w:t>s</w:t>
-      </w:r>
-      <w:r>
-        <w:rPr>
-          <w:rFonts w:asciiTheme="minorHAnsi" w:hAnsiTheme="minorHAnsi" w:cstheme="minorHAnsi"/>
-          <w:sz w:val="24"/>
-          <w:szCs w:val="24"/>
-        </w:rPr>
-        <w:t xml:space="preserve"> the entity class and the data files. They manage the flow of data to the client. They also fulfil</w:t>
-      </w:r>
-      <w:r>
-        <w:rPr>
-          <w:rFonts w:asciiTheme="minorHAnsi" w:hAnsiTheme="minorHAnsi" w:cstheme="minorHAnsi"/>
-          <w:sz w:val="24"/>
-          <w:szCs w:val="24"/>
-        </w:rPr>
-        <w:t>l</w:t>
-      </w:r>
-      <w:r>
-        <w:rPr>
-          <w:rFonts w:asciiTheme="minorHAnsi" w:hAnsiTheme="minorHAnsi" w:cstheme="minorHAnsi"/>
-          <w:sz w:val="24"/>
-          <w:szCs w:val="24"/>
-        </w:rPr>
-        <w:t xml:space="preserve"> the request</w:t>
-      </w:r>
-      <w:r>
-        <w:rPr>
-          <w:rFonts w:asciiTheme="minorHAnsi" w:hAnsiTheme="minorHAnsi" w:cstheme="minorHAnsi"/>
-          <w:sz w:val="24"/>
-          <w:szCs w:val="24"/>
-        </w:rPr>
-        <w:t>s</w:t>
-      </w:r>
-      <w:r>
-        <w:rPr>
-          <w:rFonts w:asciiTheme="minorHAnsi" w:hAnsiTheme="minorHAnsi" w:cstheme="minorHAnsi"/>
-          <w:sz w:val="24"/>
-          <w:szCs w:val="24"/>
-        </w:rPr>
-        <w:t xml:space="preserve"> from multiple client</w:t>
-      </w:r>
-      <w:r>
-        <w:rPr>
-          <w:rFonts w:asciiTheme="minorHAnsi" w:hAnsiTheme="minorHAnsi" w:cstheme="minorHAnsi"/>
-          <w:sz w:val="24"/>
-          <w:szCs w:val="24"/>
-        </w:rPr>
-        <w:t>s</w:t>
-      </w:r>
-      <w:r>
-        <w:rPr>
-          <w:rFonts w:asciiTheme="minorHAnsi" w:hAnsiTheme="minorHAnsi" w:cstheme="minorHAnsi"/>
-          <w:sz w:val="24"/>
-          <w:szCs w:val="24"/>
-        </w:rPr>
-        <w:t xml:space="preserve"> at the same time.</w:t>
+        <w:t xml:space="preserve">: </w:t>
+      </w:r>
+      <w:r>
+        <w:rPr>
+          <w:rFonts w:asciiTheme="minorHAnsi" w:hAnsiTheme="minorHAnsi" w:cstheme="minorHAnsi"/>
+          <w:sz w:val="24"/>
+          <w:szCs w:val="24"/>
+        </w:rPr>
+        <w:t>The server mentioned here is the Amazon web service provider. The application’s central server will be located in the cloud which consist of AWS Cognito (centralized authentication), AWS S3 (cloud storage), AWS DynamoDB(database).</w:t>
       </w:r>
     </w:p>
     <w:p>
@@ -27081,6 +26232,8 @@
           <w:szCs w:val="24"/>
         </w:rPr>
       </w:pPr>
+      <w:bookmarkStart w:id="68" w:name="_GoBack"/>
+      <w:bookmarkEnd w:id="68"/>
     </w:p>
     <w:sectPr>
       <w:pgSz w:w="12240" w:h="15840"/>
@@ -27409,7 +26562,7 @@
         </mc:Choice>
         <mc:Fallback>
           <w:pict>
-            <v:line w14:anchorId="6C81BD1B" id="Straight Connector 17" o:spid="_x0000_s1026" style="position:absolute;z-index:251663360;visibility:visible;mso-wrap-style:square;mso-wrap-distance-left:9pt;mso-wrap-distance-top:0;mso-wrap-distance-right:9pt;mso-wrap-distance-bottom:0;mso-position-horizontal:absolute;mso-position-horizontal-relative:text;mso-position-vertical:absolute;mso-position-vertical-relative:text" from="0,0" to="494.85pt,0" o:gfxdata="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" strokecolor="#278568" strokeweight="1pt">
+            <v:line w14:anchorId="6DB505A1" id="Straight Connector 17" o:spid="_x0000_s1026" style="position:absolute;z-index:251663360;visibility:visible;mso-wrap-style:square;mso-wrap-distance-left:9pt;mso-wrap-distance-top:0;mso-wrap-distance-right:9pt;mso-wrap-distance-bottom:0;mso-position-horizontal:absolute;mso-position-horizontal-relative:text;mso-position-vertical:absolute;mso-position-vertical-relative:text" from="0,0" to="494.85pt,0" o:gfxdata="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" strokecolor="#278568" strokeweight="1pt">
               <v:stroke joinstyle="miter"/>
             </v:line>
           </w:pict>
@@ -27470,7 +26623,7 @@
         <w:bCs/>
         <w:noProof/>
       </w:rPr>
-      <w:t>30</w:t>
+      <w:t>23</w:t>
     </w:r>
     <w:r>
       <w:rPr>
@@ -27489,7 +26642,7 @@
         <w:b/>
         <w:bCs/>
       </w:rPr>
-      <w:t>20</w:t>
+      <w:t>43</w:t>
     </w:r>
   </w:p>
 </w:ftr>
@@ -27603,7 +26756,7 @@
         </mc:Choice>
         <mc:Fallback>
           <w:pict>
-            <v:line w14:anchorId="08E5AA65" id="Straight Connector 14" o:spid="_x0000_s1026" style="position:absolute;z-index:251659264;visibility:visible;mso-wrap-style:square;mso-wrap-distance-left:9pt;mso-wrap-distance-top:0;mso-wrap-distance-right:9pt;mso-wrap-distance-bottom:0;mso-position-horizontal:absolute;mso-position-horizontal-relative:text;mso-position-vertical:absolute;mso-position-vertical-relative:text" from="-1.95pt,18.3pt" to="492.9pt,18.3pt" o:gfxdata="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" strokecolor="#278568" strokeweight="1pt">
+            <v:line w14:anchorId="0175090B" id="Straight Connector 14" o:spid="_x0000_s1026" style="position:absolute;z-index:251659264;visibility:visible;mso-wrap-style:square;mso-wrap-distance-left:9pt;mso-wrap-distance-top:0;mso-wrap-distance-right:9pt;mso-wrap-distance-bottom:0;mso-position-horizontal:absolute;mso-position-horizontal-relative:text;mso-position-vertical:absolute;mso-position-vertical-relative:text" from="-1.95pt,18.3pt" to="492.9pt,18.3pt" o:gfxdata="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" strokecolor="#278568" strokeweight="1pt">
               <v:stroke joinstyle="miter"/>
             </v:line>
           </w:pict>
@@ -27746,7 +26899,7 @@
         </mc:Choice>
         <mc:Fallback>
           <w:pict>
-            <v:line w14:anchorId="7ADE7641" id="Straight Connector 15" o:spid="_x0000_s1026" style="position:absolute;z-index:251661312;visibility:visible;mso-wrap-style:square;mso-wrap-distance-left:9pt;mso-wrap-distance-top:0;mso-wrap-distance-right:9pt;mso-wrap-distance-bottom:0;mso-position-horizontal:absolute;mso-position-horizontal-relative:text;mso-position-vertical:absolute;mso-position-vertical-relative:text" from="0,0" to="494.85pt,0" o:gfxdata="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" strokecolor="#278568" strokeweight="1pt">
+            <v:line w14:anchorId="2B642ED6" id="Straight Connector 15" o:spid="_x0000_s1026" style="position:absolute;z-index:251661312;visibility:visible;mso-wrap-style:square;mso-wrap-distance-left:9pt;mso-wrap-distance-top:0;mso-wrap-distance-right:9pt;mso-wrap-distance-bottom:0;mso-position-horizontal:absolute;mso-position-horizontal-relative:text;mso-position-vertical:absolute;mso-position-vertical-relative:text" from="0,0" to="494.85pt,0" o:gfxdata="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" strokecolor="#278568" strokeweight="1pt">
               <v:stroke joinstyle="miter"/>
             </v:line>
           </w:pict>
@@ -31079,6 +30232,7 @@
     <w:lsdException w:name="HTML Sample" w:semiHidden="1" w:unhideWhenUsed="1"/>
     <w:lsdException w:name="HTML Typewriter" w:semiHidden="1" w:unhideWhenUsed="1"/>
     <w:lsdException w:name="HTML Variable" w:semiHidden="1" w:unhideWhenUsed="1"/>
+    <w:lsdException w:name="Normal Table" w:semiHidden="1" w:unhideWhenUsed="1"/>
     <w:lsdException w:name="annotation subject" w:semiHidden="1" w:unhideWhenUsed="1"/>
     <w:lsdException w:name="No List" w:semiHidden="1" w:unhideWhenUsed="1"/>
     <w:lsdException w:name="Outline List 1" w:semiHidden="1" w:unhideWhenUsed="1"/>
@@ -31122,8 +30276,10 @@
     <w:lsdException w:name="Table Elegant" w:semiHidden="1" w:unhideWhenUsed="1"/>
     <w:lsdException w:name="Table Professional" w:semiHidden="1" w:unhideWhenUsed="1"/>
     <w:lsdException w:name="Table Subtle 1" w:semiHidden="1" w:unhideWhenUsed="1"/>
+    <w:lsdException w:name="Table Subtle 2" w:semiHidden="1" w:unhideWhenUsed="1"/>
     <w:lsdException w:name="Table Web 1" w:semiHidden="1" w:unhideWhenUsed="1"/>
     <w:lsdException w:name="Table Web 2" w:semiHidden="1" w:unhideWhenUsed="1"/>
+    <w:lsdException w:name="Table Web 3" w:semiHidden="1" w:unhideWhenUsed="1"/>
     <w:lsdException w:name="Balloon Text" w:semiHidden="1" w:unhideWhenUsed="1"/>
     <w:lsdException w:name="Table Grid" w:uiPriority="39"/>
     <w:lsdException w:name="Table Theme" w:semiHidden="1" w:unhideWhenUsed="1"/>
@@ -32113,7 +31269,7 @@
 </file>
 
 <file path=customXml/itemProps1.xml><?xml version="1.0" encoding="utf-8"?>
-<ds:datastoreItem xmlns:ds="http://schemas.openxmlformats.org/officeDocument/2006/customXml" ds:itemID="{518EF524-668F-43BF-AAA4-227AD1A50F7B}">
+<ds:datastoreItem xmlns:ds="http://schemas.openxmlformats.org/officeDocument/2006/customXml" ds:itemID="{C5A08813-9E63-45F1-9600-24622647D848}">
   <ds:schemaRefs>
     <ds:schemaRef ds:uri="http://schemas.openxmlformats.org/officeDocument/2006/bibliography"/>
   </ds:schemaRefs>

</xml_diff>

<commit_message>
Made Final changes to SRS and Database Documentation
</commit_message>
<xml_diff>
--- a/FYP proposal V1/SRS_LocAdoc.docx
+++ b/FYP proposal V1/SRS_LocAdoc.docx
@@ -141,7 +141,7 @@
           </mc:Choice>
           <mc:Fallback>
             <w:pict>
-              <v:group w14:anchorId="1E637155" id="Group 114" o:spid="_x0000_s1026" style="position:absolute;margin-left:27.55pt;margin-top:36pt;width:17.75pt;height:719.95pt;z-index:251654144;mso-width-percent:29;mso-height-percent:909;mso-position-horizontal-relative:page;mso-position-vertical-relative:page;mso-width-percent:29;mso-height-percent:909" coordsize="2286,91440" o:gfxdata="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">
+              <v:group w14:anchorId="70B98C7C" id="Group 114" o:spid="_x0000_s1026" style="position:absolute;margin-left:27.55pt;margin-top:36pt;width:17.75pt;height:719.95pt;z-index:251654144;mso-width-percent:29;mso-height-percent:909;mso-position-horizontal-relative:page;mso-position-vertical-relative:page;mso-width-percent:29;mso-height-percent:909" coordsize="2286,91440" o:gfxdata="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">
                 <v:rect id="Rectangle 115" o:spid="_x0000_s1027" style="position:absolute;width:2286;height:87820;visibility:visible;mso-wrap-style:square;v-text-anchor:middle" o:gfxdata="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" filled="f" stroked="f" strokeweight="1pt"/>
                 <v:rect id="Rectangle 116" o:spid="_x0000_s1028" style="position:absolute;top:89154;width:2286;height:2286;visibility:visible;mso-wrap-style:square;v-text-anchor:middle" o:gfxdata="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" filled="f" stroked="f" strokeweight="1pt">
                   <v:path arrowok="t"/>
@@ -1692,7 +1692,7 @@
           <w:szCs w:val="40"/>
         </w:rPr>
       </w:pPr>
-      <w:bookmarkStart w:id="0" w:name="_Toc490770961"/>
+      <w:bookmarkStart w:id="0" w:name="_Toc490778246"/>
       <w:r>
         <w:rPr>
           <w:sz w:val="40"/>
@@ -1740,7 +1740,7 @@
         </w:rPr>
         <w:fldChar w:fldCharType="separate"/>
       </w:r>
-      <w:hyperlink w:anchor="_Toc490770961" w:history="1">
+      <w:hyperlink w:anchor="_Toc490778246" w:history="1">
         <w:r>
           <w:rPr>
             <w:rStyle w:val="Hyperlink"/>
@@ -1767,7 +1767,7 @@
             <w:noProof/>
             <w:webHidden/>
           </w:rPr>
-          <w:instrText xml:space="preserve"> PAGEREF _Toc490770961 \h </w:instrText>
+          <w:instrText xml:space="preserve"> PAGEREF _Toc490778246 \h </w:instrText>
         </w:r>
         <w:r>
           <w:rPr>
@@ -1810,7 +1810,7 @@
           <w:lang w:val="en-SG" w:eastAsia="en-SG"/>
         </w:rPr>
       </w:pPr>
-      <w:hyperlink w:anchor="_Toc490770962" w:history="1">
+      <w:hyperlink w:anchor="_Toc490778247" w:history="1">
         <w:r>
           <w:rPr>
             <w:rStyle w:val="Hyperlink"/>
@@ -1837,7 +1837,7 @@
             <w:noProof/>
             <w:webHidden/>
           </w:rPr>
-          <w:instrText xml:space="preserve"> PAGEREF _Toc490770962 \h </w:instrText>
+          <w:instrText xml:space="preserve"> PAGEREF _Toc490778247 \h </w:instrText>
         </w:r>
         <w:r>
           <w:rPr>
@@ -1880,7 +1880,7 @@
           <w:lang w:val="en-SG" w:eastAsia="en-SG"/>
         </w:rPr>
       </w:pPr>
-      <w:hyperlink w:anchor="_Toc490770963" w:history="1">
+      <w:hyperlink w:anchor="_Toc490778248" w:history="1">
         <w:r>
           <w:rPr>
             <w:rStyle w:val="Hyperlink"/>
@@ -1907,7 +1907,7 @@
             <w:noProof/>
             <w:webHidden/>
           </w:rPr>
-          <w:instrText xml:space="preserve"> PAGEREF _Toc490770963 \h </w:instrText>
+          <w:instrText xml:space="preserve"> PAGEREF _Toc490778248 \h </w:instrText>
         </w:r>
         <w:r>
           <w:rPr>
@@ -1950,7 +1950,7 @@
           <w:lang w:val="en-SG" w:eastAsia="en-SG"/>
         </w:rPr>
       </w:pPr>
-      <w:hyperlink w:anchor="_Toc490770964" w:history="1">
+      <w:hyperlink w:anchor="_Toc490778249" w:history="1">
         <w:r>
           <w:rPr>
             <w:rStyle w:val="Hyperlink"/>
@@ -1977,7 +1977,7 @@
             <w:noProof/>
             <w:webHidden/>
           </w:rPr>
-          <w:instrText xml:space="preserve"> PAGEREF _Toc490770964 \h </w:instrText>
+          <w:instrText xml:space="preserve"> PAGEREF _Toc490778249 \h </w:instrText>
         </w:r>
         <w:r>
           <w:rPr>
@@ -2020,7 +2020,7 @@
           <w:lang w:val="en-SG" w:eastAsia="en-SG"/>
         </w:rPr>
       </w:pPr>
-      <w:hyperlink w:anchor="_Toc490770965" w:history="1">
+      <w:hyperlink w:anchor="_Toc490778250" w:history="1">
         <w:r>
           <w:rPr>
             <w:rStyle w:val="Hyperlink"/>
@@ -2047,7 +2047,7 @@
             <w:noProof/>
             <w:webHidden/>
           </w:rPr>
-          <w:instrText xml:space="preserve"> PAGEREF _Toc490770965 \h </w:instrText>
+          <w:instrText xml:space="preserve"> PAGEREF _Toc490778250 \h </w:instrText>
         </w:r>
         <w:r>
           <w:rPr>
@@ -2090,7 +2090,7 @@
           <w:lang w:val="en-SG" w:eastAsia="en-SG"/>
         </w:rPr>
       </w:pPr>
-      <w:hyperlink w:anchor="_Toc490770966" w:history="1">
+      <w:hyperlink w:anchor="_Toc490778251" w:history="1">
         <w:r>
           <w:rPr>
             <w:rStyle w:val="Hyperlink"/>
@@ -2117,7 +2117,7 @@
             <w:noProof/>
             <w:webHidden/>
           </w:rPr>
-          <w:instrText xml:space="preserve"> PAGEREF _Toc490770966 \h </w:instrText>
+          <w:instrText xml:space="preserve"> PAGEREF _Toc490778251 \h </w:instrText>
         </w:r>
         <w:r>
           <w:rPr>
@@ -2160,7 +2160,7 @@
           <w:lang w:val="en-SG" w:eastAsia="en-SG"/>
         </w:rPr>
       </w:pPr>
-      <w:hyperlink w:anchor="_Toc490770967" w:history="1">
+      <w:hyperlink w:anchor="_Toc490778252" w:history="1">
         <w:r>
           <w:rPr>
             <w:rStyle w:val="Hyperlink"/>
@@ -2187,7 +2187,7 @@
             <w:noProof/>
             <w:webHidden/>
           </w:rPr>
-          <w:instrText xml:space="preserve"> PAGEREF _Toc490770967 \h </w:instrText>
+          <w:instrText xml:space="preserve"> PAGEREF _Toc490778252 \h </w:instrText>
         </w:r>
         <w:r>
           <w:rPr>
@@ -2230,7 +2230,7 @@
           <w:lang w:val="en-SG" w:eastAsia="en-SG"/>
         </w:rPr>
       </w:pPr>
-      <w:hyperlink w:anchor="_Toc490770968" w:history="1">
+      <w:hyperlink w:anchor="_Toc490778253" w:history="1">
         <w:r>
           <w:rPr>
             <w:rStyle w:val="Hyperlink"/>
@@ -2258,7 +2258,7 @@
             <w:noProof/>
             <w:webHidden/>
           </w:rPr>
-          <w:instrText xml:space="preserve"> PAGEREF _Toc490770968 \h </w:instrText>
+          <w:instrText xml:space="preserve"> PAGEREF _Toc490778253 \h </w:instrText>
         </w:r>
         <w:r>
           <w:rPr>
@@ -2301,7 +2301,7 @@
           <w:lang w:val="en-SG" w:eastAsia="en-SG"/>
         </w:rPr>
       </w:pPr>
-      <w:hyperlink w:anchor="_Toc490770969" w:history="1">
+      <w:hyperlink w:anchor="_Toc490778254" w:history="1">
         <w:r>
           <w:rPr>
             <w:rStyle w:val="Hyperlink"/>
@@ -2328,7 +2328,7 @@
             <w:noProof/>
             <w:webHidden/>
           </w:rPr>
-          <w:instrText xml:space="preserve"> PAGEREF _Toc490770969 \h </w:instrText>
+          <w:instrText xml:space="preserve"> PAGEREF _Toc490778254 \h </w:instrText>
         </w:r>
         <w:r>
           <w:rPr>
@@ -2371,7 +2371,7 @@
           <w:lang w:val="en-SG" w:eastAsia="en-SG"/>
         </w:rPr>
       </w:pPr>
-      <w:hyperlink w:anchor="_Toc490770970" w:history="1">
+      <w:hyperlink w:anchor="_Toc490778255" w:history="1">
         <w:r>
           <w:rPr>
             <w:rStyle w:val="Hyperlink"/>
@@ -2399,7 +2399,7 @@
             <w:noProof/>
             <w:webHidden/>
           </w:rPr>
-          <w:instrText xml:space="preserve"> PAGEREF _Toc490770970 \h </w:instrText>
+          <w:instrText xml:space="preserve"> PAGEREF _Toc490778255 \h </w:instrText>
         </w:r>
         <w:r>
           <w:rPr>
@@ -2442,7 +2442,7 @@
           <w:lang w:val="en-SG" w:eastAsia="en-SG"/>
         </w:rPr>
       </w:pPr>
-      <w:hyperlink w:anchor="_Toc490770971" w:history="1">
+      <w:hyperlink w:anchor="_Toc490778256" w:history="1">
         <w:r>
           <w:rPr>
             <w:rStyle w:val="Hyperlink"/>
@@ -2470,7 +2470,7 @@
             <w:noProof/>
             <w:webHidden/>
           </w:rPr>
-          <w:instrText xml:space="preserve"> PAGEREF _Toc490770971 \h </w:instrText>
+          <w:instrText xml:space="preserve"> PAGEREF _Toc490778256 \h </w:instrText>
         </w:r>
         <w:r>
           <w:rPr>
@@ -2513,7 +2513,7 @@
           <w:lang w:val="en-SG" w:eastAsia="en-SG"/>
         </w:rPr>
       </w:pPr>
-      <w:hyperlink w:anchor="_Toc490770972" w:history="1">
+      <w:hyperlink w:anchor="_Toc490778257" w:history="1">
         <w:r>
           <w:rPr>
             <w:rStyle w:val="Hyperlink"/>
@@ -2541,7 +2541,7 @@
             <w:noProof/>
             <w:webHidden/>
           </w:rPr>
-          <w:instrText xml:space="preserve"> PAGEREF _Toc490770972 \h </w:instrText>
+          <w:instrText xml:space="preserve"> PAGEREF _Toc490778257 \h </w:instrText>
         </w:r>
         <w:r>
           <w:rPr>
@@ -2584,7 +2584,7 @@
           <w:lang w:val="en-SG" w:eastAsia="en-SG"/>
         </w:rPr>
       </w:pPr>
-      <w:hyperlink w:anchor="_Toc490770973" w:history="1">
+      <w:hyperlink w:anchor="_Toc490778258" w:history="1">
         <w:r>
           <w:rPr>
             <w:rStyle w:val="Hyperlink"/>
@@ -2612,7 +2612,7 @@
             <w:noProof/>
             <w:webHidden/>
           </w:rPr>
-          <w:instrText xml:space="preserve"> PAGEREF _Toc490770973 \h </w:instrText>
+          <w:instrText xml:space="preserve"> PAGEREF _Toc490778258 \h </w:instrText>
         </w:r>
         <w:r>
           <w:rPr>
@@ -2655,7 +2655,7 @@
           <w:lang w:val="en-SG" w:eastAsia="en-SG"/>
         </w:rPr>
       </w:pPr>
-      <w:hyperlink w:anchor="_Toc490770974" w:history="1">
+      <w:hyperlink w:anchor="_Toc490778259" w:history="1">
         <w:r>
           <w:rPr>
             <w:rStyle w:val="Hyperlink"/>
@@ -2683,7 +2683,7 @@
             <w:noProof/>
             <w:webHidden/>
           </w:rPr>
-          <w:instrText xml:space="preserve"> PAGEREF _Toc490770974 \h </w:instrText>
+          <w:instrText xml:space="preserve"> PAGEREF _Toc490778259 \h </w:instrText>
         </w:r>
         <w:r>
           <w:rPr>
@@ -2726,7 +2726,7 @@
           <w:lang w:val="en-SG" w:eastAsia="en-SG"/>
         </w:rPr>
       </w:pPr>
-      <w:hyperlink w:anchor="_Toc490770975" w:history="1">
+      <w:hyperlink w:anchor="_Toc490778260" w:history="1">
         <w:r>
           <w:rPr>
             <w:rStyle w:val="Hyperlink"/>
@@ -2754,7 +2754,7 @@
             <w:noProof/>
             <w:webHidden/>
           </w:rPr>
-          <w:instrText xml:space="preserve"> PAGEREF _Toc490770975 \h </w:instrText>
+          <w:instrText xml:space="preserve"> PAGEREF _Toc490778260 \h </w:instrText>
         </w:r>
         <w:r>
           <w:rPr>
@@ -2797,7 +2797,7 @@
           <w:lang w:val="en-SG" w:eastAsia="en-SG"/>
         </w:rPr>
       </w:pPr>
-      <w:hyperlink w:anchor="_Toc490770976" w:history="1">
+      <w:hyperlink w:anchor="_Toc490778261" w:history="1">
         <w:r>
           <w:rPr>
             <w:rStyle w:val="Hyperlink"/>
@@ -2825,7 +2825,7 @@
             <w:noProof/>
             <w:webHidden/>
           </w:rPr>
-          <w:instrText xml:space="preserve"> PAGEREF _Toc490770976 \h </w:instrText>
+          <w:instrText xml:space="preserve"> PAGEREF _Toc490778261 \h </w:instrText>
         </w:r>
         <w:r>
           <w:rPr>
@@ -2868,7 +2868,7 @@
           <w:lang w:val="en-SG" w:eastAsia="en-SG"/>
         </w:rPr>
       </w:pPr>
-      <w:hyperlink w:anchor="_Toc490770977" w:history="1">
+      <w:hyperlink w:anchor="_Toc490778262" w:history="1">
         <w:r>
           <w:rPr>
             <w:rStyle w:val="Hyperlink"/>
@@ -2896,7 +2896,7 @@
             <w:noProof/>
             <w:webHidden/>
           </w:rPr>
-          <w:instrText xml:space="preserve"> PAGEREF _Toc490770977 \h </w:instrText>
+          <w:instrText xml:space="preserve"> PAGEREF _Toc490778262 \h </w:instrText>
         </w:r>
         <w:r>
           <w:rPr>
@@ -2939,7 +2939,7 @@
           <w:lang w:val="en-SG" w:eastAsia="en-SG"/>
         </w:rPr>
       </w:pPr>
-      <w:hyperlink w:anchor="_Toc490770978" w:history="1">
+      <w:hyperlink w:anchor="_Toc490778263" w:history="1">
         <w:r>
           <w:rPr>
             <w:rStyle w:val="Hyperlink"/>
@@ -2967,7 +2967,7 @@
             <w:noProof/>
             <w:webHidden/>
           </w:rPr>
-          <w:instrText xml:space="preserve"> PAGEREF _Toc490770978 \h </w:instrText>
+          <w:instrText xml:space="preserve"> PAGEREF _Toc490778263 \h </w:instrText>
         </w:r>
         <w:r>
           <w:rPr>
@@ -3010,7 +3010,7 @@
           <w:lang w:val="en-SG" w:eastAsia="en-SG"/>
         </w:rPr>
       </w:pPr>
-      <w:hyperlink w:anchor="_Toc490770979" w:history="1">
+      <w:hyperlink w:anchor="_Toc490778264" w:history="1">
         <w:r>
           <w:rPr>
             <w:rStyle w:val="Hyperlink"/>
@@ -3038,7 +3038,7 @@
             <w:noProof/>
             <w:webHidden/>
           </w:rPr>
-          <w:instrText xml:space="preserve"> PAGEREF _Toc490770979 \h </w:instrText>
+          <w:instrText xml:space="preserve"> PAGEREF _Toc490778264 \h </w:instrText>
         </w:r>
         <w:r>
           <w:rPr>
@@ -3081,7 +3081,7 @@
           <w:lang w:val="en-SG" w:eastAsia="en-SG"/>
         </w:rPr>
       </w:pPr>
-      <w:hyperlink w:anchor="_Toc490770980" w:history="1">
+      <w:hyperlink w:anchor="_Toc490778265" w:history="1">
         <w:r>
           <w:rPr>
             <w:rStyle w:val="Hyperlink"/>
@@ -3109,7 +3109,7 @@
             <w:noProof/>
             <w:webHidden/>
           </w:rPr>
-          <w:instrText xml:space="preserve"> PAGEREF _Toc490770980 \h </w:instrText>
+          <w:instrText xml:space="preserve"> PAGEREF _Toc490778265 \h </w:instrText>
         </w:r>
         <w:r>
           <w:rPr>
@@ -3152,7 +3152,7 @@
           <w:lang w:val="en-SG" w:eastAsia="en-SG"/>
         </w:rPr>
       </w:pPr>
-      <w:hyperlink w:anchor="_Toc490770981" w:history="1">
+      <w:hyperlink w:anchor="_Toc490778266" w:history="1">
         <w:r>
           <w:rPr>
             <w:rStyle w:val="Hyperlink"/>
@@ -3180,7 +3180,7 @@
             <w:noProof/>
             <w:webHidden/>
           </w:rPr>
-          <w:instrText xml:space="preserve"> PAGEREF _Toc490770981 \h </w:instrText>
+          <w:instrText xml:space="preserve"> PAGEREF _Toc490778266 \h </w:instrText>
         </w:r>
         <w:r>
           <w:rPr>
@@ -3223,7 +3223,7 @@
           <w:lang w:val="en-SG" w:eastAsia="en-SG"/>
         </w:rPr>
       </w:pPr>
-      <w:hyperlink w:anchor="_Toc490770982" w:history="1">
+      <w:hyperlink w:anchor="_Toc490778267" w:history="1">
         <w:r>
           <w:rPr>
             <w:rStyle w:val="Hyperlink"/>
@@ -3251,7 +3251,7 @@
             <w:noProof/>
             <w:webHidden/>
           </w:rPr>
-          <w:instrText xml:space="preserve"> PAGEREF _Toc490770982 \h </w:instrText>
+          <w:instrText xml:space="preserve"> PAGEREF _Toc490778267 \h </w:instrText>
         </w:r>
         <w:r>
           <w:rPr>
@@ -3294,7 +3294,7 @@
           <w:lang w:val="en-SG" w:eastAsia="en-SG"/>
         </w:rPr>
       </w:pPr>
-      <w:hyperlink w:anchor="_Toc490770983" w:history="1">
+      <w:hyperlink w:anchor="_Toc490778268" w:history="1">
         <w:r>
           <w:rPr>
             <w:rStyle w:val="Hyperlink"/>
@@ -3322,7 +3322,7 @@
             <w:noProof/>
             <w:webHidden/>
           </w:rPr>
-          <w:instrText xml:space="preserve"> PAGEREF _Toc490770983 \h </w:instrText>
+          <w:instrText xml:space="preserve"> PAGEREF _Toc490778268 \h </w:instrText>
         </w:r>
         <w:r>
           <w:rPr>
@@ -3365,7 +3365,7 @@
           <w:lang w:val="en-SG" w:eastAsia="en-SG"/>
         </w:rPr>
       </w:pPr>
-      <w:hyperlink w:anchor="_Toc490770984" w:history="1">
+      <w:hyperlink w:anchor="_Toc490778269" w:history="1">
         <w:r>
           <w:rPr>
             <w:rStyle w:val="Hyperlink"/>
@@ -3393,7 +3393,7 @@
             <w:noProof/>
             <w:webHidden/>
           </w:rPr>
-          <w:instrText xml:space="preserve"> PAGEREF _Toc490770984 \h </w:instrText>
+          <w:instrText xml:space="preserve"> PAGEREF _Toc490778269 \h </w:instrText>
         </w:r>
         <w:r>
           <w:rPr>
@@ -3436,7 +3436,7 @@
           <w:lang w:val="en-SG" w:eastAsia="en-SG"/>
         </w:rPr>
       </w:pPr>
-      <w:hyperlink w:anchor="_Toc490770985" w:history="1">
+      <w:hyperlink w:anchor="_Toc490778270" w:history="1">
         <w:r>
           <w:rPr>
             <w:rStyle w:val="Hyperlink"/>
@@ -3464,7 +3464,7 @@
             <w:noProof/>
             <w:webHidden/>
           </w:rPr>
-          <w:instrText xml:space="preserve"> PAGEREF _Toc490770985 \h </w:instrText>
+          <w:instrText xml:space="preserve"> PAGEREF _Toc490778270 \h </w:instrText>
         </w:r>
         <w:r>
           <w:rPr>
@@ -3507,7 +3507,7 @@
           <w:lang w:val="en-SG" w:eastAsia="en-SG"/>
         </w:rPr>
       </w:pPr>
-      <w:hyperlink w:anchor="_Toc490770986" w:history="1">
+      <w:hyperlink w:anchor="_Toc490778271" w:history="1">
         <w:r>
           <w:rPr>
             <w:rStyle w:val="Hyperlink"/>
@@ -3535,7 +3535,7 @@
             <w:noProof/>
             <w:webHidden/>
           </w:rPr>
-          <w:instrText xml:space="preserve"> PAGEREF _Toc490770986 \h </w:instrText>
+          <w:instrText xml:space="preserve"> PAGEREF _Toc490778271 \h </w:instrText>
         </w:r>
         <w:r>
           <w:rPr>
@@ -3578,7 +3578,7 @@
           <w:lang w:val="en-SG" w:eastAsia="en-SG"/>
         </w:rPr>
       </w:pPr>
-      <w:hyperlink w:anchor="_Toc490770987" w:history="1">
+      <w:hyperlink w:anchor="_Toc490778272" w:history="1">
         <w:r>
           <w:rPr>
             <w:rStyle w:val="Hyperlink"/>
@@ -3606,7 +3606,7 @@
             <w:noProof/>
             <w:webHidden/>
           </w:rPr>
-          <w:instrText xml:space="preserve"> PAGEREF _Toc490770987 \h </w:instrText>
+          <w:instrText xml:space="preserve"> PAGEREF _Toc490778272 \h </w:instrText>
         </w:r>
         <w:r>
           <w:rPr>
@@ -3649,7 +3649,7 @@
           <w:lang w:val="en-SG" w:eastAsia="en-SG"/>
         </w:rPr>
       </w:pPr>
-      <w:hyperlink w:anchor="_Toc490770988" w:history="1">
+      <w:hyperlink w:anchor="_Toc490778273" w:history="1">
         <w:r>
           <w:rPr>
             <w:rStyle w:val="Hyperlink"/>
@@ -3677,7 +3677,7 @@
             <w:noProof/>
             <w:webHidden/>
           </w:rPr>
-          <w:instrText xml:space="preserve"> PAGEREF _Toc490770988 \h </w:instrText>
+          <w:instrText xml:space="preserve"> PAGEREF _Toc490778273 \h </w:instrText>
         </w:r>
         <w:r>
           <w:rPr>
@@ -3720,7 +3720,7 @@
           <w:lang w:val="en-SG" w:eastAsia="en-SG"/>
         </w:rPr>
       </w:pPr>
-      <w:hyperlink w:anchor="_Toc490770989" w:history="1">
+      <w:hyperlink w:anchor="_Toc490778274" w:history="1">
         <w:r>
           <w:rPr>
             <w:rStyle w:val="Hyperlink"/>
@@ -3757,7 +3757,7 @@
             <w:noProof/>
             <w:webHidden/>
           </w:rPr>
-          <w:instrText xml:space="preserve"> PAGEREF _Toc490770989 \h </w:instrText>
+          <w:instrText xml:space="preserve"> PAGEREF _Toc490778274 \h </w:instrText>
         </w:r>
         <w:r>
           <w:rPr>
@@ -3800,7 +3800,7 @@
           <w:lang w:val="en-SG" w:eastAsia="en-SG"/>
         </w:rPr>
       </w:pPr>
-      <w:hyperlink w:anchor="_Toc490770990" w:history="1">
+      <w:hyperlink w:anchor="_Toc490778275" w:history="1">
         <w:r>
           <w:rPr>
             <w:rStyle w:val="Hyperlink"/>
@@ -3828,7 +3828,7 @@
             <w:noProof/>
             <w:webHidden/>
           </w:rPr>
-          <w:instrText xml:space="preserve"> PAGEREF _Toc490770990 \h </w:instrText>
+          <w:instrText xml:space="preserve"> PAGEREF _Toc490778275 \h </w:instrText>
         </w:r>
         <w:r>
           <w:rPr>
@@ -3848,7 +3848,7 @@
             <w:noProof/>
             <w:webHidden/>
           </w:rPr>
-          <w:t>18</w:t>
+          <w:t>19</w:t>
         </w:r>
         <w:r>
           <w:rPr>
@@ -3871,7 +3871,7 @@
           <w:lang w:val="en-SG" w:eastAsia="en-SG"/>
         </w:rPr>
       </w:pPr>
-      <w:hyperlink w:anchor="_Toc490770991" w:history="1">
+      <w:hyperlink w:anchor="_Toc490778276" w:history="1">
         <w:r>
           <w:rPr>
             <w:rStyle w:val="Hyperlink"/>
@@ -3925,7 +3925,7 @@
             <w:noProof/>
             <w:webHidden/>
           </w:rPr>
-          <w:instrText xml:space="preserve"> PAGEREF _Toc490770991 \h </w:instrText>
+          <w:instrText xml:space="preserve"> PAGEREF _Toc490778276 \h </w:instrText>
         </w:r>
         <w:r>
           <w:rPr>
@@ -3945,7 +3945,7 @@
             <w:noProof/>
             <w:webHidden/>
           </w:rPr>
-          <w:t>19</w:t>
+          <w:t>20</w:t>
         </w:r>
         <w:r>
           <w:rPr>
@@ -3968,7 +3968,7 @@
           <w:lang w:val="en-SG" w:eastAsia="en-SG"/>
         </w:rPr>
       </w:pPr>
-      <w:hyperlink w:anchor="_Toc490770992" w:history="1">
+      <w:hyperlink w:anchor="_Toc490778277" w:history="1">
         <w:r>
           <w:rPr>
             <w:rStyle w:val="Hyperlink"/>
@@ -3995,7 +3995,7 @@
             <w:noProof/>
             <w:webHidden/>
           </w:rPr>
-          <w:instrText xml:space="preserve"> PAGEREF _Toc490770992 \h </w:instrText>
+          <w:instrText xml:space="preserve"> PAGEREF _Toc490778277 \h </w:instrText>
         </w:r>
         <w:r>
           <w:rPr>
@@ -4038,7 +4038,7 @@
           <w:lang w:val="en-SG" w:eastAsia="en-SG"/>
         </w:rPr>
       </w:pPr>
-      <w:hyperlink w:anchor="_Toc490770993" w:history="1">
+      <w:hyperlink w:anchor="_Toc490778278" w:history="1">
         <w:r>
           <w:rPr>
             <w:rStyle w:val="Hyperlink"/>
@@ -4065,7 +4065,7 @@
             <w:noProof/>
             <w:webHidden/>
           </w:rPr>
-          <w:instrText xml:space="preserve"> PAGEREF _Toc490770993 \h </w:instrText>
+          <w:instrText xml:space="preserve"> PAGEREF _Toc490778278 \h </w:instrText>
         </w:r>
         <w:r>
           <w:rPr>
@@ -4108,7 +4108,7 @@
           <w:lang w:val="en-SG" w:eastAsia="en-SG"/>
         </w:rPr>
       </w:pPr>
-      <w:hyperlink w:anchor="_Toc490770994" w:history="1">
+      <w:hyperlink w:anchor="_Toc490778279" w:history="1">
         <w:r>
           <w:rPr>
             <w:rStyle w:val="Hyperlink"/>
@@ -4135,7 +4135,7 @@
             <w:noProof/>
             <w:webHidden/>
           </w:rPr>
-          <w:instrText xml:space="preserve"> PAGEREF _Toc490770994 \h </w:instrText>
+          <w:instrText xml:space="preserve"> PAGEREF _Toc490778279 \h </w:instrText>
         </w:r>
         <w:r>
           <w:rPr>
@@ -4178,7 +4178,7 @@
           <w:lang w:val="en-SG" w:eastAsia="en-SG"/>
         </w:rPr>
       </w:pPr>
-      <w:hyperlink w:anchor="_Toc490770995" w:history="1">
+      <w:hyperlink w:anchor="_Toc490778280" w:history="1">
         <w:r>
           <w:rPr>
             <w:rStyle w:val="Hyperlink"/>
@@ -4205,7 +4205,7 @@
             <w:noProof/>
             <w:webHidden/>
           </w:rPr>
-          <w:instrText xml:space="preserve"> PAGEREF _Toc490770995 \h </w:instrText>
+          <w:instrText xml:space="preserve"> PAGEREF _Toc490778280 \h </w:instrText>
         </w:r>
         <w:r>
           <w:rPr>
@@ -4248,13 +4248,13 @@
           <w:lang w:val="en-SG" w:eastAsia="en-SG"/>
         </w:rPr>
       </w:pPr>
-      <w:hyperlink w:anchor="_Toc490770996" w:history="1">
+      <w:hyperlink w:anchor="_Toc490778281" w:history="1">
         <w:r>
           <w:rPr>
             <w:rStyle w:val="Hyperlink"/>
             <w:noProof/>
           </w:rPr>
-          <w:t>Sequence Diagram 2.3 Data Recovery</w:t>
+          <w:t>Sequence Diagram 2.2 Password Recovery (normal user pool)</w:t>
         </w:r>
         <w:r>
           <w:rPr>
@@ -4275,7 +4275,7 @@
             <w:noProof/>
             <w:webHidden/>
           </w:rPr>
-          <w:instrText xml:space="preserve"> PAGEREF _Toc490770996 \h </w:instrText>
+          <w:instrText xml:space="preserve"> PAGEREF _Toc490778281 \h </w:instrText>
         </w:r>
         <w:r>
           <w:rPr>
@@ -4318,13 +4318,13 @@
           <w:lang w:val="en-SG" w:eastAsia="en-SG"/>
         </w:rPr>
       </w:pPr>
-      <w:hyperlink w:anchor="_Toc490770997" w:history="1">
+      <w:hyperlink w:anchor="_Toc490778282" w:history="1">
         <w:r>
           <w:rPr>
             <w:rStyle w:val="Hyperlink"/>
             <w:noProof/>
           </w:rPr>
-          <w:t>Sequence Diagram 4.0 View Document</w:t>
+          <w:t>Sequence Diagram 2.2 Password Recovery (OpenID based)</w:t>
         </w:r>
         <w:r>
           <w:rPr>
@@ -4345,7 +4345,7 @@
             <w:noProof/>
             <w:webHidden/>
           </w:rPr>
-          <w:instrText xml:space="preserve"> PAGEREF _Toc490770997 \h </w:instrText>
+          <w:instrText xml:space="preserve"> PAGEREF _Toc490778282 \h </w:instrText>
         </w:r>
         <w:r>
           <w:rPr>
@@ -4388,13 +4388,13 @@
           <w:lang w:val="en-SG" w:eastAsia="en-SG"/>
         </w:rPr>
       </w:pPr>
-      <w:hyperlink w:anchor="_Toc490770998" w:history="1">
+      <w:hyperlink w:anchor="_Toc490778283" w:history="1">
         <w:r>
           <w:rPr>
             <w:rStyle w:val="Hyperlink"/>
             <w:noProof/>
           </w:rPr>
-          <w:t>Sequence Diagram 5.0 Data Backup</w:t>
+          <w:t>Sequence Diagram 2.3 Data Recovery</w:t>
         </w:r>
         <w:r>
           <w:rPr>
@@ -4415,7 +4415,7 @@
             <w:noProof/>
             <w:webHidden/>
           </w:rPr>
-          <w:instrText xml:space="preserve"> PAGEREF _Toc490770998 \h </w:instrText>
+          <w:instrText xml:space="preserve"> PAGEREF _Toc490778283 \h </w:instrText>
         </w:r>
         <w:r>
           <w:rPr>
@@ -4458,12 +4458,292 @@
           <w:lang w:val="en-SG" w:eastAsia="en-SG"/>
         </w:rPr>
       </w:pPr>
-      <w:hyperlink w:anchor="_Toc490770999" w:history="1">
+      <w:hyperlink w:anchor="_Toc490778284" w:history="1">
         <w:r>
           <w:rPr>
             <w:rStyle w:val="Hyperlink"/>
             <w:noProof/>
           </w:rPr>
+          <w:t>Sequence Diagram 3.0 Import Documents</w:t>
+        </w:r>
+        <w:r>
+          <w:rPr>
+            <w:noProof/>
+            <w:webHidden/>
+          </w:rPr>
+          <w:tab/>
+        </w:r>
+        <w:r>
+          <w:rPr>
+            <w:noProof/>
+            <w:webHidden/>
+          </w:rPr>
+          <w:fldChar w:fldCharType="begin"/>
+        </w:r>
+        <w:r>
+          <w:rPr>
+            <w:noProof/>
+            <w:webHidden/>
+          </w:rPr>
+          <w:instrText xml:space="preserve"> PAGEREF _Toc490778284 \h </w:instrText>
+        </w:r>
+        <w:r>
+          <w:rPr>
+            <w:noProof/>
+            <w:webHidden/>
+          </w:rPr>
+        </w:r>
+        <w:r>
+          <w:rPr>
+            <w:noProof/>
+            <w:webHidden/>
+          </w:rPr>
+          <w:fldChar w:fldCharType="separate"/>
+        </w:r>
+        <w:r>
+          <w:rPr>
+            <w:noProof/>
+            <w:webHidden/>
+          </w:rPr>
+          <w:t>28</w:t>
+        </w:r>
+        <w:r>
+          <w:rPr>
+            <w:noProof/>
+            <w:webHidden/>
+          </w:rPr>
+          <w:fldChar w:fldCharType="end"/>
+        </w:r>
+      </w:hyperlink>
+    </w:p>
+    <w:p>
+      <w:pPr>
+        <w:pStyle w:val="TOC2"/>
+        <w:tabs>
+          <w:tab w:val="right" w:leader="dot" w:pos="9890"/>
+        </w:tabs>
+        <w:rPr>
+          <w:rFonts w:asciiTheme="minorHAnsi" w:hAnsiTheme="minorHAnsi" w:cstheme="minorBidi"/>
+          <w:noProof/>
+          <w:lang w:val="en-SG" w:eastAsia="en-SG"/>
+        </w:rPr>
+      </w:pPr>
+      <w:hyperlink w:anchor="_Toc490778285" w:history="1">
+        <w:r>
+          <w:rPr>
+            <w:rStyle w:val="Hyperlink"/>
+            <w:noProof/>
+          </w:rPr>
+          <w:t>Sequence Diagram 4.0 View Document</w:t>
+        </w:r>
+        <w:r>
+          <w:rPr>
+            <w:noProof/>
+            <w:webHidden/>
+          </w:rPr>
+          <w:tab/>
+        </w:r>
+        <w:r>
+          <w:rPr>
+            <w:noProof/>
+            <w:webHidden/>
+          </w:rPr>
+          <w:fldChar w:fldCharType="begin"/>
+        </w:r>
+        <w:r>
+          <w:rPr>
+            <w:noProof/>
+            <w:webHidden/>
+          </w:rPr>
+          <w:instrText xml:space="preserve"> PAGEREF _Toc490778285 \h </w:instrText>
+        </w:r>
+        <w:r>
+          <w:rPr>
+            <w:noProof/>
+            <w:webHidden/>
+          </w:rPr>
+        </w:r>
+        <w:r>
+          <w:rPr>
+            <w:noProof/>
+            <w:webHidden/>
+          </w:rPr>
+          <w:fldChar w:fldCharType="separate"/>
+        </w:r>
+        <w:r>
+          <w:rPr>
+            <w:noProof/>
+            <w:webHidden/>
+          </w:rPr>
+          <w:t>29</w:t>
+        </w:r>
+        <w:r>
+          <w:rPr>
+            <w:noProof/>
+            <w:webHidden/>
+          </w:rPr>
+          <w:fldChar w:fldCharType="end"/>
+        </w:r>
+      </w:hyperlink>
+    </w:p>
+    <w:p>
+      <w:pPr>
+        <w:pStyle w:val="TOC2"/>
+        <w:tabs>
+          <w:tab w:val="right" w:leader="dot" w:pos="9890"/>
+        </w:tabs>
+        <w:rPr>
+          <w:rFonts w:asciiTheme="minorHAnsi" w:hAnsiTheme="minorHAnsi" w:cstheme="minorBidi"/>
+          <w:noProof/>
+          <w:lang w:val="en-SG" w:eastAsia="en-SG"/>
+        </w:rPr>
+      </w:pPr>
+      <w:hyperlink w:anchor="_Toc490778286" w:history="1">
+        <w:r>
+          <w:rPr>
+            <w:rStyle w:val="Hyperlink"/>
+            <w:noProof/>
+          </w:rPr>
+          <w:t>Sequence Diagram 5.0 Data Backup</w:t>
+        </w:r>
+        <w:r>
+          <w:rPr>
+            <w:noProof/>
+            <w:webHidden/>
+          </w:rPr>
+          <w:tab/>
+        </w:r>
+        <w:r>
+          <w:rPr>
+            <w:noProof/>
+            <w:webHidden/>
+          </w:rPr>
+          <w:fldChar w:fldCharType="begin"/>
+        </w:r>
+        <w:r>
+          <w:rPr>
+            <w:noProof/>
+            <w:webHidden/>
+          </w:rPr>
+          <w:instrText xml:space="preserve"> PAGEREF _Toc490778286 \h </w:instrText>
+        </w:r>
+        <w:r>
+          <w:rPr>
+            <w:noProof/>
+            <w:webHidden/>
+          </w:rPr>
+        </w:r>
+        <w:r>
+          <w:rPr>
+            <w:noProof/>
+            <w:webHidden/>
+          </w:rPr>
+          <w:fldChar w:fldCharType="separate"/>
+        </w:r>
+        <w:r>
+          <w:rPr>
+            <w:noProof/>
+            <w:webHidden/>
+          </w:rPr>
+          <w:t>30</w:t>
+        </w:r>
+        <w:r>
+          <w:rPr>
+            <w:noProof/>
+            <w:webHidden/>
+          </w:rPr>
+          <w:fldChar w:fldCharType="end"/>
+        </w:r>
+      </w:hyperlink>
+    </w:p>
+    <w:p>
+      <w:pPr>
+        <w:pStyle w:val="TOC2"/>
+        <w:tabs>
+          <w:tab w:val="right" w:leader="dot" w:pos="9890"/>
+        </w:tabs>
+        <w:rPr>
+          <w:rFonts w:asciiTheme="minorHAnsi" w:hAnsiTheme="minorHAnsi" w:cstheme="minorBidi"/>
+          <w:noProof/>
+          <w:lang w:val="en-SG" w:eastAsia="en-SG"/>
+        </w:rPr>
+      </w:pPr>
+      <w:hyperlink w:anchor="_Toc490778287" w:history="1">
+        <w:r>
+          <w:rPr>
+            <w:rStyle w:val="Hyperlink"/>
+            <w:noProof/>
+          </w:rPr>
+          <w:t>Sequence Diagram 6.0 Delete Document</w:t>
+        </w:r>
+        <w:r>
+          <w:rPr>
+            <w:noProof/>
+            <w:webHidden/>
+          </w:rPr>
+          <w:tab/>
+        </w:r>
+        <w:r>
+          <w:rPr>
+            <w:noProof/>
+            <w:webHidden/>
+          </w:rPr>
+          <w:fldChar w:fldCharType="begin"/>
+        </w:r>
+        <w:r>
+          <w:rPr>
+            <w:noProof/>
+            <w:webHidden/>
+          </w:rPr>
+          <w:instrText xml:space="preserve"> PAGEREF _Toc490778287 \h </w:instrText>
+        </w:r>
+        <w:r>
+          <w:rPr>
+            <w:noProof/>
+            <w:webHidden/>
+          </w:rPr>
+        </w:r>
+        <w:r>
+          <w:rPr>
+            <w:noProof/>
+            <w:webHidden/>
+          </w:rPr>
+          <w:fldChar w:fldCharType="separate"/>
+        </w:r>
+        <w:r>
+          <w:rPr>
+            <w:noProof/>
+            <w:webHidden/>
+          </w:rPr>
+          <w:t>31</w:t>
+        </w:r>
+        <w:r>
+          <w:rPr>
+            <w:noProof/>
+            <w:webHidden/>
+          </w:rPr>
+          <w:fldChar w:fldCharType="end"/>
+        </w:r>
+      </w:hyperlink>
+    </w:p>
+    <w:p>
+      <w:pPr>
+        <w:pStyle w:val="TOC2"/>
+        <w:tabs>
+          <w:tab w:val="right" w:leader="dot" w:pos="9890"/>
+        </w:tabs>
+        <w:rPr>
+          <w:rFonts w:asciiTheme="minorHAnsi" w:hAnsiTheme="minorHAnsi" w:cstheme="minorBidi"/>
+          <w:noProof/>
+          <w:lang w:val="en-SG" w:eastAsia="en-SG"/>
+        </w:rPr>
+      </w:pPr>
+      <w:hyperlink w:anchor="_Toc490778288" w:history="1">
+        <w:r>
+          <w:rPr>
+            <w:rStyle w:val="Hyperlink"/>
+            <w:noProof/>
+          </w:rPr>
           <w:t>Sequence Diagram 7.0 File Recovery</w:t>
         </w:r>
         <w:r>
@@ -4485,7 +4765,7 @@
             <w:noProof/>
             <w:webHidden/>
           </w:rPr>
-          <w:instrText xml:space="preserve"> PAGEREF _Toc490770999 \h </w:instrText>
+          <w:instrText xml:space="preserve"> PAGEREF _Toc490778288 \h </w:instrText>
         </w:r>
         <w:r>
           <w:rPr>
@@ -4505,7 +4785,147 @@
             <w:noProof/>
             <w:webHidden/>
           </w:rPr>
-          <w:t>28</w:t>
+          <w:t>32</w:t>
+        </w:r>
+        <w:r>
+          <w:rPr>
+            <w:noProof/>
+            <w:webHidden/>
+          </w:rPr>
+          <w:fldChar w:fldCharType="end"/>
+        </w:r>
+      </w:hyperlink>
+    </w:p>
+    <w:p>
+      <w:pPr>
+        <w:pStyle w:val="TOC2"/>
+        <w:tabs>
+          <w:tab w:val="right" w:leader="dot" w:pos="9890"/>
+        </w:tabs>
+        <w:rPr>
+          <w:rFonts w:asciiTheme="minorHAnsi" w:hAnsiTheme="minorHAnsi" w:cstheme="minorBidi"/>
+          <w:noProof/>
+          <w:lang w:val="en-SG" w:eastAsia="en-SG"/>
+        </w:rPr>
+      </w:pPr>
+      <w:hyperlink w:anchor="_Toc490778289" w:history="1">
+        <w:r>
+          <w:rPr>
+            <w:rStyle w:val="Hyperlink"/>
+            <w:noProof/>
+          </w:rPr>
+          <w:t>Sequence Diagram 8.0 Delete Account (Normal)</w:t>
+        </w:r>
+        <w:r>
+          <w:rPr>
+            <w:noProof/>
+            <w:webHidden/>
+          </w:rPr>
+          <w:tab/>
+        </w:r>
+        <w:r>
+          <w:rPr>
+            <w:noProof/>
+            <w:webHidden/>
+          </w:rPr>
+          <w:fldChar w:fldCharType="begin"/>
+        </w:r>
+        <w:r>
+          <w:rPr>
+            <w:noProof/>
+            <w:webHidden/>
+          </w:rPr>
+          <w:instrText xml:space="preserve"> PAGEREF _Toc490778289 \h </w:instrText>
+        </w:r>
+        <w:r>
+          <w:rPr>
+            <w:noProof/>
+            <w:webHidden/>
+          </w:rPr>
+        </w:r>
+        <w:r>
+          <w:rPr>
+            <w:noProof/>
+            <w:webHidden/>
+          </w:rPr>
+          <w:fldChar w:fldCharType="separate"/>
+        </w:r>
+        <w:r>
+          <w:rPr>
+            <w:noProof/>
+            <w:webHidden/>
+          </w:rPr>
+          <w:t>33</w:t>
+        </w:r>
+        <w:r>
+          <w:rPr>
+            <w:noProof/>
+            <w:webHidden/>
+          </w:rPr>
+          <w:fldChar w:fldCharType="end"/>
+        </w:r>
+      </w:hyperlink>
+    </w:p>
+    <w:p>
+      <w:pPr>
+        <w:pStyle w:val="TOC2"/>
+        <w:tabs>
+          <w:tab w:val="right" w:leader="dot" w:pos="9890"/>
+        </w:tabs>
+        <w:rPr>
+          <w:rFonts w:asciiTheme="minorHAnsi" w:hAnsiTheme="minorHAnsi" w:cstheme="minorBidi"/>
+          <w:noProof/>
+          <w:lang w:val="en-SG" w:eastAsia="en-SG"/>
+        </w:rPr>
+      </w:pPr>
+      <w:hyperlink w:anchor="_Toc490778290" w:history="1">
+        <w:r>
+          <w:rPr>
+            <w:rStyle w:val="Hyperlink"/>
+            <w:noProof/>
+          </w:rPr>
+          <w:t>Sequence Diagram 8.0 Delete Account (Account deleted at admin location)</w:t>
+        </w:r>
+        <w:r>
+          <w:rPr>
+            <w:noProof/>
+            <w:webHidden/>
+          </w:rPr>
+          <w:tab/>
+        </w:r>
+        <w:r>
+          <w:rPr>
+            <w:noProof/>
+            <w:webHidden/>
+          </w:rPr>
+          <w:fldChar w:fldCharType="begin"/>
+        </w:r>
+        <w:r>
+          <w:rPr>
+            <w:noProof/>
+            <w:webHidden/>
+          </w:rPr>
+          <w:instrText xml:space="preserve"> PAGEREF _Toc490778290 \h </w:instrText>
+        </w:r>
+        <w:r>
+          <w:rPr>
+            <w:noProof/>
+            <w:webHidden/>
+          </w:rPr>
+        </w:r>
+        <w:r>
+          <w:rPr>
+            <w:noProof/>
+            <w:webHidden/>
+          </w:rPr>
+          <w:fldChar w:fldCharType="separate"/>
+        </w:r>
+        <w:r>
+          <w:rPr>
+            <w:noProof/>
+            <w:webHidden/>
+          </w:rPr>
+          <w:t>34</w:t>
         </w:r>
         <w:r>
           <w:rPr>
@@ -4528,7 +4948,7 @@
           <w:lang w:val="en-SG" w:eastAsia="en-SG"/>
         </w:rPr>
       </w:pPr>
-      <w:hyperlink w:anchor="_Toc490771000" w:history="1">
+      <w:hyperlink w:anchor="_Toc490778291" w:history="1">
         <w:r>
           <w:rPr>
             <w:rStyle w:val="Hyperlink"/>
@@ -4555,7 +4975,7 @@
             <w:noProof/>
             <w:webHidden/>
           </w:rPr>
-          <w:instrText xml:space="preserve"> PAGEREF _Toc490771000 \h </w:instrText>
+          <w:instrText xml:space="preserve"> PAGEREF _Toc490778291 \h </w:instrText>
         </w:r>
         <w:r>
           <w:rPr>
@@ -4575,7 +4995,7 @@
             <w:noProof/>
             <w:webHidden/>
           </w:rPr>
-          <w:t>29</w:t>
+          <w:t>35</w:t>
         </w:r>
         <w:r>
           <w:rPr>
@@ -4598,7 +5018,7 @@
           <w:lang w:val="en-SG" w:eastAsia="en-SG"/>
         </w:rPr>
       </w:pPr>
-      <w:hyperlink w:anchor="_Toc490771001" w:history="1">
+      <w:hyperlink w:anchor="_Toc490778292" w:history="1">
         <w:r>
           <w:rPr>
             <w:rStyle w:val="Hyperlink"/>
@@ -4625,7 +5045,7 @@
             <w:noProof/>
             <w:webHidden/>
           </w:rPr>
-          <w:instrText xml:space="preserve"> PAGEREF _Toc490771001 \h </w:instrText>
+          <w:instrText xml:space="preserve"> PAGEREF _Toc490778292 \h </w:instrText>
         </w:r>
         <w:r>
           <w:rPr>
@@ -4645,7 +5065,7 @@
             <w:noProof/>
             <w:webHidden/>
           </w:rPr>
-          <w:t>29</w:t>
+          <w:t>35</w:t>
         </w:r>
         <w:r>
           <w:rPr>
@@ -4668,7 +5088,7 @@
           <w:lang w:val="en-SG" w:eastAsia="en-SG"/>
         </w:rPr>
       </w:pPr>
-      <w:hyperlink w:anchor="_Toc490771002" w:history="1">
+      <w:hyperlink w:anchor="_Toc490778293" w:history="1">
         <w:r>
           <w:rPr>
             <w:rStyle w:val="Hyperlink"/>
@@ -4695,7 +5115,7 @@
             <w:noProof/>
             <w:webHidden/>
           </w:rPr>
-          <w:instrText xml:space="preserve"> PAGEREF _Toc490771002 \h </w:instrText>
+          <w:instrText xml:space="preserve"> PAGEREF _Toc490778293 \h </w:instrText>
         </w:r>
         <w:r>
           <w:rPr>
@@ -4715,7 +5135,7 @@
             <w:noProof/>
             <w:webHidden/>
           </w:rPr>
-          <w:t>30</w:t>
+          <w:t>36</w:t>
         </w:r>
         <w:r>
           <w:rPr>
@@ -4738,7 +5158,7 @@
           <w:lang w:val="en-SG" w:eastAsia="en-SG"/>
         </w:rPr>
       </w:pPr>
-      <w:hyperlink w:anchor="_Toc490771003" w:history="1">
+      <w:hyperlink w:anchor="_Toc490778294" w:history="1">
         <w:r>
           <w:rPr>
             <w:rStyle w:val="Hyperlink"/>
@@ -4765,7 +5185,7 @@
             <w:noProof/>
             <w:webHidden/>
           </w:rPr>
-          <w:instrText xml:space="preserve"> PAGEREF _Toc490771003 \h </w:instrText>
+          <w:instrText xml:space="preserve"> PAGEREF _Toc490778294 \h </w:instrText>
         </w:r>
         <w:r>
           <w:rPr>
@@ -4785,7 +5205,7 @@
             <w:noProof/>
             <w:webHidden/>
           </w:rPr>
-          <w:t>31</w:t>
+          <w:t>37</w:t>
         </w:r>
         <w:r>
           <w:rPr>
@@ -4808,7 +5228,7 @@
           <w:lang w:val="en-SG" w:eastAsia="en-SG"/>
         </w:rPr>
       </w:pPr>
-      <w:hyperlink w:anchor="_Toc490771004" w:history="1">
+      <w:hyperlink w:anchor="_Toc490778295" w:history="1">
         <w:r>
           <w:rPr>
             <w:rStyle w:val="Hyperlink"/>
@@ -4835,7 +5255,7 @@
             <w:noProof/>
             <w:webHidden/>
           </w:rPr>
-          <w:instrText xml:space="preserve"> PAGEREF _Toc490771004 \h </w:instrText>
+          <w:instrText xml:space="preserve"> PAGEREF _Toc490778295 \h </w:instrText>
         </w:r>
         <w:r>
           <w:rPr>
@@ -4855,7 +5275,7 @@
             <w:noProof/>
             <w:webHidden/>
           </w:rPr>
-          <w:t>32</w:t>
+          <w:t>38</w:t>
         </w:r>
         <w:r>
           <w:rPr>
@@ -4878,7 +5298,7 @@
           <w:lang w:val="en-SG" w:eastAsia="en-SG"/>
         </w:rPr>
       </w:pPr>
-      <w:hyperlink w:anchor="_Toc490771005" w:history="1">
+      <w:hyperlink w:anchor="_Toc490778296" w:history="1">
         <w:r>
           <w:rPr>
             <w:rStyle w:val="Hyperlink"/>
@@ -4905,7 +5325,7 @@
             <w:noProof/>
             <w:webHidden/>
           </w:rPr>
-          <w:instrText xml:space="preserve"> PAGEREF _Toc490771005 \h </w:instrText>
+          <w:instrText xml:space="preserve"> PAGEREF _Toc490778296 \h </w:instrText>
         </w:r>
         <w:r>
           <w:rPr>
@@ -4925,7 +5345,7 @@
             <w:noProof/>
             <w:webHidden/>
           </w:rPr>
-          <w:t>33</w:t>
+          <w:t>39</w:t>
         </w:r>
         <w:r>
           <w:rPr>
@@ -4948,7 +5368,7 @@
           <w:lang w:val="en-SG" w:eastAsia="en-SG"/>
         </w:rPr>
       </w:pPr>
-      <w:hyperlink w:anchor="_Toc490771006" w:history="1">
+      <w:hyperlink w:anchor="_Toc490778297" w:history="1">
         <w:r>
           <w:rPr>
             <w:rStyle w:val="Hyperlink"/>
@@ -4975,7 +5395,7 @@
             <w:noProof/>
             <w:webHidden/>
           </w:rPr>
-          <w:instrText xml:space="preserve"> PAGEREF _Toc490771006 \h </w:instrText>
+          <w:instrText xml:space="preserve"> PAGEREF _Toc490778297 \h </w:instrText>
         </w:r>
         <w:r>
           <w:rPr>
@@ -4995,7 +5415,7 @@
             <w:noProof/>
             <w:webHidden/>
           </w:rPr>
-          <w:t>34</w:t>
+          <w:t>40</w:t>
         </w:r>
         <w:r>
           <w:rPr>
@@ -5018,7 +5438,7 @@
           <w:lang w:val="en-SG" w:eastAsia="en-SG"/>
         </w:rPr>
       </w:pPr>
-      <w:hyperlink w:anchor="_Toc490771007" w:history="1">
+      <w:hyperlink w:anchor="_Toc490778298" w:history="1">
         <w:r>
           <w:rPr>
             <w:rStyle w:val="Hyperlink"/>
@@ -5045,7 +5465,7 @@
             <w:noProof/>
             <w:webHidden/>
           </w:rPr>
-          <w:instrText xml:space="preserve"> PAGEREF _Toc490771007 \h </w:instrText>
+          <w:instrText xml:space="preserve"> PAGEREF _Toc490778298 \h </w:instrText>
         </w:r>
         <w:r>
           <w:rPr>
@@ -5065,7 +5485,7 @@
             <w:noProof/>
             <w:webHidden/>
           </w:rPr>
-          <w:t>35</w:t>
+          <w:t>41</w:t>
         </w:r>
         <w:r>
           <w:rPr>
@@ -5088,7 +5508,7 @@
           <w:lang w:val="en-SG" w:eastAsia="en-SG"/>
         </w:rPr>
       </w:pPr>
-      <w:hyperlink w:anchor="_Toc490771008" w:history="1">
+      <w:hyperlink w:anchor="_Toc490778299" w:history="1">
         <w:r>
           <w:rPr>
             <w:rStyle w:val="Hyperlink"/>
@@ -5115,7 +5535,7 @@
             <w:noProof/>
             <w:webHidden/>
           </w:rPr>
-          <w:instrText xml:space="preserve"> PAGEREF _Toc490771008 \h </w:instrText>
+          <w:instrText xml:space="preserve"> PAGEREF _Toc490778299 \h </w:instrText>
         </w:r>
         <w:r>
           <w:rPr>
@@ -5135,7 +5555,7 @@
             <w:noProof/>
             <w:webHidden/>
           </w:rPr>
-          <w:t>36</w:t>
+          <w:t>42</w:t>
         </w:r>
         <w:r>
           <w:rPr>
@@ -5158,7 +5578,7 @@
           <w:lang w:val="en-SG" w:eastAsia="en-SG"/>
         </w:rPr>
       </w:pPr>
-      <w:hyperlink w:anchor="_Toc490771009" w:history="1">
+      <w:hyperlink w:anchor="_Toc490778300" w:history="1">
         <w:r>
           <w:rPr>
             <w:rStyle w:val="Hyperlink"/>
@@ -5185,7 +5605,7 @@
             <w:noProof/>
             <w:webHidden/>
           </w:rPr>
-          <w:instrText xml:space="preserve"> PAGEREF _Toc490771009 \h </w:instrText>
+          <w:instrText xml:space="preserve"> PAGEREF _Toc490778300 \h </w:instrText>
         </w:r>
         <w:r>
           <w:rPr>
@@ -5205,7 +5625,7 @@
             <w:noProof/>
             <w:webHidden/>
           </w:rPr>
-          <w:t>37</w:t>
+          <w:t>43</w:t>
         </w:r>
         <w:r>
           <w:rPr>
@@ -5228,7 +5648,7 @@
           <w:lang w:val="en-SG" w:eastAsia="en-SG"/>
         </w:rPr>
       </w:pPr>
-      <w:hyperlink w:anchor="_Toc490771010" w:history="1">
+      <w:hyperlink w:anchor="_Toc490778301" w:history="1">
         <w:r>
           <w:rPr>
             <w:rStyle w:val="Hyperlink"/>
@@ -5255,7 +5675,7 @@
             <w:noProof/>
             <w:webHidden/>
           </w:rPr>
-          <w:instrText xml:space="preserve"> PAGEREF _Toc490771010 \h </w:instrText>
+          <w:instrText xml:space="preserve"> PAGEREF _Toc490778301 \h </w:instrText>
         </w:r>
         <w:r>
           <w:rPr>
@@ -5275,7 +5695,7 @@
             <w:noProof/>
             <w:webHidden/>
           </w:rPr>
-          <w:t>38</w:t>
+          <w:t>44</w:t>
         </w:r>
         <w:r>
           <w:rPr>
@@ -5298,7 +5718,7 @@
           <w:lang w:val="en-SG" w:eastAsia="en-SG"/>
         </w:rPr>
       </w:pPr>
-      <w:hyperlink w:anchor="_Toc490771011" w:history="1">
+      <w:hyperlink w:anchor="_Toc490778302" w:history="1">
         <w:r>
           <w:rPr>
             <w:rStyle w:val="Hyperlink"/>
@@ -5325,7 +5745,7 @@
             <w:noProof/>
             <w:webHidden/>
           </w:rPr>
-          <w:instrText xml:space="preserve"> PAGEREF _Toc490771011 \h </w:instrText>
+          <w:instrText xml:space="preserve"> PAGEREF _Toc490778302 \h </w:instrText>
         </w:r>
         <w:r>
           <w:rPr>
@@ -5345,7 +5765,7 @@
             <w:noProof/>
             <w:webHidden/>
           </w:rPr>
-          <w:t>39</w:t>
+          <w:t>45</w:t>
         </w:r>
         <w:r>
           <w:rPr>
@@ -5368,7 +5788,7 @@
           <w:lang w:val="en-SG" w:eastAsia="en-SG"/>
         </w:rPr>
       </w:pPr>
-      <w:hyperlink w:anchor="_Toc490771012" w:history="1">
+      <w:hyperlink w:anchor="_Toc490778303" w:history="1">
         <w:r>
           <w:rPr>
             <w:rStyle w:val="Hyperlink"/>
@@ -5396,7 +5816,7 @@
             <w:noProof/>
             <w:webHidden/>
           </w:rPr>
-          <w:instrText xml:space="preserve"> PAGEREF _Toc490771012 \h </w:instrText>
+          <w:instrText xml:space="preserve"> PAGEREF _Toc490778303 \h </w:instrText>
         </w:r>
         <w:r>
           <w:rPr>
@@ -5416,7 +5836,7 @@
             <w:noProof/>
             <w:webHidden/>
           </w:rPr>
-          <w:t>40</w:t>
+          <w:t>46</w:t>
         </w:r>
         <w:r>
           <w:rPr>
@@ -5439,7 +5859,7 @@
           <w:lang w:val="en-SG" w:eastAsia="en-SG"/>
         </w:rPr>
       </w:pPr>
-      <w:hyperlink w:anchor="_Toc490771013" w:history="1">
+      <w:hyperlink w:anchor="_Toc490778304" w:history="1">
         <w:r>
           <w:rPr>
             <w:rStyle w:val="Hyperlink"/>
@@ -5467,7 +5887,7 @@
             <w:noProof/>
             <w:webHidden/>
           </w:rPr>
-          <w:instrText xml:space="preserve"> PAGEREF _Toc490771013 \h </w:instrText>
+          <w:instrText xml:space="preserve"> PAGEREF _Toc490778304 \h </w:instrText>
         </w:r>
         <w:r>
           <w:rPr>
@@ -5487,7 +5907,7 @@
             <w:noProof/>
             <w:webHidden/>
           </w:rPr>
-          <w:t>40</w:t>
+          <w:t>46</w:t>
         </w:r>
         <w:r>
           <w:rPr>
@@ -5510,7 +5930,7 @@
           <w:lang w:val="en-SG" w:eastAsia="en-SG"/>
         </w:rPr>
       </w:pPr>
-      <w:hyperlink w:anchor="_Toc490771014" w:history="1">
+      <w:hyperlink w:anchor="_Toc490778305" w:history="1">
         <w:r>
           <w:rPr>
             <w:rStyle w:val="Hyperlink"/>
@@ -5538,7 +5958,7 @@
             <w:noProof/>
             <w:webHidden/>
           </w:rPr>
-          <w:instrText xml:space="preserve"> PAGEREF _Toc490771014 \h </w:instrText>
+          <w:instrText xml:space="preserve"> PAGEREF _Toc490778305 \h </w:instrText>
         </w:r>
         <w:r>
           <w:rPr>
@@ -5558,7 +5978,7 @@
             <w:noProof/>
             <w:webHidden/>
           </w:rPr>
-          <w:t>40</w:t>
+          <w:t>46</w:t>
         </w:r>
         <w:r>
           <w:rPr>
@@ -5581,7 +6001,7 @@
           <w:lang w:val="en-SG" w:eastAsia="en-SG"/>
         </w:rPr>
       </w:pPr>
-      <w:hyperlink w:anchor="_Toc490771015" w:history="1">
+      <w:hyperlink w:anchor="_Toc490778306" w:history="1">
         <w:r>
           <w:rPr>
             <w:rStyle w:val="Hyperlink"/>
@@ -5609,7 +6029,7 @@
             <w:noProof/>
             <w:webHidden/>
           </w:rPr>
-          <w:instrText xml:space="preserve"> PAGEREF _Toc490771015 \h </w:instrText>
+          <w:instrText xml:space="preserve"> PAGEREF _Toc490778306 \h </w:instrText>
         </w:r>
         <w:r>
           <w:rPr>
@@ -5629,7 +6049,7 @@
             <w:noProof/>
             <w:webHidden/>
           </w:rPr>
-          <w:t>40</w:t>
+          <w:t>46</w:t>
         </w:r>
         <w:r>
           <w:rPr>
@@ -5652,7 +6072,7 @@
           <w:lang w:val="en-SG" w:eastAsia="en-SG"/>
         </w:rPr>
       </w:pPr>
-      <w:hyperlink w:anchor="_Toc490771016" w:history="1">
+      <w:hyperlink w:anchor="_Toc490778307" w:history="1">
         <w:r>
           <w:rPr>
             <w:rStyle w:val="Hyperlink"/>
@@ -5680,7 +6100,7 @@
             <w:noProof/>
             <w:webHidden/>
           </w:rPr>
-          <w:instrText xml:space="preserve"> PAGEREF _Toc490771016 \h </w:instrText>
+          <w:instrText xml:space="preserve"> PAGEREF _Toc490778307 \h </w:instrText>
         </w:r>
         <w:r>
           <w:rPr>
@@ -5700,7 +6120,7 @@
             <w:noProof/>
             <w:webHidden/>
           </w:rPr>
-          <w:t>41</w:t>
+          <w:t>47</w:t>
         </w:r>
         <w:r>
           <w:rPr>
@@ -5723,7 +6143,7 @@
           <w:lang w:val="en-SG" w:eastAsia="en-SG"/>
         </w:rPr>
       </w:pPr>
-      <w:hyperlink w:anchor="_Toc490771017" w:history="1">
+      <w:hyperlink w:anchor="_Toc490778308" w:history="1">
         <w:r>
           <w:rPr>
             <w:rStyle w:val="Hyperlink"/>
@@ -5751,7 +6171,7 @@
             <w:noProof/>
             <w:webHidden/>
           </w:rPr>
-          <w:instrText xml:space="preserve"> PAGEREF _Toc490771017 \h </w:instrText>
+          <w:instrText xml:space="preserve"> PAGEREF _Toc490778308 \h </w:instrText>
         </w:r>
         <w:r>
           <w:rPr>
@@ -5771,7 +6191,7 @@
             <w:noProof/>
             <w:webHidden/>
           </w:rPr>
-          <w:t>41</w:t>
+          <w:t>47</w:t>
         </w:r>
         <w:r>
           <w:rPr>
@@ -5794,7 +6214,7 @@
           <w:lang w:val="en-SG" w:eastAsia="en-SG"/>
         </w:rPr>
       </w:pPr>
-      <w:hyperlink w:anchor="_Toc490771018" w:history="1">
+      <w:hyperlink w:anchor="_Toc490778309" w:history="1">
         <w:r>
           <w:rPr>
             <w:rStyle w:val="Hyperlink"/>
@@ -5822,7 +6242,7 @@
             <w:noProof/>
             <w:webHidden/>
           </w:rPr>
-          <w:instrText xml:space="preserve"> PAGEREF _Toc490771018 \h </w:instrText>
+          <w:instrText xml:space="preserve"> PAGEREF _Toc490778309 \h </w:instrText>
         </w:r>
         <w:r>
           <w:rPr>
@@ -5842,7 +6262,7 @@
             <w:noProof/>
             <w:webHidden/>
           </w:rPr>
-          <w:t>41</w:t>
+          <w:t>47</w:t>
         </w:r>
         <w:r>
           <w:rPr>
@@ -5865,7 +6285,7 @@
           <w:lang w:val="en-SG" w:eastAsia="en-SG"/>
         </w:rPr>
       </w:pPr>
-      <w:hyperlink w:anchor="_Toc490771019" w:history="1">
+      <w:hyperlink w:anchor="_Toc490778310" w:history="1">
         <w:r>
           <w:rPr>
             <w:rStyle w:val="Hyperlink"/>
@@ -5893,7 +6313,7 @@
             <w:noProof/>
             <w:webHidden/>
           </w:rPr>
-          <w:instrText xml:space="preserve"> PAGEREF _Toc490771019 \h </w:instrText>
+          <w:instrText xml:space="preserve"> PAGEREF _Toc490778310 \h </w:instrText>
         </w:r>
         <w:r>
           <w:rPr>
@@ -5913,7 +6333,7 @@
             <w:noProof/>
             <w:webHidden/>
           </w:rPr>
-          <w:t>42</w:t>
+          <w:t>48</w:t>
         </w:r>
         <w:r>
           <w:rPr>
@@ -5936,7 +6356,7 @@
           <w:lang w:val="en-SG" w:eastAsia="en-SG"/>
         </w:rPr>
       </w:pPr>
-      <w:hyperlink w:anchor="_Toc490771020" w:history="1">
+      <w:hyperlink w:anchor="_Toc490778311" w:history="1">
         <w:r>
           <w:rPr>
             <w:rStyle w:val="Hyperlink"/>
@@ -5964,7 +6384,7 @@
             <w:noProof/>
             <w:webHidden/>
           </w:rPr>
-          <w:instrText xml:space="preserve"> PAGEREF _Toc490771020 \h </w:instrText>
+          <w:instrText xml:space="preserve"> PAGEREF _Toc490778311 \h </w:instrText>
         </w:r>
         <w:r>
           <w:rPr>
@@ -5984,7 +6404,7 @@
             <w:noProof/>
             <w:webHidden/>
           </w:rPr>
-          <w:t>42</w:t>
+          <w:t>48</w:t>
         </w:r>
         <w:r>
           <w:rPr>
@@ -6007,7 +6427,7 @@
           <w:lang w:val="en-SG" w:eastAsia="en-SG"/>
         </w:rPr>
       </w:pPr>
-      <w:hyperlink w:anchor="_Toc490771021" w:history="1">
+      <w:hyperlink w:anchor="_Toc490778312" w:history="1">
         <w:r>
           <w:rPr>
             <w:rStyle w:val="Hyperlink"/>
@@ -6035,7 +6455,7 @@
             <w:noProof/>
             <w:webHidden/>
           </w:rPr>
-          <w:instrText xml:space="preserve"> PAGEREF _Toc490771021 \h </w:instrText>
+          <w:instrText xml:space="preserve"> PAGEREF _Toc490778312 \h </w:instrText>
         </w:r>
         <w:r>
           <w:rPr>
@@ -6055,7 +6475,7 @@
             <w:noProof/>
             <w:webHidden/>
           </w:rPr>
-          <w:t>43</w:t>
+          <w:t>49</w:t>
         </w:r>
         <w:r>
           <w:rPr>
@@ -6259,78 +6679,6 @@
     </w:p>
     <w:p>
       <w:pPr>
-        <w:rPr>
-          <w:rFonts w:ascii="Arial" w:hAnsi="Arial" w:cs="Arial"/>
-          <w:b/>
-          <w:bCs/>
-          <w:noProof/>
-          <w:sz w:val="24"/>
-          <w:szCs w:val="24"/>
-        </w:rPr>
-      </w:pPr>
-    </w:p>
-    <w:p>
-      <w:pPr>
-        <w:rPr>
-          <w:rFonts w:ascii="Arial" w:hAnsi="Arial" w:cs="Arial"/>
-          <w:b/>
-          <w:bCs/>
-          <w:noProof/>
-          <w:sz w:val="24"/>
-          <w:szCs w:val="24"/>
-        </w:rPr>
-      </w:pPr>
-    </w:p>
-    <w:p>
-      <w:pPr>
-        <w:rPr>
-          <w:rFonts w:ascii="Arial" w:hAnsi="Arial" w:cs="Arial"/>
-          <w:b/>
-          <w:bCs/>
-          <w:noProof/>
-          <w:sz w:val="24"/>
-          <w:szCs w:val="24"/>
-        </w:rPr>
-      </w:pPr>
-    </w:p>
-    <w:p>
-      <w:pPr>
-        <w:rPr>
-          <w:rFonts w:ascii="Arial" w:hAnsi="Arial" w:cs="Arial"/>
-          <w:b/>
-          <w:bCs/>
-          <w:noProof/>
-          <w:sz w:val="24"/>
-          <w:szCs w:val="24"/>
-        </w:rPr>
-      </w:pPr>
-    </w:p>
-    <w:p>
-      <w:pPr>
-        <w:rPr>
-          <w:rFonts w:ascii="Arial" w:hAnsi="Arial" w:cs="Arial"/>
-          <w:b/>
-          <w:bCs/>
-          <w:noProof/>
-          <w:sz w:val="24"/>
-          <w:szCs w:val="24"/>
-        </w:rPr>
-      </w:pPr>
-    </w:p>
-    <w:p>
-      <w:pPr>
-        <w:rPr>
-          <w:rFonts w:ascii="Arial" w:hAnsi="Arial" w:cs="Arial"/>
-          <w:b/>
-          <w:bCs/>
-          <w:noProof/>
-          <w:sz w:val="24"/>
-          <w:szCs w:val="24"/>
-        </w:rPr>
-      </w:pPr>
-    </w:p>
-    <w:p>
-      <w:pPr>
         <w:pStyle w:val="Heading1"/>
         <w:rPr>
           <w:rFonts w:ascii="Times New Roman" w:hAnsi="Times New Roman"/>
@@ -6338,7 +6686,7 @@
           <w:szCs w:val="24"/>
         </w:rPr>
       </w:pPr>
-      <w:bookmarkStart w:id="1" w:name="_Toc490770962"/>
+      <w:bookmarkStart w:id="1" w:name="_Toc490778247"/>
       <w:r>
         <w:lastRenderedPageBreak/>
         <w:t>Revision History</w:t>
@@ -7011,7 +7359,7 @@
         <w:pStyle w:val="Heading1"/>
       </w:pPr>
       <w:bookmarkStart w:id="2" w:name="page3"/>
-      <w:bookmarkStart w:id="3" w:name="_Toc490770963"/>
+      <w:bookmarkStart w:id="3" w:name="_Toc490778248"/>
       <w:bookmarkEnd w:id="2"/>
       <w:r>
         <w:lastRenderedPageBreak/>
@@ -7030,7 +7378,7 @@
           <w:szCs w:val="24"/>
         </w:rPr>
       </w:pPr>
-      <w:bookmarkStart w:id="4" w:name="_Toc490770964"/>
+      <w:bookmarkStart w:id="4" w:name="_Toc490778249"/>
       <w:r>
         <w:t>1.1</w:t>
       </w:r>
@@ -7213,7 +7561,7 @@
       <w:pPr>
         <w:pStyle w:val="Heading2"/>
       </w:pPr>
-      <w:bookmarkStart w:id="5" w:name="_Toc490770965"/>
+      <w:bookmarkStart w:id="5" w:name="_Toc490778250"/>
       <w:r>
         <w:t>1.2</w:t>
       </w:r>
@@ -7584,7 +7932,7 @@
       <w:pPr>
         <w:pStyle w:val="Heading2"/>
       </w:pPr>
-      <w:bookmarkStart w:id="6" w:name="_Toc490770966"/>
+      <w:bookmarkStart w:id="6" w:name="_Toc490778251"/>
       <w:r>
         <w:t>1.3 Intended Audience and Reading Suggestions</w:t>
       </w:r>
@@ -7929,7 +8277,7 @@
       <w:pPr>
         <w:pStyle w:val="Heading2"/>
       </w:pPr>
-      <w:bookmarkStart w:id="7" w:name="_Toc490770967"/>
+      <w:bookmarkStart w:id="7" w:name="_Toc490778252"/>
       <w:r>
         <w:lastRenderedPageBreak/>
         <w:t>1</w:t>
@@ -8129,7 +8477,7 @@
           <w:szCs w:val="24"/>
         </w:rPr>
       </w:pPr>
-      <w:bookmarkStart w:id="8" w:name="_Toc490770968"/>
+      <w:bookmarkStart w:id="8" w:name="_Toc490778253"/>
       <w:r>
         <w:rPr>
           <w:rFonts w:cstheme="minorHAnsi"/>
@@ -8238,7 +8586,7 @@
         <w:pStyle w:val="Heading1"/>
       </w:pPr>
       <w:bookmarkStart w:id="9" w:name="page4"/>
-      <w:bookmarkStart w:id="10" w:name="_Toc490770969"/>
+      <w:bookmarkStart w:id="10" w:name="_Toc490778254"/>
       <w:bookmarkEnd w:id="9"/>
       <w:r>
         <w:lastRenderedPageBreak/>
@@ -8253,7 +8601,7 @@
           <w:rFonts w:cstheme="minorHAnsi"/>
         </w:rPr>
       </w:pPr>
-      <w:bookmarkStart w:id="11" w:name="_Toc490770970"/>
+      <w:bookmarkStart w:id="11" w:name="_Toc490778255"/>
       <w:r>
         <w:rPr>
           <w:rFonts w:cstheme="minorHAnsi"/>
@@ -8457,7 +8805,7 @@
           <w:rFonts w:cstheme="minorHAnsi"/>
         </w:rPr>
       </w:pPr>
-      <w:bookmarkStart w:id="12" w:name="_Toc490770971"/>
+      <w:bookmarkStart w:id="12" w:name="_Toc490778256"/>
       <w:r>
         <w:rPr>
           <w:rFonts w:cstheme="minorHAnsi"/>
@@ -8953,7 +9301,7 @@
           <w:rFonts w:cstheme="minorHAnsi"/>
         </w:rPr>
       </w:pPr>
-      <w:bookmarkStart w:id="13" w:name="_Toc490770972"/>
+      <w:bookmarkStart w:id="13" w:name="_Toc490778257"/>
       <w:r>
         <w:rPr>
           <w:rFonts w:cstheme="minorHAnsi"/>
@@ -8979,7 +9327,7 @@
           <w:szCs w:val="24"/>
         </w:rPr>
       </w:pPr>
-      <w:bookmarkStart w:id="14" w:name="_Toc490770973"/>
+      <w:bookmarkStart w:id="14" w:name="_Toc490778258"/>
       <w:r>
         <w:rPr>
           <w:rStyle w:val="Heading3Char"/>
@@ -9076,7 +9424,7 @@
           <w:rFonts w:asciiTheme="minorHAnsi" w:hAnsiTheme="minorHAnsi" w:cstheme="minorHAnsi"/>
         </w:rPr>
       </w:pPr>
-      <w:bookmarkStart w:id="15" w:name="_Toc490770974"/>
+      <w:bookmarkStart w:id="15" w:name="_Toc490778259"/>
       <w:r>
         <w:rPr>
           <w:rFonts w:asciiTheme="minorHAnsi" w:hAnsiTheme="minorHAnsi" w:cstheme="minorHAnsi"/>
@@ -9285,7 +9633,7 @@
           <w:rFonts w:cstheme="minorHAnsi"/>
         </w:rPr>
       </w:pPr>
-      <w:bookmarkStart w:id="16" w:name="_Toc490770975"/>
+      <w:bookmarkStart w:id="16" w:name="_Toc490778260"/>
       <w:r>
         <w:rPr>
           <w:rFonts w:cstheme="minorHAnsi"/>
@@ -9354,7 +9702,7 @@
           <w:rFonts w:cstheme="minorHAnsi"/>
         </w:rPr>
       </w:pPr>
-      <w:bookmarkStart w:id="17" w:name="_Toc490770976"/>
+      <w:bookmarkStart w:id="17" w:name="_Toc490778261"/>
       <w:r>
         <w:rPr>
           <w:rFonts w:cstheme="minorHAnsi"/>
@@ -9412,7 +9760,7 @@
           <w:rFonts w:cstheme="minorHAnsi"/>
         </w:rPr>
       </w:pPr>
-      <w:bookmarkStart w:id="18" w:name="_Toc490770977"/>
+      <w:bookmarkStart w:id="18" w:name="_Toc490778262"/>
       <w:r>
         <w:rPr>
           <w:rFonts w:cstheme="minorHAnsi"/>
@@ -9481,7 +9829,7 @@
           <w:rFonts w:cstheme="minorHAnsi"/>
         </w:rPr>
       </w:pPr>
-      <w:bookmarkStart w:id="20" w:name="_Toc490770978"/>
+      <w:bookmarkStart w:id="20" w:name="_Toc490778263"/>
       <w:r>
         <w:rPr>
           <w:rFonts w:cstheme="minorHAnsi"/>
@@ -9557,7 +9905,7 @@
         </w:rPr>
         <w:br w:type="page"/>
       </w:r>
-      <w:bookmarkStart w:id="21" w:name="_Toc490770979"/>
+      <w:bookmarkStart w:id="21" w:name="_Toc490778264"/>
       <w:r>
         <w:rPr>
           <w:rFonts w:cstheme="minorHAnsi"/>
@@ -9580,7 +9928,7 @@
           <w:rFonts w:cstheme="minorHAnsi"/>
         </w:rPr>
       </w:pPr>
-      <w:bookmarkStart w:id="22" w:name="_Toc490770980"/>
+      <w:bookmarkStart w:id="22" w:name="_Toc490778265"/>
       <w:r>
         <w:rPr>
           <w:rFonts w:cstheme="minorHAnsi"/>
@@ -9658,7 +10006,7 @@
         </w:rPr>
       </w:pPr>
       <w:bookmarkStart w:id="23" w:name="page6"/>
-      <w:bookmarkStart w:id="24" w:name="_Toc490770981"/>
+      <w:bookmarkStart w:id="24" w:name="_Toc490778266"/>
       <w:bookmarkEnd w:id="23"/>
       <w:r>
         <w:rPr>
@@ -10976,7 +11324,7 @@
           <w:rFonts w:cstheme="minorHAnsi"/>
         </w:rPr>
       </w:pPr>
-      <w:bookmarkStart w:id="26" w:name="_Toc490770982"/>
+      <w:bookmarkStart w:id="26" w:name="_Toc490778267"/>
       <w:r>
         <w:rPr>
           <w:rFonts w:cstheme="minorHAnsi"/>
@@ -12453,7 +12801,7 @@
           <w:rFonts w:cstheme="minorHAnsi"/>
         </w:rPr>
       </w:pPr>
-      <w:bookmarkStart w:id="27" w:name="_Toc490770983"/>
+      <w:bookmarkStart w:id="27" w:name="_Toc490778268"/>
       <w:r>
         <w:rPr>
           <w:rFonts w:cstheme="minorHAnsi"/>
@@ -13849,7 +14197,7 @@
           <w:rFonts w:cstheme="minorHAnsi"/>
         </w:rPr>
       </w:pPr>
-      <w:bookmarkStart w:id="28" w:name="_Toc490770984"/>
+      <w:bookmarkStart w:id="28" w:name="_Toc490778269"/>
       <w:r>
         <w:rPr>
           <w:rFonts w:cstheme="minorHAnsi"/>
@@ -14906,7 +15254,7 @@
           <w:rFonts w:cstheme="minorHAnsi"/>
         </w:rPr>
       </w:pPr>
-      <w:bookmarkStart w:id="29" w:name="_Toc490770985"/>
+      <w:bookmarkStart w:id="29" w:name="_Toc490778270"/>
       <w:r>
         <w:rPr>
           <w:rFonts w:cstheme="minorHAnsi"/>
@@ -15947,7 +16295,7 @@
           <w:rFonts w:cstheme="minorHAnsi"/>
         </w:rPr>
       </w:pPr>
-      <w:bookmarkStart w:id="30" w:name="_Toc490770986"/>
+      <w:bookmarkStart w:id="30" w:name="_Toc490778271"/>
       <w:r>
         <w:rPr>
           <w:rFonts w:cstheme="minorHAnsi"/>
@@ -17599,7 +17947,7 @@
           <w:rFonts w:cstheme="minorHAnsi"/>
         </w:rPr>
       </w:pPr>
-      <w:bookmarkStart w:id="31" w:name="_Toc490770987"/>
+      <w:bookmarkStart w:id="31" w:name="_Toc490778272"/>
       <w:r>
         <w:rPr>
           <w:rFonts w:cstheme="minorHAnsi"/>
@@ -18829,7 +19177,7 @@
           <w:rFonts w:cstheme="minorHAnsi"/>
         </w:rPr>
       </w:pPr>
-      <w:bookmarkStart w:id="32" w:name="_Toc490770988"/>
+      <w:bookmarkStart w:id="32" w:name="_Toc490778273"/>
       <w:r>
         <w:rPr>
           <w:rFonts w:cstheme="minorHAnsi"/>
@@ -19950,7 +20298,7 @@
           <w:rFonts w:cstheme="minorHAnsi"/>
         </w:rPr>
       </w:pPr>
-      <w:bookmarkStart w:id="33" w:name="_Toc490770989"/>
+      <w:bookmarkStart w:id="33" w:name="_Toc490778274"/>
       <w:r>
         <w:rPr>
           <w:rFonts w:cstheme="minorHAnsi"/>
@@ -20814,6 +21162,7 @@
     </w:tbl>
     <w:p/>
     <w:p/>
+    <w:p/>
     <w:p>
       <w:pPr>
         <w:pStyle w:val="Heading2"/>
@@ -20821,11 +21170,12 @@
           <w:rFonts w:cstheme="minorHAnsi"/>
         </w:rPr>
       </w:pPr>
-      <w:bookmarkStart w:id="34" w:name="_Toc490770990"/>
+      <w:bookmarkStart w:id="34" w:name="_Toc490778275"/>
       <w:r>
         <w:rPr>
           <w:rFonts w:cstheme="minorHAnsi"/>
         </w:rPr>
+        <w:lastRenderedPageBreak/>
         <w:t>Use Case 7.0</w:t>
       </w:r>
       <w:r>
@@ -21942,6 +22292,8 @@
     </w:tbl>
     <w:p/>
     <w:p/>
+    <w:p/>
+    <w:p/>
     <w:p>
       <w:pPr>
         <w:pStyle w:val="Heading2"/>
@@ -21950,11 +22302,12 @@
           <w:lang w:eastAsia="ko-KR"/>
         </w:rPr>
       </w:pPr>
-      <w:bookmarkStart w:id="35" w:name="_Toc490770991"/>
+      <w:bookmarkStart w:id="35" w:name="_Toc490778276"/>
       <w:r>
         <w:rPr>
           <w:rFonts w:cstheme="minorHAnsi"/>
         </w:rPr>
+        <w:lastRenderedPageBreak/>
         <w:t xml:space="preserve">Use Case </w:t>
       </w:r>
       <w:r>
@@ -22161,7 +22514,6 @@
                 <w:szCs w:val="24"/>
                 <w:lang w:eastAsia="zh-CN"/>
               </w:rPr>
-              <w:lastRenderedPageBreak/>
               <w:t>Name</w:t>
             </w:r>
           </w:p>
@@ -23024,7 +23376,6 @@
                 <w:szCs w:val="24"/>
                 <w:lang w:eastAsia="zh-CN"/>
               </w:rPr>
-              <w:lastRenderedPageBreak/>
               <w:t>Step 6: After Deleting Account, The app will logout and display login format.</w:t>
             </w:r>
           </w:p>
@@ -23048,7 +23399,7 @@
       <w:pPr>
         <w:pStyle w:val="Heading1"/>
       </w:pPr>
-      <w:bookmarkStart w:id="36" w:name="_Toc490770992"/>
+      <w:bookmarkStart w:id="36" w:name="_Toc490778277"/>
       <w:r>
         <w:lastRenderedPageBreak/>
         <w:t>4. Sequence Diagram</w:t>
@@ -23059,7 +23410,7 @@
       <w:pPr>
         <w:pStyle w:val="Heading2"/>
       </w:pPr>
-      <w:bookmarkStart w:id="37" w:name="_Toc490770993"/>
+      <w:bookmarkStart w:id="37" w:name="_Toc490778278"/>
       <w:r>
         <w:t>Sequence Diagram 1.0 Sign Up</w:t>
       </w:r>
@@ -23133,7 +23484,7 @@
       <w:pPr>
         <w:pStyle w:val="Heading2"/>
       </w:pPr>
-      <w:bookmarkStart w:id="38" w:name="_Toc490770994"/>
+      <w:bookmarkStart w:id="38" w:name="_Toc490778279"/>
       <w:r>
         <w:lastRenderedPageBreak/>
         <w:t>Sequence Diagram 2.0 Log in</w:t>
@@ -23215,7 +23566,7 @@
       <w:pPr>
         <w:pStyle w:val="Heading2"/>
       </w:pPr>
-      <w:bookmarkStart w:id="39" w:name="_Toc490770995"/>
+      <w:bookmarkStart w:id="39" w:name="_Toc490778280"/>
       <w:r>
         <w:lastRenderedPageBreak/>
         <w:t>Sequence Diagram 2.1 MAC Address Verification</w:t>
@@ -23280,6 +23631,178 @@
     <w:p>
       <w:pPr>
         <w:spacing w:after="0" w:line="240" w:lineRule="auto"/>
+      </w:pPr>
+    </w:p>
+    <w:p>
+      <w:pPr>
+        <w:spacing w:after="0" w:line="240" w:lineRule="auto"/>
+      </w:pPr>
+    </w:p>
+    <w:p>
+      <w:pPr>
+        <w:spacing w:after="0" w:line="240" w:lineRule="auto"/>
+      </w:pPr>
+    </w:p>
+    <w:p>
+      <w:pPr>
+        <w:spacing w:after="0" w:line="240" w:lineRule="auto"/>
+      </w:pPr>
+    </w:p>
+    <w:p>
+      <w:pPr>
+        <w:spacing w:after="0" w:line="240" w:lineRule="auto"/>
+      </w:pPr>
+    </w:p>
+    <w:p>
+      <w:pPr>
+        <w:spacing w:after="0" w:line="240" w:lineRule="auto"/>
+      </w:pPr>
+    </w:p>
+    <w:p>
+      <w:pPr>
+        <w:spacing w:after="0" w:line="240" w:lineRule="auto"/>
+      </w:pPr>
+    </w:p>
+    <w:p>
+      <w:pPr>
+        <w:pStyle w:val="Heading2"/>
+      </w:pPr>
+      <w:bookmarkStart w:id="40" w:name="_Toc490778281"/>
+      <w:r>
+        <w:lastRenderedPageBreak/>
+        <w:t>Sequence Diagram 2.2 Password</w:t>
+      </w:r>
+      <w:r>
+        <w:t xml:space="preserve"> Recovery</w:t>
+      </w:r>
+      <w:r>
+        <w:t xml:space="preserve"> (</w:t>
+      </w:r>
+      <w:r>
+        <w:t>normal user pool)</w:t>
+      </w:r>
+      <w:bookmarkEnd w:id="40"/>
+    </w:p>
+    <w:p>
+      <w:pPr>
+        <w:spacing w:after="0" w:line="240" w:lineRule="auto"/>
+      </w:pPr>
+      <w:r>
+        <w:rPr>
+          <w:noProof/>
+        </w:rPr>
+        <w:drawing>
+          <wp:inline distT="0" distB="0" distL="0" distR="0">
+            <wp:extent cx="6108700" cy="5821680"/>
+            <wp:effectExtent l="0" t="0" r="6350" b="7620"/>
+            <wp:docPr id="46" name="Picture 46"/>
+            <wp:cNvGraphicFramePr>
+              <a:graphicFrameLocks xmlns:a="http://schemas.openxmlformats.org/drawingml/2006/main" noChangeAspect="1"/>
+            </wp:cNvGraphicFramePr>
+            <a:graphic xmlns:a="http://schemas.openxmlformats.org/drawingml/2006/main">
+              <a:graphicData uri="http://schemas.openxmlformats.org/drawingml/2006/picture">
+                <pic:pic xmlns:pic="http://schemas.openxmlformats.org/drawingml/2006/picture">
+                  <pic:nvPicPr>
+                    <pic:cNvPr id="46" name="Sequence Diagram 2.2 Password Recovery_identityPool.png"/>
+                    <pic:cNvPicPr/>
+                  </pic:nvPicPr>
+                  <pic:blipFill>
+                    <a:blip r:embed="rId18"/>
+                    <a:stretch>
+                      <a:fillRect/>
+                    </a:stretch>
+                  </pic:blipFill>
+                  <pic:spPr>
+                    <a:xfrm>
+                      <a:off x="0" y="0"/>
+                      <a:ext cx="6108700" cy="5821680"/>
+                    </a:xfrm>
+                    <a:prstGeom prst="rect">
+                      <a:avLst/>
+                    </a:prstGeom>
+                  </pic:spPr>
+                </pic:pic>
+              </a:graphicData>
+            </a:graphic>
+          </wp:inline>
+        </w:drawing>
+      </w:r>
+    </w:p>
+    <w:p>
+      <w:pPr>
+        <w:spacing w:after="0" w:line="240" w:lineRule="auto"/>
+      </w:pPr>
+    </w:p>
+    <w:p>
+      <w:pPr>
+        <w:spacing w:after="0" w:line="240" w:lineRule="auto"/>
+      </w:pPr>
+    </w:p>
+    <w:p>
+      <w:pPr>
+        <w:spacing w:after="0" w:line="240" w:lineRule="auto"/>
+      </w:pPr>
+    </w:p>
+    <w:p>
+      <w:pPr>
+        <w:spacing w:after="0" w:line="240" w:lineRule="auto"/>
+      </w:pPr>
+    </w:p>
+    <w:p>
+      <w:pPr>
+        <w:spacing w:after="0" w:line="240" w:lineRule="auto"/>
+      </w:pPr>
+    </w:p>
+    <w:p>
+      <w:pPr>
+        <w:spacing w:after="0" w:line="240" w:lineRule="auto"/>
+      </w:pPr>
+    </w:p>
+    <w:p>
+      <w:pPr>
+        <w:spacing w:after="0" w:line="240" w:lineRule="auto"/>
+      </w:pPr>
+    </w:p>
+    <w:p>
+      <w:pPr>
+        <w:spacing w:after="0" w:line="240" w:lineRule="auto"/>
+      </w:pPr>
+    </w:p>
+    <w:p>
+      <w:pPr>
+        <w:spacing w:after="0" w:line="240" w:lineRule="auto"/>
+      </w:pPr>
+    </w:p>
+    <w:p>
+      <w:pPr>
+        <w:spacing w:after="0" w:line="240" w:lineRule="auto"/>
+      </w:pPr>
+    </w:p>
+    <w:p>
+      <w:pPr>
+        <w:spacing w:after="0" w:line="240" w:lineRule="auto"/>
+      </w:pPr>
+    </w:p>
+    <w:p>
+      <w:pPr>
+        <w:pStyle w:val="Heading2"/>
+      </w:pPr>
+      <w:bookmarkStart w:id="41" w:name="_Toc490778282"/>
+      <w:r>
+        <w:lastRenderedPageBreak/>
+        <w:t>Sequence Diagram 2.2 Password Recovery (</w:t>
+      </w:r>
+      <w:r>
+        <w:t>OpenID based</w:t>
+      </w:r>
+      <w:r>
+        <w:t>)</w:t>
+      </w:r>
+      <w:bookmarkEnd w:id="41"/>
+    </w:p>
+    <w:p>
+      <w:pPr>
+        <w:spacing w:after="0" w:line="240" w:lineRule="auto"/>
         <w:rPr>
           <w:rFonts w:asciiTheme="minorHAnsi" w:hAnsiTheme="minorHAnsi"/>
           <w:b/>
@@ -23290,6 +23813,46 @@
         </w:rPr>
       </w:pPr>
       <w:r>
+        <w:rPr>
+          <w:noProof/>
+        </w:rPr>
+        <w:drawing>
+          <wp:inline distT="0" distB="0" distL="0" distR="0">
+            <wp:extent cx="6108700" cy="5132070"/>
+            <wp:effectExtent l="0" t="0" r="6350" b="0"/>
+            <wp:docPr id="47" name="Picture 47"/>
+            <wp:cNvGraphicFramePr>
+              <a:graphicFrameLocks xmlns:a="http://schemas.openxmlformats.org/drawingml/2006/main" noChangeAspect="1"/>
+            </wp:cNvGraphicFramePr>
+            <a:graphic xmlns:a="http://schemas.openxmlformats.org/drawingml/2006/main">
+              <a:graphicData uri="http://schemas.openxmlformats.org/drawingml/2006/picture">
+                <pic:pic xmlns:pic="http://schemas.openxmlformats.org/drawingml/2006/picture">
+                  <pic:nvPicPr>
+                    <pic:cNvPr id="47" name="Sequence Diagram 2.2 Password Recovery_openID.png"/>
+                    <pic:cNvPicPr/>
+                  </pic:nvPicPr>
+                  <pic:blipFill>
+                    <a:blip r:embed="rId19"/>
+                    <a:stretch>
+                      <a:fillRect/>
+                    </a:stretch>
+                  </pic:blipFill>
+                  <pic:spPr>
+                    <a:xfrm>
+                      <a:off x="0" y="0"/>
+                      <a:ext cx="6108700" cy="5132070"/>
+                    </a:xfrm>
+                    <a:prstGeom prst="rect">
+                      <a:avLst/>
+                    </a:prstGeom>
+                  </pic:spPr>
+                </pic:pic>
+              </a:graphicData>
+            </a:graphic>
+          </wp:inline>
+        </w:drawing>
+      </w:r>
+      <w:r>
         <w:br w:type="page"/>
       </w:r>
     </w:p>
@@ -23297,12 +23860,12 @@
       <w:pPr>
         <w:pStyle w:val="Heading2"/>
       </w:pPr>
-      <w:bookmarkStart w:id="40" w:name="_Toc490770996"/>
+      <w:bookmarkStart w:id="42" w:name="_Toc490778283"/>
       <w:r>
         <w:lastRenderedPageBreak/>
         <w:t>Sequence Diagram 2.3 Data Recovery</w:t>
       </w:r>
-      <w:bookmarkEnd w:id="40"/>
+      <w:bookmarkEnd w:id="42"/>
     </w:p>
     <w:p>
       <w:r>
@@ -23327,7 +23890,7 @@
                     </pic:cNvPicPr>
                   </pic:nvPicPr>
                   <pic:blipFill>
-                    <a:blip r:embed="rId18">
+                    <a:blip r:embed="rId20">
                       <a:extLst>
                         <a:ext uri="{28A0092B-C50C-407E-A947-70E740481C1C}">
                           <a14:useLocalDpi xmlns:a14="http://schemas.microsoft.com/office/drawing/2010/main" val="0"/>
@@ -23362,6 +23925,142 @@
     <w:p>
       <w:pPr>
         <w:spacing w:after="0" w:line="240" w:lineRule="auto"/>
+      </w:pPr>
+    </w:p>
+    <w:p>
+      <w:pPr>
+        <w:spacing w:after="0" w:line="240" w:lineRule="auto"/>
+      </w:pPr>
+    </w:p>
+    <w:p>
+      <w:pPr>
+        <w:spacing w:after="0" w:line="240" w:lineRule="auto"/>
+      </w:pPr>
+    </w:p>
+    <w:p>
+      <w:pPr>
+        <w:spacing w:after="0" w:line="240" w:lineRule="auto"/>
+      </w:pPr>
+    </w:p>
+    <w:p>
+      <w:pPr>
+        <w:spacing w:after="0" w:line="240" w:lineRule="auto"/>
+      </w:pPr>
+    </w:p>
+    <w:p>
+      <w:pPr>
+        <w:spacing w:after="0" w:line="240" w:lineRule="auto"/>
+      </w:pPr>
+    </w:p>
+    <w:p>
+      <w:pPr>
+        <w:spacing w:after="0" w:line="240" w:lineRule="auto"/>
+      </w:pPr>
+    </w:p>
+    <w:p>
+      <w:pPr>
+        <w:spacing w:after="0" w:line="240" w:lineRule="auto"/>
+      </w:pPr>
+    </w:p>
+    <w:p>
+      <w:pPr>
+        <w:spacing w:after="0" w:line="240" w:lineRule="auto"/>
+      </w:pPr>
+    </w:p>
+    <w:p>
+      <w:pPr>
+        <w:spacing w:after="0" w:line="240" w:lineRule="auto"/>
+      </w:pPr>
+    </w:p>
+    <w:p>
+      <w:pPr>
+        <w:spacing w:after="0" w:line="240" w:lineRule="auto"/>
+      </w:pPr>
+    </w:p>
+    <w:p>
+      <w:pPr>
+        <w:spacing w:after="0" w:line="240" w:lineRule="auto"/>
+      </w:pPr>
+    </w:p>
+    <w:p>
+      <w:pPr>
+        <w:spacing w:after="0" w:line="240" w:lineRule="auto"/>
+      </w:pPr>
+    </w:p>
+    <w:p>
+      <w:pPr>
+        <w:spacing w:after="0" w:line="240" w:lineRule="auto"/>
+      </w:pPr>
+    </w:p>
+    <w:p>
+      <w:pPr>
+        <w:spacing w:after="0" w:line="240" w:lineRule="auto"/>
+      </w:pPr>
+    </w:p>
+    <w:p>
+      <w:pPr>
+        <w:spacing w:after="0" w:line="240" w:lineRule="auto"/>
+      </w:pPr>
+    </w:p>
+    <w:p>
+      <w:pPr>
+        <w:spacing w:after="0" w:line="240" w:lineRule="auto"/>
+      </w:pPr>
+    </w:p>
+    <w:p>
+      <w:pPr>
+        <w:spacing w:after="0" w:line="240" w:lineRule="auto"/>
+      </w:pPr>
+    </w:p>
+    <w:p>
+      <w:pPr>
+        <w:spacing w:after="0" w:line="240" w:lineRule="auto"/>
+      </w:pPr>
+    </w:p>
+    <w:p>
+      <w:pPr>
+        <w:spacing w:after="0" w:line="240" w:lineRule="auto"/>
+      </w:pPr>
+    </w:p>
+    <w:p>
+      <w:pPr>
+        <w:spacing w:after="0" w:line="240" w:lineRule="auto"/>
+      </w:pPr>
+    </w:p>
+    <w:p>
+      <w:pPr>
+        <w:spacing w:after="0" w:line="240" w:lineRule="auto"/>
+      </w:pPr>
+    </w:p>
+    <w:p>
+      <w:pPr>
+        <w:spacing w:after="0" w:line="240" w:lineRule="auto"/>
+      </w:pPr>
+    </w:p>
+    <w:p>
+      <w:pPr>
+        <w:spacing w:after="0" w:line="240" w:lineRule="auto"/>
+      </w:pPr>
+    </w:p>
+    <w:p>
+      <w:pPr>
+        <w:pStyle w:val="Heading2"/>
+      </w:pPr>
+      <w:bookmarkStart w:id="43" w:name="_Toc490778284"/>
+      <w:r>
+        <w:lastRenderedPageBreak/>
+        <w:t>Sequence Diagram 3.0 Import Documents</w:t>
+      </w:r>
+      <w:bookmarkEnd w:id="43"/>
+    </w:p>
+    <w:p>
+      <w:pPr>
+        <w:spacing w:after="0" w:line="240" w:lineRule="auto"/>
+      </w:pPr>
+    </w:p>
+    <w:p>
+      <w:pPr>
+        <w:spacing w:after="0" w:line="240" w:lineRule="auto"/>
         <w:rPr>
           <w:rFonts w:asciiTheme="minorHAnsi" w:hAnsiTheme="minorHAnsi"/>
           <w:b/>
@@ -23372,6 +24071,46 @@
         </w:rPr>
       </w:pPr>
       <w:r>
+        <w:rPr>
+          <w:noProof/>
+        </w:rPr>
+        <w:drawing>
+          <wp:inline distT="0" distB="0" distL="0" distR="0" wp14:anchorId="56381F50" wp14:editId="52F3095A">
+            <wp:extent cx="6108700" cy="6798310"/>
+            <wp:effectExtent l="0" t="0" r="6350" b="2540"/>
+            <wp:docPr id="23" name="Picture 23"/>
+            <wp:cNvGraphicFramePr>
+              <a:graphicFrameLocks xmlns:a="http://schemas.openxmlformats.org/drawingml/2006/main" noChangeAspect="1"/>
+            </wp:cNvGraphicFramePr>
+            <a:graphic xmlns:a="http://schemas.openxmlformats.org/drawingml/2006/main">
+              <a:graphicData uri="http://schemas.openxmlformats.org/drawingml/2006/picture">
+                <pic:pic xmlns:pic="http://schemas.openxmlformats.org/drawingml/2006/picture">
+                  <pic:nvPicPr>
+                    <pic:cNvPr id="1" name=""/>
+                    <pic:cNvPicPr/>
+                  </pic:nvPicPr>
+                  <pic:blipFill>
+                    <a:blip r:embed="rId21"/>
+                    <a:stretch>
+                      <a:fillRect/>
+                    </a:stretch>
+                  </pic:blipFill>
+                  <pic:spPr>
+                    <a:xfrm>
+                      <a:off x="0" y="0"/>
+                      <a:ext cx="6108700" cy="6798310"/>
+                    </a:xfrm>
+                    <a:prstGeom prst="rect">
+                      <a:avLst/>
+                    </a:prstGeom>
+                  </pic:spPr>
+                </pic:pic>
+              </a:graphicData>
+            </a:graphic>
+          </wp:inline>
+        </w:drawing>
+      </w:r>
+      <w:r>
         <w:br w:type="page"/>
       </w:r>
     </w:p>
@@ -23379,12 +24118,12 @@
       <w:pPr>
         <w:pStyle w:val="Heading2"/>
       </w:pPr>
-      <w:bookmarkStart w:id="41" w:name="_Toc490770997"/>
+      <w:bookmarkStart w:id="44" w:name="_Toc490778285"/>
       <w:r>
         <w:lastRenderedPageBreak/>
         <w:t>Sequence Diagram 4.0 View Document</w:t>
       </w:r>
-      <w:bookmarkEnd w:id="41"/>
+      <w:bookmarkEnd w:id="44"/>
     </w:p>
     <w:p>
       <w:r>
@@ -23409,7 +24148,7 @@
                     </pic:cNvPicPr>
                   </pic:nvPicPr>
                   <pic:blipFill>
-                    <a:blip r:embed="rId19">
+                    <a:blip r:embed="rId22">
                       <a:extLst>
                         <a:ext uri="{28A0092B-C50C-407E-A947-70E740481C1C}">
                           <a14:useLocalDpi xmlns:a14="http://schemas.microsoft.com/office/drawing/2010/main" val="0"/>
@@ -23445,12 +24184,12 @@
       <w:pPr>
         <w:pStyle w:val="Heading2"/>
       </w:pPr>
-      <w:bookmarkStart w:id="42" w:name="_Toc490770998"/>
+      <w:bookmarkStart w:id="45" w:name="_Toc490778286"/>
       <w:r>
         <w:lastRenderedPageBreak/>
         <w:t>Sequence Diagram 5.0 Data Backup</w:t>
       </w:r>
-      <w:bookmarkEnd w:id="42"/>
+      <w:bookmarkEnd w:id="45"/>
     </w:p>
     <w:p>
       <w:r>
@@ -23473,7 +24212,7 @@
                     <pic:cNvPicPr/>
                   </pic:nvPicPr>
                   <pic:blipFill>
-                    <a:blip r:embed="rId20">
+                    <a:blip r:embed="rId23">
                       <a:extLst>
                         <a:ext uri="{28A0092B-C50C-407E-A947-70E740481C1C}">
                           <a14:useLocalDpi xmlns:a14="http://schemas.microsoft.com/office/drawing/2010/main" val="0"/>
@@ -23503,6 +24242,127 @@
     <w:p>
       <w:pPr>
         <w:spacing w:after="0" w:line="240" w:lineRule="auto"/>
+      </w:pPr>
+    </w:p>
+    <w:p>
+      <w:pPr>
+        <w:spacing w:after="0" w:line="240" w:lineRule="auto"/>
+      </w:pPr>
+    </w:p>
+    <w:p>
+      <w:pPr>
+        <w:spacing w:after="0" w:line="240" w:lineRule="auto"/>
+      </w:pPr>
+    </w:p>
+    <w:p>
+      <w:pPr>
+        <w:spacing w:after="0" w:line="240" w:lineRule="auto"/>
+      </w:pPr>
+    </w:p>
+    <w:p>
+      <w:pPr>
+        <w:spacing w:after="0" w:line="240" w:lineRule="auto"/>
+      </w:pPr>
+    </w:p>
+    <w:p>
+      <w:pPr>
+        <w:spacing w:after="0" w:line="240" w:lineRule="auto"/>
+      </w:pPr>
+    </w:p>
+    <w:p>
+      <w:pPr>
+        <w:spacing w:after="0" w:line="240" w:lineRule="auto"/>
+      </w:pPr>
+    </w:p>
+    <w:p>
+      <w:pPr>
+        <w:spacing w:after="0" w:line="240" w:lineRule="auto"/>
+      </w:pPr>
+    </w:p>
+    <w:p>
+      <w:pPr>
+        <w:spacing w:after="0" w:line="240" w:lineRule="auto"/>
+      </w:pPr>
+    </w:p>
+    <w:p>
+      <w:pPr>
+        <w:spacing w:after="0" w:line="240" w:lineRule="auto"/>
+      </w:pPr>
+    </w:p>
+    <w:p>
+      <w:pPr>
+        <w:spacing w:after="0" w:line="240" w:lineRule="auto"/>
+      </w:pPr>
+    </w:p>
+    <w:p>
+      <w:pPr>
+        <w:spacing w:after="0" w:line="240" w:lineRule="auto"/>
+      </w:pPr>
+    </w:p>
+    <w:p>
+      <w:pPr>
+        <w:spacing w:after="0" w:line="240" w:lineRule="auto"/>
+      </w:pPr>
+    </w:p>
+    <w:p>
+      <w:pPr>
+        <w:spacing w:after="0" w:line="240" w:lineRule="auto"/>
+      </w:pPr>
+    </w:p>
+    <w:p>
+      <w:pPr>
+        <w:spacing w:after="0" w:line="240" w:lineRule="auto"/>
+      </w:pPr>
+    </w:p>
+    <w:p>
+      <w:pPr>
+        <w:spacing w:after="0" w:line="240" w:lineRule="auto"/>
+      </w:pPr>
+    </w:p>
+    <w:p>
+      <w:pPr>
+        <w:spacing w:after="0" w:line="240" w:lineRule="auto"/>
+      </w:pPr>
+    </w:p>
+    <w:p>
+      <w:pPr>
+        <w:spacing w:after="0" w:line="240" w:lineRule="auto"/>
+      </w:pPr>
+    </w:p>
+    <w:p>
+      <w:pPr>
+        <w:spacing w:after="0" w:line="240" w:lineRule="auto"/>
+      </w:pPr>
+    </w:p>
+    <w:p>
+      <w:pPr>
+        <w:spacing w:after="0" w:line="240" w:lineRule="auto"/>
+      </w:pPr>
+    </w:p>
+    <w:p>
+      <w:pPr>
+        <w:pStyle w:val="Heading2"/>
+      </w:pPr>
+      <w:bookmarkStart w:id="46" w:name="_Toc490778287"/>
+      <w:r>
+        <w:lastRenderedPageBreak/>
+        <w:t>Sequence Diagram 6.0 Delete Document</w:t>
+      </w:r>
+      <w:bookmarkEnd w:id="46"/>
+    </w:p>
+    <w:p>
+      <w:pPr>
+        <w:spacing w:after="0" w:line="240" w:lineRule="auto"/>
+      </w:pPr>
+    </w:p>
+    <w:p>
+      <w:pPr>
+        <w:spacing w:after="0" w:line="240" w:lineRule="auto"/>
+      </w:pPr>
+    </w:p>
+    <w:p>
+      <w:pPr>
+        <w:spacing w:after="0" w:line="240" w:lineRule="auto"/>
         <w:rPr>
           <w:rFonts w:asciiTheme="minorHAnsi" w:hAnsiTheme="minorHAnsi"/>
           <w:b/>
@@ -23513,6 +24373,59 @@
         </w:rPr>
       </w:pPr>
       <w:r>
+        <w:rPr>
+          <w:noProof/>
+        </w:rPr>
+        <w:drawing>
+          <wp:inline distT="0" distB="0" distL="0" distR="0">
+            <wp:extent cx="6108700" cy="5743071"/>
+            <wp:effectExtent l="0" t="0" r="6350" b="0"/>
+            <wp:docPr id="22" name="Picture 22" descr="C:\Users\AbhiJay_PC\AppData\Local\Microsoft\Windows\INetCache\Content.Word\Sequence Diagram 6.0 Delete Document.png"/>
+            <wp:cNvGraphicFramePr>
+              <a:graphicFrameLocks xmlns:a="http://schemas.openxmlformats.org/drawingml/2006/main" noChangeAspect="1"/>
+            </wp:cNvGraphicFramePr>
+            <a:graphic xmlns:a="http://schemas.openxmlformats.org/drawingml/2006/main">
+              <a:graphicData uri="http://schemas.openxmlformats.org/drawingml/2006/picture">
+                <pic:pic xmlns:pic="http://schemas.openxmlformats.org/drawingml/2006/picture">
+                  <pic:nvPicPr>
+                    <pic:cNvPr id="0" name="Picture 1" descr="C:\Users\AbhiJay_PC\AppData\Local\Microsoft\Windows\INetCache\Content.Word\Sequence Diagram 6.0 Delete Document.png"/>
+                    <pic:cNvPicPr>
+                      <a:picLocks noChangeAspect="1" noChangeArrowheads="1"/>
+                    </pic:cNvPicPr>
+                  </pic:nvPicPr>
+                  <pic:blipFill>
+                    <a:blip r:embed="rId24">
+                      <a:extLst>
+                        <a:ext uri="{28A0092B-C50C-407E-A947-70E740481C1C}">
+                          <a14:useLocalDpi xmlns:a14="http://schemas.microsoft.com/office/drawing/2010/main" val="0"/>
+                        </a:ext>
+                      </a:extLst>
+                    </a:blip>
+                    <a:srcRect/>
+                    <a:stretch>
+                      <a:fillRect/>
+                    </a:stretch>
+                  </pic:blipFill>
+                  <pic:spPr bwMode="auto">
+                    <a:xfrm>
+                      <a:off x="0" y="0"/>
+                      <a:ext cx="6108700" cy="5743071"/>
+                    </a:xfrm>
+                    <a:prstGeom prst="rect">
+                      <a:avLst/>
+                    </a:prstGeom>
+                    <a:noFill/>
+                    <a:ln>
+                      <a:noFill/>
+                    </a:ln>
+                  </pic:spPr>
+                </pic:pic>
+              </a:graphicData>
+            </a:graphic>
+          </wp:inline>
+        </w:drawing>
+      </w:r>
+      <w:r>
         <w:br w:type="page"/>
       </w:r>
     </w:p>
@@ -23520,12 +24433,12 @@
       <w:pPr>
         <w:pStyle w:val="Heading2"/>
       </w:pPr>
-      <w:bookmarkStart w:id="43" w:name="_Toc490770999"/>
+      <w:bookmarkStart w:id="47" w:name="_Toc490778288"/>
       <w:r>
         <w:lastRenderedPageBreak/>
         <w:t>Sequence Diagram 7.0 File Recovery</w:t>
       </w:r>
-      <w:bookmarkEnd w:id="43"/>
+      <w:bookmarkEnd w:id="47"/>
     </w:p>
     <w:p>
       <w:r>
@@ -23548,7 +24461,7 @@
                     <pic:cNvPicPr/>
                   </pic:nvPicPr>
                   <pic:blipFill>
-                    <a:blip r:embed="rId21">
+                    <a:blip r:embed="rId25">
                       <a:extLst>
                         <a:ext uri="{28A0092B-C50C-407E-A947-70E740481C1C}">
                           <a14:useLocalDpi xmlns:a14="http://schemas.microsoft.com/office/drawing/2010/main" val="0"/>
@@ -23574,30 +24487,161 @@
           </wp:inline>
         </w:drawing>
       </w:r>
+    </w:p>
+    <w:p/>
+    <w:p/>
+    <w:p/>
+    <w:p/>
+    <w:p/>
+    <w:p/>
+    <w:p/>
+    <w:p/>
+    <w:p/>
+    <w:p/>
+    <w:p/>
+    <w:p/>
+    <w:p/>
+    <w:p>
+      <w:pPr>
+        <w:pStyle w:val="Heading2"/>
+      </w:pPr>
+      <w:bookmarkStart w:id="48" w:name="_Toc490778289"/>
+      <w:r>
+        <w:lastRenderedPageBreak/>
+        <w:t>Sequence Diagram 8.0 Delete Account (Normal)</w:t>
+      </w:r>
+      <w:bookmarkEnd w:id="48"/>
+    </w:p>
+    <w:p>
+      <w:r>
+        <w:rPr>
+          <w:noProof/>
+        </w:rPr>
+        <w:drawing>
+          <wp:inline distT="0" distB="0" distL="0" distR="0">
+            <wp:extent cx="6108700" cy="5010785"/>
+            <wp:effectExtent l="0" t="0" r="6350" b="0"/>
+            <wp:docPr id="44" name="Picture 44"/>
+            <wp:cNvGraphicFramePr>
+              <a:graphicFrameLocks xmlns:a="http://schemas.openxmlformats.org/drawingml/2006/main" noChangeAspect="1"/>
+            </wp:cNvGraphicFramePr>
+            <a:graphic xmlns:a="http://schemas.openxmlformats.org/drawingml/2006/main">
+              <a:graphicData uri="http://schemas.openxmlformats.org/drawingml/2006/picture">
+                <pic:pic xmlns:pic="http://schemas.openxmlformats.org/drawingml/2006/picture">
+                  <pic:nvPicPr>
+                    <pic:cNvPr id="44" name="Delete Account_Normal Mode.png"/>
+                    <pic:cNvPicPr/>
+                  </pic:nvPicPr>
+                  <pic:blipFill>
+                    <a:blip r:embed="rId26"/>
+                    <a:stretch>
+                      <a:fillRect/>
+                    </a:stretch>
+                  </pic:blipFill>
+                  <pic:spPr>
+                    <a:xfrm>
+                      <a:off x="0" y="0"/>
+                      <a:ext cx="6108700" cy="5010785"/>
+                    </a:xfrm>
+                    <a:prstGeom prst="rect">
+                      <a:avLst/>
+                    </a:prstGeom>
+                  </pic:spPr>
+                </pic:pic>
+              </a:graphicData>
+            </a:graphic>
+          </wp:inline>
+        </w:drawing>
+      </w:r>
       <w:r>
         <w:br w:type="page"/>
       </w:r>
     </w:p>
     <w:p>
       <w:pPr>
+        <w:pStyle w:val="Heading2"/>
+      </w:pPr>
+      <w:bookmarkStart w:id="49" w:name="_Toc490778290"/>
+      <w:r>
+        <w:lastRenderedPageBreak/>
+        <w:t>Sequence Di</w:t>
+      </w:r>
+      <w:r>
+        <w:t>agram 8.0 Delete Account (Account deleted at admin location</w:t>
+      </w:r>
+      <w:r>
+        <w:t>)</w:t>
+      </w:r>
+      <w:bookmarkEnd w:id="49"/>
+    </w:p>
+    <w:p>
+      <w:r>
+        <w:rPr>
+          <w:noProof/>
+        </w:rPr>
+        <w:drawing>
+          <wp:inline distT="0" distB="0" distL="0" distR="0">
+            <wp:extent cx="6108700" cy="5930900"/>
+            <wp:effectExtent l="0" t="0" r="6350" b="0"/>
+            <wp:docPr id="45" name="Picture 45"/>
+            <wp:cNvGraphicFramePr>
+              <a:graphicFrameLocks xmlns:a="http://schemas.openxmlformats.org/drawingml/2006/main" noChangeAspect="1"/>
+            </wp:cNvGraphicFramePr>
+            <a:graphic xmlns:a="http://schemas.openxmlformats.org/drawingml/2006/main">
+              <a:graphicData uri="http://schemas.openxmlformats.org/drawingml/2006/picture">
+                <pic:pic xmlns:pic="http://schemas.openxmlformats.org/drawingml/2006/picture">
+                  <pic:nvPicPr>
+                    <pic:cNvPr id="45" name="Delete Account_Secure Mode.png"/>
+                    <pic:cNvPicPr/>
+                  </pic:nvPicPr>
+                  <pic:blipFill>
+                    <a:blip r:embed="rId27"/>
+                    <a:stretch>
+                      <a:fillRect/>
+                    </a:stretch>
+                  </pic:blipFill>
+                  <pic:spPr>
+                    <a:xfrm>
+                      <a:off x="0" y="0"/>
+                      <a:ext cx="6108700" cy="5930900"/>
+                    </a:xfrm>
+                    <a:prstGeom prst="rect">
+                      <a:avLst/>
+                    </a:prstGeom>
+                  </pic:spPr>
+                </pic:pic>
+              </a:graphicData>
+            </a:graphic>
+          </wp:inline>
+        </w:drawing>
+      </w:r>
+    </w:p>
+    <w:p/>
+    <w:p/>
+    <w:p/>
+    <w:p/>
+    <w:p/>
+    <w:p/>
+    <w:p>
+      <w:pPr>
         <w:pStyle w:val="Heading1"/>
       </w:pPr>
-      <w:bookmarkStart w:id="44" w:name="_Toc490771000"/>
+      <w:bookmarkStart w:id="50" w:name="_Toc490778291"/>
       <w:r>
         <w:lastRenderedPageBreak/>
         <w:t>5. Activity Diagram</w:t>
       </w:r>
-      <w:bookmarkEnd w:id="44"/>
+      <w:bookmarkEnd w:id="50"/>
     </w:p>
     <w:p>
       <w:pPr>
         <w:pStyle w:val="Heading2"/>
       </w:pPr>
-      <w:bookmarkStart w:id="45" w:name="_Toc490771001"/>
+      <w:bookmarkStart w:id="51" w:name="_Toc490778292"/>
       <w:r>
         <w:t>Activity Diagram 1.0 Sign Up</w:t>
       </w:r>
-      <w:bookmarkEnd w:id="45"/>
+      <w:bookmarkEnd w:id="51"/>
     </w:p>
     <w:p>
       <w:r>
@@ -23622,7 +24666,7 @@
                     </pic:cNvPicPr>
                   </pic:nvPicPr>
                   <pic:blipFill>
-                    <a:blip r:embed="rId22">
+                    <a:blip r:embed="rId28">
                       <a:extLst>
                         <a:ext uri="{28A0092B-C50C-407E-A947-70E740481C1C}">
                           <a14:useLocalDpi xmlns:a14="http://schemas.microsoft.com/office/drawing/2010/main" val="0"/>
@@ -23658,12 +24702,12 @@
       <w:pPr>
         <w:pStyle w:val="Heading2"/>
       </w:pPr>
-      <w:bookmarkStart w:id="46" w:name="_Toc490771002"/>
+      <w:bookmarkStart w:id="52" w:name="_Toc490778293"/>
       <w:r>
         <w:lastRenderedPageBreak/>
         <w:t>Activity Diagram 2.0 Log in</w:t>
       </w:r>
-      <w:bookmarkEnd w:id="46"/>
+      <w:bookmarkEnd w:id="52"/>
     </w:p>
     <w:p>
       <w:r>
@@ -23688,7 +24732,7 @@
                     </pic:cNvPicPr>
                   </pic:nvPicPr>
                   <pic:blipFill rotWithShape="1">
-                    <a:blip r:embed="rId23">
+                    <a:blip r:embed="rId29">
                       <a:extLst>
                         <a:ext uri="{28A0092B-C50C-407E-A947-70E740481C1C}">
                           <a14:useLocalDpi xmlns:a14="http://schemas.microsoft.com/office/drawing/2010/main" val="0"/>
@@ -23759,12 +24803,12 @@
       <w:pPr>
         <w:pStyle w:val="Heading2"/>
       </w:pPr>
-      <w:bookmarkStart w:id="47" w:name="_Toc490771003"/>
+      <w:bookmarkStart w:id="53" w:name="_Toc490778294"/>
       <w:r>
         <w:lastRenderedPageBreak/>
         <w:t>Activity Diagram 2.1 MAC Address Verification</w:t>
       </w:r>
-      <w:bookmarkEnd w:id="47"/>
+      <w:bookmarkEnd w:id="53"/>
     </w:p>
     <w:p>
       <w:r>
@@ -23789,7 +24833,7 @@
                     </pic:cNvPicPr>
                   </pic:nvPicPr>
                   <pic:blipFill rotWithShape="1">
-                    <a:blip r:embed="rId24">
+                    <a:blip r:embed="rId30">
                       <a:extLst>
                         <a:ext uri="{28A0092B-C50C-407E-A947-70E740481C1C}">
                           <a14:useLocalDpi xmlns:a14="http://schemas.microsoft.com/office/drawing/2010/main" val="0"/>
@@ -23833,12 +24877,12 @@
       <w:pPr>
         <w:pStyle w:val="Heading2"/>
       </w:pPr>
-      <w:bookmarkStart w:id="48" w:name="_Toc490771004"/>
+      <w:bookmarkStart w:id="54" w:name="_Toc490778295"/>
       <w:r>
         <w:lastRenderedPageBreak/>
         <w:t>Activity Diagram 2.2 Password recovery</w:t>
       </w:r>
-      <w:bookmarkEnd w:id="48"/>
+      <w:bookmarkEnd w:id="54"/>
     </w:p>
     <w:p>
       <w:r>
@@ -23863,7 +24907,7 @@
                     </pic:cNvPicPr>
                   </pic:nvPicPr>
                   <pic:blipFill rotWithShape="1">
-                    <a:blip r:embed="rId25">
+                    <a:blip r:embed="rId31">
                       <a:extLst>
                         <a:ext uri="{28A0092B-C50C-407E-A947-70E740481C1C}">
                           <a14:useLocalDpi xmlns:a14="http://schemas.microsoft.com/office/drawing/2010/main" val="0"/>
@@ -23907,12 +24951,12 @@
       <w:pPr>
         <w:pStyle w:val="Heading2"/>
       </w:pPr>
-      <w:bookmarkStart w:id="49" w:name="_Toc490771005"/>
+      <w:bookmarkStart w:id="55" w:name="_Toc490778296"/>
       <w:r>
         <w:lastRenderedPageBreak/>
         <w:t>Activity Diagram 2.3 Data recovery</w:t>
       </w:r>
-      <w:bookmarkEnd w:id="49"/>
+      <w:bookmarkEnd w:id="55"/>
     </w:p>
     <w:p>
       <w:r>
@@ -23937,7 +24981,7 @@
                     </pic:cNvPicPr>
                   </pic:nvPicPr>
                   <pic:blipFill rotWithShape="1">
-                    <a:blip r:embed="rId26">
+                    <a:blip r:embed="rId32">
                       <a:extLst>
                         <a:ext uri="{28A0092B-C50C-407E-A947-70E740481C1C}">
                           <a14:useLocalDpi xmlns:a14="http://schemas.microsoft.com/office/drawing/2010/main" val="0"/>
@@ -23986,12 +25030,12 @@
       <w:pPr>
         <w:pStyle w:val="Heading2"/>
       </w:pPr>
-      <w:bookmarkStart w:id="50" w:name="_Toc490771006"/>
+      <w:bookmarkStart w:id="56" w:name="_Toc490778297"/>
       <w:r>
         <w:lastRenderedPageBreak/>
         <w:t>Activity Diagram 3.0 Import documents</w:t>
       </w:r>
-      <w:bookmarkEnd w:id="50"/>
+      <w:bookmarkEnd w:id="56"/>
     </w:p>
     <w:p>
       <w:r>
@@ -24016,7 +25060,7 @@
                     </pic:cNvPicPr>
                   </pic:nvPicPr>
                   <pic:blipFill rotWithShape="1">
-                    <a:blip r:embed="rId27">
+                    <a:blip r:embed="rId33">
                       <a:extLst>
                         <a:ext uri="{28A0092B-C50C-407E-A947-70E740481C1C}">
                           <a14:useLocalDpi xmlns:a14="http://schemas.microsoft.com/office/drawing/2010/main" val="0"/>
@@ -24059,12 +25103,12 @@
       <w:pPr>
         <w:pStyle w:val="Heading2"/>
       </w:pPr>
-      <w:bookmarkStart w:id="51" w:name="_Toc490771007"/>
+      <w:bookmarkStart w:id="57" w:name="_Toc490778298"/>
       <w:r>
         <w:lastRenderedPageBreak/>
         <w:t>Activity Diagram 4.0 View documents</w:t>
       </w:r>
-      <w:bookmarkEnd w:id="51"/>
+      <w:bookmarkEnd w:id="57"/>
     </w:p>
     <w:p>
       <w:r>
@@ -24089,7 +25133,7 @@
                     </pic:cNvPicPr>
                   </pic:nvPicPr>
                   <pic:blipFill rotWithShape="1">
-                    <a:blip r:embed="rId28">
+                    <a:blip r:embed="rId34">
                       <a:extLst>
                         <a:ext uri="{28A0092B-C50C-407E-A947-70E740481C1C}">
                           <a14:useLocalDpi xmlns:a14="http://schemas.microsoft.com/office/drawing/2010/main" val="0"/>
@@ -24131,12 +25175,12 @@
       <w:pPr>
         <w:pStyle w:val="Heading2"/>
       </w:pPr>
-      <w:bookmarkStart w:id="52" w:name="_Toc490771008"/>
+      <w:bookmarkStart w:id="58" w:name="_Toc490778299"/>
       <w:r>
         <w:lastRenderedPageBreak/>
         <w:t>Activity Diagram 5.0 Backup data</w:t>
       </w:r>
-      <w:bookmarkEnd w:id="52"/>
+      <w:bookmarkEnd w:id="58"/>
     </w:p>
     <w:p>
       <w:r>
@@ -24161,7 +25205,7 @@
                     </pic:cNvPicPr>
                   </pic:nvPicPr>
                   <pic:blipFill rotWithShape="1">
-                    <a:blip r:embed="rId29">
+                    <a:blip r:embed="rId35">
                       <a:extLst>
                         <a:ext uri="{28A0092B-C50C-407E-A947-70E740481C1C}">
                           <a14:useLocalDpi xmlns:a14="http://schemas.microsoft.com/office/drawing/2010/main" val="0"/>
@@ -24214,12 +25258,12 @@
       <w:pPr>
         <w:pStyle w:val="Heading2"/>
       </w:pPr>
-      <w:bookmarkStart w:id="53" w:name="_Toc490771009"/>
+      <w:bookmarkStart w:id="59" w:name="_Toc490778300"/>
       <w:r>
         <w:lastRenderedPageBreak/>
         <w:t>Activity Diagram 6.0 Delete document</w:t>
       </w:r>
-      <w:bookmarkEnd w:id="53"/>
+      <w:bookmarkEnd w:id="59"/>
     </w:p>
     <w:p>
       <w:r>
@@ -24244,7 +25288,7 @@
                     </pic:cNvPicPr>
                   </pic:nvPicPr>
                   <pic:blipFill rotWithShape="1">
-                    <a:blip r:embed="rId30">
+                    <a:blip r:embed="rId36">
                       <a:extLst>
                         <a:ext uri="{28A0092B-C50C-407E-A947-70E740481C1C}">
                           <a14:useLocalDpi xmlns:a14="http://schemas.microsoft.com/office/drawing/2010/main" val="0"/>
@@ -24286,12 +25330,12 @@
       <w:pPr>
         <w:pStyle w:val="Heading2"/>
       </w:pPr>
-      <w:bookmarkStart w:id="54" w:name="_Toc490771010"/>
+      <w:bookmarkStart w:id="60" w:name="_Toc490778301"/>
       <w:r>
         <w:lastRenderedPageBreak/>
         <w:t>Activity Diagram 7.0 File recovery</w:t>
       </w:r>
-      <w:bookmarkEnd w:id="54"/>
+      <w:bookmarkEnd w:id="60"/>
     </w:p>
     <w:p>
       <w:r>
@@ -24316,7 +25360,7 @@
                     </pic:cNvPicPr>
                   </pic:nvPicPr>
                   <pic:blipFill rotWithShape="1">
-                    <a:blip r:embed="rId31">
+                    <a:blip r:embed="rId37">
                       <a:extLst>
                         <a:ext uri="{28A0092B-C50C-407E-A947-70E740481C1C}">
                           <a14:useLocalDpi xmlns:a14="http://schemas.microsoft.com/office/drawing/2010/main" val="0"/>
@@ -24366,12 +25410,12 @@
       <w:pPr>
         <w:pStyle w:val="Heading2"/>
       </w:pPr>
-      <w:bookmarkStart w:id="55" w:name="_Toc490771011"/>
+      <w:bookmarkStart w:id="61" w:name="_Toc490778302"/>
       <w:r>
         <w:lastRenderedPageBreak/>
         <w:t>Activity Diagram 8.0 Delete account</w:t>
       </w:r>
-      <w:bookmarkEnd w:id="55"/>
+      <w:bookmarkEnd w:id="61"/>
     </w:p>
     <w:p>
       <w:r>
@@ -24396,7 +25440,7 @@
                     </pic:cNvPicPr>
                   </pic:nvPicPr>
                   <pic:blipFill>
-                    <a:blip r:embed="rId32">
+                    <a:blip r:embed="rId38">
                       <a:extLst>
                         <a:ext uri="{28A0092B-C50C-407E-A947-70E740481C1C}">
                           <a14:useLocalDpi xmlns:a14="http://schemas.microsoft.com/office/drawing/2010/main" val="0"/>
@@ -24436,7 +25480,7 @@
           <w:rFonts w:cstheme="minorHAnsi"/>
         </w:rPr>
       </w:pPr>
-      <w:bookmarkStart w:id="56" w:name="_Toc490771012"/>
+      <w:bookmarkStart w:id="62" w:name="_Toc490778303"/>
       <w:r>
         <w:rPr>
           <w:rFonts w:cstheme="minorHAnsi"/>
@@ -24450,7 +25494,7 @@
         </w:rPr>
         <w:t>. External Interface Requirements</w:t>
       </w:r>
-      <w:bookmarkEnd w:id="56"/>
+      <w:bookmarkEnd w:id="62"/>
     </w:p>
     <w:p>
       <w:pPr>
@@ -24462,7 +25506,7 @@
           <w:szCs w:val="24"/>
         </w:rPr>
       </w:pPr>
-      <w:bookmarkStart w:id="57" w:name="_Toc490771013"/>
+      <w:bookmarkStart w:id="63" w:name="_Toc490778304"/>
       <w:r>
         <w:rPr>
           <w:rFonts w:cstheme="minorHAnsi"/>
@@ -24487,7 +25531,7 @@
         </w:rPr>
         <w:t>Hardware Interfaces</w:t>
       </w:r>
-      <w:bookmarkEnd w:id="57"/>
+      <w:bookmarkEnd w:id="63"/>
     </w:p>
     <w:p>
       <w:pPr>
@@ -24520,7 +25564,7 @@
           <w:rFonts w:cstheme="minorHAnsi"/>
         </w:rPr>
       </w:pPr>
-      <w:bookmarkStart w:id="58" w:name="_Toc490771014"/>
+      <w:bookmarkStart w:id="64" w:name="_Toc490778305"/>
       <w:r>
         <w:rPr>
           <w:rFonts w:cstheme="minorHAnsi"/>
@@ -24545,7 +25589,7 @@
         </w:rPr>
         <w:t>Software Interfaces</w:t>
       </w:r>
-      <w:bookmarkEnd w:id="58"/>
+      <w:bookmarkEnd w:id="64"/>
     </w:p>
     <w:p>
       <w:r>
@@ -24569,7 +25613,7 @@
           <w:rFonts w:cstheme="minorHAnsi"/>
         </w:rPr>
       </w:pPr>
-      <w:bookmarkStart w:id="59" w:name="_Toc490771015"/>
+      <w:bookmarkStart w:id="65" w:name="_Toc490778306"/>
       <w:r>
         <w:rPr>
           <w:rFonts w:cstheme="minorHAnsi"/>
@@ -24594,7 +25638,7 @@
         </w:rPr>
         <w:t>Communications Interfaces</w:t>
       </w:r>
-      <w:bookmarkEnd w:id="59"/>
+      <w:bookmarkEnd w:id="65"/>
     </w:p>
     <w:p>
       <w:r>
@@ -24630,9 +25674,9 @@
           <w:rFonts w:cstheme="minorHAnsi"/>
         </w:rPr>
       </w:pPr>
-      <w:bookmarkStart w:id="60" w:name="page7"/>
-      <w:bookmarkStart w:id="61" w:name="_Toc490771016"/>
-      <w:bookmarkEnd w:id="60"/>
+      <w:bookmarkStart w:id="66" w:name="page7"/>
+      <w:bookmarkStart w:id="67" w:name="_Toc490778307"/>
+      <w:bookmarkEnd w:id="66"/>
       <w:r>
         <w:rPr>
           <w:rFonts w:cstheme="minorHAnsi"/>
@@ -24664,7 +25708,7 @@
         </w:rPr>
         <w:t>functional Requirements</w:t>
       </w:r>
-      <w:bookmarkEnd w:id="61"/>
+      <w:bookmarkEnd w:id="67"/>
     </w:p>
     <w:p>
       <w:pPr>
@@ -24676,7 +25720,7 @@
           <w:szCs w:val="24"/>
         </w:rPr>
       </w:pPr>
-      <w:bookmarkStart w:id="62" w:name="_Toc490771017"/>
+      <w:bookmarkStart w:id="68" w:name="_Toc490778308"/>
       <w:r>
         <w:rPr>
           <w:rFonts w:cstheme="minorHAnsi"/>
@@ -24695,7 +25739,7 @@
         </w:rPr>
         <w:t>Performance Requirements</w:t>
       </w:r>
-      <w:bookmarkEnd w:id="62"/>
+      <w:bookmarkEnd w:id="68"/>
     </w:p>
     <w:p>
       <w:pPr>
@@ -24730,7 +25774,7 @@
           <w:rFonts w:cstheme="minorHAnsi"/>
         </w:rPr>
       </w:pPr>
-      <w:bookmarkStart w:id="63" w:name="_Toc490771018"/>
+      <w:bookmarkStart w:id="69" w:name="_Toc490778309"/>
       <w:r>
         <w:rPr>
           <w:rFonts w:cstheme="minorHAnsi"/>
@@ -24743,7 +25787,7 @@
         </w:rPr>
         <w:t>.2 Safety Requirements</w:t>
       </w:r>
-      <w:bookmarkEnd w:id="63"/>
+      <w:bookmarkEnd w:id="69"/>
     </w:p>
     <w:p>
       <w:pPr>
@@ -25174,7 +26218,7 @@
           <w:szCs w:val="24"/>
         </w:rPr>
       </w:pPr>
-      <w:bookmarkStart w:id="64" w:name="_Toc490771019"/>
+      <w:bookmarkStart w:id="70" w:name="_Toc490778310"/>
       <w:r>
         <w:rPr>
           <w:rFonts w:cstheme="minorHAnsi"/>
@@ -25194,7 +26238,7 @@
         </w:rPr>
         <w:t>Security Requirements</w:t>
       </w:r>
-      <w:bookmarkEnd w:id="64"/>
+      <w:bookmarkEnd w:id="70"/>
     </w:p>
     <w:p>
       <w:pPr>
@@ -25350,7 +26394,7 @@
           <w:szCs w:val="24"/>
         </w:rPr>
       </w:pPr>
-      <w:bookmarkStart w:id="65" w:name="_Toc490771020"/>
+      <w:bookmarkStart w:id="71" w:name="_Toc490778311"/>
       <w:r>
         <w:rPr>
           <w:rFonts w:cstheme="minorHAnsi"/>
@@ -25369,7 +26413,7 @@
         </w:rPr>
         <w:t>Software Quality Attributes</w:t>
       </w:r>
-      <w:bookmarkEnd w:id="65"/>
+      <w:bookmarkEnd w:id="71"/>
     </w:p>
     <w:p>
       <w:pPr>
@@ -25692,7 +26736,7 @@
           <w:b/>
         </w:rPr>
       </w:pPr>
-      <w:bookmarkStart w:id="66" w:name="_Toc490771021"/>
+      <w:bookmarkStart w:id="72" w:name="_Toc490778312"/>
       <w:r>
         <w:rPr>
           <w:rStyle w:val="Heading1Char"/>
@@ -25702,7 +26746,7 @@
         <w:lastRenderedPageBreak/>
         <w:t>Appendix A: Glossary</w:t>
       </w:r>
-      <w:bookmarkEnd w:id="66"/>
+      <w:bookmarkEnd w:id="72"/>
     </w:p>
     <w:p>
       <w:pPr>
@@ -25728,8 +26772,8 @@
           <w:szCs w:val="24"/>
         </w:rPr>
       </w:pPr>
-      <w:bookmarkStart w:id="67" w:name="page8"/>
-      <w:bookmarkEnd w:id="67"/>
+      <w:bookmarkStart w:id="73" w:name="page8"/>
+      <w:bookmarkEnd w:id="73"/>
       <w:r>
         <w:rPr>
           <w:rFonts w:asciiTheme="minorHAnsi" w:hAnsiTheme="minorHAnsi" w:cstheme="minorHAnsi"/>
@@ -26013,7 +27057,7 @@
         </w:rPr>
         <w:t xml:space="preserve"> Quoted from </w:t>
       </w:r>
-      <w:hyperlink r:id="rId33" w:history="1">
+      <w:hyperlink r:id="rId39" w:history="1">
         <w:r>
           <w:rPr>
             <w:rStyle w:val="Hyperlink"/>
@@ -26193,7 +27237,17 @@
           <w:sz w:val="24"/>
           <w:szCs w:val="24"/>
         </w:rPr>
-        <w:t>The server mentioned here is the Amazon web service provider. The application’s central server will be located in the cloud which consist of AWS Cognito (centralized authentication), AWS S3 (cloud storage), AWS DynamoDB(database).</w:t>
+        <w:t>The server mentioned here is the Amazon web service provider. The application’s central server will be located in the cloud which consist of AWS Cognito (centralized auth</w:t>
+      </w:r>
+      <w:bookmarkStart w:id="74" w:name="_GoBack"/>
+      <w:bookmarkEnd w:id="74"/>
+      <w:r>
+        <w:rPr>
+          <w:rFonts w:asciiTheme="minorHAnsi" w:hAnsiTheme="minorHAnsi" w:cstheme="minorHAnsi"/>
+          <w:sz w:val="24"/>
+          <w:szCs w:val="24"/>
+        </w:rPr>
+        <w:t>entication), AWS S3 (cloud storage), AWS DynamoDB(database).</w:t>
       </w:r>
     </w:p>
     <w:p>
@@ -26232,8 +27286,6 @@
           <w:szCs w:val="24"/>
         </w:rPr>
       </w:pPr>
-      <w:bookmarkStart w:id="68" w:name="_GoBack"/>
-      <w:bookmarkEnd w:id="68"/>
     </w:p>
     <w:sectPr>
       <w:pgSz w:w="12240" w:h="15840"/>
@@ -26518,7 +27570,7 @@
       <mc:AlternateContent>
         <mc:Choice Requires="wps">
           <w:drawing>
-            <wp:anchor distT="0" distB="0" distL="114300" distR="114300" simplePos="0" relativeHeight="251663360" behindDoc="0" locked="0" layoutInCell="1" allowOverlap="1" wp14:anchorId="4EED8B06" wp14:editId="09FB53B4">
+            <wp:anchor distT="0" distB="0" distL="114300" distR="114300" simplePos="0" relativeHeight="251658752" behindDoc="0" locked="0" layoutInCell="1" allowOverlap="1" wp14:anchorId="4EED8B06" wp14:editId="09FB53B4">
               <wp:simplePos x="0" y="0"/>
               <wp:positionH relativeFrom="column">
                 <wp:posOffset>0</wp:posOffset>
@@ -26562,7 +27614,7 @@
         </mc:Choice>
         <mc:Fallback>
           <w:pict>
-            <v:line w14:anchorId="6DB505A1" id="Straight Connector 17" o:spid="_x0000_s1026" style="position:absolute;z-index:251663360;visibility:visible;mso-wrap-style:square;mso-wrap-distance-left:9pt;mso-wrap-distance-top:0;mso-wrap-distance-right:9pt;mso-wrap-distance-bottom:0;mso-position-horizontal:absolute;mso-position-horizontal-relative:text;mso-position-vertical:absolute;mso-position-vertical-relative:text" from="0,0" to="494.85pt,0" o:gfxdata="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" strokecolor="#278568" strokeweight="1pt">
+            <v:line w14:anchorId="3E2789F0" id="Straight Connector 17" o:spid="_x0000_s1026" style="position:absolute;z-index:251658752;visibility:visible;mso-wrap-style:square;mso-wrap-distance-left:9pt;mso-wrap-distance-top:0;mso-wrap-distance-right:9pt;mso-wrap-distance-bottom:0;mso-position-horizontal:absolute;mso-position-horizontal-relative:text;mso-position-vertical:absolute;mso-position-vertical-relative:text" from="0,0" to="494.85pt,0" o:gfxdata="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" strokecolor="#278568" strokeweight="1pt">
               <v:stroke joinstyle="miter"/>
             </v:line>
           </w:pict>
@@ -26623,7 +27675,7 @@
         <w:bCs/>
         <w:noProof/>
       </w:rPr>
-      <w:t>23</w:t>
+      <w:t>1</w:t>
     </w:r>
     <w:r>
       <w:rPr>
@@ -26642,7 +27694,7 @@
         <w:b/>
         <w:bCs/>
       </w:rPr>
-      <w:t>43</w:t>
+      <w:t>49</w:t>
     </w:r>
   </w:p>
 </w:ftr>
@@ -26702,7 +27754,7 @@
       <mc:AlternateContent>
         <mc:Choice Requires="wps">
           <w:drawing>
-            <wp:anchor distT="0" distB="0" distL="114300" distR="114300" simplePos="0" relativeHeight="251659264" behindDoc="0" locked="0" layoutInCell="1" allowOverlap="1">
+            <wp:anchor distT="0" distB="0" distL="114300" distR="114300" simplePos="0" relativeHeight="251656704" behindDoc="0" locked="0" layoutInCell="1" allowOverlap="1">
               <wp:simplePos x="0" y="0"/>
               <wp:positionH relativeFrom="column">
                 <wp:posOffset>-24540</wp:posOffset>
@@ -26756,7 +27808,7 @@
         </mc:Choice>
         <mc:Fallback>
           <w:pict>
-            <v:line w14:anchorId="0175090B" id="Straight Connector 14" o:spid="_x0000_s1026" style="position:absolute;z-index:251659264;visibility:visible;mso-wrap-style:square;mso-wrap-distance-left:9pt;mso-wrap-distance-top:0;mso-wrap-distance-right:9pt;mso-wrap-distance-bottom:0;mso-position-horizontal:absolute;mso-position-horizontal-relative:text;mso-position-vertical:absolute;mso-position-vertical-relative:text" from="-1.95pt,18.3pt" to="492.9pt,18.3pt" o:gfxdata="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" strokecolor="#278568" strokeweight="1pt">
+            <v:line w14:anchorId="215ECB5B" id="Straight Connector 14" o:spid="_x0000_s1026" style="position:absolute;z-index:251656704;visibility:visible;mso-wrap-style:square;mso-wrap-distance-left:9pt;mso-wrap-distance-top:0;mso-wrap-distance-right:9pt;mso-wrap-distance-bottom:0;mso-position-horizontal:absolute;mso-position-horizontal-relative:text;mso-position-vertical:absolute;mso-position-vertical-relative:text" from="-1.95pt,18.3pt" to="492.9pt,18.3pt" o:gfxdata="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" strokecolor="#278568" strokeweight="1pt">
               <v:stroke joinstyle="miter"/>
             </v:line>
           </w:pict>
@@ -26855,7 +27907,7 @@
       <mc:AlternateContent>
         <mc:Choice Requires="wps">
           <w:drawing>
-            <wp:anchor distT="0" distB="0" distL="114300" distR="114300" simplePos="0" relativeHeight="251661312" behindDoc="0" locked="0" layoutInCell="1" allowOverlap="1" wp14:anchorId="34837BF3" wp14:editId="3336DD8A">
+            <wp:anchor distT="0" distB="0" distL="114300" distR="114300" simplePos="0" relativeHeight="251657728" behindDoc="0" locked="0" layoutInCell="1" allowOverlap="1" wp14:anchorId="34837BF3" wp14:editId="3336DD8A">
               <wp:simplePos x="0" y="0"/>
               <wp:positionH relativeFrom="column">
                 <wp:posOffset>0</wp:posOffset>
@@ -26899,7 +27951,7 @@
         </mc:Choice>
         <mc:Fallback>
           <w:pict>
-            <v:line w14:anchorId="2B642ED6" id="Straight Connector 15" o:spid="_x0000_s1026" style="position:absolute;z-index:251661312;visibility:visible;mso-wrap-style:square;mso-wrap-distance-left:9pt;mso-wrap-distance-top:0;mso-wrap-distance-right:9pt;mso-wrap-distance-bottom:0;mso-position-horizontal:absolute;mso-position-horizontal-relative:text;mso-position-vertical:absolute;mso-position-vertical-relative:text" from="0,0" to="494.85pt,0" o:gfxdata="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" strokecolor="#278568" strokeweight="1pt">
+            <v:line w14:anchorId="05E4C8F5" id="Straight Connector 15" o:spid="_x0000_s1026" style="position:absolute;z-index:251657728;visibility:visible;mso-wrap-style:square;mso-wrap-distance-left:9pt;mso-wrap-distance-top:0;mso-wrap-distance-right:9pt;mso-wrap-distance-bottom:0;mso-position-horizontal:absolute;mso-position-horizontal-relative:text;mso-position-vertical:absolute;mso-position-vertical-relative:text" from="0,0" to="494.85pt,0" o:gfxdata="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" strokecolor="#278568" strokeweight="1pt">
               <v:stroke joinstyle="miter"/>
             </v:line>
           </w:pict>
@@ -31269,7 +32321,7 @@
 </file>
 
 <file path=customXml/itemProps1.xml><?xml version="1.0" encoding="utf-8"?>
-<ds:datastoreItem xmlns:ds="http://schemas.openxmlformats.org/officeDocument/2006/customXml" ds:itemID="{C5A08813-9E63-45F1-9600-24622647D848}">
+<ds:datastoreItem xmlns:ds="http://schemas.openxmlformats.org/officeDocument/2006/customXml" ds:itemID="{57FD1BFD-0E20-4B27-97E3-1FF983BC779E}">
   <ds:schemaRefs>
     <ds:schemaRef ds:uri="http://schemas.openxmlformats.org/officeDocument/2006/bibliography"/>
   </ds:schemaRefs>

</xml_diff>